<commit_message>
Updated DesignOverview to describe the new "ECALL pages" scheme.
</commit_message>
<xml_diff>
--- a/doc/DesignOverview.docx
+++ b/doc/DesignOverview.docx
@@ -545,12 +545,14 @@
       <w:r>
         <w:t xml:space="preserve">. For example, the enclave may call the host’s </w:t>
       </w:r>
+      <w:proofErr w:type="spellStart"/>
       <w:r>
         <w:rPr>
           <w:b/>
         </w:rPr>
         <w:t>WhoAreYou</w:t>
       </w:r>
+      <w:proofErr w:type="spellEnd"/>
       <w:r>
         <w:t xml:space="preserve"> function </w:t>
       </w:r>
@@ -595,7 +597,15 @@
         <w:t xml:space="preserve">the </w:t>
       </w:r>
       <w:r>
-        <w:t>host implements a WhoAreYou function with the following signature.</w:t>
+        <w:t xml:space="preserve">host implements a </w:t>
+      </w:r>
+      <w:proofErr w:type="spellStart"/>
+      <w:r>
+        <w:t>WhoAreYou</w:t>
+      </w:r>
+      <w:proofErr w:type="spellEnd"/>
+      <w:r>
+        <w:t xml:space="preserve"> function with the following signature.</w:t>
       </w:r>
     </w:p>
     <w:p>
@@ -616,12 +626,14 @@
       <w:r>
         <w:t xml:space="preserve">The </w:t>
       </w:r>
+      <w:proofErr w:type="spellStart"/>
       <w:r>
         <w:rPr>
           <w:b/>
         </w:rPr>
         <w:t>args</w:t>
       </w:r>
+      <w:proofErr w:type="spellEnd"/>
       <w:r>
         <w:t xml:space="preserve"> parameter for ECALLs and OCALLs is defined by the developer of the </w:t>
       </w:r>
@@ -649,12 +661,14 @@
       <w:r>
         <w:t xml:space="preserve"> and </w:t>
       </w:r>
+      <w:proofErr w:type="spellStart"/>
       <w:r>
         <w:rPr>
           <w:b/>
         </w:rPr>
         <w:t>OE_CallHost</w:t>
       </w:r>
+      <w:proofErr w:type="spellEnd"/>
       <w:r>
         <w:t xml:space="preserve"> are not type safe, we will see later how to use </w:t>
       </w:r>
@@ -664,12 +678,14 @@
       <w:r>
         <w:t>(</w:t>
       </w:r>
+      <w:proofErr w:type="spellStart"/>
       <w:r>
         <w:rPr>
           <w:b/>
         </w:rPr>
         <w:t>oegen</w:t>
       </w:r>
+      <w:proofErr w:type="spellEnd"/>
       <w:r>
         <w:t xml:space="preserve">) </w:t>
       </w:r>
@@ -2194,12 +2210,14 @@
             <w:r>
               <w:t>Executed by the host (</w:t>
             </w:r>
+            <w:proofErr w:type="spellStart"/>
             <w:r>
               <w:rPr>
                 <w:b/>
               </w:rPr>
               <w:t>OE_Enter</w:t>
             </w:r>
+            <w:proofErr w:type="spellEnd"/>
             <w:r>
               <w:t>) to enter the enclave (</w:t>
             </w:r>
@@ -2245,21 +2263,25 @@
             <w:r>
               <w:t>Execute by the enclave (</w:t>
             </w:r>
+            <w:proofErr w:type="spellStart"/>
             <w:r>
               <w:rPr>
                 <w:b/>
               </w:rPr>
               <w:t>OE_Exit</w:t>
             </w:r>
+            <w:proofErr w:type="spellEnd"/>
             <w:r>
               <w:t>) to return to host (</w:t>
             </w:r>
+            <w:proofErr w:type="spellStart"/>
             <w:r>
               <w:rPr>
                 <w:b/>
               </w:rPr>
               <w:t>OE_Enter</w:t>
             </w:r>
+            <w:proofErr w:type="spellEnd"/>
             <w:r>
               <w:t>)</w:t>
             </w:r>
@@ -2666,13 +2688,23 @@
                                 <w:spacing w:before="0" w:beforeAutospacing="0" w:after="120" w:afterAutospacing="0" w:line="276" w:lineRule="auto"/>
                                 <w:jc w:val="both"/>
                               </w:pPr>
+                              <w:proofErr w:type="spellStart"/>
                               <w:r>
                                 <w:rPr>
                                   <w:rFonts w:ascii="Calibri" w:eastAsia="Calibri" w:hAnsi="Calibri"/>
                                   <w:b/>
                                   <w:bCs/>
                                 </w:rPr>
-                                <w:t>OE_Enter()</w:t>
+                                <w:t>OE_Enter</w:t>
+                              </w:r>
+                              <w:proofErr w:type="spellEnd"/>
+                              <w:r>
+                                <w:rPr>
+                                  <w:rFonts w:ascii="Calibri" w:eastAsia="Calibri" w:hAnsi="Calibri"/>
+                                  <w:b/>
+                                  <w:bCs/>
+                                </w:rPr>
+                                <w:t>()</w:t>
                               </w:r>
                             </w:p>
                           </w:txbxContent>
@@ -2820,13 +2852,23 @@
                                 <w:spacing w:before="0" w:beforeAutospacing="0" w:after="120" w:afterAutospacing="0" w:line="276" w:lineRule="auto"/>
                                 <w:jc w:val="both"/>
                               </w:pPr>
+                              <w:proofErr w:type="spellStart"/>
                               <w:r>
                                 <w:rPr>
                                   <w:rFonts w:ascii="Calibri" w:eastAsia="Calibri" w:hAnsi="Calibri"/>
                                   <w:b/>
                                   <w:bCs/>
                                 </w:rPr>
-                                <w:t>OE_Exit()</w:t>
+                                <w:t>OE_Exit</w:t>
+                              </w:r>
+                              <w:proofErr w:type="spellEnd"/>
+                              <w:r>
+                                <w:rPr>
+                                  <w:rFonts w:ascii="Calibri" w:eastAsia="Calibri" w:hAnsi="Calibri"/>
+                                  <w:b/>
+                                  <w:bCs/>
+                                </w:rPr>
+                                <w:t>()</w:t>
                               </w:r>
                             </w:p>
                           </w:txbxContent>
@@ -3322,13 +3364,23 @@
                           <w:spacing w:before="0" w:beforeAutospacing="0" w:after="120" w:afterAutospacing="0" w:line="276" w:lineRule="auto"/>
                           <w:jc w:val="both"/>
                         </w:pPr>
+                        <w:proofErr w:type="spellStart"/>
                         <w:r>
                           <w:rPr>
                             <w:rFonts w:ascii="Calibri" w:eastAsia="Calibri" w:hAnsi="Calibri"/>
                             <w:b/>
                             <w:bCs/>
                           </w:rPr>
-                          <w:t>OE_Enter()</w:t>
+                          <w:t>OE_Enter</w:t>
+                        </w:r>
+                        <w:proofErr w:type="spellEnd"/>
+                        <w:r>
+                          <w:rPr>
+                            <w:rFonts w:ascii="Calibri" w:eastAsia="Calibri" w:hAnsi="Calibri"/>
+                            <w:b/>
+                            <w:bCs/>
+                          </w:rPr>
+                          <w:t>()</w:t>
                         </w:r>
                       </w:p>
                     </w:txbxContent>
@@ -3370,13 +3422,23 @@
                           <w:spacing w:before="0" w:beforeAutospacing="0" w:after="120" w:afterAutospacing="0" w:line="276" w:lineRule="auto"/>
                           <w:jc w:val="both"/>
                         </w:pPr>
+                        <w:proofErr w:type="spellStart"/>
                         <w:r>
                           <w:rPr>
                             <w:rFonts w:ascii="Calibri" w:eastAsia="Calibri" w:hAnsi="Calibri"/>
                             <w:b/>
                             <w:bCs/>
                           </w:rPr>
-                          <w:t>OE_Exit()</w:t>
+                          <w:t>OE_Exit</w:t>
+                        </w:r>
+                        <w:proofErr w:type="spellEnd"/>
+                        <w:r>
+                          <w:rPr>
+                            <w:rFonts w:ascii="Calibri" w:eastAsia="Calibri" w:hAnsi="Calibri"/>
+                            <w:b/>
+                            <w:bCs/>
+                          </w:rPr>
+                          <w:t>()</w:t>
                         </w:r>
                       </w:p>
                     </w:txbxContent>
@@ -3937,11 +3999,19 @@
                 <w:b/>
               </w:rPr>
             </w:pPr>
+            <w:proofErr w:type="spellStart"/>
             <w:r>
               <w:rPr>
                 <w:b/>
               </w:rPr>
-              <w:t>OE_Enter()</w:t>
+              <w:t>OE_Enter</w:t>
+            </w:r>
+            <w:proofErr w:type="spellEnd"/>
+            <w:r>
+              <w:rPr>
+                <w:b/>
+              </w:rPr>
+              <w:t>()</w:t>
             </w:r>
           </w:p>
         </w:tc>
@@ -3970,9 +4040,11 @@
             <w:r>
               <w:t>host/</w:t>
             </w:r>
+            <w:proofErr w:type="spellStart"/>
             <w:r>
               <w:t>enter.S</w:t>
             </w:r>
+            <w:proofErr w:type="spellEnd"/>
           </w:p>
         </w:tc>
       </w:tr>
@@ -4019,8 +4091,13 @@
               <w:spacing w:before="120"/>
             </w:pPr>
             <w:r>
-              <w:t>enclave/main.S</w:t>
-            </w:r>
+              <w:t>enclave/</w:t>
+            </w:r>
+            <w:proofErr w:type="spellStart"/>
+            <w:r>
+              <w:t>main.S</w:t>
+            </w:r>
+            <w:proofErr w:type="spellEnd"/>
           </w:p>
         </w:tc>
       </w:tr>
@@ -4036,11 +4113,19 @@
                 <w:b/>
               </w:rPr>
             </w:pPr>
+            <w:proofErr w:type="spellStart"/>
             <w:r>
               <w:rPr>
                 <w:b/>
               </w:rPr>
-              <w:t>OE_Exit()</w:t>
+              <w:t>OE_Exit</w:t>
+            </w:r>
+            <w:proofErr w:type="spellEnd"/>
+            <w:r>
+              <w:rPr>
+                <w:b/>
+              </w:rPr>
+              <w:t>()</w:t>
             </w:r>
           </w:p>
         </w:tc>
@@ -4066,8 +4151,13 @@
               <w:spacing w:before="120"/>
             </w:pPr>
             <w:r>
-              <w:t>enclave/exit.S</w:t>
-            </w:r>
+              <w:t>enclave/</w:t>
+            </w:r>
+            <w:proofErr w:type="spellStart"/>
+            <w:r>
+              <w:t>exit.S</w:t>
+            </w:r>
+            <w:proofErr w:type="spellEnd"/>
           </w:p>
         </w:tc>
       </w:tr>
@@ -4088,13 +4178,23 @@
       <w:pPr>
         <w:pStyle w:val="Heading2"/>
       </w:pPr>
-      <w:r>
-        <w:t>OE_Enter()</w:t>
-      </w:r>
-    </w:p>
-    <w:p>
-      <w:r>
-        <w:t xml:space="preserve">OE_Enter() </w:t>
+      <w:proofErr w:type="spellStart"/>
+      <w:r>
+        <w:t>OE_Enter</w:t>
+      </w:r>
+      <w:proofErr w:type="spellEnd"/>
+      <w:r>
+        <w:t>()</w:t>
+      </w:r>
+    </w:p>
+    <w:p>
+      <w:proofErr w:type="spellStart"/>
+      <w:r>
+        <w:t>OE_Enter</w:t>
+      </w:r>
+      <w:proofErr w:type="spellEnd"/>
+      <w:r>
+        <w:t xml:space="preserve">() </w:t>
       </w:r>
       <w:r>
         <w:t xml:space="preserve"> executes the EEXIT instruction with the following register assignments.</w:t>
@@ -4207,7 +4307,15 @@
         <w:t xml:space="preserve"> The calling thread executes in the enclave until the enclave </w:t>
       </w:r>
       <w:r>
-        <w:t xml:space="preserve">calls OE_Exit(), which </w:t>
+        <w:t xml:space="preserve">calls </w:t>
+      </w:r>
+      <w:proofErr w:type="spellStart"/>
+      <w:r>
+        <w:t>OE_Exit</w:t>
+      </w:r>
+      <w:proofErr w:type="spellEnd"/>
+      <w:r>
+        <w:t xml:space="preserve">(), which </w:t>
       </w:r>
       <w:r>
         <w:t xml:space="preserve">executes </w:t>
@@ -4384,29 +4492,71 @@
         </w:numPr>
       </w:pPr>
       <w:r>
-        <w:t>Invokes __OE_HandleMain()</w:t>
-      </w:r>
-    </w:p>
-    <w:p>
-      <w:r>
-        <w:t xml:space="preserve">__OE_HandleMain() </w:t>
-      </w:r>
-      <w:r>
-        <w:t xml:space="preserve"> handles either an ECALL or an ORET, dispatching as necessary. __OE_HandleMain() never returns but instead calls OE_Exit() which executes an EEXIT instruction.</w:t>
+        <w:t>Invokes __</w:t>
+      </w:r>
+      <w:proofErr w:type="spellStart"/>
+      <w:r>
+        <w:t>OE_HandleMain</w:t>
+      </w:r>
+      <w:proofErr w:type="spellEnd"/>
+      <w:r>
+        <w:t>()</w:t>
+      </w:r>
+    </w:p>
+    <w:p>
+      <w:r>
+        <w:t>__</w:t>
+      </w:r>
+      <w:proofErr w:type="spellStart"/>
+      <w:r>
+        <w:t>OE_HandleMain</w:t>
+      </w:r>
+      <w:proofErr w:type="spellEnd"/>
+      <w:r>
+        <w:t xml:space="preserve">() </w:t>
+      </w:r>
+      <w:r>
+        <w:t xml:space="preserve"> handles either an ECALL or an ORET, dispatching as necessary. __</w:t>
+      </w:r>
+      <w:proofErr w:type="spellStart"/>
+      <w:r>
+        <w:t>OE_HandleMain</w:t>
+      </w:r>
+      <w:proofErr w:type="spellEnd"/>
+      <w:r>
+        <w:t xml:space="preserve">() never returns but instead calls </w:t>
+      </w:r>
+      <w:proofErr w:type="spellStart"/>
+      <w:r>
+        <w:t>OE_Exit</w:t>
+      </w:r>
+      <w:proofErr w:type="spellEnd"/>
+      <w:r>
+        <w:t>() which executes an EEXIT instruction.</w:t>
       </w:r>
     </w:p>
     <w:p>
       <w:pPr>
         <w:pStyle w:val="Heading2"/>
       </w:pPr>
-      <w:r>
-        <w:t>OE_Exit()</w:t>
-      </w:r>
-    </w:p>
-    <w:p>
+      <w:proofErr w:type="spellStart"/>
+      <w:r>
+        <w:t>OE_Exit</w:t>
+      </w:r>
+      <w:proofErr w:type="spellEnd"/>
+      <w:r>
+        <w:t>()</w:t>
+      </w:r>
+    </w:p>
+    <w:p>
+      <w:proofErr w:type="spellStart"/>
       <w:r>
         <w:lastRenderedPageBreak/>
-        <w:t>OE_Exit() is called to either perform an ERET or an OCALL. It performs the following:</w:t>
+        <w:t>OE_Exit</w:t>
+      </w:r>
+      <w:proofErr w:type="spellEnd"/>
+      <w:r>
+        <w:t>() is called to either perform an ERET or an OCALL. It performs the following:</w:t>
       </w:r>
     </w:p>
     <w:p>
@@ -5150,10 +5300,7 @@
                                 <w:jc w:val="center"/>
                               </w:pPr>
                               <w:r>
-                                <w:t>ENCLAVE_CREATE</w:t>
-                              </w:r>
-                              <w:r>
-                                <w:t>(SECS)</w:t>
+                                <w:t>ENCLAVE_CREATE(SECS)</w:t>
                               </w:r>
                             </w:p>
                           </w:txbxContent>
@@ -5748,12 +5895,14 @@
                                 <w:spacing w:before="0" w:beforeAutospacing="0" w:after="120" w:afterAutospacing="0" w:line="276" w:lineRule="auto"/>
                                 <w:jc w:val="center"/>
                               </w:pPr>
+                              <w:proofErr w:type="spellStart"/>
                               <w:r>
                                 <w:rPr>
                                   <w:rFonts w:ascii="Calibri" w:eastAsia="Calibri" w:hAnsi="Calibri"/>
                                 </w:rPr>
                                 <w:t>GetLaunchToken</w:t>
                               </w:r>
+                              <w:proofErr w:type="spellEnd"/>
                             </w:p>
                           </w:txbxContent>
                         </wps:txbx>
@@ -6122,10 +6271,7 @@
                           <w:jc w:val="center"/>
                         </w:pPr>
                         <w:r>
-                          <w:t>ENCLAVE_CREATE</w:t>
-                        </w:r>
-                        <w:r>
-                          <w:t>(SECS)</w:t>
+                          <w:t>ENCLAVE_CREATE(SECS)</w:t>
                         </w:r>
                       </w:p>
                     </w:txbxContent>
@@ -6317,12 +6463,14 @@
                           <w:spacing w:before="0" w:beforeAutospacing="0" w:after="120" w:afterAutospacing="0" w:line="276" w:lineRule="auto"/>
                           <w:jc w:val="center"/>
                         </w:pPr>
+                        <w:proofErr w:type="spellStart"/>
                         <w:r>
                           <w:rPr>
                             <w:rFonts w:ascii="Calibri" w:eastAsia="Calibri" w:hAnsi="Calibri"/>
                           </w:rPr>
                           <w:t>GetLaunchToken</w:t>
                         </w:r>
+                        <w:proofErr w:type="spellEnd"/>
                       </w:p>
                     </w:txbxContent>
                   </v:textbox>
@@ -6439,12 +6587,14 @@
       <w:r>
         <w:t xml:space="preserve">The Intel® SGX driver is an </w:t>
       </w:r>
+      <w:proofErr w:type="spellStart"/>
       <w:r>
         <w:rPr>
           <w:b/>
         </w:rPr>
         <w:t>ioctl</w:t>
       </w:r>
+      <w:proofErr w:type="spellEnd"/>
       <w:r>
         <w:t xml:space="preserve"> driver that defines </w:t>
       </w:r>
@@ -6538,13 +6688,7 @@
               <w:rPr>
                 <w:b/>
               </w:rPr>
-              <w:t xml:space="preserve">SGX </w:t>
-            </w:r>
-            <w:r>
-              <w:rPr>
-                <w:b/>
-              </w:rPr>
-              <w:t>Structures</w:t>
+              <w:t>SGX Structures</w:t>
             </w:r>
           </w:p>
         </w:tc>
@@ -6961,9 +7105,9 @@
         <mc:AlternateContent>
           <mc:Choice Requires="wpc">
             <w:drawing>
-              <wp:inline distT="0" distB="0" distL="0" distR="0" wp14:anchorId="0238B80A" wp14:editId="0E2641D4">
-                <wp:extent cx="5943600" cy="5105400"/>
-                <wp:effectExtent l="0" t="0" r="19050" b="19050"/>
+              <wp:inline distT="0" distB="0" distL="0" distR="0" wp14:anchorId="0238B80A" wp14:editId="4FBC3EDA">
+                <wp:extent cx="5943600" cy="5400675"/>
+                <wp:effectExtent l="0" t="0" r="19050" b="28575"/>
                 <wp:docPr id="127" name="Canvas 127"/>
                 <wp:cNvGraphicFramePr>
                   <a:graphicFrameLocks xmlns:a="http://schemas.openxmlformats.org/drawingml/2006/main" noChangeAspect="1"/>
@@ -6983,437 +7127,431 @@
                           <a:prstDash val="solid"/>
                         </a:ln>
                       </wpc:whole>
-                      <wpg:wgp>
-                        <wpg:cNvPr id="151" name="Group 151"/>
-                        <wpg:cNvGrpSpPr/>
-                        <wpg:grpSpPr>
+                      <wps:wsp>
+                        <wps:cNvPr id="130" name="Text Box 130"/>
+                        <wps:cNvSpPr txBox="1"/>
+                        <wps:spPr>
                           <a:xfrm>
-                            <a:off x="747394" y="247619"/>
-                            <a:ext cx="1428751" cy="4533931"/>
-                            <a:chOff x="747394" y="247619"/>
-                            <a:chExt cx="1428751" cy="3130277"/>
+                            <a:off x="716279" y="704819"/>
+                            <a:ext cx="1428751" cy="536028"/>
                           </a:xfrm>
-                        </wpg:grpSpPr>
-                        <wps:wsp>
-                          <wps:cNvPr id="130" name="Text Box 130"/>
-                          <wps:cNvSpPr txBox="1"/>
-                          <wps:spPr>
-                            <a:xfrm>
-                              <a:off x="747394" y="247619"/>
-                              <a:ext cx="1428751" cy="370080"/>
-                            </a:xfrm>
-                            <a:prstGeom prst="rect">
-                              <a:avLst/>
-                            </a:prstGeom>
+                          <a:prstGeom prst="rect">
+                            <a:avLst/>
+                          </a:prstGeom>
+                          <a:solidFill>
+                            <a:schemeClr val="lt1"/>
+                          </a:solidFill>
+                          <a:ln w="6350">
                             <a:solidFill>
-                              <a:schemeClr val="lt1"/>
+                              <a:prstClr val="black"/>
                             </a:solidFill>
-                            <a:ln w="6350">
-                              <a:solidFill>
-                                <a:prstClr val="black"/>
-                              </a:solidFill>
-                            </a:ln>
-                          </wps:spPr>
-                          <wps:txbx>
-                            <w:txbxContent>
-                              <w:p>
-                                <w:pPr>
-                                  <w:spacing w:before="120"/>
-                                  <w:jc w:val="center"/>
-                                  <w:rPr>
-                                    <w:b/>
-                                  </w:rPr>
-                                </w:pPr>
-                                <w:r>
-                                  <w:rPr>
-                                    <w:b/>
-                                  </w:rPr>
-                                  <w:t>Text Pages</w:t>
-                                </w:r>
-                              </w:p>
-                            </w:txbxContent>
-                          </wps:txbx>
-                          <wps:bodyPr rot="0" spcFirstLastPara="0" vertOverflow="overflow" horzOverflow="overflow" vert="horz" wrap="square" lIns="91440" tIns="45720" rIns="91440" bIns="45720" numCol="1" spcCol="0" rtlCol="0" fromWordArt="0" anchor="t" anchorCtr="0" forceAA="0" compatLnSpc="1">
-                            <a:prstTxWarp prst="textNoShape">
-                              <a:avLst/>
-                            </a:prstTxWarp>
-                            <a:noAutofit/>
-                          </wps:bodyPr>
-                        </wps:wsp>
-                        <wps:wsp>
-                          <wps:cNvPr id="132" name="Text Box 130"/>
-                          <wps:cNvSpPr txBox="1"/>
-                          <wps:spPr>
-                            <a:xfrm>
-                              <a:off x="747394" y="617699"/>
-                              <a:ext cx="1428751" cy="369997"/>
-                            </a:xfrm>
-                            <a:prstGeom prst="rect">
-                              <a:avLst/>
-                            </a:prstGeom>
+                          </a:ln>
+                        </wps:spPr>
+                        <wps:txbx>
+                          <w:txbxContent>
+                            <w:p>
+                              <w:pPr>
+                                <w:spacing w:before="120"/>
+                                <w:jc w:val="center"/>
+                                <w:rPr>
+                                  <w:b/>
+                                </w:rPr>
+                              </w:pPr>
+                              <w:r>
+                                <w:rPr>
+                                  <w:b/>
+                                </w:rPr>
+                                <w:t>Data</w:t>
+                              </w:r>
+                              <w:r>
+                                <w:rPr>
+                                  <w:b/>
+                                </w:rPr>
+                                <w:t xml:space="preserve"> Pages</w:t>
+                              </w:r>
+                            </w:p>
+                          </w:txbxContent>
+                        </wps:txbx>
+                        <wps:bodyPr rot="0" spcFirstLastPara="0" vertOverflow="overflow" horzOverflow="overflow" vert="horz" wrap="square" lIns="91440" tIns="45720" rIns="91440" bIns="45720" numCol="1" spcCol="0" rtlCol="0" fromWordArt="0" anchor="t" anchorCtr="0" forceAA="0" compatLnSpc="1">
+                          <a:prstTxWarp prst="textNoShape">
+                            <a:avLst/>
+                          </a:prstTxWarp>
+                          <a:noAutofit/>
+                        </wps:bodyPr>
+                      </wps:wsp>
+                      <wps:wsp>
+                        <wps:cNvPr id="132" name="Text Box 130"/>
+                        <wps:cNvSpPr txBox="1"/>
+                        <wps:spPr>
+                          <a:xfrm>
+                            <a:off x="716279" y="1240847"/>
+                            <a:ext cx="1428751" cy="535908"/>
+                          </a:xfrm>
+                          <a:prstGeom prst="rect">
+                            <a:avLst/>
+                          </a:prstGeom>
+                          <a:solidFill>
+                            <a:schemeClr val="lt1"/>
+                          </a:solidFill>
+                          <a:ln w="6350">
                             <a:solidFill>
-                              <a:schemeClr val="lt1"/>
+                              <a:prstClr val="black"/>
                             </a:solidFill>
-                            <a:ln w="6350">
-                              <a:solidFill>
-                                <a:prstClr val="black"/>
-                              </a:solidFill>
-                            </a:ln>
-                          </wps:spPr>
-                          <wps:txbx>
-                            <w:txbxContent>
-                              <w:p>
-                                <w:pPr>
-                                  <w:pStyle w:val="NormalWeb"/>
-                                  <w:spacing w:before="120" w:beforeAutospacing="0" w:after="120" w:afterAutospacing="0" w:line="276" w:lineRule="auto"/>
-                                  <w:jc w:val="center"/>
-                                </w:pPr>
-                                <w:r>
-                                  <w:rPr>
-                                    <w:rFonts w:ascii="Calibri" w:eastAsia="Calibri" w:hAnsi="Calibri"/>
-                                    <w:b/>
-                                    <w:bCs/>
-                                  </w:rPr>
-                                  <w:t>Data Pages</w:t>
-                                </w:r>
-                              </w:p>
-                            </w:txbxContent>
-                          </wps:txbx>
-                          <wps:bodyPr rot="0" spcFirstLastPara="0" vert="horz" wrap="square" lIns="91440" tIns="45720" rIns="91440" bIns="45720" numCol="1" spcCol="0" rtlCol="0" fromWordArt="0" anchor="t" anchorCtr="0" forceAA="0" compatLnSpc="1">
-                            <a:prstTxWarp prst="textNoShape">
-                              <a:avLst/>
-                            </a:prstTxWarp>
-                            <a:noAutofit/>
-                          </wps:bodyPr>
-                        </wps:wsp>
-                        <wps:wsp>
-                          <wps:cNvPr id="133" name="Text Box 130"/>
-                          <wps:cNvSpPr txBox="1"/>
-                          <wps:spPr>
-                            <a:xfrm>
-                              <a:off x="747394" y="987226"/>
-                              <a:ext cx="1428751" cy="369572"/>
-                            </a:xfrm>
-                            <a:prstGeom prst="rect">
-                              <a:avLst/>
-                            </a:prstGeom>
+                          </a:ln>
+                        </wps:spPr>
+                        <wps:txbx>
+                          <w:txbxContent>
+                            <w:p>
+                              <w:pPr>
+                                <w:pStyle w:val="NormalWeb"/>
+                                <w:spacing w:before="120" w:beforeAutospacing="0" w:after="120" w:afterAutospacing="0" w:line="276" w:lineRule="auto"/>
+                                <w:jc w:val="center"/>
+                              </w:pPr>
+                              <w:r>
+                                <w:rPr>
+                                  <w:rFonts w:ascii="Calibri" w:eastAsia="Calibri" w:hAnsi="Calibri"/>
+                                  <w:b/>
+                                  <w:bCs/>
+                                </w:rPr>
+                                <w:t>Relocation Pages</w:t>
+                              </w:r>
+                            </w:p>
+                          </w:txbxContent>
+                        </wps:txbx>
+                        <wps:bodyPr rot="0" spcFirstLastPara="0" vert="horz" wrap="square" lIns="91440" tIns="45720" rIns="91440" bIns="45720" numCol="1" spcCol="0" rtlCol="0" fromWordArt="0" anchor="t" anchorCtr="0" forceAA="0" compatLnSpc="1">
+                          <a:prstTxWarp prst="textNoShape">
+                            <a:avLst/>
+                          </a:prstTxWarp>
+                          <a:noAutofit/>
+                        </wps:bodyPr>
+                      </wps:wsp>
+                      <wps:wsp>
+                        <wps:cNvPr id="133" name="Text Box 130"/>
+                        <wps:cNvSpPr txBox="1"/>
+                        <wps:spPr>
+                          <a:xfrm>
+                            <a:off x="716279" y="1776075"/>
+                            <a:ext cx="1428751" cy="535293"/>
+                          </a:xfrm>
+                          <a:prstGeom prst="rect">
+                            <a:avLst/>
+                          </a:prstGeom>
+                          <a:solidFill>
+                            <a:schemeClr val="lt1"/>
+                          </a:solidFill>
+                          <a:ln w="6350">
                             <a:solidFill>
-                              <a:schemeClr val="lt1"/>
+                              <a:prstClr val="black"/>
                             </a:solidFill>
-                            <a:ln w="6350">
-                              <a:solidFill>
-                                <a:prstClr val="black"/>
-                              </a:solidFill>
-                            </a:ln>
-                          </wps:spPr>
-                          <wps:txbx>
-                            <w:txbxContent>
-                              <w:p>
-                                <w:pPr>
-                                  <w:pStyle w:val="NormalWeb"/>
-                                  <w:spacing w:before="120" w:beforeAutospacing="0" w:after="120" w:afterAutospacing="0" w:line="276" w:lineRule="auto"/>
-                                  <w:jc w:val="center"/>
-                                </w:pPr>
-                                <w:r>
-                                  <w:rPr>
-                                    <w:rFonts w:ascii="Calibri" w:eastAsia="Calibri" w:hAnsi="Calibri"/>
-                                    <w:b/>
-                                    <w:bCs/>
-                                  </w:rPr>
-                                  <w:t>Relocation Pages</w:t>
-                                </w:r>
-                              </w:p>
-                            </w:txbxContent>
-                          </wps:txbx>
-                          <wps:bodyPr rot="0" spcFirstLastPara="0" vert="horz" wrap="square" lIns="91440" tIns="45720" rIns="91440" bIns="45720" numCol="1" spcCol="0" rtlCol="0" fromWordArt="0" anchor="t" anchorCtr="0" forceAA="0" compatLnSpc="1">
-                            <a:prstTxWarp prst="textNoShape">
-                              <a:avLst/>
-                            </a:prstTxWarp>
-                            <a:noAutofit/>
-                          </wps:bodyPr>
-                        </wps:wsp>
-                        <wps:wsp>
-                          <wps:cNvPr id="134" name="Text Box 130"/>
-                          <wps:cNvSpPr txBox="1"/>
-                          <wps:spPr>
-                            <a:xfrm>
-                              <a:off x="747394" y="1356798"/>
-                              <a:ext cx="1428751" cy="369147"/>
-                            </a:xfrm>
-                            <a:prstGeom prst="rect">
-                              <a:avLst/>
-                            </a:prstGeom>
+                          </a:ln>
+                        </wps:spPr>
+                        <wps:txbx>
+                          <w:txbxContent>
+                            <w:p>
+                              <w:pPr>
+                                <w:pStyle w:val="NormalWeb"/>
+                                <w:spacing w:before="120" w:beforeAutospacing="0" w:after="120" w:afterAutospacing="0" w:line="276" w:lineRule="auto"/>
+                                <w:jc w:val="center"/>
+                              </w:pPr>
+                              <w:r>
+                                <w:rPr>
+                                  <w:rFonts w:ascii="Calibri" w:eastAsia="Calibri" w:hAnsi="Calibri"/>
+                                  <w:b/>
+                                  <w:bCs/>
+                                </w:rPr>
+                                <w:t>ECALL Pages</w:t>
+                              </w:r>
+                            </w:p>
+                          </w:txbxContent>
+                        </wps:txbx>
+                        <wps:bodyPr rot="0" spcFirstLastPara="0" vert="horz" wrap="square" lIns="91440" tIns="45720" rIns="91440" bIns="45720" numCol="1" spcCol="0" rtlCol="0" fromWordArt="0" anchor="t" anchorCtr="0" forceAA="0" compatLnSpc="1">
+                          <a:prstTxWarp prst="textNoShape">
+                            <a:avLst/>
+                          </a:prstTxWarp>
+                          <a:noAutofit/>
+                        </wps:bodyPr>
+                      </wps:wsp>
+                      <wps:wsp>
+                        <wps:cNvPr id="134" name="Text Box 130"/>
+                        <wps:cNvSpPr txBox="1"/>
+                        <wps:spPr>
+                          <a:xfrm>
+                            <a:off x="716279" y="2311367"/>
+                            <a:ext cx="1428751" cy="534677"/>
+                          </a:xfrm>
+                          <a:prstGeom prst="rect">
+                            <a:avLst/>
+                          </a:prstGeom>
+                          <a:solidFill>
+                            <a:schemeClr val="lt1"/>
+                          </a:solidFill>
+                          <a:ln w="6350">
                             <a:solidFill>
-                              <a:schemeClr val="lt1"/>
+                              <a:prstClr val="black"/>
                             </a:solidFill>
-                            <a:ln w="6350">
-                              <a:solidFill>
-                                <a:prstClr val="black"/>
-                              </a:solidFill>
-                            </a:ln>
-                          </wps:spPr>
-                          <wps:txbx>
-                            <w:txbxContent>
-                              <w:p>
-                                <w:pPr>
-                                  <w:pStyle w:val="NormalWeb"/>
-                                  <w:spacing w:before="120" w:beforeAutospacing="0" w:after="120" w:afterAutospacing="0" w:line="276" w:lineRule="auto"/>
-                                  <w:jc w:val="center"/>
-                                </w:pPr>
-                                <w:r>
-                                  <w:rPr>
-                                    <w:rFonts w:ascii="Calibri" w:eastAsia="Calibri" w:hAnsi="Calibri"/>
-                                    <w:b/>
-                                    <w:bCs/>
-                                  </w:rPr>
-                                  <w:t>Heap Pages</w:t>
-                                </w:r>
-                              </w:p>
-                            </w:txbxContent>
-                          </wps:txbx>
-                          <wps:bodyPr rot="0" spcFirstLastPara="0" vert="horz" wrap="square" lIns="91440" tIns="45720" rIns="91440" bIns="45720" numCol="1" spcCol="0" rtlCol="0" fromWordArt="0" anchor="t" anchorCtr="0" forceAA="0" compatLnSpc="1">
-                            <a:prstTxWarp prst="textNoShape">
-                              <a:avLst/>
-                            </a:prstTxWarp>
-                            <a:noAutofit/>
-                          </wps:bodyPr>
-                        </wps:wsp>
-                        <wps:wsp>
-                          <wps:cNvPr id="135" name="Text Box 130"/>
-                          <wps:cNvSpPr txBox="1"/>
-                          <wps:spPr>
-                            <a:xfrm>
-                              <a:off x="747394" y="1725945"/>
-                              <a:ext cx="1428751" cy="368722"/>
-                            </a:xfrm>
-                            <a:prstGeom prst="rect">
-                              <a:avLst/>
-                            </a:prstGeom>
+                          </a:ln>
+                        </wps:spPr>
+                        <wps:txbx>
+                          <w:txbxContent>
+                            <w:p>
+                              <w:pPr>
+                                <w:pStyle w:val="NormalWeb"/>
+                                <w:spacing w:before="120" w:beforeAutospacing="0" w:after="120" w:afterAutospacing="0" w:line="276" w:lineRule="auto"/>
+                                <w:jc w:val="center"/>
+                              </w:pPr>
+                              <w:r>
+                                <w:rPr>
+                                  <w:rFonts w:ascii="Calibri" w:eastAsia="Calibri" w:hAnsi="Calibri"/>
+                                  <w:b/>
+                                  <w:bCs/>
+                                </w:rPr>
+                                <w:t>Heap Pages</w:t>
+                              </w:r>
+                            </w:p>
+                          </w:txbxContent>
+                        </wps:txbx>
+                        <wps:bodyPr rot="0" spcFirstLastPara="0" vert="horz" wrap="square" lIns="91440" tIns="45720" rIns="91440" bIns="45720" numCol="1" spcCol="0" rtlCol="0" fromWordArt="0" anchor="t" anchorCtr="0" forceAA="0" compatLnSpc="1">
+                          <a:prstTxWarp prst="textNoShape">
+                            <a:avLst/>
+                          </a:prstTxWarp>
+                          <a:noAutofit/>
+                        </wps:bodyPr>
+                      </wps:wsp>
+                      <wps:wsp>
+                        <wps:cNvPr id="135" name="Text Box 130"/>
+                        <wps:cNvSpPr txBox="1"/>
+                        <wps:spPr>
+                          <a:xfrm>
+                            <a:off x="716279" y="2846044"/>
+                            <a:ext cx="1428751" cy="534061"/>
+                          </a:xfrm>
+                          <a:prstGeom prst="rect">
+                            <a:avLst/>
+                          </a:prstGeom>
+                          <a:solidFill>
+                            <a:schemeClr val="lt1"/>
+                          </a:solidFill>
+                          <a:ln w="6350">
                             <a:solidFill>
-                              <a:schemeClr val="lt1"/>
+                              <a:prstClr val="black"/>
                             </a:solidFill>
-                            <a:ln w="6350">
-                              <a:solidFill>
-                                <a:prstClr val="black"/>
-                              </a:solidFill>
-                            </a:ln>
-                          </wps:spPr>
-                          <wps:txbx>
-                            <w:txbxContent>
-                              <w:p>
-                                <w:pPr>
-                                  <w:pStyle w:val="NormalWeb"/>
-                                  <w:spacing w:before="120" w:beforeAutospacing="0" w:after="120" w:afterAutospacing="0" w:line="276" w:lineRule="auto"/>
-                                  <w:jc w:val="center"/>
-                                </w:pPr>
-                                <w:r>
-                                  <w:rPr>
-                                    <w:rFonts w:ascii="Calibri" w:eastAsia="Calibri" w:hAnsi="Calibri"/>
-                                    <w:b/>
-                                    <w:bCs/>
-                                  </w:rPr>
-                                  <w:t>Thread Context 1</w:t>
-                                </w:r>
-                              </w:p>
-                            </w:txbxContent>
-                          </wps:txbx>
-                          <wps:bodyPr rot="0" spcFirstLastPara="0" vert="horz" wrap="square" lIns="91440" tIns="45720" rIns="91440" bIns="45720" numCol="1" spcCol="0" rtlCol="0" fromWordArt="0" anchor="t" anchorCtr="0" forceAA="0" compatLnSpc="1">
-                            <a:prstTxWarp prst="textNoShape">
-                              <a:avLst/>
-                            </a:prstTxWarp>
-                            <a:noAutofit/>
-                          </wps:bodyPr>
-                        </wps:wsp>
-                        <wps:wsp>
-                          <wps:cNvPr id="136" name="Text Box 130"/>
-                          <wps:cNvSpPr txBox="1"/>
-                          <wps:spPr>
-                            <a:xfrm>
-                              <a:off x="747394" y="2085225"/>
-                              <a:ext cx="1428751" cy="368296"/>
-                            </a:xfrm>
-                            <a:prstGeom prst="rect">
-                              <a:avLst/>
-                            </a:prstGeom>
+                          </a:ln>
+                        </wps:spPr>
+                        <wps:txbx>
+                          <w:txbxContent>
+                            <w:p>
+                              <w:pPr>
+                                <w:pStyle w:val="NormalWeb"/>
+                                <w:spacing w:before="120" w:beforeAutospacing="0" w:after="120" w:afterAutospacing="0" w:line="276" w:lineRule="auto"/>
+                                <w:jc w:val="center"/>
+                              </w:pPr>
+                              <w:r>
+                                <w:rPr>
+                                  <w:rFonts w:ascii="Calibri" w:eastAsia="Calibri" w:hAnsi="Calibri"/>
+                                  <w:b/>
+                                  <w:bCs/>
+                                </w:rPr>
+                                <w:t>Thread Context 1</w:t>
+                              </w:r>
+                            </w:p>
+                          </w:txbxContent>
+                        </wps:txbx>
+                        <wps:bodyPr rot="0" spcFirstLastPara="0" vert="horz" wrap="square" lIns="91440" tIns="45720" rIns="91440" bIns="45720" numCol="1" spcCol="0" rtlCol="0" fromWordArt="0" anchor="t" anchorCtr="0" forceAA="0" compatLnSpc="1">
+                          <a:prstTxWarp prst="textNoShape">
+                            <a:avLst/>
+                          </a:prstTxWarp>
+                          <a:noAutofit/>
+                        </wps:bodyPr>
+                      </wps:wsp>
+                      <wps:wsp>
+                        <wps:cNvPr id="136" name="Text Box 130"/>
+                        <wps:cNvSpPr txBox="1"/>
+                        <wps:spPr>
+                          <a:xfrm>
+                            <a:off x="716279" y="3366430"/>
+                            <a:ext cx="1428751" cy="533444"/>
+                          </a:xfrm>
+                          <a:prstGeom prst="rect">
+                            <a:avLst/>
+                          </a:prstGeom>
+                          <a:solidFill>
+                            <a:schemeClr val="lt1"/>
+                          </a:solidFill>
+                          <a:ln w="6350">
                             <a:solidFill>
-                              <a:schemeClr val="lt1"/>
+                              <a:prstClr val="black"/>
                             </a:solidFill>
-                            <a:ln w="6350">
-                              <a:solidFill>
-                                <a:prstClr val="black"/>
-                              </a:solidFill>
-                            </a:ln>
-                          </wps:spPr>
-                          <wps:txbx>
-                            <w:txbxContent>
-                              <w:p>
-                                <w:pPr>
-                                  <w:pStyle w:val="NormalWeb"/>
-                                  <w:spacing w:before="120" w:beforeAutospacing="0" w:after="120" w:afterAutospacing="0" w:line="276" w:lineRule="auto"/>
-                                  <w:jc w:val="center"/>
-                                </w:pPr>
-                                <w:r>
-                                  <w:rPr>
-                                    <w:rFonts w:ascii="Calibri" w:eastAsia="Calibri" w:hAnsi="Calibri"/>
-                                    <w:b/>
-                                    <w:bCs/>
-                                  </w:rPr>
-                                  <w:t>Thread Context 2</w:t>
-                                </w:r>
-                              </w:p>
-                            </w:txbxContent>
-                          </wps:txbx>
-                          <wps:bodyPr rot="0" spcFirstLastPara="0" vert="horz" wrap="square" lIns="91440" tIns="45720" rIns="91440" bIns="45720" numCol="1" spcCol="0" rtlCol="0" fromWordArt="0" anchor="t" anchorCtr="0" forceAA="0" compatLnSpc="1">
-                            <a:prstTxWarp prst="textNoShape">
-                              <a:avLst/>
-                            </a:prstTxWarp>
-                            <a:noAutofit/>
-                          </wps:bodyPr>
-                        </wps:wsp>
-                        <wps:wsp>
-                          <wps:cNvPr id="137" name="Text Box 130"/>
-                          <wps:cNvSpPr txBox="1"/>
-                          <wps:spPr>
-                            <a:xfrm>
-                              <a:off x="747394" y="3010025"/>
-                              <a:ext cx="1428751" cy="367871"/>
-                            </a:xfrm>
-                            <a:prstGeom prst="rect">
-                              <a:avLst/>
-                            </a:prstGeom>
+                          </a:ln>
+                        </wps:spPr>
+                        <wps:txbx>
+                          <w:txbxContent>
+                            <w:p>
+                              <w:pPr>
+                                <w:pStyle w:val="NormalWeb"/>
+                                <w:spacing w:before="120" w:beforeAutospacing="0" w:after="120" w:afterAutospacing="0" w:line="276" w:lineRule="auto"/>
+                                <w:jc w:val="center"/>
+                              </w:pPr>
+                              <w:r>
+                                <w:rPr>
+                                  <w:rFonts w:ascii="Calibri" w:eastAsia="Calibri" w:hAnsi="Calibri"/>
+                                  <w:b/>
+                                  <w:bCs/>
+                                </w:rPr>
+                                <w:t>Thread Context 2</w:t>
+                              </w:r>
+                            </w:p>
+                          </w:txbxContent>
+                        </wps:txbx>
+                        <wps:bodyPr rot="0" spcFirstLastPara="0" vert="horz" wrap="square" lIns="91440" tIns="45720" rIns="91440" bIns="45720" numCol="1" spcCol="0" rtlCol="0" fromWordArt="0" anchor="t" anchorCtr="0" forceAA="0" compatLnSpc="1">
+                          <a:prstTxWarp prst="textNoShape">
+                            <a:avLst/>
+                          </a:prstTxWarp>
+                          <a:noAutofit/>
+                        </wps:bodyPr>
+                      </wps:wsp>
+                      <wps:wsp>
+                        <wps:cNvPr id="137" name="Text Box 130"/>
+                        <wps:cNvSpPr txBox="1"/>
+                        <wps:spPr>
+                          <a:xfrm>
+                            <a:off x="716279" y="4705921"/>
+                            <a:ext cx="1428751" cy="532829"/>
+                          </a:xfrm>
+                          <a:prstGeom prst="rect">
+                            <a:avLst/>
+                          </a:prstGeom>
+                          <a:solidFill>
+                            <a:schemeClr val="lt1"/>
+                          </a:solidFill>
+                          <a:ln w="6350">
                             <a:solidFill>
-                              <a:schemeClr val="lt1"/>
+                              <a:prstClr val="black"/>
                             </a:solidFill>
-                            <a:ln w="6350">
-                              <a:solidFill>
-                                <a:prstClr val="black"/>
-                              </a:solidFill>
-                            </a:ln>
-                          </wps:spPr>
-                          <wps:txbx>
-                            <w:txbxContent>
-                              <w:p>
-                                <w:pPr>
-                                  <w:pStyle w:val="NormalWeb"/>
-                                  <w:spacing w:before="120" w:beforeAutospacing="0" w:after="120" w:afterAutospacing="0" w:line="276" w:lineRule="auto"/>
-                                  <w:jc w:val="center"/>
-                                </w:pPr>
-                                <w:r>
-                                  <w:rPr>
-                                    <w:rFonts w:ascii="Calibri" w:eastAsia="Calibri" w:hAnsi="Calibri"/>
-                                    <w:b/>
-                                    <w:bCs/>
-                                  </w:rPr>
-                                  <w:t>Thread Context N</w:t>
-                                </w:r>
-                              </w:p>
-                            </w:txbxContent>
-                          </wps:txbx>
-                          <wps:bodyPr rot="0" spcFirstLastPara="0" vert="horz" wrap="square" lIns="91440" tIns="45720" rIns="91440" bIns="45720" numCol="1" spcCol="0" rtlCol="0" fromWordArt="0" anchor="t" anchorCtr="0" forceAA="0" compatLnSpc="1">
-                            <a:prstTxWarp prst="textNoShape">
-                              <a:avLst/>
-                            </a:prstTxWarp>
-                            <a:noAutofit/>
-                          </wps:bodyPr>
-                        </wps:wsp>
-                        <wps:wsp>
-                          <wps:cNvPr id="139" name="Text Box 130"/>
-                          <wps:cNvSpPr txBox="1"/>
-                          <wps:spPr>
-                            <a:xfrm>
-                              <a:off x="747394" y="2453521"/>
-                              <a:ext cx="1428750" cy="556504"/>
-                            </a:xfrm>
-                            <a:prstGeom prst="rect">
-                              <a:avLst/>
-                            </a:prstGeom>
+                          </a:ln>
+                        </wps:spPr>
+                        <wps:txbx>
+                          <w:txbxContent>
+                            <w:p>
+                              <w:pPr>
+                                <w:pStyle w:val="NormalWeb"/>
+                                <w:spacing w:before="120" w:beforeAutospacing="0" w:after="120" w:afterAutospacing="0" w:line="276" w:lineRule="auto"/>
+                                <w:jc w:val="center"/>
+                              </w:pPr>
+                              <w:r>
+                                <w:rPr>
+                                  <w:rFonts w:ascii="Calibri" w:eastAsia="Calibri" w:hAnsi="Calibri"/>
+                                  <w:b/>
+                                  <w:bCs/>
+                                </w:rPr>
+                                <w:t>Thread Context N</w:t>
+                              </w:r>
+                            </w:p>
+                          </w:txbxContent>
+                        </wps:txbx>
+                        <wps:bodyPr rot="0" spcFirstLastPara="0" vert="horz" wrap="square" lIns="91440" tIns="45720" rIns="91440" bIns="45720" numCol="1" spcCol="0" rtlCol="0" fromWordArt="0" anchor="t" anchorCtr="0" forceAA="0" compatLnSpc="1">
+                          <a:prstTxWarp prst="textNoShape">
+                            <a:avLst/>
+                          </a:prstTxWarp>
+                          <a:noAutofit/>
+                        </wps:bodyPr>
+                      </wps:wsp>
+                      <wps:wsp>
+                        <wps:cNvPr id="139" name="Text Box 130"/>
+                        <wps:cNvSpPr txBox="1"/>
+                        <wps:spPr>
+                          <a:xfrm>
+                            <a:off x="716914" y="3899874"/>
+                            <a:ext cx="1428750" cy="806047"/>
+                          </a:xfrm>
+                          <a:prstGeom prst="rect">
+                            <a:avLst/>
+                          </a:prstGeom>
+                          <a:solidFill>
+                            <a:schemeClr val="lt1"/>
+                          </a:solidFill>
+                          <a:ln w="6350">
                             <a:solidFill>
-                              <a:schemeClr val="lt1"/>
+                              <a:prstClr val="black"/>
                             </a:solidFill>
-                            <a:ln w="6350">
-                              <a:solidFill>
-                                <a:prstClr val="black"/>
-                              </a:solidFill>
-                            </a:ln>
-                          </wps:spPr>
-                          <wps:txbx>
-                            <w:txbxContent>
-                              <w:p>
-                                <w:pPr>
-                                  <w:pStyle w:val="NormalWeb"/>
-                                  <w:spacing w:before="0" w:beforeAutospacing="0" w:after="0" w:afterAutospacing="0" w:line="120" w:lineRule="auto"/>
-                                  <w:jc w:val="center"/>
-                                  <w:rPr>
-                                    <w:b/>
-                                    <w:sz w:val="40"/>
-                                    <w:szCs w:val="40"/>
-                                  </w:rPr>
-                                </w:pPr>
-                                <w:r>
-                                  <w:rPr>
-                                    <w:b/>
-                                    <w:sz w:val="40"/>
-                                    <w:szCs w:val="40"/>
-                                  </w:rPr>
-                                  <w:t>.</w:t>
-                                </w:r>
-                              </w:p>
-                              <w:p>
-                                <w:pPr>
-                                  <w:pStyle w:val="NormalWeb"/>
-                                  <w:spacing w:before="0" w:beforeAutospacing="0" w:after="0" w:afterAutospacing="0" w:line="120" w:lineRule="auto"/>
-                                  <w:jc w:val="center"/>
-                                  <w:rPr>
-                                    <w:b/>
-                                    <w:sz w:val="40"/>
-                                    <w:szCs w:val="40"/>
-                                  </w:rPr>
-                                </w:pPr>
-                                <w:r>
-                                  <w:rPr>
-                                    <w:b/>
-                                    <w:sz w:val="40"/>
-                                    <w:szCs w:val="40"/>
-                                  </w:rPr>
-                                  <w:t>.</w:t>
-                                </w:r>
-                              </w:p>
-                              <w:p>
-                                <w:pPr>
-                                  <w:pStyle w:val="NormalWeb"/>
-                                  <w:spacing w:before="0" w:beforeAutospacing="0" w:after="0" w:afterAutospacing="0" w:line="120" w:lineRule="auto"/>
-                                  <w:jc w:val="center"/>
-                                  <w:rPr>
-                                    <w:b/>
-                                    <w:sz w:val="40"/>
-                                    <w:szCs w:val="40"/>
-                                  </w:rPr>
-                                </w:pPr>
-                                <w:r>
-                                  <w:rPr>
-                                    <w:b/>
-                                    <w:sz w:val="40"/>
-                                    <w:szCs w:val="40"/>
-                                  </w:rPr>
-                                  <w:t>.</w:t>
-                                </w:r>
-                              </w:p>
-                            </w:txbxContent>
-                          </wps:txbx>
-                          <wps:bodyPr rot="0" spcFirstLastPara="0" vert="horz" wrap="square" lIns="91440" tIns="45720" rIns="91440" bIns="45720" numCol="1" spcCol="0" rtlCol="0" fromWordArt="0" anchor="t" anchorCtr="0" forceAA="0" compatLnSpc="1">
-                            <a:prstTxWarp prst="textNoShape">
-                              <a:avLst/>
-                            </a:prstTxWarp>
-                            <a:noAutofit/>
-                          </wps:bodyPr>
-                        </wps:wsp>
-                      </wpg:wgp>
+                          </a:ln>
+                        </wps:spPr>
+                        <wps:txbx>
+                          <w:txbxContent>
+                            <w:p>
+                              <w:pPr>
+                                <w:pStyle w:val="NormalWeb"/>
+                                <w:spacing w:before="0" w:beforeAutospacing="0" w:after="0" w:afterAutospacing="0" w:line="120" w:lineRule="auto"/>
+                                <w:jc w:val="center"/>
+                                <w:rPr>
+                                  <w:b/>
+                                  <w:sz w:val="40"/>
+                                  <w:szCs w:val="40"/>
+                                </w:rPr>
+                              </w:pPr>
+                              <w:r>
+                                <w:rPr>
+                                  <w:b/>
+                                  <w:sz w:val="40"/>
+                                  <w:szCs w:val="40"/>
+                                </w:rPr>
+                                <w:t>.</w:t>
+                              </w:r>
+                            </w:p>
+                            <w:p>
+                              <w:pPr>
+                                <w:pStyle w:val="NormalWeb"/>
+                                <w:spacing w:before="0" w:beforeAutospacing="0" w:after="0" w:afterAutospacing="0" w:line="120" w:lineRule="auto"/>
+                                <w:jc w:val="center"/>
+                                <w:rPr>
+                                  <w:b/>
+                                  <w:sz w:val="40"/>
+                                  <w:szCs w:val="40"/>
+                                </w:rPr>
+                              </w:pPr>
+                              <w:r>
+                                <w:rPr>
+                                  <w:b/>
+                                  <w:sz w:val="40"/>
+                                  <w:szCs w:val="40"/>
+                                </w:rPr>
+                                <w:t>.</w:t>
+                              </w:r>
+                            </w:p>
+                            <w:p>
+                              <w:pPr>
+                                <w:pStyle w:val="NormalWeb"/>
+                                <w:spacing w:before="0" w:beforeAutospacing="0" w:after="0" w:afterAutospacing="0" w:line="120" w:lineRule="auto"/>
+                                <w:jc w:val="center"/>
+                                <w:rPr>
+                                  <w:b/>
+                                  <w:sz w:val="40"/>
+                                  <w:szCs w:val="40"/>
+                                </w:rPr>
+                              </w:pPr>
+                              <w:r>
+                                <w:rPr>
+                                  <w:b/>
+                                  <w:sz w:val="40"/>
+                                  <w:szCs w:val="40"/>
+                                </w:rPr>
+                                <w:t>.</w:t>
+                              </w:r>
+                            </w:p>
+                          </w:txbxContent>
+                        </wps:txbx>
+                        <wps:bodyPr rot="0" spcFirstLastPara="0" vert="horz" wrap="square" lIns="91440" tIns="45720" rIns="91440" bIns="45720" numCol="1" spcCol="0" rtlCol="0" fromWordArt="0" anchor="t" anchorCtr="0" forceAA="0" compatLnSpc="1">
+                          <a:prstTxWarp prst="textNoShape">
+                            <a:avLst/>
+                          </a:prstTxWarp>
+                          <a:noAutofit/>
+                        </wps:bodyPr>
+                      </wps:wsp>
                       <wps:wsp>
                         <wps:cNvPr id="140" name="Text Box 130"/>
                         <wps:cNvSpPr txBox="1"/>
                         <wps:spPr>
                           <a:xfrm>
-                            <a:off x="3637575" y="1133281"/>
+                            <a:off x="3618525" y="1590481"/>
                             <a:ext cx="1648800" cy="369570"/>
                           </a:xfrm>
                           <a:prstGeom prst="rect">
@@ -7459,7 +7597,7 @@
                         <wps:cNvSpPr txBox="1"/>
                         <wps:spPr>
                           <a:xfrm>
-                            <a:off x="3637575" y="1503430"/>
+                            <a:off x="3618525" y="1960630"/>
                             <a:ext cx="1648800" cy="369570"/>
                           </a:xfrm>
                           <a:prstGeom prst="rect">
@@ -7505,7 +7643,7 @@
                         <wps:cNvSpPr txBox="1"/>
                         <wps:spPr>
                           <a:xfrm>
-                            <a:off x="3637575" y="1872944"/>
+                            <a:off x="3618525" y="2330144"/>
                             <a:ext cx="1648800" cy="369570"/>
                           </a:xfrm>
                           <a:prstGeom prst="rect">
@@ -7551,7 +7689,7 @@
                         <wps:cNvSpPr txBox="1"/>
                         <wps:spPr>
                           <a:xfrm>
-                            <a:off x="3637575" y="2242458"/>
+                            <a:off x="3618525" y="2699658"/>
                             <a:ext cx="1648800" cy="368935"/>
                           </a:xfrm>
                           <a:prstGeom prst="rect">
@@ -7597,7 +7735,7 @@
                         <wps:cNvSpPr txBox="1"/>
                         <wps:spPr>
                           <a:xfrm>
-                            <a:off x="3637575" y="2611337"/>
+                            <a:off x="3618525" y="3068537"/>
                             <a:ext cx="1648800" cy="368300"/>
                           </a:xfrm>
                           <a:prstGeom prst="rect">
@@ -7643,7 +7781,7 @@
                         <wps:cNvSpPr txBox="1"/>
                         <wps:spPr>
                           <a:xfrm>
-                            <a:off x="3637575" y="2970693"/>
+                            <a:off x="3618525" y="3427893"/>
                             <a:ext cx="1648800" cy="367665"/>
                           </a:xfrm>
                           <a:prstGeom prst="rect">
@@ -7689,7 +7827,7 @@
                         <wps:cNvSpPr txBox="1"/>
                         <wps:spPr>
                           <a:xfrm>
-                            <a:off x="3637575" y="3332403"/>
+                            <a:off x="3618525" y="3789603"/>
                             <a:ext cx="1648800" cy="369570"/>
                           </a:xfrm>
                           <a:prstGeom prst="rect">
@@ -7735,7 +7873,7 @@
                         <wps:cNvSpPr txBox="1"/>
                         <wps:spPr>
                           <a:xfrm>
-                            <a:off x="3637575" y="3701917"/>
+                            <a:off x="3618525" y="4159117"/>
                             <a:ext cx="1648800" cy="368935"/>
                           </a:xfrm>
                           <a:prstGeom prst="rect">
@@ -7781,7 +7919,7 @@
                         <wps:cNvSpPr txBox="1"/>
                         <wps:spPr>
                           <a:xfrm>
-                            <a:off x="3637575" y="4070796"/>
+                            <a:off x="3618525" y="4527996"/>
                             <a:ext cx="1648800" cy="368300"/>
                           </a:xfrm>
                           <a:prstGeom prst="rect">
@@ -7827,7 +7965,7 @@
                         <wps:cNvCnPr/>
                         <wps:spPr>
                           <a:xfrm flipV="1">
-                            <a:off x="2176144" y="1133281"/>
+                            <a:off x="2157094" y="1590481"/>
                             <a:ext cx="1461431" cy="1267019"/>
                           </a:xfrm>
                           <a:prstGeom prst="line">
@@ -7860,7 +7998,7 @@
                         <wps:cNvCnPr/>
                         <wps:spPr>
                           <a:xfrm>
-                            <a:off x="2176144" y="2909230"/>
+                            <a:off x="2157094" y="3366430"/>
                             <a:ext cx="1461431" cy="1529866"/>
                           </a:xfrm>
                           <a:prstGeom prst="line">
@@ -7888,6 +8026,52 @@
                         </wps:style>
                         <wps:bodyPr/>
                       </wps:wsp>
+                      <wps:wsp>
+                        <wps:cNvPr id="123" name="Text Box 130"/>
+                        <wps:cNvSpPr txBox="1"/>
+                        <wps:spPr>
+                          <a:xfrm>
+                            <a:off x="715940" y="168879"/>
+                            <a:ext cx="1428750" cy="535940"/>
+                          </a:xfrm>
+                          <a:prstGeom prst="rect">
+                            <a:avLst/>
+                          </a:prstGeom>
+                          <a:solidFill>
+                            <a:schemeClr val="lt1"/>
+                          </a:solidFill>
+                          <a:ln w="6350">
+                            <a:solidFill>
+                              <a:prstClr val="black"/>
+                            </a:solidFill>
+                          </a:ln>
+                        </wps:spPr>
+                        <wps:txbx>
+                          <w:txbxContent>
+                            <w:p>
+                              <w:pPr>
+                                <w:pStyle w:val="NormalWeb"/>
+                                <w:spacing w:before="120" w:beforeAutospacing="0" w:after="120" w:afterAutospacing="0" w:line="276" w:lineRule="auto"/>
+                                <w:jc w:val="center"/>
+                              </w:pPr>
+                              <w:r>
+                                <w:rPr>
+                                  <w:rFonts w:ascii="Calibri" w:eastAsia="Calibri" w:hAnsi="Calibri"/>
+                                  <w:b/>
+                                  <w:bCs/>
+                                </w:rPr>
+                                <w:t>Text Pages</w:t>
+                              </w:r>
+                            </w:p>
+                          </w:txbxContent>
+                        </wps:txbx>
+                        <wps:bodyPr rot="0" spcFirstLastPara="0" vert="horz" wrap="square" lIns="91440" tIns="45720" rIns="91440" bIns="45720" numCol="1" spcCol="0" rtlCol="0" fromWordArt="0" anchor="t" anchorCtr="0" forceAA="0" compatLnSpc="1">
+                          <a:prstTxWarp prst="textNoShape">
+                            <a:avLst/>
+                          </a:prstTxWarp>
+                          <a:noAutofit/>
+                        </wps:bodyPr>
+                      </wps:wsp>
                     </wpc:wpc>
                   </a:graphicData>
                 </a:graphic>
@@ -7896,228 +8080,232 @@
           </mc:Choice>
           <mc:Fallback>
             <w:pict>
-              <v:group w14:anchorId="0238B80A" id="Canvas 127" o:spid="_x0000_s1105" editas="canvas" style="width:468pt;height:402pt;mso-position-horizontal-relative:char;mso-position-vertical-relative:line" coordsize="59436,51054" o:gfxdata="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">
-                <v:shape id="_x0000_s1106" type="#_x0000_t75" style="position:absolute;width:59436;height:51054;visibility:visible;mso-wrap-style:square" stroked="t" strokecolor="black [3040]" strokeweight="1.5pt">
+              <v:group w14:anchorId="0238B80A" id="Canvas 127" o:spid="_x0000_s1105" editas="canvas" style="width:468pt;height:425.25pt;mso-position-horizontal-relative:char;mso-position-vertical-relative:line" coordsize="59436,54006" o:gfxdata="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">
+                <v:shape id="_x0000_s1106" type="#_x0000_t75" style="position:absolute;width:59436;height:54006;visibility:visible;mso-wrap-style:square" stroked="t" strokecolor="black [3040]" strokeweight="1.5pt">
                   <v:fill o:detectmouseclick="t"/>
                   <v:stroke linestyle="thinThin"/>
                   <v:path o:connecttype="none"/>
                 </v:shape>
-                <v:group id="Group 151" o:spid="_x0000_s1107" style="position:absolute;left:7473;top:2476;width:14288;height:45339" coordorigin="7473,2476" coordsize="14287,31302" o:gfxdata="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">
-                  <v:shape id="Text Box 130" o:spid="_x0000_s1108" type="#_x0000_t202" style="position:absolute;left:7473;top:2476;width:14288;height:3700;visibility:visible;mso-wrap-style:square;v-text-anchor:top" o:gfxdata="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" fillcolor="white [3201]" strokeweight=".5pt">
-                    <v:textbox>
-                      <w:txbxContent>
-                        <w:p>
-                          <w:pPr>
-                            <w:spacing w:before="120"/>
-                            <w:jc w:val="center"/>
-                            <w:rPr>
-                              <w:b/>
-                            </w:rPr>
-                          </w:pPr>
-                          <w:r>
-                            <w:rPr>
-                              <w:b/>
-                            </w:rPr>
-                            <w:t>Text Pages</w:t>
-                          </w:r>
-                        </w:p>
-                      </w:txbxContent>
-                    </v:textbox>
-                  </v:shape>
-                  <v:shape id="Text Box 130" o:spid="_x0000_s1109" type="#_x0000_t202" style="position:absolute;left:7473;top:6176;width:14288;height:3700;visibility:visible;mso-wrap-style:square;v-text-anchor:top" o:gfxdata="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" fillcolor="white [3201]" strokeweight=".5pt">
-                    <v:textbox>
-                      <w:txbxContent>
-                        <w:p>
-                          <w:pPr>
-                            <w:pStyle w:val="NormalWeb"/>
-                            <w:spacing w:before="120" w:beforeAutospacing="0" w:after="120" w:afterAutospacing="0" w:line="276" w:lineRule="auto"/>
-                            <w:jc w:val="center"/>
-                          </w:pPr>
-                          <w:r>
-                            <w:rPr>
-                              <w:rFonts w:ascii="Calibri" w:eastAsia="Calibri" w:hAnsi="Calibri"/>
-                              <w:b/>
-                              <w:bCs/>
-                            </w:rPr>
-                            <w:t>Data Pages</w:t>
-                          </w:r>
-                        </w:p>
-                      </w:txbxContent>
-                    </v:textbox>
-                  </v:shape>
-                  <v:shape id="Text Box 130" o:spid="_x0000_s1110" type="#_x0000_t202" style="position:absolute;left:7473;top:9872;width:14288;height:3695;visibility:visible;mso-wrap-style:square;v-text-anchor:top" o:gfxdata="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" fillcolor="white [3201]" strokeweight=".5pt">
-                    <v:textbox>
-                      <w:txbxContent>
-                        <w:p>
-                          <w:pPr>
-                            <w:pStyle w:val="NormalWeb"/>
-                            <w:spacing w:before="120" w:beforeAutospacing="0" w:after="120" w:afterAutospacing="0" w:line="276" w:lineRule="auto"/>
-                            <w:jc w:val="center"/>
-                          </w:pPr>
-                          <w:r>
-                            <w:rPr>
-                              <w:rFonts w:ascii="Calibri" w:eastAsia="Calibri" w:hAnsi="Calibri"/>
-                              <w:b/>
-                              <w:bCs/>
-                            </w:rPr>
-                            <w:t>Relocation Pages</w:t>
-                          </w:r>
-                        </w:p>
-                      </w:txbxContent>
-                    </v:textbox>
-                  </v:shape>
-                  <v:shape id="Text Box 130" o:spid="_x0000_s1111" type="#_x0000_t202" style="position:absolute;left:7473;top:13567;width:14288;height:3692;visibility:visible;mso-wrap-style:square;v-text-anchor:top" o:gfxdata="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" fillcolor="white [3201]" strokeweight=".5pt">
-                    <v:textbox>
-                      <w:txbxContent>
-                        <w:p>
-                          <w:pPr>
-                            <w:pStyle w:val="NormalWeb"/>
-                            <w:spacing w:before="120" w:beforeAutospacing="0" w:after="120" w:afterAutospacing="0" w:line="276" w:lineRule="auto"/>
-                            <w:jc w:val="center"/>
-                          </w:pPr>
-                          <w:r>
-                            <w:rPr>
-                              <w:rFonts w:ascii="Calibri" w:eastAsia="Calibri" w:hAnsi="Calibri"/>
-                              <w:b/>
-                              <w:bCs/>
-                            </w:rPr>
-                            <w:t>Heap Pages</w:t>
-                          </w:r>
-                        </w:p>
-                      </w:txbxContent>
-                    </v:textbox>
-                  </v:shape>
-                  <v:shape id="Text Box 130" o:spid="_x0000_s1112" type="#_x0000_t202" style="position:absolute;left:7473;top:17259;width:14288;height:3687;visibility:visible;mso-wrap-style:square;v-text-anchor:top" o:gfxdata="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" fillcolor="white [3201]" strokeweight=".5pt">
-                    <v:textbox>
-                      <w:txbxContent>
-                        <w:p>
-                          <w:pPr>
-                            <w:pStyle w:val="NormalWeb"/>
-                            <w:spacing w:before="120" w:beforeAutospacing="0" w:after="120" w:afterAutospacing="0" w:line="276" w:lineRule="auto"/>
-                            <w:jc w:val="center"/>
-                          </w:pPr>
-                          <w:r>
-                            <w:rPr>
-                              <w:rFonts w:ascii="Calibri" w:eastAsia="Calibri" w:hAnsi="Calibri"/>
-                              <w:b/>
-                              <w:bCs/>
-                            </w:rPr>
-                            <w:t>Thread Context 1</w:t>
-                          </w:r>
-                        </w:p>
-                      </w:txbxContent>
-                    </v:textbox>
-                  </v:shape>
-                  <v:shape id="Text Box 130" o:spid="_x0000_s1113" type="#_x0000_t202" style="position:absolute;left:7473;top:20852;width:14288;height:3683;visibility:visible;mso-wrap-style:square;v-text-anchor:top" o:gfxdata="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" fillcolor="white [3201]" strokeweight=".5pt">
-                    <v:textbox>
-                      <w:txbxContent>
-                        <w:p>
-                          <w:pPr>
-                            <w:pStyle w:val="NormalWeb"/>
-                            <w:spacing w:before="120" w:beforeAutospacing="0" w:after="120" w:afterAutospacing="0" w:line="276" w:lineRule="auto"/>
-                            <w:jc w:val="center"/>
-                          </w:pPr>
-                          <w:r>
-                            <w:rPr>
-                              <w:rFonts w:ascii="Calibri" w:eastAsia="Calibri" w:hAnsi="Calibri"/>
-                              <w:b/>
-                              <w:bCs/>
-                            </w:rPr>
-                            <w:t>Thread Context 2</w:t>
-                          </w:r>
-                        </w:p>
-                      </w:txbxContent>
-                    </v:textbox>
-                  </v:shape>
-                  <v:shape id="Text Box 130" o:spid="_x0000_s1114" type="#_x0000_t202" style="position:absolute;left:7473;top:30100;width:14288;height:3678;visibility:visible;mso-wrap-style:square;v-text-anchor:top" o:gfxdata="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" fillcolor="white [3201]" strokeweight=".5pt">
-                    <v:textbox>
-                      <w:txbxContent>
-                        <w:p>
-                          <w:pPr>
-                            <w:pStyle w:val="NormalWeb"/>
-                            <w:spacing w:before="120" w:beforeAutospacing="0" w:after="120" w:afterAutospacing="0" w:line="276" w:lineRule="auto"/>
-                            <w:jc w:val="center"/>
-                          </w:pPr>
-                          <w:r>
-                            <w:rPr>
-                              <w:rFonts w:ascii="Calibri" w:eastAsia="Calibri" w:hAnsi="Calibri"/>
-                              <w:b/>
-                              <w:bCs/>
-                            </w:rPr>
-                            <w:t>Thread Context N</w:t>
-                          </w:r>
-                        </w:p>
-                      </w:txbxContent>
-                    </v:textbox>
-                  </v:shape>
-                  <v:shape id="Text Box 130" o:spid="_x0000_s1115" type="#_x0000_t202" style="position:absolute;left:7473;top:24535;width:14288;height:5565;visibility:visible;mso-wrap-style:square;v-text-anchor:top" o:gfxdata="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" fillcolor="white [3201]" strokeweight=".5pt">
-                    <v:textbox>
-                      <w:txbxContent>
-                        <w:p>
-                          <w:pPr>
-                            <w:pStyle w:val="NormalWeb"/>
-                            <w:spacing w:before="0" w:beforeAutospacing="0" w:after="0" w:afterAutospacing="0" w:line="120" w:lineRule="auto"/>
-                            <w:jc w:val="center"/>
-                            <w:rPr>
-                              <w:b/>
-                              <w:sz w:val="40"/>
-                              <w:szCs w:val="40"/>
-                            </w:rPr>
-                          </w:pPr>
-                          <w:r>
-                            <w:rPr>
-                              <w:b/>
-                              <w:sz w:val="40"/>
-                              <w:szCs w:val="40"/>
-                            </w:rPr>
-                            <w:t>.</w:t>
-                          </w:r>
-                        </w:p>
-                        <w:p>
-                          <w:pPr>
-                            <w:pStyle w:val="NormalWeb"/>
-                            <w:spacing w:before="0" w:beforeAutospacing="0" w:after="0" w:afterAutospacing="0" w:line="120" w:lineRule="auto"/>
-                            <w:jc w:val="center"/>
-                            <w:rPr>
-                              <w:b/>
-                              <w:sz w:val="40"/>
-                              <w:szCs w:val="40"/>
-                            </w:rPr>
-                          </w:pPr>
-                          <w:r>
-                            <w:rPr>
-                              <w:b/>
-                              <w:sz w:val="40"/>
-                              <w:szCs w:val="40"/>
-                            </w:rPr>
-                            <w:t>.</w:t>
-                          </w:r>
-                        </w:p>
-                        <w:p>
-                          <w:pPr>
-                            <w:pStyle w:val="NormalWeb"/>
-                            <w:spacing w:before="0" w:beforeAutospacing="0" w:after="0" w:afterAutospacing="0" w:line="120" w:lineRule="auto"/>
-                            <w:jc w:val="center"/>
-                            <w:rPr>
-                              <w:b/>
-                              <w:sz w:val="40"/>
-                              <w:szCs w:val="40"/>
-                            </w:rPr>
-                          </w:pPr>
-                          <w:r>
-                            <w:rPr>
-                              <w:b/>
-                              <w:sz w:val="40"/>
-                              <w:szCs w:val="40"/>
-                            </w:rPr>
-                            <w:t>.</w:t>
-                          </w:r>
-                        </w:p>
-                      </w:txbxContent>
-                    </v:textbox>
-                  </v:shape>
-                </v:group>
-                <v:shape id="Text Box 130" o:spid="_x0000_s1116" type="#_x0000_t202" style="position:absolute;left:36375;top:11332;width:16488;height:3696;visibility:visible;mso-wrap-style:square;v-text-anchor:top" o:gfxdata="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" fillcolor="white [3201]" strokeweight=".5pt">
+                <v:shape id="Text Box 130" o:spid="_x0000_s1107" type="#_x0000_t202" style="position:absolute;left:7162;top:7048;width:14288;height:5360;visibility:visible;mso-wrap-style:square;v-text-anchor:top" o:gfxdata="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" fillcolor="white [3201]" strokeweight=".5pt">
+                  <v:textbox>
+                    <w:txbxContent>
+                      <w:p>
+                        <w:pPr>
+                          <w:spacing w:before="120"/>
+                          <w:jc w:val="center"/>
+                          <w:rPr>
+                            <w:b/>
+                          </w:rPr>
+                        </w:pPr>
+                        <w:r>
+                          <w:rPr>
+                            <w:b/>
+                          </w:rPr>
+                          <w:t>Data</w:t>
+                        </w:r>
+                        <w:r>
+                          <w:rPr>
+                            <w:b/>
+                          </w:rPr>
+                          <w:t xml:space="preserve"> Pages</w:t>
+                        </w:r>
+                      </w:p>
+                    </w:txbxContent>
+                  </v:textbox>
+                </v:shape>
+                <v:shape id="Text Box 130" o:spid="_x0000_s1108" type="#_x0000_t202" style="position:absolute;left:7162;top:12408;width:14288;height:5359;visibility:visible;mso-wrap-style:square;v-text-anchor:top" o:gfxdata="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" fillcolor="white [3201]" strokeweight=".5pt">
+                  <v:textbox>
+                    <w:txbxContent>
+                      <w:p>
+                        <w:pPr>
+                          <w:pStyle w:val="NormalWeb"/>
+                          <w:spacing w:before="120" w:beforeAutospacing="0" w:after="120" w:afterAutospacing="0" w:line="276" w:lineRule="auto"/>
+                          <w:jc w:val="center"/>
+                        </w:pPr>
+                        <w:r>
+                          <w:rPr>
+                            <w:rFonts w:ascii="Calibri" w:eastAsia="Calibri" w:hAnsi="Calibri"/>
+                            <w:b/>
+                            <w:bCs/>
+                          </w:rPr>
+                          <w:t>Relocation Pages</w:t>
+                        </w:r>
+                      </w:p>
+                    </w:txbxContent>
+                  </v:textbox>
+                </v:shape>
+                <v:shape id="Text Box 130" o:spid="_x0000_s1109" type="#_x0000_t202" style="position:absolute;left:7162;top:17760;width:14288;height:5353;visibility:visible;mso-wrap-style:square;v-text-anchor:top" o:gfxdata="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" fillcolor="white [3201]" strokeweight=".5pt">
+                  <v:textbox>
+                    <w:txbxContent>
+                      <w:p>
+                        <w:pPr>
+                          <w:pStyle w:val="NormalWeb"/>
+                          <w:spacing w:before="120" w:beforeAutospacing="0" w:after="120" w:afterAutospacing="0" w:line="276" w:lineRule="auto"/>
+                          <w:jc w:val="center"/>
+                        </w:pPr>
+                        <w:r>
+                          <w:rPr>
+                            <w:rFonts w:ascii="Calibri" w:eastAsia="Calibri" w:hAnsi="Calibri"/>
+                            <w:b/>
+                            <w:bCs/>
+                          </w:rPr>
+                          <w:t>ECALL Pages</w:t>
+                        </w:r>
+                      </w:p>
+                    </w:txbxContent>
+                  </v:textbox>
+                </v:shape>
+                <v:shape id="Text Box 130" o:spid="_x0000_s1110" type="#_x0000_t202" style="position:absolute;left:7162;top:23113;width:14288;height:5347;visibility:visible;mso-wrap-style:square;v-text-anchor:top" o:gfxdata="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" fillcolor="white [3201]" strokeweight=".5pt">
+                  <v:textbox>
+                    <w:txbxContent>
+                      <w:p>
+                        <w:pPr>
+                          <w:pStyle w:val="NormalWeb"/>
+                          <w:spacing w:before="120" w:beforeAutospacing="0" w:after="120" w:afterAutospacing="0" w:line="276" w:lineRule="auto"/>
+                          <w:jc w:val="center"/>
+                        </w:pPr>
+                        <w:r>
+                          <w:rPr>
+                            <w:rFonts w:ascii="Calibri" w:eastAsia="Calibri" w:hAnsi="Calibri"/>
+                            <w:b/>
+                            <w:bCs/>
+                          </w:rPr>
+                          <w:t>Heap Pages</w:t>
+                        </w:r>
+                      </w:p>
+                    </w:txbxContent>
+                  </v:textbox>
+                </v:shape>
+                <v:shape id="Text Box 130" o:spid="_x0000_s1111" type="#_x0000_t202" style="position:absolute;left:7162;top:28460;width:14288;height:5341;visibility:visible;mso-wrap-style:square;v-text-anchor:top" o:gfxdata="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" fillcolor="white [3201]" strokeweight=".5pt">
+                  <v:textbox>
+                    <w:txbxContent>
+                      <w:p>
+                        <w:pPr>
+                          <w:pStyle w:val="NormalWeb"/>
+                          <w:spacing w:before="120" w:beforeAutospacing="0" w:after="120" w:afterAutospacing="0" w:line="276" w:lineRule="auto"/>
+                          <w:jc w:val="center"/>
+                        </w:pPr>
+                        <w:r>
+                          <w:rPr>
+                            <w:rFonts w:ascii="Calibri" w:eastAsia="Calibri" w:hAnsi="Calibri"/>
+                            <w:b/>
+                            <w:bCs/>
+                          </w:rPr>
+                          <w:t>Thread Context 1</w:t>
+                        </w:r>
+                      </w:p>
+                    </w:txbxContent>
+                  </v:textbox>
+                </v:shape>
+                <v:shape id="Text Box 130" o:spid="_x0000_s1112" type="#_x0000_t202" style="position:absolute;left:7162;top:33664;width:14288;height:5334;visibility:visible;mso-wrap-style:square;v-text-anchor:top" o:gfxdata="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" fillcolor="white [3201]" strokeweight=".5pt">
+                  <v:textbox>
+                    <w:txbxContent>
+                      <w:p>
+                        <w:pPr>
+                          <w:pStyle w:val="NormalWeb"/>
+                          <w:spacing w:before="120" w:beforeAutospacing="0" w:after="120" w:afterAutospacing="0" w:line="276" w:lineRule="auto"/>
+                          <w:jc w:val="center"/>
+                        </w:pPr>
+                        <w:r>
+                          <w:rPr>
+                            <w:rFonts w:ascii="Calibri" w:eastAsia="Calibri" w:hAnsi="Calibri"/>
+                            <w:b/>
+                            <w:bCs/>
+                          </w:rPr>
+                          <w:t>Thread Context 2</w:t>
+                        </w:r>
+                      </w:p>
+                    </w:txbxContent>
+                  </v:textbox>
+                </v:shape>
+                <v:shape id="Text Box 130" o:spid="_x0000_s1113" type="#_x0000_t202" style="position:absolute;left:7162;top:47059;width:14288;height:5328;visibility:visible;mso-wrap-style:square;v-text-anchor:top" o:gfxdata="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" fillcolor="white [3201]" strokeweight=".5pt">
+                  <v:textbox>
+                    <w:txbxContent>
+                      <w:p>
+                        <w:pPr>
+                          <w:pStyle w:val="NormalWeb"/>
+                          <w:spacing w:before="120" w:beforeAutospacing="0" w:after="120" w:afterAutospacing="0" w:line="276" w:lineRule="auto"/>
+                          <w:jc w:val="center"/>
+                        </w:pPr>
+                        <w:r>
+                          <w:rPr>
+                            <w:rFonts w:ascii="Calibri" w:eastAsia="Calibri" w:hAnsi="Calibri"/>
+                            <w:b/>
+                            <w:bCs/>
+                          </w:rPr>
+                          <w:t>Thread Context N</w:t>
+                        </w:r>
+                      </w:p>
+                    </w:txbxContent>
+                  </v:textbox>
+                </v:shape>
+                <v:shape id="Text Box 130" o:spid="_x0000_s1114" type="#_x0000_t202" style="position:absolute;left:7169;top:38998;width:14287;height:8061;visibility:visible;mso-wrap-style:square;v-text-anchor:top" o:gfxdata="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" fillcolor="white [3201]" strokeweight=".5pt">
+                  <v:textbox>
+                    <w:txbxContent>
+                      <w:p>
+                        <w:pPr>
+                          <w:pStyle w:val="NormalWeb"/>
+                          <w:spacing w:before="0" w:beforeAutospacing="0" w:after="0" w:afterAutospacing="0" w:line="120" w:lineRule="auto"/>
+                          <w:jc w:val="center"/>
+                          <w:rPr>
+                            <w:b/>
+                            <w:sz w:val="40"/>
+                            <w:szCs w:val="40"/>
+                          </w:rPr>
+                        </w:pPr>
+                        <w:r>
+                          <w:rPr>
+                            <w:b/>
+                            <w:sz w:val="40"/>
+                            <w:szCs w:val="40"/>
+                          </w:rPr>
+                          <w:t>.</w:t>
+                        </w:r>
+                      </w:p>
+                      <w:p>
+                        <w:pPr>
+                          <w:pStyle w:val="NormalWeb"/>
+                          <w:spacing w:before="0" w:beforeAutospacing="0" w:after="0" w:afterAutospacing="0" w:line="120" w:lineRule="auto"/>
+                          <w:jc w:val="center"/>
+                          <w:rPr>
+                            <w:b/>
+                            <w:sz w:val="40"/>
+                            <w:szCs w:val="40"/>
+                          </w:rPr>
+                        </w:pPr>
+                        <w:r>
+                          <w:rPr>
+                            <w:b/>
+                            <w:sz w:val="40"/>
+                            <w:szCs w:val="40"/>
+                          </w:rPr>
+                          <w:t>.</w:t>
+                        </w:r>
+                      </w:p>
+                      <w:p>
+                        <w:pPr>
+                          <w:pStyle w:val="NormalWeb"/>
+                          <w:spacing w:before="0" w:beforeAutospacing="0" w:after="0" w:afterAutospacing="0" w:line="120" w:lineRule="auto"/>
+                          <w:jc w:val="center"/>
+                          <w:rPr>
+                            <w:b/>
+                            <w:sz w:val="40"/>
+                            <w:szCs w:val="40"/>
+                          </w:rPr>
+                        </w:pPr>
+                        <w:r>
+                          <w:rPr>
+                            <w:b/>
+                            <w:sz w:val="40"/>
+                            <w:szCs w:val="40"/>
+                          </w:rPr>
+                          <w:t>.</w:t>
+                        </w:r>
+                      </w:p>
+                    </w:txbxContent>
+                  </v:textbox>
+                </v:shape>
+                <v:shape id="Text Box 130" o:spid="_x0000_s1115" type="#_x0000_t202" style="position:absolute;left:36185;top:15904;width:16488;height:3696;visibility:visible;mso-wrap-style:square;v-text-anchor:top" o:gfxdata="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" fillcolor="white [3201]" strokeweight=".5pt">
                   <v:textbox>
                     <w:txbxContent>
                       <w:p>
@@ -8138,7 +8326,7 @@
                     </w:txbxContent>
                   </v:textbox>
                 </v:shape>
-                <v:shape id="Text Box 130" o:spid="_x0000_s1117" type="#_x0000_t202" style="position:absolute;left:36375;top:15034;width:16488;height:3696;visibility:visible;mso-wrap-style:square;v-text-anchor:top" o:gfxdata="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" fillcolor="white [3201]" strokeweight=".5pt">
+                <v:shape id="Text Box 130" o:spid="_x0000_s1116" type="#_x0000_t202" style="position:absolute;left:36185;top:19606;width:16488;height:3696;visibility:visible;mso-wrap-style:square;v-text-anchor:top" o:gfxdata="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" fillcolor="white [3201]" strokeweight=".5pt">
                   <v:textbox>
                     <w:txbxContent>
                       <w:p>
@@ -8159,7 +8347,7 @@
                     </w:txbxContent>
                   </v:textbox>
                 </v:shape>
-                <v:shape id="Text Box 130" o:spid="_x0000_s1118" type="#_x0000_t202" style="position:absolute;left:36375;top:18729;width:16488;height:3696;visibility:visible;mso-wrap-style:square;v-text-anchor:top" o:gfxdata="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" fillcolor="white [3201]" strokeweight=".5pt">
+                <v:shape id="Text Box 130" o:spid="_x0000_s1117" type="#_x0000_t202" style="position:absolute;left:36185;top:23301;width:16488;height:3696;visibility:visible;mso-wrap-style:square;v-text-anchor:top" o:gfxdata="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" fillcolor="white [3201]" strokeweight=".5pt">
                   <v:textbox>
                     <w:txbxContent>
                       <w:p>
@@ -8180,7 +8368,7 @@
                     </w:txbxContent>
                   </v:textbox>
                 </v:shape>
-                <v:shape id="Text Box 130" o:spid="_x0000_s1119" type="#_x0000_t202" style="position:absolute;left:36375;top:22424;width:16488;height:3689;visibility:visible;mso-wrap-style:square;v-text-anchor:top" o:gfxdata="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" fillcolor="white [3201]" strokeweight=".5pt">
+                <v:shape id="Text Box 130" o:spid="_x0000_s1118" type="#_x0000_t202" style="position:absolute;left:36185;top:26996;width:16488;height:3689;visibility:visible;mso-wrap-style:square;v-text-anchor:top" o:gfxdata="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" fillcolor="white [3201]" strokeweight=".5pt">
                   <v:textbox>
                     <w:txbxContent>
                       <w:p>
@@ -8201,7 +8389,7 @@
                     </w:txbxContent>
                   </v:textbox>
                 </v:shape>
-                <v:shape id="Text Box 130" o:spid="_x0000_s1120" type="#_x0000_t202" style="position:absolute;left:36375;top:26113;width:16488;height:3683;visibility:visible;mso-wrap-style:square;v-text-anchor:top" o:gfxdata="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" fillcolor="white [3201]" strokeweight=".5pt">
+                <v:shape id="Text Box 130" o:spid="_x0000_s1119" type="#_x0000_t202" style="position:absolute;left:36185;top:30685;width:16488;height:3683;visibility:visible;mso-wrap-style:square;v-text-anchor:top" o:gfxdata="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" fillcolor="white [3201]" strokeweight=".5pt">
                   <v:textbox>
                     <w:txbxContent>
                       <w:p>
@@ -8222,7 +8410,7 @@
                     </w:txbxContent>
                   </v:textbox>
                 </v:shape>
-                <v:shape id="Text Box 130" o:spid="_x0000_s1121" type="#_x0000_t202" style="position:absolute;left:36375;top:29706;width:16488;height:3677;visibility:visible;mso-wrap-style:square;v-text-anchor:top" o:gfxdata="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" fillcolor="white [3201]" strokeweight=".5pt">
+                <v:shape id="Text Box 130" o:spid="_x0000_s1120" type="#_x0000_t202" style="position:absolute;left:36185;top:34278;width:16488;height:3677;visibility:visible;mso-wrap-style:square;v-text-anchor:top" o:gfxdata="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" fillcolor="white [3201]" strokeweight=".5pt">
                   <v:textbox>
                     <w:txbxContent>
                       <w:p>
@@ -8243,7 +8431,7 @@
                     </w:txbxContent>
                   </v:textbox>
                 </v:shape>
-                <v:shape id="Text Box 130" o:spid="_x0000_s1122" type="#_x0000_t202" style="position:absolute;left:36375;top:33324;width:16488;height:3695;visibility:visible;mso-wrap-style:square;v-text-anchor:top" o:gfxdata="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" fillcolor="white [3201]" strokeweight=".5pt">
+                <v:shape id="Text Box 130" o:spid="_x0000_s1121" type="#_x0000_t202" style="position:absolute;left:36185;top:37896;width:16488;height:3695;visibility:visible;mso-wrap-style:square;v-text-anchor:top" o:gfxdata="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" fillcolor="white [3201]" strokeweight=".5pt">
                   <v:textbox>
                     <w:txbxContent>
                       <w:p>
@@ -8264,7 +8452,7 @@
                     </w:txbxContent>
                   </v:textbox>
                 </v:shape>
-                <v:shape id="Text Box 130" o:spid="_x0000_s1123" type="#_x0000_t202" style="position:absolute;left:36375;top:37019;width:16488;height:3689;visibility:visible;mso-wrap-style:square;v-text-anchor:top" o:gfxdata="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" fillcolor="white [3201]" strokeweight=".5pt">
+                <v:shape id="Text Box 130" o:spid="_x0000_s1122" type="#_x0000_t202" style="position:absolute;left:36185;top:41591;width:16488;height:3689;visibility:visible;mso-wrap-style:square;v-text-anchor:top" o:gfxdata="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" fillcolor="white [3201]" strokeweight=".5pt">
                   <v:textbox>
                     <w:txbxContent>
                       <w:p>
@@ -8285,7 +8473,7 @@
                     </w:txbxContent>
                   </v:textbox>
                 </v:shape>
-                <v:shape id="Text Box 130" o:spid="_x0000_s1124" type="#_x0000_t202" style="position:absolute;left:36375;top:40707;width:16488;height:3683;visibility:visible;mso-wrap-style:square;v-text-anchor:top" o:gfxdata="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" fillcolor="white [3201]" strokeweight=".5pt">
+                <v:shape id="Text Box 130" o:spid="_x0000_s1123" type="#_x0000_t202" style="position:absolute;left:36185;top:45279;width:16488;height:3683;visibility:visible;mso-wrap-style:square;v-text-anchor:top" o:gfxdata="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" fillcolor="white [3201]" strokeweight=".5pt">
                   <v:textbox>
                     <w:txbxContent>
                       <w:p>
@@ -8306,8 +8494,29 @@
                     </w:txbxContent>
                   </v:textbox>
                 </v:shape>
-                <v:line id="Straight Connector 152" o:spid="_x0000_s1125" style="position:absolute;flip:y;visibility:visible;mso-wrap-style:square" from="21761,11332" to="36375,24003" o:connectortype="straight" o:gfxdata="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" strokecolor="black [3213]"/>
-                <v:line id="Straight Connector 153" o:spid="_x0000_s1126" style="position:absolute;visibility:visible;mso-wrap-style:square" from="21761,29092" to="36375,44390" o:connectortype="straight" o:gfxdata="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" strokecolor="black [3213]"/>
+                <v:line id="Straight Connector 152" o:spid="_x0000_s1124" style="position:absolute;flip:y;visibility:visible;mso-wrap-style:square" from="21570,15904" to="36185,28575" o:connectortype="straight" o:gfxdata="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" strokecolor="black [3213]"/>
+                <v:line id="Straight Connector 153" o:spid="_x0000_s1125" style="position:absolute;visibility:visible;mso-wrap-style:square" from="21570,33664" to="36185,48962" o:connectortype="straight" o:gfxdata="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" strokecolor="black [3213]"/>
+                <v:shape id="Text Box 130" o:spid="_x0000_s1126" type="#_x0000_t202" style="position:absolute;left:7159;top:1688;width:14287;height:5360;visibility:visible;mso-wrap-style:square;v-text-anchor:top" o:gfxdata="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" fillcolor="white [3201]" strokeweight=".5pt">
+                  <v:textbox>
+                    <w:txbxContent>
+                      <w:p>
+                        <w:pPr>
+                          <w:pStyle w:val="NormalWeb"/>
+                          <w:spacing w:before="120" w:beforeAutospacing="0" w:after="120" w:afterAutospacing="0" w:line="276" w:lineRule="auto"/>
+                          <w:jc w:val="center"/>
+                        </w:pPr>
+                        <w:r>
+                          <w:rPr>
+                            <w:rFonts w:ascii="Calibri" w:eastAsia="Calibri" w:hAnsi="Calibri"/>
+                            <w:b/>
+                            <w:bCs/>
+                          </w:rPr>
+                          <w:t>Text Pages</w:t>
+                        </w:r>
+                      </w:p>
+                    </w:txbxContent>
+                  </v:textbox>
+                </v:shape>
                 <w10:anchorlock/>
               </v:group>
             </w:pict>
@@ -8338,20 +8547,19 @@
       <w:r>
         <w:t xml:space="preserve">refer to information obtained from the image file’s signature section (.oesig), which the </w:t>
       </w:r>
+      <w:proofErr w:type="spellStart"/>
       <w:r>
         <w:rPr>
           <w:b/>
         </w:rPr>
         <w:t>oesign</w:t>
       </w:r>
+      <w:proofErr w:type="spellEnd"/>
       <w:r>
         <w:t xml:space="preserve"> utility injects into the image file </w:t>
       </w:r>
       <w:r>
-        <w:t>during signing</w:t>
-      </w:r>
-      <w:r>
-        <w:t xml:space="preserve"> </w:t>
+        <w:t xml:space="preserve">during signing </w:t>
       </w:r>
       <w:r>
         <w:t>(see Chapter 6). This section defines the following structure.</w:t>
@@ -8362,6 +8570,7 @@
         <w:pStyle w:val="Source"/>
       </w:pPr>
       <w:r>
+        <w:lastRenderedPageBreak/>
         <w:t>typedef struct _</w:t>
       </w:r>
       <w:r>
@@ -8381,7 +8590,6 @@
         <w:pStyle w:val="Source"/>
       </w:pPr>
       <w:r>
-        <w:lastRenderedPageBreak/>
         <w:t xml:space="preserve">    oe_uint64_t magic;</w:t>
       </w:r>
     </w:p>
@@ -8664,7 +8872,7 @@
           </w:tcPr>
           <w:p>
             <w:r>
-              <w:t>__oe_baseHeapPage</w:t>
+              <w:t>__oe_baseECallPage</w:t>
             </w:r>
           </w:p>
         </w:tc>
@@ -8674,7 +8882,7 @@
           </w:tcPr>
           <w:p>
             <w:r>
-              <w:t>Page number of first heap page relative to start of image</w:t>
+              <w:t>Page number of first ECALL page relative to start of image</w:t>
             </w:r>
           </w:p>
         </w:tc>
@@ -8686,13 +8894,7 @@
           </w:tcPr>
           <w:p>
             <w:r>
-              <w:t>__oe_num</w:t>
-            </w:r>
-            <w:r>
-              <w:t>Heap</w:t>
-            </w:r>
-            <w:r>
-              <w:t>Pages</w:t>
+              <w:t>__oe_numECallPages</w:t>
             </w:r>
           </w:p>
         </w:tc>
@@ -8702,16 +8904,7 @@
           </w:tcPr>
           <w:p>
             <w:r>
-              <w:t>Total number of heap pages</w:t>
-            </w:r>
-            <w:r>
-              <w:t xml:space="preserve"> (obtained from .</w:t>
-            </w:r>
-            <w:r>
-              <w:t>oesig</w:t>
-            </w:r>
-            <w:r>
-              <w:t xml:space="preserve"> section)</w:t>
+              <w:t>Total number of ECALL pages (obtained from the image file)</w:t>
             </w:r>
           </w:p>
         </w:tc>
@@ -8723,7 +8916,7 @@
           </w:tcPr>
           <w:p>
             <w:r>
-              <w:t>__oe_numPages</w:t>
+              <w:t>__oe_baseHeapPage</w:t>
             </w:r>
           </w:p>
         </w:tc>
@@ -8733,7 +8926,7 @@
           </w:tcPr>
           <w:p>
             <w:r>
-              <w:t>Total number of pages in the image</w:t>
+              <w:t>Page number of first heap page relative to start of image</w:t>
             </w:r>
           </w:p>
         </w:tc>
@@ -8745,6 +8938,56 @@
           </w:tcPr>
           <w:p>
             <w:r>
+              <w:t>__oe_num</w:t>
+            </w:r>
+            <w:r>
+              <w:t>Heap</w:t>
+            </w:r>
+            <w:r>
+              <w:t>Pages</w:t>
+            </w:r>
+          </w:p>
+        </w:tc>
+        <w:tc>
+          <w:tcPr>
+            <w:tcW w:w="6565" w:type="dxa"/>
+          </w:tcPr>
+          <w:p>
+            <w:r>
+              <w:t>Total number of heap pages (obtained from .oesig section)</w:t>
+            </w:r>
+          </w:p>
+        </w:tc>
+      </w:tr>
+      <w:tr>
+        <w:tc>
+          <w:tcPr>
+            <w:tcW w:w="2785" w:type="dxa"/>
+          </w:tcPr>
+          <w:p>
+            <w:r>
+              <w:t>__oe_numPages</w:t>
+            </w:r>
+          </w:p>
+        </w:tc>
+        <w:tc>
+          <w:tcPr>
+            <w:tcW w:w="6565" w:type="dxa"/>
+          </w:tcPr>
+          <w:p>
+            <w:r>
+              <w:t>Total number of pages in the image</w:t>
+            </w:r>
+          </w:p>
+        </w:tc>
+      </w:tr>
+      <w:tr>
+        <w:tc>
+          <w:tcPr>
+            <w:tcW w:w="2785" w:type="dxa"/>
+          </w:tcPr>
+          <w:p>
+            <w:r>
               <w:t>__oe_virtualBaseAddr</w:t>
             </w:r>
           </w:p>
@@ -8761,10 +9004,7 @@
               <w:t>__oe_virtualBaseAddr</w:t>
             </w:r>
             <w:r>
-              <w:t xml:space="preserve"> variable</w:t>
-            </w:r>
-            <w:r>
-              <w:t xml:space="preserve"> itself</w:t>
+              <w:t xml:space="preserve"> variable itself</w:t>
             </w:r>
           </w:p>
         </w:tc>
@@ -8775,6 +9015,7 @@
         <w:spacing w:before="240"/>
       </w:pPr>
       <w:r>
+        <w:lastRenderedPageBreak/>
         <w:t xml:space="preserve">The </w:t>
       </w:r>
       <w:r>
@@ -8828,7 +9069,6 @@
         <w:pStyle w:val="Source2"/>
       </w:pPr>
       <w:r>
-        <w:lastRenderedPageBreak/>
         <w:t>(</w:t>
       </w:r>
       <w:r>
@@ -9116,6 +9356,119 @@
         <w:pStyle w:val="Heading2"/>
       </w:pPr>
       <w:r>
+        <w:t>ECALL Pages</w:t>
+      </w:r>
+    </w:p>
+    <w:p>
+      <w:r>
+        <w:t>The ECALL pages contain the virtual addresses of all ECALL functions</w:t>
+      </w:r>
+      <w:r>
+        <w:t xml:space="preserve"> in the enclave</w:t>
+      </w:r>
+      <w:r>
+        <w:t>. The following structure defines the content of these pages.</w:t>
+      </w:r>
+      <w:bookmarkStart w:id="0" w:name="_GoBack"/>
+      <w:bookmarkEnd w:id="0"/>
+    </w:p>
+    <w:p>
+      <w:pPr>
+        <w:pStyle w:val="Source"/>
+      </w:pPr>
+      <w:r>
+        <w:t>typedef struct _OE_ECallPages</w:t>
+      </w:r>
+    </w:p>
+    <w:p>
+      <w:pPr>
+        <w:pStyle w:val="Source"/>
+      </w:pPr>
+      <w:r>
+        <w:t>{</w:t>
+      </w:r>
+    </w:p>
+    <w:p>
+      <w:pPr>
+        <w:pStyle w:val="Source"/>
+      </w:pPr>
+      <w:r>
+        <w:t xml:space="preserve">    uint64_t magic;</w:t>
+      </w:r>
+    </w:p>
+    <w:p>
+      <w:pPr>
+        <w:pStyle w:val="Source"/>
+      </w:pPr>
+      <w:r>
+        <w:lastRenderedPageBreak/>
+        <w:t xml:space="preserve">    uint64_t num_vaddrs;</w:t>
+      </w:r>
+    </w:p>
+    <w:p>
+      <w:pPr>
+        <w:pStyle w:val="Source"/>
+      </w:pPr>
+      <w:r>
+        <w:t xml:space="preserve">    uint64_t vaddrs[];</w:t>
+      </w:r>
+    </w:p>
+    <w:p>
+      <w:pPr>
+        <w:pStyle w:val="Source"/>
+      </w:pPr>
+      <w:r>
+        <w:t>}</w:t>
+      </w:r>
+    </w:p>
+    <w:p>
+      <w:pPr>
+        <w:pStyle w:val="Source2"/>
+      </w:pPr>
+      <w:r>
+        <w:t>OE_ECallPages;</w:t>
+      </w:r>
+    </w:p>
+    <w:p>
+      <w:r>
+        <w:t xml:space="preserve">When a host performs an OCALL, it passes a </w:t>
+      </w:r>
+      <w:r>
+        <w:rPr>
+          <w:b/>
+        </w:rPr>
+        <w:t>function number</w:t>
+      </w:r>
+      <w:r>
+        <w:t xml:space="preserve"> </w:t>
+      </w:r>
+      <w:r>
+        <w:t xml:space="preserve">and the expected </w:t>
+      </w:r>
+      <w:r>
+        <w:rPr>
+          <w:b/>
+        </w:rPr>
+        <w:t>virtual address</w:t>
+      </w:r>
+      <w:r>
+        <w:t xml:space="preserve"> of the function. The function number is an index into the </w:t>
+      </w:r>
+      <w:r>
+        <w:rPr>
+          <w:b/>
+        </w:rPr>
+        <w:t>OE_ECallPages.vaddrs</w:t>
+      </w:r>
+      <w:r>
+        <w:t xml:space="preserve"> array. The enclave checks that this index is within bounds and if so obtains the virtual address from the array. Then the enclave checks that the virtual address passed by the host matches the virtual address obtained from the array. If all checks are valid, the enclave adds the virtual address to the enclave’s base address to obtain and call the function.</w:t>
+      </w:r>
+    </w:p>
+    <w:p>
+      <w:pPr>
+        <w:pStyle w:val="Heading2"/>
+      </w:pPr>
+      <w:r>
         <w:t>Heap Pages</w:t>
       </w:r>
     </w:p>
@@ -9173,7 +9526,6 @@
         <w:pStyle w:val="Heading2"/>
       </w:pPr>
       <w:r>
-        <w:lastRenderedPageBreak/>
         <w:t>Thread Context</w:t>
       </w:r>
     </w:p>
@@ -9190,6 +9542,7 @@
         <w:rPr>
           <w:noProof/>
         </w:rPr>
+        <w:lastRenderedPageBreak/>
         <mc:AlternateContent>
           <mc:Choice Requires="wpc">
             <w:drawing>
@@ -9940,23 +10293,7 @@
                                   <w:b/>
                                   <w:bCs/>
                                 </w:rPr>
-                                <w:t xml:space="preserve">Thread </w:t>
-                              </w:r>
-                              <w:r>
-                                <w:rPr>
-                                  <w:rFonts w:ascii="Calibri" w:eastAsia="Calibri" w:hAnsi="Calibri"/>
-                                  <w:b/>
-                                  <w:bCs/>
-                                </w:rPr>
-                                <w:t>specific data</w:t>
-                              </w:r>
-                              <w:r>
-                                <w:rPr>
-                                  <w:rFonts w:ascii="Calibri" w:eastAsia="Calibri" w:hAnsi="Calibri"/>
-                                  <w:b/>
-                                  <w:bCs/>
-                                </w:rPr>
-                                <w:t xml:space="preserve"> slots</w:t>
+                                <w:t>Thread specific data slots</w:t>
                               </w:r>
                             </w:p>
                           </w:txbxContent>
@@ -10057,7 +10394,7 @@
           </mc:Choice>
           <mc:Fallback>
             <w:pict>
-              <v:group w14:anchorId="615383F5" id="Canvas 174" o:spid="_x0000_s1127" editas="canvas" style="width:468pt;height:292.5pt;mso-position-horizontal-relative:char;mso-position-vertical-relative:line" coordsize="59436,37147" o:gfxdata="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">
+              <v:group w14:anchorId="615383F5" id="Canvas 174" o:spid="_x0000_s1127" editas="canvas" style="width:468pt;height:292.5pt;mso-position-horizontal-relative:char;mso-position-vertical-relative:line" coordsize="59436,37147" o:gfxdata="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">
                 <v:shape id="_x0000_s1128" type="#_x0000_t75" style="position:absolute;width:59436;height:37147;visibility:visible;mso-wrap-style:square" stroked="t" strokecolor="black [3040]" strokeweight="1.5pt">
                   <v:fill o:detectmouseclick="t"/>
                   <v:stroke linestyle="thinThin"/>
@@ -10354,23 +10691,7 @@
                             <w:b/>
                             <w:bCs/>
                           </w:rPr>
-                          <w:t xml:space="preserve">Thread </w:t>
-                        </w:r>
-                        <w:r>
-                          <w:rPr>
-                            <w:rFonts w:ascii="Calibri" w:eastAsia="Calibri" w:hAnsi="Calibri"/>
-                            <w:b/>
-                            <w:bCs/>
-                          </w:rPr>
-                          <w:t>specific data</w:t>
-                        </w:r>
-                        <w:r>
-                          <w:rPr>
-                            <w:rFonts w:ascii="Calibri" w:eastAsia="Calibri" w:hAnsi="Calibri"/>
-                            <w:b/>
-                            <w:bCs/>
-                          </w:rPr>
-                          <w:t xml:space="preserve"> slots</w:t>
+                          <w:t>Thread specific data slots</w:t>
                         </w:r>
                       </w:p>
                     </w:txbxContent>
@@ -10486,7 +10807,6 @@
               <w:rPr>
                 <w:b/>
               </w:rPr>
-              <w:lastRenderedPageBreak/>
               <w:t>TCS field</w:t>
             </w:r>
           </w:p>
@@ -10604,8 +10924,14 @@
           </w:tcPr>
           <w:p>
             <w:r>
-              <w:t>oe_uint64_t ossa</w:t>
-            </w:r>
+              <w:lastRenderedPageBreak/>
+              <w:t xml:space="preserve">oe_uint64_t </w:t>
+            </w:r>
+            <w:proofErr w:type="spellStart"/>
+            <w:r>
+              <w:t>ossa</w:t>
+            </w:r>
+            <w:proofErr w:type="spellEnd"/>
           </w:p>
         </w:tc>
         <w:tc>
@@ -10639,8 +10965,13 @@
           </w:tcPr>
           <w:p>
             <w:r>
-              <w:t>oe_uint32_t cssa</w:t>
-            </w:r>
+              <w:t xml:space="preserve">oe_uint32_t </w:t>
+            </w:r>
+            <w:proofErr w:type="spellStart"/>
+            <w:r>
+              <w:t>cssa</w:t>
+            </w:r>
+            <w:proofErr w:type="spellEnd"/>
           </w:p>
         </w:tc>
         <w:tc>
@@ -10674,8 +11005,13 @@
           </w:tcPr>
           <w:p>
             <w:r>
-              <w:t>oe_uint32_t nssa</w:t>
-            </w:r>
+              <w:t xml:space="preserve">oe_uint32_t </w:t>
+            </w:r>
+            <w:proofErr w:type="spellStart"/>
+            <w:r>
+              <w:t>nssa</w:t>
+            </w:r>
+            <w:proofErr w:type="spellEnd"/>
           </w:p>
         </w:tc>
         <w:tc>
@@ -10709,8 +11045,13 @@
           </w:tcPr>
           <w:p>
             <w:r>
-              <w:t>oe_uint64_t oentry</w:t>
-            </w:r>
+              <w:t xml:space="preserve">oe_uint64_t </w:t>
+            </w:r>
+            <w:proofErr w:type="spellStart"/>
+            <w:r>
+              <w:t>oentry</w:t>
+            </w:r>
+            <w:proofErr w:type="spellEnd"/>
           </w:p>
         </w:tc>
         <w:tc>
@@ -10926,12 +11267,14 @@
       <w:r>
         <w:t>) when an exception (or fault) occurs. The hardware stores the current state in the next available SSA (</w:t>
       </w:r>
+      <w:proofErr w:type="spellStart"/>
       <w:r>
         <w:rPr>
           <w:b/>
         </w:rPr>
         <w:t>TCS.cssa</w:t>
       </w:r>
+      <w:proofErr w:type="spellEnd"/>
       <w:r>
         <w:t xml:space="preserve"> + 1) and then exits to the host, invoking the host</w:t>
       </w:r>
@@ -10941,12 +11284,14 @@
       <w:r>
         <w:t xml:space="preserve">s AEP (Asynchronous Exception Procedure). The host may opt to resume enclave execution by executing the ERESUME instruction. If so, then OE_Main() is invoked again, this time with </w:t>
       </w:r>
+      <w:proofErr w:type="spellStart"/>
       <w:r>
         <w:rPr>
           <w:b/>
         </w:rPr>
         <w:t>TCS.cssa</w:t>
       </w:r>
+      <w:proofErr w:type="spellEnd"/>
       <w:r>
         <w:t xml:space="preserve"> greater than zero (indicating an exception).</w:t>
       </w:r>
@@ -10992,12 +11337,14 @@
         </w:rPr>
         <w:t>thread data (</w:t>
       </w:r>
+      <w:proofErr w:type="spellStart"/>
       <w:r>
         <w:rPr>
           <w:b/>
         </w:rPr>
         <w:t>OE_ThreadData</w:t>
       </w:r>
+      <w:proofErr w:type="spellEnd"/>
       <w:r>
         <w:rPr>
           <w:b/>
@@ -11045,11 +11392,19 @@
                 <w:b/>
               </w:rPr>
             </w:pPr>
+            <w:proofErr w:type="spellStart"/>
             <w:r>
               <w:rPr>
                 <w:b/>
               </w:rPr>
-              <w:t xml:space="preserve">OE_ThreadData </w:t>
+              <w:t>OE_ThreadData</w:t>
+            </w:r>
+            <w:proofErr w:type="spellEnd"/>
+            <w:r>
+              <w:rPr>
+                <w:b/>
+              </w:rPr>
+              <w:t xml:space="preserve"> </w:t>
             </w:r>
             <w:r>
               <w:rPr>
@@ -11085,9 +11440,11 @@
             <w:tcW w:w="2785" w:type="dxa"/>
           </w:tcPr>
           <w:p>
+            <w:proofErr w:type="spellStart"/>
             <w:r>
               <w:t>self_addr</w:t>
             </w:r>
+            <w:proofErr w:type="spellEnd"/>
           </w:p>
         </w:tc>
         <w:tc>
@@ -11107,9 +11464,11 @@
             <w:tcW w:w="2785" w:type="dxa"/>
           </w:tcPr>
           <w:p>
+            <w:proofErr w:type="spellStart"/>
             <w:r>
               <w:t>last_sp</w:t>
             </w:r>
+            <w:proofErr w:type="spellEnd"/>
           </w:p>
         </w:tc>
         <w:tc>
@@ -11174,7 +11533,6 @@
           </w:tcPr>
           <w:p>
             <w:r>
-              <w:lastRenderedPageBreak/>
               <w:t>host register</w:t>
             </w:r>
             <w:r>
@@ -11243,6 +11601,7 @@
         <w:spacing w:before="240"/>
       </w:pPr>
       <w:r>
+        <w:lastRenderedPageBreak/>
         <w:t xml:space="preserve">The address of this structure serves as the current thread identifier, returned by </w:t>
       </w:r>
       <w:r>
@@ -11324,9 +11683,11 @@
             <w:tcW w:w="2785" w:type="dxa"/>
           </w:tcPr>
           <w:p>
+            <w:proofErr w:type="spellStart"/>
             <w:r>
               <w:t>OE_ThreadKeyCreate</w:t>
             </w:r>
+            <w:proofErr w:type="spellEnd"/>
             <w:r>
               <w:t>()</w:t>
             </w:r>
@@ -11349,9 +11710,11 @@
             <w:tcW w:w="2785" w:type="dxa"/>
           </w:tcPr>
           <w:p>
+            <w:proofErr w:type="spellStart"/>
             <w:r>
               <w:t>OE_ThreadKeyDelete</w:t>
             </w:r>
+            <w:proofErr w:type="spellEnd"/>
             <w:r>
               <w:t>()</w:t>
             </w:r>
@@ -11374,9 +11737,11 @@
             <w:tcW w:w="2785" w:type="dxa"/>
           </w:tcPr>
           <w:p>
+            <w:proofErr w:type="spellStart"/>
             <w:r>
               <w:t>OE_ThreadSetSpecific</w:t>
             </w:r>
+            <w:proofErr w:type="spellEnd"/>
             <w:r>
               <w:t>()</w:t>
             </w:r>
@@ -11399,12 +11764,14 @@
             <w:tcW w:w="2785" w:type="dxa"/>
           </w:tcPr>
           <w:p>
+            <w:proofErr w:type="spellStart"/>
             <w:r>
               <w:t>OE_ThreadG</w:t>
             </w:r>
             <w:r>
               <w:t>etSpecific</w:t>
             </w:r>
+            <w:proofErr w:type="spellEnd"/>
             <w:r>
               <w:t>()</w:t>
             </w:r>
@@ -11416,10 +11783,7 @@
           </w:tcPr>
           <w:p>
             <w:r>
-              <w:t>Gets</w:t>
-            </w:r>
-            <w:r>
-              <w:t xml:space="preserve"> thread-specific data for the given key</w:t>
+              <w:t>Gets thread-specific data for the given key</w:t>
             </w:r>
           </w:p>
         </w:tc>
@@ -11533,10 +11897,7 @@
         <w:pStyle w:val="Source"/>
       </w:pPr>
       <w:r>
-        <w:t>typedef struct _</w:t>
-      </w:r>
-      <w:r>
-        <w:t>OE_SignatureSection</w:t>
+        <w:t>typedef struct _OE_SignatureSection</w:t>
       </w:r>
     </w:p>
     <w:p>
@@ -11560,13 +11921,7 @@
         <w:pStyle w:val="Source"/>
       </w:pPr>
       <w:r>
-        <w:t xml:space="preserve">    </w:t>
-      </w:r>
-      <w:r>
-        <w:t>OE_EnclaveSettings</w:t>
-      </w:r>
-      <w:r>
-        <w:t xml:space="preserve"> settings;</w:t>
+        <w:t xml:space="preserve">    OE_EnclaveSettings settings;</w:t>
       </w:r>
     </w:p>
     <w:p>
@@ -11590,10 +11945,7 @@
         <w:pStyle w:val="Source2"/>
       </w:pPr>
       <w:r>
-        <w:t>OE_SignatureSection</w:t>
-      </w:r>
-      <w:r>
-        <w:t>;</w:t>
+        <w:t>OE_SignatureSection;</w:t>
       </w:r>
     </w:p>
     <w:p>
@@ -11814,12 +12166,14 @@
         <w:lastRenderedPageBreak/>
         <w:t xml:space="preserve">Next, we define a signing configuration file called </w:t>
       </w:r>
+      <w:proofErr w:type="spellStart"/>
       <w:r>
         <w:rPr>
           <w:b/>
         </w:rPr>
         <w:t>myenclave.conf</w:t>
       </w:r>
+      <w:proofErr w:type="spellEnd"/>
       <w:r>
         <w:t xml:space="preserve"> with the following contents.</w:t>
       </w:r>
@@ -11907,16 +12261,7 @@
         <w:pStyle w:val="Source"/>
       </w:pPr>
       <w:r>
-        <w:t xml:space="preserve">$ </w:t>
-      </w:r>
-      <w:r>
-        <w:t xml:space="preserve">readelf -S </w:t>
-      </w:r>
-      <w:r>
-        <w:t>myenclave</w:t>
-      </w:r>
-      <w:r>
-        <w:t>.signed.so | grep oesig</w:t>
+        <w:t>$ readelf -S myenclave.signed.so | grep oesig</w:t>
       </w:r>
     </w:p>
     <w:p>
@@ -11964,12 +12309,14 @@
       <w:r>
         <w:t xml:space="preserve"> called </w:t>
       </w:r>
+      <w:proofErr w:type="spellStart"/>
       <w:r>
         <w:rPr>
           <w:b/>
         </w:rPr>
         <w:t>oegen</w:t>
       </w:r>
+      <w:proofErr w:type="spellEnd"/>
       <w:r>
         <w:t xml:space="preserve"> </w:t>
       </w:r>
@@ -12001,7 +12348,15 @@
         </w:numPr>
       </w:pPr>
       <w:r>
-        <w:t xml:space="preserve">The oegen utility is an add-on rather than an integral part of the OE intrinsics. This allows users to </w:t>
+        <w:t xml:space="preserve">The </w:t>
+      </w:r>
+      <w:proofErr w:type="spellStart"/>
+      <w:r>
+        <w:t>oegen</w:t>
+      </w:r>
+      <w:proofErr w:type="spellEnd"/>
+      <w:r>
+        <w:t xml:space="preserve"> utility is an add-on rather than an integral part of the OE intrinsics. This allows users to </w:t>
       </w:r>
       <w:r>
         <w:t>utilize</w:t>
@@ -12122,7 +12477,15 @@
     </w:p>
     <w:p>
       <w:r>
-        <w:t>The oegen tool supports the following data types.</w:t>
+        <w:t xml:space="preserve">The </w:t>
+      </w:r>
+      <w:proofErr w:type="spellStart"/>
+      <w:r>
+        <w:t>oegen</w:t>
+      </w:r>
+      <w:proofErr w:type="spellEnd"/>
+      <w:r>
+        <w:t xml:space="preserve"> tool supports the following data types.</w:t>
       </w:r>
     </w:p>
     <w:tbl>
@@ -12298,10 +12661,7 @@
           </w:tcPr>
           <w:p>
             <w:r>
-              <w:t>u</w:t>
-            </w:r>
-            <w:r>
-              <w:t>int8</w:t>
+              <w:t>uint8</w:t>
             </w:r>
           </w:p>
         </w:tc>
@@ -12311,16 +12671,7 @@
           </w:tcPr>
           <w:p>
             <w:r>
-              <w:t>oe_</w:t>
-            </w:r>
-            <w:r>
-              <w:t>u</w:t>
-            </w:r>
-            <w:r>
-              <w:t>int8</w:t>
-            </w:r>
-            <w:r>
-              <w:t>_t</w:t>
+              <w:t>oe_uint8_t</w:t>
             </w:r>
           </w:p>
         </w:tc>
@@ -12342,13 +12693,7 @@
           </w:tcPr>
           <w:p>
             <w:r>
-              <w:t>oe_</w:t>
-            </w:r>
-            <w:r>
-              <w:t>int16</w:t>
-            </w:r>
-            <w:r>
-              <w:t>_t</w:t>
+              <w:t>oe_int16_t</w:t>
             </w:r>
           </w:p>
         </w:tc>
@@ -12370,13 +12715,7 @@
           </w:tcPr>
           <w:p>
             <w:r>
-              <w:t>oe_u</w:t>
-            </w:r>
-            <w:r>
-              <w:t>int16</w:t>
-            </w:r>
-            <w:r>
-              <w:t>_t</w:t>
+              <w:t>oe_uint16_t</w:t>
             </w:r>
           </w:p>
         </w:tc>
@@ -12388,13 +12727,7 @@
           </w:tcPr>
           <w:p>
             <w:r>
-              <w:t>i</w:t>
-            </w:r>
-            <w:r>
-              <w:t>nt</w:t>
-            </w:r>
-            <w:r>
-              <w:t>32</w:t>
+              <w:t>int32</w:t>
             </w:r>
           </w:p>
         </w:tc>
@@ -12404,13 +12737,7 @@
           </w:tcPr>
           <w:p>
             <w:r>
-              <w:t>oe_</w:t>
-            </w:r>
-            <w:r>
-              <w:t>int32</w:t>
-            </w:r>
-            <w:r>
-              <w:t>_t</w:t>
+              <w:t>oe_int32_t</w:t>
             </w:r>
           </w:p>
         </w:tc>
@@ -12432,13 +12759,7 @@
           </w:tcPr>
           <w:p>
             <w:r>
-              <w:t>oe_uint</w:t>
-            </w:r>
-            <w:r>
-              <w:t>32</w:t>
-            </w:r>
-            <w:r>
-              <w:t>_t</w:t>
+              <w:t>oe_uint32_t</w:t>
             </w:r>
           </w:p>
         </w:tc>
@@ -12460,13 +12781,7 @@
           </w:tcPr>
           <w:p>
             <w:r>
-              <w:t>oe_int</w:t>
-            </w:r>
-            <w:r>
-              <w:t>64</w:t>
-            </w:r>
-            <w:r>
-              <w:t>_t</w:t>
+              <w:t>oe_int64_t</w:t>
             </w:r>
           </w:p>
         </w:tc>
@@ -12488,13 +12803,7 @@
           </w:tcPr>
           <w:p>
             <w:r>
-              <w:t>oe_uint</w:t>
-            </w:r>
-            <w:r>
-              <w:t>64</w:t>
-            </w:r>
-            <w:r>
-              <w:t>_t</w:t>
+              <w:t>oe_uint64_t</w:t>
             </w:r>
           </w:p>
         </w:tc>
@@ -12562,9 +12871,11 @@
             <w:tcW w:w="6565" w:type="dxa"/>
           </w:tcPr>
           <w:p>
+            <w:proofErr w:type="spellStart"/>
             <w:r>
               <w:t>oe_bool</w:t>
             </w:r>
+            <w:proofErr w:type="spellEnd"/>
           </w:p>
         </w:tc>
       </w:tr>
@@ -12574,9 +12885,11 @@
             <w:tcW w:w="2785" w:type="dxa"/>
           </w:tcPr>
           <w:p>
+            <w:proofErr w:type="spellStart"/>
             <w:r>
               <w:t>size_t</w:t>
             </w:r>
+            <w:proofErr w:type="spellEnd"/>
           </w:p>
         </w:tc>
         <w:tc>
@@ -12598,13 +12911,7 @@
           <w:p>
             <w:r>
               <w:lastRenderedPageBreak/>
-              <w:t>s</w:t>
-            </w:r>
-            <w:r>
-              <w:t>s</w:t>
-            </w:r>
-            <w:r>
-              <w:t>ize_t</w:t>
+              <w:t>ssize_t</w:t>
             </w:r>
           </w:p>
         </w:tc>
@@ -12614,13 +12921,7 @@
           </w:tcPr>
           <w:p>
             <w:r>
-              <w:t>oe_s</w:t>
-            </w:r>
-            <w:r>
-              <w:t>s</w:t>
-            </w:r>
-            <w:r>
-              <w:t>ize_t</w:t>
+              <w:t>oe_ssize_t</w:t>
             </w:r>
           </w:p>
         </w:tc>
@@ -12641,9 +12942,11 @@
             <w:tcW w:w="6565" w:type="dxa"/>
           </w:tcPr>
           <w:p>
+            <w:proofErr w:type="spellStart"/>
             <w:r>
               <w:t>oe_wchar_t</w:t>
             </w:r>
+            <w:proofErr w:type="spellEnd"/>
           </w:p>
         </w:tc>
       </w:tr>
@@ -12701,10 +13004,7 @@
           </w:tcPr>
           <w:p>
             <w:r>
-              <w:t xml:space="preserve">signed </w:t>
-            </w:r>
-            <w:r>
-              <w:t>short</w:t>
+              <w:t>signed short</w:t>
             </w:r>
           </w:p>
         </w:tc>
@@ -12714,10 +13014,7 @@
           </w:tcPr>
           <w:p>
             <w:r>
-              <w:t xml:space="preserve">signed </w:t>
-            </w:r>
-            <w:r>
-              <w:t>short</w:t>
+              <w:t>signed short</w:t>
             </w:r>
           </w:p>
         </w:tc>
@@ -12729,10 +13026,7 @@
           </w:tcPr>
           <w:p>
             <w:r>
-              <w:t xml:space="preserve">signed </w:t>
-            </w:r>
-            <w:r>
-              <w:t>int</w:t>
+              <w:t>signed int</w:t>
             </w:r>
           </w:p>
         </w:tc>
@@ -12742,10 +13036,7 @@
           </w:tcPr>
           <w:p>
             <w:r>
-              <w:t xml:space="preserve">signed </w:t>
-            </w:r>
-            <w:r>
-              <w:t>int</w:t>
+              <w:t>signed int</w:t>
             </w:r>
           </w:p>
         </w:tc>
@@ -12757,10 +13048,7 @@
           </w:tcPr>
           <w:p>
             <w:r>
-              <w:t xml:space="preserve">signed </w:t>
-            </w:r>
-            <w:r>
-              <w:t>long</w:t>
+              <w:t>signed long</w:t>
             </w:r>
           </w:p>
         </w:tc>
@@ -12770,10 +13058,7 @@
           </w:tcPr>
           <w:p>
             <w:r>
-              <w:t xml:space="preserve">signed </w:t>
-            </w:r>
-            <w:r>
-              <w:t>long</w:t>
+              <w:t>signed long</w:t>
             </w:r>
           </w:p>
         </w:tc>
@@ -12785,10 +13070,7 @@
           </w:tcPr>
           <w:p>
             <w:r>
-              <w:t>un</w:t>
-            </w:r>
-            <w:r>
-              <w:t>signed char</w:t>
+              <w:t>unsigned char</w:t>
             </w:r>
           </w:p>
         </w:tc>
@@ -12798,10 +13080,7 @@
           </w:tcPr>
           <w:p>
             <w:r>
-              <w:t>un</w:t>
-            </w:r>
-            <w:r>
-              <w:t>signed char</w:t>
+              <w:t>unsigned char</w:t>
             </w:r>
           </w:p>
         </w:tc>
@@ -12813,13 +13092,7 @@
           </w:tcPr>
           <w:p>
             <w:r>
-              <w:t>un</w:t>
-            </w:r>
-            <w:r>
-              <w:t xml:space="preserve">signed </w:t>
-            </w:r>
-            <w:r>
-              <w:t>short</w:t>
+              <w:t>unsigned short</w:t>
             </w:r>
           </w:p>
         </w:tc>
@@ -12829,13 +13102,7 @@
           </w:tcPr>
           <w:p>
             <w:r>
-              <w:t>un</w:t>
-            </w:r>
-            <w:r>
-              <w:t xml:space="preserve">signed </w:t>
-            </w:r>
-            <w:r>
-              <w:t>short</w:t>
+              <w:t>unsigned short</w:t>
             </w:r>
           </w:p>
         </w:tc>
@@ -12847,13 +13114,7 @@
           </w:tcPr>
           <w:p>
             <w:r>
-              <w:t>un</w:t>
-            </w:r>
-            <w:r>
-              <w:t xml:space="preserve">signed </w:t>
-            </w:r>
-            <w:r>
-              <w:t>int</w:t>
+              <w:t>unsigned int</w:t>
             </w:r>
           </w:p>
         </w:tc>
@@ -12863,13 +13124,7 @@
           </w:tcPr>
           <w:p>
             <w:r>
-              <w:t>un</w:t>
-            </w:r>
-            <w:r>
-              <w:t xml:space="preserve">signed </w:t>
-            </w:r>
-            <w:r>
-              <w:t>int</w:t>
+              <w:t>unsigned int</w:t>
             </w:r>
           </w:p>
         </w:tc>
@@ -12881,13 +13136,7 @@
           </w:tcPr>
           <w:p>
             <w:r>
-              <w:t>un</w:t>
-            </w:r>
-            <w:r>
-              <w:t xml:space="preserve">signed </w:t>
-            </w:r>
-            <w:r>
-              <w:t>long</w:t>
+              <w:t>unsigned long</w:t>
             </w:r>
           </w:p>
         </w:tc>
@@ -12897,13 +13146,7 @@
           </w:tcPr>
           <w:p>
             <w:r>
-              <w:t>un</w:t>
-            </w:r>
-            <w:r>
-              <w:t xml:space="preserve">signed </w:t>
-            </w:r>
-            <w:r>
-              <w:t>long</w:t>
+              <w:t>unsigned long</w:t>
             </w:r>
           </w:p>
         </w:tc>
@@ -12993,9 +13236,11 @@
             <w:tcW w:w="1795" w:type="dxa"/>
           </w:tcPr>
           <w:p>
+            <w:proofErr w:type="spellStart"/>
             <w:r>
               <w:t>ecall</w:t>
             </w:r>
+            <w:proofErr w:type="spellEnd"/>
           </w:p>
         </w:tc>
         <w:tc>
@@ -13025,9 +13270,11 @@
             <w:tcW w:w="1795" w:type="dxa"/>
           </w:tcPr>
           <w:p>
+            <w:proofErr w:type="spellStart"/>
             <w:r>
               <w:t>ocall</w:t>
             </w:r>
+            <w:proofErr w:type="spellEnd"/>
           </w:p>
         </w:tc>
         <w:tc>
@@ -13220,9 +13467,11 @@
             <w:r>
               <w:t>count(</w:t>
             </w:r>
+            <w:proofErr w:type="spellStart"/>
             <w:r>
               <w:t>arg</w:t>
             </w:r>
+            <w:proofErr w:type="spellEnd"/>
             <w:r>
               <w:t>)</w:t>
             </w:r>
@@ -13246,11 +13495,21 @@
             <w:r>
               <w:t xml:space="preserve">The cardinality of this array is given by </w:t>
             </w:r>
+            <w:proofErr w:type="spellStart"/>
             <w:r>
               <w:t>arg</w:t>
             </w:r>
-            <w:r>
-              <w:t>, where arg is a constant or the name of another parameter</w:t>
+            <w:proofErr w:type="spellEnd"/>
+            <w:r>
+              <w:t xml:space="preserve">, where </w:t>
+            </w:r>
+            <w:proofErr w:type="spellStart"/>
+            <w:r>
+              <w:t>arg</w:t>
+            </w:r>
+            <w:proofErr w:type="spellEnd"/>
+            <w:r>
+              <w:t xml:space="preserve"> is a constant or the name of another parameter</w:t>
             </w:r>
           </w:p>
         </w:tc>
@@ -13443,8 +13702,6 @@
       <w:r>
         <w:t xml:space="preserve">    [in, one] struct Person* person);</w:t>
       </w:r>
-      <w:bookmarkStart w:id="0" w:name="_GoBack"/>
-      <w:bookmarkEnd w:id="0"/>
     </w:p>
     <w:sectPr>
       <w:headerReference w:type="even" r:id="rId10"/>
@@ -14232,6 +14489,119 @@
     </w:lvl>
   </w:abstractNum>
   <w:abstractNum w:abstractNumId="6" w15:restartNumberingAfterBreak="0">
+    <w:nsid w:val="248B2C79"/>
+    <w:multiLevelType w:val="hybridMultilevel"/>
+    <w:tmpl w:val="9EC8F2F2"/>
+    <w:lvl w:ilvl="0" w:tplc="04090001">
+      <w:start w:val="1"/>
+      <w:numFmt w:val="bullet"/>
+      <w:lvlText w:val=""/>
+      <w:lvlJc w:val="left"/>
+      <w:pPr>
+        <w:ind w:left="720" w:hanging="360"/>
+      </w:pPr>
+      <w:rPr>
+        <w:rFonts w:ascii="Symbol" w:hAnsi="Symbol" w:hint="default"/>
+      </w:rPr>
+    </w:lvl>
+    <w:lvl w:ilvl="1" w:tplc="04090003" w:tentative="1">
+      <w:start w:val="1"/>
+      <w:numFmt w:val="bullet"/>
+      <w:lvlText w:val="o"/>
+      <w:lvlJc w:val="left"/>
+      <w:pPr>
+        <w:ind w:left="1440" w:hanging="360"/>
+      </w:pPr>
+      <w:rPr>
+        <w:rFonts w:ascii="Courier New" w:hAnsi="Courier New" w:cs="Courier New" w:hint="default"/>
+      </w:rPr>
+    </w:lvl>
+    <w:lvl w:ilvl="2" w:tplc="04090005" w:tentative="1">
+      <w:start w:val="1"/>
+      <w:numFmt w:val="bullet"/>
+      <w:lvlText w:val=""/>
+      <w:lvlJc w:val="left"/>
+      <w:pPr>
+        <w:ind w:left="2160" w:hanging="360"/>
+      </w:pPr>
+      <w:rPr>
+        <w:rFonts w:ascii="Wingdings" w:hAnsi="Wingdings" w:hint="default"/>
+      </w:rPr>
+    </w:lvl>
+    <w:lvl w:ilvl="3" w:tplc="04090001" w:tentative="1">
+      <w:start w:val="1"/>
+      <w:numFmt w:val="bullet"/>
+      <w:lvlText w:val=""/>
+      <w:lvlJc w:val="left"/>
+      <w:pPr>
+        <w:ind w:left="2880" w:hanging="360"/>
+      </w:pPr>
+      <w:rPr>
+        <w:rFonts w:ascii="Symbol" w:hAnsi="Symbol" w:hint="default"/>
+      </w:rPr>
+    </w:lvl>
+    <w:lvl w:ilvl="4" w:tplc="04090003" w:tentative="1">
+      <w:start w:val="1"/>
+      <w:numFmt w:val="bullet"/>
+      <w:lvlText w:val="o"/>
+      <w:lvlJc w:val="left"/>
+      <w:pPr>
+        <w:ind w:left="3600" w:hanging="360"/>
+      </w:pPr>
+      <w:rPr>
+        <w:rFonts w:ascii="Courier New" w:hAnsi="Courier New" w:cs="Courier New" w:hint="default"/>
+      </w:rPr>
+    </w:lvl>
+    <w:lvl w:ilvl="5" w:tplc="04090005" w:tentative="1">
+      <w:start w:val="1"/>
+      <w:numFmt w:val="bullet"/>
+      <w:lvlText w:val=""/>
+      <w:lvlJc w:val="left"/>
+      <w:pPr>
+        <w:ind w:left="4320" w:hanging="360"/>
+      </w:pPr>
+      <w:rPr>
+        <w:rFonts w:ascii="Wingdings" w:hAnsi="Wingdings" w:hint="default"/>
+      </w:rPr>
+    </w:lvl>
+    <w:lvl w:ilvl="6" w:tplc="04090001" w:tentative="1">
+      <w:start w:val="1"/>
+      <w:numFmt w:val="bullet"/>
+      <w:lvlText w:val=""/>
+      <w:lvlJc w:val="left"/>
+      <w:pPr>
+        <w:ind w:left="5040" w:hanging="360"/>
+      </w:pPr>
+      <w:rPr>
+        <w:rFonts w:ascii="Symbol" w:hAnsi="Symbol" w:hint="default"/>
+      </w:rPr>
+    </w:lvl>
+    <w:lvl w:ilvl="7" w:tplc="04090003" w:tentative="1">
+      <w:start w:val="1"/>
+      <w:numFmt w:val="bullet"/>
+      <w:lvlText w:val="o"/>
+      <w:lvlJc w:val="left"/>
+      <w:pPr>
+        <w:ind w:left="5760" w:hanging="360"/>
+      </w:pPr>
+      <w:rPr>
+        <w:rFonts w:ascii="Courier New" w:hAnsi="Courier New" w:cs="Courier New" w:hint="default"/>
+      </w:rPr>
+    </w:lvl>
+    <w:lvl w:ilvl="8" w:tplc="04090005" w:tentative="1">
+      <w:start w:val="1"/>
+      <w:numFmt w:val="bullet"/>
+      <w:lvlText w:val=""/>
+      <w:lvlJc w:val="left"/>
+      <w:pPr>
+        <w:ind w:left="6480" w:hanging="360"/>
+      </w:pPr>
+      <w:rPr>
+        <w:rFonts w:ascii="Wingdings" w:hAnsi="Wingdings" w:hint="default"/>
+      </w:rPr>
+    </w:lvl>
+  </w:abstractNum>
+  <w:abstractNum w:abstractNumId="7" w15:restartNumberingAfterBreak="0">
     <w:nsid w:val="2AAC5643"/>
     <w:multiLevelType w:val="hybridMultilevel"/>
     <w:tmpl w:val="5B6492E4"/>
@@ -14321,7 +14691,7 @@
       </w:pPr>
     </w:lvl>
   </w:abstractNum>
-  <w:abstractNum w:abstractNumId="7" w15:restartNumberingAfterBreak="0">
+  <w:abstractNum w:abstractNumId="8" w15:restartNumberingAfterBreak="0">
     <w:nsid w:val="2F9053F0"/>
     <w:multiLevelType w:val="hybridMultilevel"/>
     <w:tmpl w:val="C6FC6ABE"/>
@@ -14407,7 +14777,7 @@
       </w:pPr>
     </w:lvl>
   </w:abstractNum>
-  <w:abstractNum w:abstractNumId="8" w15:restartNumberingAfterBreak="0">
+  <w:abstractNum w:abstractNumId="9" w15:restartNumberingAfterBreak="0">
     <w:nsid w:val="317E7E91"/>
     <w:multiLevelType w:val="hybridMultilevel"/>
     <w:tmpl w:val="A7E8E43C"/>
@@ -14520,7 +14890,7 @@
       </w:rPr>
     </w:lvl>
   </w:abstractNum>
-  <w:abstractNum w:abstractNumId="9" w15:restartNumberingAfterBreak="0">
+  <w:abstractNum w:abstractNumId="10" w15:restartNumberingAfterBreak="0">
     <w:nsid w:val="350A7C6D"/>
     <w:multiLevelType w:val="hybridMultilevel"/>
     <w:tmpl w:val="788AEC0E"/>
@@ -14633,7 +15003,7 @@
       </w:rPr>
     </w:lvl>
   </w:abstractNum>
-  <w:abstractNum w:abstractNumId="10" w15:restartNumberingAfterBreak="0">
+  <w:abstractNum w:abstractNumId="11" w15:restartNumberingAfterBreak="0">
     <w:nsid w:val="363964BB"/>
     <w:multiLevelType w:val="hybridMultilevel"/>
     <w:tmpl w:val="4B00C5EC"/>
@@ -14746,7 +15116,7 @@
       </w:rPr>
     </w:lvl>
   </w:abstractNum>
-  <w:abstractNum w:abstractNumId="11" w15:restartNumberingAfterBreak="0">
+  <w:abstractNum w:abstractNumId="12" w15:restartNumberingAfterBreak="0">
     <w:nsid w:val="370E4201"/>
     <w:multiLevelType w:val="hybridMultilevel"/>
     <w:tmpl w:val="B3DC72F8"/>
@@ -14859,7 +15229,7 @@
       </w:rPr>
     </w:lvl>
   </w:abstractNum>
-  <w:abstractNum w:abstractNumId="12" w15:restartNumberingAfterBreak="0">
+  <w:abstractNum w:abstractNumId="13" w15:restartNumberingAfterBreak="0">
     <w:nsid w:val="484A6FB0"/>
     <w:multiLevelType w:val="hybridMultilevel"/>
     <w:tmpl w:val="1DCEBAA8"/>
@@ -14972,7 +15342,7 @@
       </w:rPr>
     </w:lvl>
   </w:abstractNum>
-  <w:abstractNum w:abstractNumId="13" w15:restartNumberingAfterBreak="0">
+  <w:abstractNum w:abstractNumId="14" w15:restartNumberingAfterBreak="0">
     <w:nsid w:val="488C7248"/>
     <w:multiLevelType w:val="multilevel"/>
     <w:tmpl w:val="E79852BC"/>
@@ -15059,7 +15429,7 @@
       </w:pPr>
     </w:lvl>
   </w:abstractNum>
-  <w:abstractNum w:abstractNumId="14" w15:restartNumberingAfterBreak="0">
+  <w:abstractNum w:abstractNumId="15" w15:restartNumberingAfterBreak="0">
     <w:nsid w:val="5F131A64"/>
     <w:multiLevelType w:val="hybridMultilevel"/>
     <w:tmpl w:val="535EB0FE"/>
@@ -15172,7 +15542,7 @@
       </w:rPr>
     </w:lvl>
   </w:abstractNum>
-  <w:abstractNum w:abstractNumId="15" w15:restartNumberingAfterBreak="0">
+  <w:abstractNum w:abstractNumId="16" w15:restartNumberingAfterBreak="0">
     <w:nsid w:val="68C811F7"/>
     <w:multiLevelType w:val="hybridMultilevel"/>
     <w:tmpl w:val="D9CC00C8"/>
@@ -15285,7 +15655,7 @@
       </w:rPr>
     </w:lvl>
   </w:abstractNum>
-  <w:abstractNum w:abstractNumId="16" w15:restartNumberingAfterBreak="0">
+  <w:abstractNum w:abstractNumId="17" w15:restartNumberingAfterBreak="0">
     <w:nsid w:val="6D732AA9"/>
     <w:multiLevelType w:val="hybridMultilevel"/>
     <w:tmpl w:val="B99AFDC6"/>
@@ -15398,7 +15768,7 @@
       </w:rPr>
     </w:lvl>
   </w:abstractNum>
-  <w:abstractNum w:abstractNumId="17" w15:restartNumberingAfterBreak="0">
+  <w:abstractNum w:abstractNumId="18" w15:restartNumberingAfterBreak="0">
     <w:nsid w:val="6DC43948"/>
     <w:multiLevelType w:val="hybridMultilevel"/>
     <w:tmpl w:val="984C48C2"/>
@@ -15489,16 +15859,16 @@
     </w:lvl>
   </w:abstractNum>
   <w:num w:numId="1">
-    <w:abstractNumId w:val="17"/>
+    <w:abstractNumId w:val="18"/>
   </w:num>
   <w:num w:numId="2">
     <w:abstractNumId w:val="5"/>
   </w:num>
   <w:num w:numId="3">
-    <w:abstractNumId w:val="13"/>
+    <w:abstractNumId w:val="14"/>
   </w:num>
   <w:num w:numId="4">
-    <w:abstractNumId w:val="6"/>
+    <w:abstractNumId w:val="7"/>
   </w:num>
   <w:num w:numId="5">
     <w:abstractNumId w:val="0"/>
@@ -15507,40 +15877,43 @@
     <w:abstractNumId w:val="4"/>
   </w:num>
   <w:num w:numId="7">
-    <w:abstractNumId w:val="10"/>
+    <w:abstractNumId w:val="11"/>
   </w:num>
   <w:num w:numId="8">
+    <w:abstractNumId w:val="13"/>
+  </w:num>
+  <w:num w:numId="9">
     <w:abstractNumId w:val="12"/>
   </w:num>
-  <w:num w:numId="9">
-    <w:abstractNumId w:val="11"/>
-  </w:num>
   <w:num w:numId="10">
-    <w:abstractNumId w:val="9"/>
+    <w:abstractNumId w:val="10"/>
   </w:num>
   <w:num w:numId="11">
     <w:abstractNumId w:val="3"/>
   </w:num>
   <w:num w:numId="12">
-    <w:abstractNumId w:val="15"/>
+    <w:abstractNumId w:val="16"/>
   </w:num>
   <w:num w:numId="13">
-    <w:abstractNumId w:val="7"/>
+    <w:abstractNumId w:val="8"/>
   </w:num>
   <w:num w:numId="14">
-    <w:abstractNumId w:val="16"/>
+    <w:abstractNumId w:val="17"/>
   </w:num>
   <w:num w:numId="15">
     <w:abstractNumId w:val="1"/>
   </w:num>
   <w:num w:numId="16">
-    <w:abstractNumId w:val="8"/>
+    <w:abstractNumId w:val="9"/>
   </w:num>
   <w:num w:numId="17">
-    <w:abstractNumId w:val="14"/>
+    <w:abstractNumId w:val="15"/>
   </w:num>
   <w:num w:numId="18">
     <w:abstractNumId w:val="2"/>
+  </w:num>
+  <w:num w:numId="19">
+    <w:abstractNumId w:val="6"/>
   </w:num>
   <w:numIdMacAtCleanup w:val="8"/>
 </w:numbering>
@@ -16972,7 +17345,7 @@
 </file>
 
 <file path=customXml/itemProps1.xml><?xml version="1.0" encoding="utf-8"?>
-<ds:datastoreItem xmlns:ds="http://schemas.openxmlformats.org/officeDocument/2006/customXml" ds:itemID="{2300D8FC-4FF3-417A-8074-7BBC49BCAFB5}">
+<ds:datastoreItem xmlns:ds="http://schemas.openxmlformats.org/officeDocument/2006/customXml" ds:itemID="{52178AC5-2702-4F24-8205-018370DCFCAE}">
   <ds:schemaRefs>
     <ds:schemaRef ds:uri="http://schemas.openxmlformats.org/officeDocument/2006/bibliography"/>
   </ds:schemaRefs>

</xml_diff>

<commit_message>
New Design Overview document and source comments.
</commit_message>
<xml_diff>
--- a/doc/DesignOverview.docx
+++ b/doc/DesignOverview.docx
@@ -1,6 +1,6 @@
 
 <file path=word/document.xml><?xml version="1.0" encoding="utf-8"?>
-<w:document xmlns:wpc="http://schemas.microsoft.com/office/word/2010/wordprocessingCanvas" xmlns:cx="http://schemas.microsoft.com/office/drawing/2014/chartex" xmlns:cx1="http://schemas.microsoft.com/office/drawing/2015/9/8/chartex" xmlns:cx2="http://schemas.microsoft.com/office/drawing/2015/10/21/chartex" xmlns:cx3="http://schemas.microsoft.com/office/drawing/2016/5/9/chartex" xmlns:cx4="http://schemas.microsoft.com/office/drawing/2016/5/10/chartex" xmlns:cx5="http://schemas.microsoft.com/office/drawing/2016/5/11/chartex" xmlns:cx6="http://schemas.microsoft.com/office/drawing/2016/5/12/chartex" xmlns:cx7="http://schemas.microsoft.com/office/drawing/2016/5/13/chartex" xmlns:cx8="http://schemas.microsoft.com/office/drawing/2016/5/14/chartex" xmlns:mc="http://schemas.openxmlformats.org/markup-compatibility/2006" xmlns:aink="http://schemas.microsoft.com/office/drawing/2016/ink" xmlns:am3d="http://schemas.microsoft.com/office/drawing/2017/model3d" xmlns:o="urn:schemas-microsoft-com:office:office" xmlns:r="http://schemas.openxmlformats.org/officeDocument/2006/relationships" xmlns:m="http://schemas.openxmlformats.org/officeDocument/2006/math" xmlns:v="urn:schemas-microsoft-com:vml" xmlns:wp14="http://schemas.microsoft.com/office/word/2010/wordprocessingDrawing" xmlns:wp="http://schemas.openxmlformats.org/drawingml/2006/wordprocessingDrawing" xmlns:w10="urn:schemas-microsoft-com:office:word" xmlns:w="http://schemas.openxmlformats.org/wordprocessingml/2006/main" xmlns:w14="http://schemas.microsoft.com/office/word/2010/wordml" xmlns:w15="http://schemas.microsoft.com/office/word/2012/wordml" xmlns:w16se="http://schemas.microsoft.com/office/word/2015/wordml/symex" xmlns:wpg="http://schemas.microsoft.com/office/word/2010/wordprocessingGroup" xmlns:wpi="http://schemas.microsoft.com/office/word/2010/wordprocessingInk" xmlns:wne="http://schemas.microsoft.com/office/word/2006/wordml" xmlns:wps="http://schemas.microsoft.com/office/word/2010/wordprocessingShape" mc:Ignorable="w14 w15 w16se wp14">
+<w:document xmlns:wpc="http://schemas.microsoft.com/office/word/2010/wordprocessingCanvas" xmlns:cx="http://schemas.microsoft.com/office/drawing/2014/chartex" xmlns:cx1="http://schemas.microsoft.com/office/drawing/2015/9/8/chartex" xmlns:cx2="http://schemas.microsoft.com/office/drawing/2015/10/21/chartex" xmlns:cx3="http://schemas.microsoft.com/office/drawing/2016/5/9/chartex" xmlns:cx4="http://schemas.microsoft.com/office/drawing/2016/5/10/chartex" xmlns:cx5="http://schemas.microsoft.com/office/drawing/2016/5/11/chartex" xmlns:cx6="http://schemas.microsoft.com/office/drawing/2016/5/12/chartex" xmlns:cx7="http://schemas.microsoft.com/office/drawing/2016/5/13/chartex" xmlns:cx8="http://schemas.microsoft.com/office/drawing/2016/5/14/chartex" xmlns:mc="http://schemas.openxmlformats.org/markup-compatibility/2006" xmlns:aink="http://schemas.microsoft.com/office/drawing/2016/ink" xmlns:am3d="http://schemas.microsoft.com/office/drawing/2017/model3d" xmlns:o="urn:schemas-microsoft-com:office:office" xmlns:r="http://schemas.openxmlformats.org/officeDocument/2006/relationships" xmlns:m="http://schemas.openxmlformats.org/officeDocument/2006/math" xmlns:v="urn:schemas-microsoft-com:vml" xmlns:wp14="http://schemas.microsoft.com/office/word/2010/wordprocessingDrawing" xmlns:wp="http://schemas.openxmlformats.org/drawingml/2006/wordprocessingDrawing" xmlns:w10="urn:schemas-microsoft-com:office:word" xmlns:w="http://schemas.openxmlformats.org/wordprocessingml/2006/main" xmlns:w14="http://schemas.microsoft.com/office/word/2010/wordml" xmlns:w15="http://schemas.microsoft.com/office/word/2012/wordml" xmlns:w16cid="http://schemas.microsoft.com/office/word/2016/wordml/cid" xmlns:w16se="http://schemas.microsoft.com/office/word/2015/wordml/symex" xmlns:wpg="http://schemas.microsoft.com/office/word/2010/wordprocessingGroup" xmlns:wpi="http://schemas.microsoft.com/office/word/2010/wordprocessingInk" xmlns:wne="http://schemas.microsoft.com/office/word/2006/wordml" xmlns:wps="http://schemas.microsoft.com/office/word/2010/wordprocessingShape" mc:Ignorable="w14 w15 w16se w16cid wp14">
   <w:body>
     <w:p>
       <w:pPr>
@@ -170,7 +170,13 @@
         </w:numPr>
       </w:pPr>
       <w:r>
-        <w:t>Enclave creation (Chapter 4)</w:t>
+        <w:t xml:space="preserve">Thread </w:t>
+      </w:r>
+      <w:r>
+        <w:t>Binding</w:t>
+      </w:r>
+      <w:r>
+        <w:t xml:space="preserve"> (Chapter 4)</w:t>
       </w:r>
     </w:p>
     <w:p>
@@ -182,7 +188,13 @@
         </w:numPr>
       </w:pPr>
       <w:r>
-        <w:t>Enclave page layout (Chapter 5)</w:t>
+        <w:t xml:space="preserve">Enclave creation (Chapter </w:t>
+      </w:r>
+      <w:r>
+        <w:t>5</w:t>
+      </w:r>
+      <w:r>
+        <w:t>)</w:t>
       </w:r>
     </w:p>
     <w:p>
@@ -194,7 +206,13 @@
         </w:numPr>
       </w:pPr>
       <w:r>
-        <w:t>The signing tool (Chapter 6)</w:t>
+        <w:t xml:space="preserve">Enclave page layout (Chapter </w:t>
+      </w:r>
+      <w:r>
+        <w:t>6</w:t>
+      </w:r>
+      <w:r>
+        <w:t>)</w:t>
       </w:r>
     </w:p>
     <w:p>
@@ -206,7 +224,31 @@
         </w:numPr>
       </w:pPr>
       <w:r>
-        <w:t>The IDL generator (Chapter 7)</w:t>
+        <w:t xml:space="preserve">The signing tool (Chapter </w:t>
+      </w:r>
+      <w:r>
+        <w:t>7</w:t>
+      </w:r>
+      <w:r>
+        <w:t>)</w:t>
+      </w:r>
+    </w:p>
+    <w:p>
+      <w:pPr>
+        <w:pStyle w:val="ListParagraph"/>
+        <w:numPr>
+          <w:ilvl w:val="0"/>
+          <w:numId w:val="14"/>
+        </w:numPr>
+      </w:pPr>
+      <w:r>
+        <w:t xml:space="preserve">The IDL generator (Chapter </w:t>
+      </w:r>
+      <w:r>
+        <w:t>8</w:t>
+      </w:r>
+      <w:r>
+        <w:t>)</w:t>
       </w:r>
     </w:p>
     <w:p>
@@ -626,14 +668,12 @@
       <w:r>
         <w:t xml:space="preserve">The </w:t>
       </w:r>
-      <w:proofErr w:type="spellStart"/>
       <w:r>
         <w:rPr>
           <w:b/>
         </w:rPr>
         <w:t>args</w:t>
       </w:r>
-      <w:proofErr w:type="spellEnd"/>
       <w:r>
         <w:t xml:space="preserve"> parameter for ECALLs and OCALLs is defined by the developer of the </w:t>
       </w:r>
@@ -4687,6 +4727,3209 @@
       </w:pPr>
       <w:r>
         <w:lastRenderedPageBreak/>
+        <w:t xml:space="preserve">Thread </w:t>
+      </w:r>
+      <w:r>
+        <w:t>Binding</w:t>
+      </w:r>
+    </w:p>
+    <w:p>
+      <w:r>
+        <w:t>This chapter disc</w:t>
+      </w:r>
+      <w:r>
+        <w:t xml:space="preserve">usses the binding between </w:t>
+      </w:r>
+      <w:r>
+        <w:rPr>
+          <w:b/>
+        </w:rPr>
+        <w:t>host threads</w:t>
+      </w:r>
+      <w:r>
+        <w:t xml:space="preserve"> and </w:t>
+      </w:r>
+      <w:r>
+        <w:rPr>
+          <w:b/>
+        </w:rPr>
+        <w:t>enclave thread contexts</w:t>
+      </w:r>
+      <w:r>
+        <w:t xml:space="preserve">. When an enclave is created, it has </w:t>
+      </w:r>
+      <w:r>
+        <w:rPr>
+          <w:i/>
+        </w:rPr>
+        <w:t>N</w:t>
+      </w:r>
+      <w:r>
+        <w:t xml:space="preserve"> thread contexts. </w:t>
+      </w:r>
+      <w:r>
+        <w:t>Each</w:t>
+      </w:r>
+      <w:r>
+        <w:t xml:space="preserve"> </w:t>
+      </w:r>
+      <w:r>
+        <w:rPr>
+          <w:b/>
+        </w:rPr>
+        <w:t>thread context</w:t>
+      </w:r>
+      <w:r>
+        <w:t xml:space="preserve"> consists </w:t>
+      </w:r>
+      <w:r>
+        <w:t xml:space="preserve">of the following </w:t>
+      </w:r>
+      <w:r>
+        <w:t>pages</w:t>
+      </w:r>
+      <w:r>
+        <w:t>.</w:t>
+      </w:r>
+    </w:p>
+    <w:p>
+      <w:pPr>
+        <w:pStyle w:val="ListParagraph"/>
+        <w:numPr>
+          <w:ilvl w:val="0"/>
+          <w:numId w:val="20"/>
+        </w:numPr>
+      </w:pPr>
+      <w:r>
+        <w:rPr>
+          <w:b/>
+        </w:rPr>
+        <w:t>T</w:t>
+      </w:r>
+      <w:r>
+        <w:rPr>
+          <w:b/>
+        </w:rPr>
+        <w:t>hrea</w:t>
+      </w:r>
+      <w:r>
+        <w:rPr>
+          <w:b/>
+        </w:rPr>
+        <w:t>d control structure</w:t>
+      </w:r>
+      <w:r>
+        <w:t xml:space="preserve"> (</w:t>
+      </w:r>
+      <w:r>
+        <w:rPr>
+          <w:b/>
+        </w:rPr>
+        <w:t>TCS</w:t>
+      </w:r>
+      <w:r>
+        <w:t xml:space="preserve">) </w:t>
+      </w:r>
+      <w:r>
+        <w:rPr>
+          <w:b/>
+        </w:rPr>
+        <w:t>pages</w:t>
+      </w:r>
+      <w:r>
+        <w:t>—used by SGX to maintain thread state</w:t>
+      </w:r>
+    </w:p>
+    <w:p>
+      <w:pPr>
+        <w:pStyle w:val="ListParagraph"/>
+        <w:numPr>
+          <w:ilvl w:val="0"/>
+          <w:numId w:val="20"/>
+        </w:numPr>
+      </w:pPr>
+      <w:r>
+        <w:rPr>
+          <w:b/>
+        </w:rPr>
+        <w:t xml:space="preserve">Stack </w:t>
+      </w:r>
+      <w:r>
+        <w:rPr>
+          <w:b/>
+        </w:rPr>
+        <w:t>pages</w:t>
+      </w:r>
+      <w:r>
+        <w:t>—</w:t>
+      </w:r>
+      <w:r>
+        <w:t>dedicated to that thread context</w:t>
+      </w:r>
+    </w:p>
+    <w:p>
+      <w:pPr>
+        <w:pStyle w:val="ListParagraph"/>
+        <w:numPr>
+          <w:ilvl w:val="0"/>
+          <w:numId w:val="20"/>
+        </w:numPr>
+      </w:pPr>
+      <w:r>
+        <w:rPr>
+          <w:b/>
+        </w:rPr>
+        <w:t>Set aside area</w:t>
+      </w:r>
+      <w:r>
+        <w:rPr>
+          <w:b/>
+        </w:rPr>
+        <w:t>s</w:t>
+      </w:r>
+      <w:r>
+        <w:t xml:space="preserve"> (</w:t>
+      </w:r>
+      <w:r>
+        <w:rPr>
+          <w:b/>
+        </w:rPr>
+        <w:t>SSA</w:t>
+      </w:r>
+      <w:r>
+        <w:t>)</w:t>
+      </w:r>
+      <w:r>
+        <w:rPr>
+          <w:b/>
+        </w:rPr>
+        <w:t xml:space="preserve"> pages</w:t>
+      </w:r>
+      <w:r>
+        <w:t>—used by SGX to handle exceptions and interrupts</w:t>
+      </w:r>
+    </w:p>
+    <w:p>
+      <w:pPr>
+        <w:pStyle w:val="ListParagraph"/>
+        <w:numPr>
+          <w:ilvl w:val="0"/>
+          <w:numId w:val="20"/>
+        </w:numPr>
+      </w:pPr>
+      <w:r>
+        <w:rPr>
+          <w:b/>
+        </w:rPr>
+        <w:t>Segment page</w:t>
+      </w:r>
+      <w:r>
+        <w:t>—</w:t>
+      </w:r>
+      <w:r>
+        <w:t>holds thread information (bound to the GS register)</w:t>
+      </w:r>
+    </w:p>
+    <w:p>
+      <w:pPr>
+        <w:pStyle w:val="ListParagraph"/>
+        <w:numPr>
+          <w:ilvl w:val="0"/>
+          <w:numId w:val="20"/>
+        </w:numPr>
+      </w:pPr>
+      <w:r>
+        <w:rPr>
+          <w:b/>
+        </w:rPr>
+        <w:t>Thread-specific data page</w:t>
+      </w:r>
+      <w:r>
+        <w:t>—holds word-sized TSD slots (or TLS slots)</w:t>
+      </w:r>
+    </w:p>
+    <w:p>
+      <w:r>
+        <w:t xml:space="preserve">For more information about thread context pages, see </w:t>
+      </w:r>
+      <w:r>
+        <w:rPr>
+          <w:b/>
+        </w:rPr>
+        <w:t>Chapter 6</w:t>
+      </w:r>
+      <w:r>
+        <w:t xml:space="preserve"> (</w:t>
+      </w:r>
+      <w:r>
+        <w:rPr>
+          <w:b/>
+        </w:rPr>
+        <w:t>Enclave Page Layout</w:t>
+      </w:r>
+      <w:r>
+        <w:t>).</w:t>
+      </w:r>
+    </w:p>
+    <w:p>
+      <w:pPr>
+        <w:pStyle w:val="Heading2"/>
+      </w:pPr>
+      <w:r>
+        <w:t>Operation</w:t>
+      </w:r>
+    </w:p>
+    <w:p>
+      <w:r>
+        <w:t xml:space="preserve">When a host thread performs an ECALL, the invocation is targeted at one of these thread contexts. The thread binds to the thread context for the duration of the ECALL. When the ECALL returns, this binding is dissolved. </w:t>
+      </w:r>
+    </w:p>
+    <w:p>
+      <w:r>
+        <w:t xml:space="preserve">This is simple enough, but what happens </w:t>
+      </w:r>
+      <w:r>
+        <w:t>when an ECALL performs an OCALL</w:t>
+      </w:r>
+      <w:r>
+        <w:t xml:space="preserve">? </w:t>
+      </w:r>
+      <w:r>
+        <w:t>T</w:t>
+      </w:r>
+      <w:r>
+        <w:t xml:space="preserve">he same thread </w:t>
+      </w:r>
+      <w:r>
+        <w:t>that invoked the</w:t>
+      </w:r>
+      <w:r>
+        <w:t xml:space="preserve"> ECALL </w:t>
+      </w:r>
+      <w:r>
+        <w:t>performs</w:t>
+      </w:r>
+      <w:r>
+        <w:t xml:space="preserve"> the</w:t>
+      </w:r>
+      <w:r>
+        <w:t xml:space="preserve"> </w:t>
+      </w:r>
+      <w:r>
+        <w:t>OCALL</w:t>
+      </w:r>
+      <w:r>
+        <w:t xml:space="preserve">. </w:t>
+      </w:r>
+      <w:r>
+        <w:t>The</w:t>
+      </w:r>
+      <w:r>
+        <w:t xml:space="preserve"> thread is depicted as </w:t>
+      </w:r>
+      <w:r>
+        <w:rPr>
+          <w:b/>
+        </w:rPr>
+        <w:t>T1</w:t>
+      </w:r>
+      <w:r>
+        <w:t xml:space="preserve"> in the diagram below</w:t>
+      </w:r>
+      <w:r>
+        <w:t xml:space="preserve"> and </w:t>
+      </w:r>
+      <w:r>
+        <w:t xml:space="preserve">thread context </w:t>
+      </w:r>
+      <w:r>
+        <w:t xml:space="preserve">is </w:t>
+      </w:r>
+      <w:proofErr w:type="spellStart"/>
+      <w:proofErr w:type="gramStart"/>
+      <w:r>
+        <w:t>is</w:t>
+      </w:r>
+      <w:proofErr w:type="spellEnd"/>
+      <w:proofErr w:type="gramEnd"/>
+      <w:r>
+        <w:t xml:space="preserve"> bound to is depicted as </w:t>
+      </w:r>
+      <w:r>
+        <w:rPr>
+          <w:b/>
+        </w:rPr>
+        <w:t>TC</w:t>
+      </w:r>
+      <w:r>
+        <w:rPr>
+          <w:b/>
+        </w:rPr>
+        <w:t>3</w:t>
+      </w:r>
+      <w:r>
+        <w:t xml:space="preserve">. The binding is indicated with the following notation: </w:t>
+      </w:r>
+      <w:r>
+        <w:rPr>
+          <w:b/>
+        </w:rPr>
+        <w:t>[</w:t>
+      </w:r>
+      <w:r>
+        <w:rPr>
+          <w:b/>
+        </w:rPr>
+        <w:t>T1,TC3</w:t>
+      </w:r>
+      <w:r>
+        <w:rPr>
+          <w:b/>
+        </w:rPr>
+        <w:t>]</w:t>
+      </w:r>
+      <w:r>
+        <w:t>.</w:t>
+      </w:r>
+    </w:p>
+    <w:p>
+      <w:r>
+        <w:rPr>
+          <w:noProof/>
+        </w:rPr>
+        <mc:AlternateContent>
+          <mc:Choice Requires="wpc">
+            <w:drawing>
+              <wp:inline distT="0" distB="0" distL="0" distR="0" wp14:anchorId="6443F099" wp14:editId="2ED42C38">
+                <wp:extent cx="5897880" cy="2468880"/>
+                <wp:effectExtent l="0" t="0" r="26670" b="26670"/>
+                <wp:docPr id="45" name="Canvas 45"/>
+                <wp:cNvGraphicFramePr>
+                  <a:graphicFrameLocks xmlns:a="http://schemas.openxmlformats.org/drawingml/2006/main" noChangeAspect="1"/>
+                </wp:cNvGraphicFramePr>
+                <a:graphic xmlns:a="http://schemas.openxmlformats.org/drawingml/2006/main">
+                  <a:graphicData uri="http://schemas.microsoft.com/office/word/2010/wordprocessingCanvas">
+                    <wpc:wpc>
+                      <wpc:bg/>
+                      <wpc:whole>
+                        <a:ln w="19050" cmpd="dbl">
+                          <a:solidFill>
+                            <a:schemeClr val="dk1">
+                              <a:shade val="95000"/>
+                              <a:satMod val="105000"/>
+                            </a:schemeClr>
+                          </a:solidFill>
+                          <a:prstDash val="solid"/>
+                        </a:ln>
+                      </wpc:whole>
+                      <wpg:wgp>
+                        <wpg:cNvPr id="5" name="Group 5"/>
+                        <wpg:cNvGrpSpPr/>
+                        <wpg:grpSpPr>
+                          <a:xfrm>
+                            <a:off x="1173480" y="157140"/>
+                            <a:ext cx="3441995" cy="2083140"/>
+                            <a:chOff x="990600" y="141900"/>
+                            <a:chExt cx="3441995" cy="2791800"/>
+                          </a:xfrm>
+                        </wpg:grpSpPr>
+                        <wpg:grpSp>
+                          <wpg:cNvPr id="9" name="Group 9"/>
+                          <wpg:cNvGrpSpPr/>
+                          <wpg:grpSpPr>
+                            <a:xfrm>
+                              <a:off x="990600" y="167640"/>
+                              <a:ext cx="481330" cy="2766060"/>
+                              <a:chOff x="533400" y="228600"/>
+                              <a:chExt cx="481330" cy="2766060"/>
+                            </a:xfrm>
+                          </wpg:grpSpPr>
+                          <wps:wsp>
+                            <wps:cNvPr id="10" name="Flowchart: Process 10"/>
+                            <wps:cNvSpPr/>
+                            <wps:spPr>
+                              <a:xfrm>
+                                <a:off x="735965" y="487680"/>
+                                <a:ext cx="76200" cy="2506980"/>
+                              </a:xfrm>
+                              <a:prstGeom prst="flowChartProcess">
+                                <a:avLst/>
+                              </a:prstGeom>
+                              <a:solidFill>
+                                <a:schemeClr val="tx1"/>
+                              </a:solidFill>
+                              <a:ln>
+                                <a:noFill/>
+                              </a:ln>
+                            </wps:spPr>
+                            <wps:style>
+                              <a:lnRef idx="2">
+                                <a:schemeClr val="dk1">
+                                  <a:shade val="50000"/>
+                                </a:schemeClr>
+                              </a:lnRef>
+                              <a:fillRef idx="1">
+                                <a:schemeClr val="dk1"/>
+                              </a:fillRef>
+                              <a:effectRef idx="0">
+                                <a:schemeClr val="dk1"/>
+                              </a:effectRef>
+                              <a:fontRef idx="minor">
+                                <a:schemeClr val="lt1"/>
+                              </a:fontRef>
+                            </wps:style>
+                            <wps:bodyPr rot="0" spcFirstLastPara="0" vertOverflow="overflow" horzOverflow="overflow" vert="horz" wrap="square" lIns="91440" tIns="45720" rIns="91440" bIns="45720" numCol="1" spcCol="0" rtlCol="0" fromWordArt="0" anchor="ctr" anchorCtr="0" forceAA="0" compatLnSpc="1">
+                              <a:prstTxWarp prst="textNoShape">
+                                <a:avLst/>
+                              </a:prstTxWarp>
+                              <a:noAutofit/>
+                            </wps:bodyPr>
+                          </wps:wsp>
+                          <wps:wsp>
+                            <wps:cNvPr id="11" name="Text Box 11"/>
+                            <wps:cNvSpPr txBox="1"/>
+                            <wps:spPr>
+                              <a:xfrm>
+                                <a:off x="533400" y="228600"/>
+                                <a:ext cx="481330" cy="417246"/>
+                              </a:xfrm>
+                              <a:prstGeom prst="rect">
+                                <a:avLst/>
+                              </a:prstGeom>
+                              <a:solidFill>
+                                <a:schemeClr val="lt1"/>
+                              </a:solidFill>
+                              <a:ln w="6350">
+                                <a:noFill/>
+                              </a:ln>
+                            </wps:spPr>
+                            <wps:txbx>
+                              <w:txbxContent>
+                                <w:p>
+                                  <w:pPr>
+                                    <w:rPr>
+                                      <w:b/>
+                                    </w:rPr>
+                                  </w:pPr>
+                                  <w:r>
+                                    <w:rPr>
+                                      <w:b/>
+                                    </w:rPr>
+                                    <w:t>Host</w:t>
+                                  </w:r>
+                                </w:p>
+                              </w:txbxContent>
+                            </wps:txbx>
+                            <wps:bodyPr rot="0" spcFirstLastPara="0" vertOverflow="overflow" horzOverflow="overflow" vert="horz" wrap="none" lIns="91440" tIns="45720" rIns="91440" bIns="45720" numCol="1" spcCol="0" rtlCol="0" fromWordArt="0" anchor="t" anchorCtr="0" forceAA="0" compatLnSpc="1">
+                              <a:prstTxWarp prst="textNoShape">
+                                <a:avLst/>
+                              </a:prstTxWarp>
+                              <a:noAutofit/>
+                            </wps:bodyPr>
+                          </wps:wsp>
+                        </wpg:grpSp>
+                        <wpg:grpSp>
+                          <wpg:cNvPr id="15" name="Group 15"/>
+                          <wpg:cNvGrpSpPr/>
+                          <wpg:grpSpPr>
+                            <a:xfrm>
+                              <a:off x="3761400" y="141900"/>
+                              <a:ext cx="671195" cy="2766060"/>
+                              <a:chOff x="4188120" y="195240"/>
+                              <a:chExt cx="671195" cy="2766060"/>
+                            </a:xfrm>
+                          </wpg:grpSpPr>
+                          <wps:wsp>
+                            <wps:cNvPr id="20" name="Flowchart: Process 20"/>
+                            <wps:cNvSpPr/>
+                            <wps:spPr>
+                              <a:xfrm>
+                                <a:off x="4485300" y="454320"/>
+                                <a:ext cx="76200" cy="2506980"/>
+                              </a:xfrm>
+                              <a:prstGeom prst="flowChartProcess">
+                                <a:avLst/>
+                              </a:prstGeom>
+                              <a:solidFill>
+                                <a:schemeClr val="tx1"/>
+                              </a:solidFill>
+                              <a:ln>
+                                <a:noFill/>
+                              </a:ln>
+                            </wps:spPr>
+                            <wps:style>
+                              <a:lnRef idx="2">
+                                <a:schemeClr val="dk1">
+                                  <a:shade val="50000"/>
+                                </a:schemeClr>
+                              </a:lnRef>
+                              <a:fillRef idx="1">
+                                <a:schemeClr val="dk1"/>
+                              </a:fillRef>
+                              <a:effectRef idx="0">
+                                <a:schemeClr val="dk1"/>
+                              </a:effectRef>
+                              <a:fontRef idx="minor">
+                                <a:schemeClr val="lt1"/>
+                              </a:fontRef>
+                            </wps:style>
+                            <wps:bodyPr rot="0" spcFirstLastPara="0" vert="horz" wrap="square" lIns="91440" tIns="45720" rIns="91440" bIns="45720" numCol="1" spcCol="0" rtlCol="0" fromWordArt="0" anchor="ctr" anchorCtr="0" forceAA="0" compatLnSpc="1">
+                              <a:prstTxWarp prst="textNoShape">
+                                <a:avLst/>
+                              </a:prstTxWarp>
+                              <a:noAutofit/>
+                            </wps:bodyPr>
+                          </wps:wsp>
+                          <wps:wsp>
+                            <wps:cNvPr id="26" name="Text Box 3"/>
+                            <wps:cNvSpPr txBox="1"/>
+                            <wps:spPr>
+                              <a:xfrm>
+                                <a:off x="4188120" y="195240"/>
+                                <a:ext cx="671195" cy="391925"/>
+                              </a:xfrm>
+                              <a:prstGeom prst="rect">
+                                <a:avLst/>
+                              </a:prstGeom>
+                              <a:solidFill>
+                                <a:schemeClr val="lt1"/>
+                              </a:solidFill>
+                              <a:ln w="6350">
+                                <a:noFill/>
+                              </a:ln>
+                            </wps:spPr>
+                            <wps:txbx>
+                              <w:txbxContent>
+                                <w:p>
+                                  <w:pPr>
+                                    <w:pStyle w:val="NormalWeb"/>
+                                    <w:spacing w:before="0" w:beforeAutospacing="0" w:after="120" w:afterAutospacing="0" w:line="276" w:lineRule="auto"/>
+                                    <w:jc w:val="center"/>
+                                  </w:pPr>
+                                  <w:r>
+                                    <w:rPr>
+                                      <w:rFonts w:ascii="Calibri" w:eastAsia="Calibri" w:hAnsi="Calibri"/>
+                                      <w:b/>
+                                      <w:bCs/>
+                                    </w:rPr>
+                                    <w:t>Enclave</w:t>
+                                  </w:r>
+                                </w:p>
+                              </w:txbxContent>
+                            </wps:txbx>
+                            <wps:bodyPr rot="0" spcFirstLastPara="0" vert="horz" wrap="none" lIns="91440" tIns="45720" rIns="91440" bIns="45720" numCol="1" spcCol="0" rtlCol="0" fromWordArt="0" anchor="t" anchorCtr="0" forceAA="0" compatLnSpc="1">
+                              <a:prstTxWarp prst="textNoShape">
+                                <a:avLst/>
+                              </a:prstTxWarp>
+                              <a:noAutofit/>
+                            </wps:bodyPr>
+                          </wps:wsp>
+                        </wpg:grpSp>
+                      </wpg:wgp>
+                      <wps:wsp>
+                        <wps:cNvPr id="28" name="Straight Arrow Connector 28"/>
+                        <wps:cNvCnPr/>
+                        <wps:spPr>
+                          <a:xfrm>
+                            <a:off x="1452245" y="800100"/>
+                            <a:ext cx="2776855" cy="0"/>
+                          </a:xfrm>
+                          <a:prstGeom prst="straightConnector1">
+                            <a:avLst/>
+                          </a:prstGeom>
+                          <a:ln>
+                            <a:solidFill>
+                              <a:schemeClr val="tx1"/>
+                            </a:solidFill>
+                            <a:prstDash val="dash"/>
+                            <a:tailEnd type="triangle"/>
+                          </a:ln>
+                        </wps:spPr>
+                        <wps:style>
+                          <a:lnRef idx="1">
+                            <a:schemeClr val="accent1"/>
+                          </a:lnRef>
+                          <a:fillRef idx="0">
+                            <a:schemeClr val="accent1"/>
+                          </a:fillRef>
+                          <a:effectRef idx="0">
+                            <a:schemeClr val="accent1"/>
+                          </a:effectRef>
+                          <a:fontRef idx="minor">
+                            <a:schemeClr val="tx1"/>
+                          </a:fontRef>
+                        </wps:style>
+                        <wps:bodyPr/>
+                      </wps:wsp>
+                      <wps:wsp>
+                        <wps:cNvPr id="29" name="Straight Arrow Connector 29"/>
+                        <wps:cNvCnPr/>
+                        <wps:spPr>
+                          <a:xfrm>
+                            <a:off x="1452245" y="1162980"/>
+                            <a:ext cx="2776855" cy="0"/>
+                          </a:xfrm>
+                          <a:prstGeom prst="straightConnector1">
+                            <a:avLst/>
+                          </a:prstGeom>
+                          <a:ln>
+                            <a:solidFill>
+                              <a:schemeClr val="tx1"/>
+                            </a:solidFill>
+                            <a:prstDash val="dash"/>
+                            <a:headEnd type="triangle"/>
+                            <a:tailEnd type="none"/>
+                          </a:ln>
+                        </wps:spPr>
+                        <wps:style>
+                          <a:lnRef idx="1">
+                            <a:schemeClr val="accent1"/>
+                          </a:lnRef>
+                          <a:fillRef idx="0">
+                            <a:schemeClr val="accent1"/>
+                          </a:fillRef>
+                          <a:effectRef idx="0">
+                            <a:schemeClr val="accent1"/>
+                          </a:effectRef>
+                          <a:fontRef idx="minor">
+                            <a:schemeClr val="tx1"/>
+                          </a:fontRef>
+                        </wps:style>
+                        <wps:bodyPr/>
+                      </wps:wsp>
+                      <wps:wsp>
+                        <wps:cNvPr id="35" name="Straight Arrow Connector 35"/>
+                        <wps:cNvCnPr/>
+                        <wps:spPr>
+                          <a:xfrm>
+                            <a:off x="1464605" y="1566840"/>
+                            <a:ext cx="2776855" cy="0"/>
+                          </a:xfrm>
+                          <a:prstGeom prst="straightConnector1">
+                            <a:avLst/>
+                          </a:prstGeom>
+                          <a:ln>
+                            <a:solidFill>
+                              <a:schemeClr val="tx1"/>
+                            </a:solidFill>
+                            <a:prstDash val="dash"/>
+                            <a:tailEnd type="triangle"/>
+                          </a:ln>
+                        </wps:spPr>
+                        <wps:style>
+                          <a:lnRef idx="1">
+                            <a:schemeClr val="accent1"/>
+                          </a:lnRef>
+                          <a:fillRef idx="0">
+                            <a:schemeClr val="accent1"/>
+                          </a:fillRef>
+                          <a:effectRef idx="0">
+                            <a:schemeClr val="accent1"/>
+                          </a:effectRef>
+                          <a:fontRef idx="minor">
+                            <a:schemeClr val="tx1"/>
+                          </a:fontRef>
+                        </wps:style>
+                        <wps:bodyPr/>
+                      </wps:wsp>
+                      <wps:wsp>
+                        <wps:cNvPr id="37" name="Straight Arrow Connector 37"/>
+                        <wps:cNvCnPr/>
+                        <wps:spPr>
+                          <a:xfrm>
+                            <a:off x="1464605" y="1906565"/>
+                            <a:ext cx="2776855" cy="0"/>
+                          </a:xfrm>
+                          <a:prstGeom prst="straightConnector1">
+                            <a:avLst/>
+                          </a:prstGeom>
+                          <a:ln>
+                            <a:solidFill>
+                              <a:schemeClr val="tx1"/>
+                            </a:solidFill>
+                            <a:prstDash val="dash"/>
+                            <a:headEnd type="triangle"/>
+                            <a:tailEnd type="none"/>
+                          </a:ln>
+                        </wps:spPr>
+                        <wps:style>
+                          <a:lnRef idx="1">
+                            <a:schemeClr val="accent1"/>
+                          </a:lnRef>
+                          <a:fillRef idx="0">
+                            <a:schemeClr val="accent1"/>
+                          </a:fillRef>
+                          <a:effectRef idx="0">
+                            <a:schemeClr val="accent1"/>
+                          </a:effectRef>
+                          <a:fontRef idx="minor">
+                            <a:schemeClr val="tx1"/>
+                          </a:fontRef>
+                        </wps:style>
+                        <wps:bodyPr/>
+                      </wps:wsp>
+                      <wps:wsp>
+                        <wps:cNvPr id="39" name="Right Bracket 39"/>
+                        <wps:cNvSpPr/>
+                        <wps:spPr>
+                          <a:xfrm>
+                            <a:off x="4366260" y="777240"/>
+                            <a:ext cx="419100" cy="1129325"/>
+                          </a:xfrm>
+                          <a:prstGeom prst="rightBracket">
+                            <a:avLst/>
+                          </a:prstGeom>
+                          <a:ln w="19050">
+                            <a:solidFill>
+                              <a:schemeClr val="tx1"/>
+                            </a:solidFill>
+                          </a:ln>
+                        </wps:spPr>
+                        <wps:style>
+                          <a:lnRef idx="1">
+                            <a:schemeClr val="dk1"/>
+                          </a:lnRef>
+                          <a:fillRef idx="0">
+                            <a:schemeClr val="dk1"/>
+                          </a:fillRef>
+                          <a:effectRef idx="0">
+                            <a:schemeClr val="dk1"/>
+                          </a:effectRef>
+                          <a:fontRef idx="minor">
+                            <a:schemeClr val="tx1"/>
+                          </a:fontRef>
+                        </wps:style>
+                        <wps:bodyPr rot="0" spcFirstLastPara="0" vertOverflow="overflow" horzOverflow="overflow" vert="horz" wrap="square" lIns="91440" tIns="45720" rIns="91440" bIns="45720" numCol="1" spcCol="0" rtlCol="0" fromWordArt="0" anchor="ctr" anchorCtr="0" forceAA="0" compatLnSpc="1">
+                          <a:prstTxWarp prst="textNoShape">
+                            <a:avLst/>
+                          </a:prstTxWarp>
+                          <a:noAutofit/>
+                        </wps:bodyPr>
+                      </wps:wsp>
+                      <wps:wsp>
+                        <wps:cNvPr id="40" name="Left Bracket 40"/>
+                        <wps:cNvSpPr/>
+                        <wps:spPr>
+                          <a:xfrm>
+                            <a:off x="1059180" y="1162980"/>
+                            <a:ext cx="281940" cy="403860"/>
+                          </a:xfrm>
+                          <a:prstGeom prst="leftBracket">
+                            <a:avLst/>
+                          </a:prstGeom>
+                          <a:ln w="19050">
+                            <a:solidFill>
+                              <a:schemeClr val="tx1"/>
+                            </a:solidFill>
+                          </a:ln>
+                        </wps:spPr>
+                        <wps:style>
+                          <a:lnRef idx="1">
+                            <a:schemeClr val="accent1"/>
+                          </a:lnRef>
+                          <a:fillRef idx="0">
+                            <a:schemeClr val="accent1"/>
+                          </a:fillRef>
+                          <a:effectRef idx="0">
+                            <a:schemeClr val="accent1"/>
+                          </a:effectRef>
+                          <a:fontRef idx="minor">
+                            <a:schemeClr val="tx1"/>
+                          </a:fontRef>
+                        </wps:style>
+                        <wps:bodyPr rot="0" spcFirstLastPara="0" vertOverflow="overflow" horzOverflow="overflow" vert="horz" wrap="square" lIns="91440" tIns="45720" rIns="91440" bIns="45720" numCol="1" spcCol="0" rtlCol="0" fromWordArt="0" anchor="ctr" anchorCtr="0" forceAA="0" compatLnSpc="1">
+                          <a:prstTxWarp prst="textNoShape">
+                            <a:avLst/>
+                          </a:prstTxWarp>
+                          <a:noAutofit/>
+                        </wps:bodyPr>
+                      </wps:wsp>
+                      <wps:wsp>
+                        <wps:cNvPr id="43" name="Text Box 3"/>
+                        <wps:cNvSpPr txBox="1"/>
+                        <wps:spPr>
+                          <a:xfrm>
+                            <a:off x="4744380" y="1240450"/>
+                            <a:ext cx="464185" cy="311150"/>
+                          </a:xfrm>
+                          <a:prstGeom prst="rect">
+                            <a:avLst/>
+                          </a:prstGeom>
+                          <a:noFill/>
+                          <a:ln w="6350">
+                            <a:noFill/>
+                          </a:ln>
+                        </wps:spPr>
+                        <wps:txbx>
+                          <w:txbxContent>
+                            <w:p>
+                              <w:pPr>
+                                <w:pStyle w:val="NormalWeb"/>
+                                <w:spacing w:before="0" w:beforeAutospacing="0" w:after="120" w:afterAutospacing="0" w:line="276" w:lineRule="auto"/>
+                                <w:jc w:val="both"/>
+                                <w:rPr>
+                                  <w:rFonts w:ascii="Courier New" w:hAnsi="Courier New" w:cs="Courier New"/>
+                                </w:rPr>
+                              </w:pPr>
+                              <w:r>
+                                <w:rPr>
+                                  <w:rFonts w:ascii="Courier New" w:eastAsia="Calibri" w:hAnsi="Courier New" w:cs="Courier New"/>
+                                  <w:b/>
+                                  <w:bCs/>
+                                </w:rPr>
+                                <w:t>f()</w:t>
+                              </w:r>
+                            </w:p>
+                          </w:txbxContent>
+                        </wps:txbx>
+                        <wps:bodyPr rot="0" spcFirstLastPara="0" vert="horz" wrap="none" lIns="91440" tIns="45720" rIns="91440" bIns="45720" numCol="1" spcCol="0" rtlCol="0" fromWordArt="0" anchor="t" anchorCtr="0" forceAA="0" compatLnSpc="1">
+                          <a:prstTxWarp prst="textNoShape">
+                            <a:avLst/>
+                          </a:prstTxWarp>
+                          <a:noAutofit/>
+                        </wps:bodyPr>
+                      </wps:wsp>
+                      <wps:wsp>
+                        <wps:cNvPr id="44" name="Text Box 3"/>
+                        <wps:cNvSpPr txBox="1"/>
+                        <wps:spPr>
+                          <a:xfrm>
+                            <a:off x="667680" y="1223940"/>
+                            <a:ext cx="464185" cy="311150"/>
+                          </a:xfrm>
+                          <a:prstGeom prst="rect">
+                            <a:avLst/>
+                          </a:prstGeom>
+                          <a:noFill/>
+                          <a:ln w="6350">
+                            <a:noFill/>
+                          </a:ln>
+                        </wps:spPr>
+                        <wps:txbx>
+                          <w:txbxContent>
+                            <w:p>
+                              <w:pPr>
+                                <w:pStyle w:val="NormalWeb"/>
+                                <w:spacing w:before="0" w:beforeAutospacing="0" w:after="120" w:afterAutospacing="0" w:line="276" w:lineRule="auto"/>
+                                <w:jc w:val="both"/>
+                              </w:pPr>
+                              <w:r>
+                                <w:rPr>
+                                  <w:rFonts w:ascii="Courier New" w:eastAsia="Calibri" w:hAnsi="Courier New" w:cs="Courier New"/>
+                                  <w:b/>
+                                  <w:bCs/>
+                                </w:rPr>
+                                <w:t>g()</w:t>
+                              </w:r>
+                            </w:p>
+                          </w:txbxContent>
+                        </wps:txbx>
+                        <wps:bodyPr rot="0" spcFirstLastPara="0" vert="horz" wrap="none" lIns="91440" tIns="45720" rIns="91440" bIns="45720" numCol="1" spcCol="0" rtlCol="0" fromWordArt="0" anchor="t" anchorCtr="0" forceAA="0" compatLnSpc="1">
+                          <a:prstTxWarp prst="textNoShape">
+                            <a:avLst/>
+                          </a:prstTxWarp>
+                          <a:noAutofit/>
+                        </wps:bodyPr>
+                      </wps:wsp>
+                      <wps:wsp>
+                        <wps:cNvPr id="138" name="Text Box 3"/>
+                        <wps:cNvSpPr txBox="1"/>
+                        <wps:spPr>
+                          <a:xfrm>
+                            <a:off x="2092960" y="564470"/>
+                            <a:ext cx="1378585" cy="311150"/>
+                          </a:xfrm>
+                          <a:prstGeom prst="rect">
+                            <a:avLst/>
+                          </a:prstGeom>
+                          <a:noFill/>
+                          <a:ln w="6350">
+                            <a:noFill/>
+                          </a:ln>
+                        </wps:spPr>
+                        <wps:txbx>
+                          <w:txbxContent>
+                            <w:p>
+                              <w:pPr>
+                                <w:pStyle w:val="NormalWeb"/>
+                                <w:spacing w:before="0" w:beforeAutospacing="0" w:after="120" w:afterAutospacing="0" w:line="276" w:lineRule="auto"/>
+                                <w:jc w:val="both"/>
+                                <w:rPr>
+                                  <w:b/>
+                                </w:rPr>
+                              </w:pPr>
+                              <w:r>
+                                <w:rPr>
+                                  <w:rFonts w:ascii="Courier New" w:eastAsia="Calibri" w:hAnsi="Courier New" w:cs="Courier New"/>
+                                  <w:b/>
+                                  <w:bCs/>
+                                </w:rPr>
+                                <w:t>ECALL[T1,TC3]</w:t>
+                              </w:r>
+                            </w:p>
+                          </w:txbxContent>
+                        </wps:txbx>
+                        <wps:bodyPr rot="0" spcFirstLastPara="0" vert="horz" wrap="none" lIns="91440" tIns="45720" rIns="91440" bIns="45720" numCol="1" spcCol="0" rtlCol="0" fromWordArt="0" anchor="t" anchorCtr="0" forceAA="0" compatLnSpc="1">
+                          <a:prstTxWarp prst="textNoShape">
+                            <a:avLst/>
+                          </a:prstTxWarp>
+                          <a:noAutofit/>
+                        </wps:bodyPr>
+                      </wps:wsp>
+                      <wps:wsp>
+                        <wps:cNvPr id="146" name="Text Box 3"/>
+                        <wps:cNvSpPr txBox="1"/>
+                        <wps:spPr>
+                          <a:xfrm>
+                            <a:off x="2092960" y="929300"/>
+                            <a:ext cx="1378585" cy="311150"/>
+                          </a:xfrm>
+                          <a:prstGeom prst="rect">
+                            <a:avLst/>
+                          </a:prstGeom>
+                          <a:noFill/>
+                          <a:ln w="6350">
+                            <a:noFill/>
+                          </a:ln>
+                        </wps:spPr>
+                        <wps:txbx>
+                          <w:txbxContent>
+                            <w:p>
+                              <w:pPr>
+                                <w:pStyle w:val="NormalWeb"/>
+                                <w:spacing w:before="0" w:beforeAutospacing="0" w:after="120" w:afterAutospacing="0" w:line="276" w:lineRule="auto"/>
+                                <w:jc w:val="both"/>
+                              </w:pPr>
+                              <w:r>
+                                <w:rPr>
+                                  <w:rFonts w:ascii="Courier New" w:eastAsia="Calibri" w:hAnsi="Courier New" w:cs="Courier New"/>
+                                  <w:b/>
+                                  <w:bCs/>
+                                </w:rPr>
+                                <w:t>OCALL[T1,TC3]</w:t>
+                              </w:r>
+                            </w:p>
+                          </w:txbxContent>
+                        </wps:txbx>
+                        <wps:bodyPr rot="0" spcFirstLastPara="0" vert="horz" wrap="none" lIns="91440" tIns="45720" rIns="91440" bIns="45720" numCol="1" spcCol="0" rtlCol="0" fromWordArt="0" anchor="t" anchorCtr="0" forceAA="0" compatLnSpc="1">
+                          <a:prstTxWarp prst="textNoShape">
+                            <a:avLst/>
+                          </a:prstTxWarp>
+                          <a:noAutofit/>
+                        </wps:bodyPr>
+                      </wps:wsp>
+                      <wps:wsp>
+                        <wps:cNvPr id="151" name="Text Box 3"/>
+                        <wps:cNvSpPr txBox="1"/>
+                        <wps:spPr>
+                          <a:xfrm>
+                            <a:off x="2138680" y="1665900"/>
+                            <a:ext cx="1287145" cy="311150"/>
+                          </a:xfrm>
+                          <a:prstGeom prst="rect">
+                            <a:avLst/>
+                          </a:prstGeom>
+                          <a:noFill/>
+                          <a:ln w="6350">
+                            <a:noFill/>
+                          </a:ln>
+                        </wps:spPr>
+                        <wps:txbx>
+                          <w:txbxContent>
+                            <w:p>
+                              <w:pPr>
+                                <w:pStyle w:val="NormalWeb"/>
+                                <w:spacing w:before="0" w:beforeAutospacing="0" w:after="120" w:afterAutospacing="0" w:line="276" w:lineRule="auto"/>
+                                <w:jc w:val="both"/>
+                              </w:pPr>
+                              <w:r>
+                                <w:rPr>
+                                  <w:rFonts w:ascii="Courier New" w:eastAsia="Calibri" w:hAnsi="Courier New" w:cs="Courier New"/>
+                                  <w:b/>
+                                  <w:bCs/>
+                                </w:rPr>
+                                <w:t>ERET[T1,TC3]</w:t>
+                              </w:r>
+                            </w:p>
+                          </w:txbxContent>
+                        </wps:txbx>
+                        <wps:bodyPr rot="0" spcFirstLastPara="0" vert="horz" wrap="none" lIns="91440" tIns="45720" rIns="91440" bIns="45720" numCol="1" spcCol="0" rtlCol="0" fromWordArt="0" anchor="t" anchorCtr="0" forceAA="0" compatLnSpc="1">
+                          <a:prstTxWarp prst="textNoShape">
+                            <a:avLst/>
+                          </a:prstTxWarp>
+                          <a:noAutofit/>
+                        </wps:bodyPr>
+                      </wps:wsp>
+                      <wps:wsp>
+                        <wps:cNvPr id="155" name="Text Box 3"/>
+                        <wps:cNvSpPr txBox="1"/>
+                        <wps:spPr>
+                          <a:xfrm>
+                            <a:off x="2138680" y="1323000"/>
+                            <a:ext cx="1287145" cy="311150"/>
+                          </a:xfrm>
+                          <a:prstGeom prst="rect">
+                            <a:avLst/>
+                          </a:prstGeom>
+                          <a:noFill/>
+                          <a:ln w="6350">
+                            <a:noFill/>
+                          </a:ln>
+                        </wps:spPr>
+                        <wps:txbx>
+                          <w:txbxContent>
+                            <w:p>
+                              <w:pPr>
+                                <w:pStyle w:val="NormalWeb"/>
+                                <w:spacing w:before="0" w:beforeAutospacing="0" w:after="120" w:afterAutospacing="0" w:line="276" w:lineRule="auto"/>
+                                <w:jc w:val="both"/>
+                              </w:pPr>
+                              <w:r>
+                                <w:rPr>
+                                  <w:rFonts w:ascii="Courier New" w:eastAsia="Calibri" w:hAnsi="Courier New" w:cs="Courier New"/>
+                                  <w:b/>
+                                  <w:bCs/>
+                                </w:rPr>
+                                <w:t>ORET[T1,TC3]</w:t>
+                              </w:r>
+                            </w:p>
+                          </w:txbxContent>
+                        </wps:txbx>
+                        <wps:bodyPr rot="0" spcFirstLastPara="0" vert="horz" wrap="none" lIns="91440" tIns="45720" rIns="91440" bIns="45720" numCol="1" spcCol="0" rtlCol="0" fromWordArt="0" anchor="t" anchorCtr="0" forceAA="0" compatLnSpc="1">
+                          <a:prstTxWarp prst="textNoShape">
+                            <a:avLst/>
+                          </a:prstTxWarp>
+                          <a:noAutofit/>
+                        </wps:bodyPr>
+                      </wps:wsp>
+                    </wpc:wpc>
+                  </a:graphicData>
+                </a:graphic>
+              </wp:inline>
+            </w:drawing>
+          </mc:Choice>
+          <mc:Fallback>
+            <w:pict>
+              <v:group w14:anchorId="6443F099" id="Canvas 45" o:spid="_x0000_s1072" editas="canvas" style="width:464.4pt;height:194.4pt;mso-position-horizontal-relative:char;mso-position-vertical-relative:line" coordsize="58978,24688" o:gfxdata="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">
+                <v:shape id="_x0000_s1073" type="#_x0000_t75" style="position:absolute;width:58978;height:24688;visibility:visible;mso-wrap-style:square" stroked="t" strokecolor="black [3040]" strokeweight="1.5pt">
+                  <v:fill o:detectmouseclick="t"/>
+                  <v:stroke linestyle="thinThin"/>
+                  <v:path o:connecttype="none"/>
+                </v:shape>
+                <v:group id="Group 5" o:spid="_x0000_s1074" style="position:absolute;left:11734;top:1571;width:34420;height:20831" coordorigin="9906,1419" coordsize="34419,27918" o:gfxdata="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">
+                  <v:group id="Group 9" o:spid="_x0000_s1075" style="position:absolute;left:9906;top:1676;width:4813;height:27661" coordorigin="5334,2286" coordsize="4813,27660" o:gfxdata="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">
+                    <v:shape id="Flowchart: Process 10" o:spid="_x0000_s1076" type="#_x0000_t109" style="position:absolute;left:7359;top:4876;width:762;height:25070;visibility:visible;mso-wrap-style:square;v-text-anchor:middle" o:gfxdata="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" fillcolor="black [3213]" stroked="f" strokeweight="2pt"/>
+                    <v:shape id="Text Box 11" o:spid="_x0000_s1077" type="#_x0000_t202" style="position:absolute;left:5334;top:2286;width:4813;height:4172;visibility:visible;mso-wrap-style:none;v-text-anchor:top" o:gfxdata="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" fillcolor="white [3201]" stroked="f" strokeweight=".5pt">
+                      <v:textbox>
+                        <w:txbxContent>
+                          <w:p>
+                            <w:pPr>
+                              <w:rPr>
+                                <w:b/>
+                              </w:rPr>
+                            </w:pPr>
+                            <w:r>
+                              <w:rPr>
+                                <w:b/>
+                              </w:rPr>
+                              <w:t>Host</w:t>
+                            </w:r>
+                          </w:p>
+                        </w:txbxContent>
+                      </v:textbox>
+                    </v:shape>
+                  </v:group>
+                  <v:group id="Group 15" o:spid="_x0000_s1078" style="position:absolute;left:37614;top:1419;width:6711;height:27660" coordorigin="41881,1952" coordsize="6711,27660" o:gfxdata="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">
+                    <v:shape id="Flowchart: Process 20" o:spid="_x0000_s1079" type="#_x0000_t109" style="position:absolute;left:44853;top:4543;width:762;height:25070;visibility:visible;mso-wrap-style:square;v-text-anchor:middle" o:gfxdata="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" fillcolor="black [3213]" stroked="f" strokeweight="2pt"/>
+                    <v:shape id="Text Box 3" o:spid="_x0000_s1080" type="#_x0000_t202" style="position:absolute;left:41881;top:1952;width:6712;height:3919;visibility:visible;mso-wrap-style:none;v-text-anchor:top" o:gfxdata="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" fillcolor="white [3201]" stroked="f" strokeweight=".5pt">
+                      <v:textbox>
+                        <w:txbxContent>
+                          <w:p>
+                            <w:pPr>
+                              <w:pStyle w:val="NormalWeb"/>
+                              <w:spacing w:before="0" w:beforeAutospacing="0" w:after="120" w:afterAutospacing="0" w:line="276" w:lineRule="auto"/>
+                              <w:jc w:val="center"/>
+                            </w:pPr>
+                            <w:r>
+                              <w:rPr>
+                                <w:rFonts w:ascii="Calibri" w:eastAsia="Calibri" w:hAnsi="Calibri"/>
+                                <w:b/>
+                                <w:bCs/>
+                              </w:rPr>
+                              <w:t>Enclave</w:t>
+                            </w:r>
+                          </w:p>
+                        </w:txbxContent>
+                      </v:textbox>
+                    </v:shape>
+                  </v:group>
+                </v:group>
+                <v:shape id="Straight Arrow Connector 28" o:spid="_x0000_s1081" type="#_x0000_t32" style="position:absolute;left:14522;top:8001;width:27769;height:0;visibility:visible;mso-wrap-style:square" o:connectortype="straight" o:gfxdata="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" strokecolor="black [3213]">
+                  <v:stroke dashstyle="dash" endarrow="block"/>
+                </v:shape>
+                <v:shape id="Straight Arrow Connector 29" o:spid="_x0000_s1082" type="#_x0000_t32" style="position:absolute;left:14522;top:11629;width:27769;height:0;visibility:visible;mso-wrap-style:square" o:connectortype="straight" o:gfxdata="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" strokecolor="black [3213]">
+                  <v:stroke dashstyle="dash" startarrow="block"/>
+                </v:shape>
+                <v:shape id="Straight Arrow Connector 35" o:spid="_x0000_s1083" type="#_x0000_t32" style="position:absolute;left:14646;top:15668;width:27768;height:0;visibility:visible;mso-wrap-style:square" o:connectortype="straight" o:gfxdata="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" strokecolor="black [3213]">
+                  <v:stroke dashstyle="dash" endarrow="block"/>
+                </v:shape>
+                <v:shape id="Straight Arrow Connector 37" o:spid="_x0000_s1084" type="#_x0000_t32" style="position:absolute;left:14646;top:19065;width:27768;height:0;visibility:visible;mso-wrap-style:square" o:connectortype="straight" o:gfxdata="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" strokecolor="black [3213]">
+                  <v:stroke dashstyle="dash" startarrow="block"/>
+                </v:shape>
+                <v:shape id="Right Bracket 39" o:spid="_x0000_s1085" type="#_x0000_t86" style="position:absolute;left:43662;top:7772;width:4191;height:11293;visibility:visible;mso-wrap-style:square;v-text-anchor:middle" o:gfxdata="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" adj="668" strokecolor="black [3213]" strokeweight="1.5pt"/>
+                <v:shape id="Left Bracket 40" o:spid="_x0000_s1086" type="#_x0000_t85" style="position:absolute;left:10591;top:11629;width:2820;height:4039;visibility:visible;mso-wrap-style:square;v-text-anchor:middle" o:gfxdata="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" adj="1257" strokecolor="black [3213]" strokeweight="1.5pt"/>
+                <v:shape id="Text Box 3" o:spid="_x0000_s1087" type="#_x0000_t202" style="position:absolute;left:47443;top:12404;width:4642;height:3112;visibility:visible;mso-wrap-style:none;v-text-anchor:top" o:gfxdata="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" filled="f" stroked="f" strokeweight=".5pt">
+                  <v:textbox>
+                    <w:txbxContent>
+                      <w:p>
+                        <w:pPr>
+                          <w:pStyle w:val="NormalWeb"/>
+                          <w:spacing w:before="0" w:beforeAutospacing="0" w:after="120" w:afterAutospacing="0" w:line="276" w:lineRule="auto"/>
+                          <w:jc w:val="both"/>
+                          <w:rPr>
+                            <w:rFonts w:ascii="Courier New" w:hAnsi="Courier New" w:cs="Courier New"/>
+                          </w:rPr>
+                        </w:pPr>
+                        <w:r>
+                          <w:rPr>
+                            <w:rFonts w:ascii="Courier New" w:eastAsia="Calibri" w:hAnsi="Courier New" w:cs="Courier New"/>
+                            <w:b/>
+                            <w:bCs/>
+                          </w:rPr>
+                          <w:t>f()</w:t>
+                        </w:r>
+                      </w:p>
+                    </w:txbxContent>
+                  </v:textbox>
+                </v:shape>
+                <v:shape id="Text Box 3" o:spid="_x0000_s1088" type="#_x0000_t202" style="position:absolute;left:6676;top:12239;width:4642;height:3111;visibility:visible;mso-wrap-style:none;v-text-anchor:top" o:gfxdata="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" filled="f" stroked="f" strokeweight=".5pt">
+                  <v:textbox>
+                    <w:txbxContent>
+                      <w:p>
+                        <w:pPr>
+                          <w:pStyle w:val="NormalWeb"/>
+                          <w:spacing w:before="0" w:beforeAutospacing="0" w:after="120" w:afterAutospacing="0" w:line="276" w:lineRule="auto"/>
+                          <w:jc w:val="both"/>
+                        </w:pPr>
+                        <w:r>
+                          <w:rPr>
+                            <w:rFonts w:ascii="Courier New" w:eastAsia="Calibri" w:hAnsi="Courier New" w:cs="Courier New"/>
+                            <w:b/>
+                            <w:bCs/>
+                          </w:rPr>
+                          <w:t>g()</w:t>
+                        </w:r>
+                      </w:p>
+                    </w:txbxContent>
+                  </v:textbox>
+                </v:shape>
+                <v:shape id="Text Box 3" o:spid="_x0000_s1089" type="#_x0000_t202" style="position:absolute;left:20929;top:5644;width:13786;height:3112;visibility:visible;mso-wrap-style:none;v-text-anchor:top" o:gfxdata="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" filled="f" stroked="f" strokeweight=".5pt">
+                  <v:textbox>
+                    <w:txbxContent>
+                      <w:p>
+                        <w:pPr>
+                          <w:pStyle w:val="NormalWeb"/>
+                          <w:spacing w:before="0" w:beforeAutospacing="0" w:after="120" w:afterAutospacing="0" w:line="276" w:lineRule="auto"/>
+                          <w:jc w:val="both"/>
+                          <w:rPr>
+                            <w:b/>
+                          </w:rPr>
+                        </w:pPr>
+                        <w:r>
+                          <w:rPr>
+                            <w:rFonts w:ascii="Courier New" w:eastAsia="Calibri" w:hAnsi="Courier New" w:cs="Courier New"/>
+                            <w:b/>
+                            <w:bCs/>
+                          </w:rPr>
+                          <w:t>ECALL[T1,TC3]</w:t>
+                        </w:r>
+                      </w:p>
+                    </w:txbxContent>
+                  </v:textbox>
+                </v:shape>
+                <v:shape id="Text Box 3" o:spid="_x0000_s1090" type="#_x0000_t202" style="position:absolute;left:20929;top:9293;width:13786;height:3111;visibility:visible;mso-wrap-style:none;v-text-anchor:top" o:gfxdata="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" filled="f" stroked="f" strokeweight=".5pt">
+                  <v:textbox>
+                    <w:txbxContent>
+                      <w:p>
+                        <w:pPr>
+                          <w:pStyle w:val="NormalWeb"/>
+                          <w:spacing w:before="0" w:beforeAutospacing="0" w:after="120" w:afterAutospacing="0" w:line="276" w:lineRule="auto"/>
+                          <w:jc w:val="both"/>
+                        </w:pPr>
+                        <w:r>
+                          <w:rPr>
+                            <w:rFonts w:ascii="Courier New" w:eastAsia="Calibri" w:hAnsi="Courier New" w:cs="Courier New"/>
+                            <w:b/>
+                            <w:bCs/>
+                          </w:rPr>
+                          <w:t>OCALL[T1,TC3]</w:t>
+                        </w:r>
+                      </w:p>
+                    </w:txbxContent>
+                  </v:textbox>
+                </v:shape>
+                <v:shape id="Text Box 3" o:spid="_x0000_s1091" type="#_x0000_t202" style="position:absolute;left:21386;top:16659;width:12872;height:3111;visibility:visible;mso-wrap-style:none;v-text-anchor:top" o:gfxdata="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" filled="f" stroked="f" strokeweight=".5pt">
+                  <v:textbox>
+                    <w:txbxContent>
+                      <w:p>
+                        <w:pPr>
+                          <w:pStyle w:val="NormalWeb"/>
+                          <w:spacing w:before="0" w:beforeAutospacing="0" w:after="120" w:afterAutospacing="0" w:line="276" w:lineRule="auto"/>
+                          <w:jc w:val="both"/>
+                        </w:pPr>
+                        <w:r>
+                          <w:rPr>
+                            <w:rFonts w:ascii="Courier New" w:eastAsia="Calibri" w:hAnsi="Courier New" w:cs="Courier New"/>
+                            <w:b/>
+                            <w:bCs/>
+                          </w:rPr>
+                          <w:t>ERET[T1,TC3]</w:t>
+                        </w:r>
+                      </w:p>
+                    </w:txbxContent>
+                  </v:textbox>
+                </v:shape>
+                <v:shape id="Text Box 3" o:spid="_x0000_s1092" type="#_x0000_t202" style="position:absolute;left:21386;top:13230;width:12872;height:3111;visibility:visible;mso-wrap-style:none;v-text-anchor:top" o:gfxdata="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" filled="f" stroked="f" strokeweight=".5pt">
+                  <v:textbox>
+                    <w:txbxContent>
+                      <w:p>
+                        <w:pPr>
+                          <w:pStyle w:val="NormalWeb"/>
+                          <w:spacing w:before="0" w:beforeAutospacing="0" w:after="120" w:afterAutospacing="0" w:line="276" w:lineRule="auto"/>
+                          <w:jc w:val="both"/>
+                        </w:pPr>
+                        <w:r>
+                          <w:rPr>
+                            <w:rFonts w:ascii="Courier New" w:eastAsia="Calibri" w:hAnsi="Courier New" w:cs="Courier New"/>
+                            <w:b/>
+                            <w:bCs/>
+                          </w:rPr>
+                          <w:t>ORET[T1,TC3]</w:t>
+                        </w:r>
+                      </w:p>
+                    </w:txbxContent>
+                  </v:textbox>
+                </v:shape>
+                <w10:anchorlock/>
+              </v:group>
+            </w:pict>
+          </mc:Fallback>
+        </mc:AlternateContent>
+      </w:r>
+    </w:p>
+    <w:p>
+      <w:r>
+        <w:t>Note that the binding between T1 and TC3 remains</w:t>
+      </w:r>
+      <w:r>
+        <w:t xml:space="preserve"> </w:t>
+      </w:r>
+      <w:r>
+        <w:t>in effect</w:t>
+      </w:r>
+      <w:r>
+        <w:t xml:space="preserve"> until the ECALL returns</w:t>
+      </w:r>
+      <w:r>
+        <w:t>,</w:t>
+      </w:r>
+      <w:r>
+        <w:t xml:space="preserve"> and then</w:t>
+      </w:r>
+      <w:r>
+        <w:t xml:space="preserve"> the binding is dissolved.</w:t>
+      </w:r>
+    </w:p>
+    <w:p>
+      <w:r>
+        <w:t xml:space="preserve">Now, what happens when an OCALL performs </w:t>
+      </w:r>
+      <w:r>
+        <w:t>a nested</w:t>
+      </w:r>
+      <w:r>
+        <w:t xml:space="preserve"> ECALL? </w:t>
+      </w:r>
+      <w:r>
+        <w:t xml:space="preserve">Is the same binding used for the nested ECALL as well? The answer depends on whether the same thread that performed the </w:t>
+      </w:r>
+      <w:r>
+        <w:lastRenderedPageBreak/>
+        <w:t xml:space="preserve">OCALL is used to make the nested ECALL (note that the host can create a new thread to perform the call). If so, then OpenEnclave </w:t>
+      </w:r>
+      <w:r>
+        <w:t>uses</w:t>
+      </w:r>
+      <w:r>
+        <w:t xml:space="preserve"> the same binding. This is depicted in the diagram below.</w:t>
+      </w:r>
+    </w:p>
+    <w:p>
+      <w:r>
+        <w:rPr>
+          <w:noProof/>
+        </w:rPr>
+        <mc:AlternateContent>
+          <mc:Choice Requires="wpc">
+            <w:drawing>
+              <wp:inline distT="0" distB="0" distL="0" distR="0" wp14:anchorId="50204647" wp14:editId="493E5F06">
+                <wp:extent cx="5897880" cy="3629025"/>
+                <wp:effectExtent l="0" t="0" r="26670" b="28575"/>
+                <wp:docPr id="99" name="Canvas 99"/>
+                <wp:cNvGraphicFramePr>
+                  <a:graphicFrameLocks xmlns:a="http://schemas.openxmlformats.org/drawingml/2006/main" noChangeAspect="1"/>
+                </wp:cNvGraphicFramePr>
+                <a:graphic xmlns:a="http://schemas.openxmlformats.org/drawingml/2006/main">
+                  <a:graphicData uri="http://schemas.microsoft.com/office/word/2010/wordprocessingCanvas">
+                    <wpc:wpc>
+                      <wpc:bg/>
+                      <wpc:whole>
+                        <a:ln w="19050" cmpd="dbl">
+                          <a:solidFill>
+                            <a:schemeClr val="dk1">
+                              <a:shade val="95000"/>
+                              <a:satMod val="105000"/>
+                            </a:schemeClr>
+                          </a:solidFill>
+                          <a:prstDash val="solid"/>
+                        </a:ln>
+                      </wpc:whole>
+                      <wps:wsp>
+                        <wps:cNvPr id="51" name="Flowchart: Process 51"/>
+                        <wps:cNvSpPr/>
+                        <wps:spPr>
+                          <a:xfrm>
+                            <a:off x="1376045" y="561976"/>
+                            <a:ext cx="62230" cy="2819400"/>
+                          </a:xfrm>
+                          <a:prstGeom prst="flowChartProcess">
+                            <a:avLst/>
+                          </a:prstGeom>
+                          <a:solidFill>
+                            <a:schemeClr val="tx1"/>
+                          </a:solidFill>
+                          <a:ln>
+                            <a:noFill/>
+                          </a:ln>
+                        </wps:spPr>
+                        <wps:style>
+                          <a:lnRef idx="2">
+                            <a:schemeClr val="dk1">
+                              <a:shade val="50000"/>
+                            </a:schemeClr>
+                          </a:lnRef>
+                          <a:fillRef idx="1">
+                            <a:schemeClr val="dk1"/>
+                          </a:fillRef>
+                          <a:effectRef idx="0">
+                            <a:schemeClr val="dk1"/>
+                          </a:effectRef>
+                          <a:fontRef idx="minor">
+                            <a:schemeClr val="lt1"/>
+                          </a:fontRef>
+                        </wps:style>
+                        <wps:bodyPr rot="0" spcFirstLastPara="0" vertOverflow="overflow" horzOverflow="overflow" vert="horz" wrap="square" lIns="91440" tIns="45720" rIns="91440" bIns="45720" numCol="1" spcCol="0" rtlCol="0" fromWordArt="0" anchor="ctr" anchorCtr="0" forceAA="0" compatLnSpc="1">
+                          <a:prstTxWarp prst="textNoShape">
+                            <a:avLst/>
+                          </a:prstTxWarp>
+                          <a:noAutofit/>
+                        </wps:bodyPr>
+                      </wps:wsp>
+                      <wps:wsp>
+                        <wps:cNvPr id="52" name="Text Box 52"/>
+                        <wps:cNvSpPr txBox="1"/>
+                        <wps:spPr>
+                          <a:xfrm>
+                            <a:off x="1160440" y="296918"/>
+                            <a:ext cx="481330" cy="322208"/>
+                          </a:xfrm>
+                          <a:prstGeom prst="rect">
+                            <a:avLst/>
+                          </a:prstGeom>
+                          <a:noFill/>
+                          <a:ln w="6350">
+                            <a:noFill/>
+                          </a:ln>
+                        </wps:spPr>
+                        <wps:txbx>
+                          <w:txbxContent>
+                            <w:p>
+                              <w:pPr>
+                                <w:rPr>
+                                  <w:b/>
+                                </w:rPr>
+                              </w:pPr>
+                              <w:r>
+                                <w:rPr>
+                                  <w:b/>
+                                </w:rPr>
+                                <w:t>Host</w:t>
+                              </w:r>
+                            </w:p>
+                          </w:txbxContent>
+                        </wps:txbx>
+                        <wps:bodyPr rot="0" spcFirstLastPara="0" vertOverflow="overflow" horzOverflow="overflow" vert="horz" wrap="none" lIns="91440" tIns="45720" rIns="91440" bIns="45720" numCol="1" spcCol="0" rtlCol="0" fromWordArt="0" anchor="t" anchorCtr="0" forceAA="0" compatLnSpc="1">
+                          <a:prstTxWarp prst="textNoShape">
+                            <a:avLst/>
+                          </a:prstTxWarp>
+                          <a:noAutofit/>
+                        </wps:bodyPr>
+                      </wps:wsp>
+                      <wps:wsp>
+                        <wps:cNvPr id="54" name="Flowchart: Process 54"/>
+                        <wps:cNvSpPr/>
+                        <wps:spPr>
+                          <a:xfrm>
+                            <a:off x="4241460" y="518073"/>
+                            <a:ext cx="76200" cy="2834727"/>
+                          </a:xfrm>
+                          <a:prstGeom prst="flowChartProcess">
+                            <a:avLst/>
+                          </a:prstGeom>
+                          <a:solidFill>
+                            <a:schemeClr val="tx1"/>
+                          </a:solidFill>
+                          <a:ln>
+                            <a:noFill/>
+                          </a:ln>
+                        </wps:spPr>
+                        <wps:style>
+                          <a:lnRef idx="2">
+                            <a:schemeClr val="dk1">
+                              <a:shade val="50000"/>
+                            </a:schemeClr>
+                          </a:lnRef>
+                          <a:fillRef idx="1">
+                            <a:schemeClr val="dk1"/>
+                          </a:fillRef>
+                          <a:effectRef idx="0">
+                            <a:schemeClr val="dk1"/>
+                          </a:effectRef>
+                          <a:fontRef idx="minor">
+                            <a:schemeClr val="lt1"/>
+                          </a:fontRef>
+                        </wps:style>
+                        <wps:bodyPr rot="0" spcFirstLastPara="0" vert="horz" wrap="square" lIns="91440" tIns="45720" rIns="91440" bIns="45720" numCol="1" spcCol="0" rtlCol="0" fromWordArt="0" anchor="ctr" anchorCtr="0" forceAA="0" compatLnSpc="1">
+                          <a:prstTxWarp prst="textNoShape">
+                            <a:avLst/>
+                          </a:prstTxWarp>
+                          <a:noAutofit/>
+                        </wps:bodyPr>
+                      </wps:wsp>
+                      <wps:wsp>
+                        <wps:cNvPr id="58" name="Straight Arrow Connector 58"/>
+                        <wps:cNvCnPr/>
+                        <wps:spPr>
+                          <a:xfrm>
+                            <a:off x="1467485" y="971228"/>
+                            <a:ext cx="2776855" cy="0"/>
+                          </a:xfrm>
+                          <a:prstGeom prst="straightConnector1">
+                            <a:avLst/>
+                          </a:prstGeom>
+                          <a:ln>
+                            <a:solidFill>
+                              <a:schemeClr val="tx1"/>
+                            </a:solidFill>
+                            <a:prstDash val="dash"/>
+                            <a:tailEnd type="triangle"/>
+                          </a:ln>
+                        </wps:spPr>
+                        <wps:style>
+                          <a:lnRef idx="1">
+                            <a:schemeClr val="accent1"/>
+                          </a:lnRef>
+                          <a:fillRef idx="0">
+                            <a:schemeClr val="accent1"/>
+                          </a:fillRef>
+                          <a:effectRef idx="0">
+                            <a:schemeClr val="accent1"/>
+                          </a:effectRef>
+                          <a:fontRef idx="minor">
+                            <a:schemeClr val="tx1"/>
+                          </a:fontRef>
+                        </wps:style>
+                        <wps:bodyPr/>
+                      </wps:wsp>
+                      <wps:wsp>
+                        <wps:cNvPr id="63" name="Straight Arrow Connector 63"/>
+                        <wps:cNvCnPr/>
+                        <wps:spPr>
+                          <a:xfrm>
+                            <a:off x="1467485" y="1400969"/>
+                            <a:ext cx="2776855" cy="0"/>
+                          </a:xfrm>
+                          <a:prstGeom prst="straightConnector1">
+                            <a:avLst/>
+                          </a:prstGeom>
+                          <a:ln>
+                            <a:solidFill>
+                              <a:schemeClr val="tx1"/>
+                            </a:solidFill>
+                            <a:prstDash val="dash"/>
+                            <a:headEnd type="triangle"/>
+                            <a:tailEnd type="none"/>
+                          </a:ln>
+                        </wps:spPr>
+                        <wps:style>
+                          <a:lnRef idx="1">
+                            <a:schemeClr val="accent1"/>
+                          </a:lnRef>
+                          <a:fillRef idx="0">
+                            <a:schemeClr val="accent1"/>
+                          </a:fillRef>
+                          <a:effectRef idx="0">
+                            <a:schemeClr val="accent1"/>
+                          </a:effectRef>
+                          <a:fontRef idx="minor">
+                            <a:schemeClr val="tx1"/>
+                          </a:fontRef>
+                        </wps:style>
+                        <wps:bodyPr/>
+                      </wps:wsp>
+                      <wps:wsp>
+                        <wps:cNvPr id="64" name="Straight Arrow Connector 64"/>
+                        <wps:cNvCnPr/>
+                        <wps:spPr>
+                          <a:xfrm>
+                            <a:off x="1479845" y="1861932"/>
+                            <a:ext cx="2776855" cy="0"/>
+                          </a:xfrm>
+                          <a:prstGeom prst="straightConnector1">
+                            <a:avLst/>
+                          </a:prstGeom>
+                          <a:ln>
+                            <a:solidFill>
+                              <a:schemeClr val="tx1"/>
+                            </a:solidFill>
+                            <a:prstDash val="dash"/>
+                            <a:tailEnd type="triangle"/>
+                          </a:ln>
+                        </wps:spPr>
+                        <wps:style>
+                          <a:lnRef idx="1">
+                            <a:schemeClr val="accent1"/>
+                          </a:lnRef>
+                          <a:fillRef idx="0">
+                            <a:schemeClr val="accent1"/>
+                          </a:fillRef>
+                          <a:effectRef idx="0">
+                            <a:schemeClr val="accent1"/>
+                          </a:effectRef>
+                          <a:fontRef idx="minor">
+                            <a:schemeClr val="tx1"/>
+                          </a:fontRef>
+                        </wps:style>
+                        <wps:bodyPr/>
+                      </wps:wsp>
+                      <wps:wsp>
+                        <wps:cNvPr id="65" name="Straight Arrow Connector 65"/>
+                        <wps:cNvCnPr/>
+                        <wps:spPr>
+                          <a:xfrm>
+                            <a:off x="1452245" y="2315130"/>
+                            <a:ext cx="2776855" cy="0"/>
+                          </a:xfrm>
+                          <a:prstGeom prst="straightConnector1">
+                            <a:avLst/>
+                          </a:prstGeom>
+                          <a:ln>
+                            <a:solidFill>
+                              <a:schemeClr val="tx1"/>
+                            </a:solidFill>
+                            <a:prstDash val="dash"/>
+                            <a:headEnd type="triangle"/>
+                            <a:tailEnd type="none"/>
+                          </a:ln>
+                        </wps:spPr>
+                        <wps:style>
+                          <a:lnRef idx="1">
+                            <a:schemeClr val="accent1"/>
+                          </a:lnRef>
+                          <a:fillRef idx="0">
+                            <a:schemeClr val="accent1"/>
+                          </a:fillRef>
+                          <a:effectRef idx="0">
+                            <a:schemeClr val="accent1"/>
+                          </a:effectRef>
+                          <a:fontRef idx="minor">
+                            <a:schemeClr val="tx1"/>
+                          </a:fontRef>
+                        </wps:style>
+                        <wps:bodyPr/>
+                      </wps:wsp>
+                      <wps:wsp>
+                        <wps:cNvPr id="55" name="Text Box 3"/>
+                        <wps:cNvSpPr txBox="1"/>
+                        <wps:spPr>
+                          <a:xfrm>
+                            <a:off x="3906180" y="276962"/>
+                            <a:ext cx="671195" cy="307725"/>
+                          </a:xfrm>
+                          <a:prstGeom prst="rect">
+                            <a:avLst/>
+                          </a:prstGeom>
+                          <a:noFill/>
+                          <a:ln w="6350">
+                            <a:noFill/>
+                          </a:ln>
+                        </wps:spPr>
+                        <wps:txbx>
+                          <w:txbxContent>
+                            <w:p>
+                              <w:pPr>
+                                <w:pStyle w:val="NormalWeb"/>
+                                <w:spacing w:before="0" w:beforeAutospacing="0" w:after="120" w:afterAutospacing="0" w:line="276" w:lineRule="auto"/>
+                                <w:jc w:val="center"/>
+                              </w:pPr>
+                              <w:r>
+                                <w:rPr>
+                                  <w:rFonts w:ascii="Calibri" w:eastAsia="Calibri" w:hAnsi="Calibri"/>
+                                  <w:b/>
+                                  <w:bCs/>
+                                </w:rPr>
+                                <w:t>Enclave</w:t>
+                              </w:r>
+                            </w:p>
+                          </w:txbxContent>
+                        </wps:txbx>
+                        <wps:bodyPr rot="0" spcFirstLastPara="0" vert="horz" wrap="none" lIns="91440" tIns="45720" rIns="91440" bIns="45720" numCol="1" spcCol="0" rtlCol="0" fromWordArt="0" anchor="t" anchorCtr="0" forceAA="0" compatLnSpc="1">
+                          <a:prstTxWarp prst="textNoShape">
+                            <a:avLst/>
+                          </a:prstTxWarp>
+                          <a:noAutofit/>
+                        </wps:bodyPr>
+                      </wps:wsp>
+                      <wps:wsp>
+                        <wps:cNvPr id="66" name="Right Bracket 66"/>
+                        <wps:cNvSpPr/>
+                        <wps:spPr>
+                          <a:xfrm>
+                            <a:off x="4325325" y="976318"/>
+                            <a:ext cx="754336" cy="2169324"/>
+                          </a:xfrm>
+                          <a:prstGeom prst="rightBracket">
+                            <a:avLst/>
+                          </a:prstGeom>
+                          <a:ln w="19050">
+                            <a:solidFill>
+                              <a:schemeClr val="tx1"/>
+                            </a:solidFill>
+                          </a:ln>
+                        </wps:spPr>
+                        <wps:style>
+                          <a:lnRef idx="1">
+                            <a:schemeClr val="dk1"/>
+                          </a:lnRef>
+                          <a:fillRef idx="0">
+                            <a:schemeClr val="dk1"/>
+                          </a:fillRef>
+                          <a:effectRef idx="0">
+                            <a:schemeClr val="dk1"/>
+                          </a:effectRef>
+                          <a:fontRef idx="minor">
+                            <a:schemeClr val="tx1"/>
+                          </a:fontRef>
+                        </wps:style>
+                        <wps:bodyPr rot="0" spcFirstLastPara="0" vertOverflow="overflow" horzOverflow="overflow" vert="horz" wrap="square" lIns="91440" tIns="45720" rIns="91440" bIns="45720" numCol="1" spcCol="0" rtlCol="0" fromWordArt="0" anchor="ctr" anchorCtr="0" forceAA="0" compatLnSpc="1">
+                          <a:prstTxWarp prst="textNoShape">
+                            <a:avLst/>
+                          </a:prstTxWarp>
+                          <a:noAutofit/>
+                        </wps:bodyPr>
+                      </wps:wsp>
+                      <wps:wsp>
+                        <wps:cNvPr id="67" name="Left Bracket 67"/>
+                        <wps:cNvSpPr/>
+                        <wps:spPr>
+                          <a:xfrm>
+                            <a:off x="1068705" y="1390965"/>
+                            <a:ext cx="281940" cy="1742760"/>
+                          </a:xfrm>
+                          <a:prstGeom prst="leftBracket">
+                            <a:avLst/>
+                          </a:prstGeom>
+                          <a:ln w="19050">
+                            <a:solidFill>
+                              <a:schemeClr val="tx1"/>
+                            </a:solidFill>
+                          </a:ln>
+                        </wps:spPr>
+                        <wps:style>
+                          <a:lnRef idx="1">
+                            <a:schemeClr val="accent1"/>
+                          </a:lnRef>
+                          <a:fillRef idx="0">
+                            <a:schemeClr val="accent1"/>
+                          </a:fillRef>
+                          <a:effectRef idx="0">
+                            <a:schemeClr val="accent1"/>
+                          </a:effectRef>
+                          <a:fontRef idx="minor">
+                            <a:schemeClr val="tx1"/>
+                          </a:fontRef>
+                        </wps:style>
+                        <wps:bodyPr rot="0" spcFirstLastPara="0" vertOverflow="overflow" horzOverflow="overflow" vert="horz" wrap="square" lIns="91440" tIns="45720" rIns="91440" bIns="45720" numCol="1" spcCol="0" rtlCol="0" fromWordArt="0" anchor="ctr" anchorCtr="0" forceAA="0" compatLnSpc="1">
+                          <a:prstTxWarp prst="textNoShape">
+                            <a:avLst/>
+                          </a:prstTxWarp>
+                          <a:noAutofit/>
+                        </wps:bodyPr>
+                      </wps:wsp>
+                      <wps:wsp>
+                        <wps:cNvPr id="68" name="Text Box 3"/>
+                        <wps:cNvSpPr txBox="1"/>
+                        <wps:spPr>
+                          <a:xfrm>
+                            <a:off x="5029199" y="1950604"/>
+                            <a:ext cx="464185" cy="280511"/>
+                          </a:xfrm>
+                          <a:prstGeom prst="rect">
+                            <a:avLst/>
+                          </a:prstGeom>
+                          <a:noFill/>
+                          <a:ln w="6350">
+                            <a:noFill/>
+                          </a:ln>
+                        </wps:spPr>
+                        <wps:txbx>
+                          <w:txbxContent>
+                            <w:p>
+                              <w:pPr>
+                                <w:pStyle w:val="NormalWeb"/>
+                                <w:spacing w:before="0" w:beforeAutospacing="0" w:after="120" w:afterAutospacing="0" w:line="276" w:lineRule="auto"/>
+                                <w:jc w:val="both"/>
+                                <w:rPr>
+                                  <w:rFonts w:ascii="Courier New" w:hAnsi="Courier New" w:cs="Courier New"/>
+                                </w:rPr>
+                              </w:pPr>
+                              <w:r>
+                                <w:rPr>
+                                  <w:rFonts w:ascii="Courier New" w:eastAsia="Calibri" w:hAnsi="Courier New" w:cs="Courier New"/>
+                                  <w:b/>
+                                  <w:bCs/>
+                                </w:rPr>
+                                <w:t>f()</w:t>
+                              </w:r>
+                            </w:p>
+                          </w:txbxContent>
+                        </wps:txbx>
+                        <wps:bodyPr rot="0" spcFirstLastPara="0" vert="horz" wrap="none" lIns="91440" tIns="45720" rIns="91440" bIns="45720" numCol="1" spcCol="0" rtlCol="0" fromWordArt="0" anchor="t" anchorCtr="0" forceAA="0" compatLnSpc="1">
+                          <a:prstTxWarp prst="textNoShape">
+                            <a:avLst/>
+                          </a:prstTxWarp>
+                          <a:noAutofit/>
+                        </wps:bodyPr>
+                      </wps:wsp>
+                      <wps:wsp>
+                        <wps:cNvPr id="69" name="Text Box 3"/>
+                        <wps:cNvSpPr txBox="1"/>
+                        <wps:spPr>
+                          <a:xfrm>
+                            <a:off x="648630" y="2128342"/>
+                            <a:ext cx="464185" cy="329108"/>
+                          </a:xfrm>
+                          <a:prstGeom prst="rect">
+                            <a:avLst/>
+                          </a:prstGeom>
+                          <a:noFill/>
+                          <a:ln w="6350">
+                            <a:noFill/>
+                          </a:ln>
+                        </wps:spPr>
+                        <wps:txbx>
+                          <w:txbxContent>
+                            <w:p>
+                              <w:pPr>
+                                <w:pStyle w:val="NormalWeb"/>
+                                <w:spacing w:before="0" w:beforeAutospacing="0" w:after="120" w:afterAutospacing="0" w:line="276" w:lineRule="auto"/>
+                                <w:jc w:val="both"/>
+                              </w:pPr>
+                              <w:r>
+                                <w:rPr>
+                                  <w:rFonts w:ascii="Courier New" w:eastAsia="Calibri" w:hAnsi="Courier New" w:cs="Courier New"/>
+                                  <w:b/>
+                                  <w:bCs/>
+                                </w:rPr>
+                                <w:t>g()</w:t>
+                              </w:r>
+                            </w:p>
+                          </w:txbxContent>
+                        </wps:txbx>
+                        <wps:bodyPr rot="0" spcFirstLastPara="0" vert="horz" wrap="none" lIns="91440" tIns="45720" rIns="91440" bIns="45720" numCol="1" spcCol="0" rtlCol="0" fromWordArt="0" anchor="t" anchorCtr="0" forceAA="0" compatLnSpc="1">
+                          <a:prstTxWarp prst="textNoShape">
+                            <a:avLst/>
+                          </a:prstTxWarp>
+                          <a:noAutofit/>
+                        </wps:bodyPr>
+                      </wps:wsp>
+                      <wps:wsp>
+                        <wps:cNvPr id="71" name="Text Box 3"/>
+                        <wps:cNvSpPr txBox="1"/>
+                        <wps:spPr>
+                          <a:xfrm>
+                            <a:off x="2185035" y="740862"/>
+                            <a:ext cx="1378585" cy="353695"/>
+                          </a:xfrm>
+                          <a:prstGeom prst="rect">
+                            <a:avLst/>
+                          </a:prstGeom>
+                          <a:noFill/>
+                          <a:ln w="6350">
+                            <a:noFill/>
+                          </a:ln>
+                        </wps:spPr>
+                        <wps:txbx>
+                          <w:txbxContent>
+                            <w:p>
+                              <w:pPr>
+                                <w:pStyle w:val="NormalWeb"/>
+                                <w:spacing w:before="0" w:beforeAutospacing="0" w:after="120" w:afterAutospacing="0" w:line="276" w:lineRule="auto"/>
+                                <w:jc w:val="both"/>
+                                <w:rPr>
+                                  <w:b/>
+                                </w:rPr>
+                              </w:pPr>
+                              <w:r>
+                                <w:rPr>
+                                  <w:rFonts w:ascii="Courier New" w:eastAsia="Calibri" w:hAnsi="Courier New" w:cs="Courier New"/>
+                                  <w:b/>
+                                  <w:bCs/>
+                                </w:rPr>
+                                <w:t>ECALL[T1,TC3]</w:t>
+                              </w:r>
+                            </w:p>
+                          </w:txbxContent>
+                        </wps:txbx>
+                        <wps:bodyPr rot="0" spcFirstLastPara="0" vert="horz" wrap="none" lIns="91440" tIns="45720" rIns="91440" bIns="45720" numCol="1" spcCol="0" rtlCol="0" fromWordArt="0" anchor="t" anchorCtr="0" forceAA="0" compatLnSpc="1">
+                          <a:prstTxWarp prst="textNoShape">
+                            <a:avLst/>
+                          </a:prstTxWarp>
+                          <a:noAutofit/>
+                        </wps:bodyPr>
+                      </wps:wsp>
+                      <wps:wsp>
+                        <wps:cNvPr id="72" name="Text Box 3"/>
+                        <wps:cNvSpPr txBox="1"/>
+                        <wps:spPr>
+                          <a:xfrm>
+                            <a:off x="2185035" y="1193404"/>
+                            <a:ext cx="1378585" cy="721995"/>
+                          </a:xfrm>
+                          <a:prstGeom prst="rect">
+                            <a:avLst/>
+                          </a:prstGeom>
+                          <a:noFill/>
+                          <a:ln w="6350">
+                            <a:noFill/>
+                          </a:ln>
+                        </wps:spPr>
+                        <wps:txbx>
+                          <w:txbxContent>
+                            <w:p>
+                              <w:pPr>
+                                <w:pStyle w:val="NormalWeb"/>
+                                <w:spacing w:before="0" w:beforeAutospacing="0" w:after="120" w:afterAutospacing="0" w:line="276" w:lineRule="auto"/>
+                                <w:jc w:val="both"/>
+                              </w:pPr>
+                              <w:r>
+                                <w:rPr>
+                                  <w:rFonts w:ascii="Courier New" w:eastAsia="Calibri" w:hAnsi="Courier New" w:cs="Courier New"/>
+                                  <w:b/>
+                                  <w:bCs/>
+                                </w:rPr>
+                                <w:t>OCALL[T1,TC3]</w:t>
+                              </w:r>
+                            </w:p>
+                          </w:txbxContent>
+                        </wps:txbx>
+                        <wps:bodyPr rot="0" spcFirstLastPara="0" vert="horz" wrap="none" lIns="91440" tIns="45720" rIns="91440" bIns="45720" numCol="1" spcCol="0" rtlCol="0" fromWordArt="0" anchor="t" anchorCtr="0" forceAA="0" compatLnSpc="1">
+                          <a:prstTxWarp prst="textNoShape">
+                            <a:avLst/>
+                          </a:prstTxWarp>
+                          <a:noAutofit/>
+                        </wps:bodyPr>
+                      </wps:wsp>
+                      <wps:wsp>
+                        <wps:cNvPr id="74" name="Text Box 3"/>
+                        <wps:cNvSpPr txBox="1"/>
+                        <wps:spPr>
+                          <a:xfrm>
+                            <a:off x="2230755" y="2062759"/>
+                            <a:ext cx="1287145" cy="299444"/>
+                          </a:xfrm>
+                          <a:prstGeom prst="rect">
+                            <a:avLst/>
+                          </a:prstGeom>
+                          <a:noFill/>
+                          <a:ln w="6350">
+                            <a:noFill/>
+                          </a:ln>
+                        </wps:spPr>
+                        <wps:txbx>
+                          <w:txbxContent>
+                            <w:p>
+                              <w:pPr>
+                                <w:pStyle w:val="NormalWeb"/>
+                                <w:spacing w:before="0" w:beforeAutospacing="0" w:after="120" w:afterAutospacing="0" w:line="276" w:lineRule="auto"/>
+                                <w:jc w:val="both"/>
+                              </w:pPr>
+                              <w:r>
+                                <w:rPr>
+                                  <w:rFonts w:ascii="Courier New" w:eastAsia="Calibri" w:hAnsi="Courier New" w:cs="Courier New"/>
+                                  <w:b/>
+                                  <w:bCs/>
+                                </w:rPr>
+                                <w:t>ERET[T1,TC3]</w:t>
+                              </w:r>
+                            </w:p>
+                          </w:txbxContent>
+                        </wps:txbx>
+                        <wps:bodyPr rot="0" spcFirstLastPara="0" vert="horz" wrap="none" lIns="91440" tIns="45720" rIns="91440" bIns="45720" numCol="1" spcCol="0" rtlCol="0" fromWordArt="0" anchor="t" anchorCtr="0" forceAA="0" compatLnSpc="1">
+                          <a:prstTxWarp prst="textNoShape">
+                            <a:avLst/>
+                          </a:prstTxWarp>
+                          <a:noAutofit/>
+                        </wps:bodyPr>
+                      </wps:wsp>
+                      <wps:wsp>
+                        <wps:cNvPr id="77" name="Text Box 3"/>
+                        <wps:cNvSpPr txBox="1"/>
+                        <wps:spPr>
+                          <a:xfrm>
+                            <a:off x="2185035" y="1606650"/>
+                            <a:ext cx="1378585" cy="281305"/>
+                          </a:xfrm>
+                          <a:prstGeom prst="rect">
+                            <a:avLst/>
+                          </a:prstGeom>
+                          <a:noFill/>
+                          <a:ln w="6350">
+                            <a:noFill/>
+                          </a:ln>
+                        </wps:spPr>
+                        <wps:txbx>
+                          <w:txbxContent>
+                            <w:p>
+                              <w:pPr>
+                                <w:pStyle w:val="NormalWeb"/>
+                                <w:spacing w:before="0" w:beforeAutospacing="0" w:after="120" w:afterAutospacing="0" w:line="276" w:lineRule="auto"/>
+                                <w:jc w:val="both"/>
+                              </w:pPr>
+                              <w:r>
+                                <w:rPr>
+                                  <w:rFonts w:ascii="Courier New" w:eastAsia="Calibri" w:hAnsi="Courier New" w:cs="Courier New"/>
+                                  <w:b/>
+                                  <w:bCs/>
+                                </w:rPr>
+                                <w:t>ECALL[T1,TC3]</w:t>
+                              </w:r>
+                            </w:p>
+                          </w:txbxContent>
+                        </wps:txbx>
+                        <wps:bodyPr rot="0" spcFirstLastPara="0" vert="horz" wrap="none" lIns="91440" tIns="45720" rIns="91440" bIns="45720" numCol="1" spcCol="0" rtlCol="0" fromWordArt="0" anchor="t" anchorCtr="0" forceAA="0" compatLnSpc="1">
+                          <a:prstTxWarp prst="textNoShape">
+                            <a:avLst/>
+                          </a:prstTxWarp>
+                          <a:noAutofit/>
+                        </wps:bodyPr>
+                      </wps:wsp>
+                      <wps:wsp>
+                        <wps:cNvPr id="172" name="Right Bracket 172"/>
+                        <wps:cNvSpPr/>
+                        <wps:spPr>
+                          <a:xfrm>
+                            <a:off x="4291966" y="1861298"/>
+                            <a:ext cx="346710" cy="453277"/>
+                          </a:xfrm>
+                          <a:prstGeom prst="rightBracket">
+                            <a:avLst/>
+                          </a:prstGeom>
+                          <a:ln w="19050">
+                            <a:solidFill>
+                              <a:schemeClr val="tx1"/>
+                            </a:solidFill>
+                          </a:ln>
+                        </wps:spPr>
+                        <wps:style>
+                          <a:lnRef idx="1">
+                            <a:schemeClr val="dk1"/>
+                          </a:lnRef>
+                          <a:fillRef idx="0">
+                            <a:schemeClr val="dk1"/>
+                          </a:fillRef>
+                          <a:effectRef idx="0">
+                            <a:schemeClr val="dk1"/>
+                          </a:effectRef>
+                          <a:fontRef idx="minor">
+                            <a:schemeClr val="tx1"/>
+                          </a:fontRef>
+                        </wps:style>
+                        <wps:bodyPr rot="0" spcFirstLastPara="0" vert="horz" wrap="square" lIns="91440" tIns="45720" rIns="91440" bIns="45720" numCol="1" spcCol="0" rtlCol="0" fromWordArt="0" anchor="ctr" anchorCtr="0" forceAA="0" compatLnSpc="1">
+                          <a:prstTxWarp prst="textNoShape">
+                            <a:avLst/>
+                          </a:prstTxWarp>
+                          <a:noAutofit/>
+                        </wps:bodyPr>
+                      </wps:wsp>
+                      <wps:wsp>
+                        <wps:cNvPr id="173" name="Text Box 3"/>
+                        <wps:cNvSpPr txBox="1"/>
+                        <wps:spPr>
+                          <a:xfrm>
+                            <a:off x="4586900" y="1950604"/>
+                            <a:ext cx="464185" cy="337185"/>
+                          </a:xfrm>
+                          <a:prstGeom prst="rect">
+                            <a:avLst/>
+                          </a:prstGeom>
+                          <a:noFill/>
+                          <a:ln w="6350">
+                            <a:noFill/>
+                          </a:ln>
+                        </wps:spPr>
+                        <wps:txbx>
+                          <w:txbxContent>
+                            <w:p>
+                              <w:pPr>
+                                <w:pStyle w:val="NormalWeb"/>
+                                <w:spacing w:before="0" w:beforeAutospacing="0" w:after="120" w:afterAutospacing="0" w:line="276" w:lineRule="auto"/>
+                                <w:jc w:val="both"/>
+                              </w:pPr>
+                              <w:r>
+                                <w:rPr>
+                                  <w:rFonts w:ascii="Courier New" w:eastAsia="Calibri" w:hAnsi="Courier New" w:cs="Courier New"/>
+                                  <w:b/>
+                                  <w:bCs/>
+                                </w:rPr>
+                                <w:t>h()</w:t>
+                              </w:r>
+                            </w:p>
+                          </w:txbxContent>
+                        </wps:txbx>
+                        <wps:bodyPr rot="0" spcFirstLastPara="0" vert="horz" wrap="none" lIns="91440" tIns="45720" rIns="91440" bIns="45720" numCol="1" spcCol="0" rtlCol="0" fromWordArt="0" anchor="t" anchorCtr="0" forceAA="0" compatLnSpc="1">
+                          <a:prstTxWarp prst="textNoShape">
+                            <a:avLst/>
+                          </a:prstTxWarp>
+                          <a:noAutofit/>
+                        </wps:bodyPr>
+                      </wps:wsp>
+                      <wps:wsp>
+                        <wps:cNvPr id="192" name="Text Box 3"/>
+                        <wps:cNvSpPr txBox="1"/>
+                        <wps:spPr>
+                          <a:xfrm>
+                            <a:off x="2231050" y="2493135"/>
+                            <a:ext cx="1287145" cy="280670"/>
+                          </a:xfrm>
+                          <a:prstGeom prst="rect">
+                            <a:avLst/>
+                          </a:prstGeom>
+                          <a:noFill/>
+                          <a:ln w="6350">
+                            <a:noFill/>
+                          </a:ln>
+                        </wps:spPr>
+                        <wps:txbx>
+                          <w:txbxContent>
+                            <w:p>
+                              <w:pPr>
+                                <w:pStyle w:val="NormalWeb"/>
+                                <w:spacing w:before="0" w:beforeAutospacing="0" w:after="120" w:afterAutospacing="0" w:line="276" w:lineRule="auto"/>
+                                <w:jc w:val="both"/>
+                              </w:pPr>
+                              <w:r>
+                                <w:rPr>
+                                  <w:rFonts w:ascii="Courier New" w:eastAsia="Calibri" w:hAnsi="Courier New" w:cs="Courier New"/>
+                                  <w:b/>
+                                  <w:bCs/>
+                                </w:rPr>
+                                <w:t>ORET[T1,TC3]</w:t>
+                              </w:r>
+                            </w:p>
+                          </w:txbxContent>
+                        </wps:txbx>
+                        <wps:bodyPr rot="0" spcFirstLastPara="0" vert="horz" wrap="none" lIns="91440" tIns="45720" rIns="91440" bIns="45720" numCol="1" spcCol="0" rtlCol="0" fromWordArt="0" anchor="t" anchorCtr="0" forceAA="0" compatLnSpc="1">
+                          <a:prstTxWarp prst="textNoShape">
+                            <a:avLst/>
+                          </a:prstTxWarp>
+                          <a:noAutofit/>
+                        </wps:bodyPr>
+                      </wps:wsp>
+                      <wps:wsp>
+                        <wps:cNvPr id="193" name="Straight Arrow Connector 193"/>
+                        <wps:cNvCnPr/>
+                        <wps:spPr>
+                          <a:xfrm>
+                            <a:off x="1467485" y="2730134"/>
+                            <a:ext cx="2776855" cy="0"/>
+                          </a:xfrm>
+                          <a:prstGeom prst="straightConnector1">
+                            <a:avLst/>
+                          </a:prstGeom>
+                          <a:ln>
+                            <a:solidFill>
+                              <a:schemeClr val="tx1"/>
+                            </a:solidFill>
+                            <a:prstDash val="dash"/>
+                            <a:tailEnd type="triangle"/>
+                          </a:ln>
+                        </wps:spPr>
+                        <wps:style>
+                          <a:lnRef idx="1">
+                            <a:schemeClr val="accent1"/>
+                          </a:lnRef>
+                          <a:fillRef idx="0">
+                            <a:schemeClr val="accent1"/>
+                          </a:fillRef>
+                          <a:effectRef idx="0">
+                            <a:schemeClr val="accent1"/>
+                          </a:effectRef>
+                          <a:fontRef idx="minor">
+                            <a:schemeClr val="tx1"/>
+                          </a:fontRef>
+                        </wps:style>
+                        <wps:bodyPr/>
+                      </wps:wsp>
+                      <wps:wsp>
+                        <wps:cNvPr id="196" name="Text Box 3"/>
+                        <wps:cNvSpPr txBox="1"/>
+                        <wps:spPr>
+                          <a:xfrm>
+                            <a:off x="2231050" y="2913675"/>
+                            <a:ext cx="1287145" cy="299085"/>
+                          </a:xfrm>
+                          <a:prstGeom prst="rect">
+                            <a:avLst/>
+                          </a:prstGeom>
+                          <a:noFill/>
+                          <a:ln w="6350">
+                            <a:noFill/>
+                          </a:ln>
+                        </wps:spPr>
+                        <wps:txbx>
+                          <w:txbxContent>
+                            <w:p>
+                              <w:pPr>
+                                <w:pStyle w:val="NormalWeb"/>
+                                <w:spacing w:before="0" w:beforeAutospacing="0" w:after="120" w:afterAutospacing="0" w:line="276" w:lineRule="auto"/>
+                                <w:jc w:val="both"/>
+                              </w:pPr>
+                              <w:r>
+                                <w:rPr>
+                                  <w:rFonts w:ascii="Courier New" w:eastAsia="Calibri" w:hAnsi="Courier New" w:cs="Courier New"/>
+                                  <w:b/>
+                                  <w:bCs/>
+                                </w:rPr>
+                                <w:t>ERET[T1,TC3]</w:t>
+                              </w:r>
+                            </w:p>
+                          </w:txbxContent>
+                        </wps:txbx>
+                        <wps:bodyPr rot="0" spcFirstLastPara="0" vert="horz" wrap="none" lIns="91440" tIns="45720" rIns="91440" bIns="45720" numCol="1" spcCol="0" rtlCol="0" fromWordArt="0" anchor="t" anchorCtr="0" forceAA="0" compatLnSpc="1">
+                          <a:prstTxWarp prst="textNoShape">
+                            <a:avLst/>
+                          </a:prstTxWarp>
+                          <a:noAutofit/>
+                        </wps:bodyPr>
+                      </wps:wsp>
+                      <wps:wsp>
+                        <wps:cNvPr id="197" name="Straight Arrow Connector 197"/>
+                        <wps:cNvCnPr/>
+                        <wps:spPr>
+                          <a:xfrm>
+                            <a:off x="1452245" y="3146009"/>
+                            <a:ext cx="2776855" cy="0"/>
+                          </a:xfrm>
+                          <a:prstGeom prst="straightConnector1">
+                            <a:avLst/>
+                          </a:prstGeom>
+                          <a:ln>
+                            <a:solidFill>
+                              <a:schemeClr val="tx1"/>
+                            </a:solidFill>
+                            <a:prstDash val="dash"/>
+                            <a:headEnd type="triangle"/>
+                            <a:tailEnd type="none"/>
+                          </a:ln>
+                        </wps:spPr>
+                        <wps:style>
+                          <a:lnRef idx="1">
+                            <a:schemeClr val="accent1"/>
+                          </a:lnRef>
+                          <a:fillRef idx="0">
+                            <a:schemeClr val="accent1"/>
+                          </a:fillRef>
+                          <a:effectRef idx="0">
+                            <a:schemeClr val="accent1"/>
+                          </a:effectRef>
+                          <a:fontRef idx="minor">
+                            <a:schemeClr val="tx1"/>
+                          </a:fontRef>
+                        </wps:style>
+                        <wps:bodyPr/>
+                      </wps:wsp>
+                    </wpc:wpc>
+                  </a:graphicData>
+                </a:graphic>
+              </wp:inline>
+            </w:drawing>
+          </mc:Choice>
+          <mc:Fallback>
+            <w:pict>
+              <v:group w14:anchorId="50204647" id="Canvas 99" o:spid="_x0000_s1093" editas="canvas" style="width:464.4pt;height:285.75pt;mso-position-horizontal-relative:char;mso-position-vertical-relative:line" coordsize="58978,36290" o:gfxdata="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">
+                <v:shape id="_x0000_s1094" type="#_x0000_t75" style="position:absolute;width:58978;height:36290;visibility:visible;mso-wrap-style:square" stroked="t" strokecolor="black [3040]" strokeweight="1.5pt">
+                  <v:fill o:detectmouseclick="t"/>
+                  <v:stroke linestyle="thinThin"/>
+                  <v:path o:connecttype="none"/>
+                </v:shape>
+                <v:shape id="Flowchart: Process 51" o:spid="_x0000_s1095" type="#_x0000_t109" style="position:absolute;left:13760;top:5619;width:622;height:28194;visibility:visible;mso-wrap-style:square;v-text-anchor:middle" o:gfxdata="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" fillcolor="black [3213]" stroked="f" strokeweight="2pt"/>
+                <v:shape id="Text Box 52" o:spid="_x0000_s1096" type="#_x0000_t202" style="position:absolute;left:11604;top:2969;width:4813;height:3222;visibility:visible;mso-wrap-style:none;v-text-anchor:top" o:gfxdata="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" filled="f" stroked="f" strokeweight=".5pt">
+                  <v:textbox>
+                    <w:txbxContent>
+                      <w:p>
+                        <w:pPr>
+                          <w:rPr>
+                            <w:b/>
+                          </w:rPr>
+                        </w:pPr>
+                        <w:r>
+                          <w:rPr>
+                            <w:b/>
+                          </w:rPr>
+                          <w:t>Host</w:t>
+                        </w:r>
+                      </w:p>
+                    </w:txbxContent>
+                  </v:textbox>
+                </v:shape>
+                <v:shape id="Flowchart: Process 54" o:spid="_x0000_s1097" type="#_x0000_t109" style="position:absolute;left:42414;top:5180;width:762;height:28348;visibility:visible;mso-wrap-style:square;v-text-anchor:middle" o:gfxdata="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" fillcolor="black [3213]" stroked="f" strokeweight="2pt"/>
+                <v:shape id="Straight Arrow Connector 58" o:spid="_x0000_s1098" type="#_x0000_t32" style="position:absolute;left:14674;top:9712;width:27769;height:0;visibility:visible;mso-wrap-style:square" o:connectortype="straight" o:gfxdata="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" strokecolor="black [3213]">
+                  <v:stroke dashstyle="dash" endarrow="block"/>
+                </v:shape>
+                <v:shape id="Straight Arrow Connector 63" o:spid="_x0000_s1099" type="#_x0000_t32" style="position:absolute;left:14674;top:14009;width:27769;height:0;visibility:visible;mso-wrap-style:square" o:connectortype="straight" o:gfxdata="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" strokecolor="black [3213]">
+                  <v:stroke dashstyle="dash" startarrow="block"/>
+                </v:shape>
+                <v:shape id="Straight Arrow Connector 64" o:spid="_x0000_s1100" type="#_x0000_t32" style="position:absolute;left:14798;top:18619;width:27769;height:0;visibility:visible;mso-wrap-style:square" o:connectortype="straight" o:gfxdata="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" strokecolor="black [3213]">
+                  <v:stroke dashstyle="dash" endarrow="block"/>
+                </v:shape>
+                <v:shape id="Straight Arrow Connector 65" o:spid="_x0000_s1101" type="#_x0000_t32" style="position:absolute;left:14522;top:23151;width:27769;height:0;visibility:visible;mso-wrap-style:square" o:connectortype="straight" o:gfxdata="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" strokecolor="black [3213]">
+                  <v:stroke dashstyle="dash" startarrow="block"/>
+                </v:shape>
+                <v:shape id="Text Box 3" o:spid="_x0000_s1102" type="#_x0000_t202" style="position:absolute;left:39061;top:2769;width:6712;height:3077;visibility:visible;mso-wrap-style:none;v-text-anchor:top" o:gfxdata="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" filled="f" stroked="f" strokeweight=".5pt">
+                  <v:textbox>
+                    <w:txbxContent>
+                      <w:p>
+                        <w:pPr>
+                          <w:pStyle w:val="NormalWeb"/>
+                          <w:spacing w:before="0" w:beforeAutospacing="0" w:after="120" w:afterAutospacing="0" w:line="276" w:lineRule="auto"/>
+                          <w:jc w:val="center"/>
+                        </w:pPr>
+                        <w:r>
+                          <w:rPr>
+                            <w:rFonts w:ascii="Calibri" w:eastAsia="Calibri" w:hAnsi="Calibri"/>
+                            <w:b/>
+                            <w:bCs/>
+                          </w:rPr>
+                          <w:t>Enclave</w:t>
+                        </w:r>
+                      </w:p>
+                    </w:txbxContent>
+                  </v:textbox>
+                </v:shape>
+                <v:shape id="Right Bracket 66" o:spid="_x0000_s1103" type="#_x0000_t86" style="position:absolute;left:43253;top:9763;width:7543;height:21693;visibility:visible;mso-wrap-style:square;v-text-anchor:middle" o:gfxdata="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" adj="626" strokecolor="black [3213]" strokeweight="1.5pt"/>
+                <v:shape id="Left Bracket 67" o:spid="_x0000_s1104" type="#_x0000_t85" style="position:absolute;left:10687;top:13909;width:2819;height:17428;visibility:visible;mso-wrap-style:square;v-text-anchor:middle" o:gfxdata="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" adj="291" strokecolor="black [3213]" strokeweight="1.5pt"/>
+                <v:shape id="Text Box 3" o:spid="_x0000_s1105" type="#_x0000_t202" style="position:absolute;left:50291;top:19506;width:4642;height:2805;visibility:visible;mso-wrap-style:none;v-text-anchor:top" o:gfxdata="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" filled="f" stroked="f" strokeweight=".5pt">
+                  <v:textbox>
+                    <w:txbxContent>
+                      <w:p>
+                        <w:pPr>
+                          <w:pStyle w:val="NormalWeb"/>
+                          <w:spacing w:before="0" w:beforeAutospacing="0" w:after="120" w:afterAutospacing="0" w:line="276" w:lineRule="auto"/>
+                          <w:jc w:val="both"/>
+                          <w:rPr>
+                            <w:rFonts w:ascii="Courier New" w:hAnsi="Courier New" w:cs="Courier New"/>
+                          </w:rPr>
+                        </w:pPr>
+                        <w:r>
+                          <w:rPr>
+                            <w:rFonts w:ascii="Courier New" w:eastAsia="Calibri" w:hAnsi="Courier New" w:cs="Courier New"/>
+                            <w:b/>
+                            <w:bCs/>
+                          </w:rPr>
+                          <w:t>f()</w:t>
+                        </w:r>
+                      </w:p>
+                    </w:txbxContent>
+                  </v:textbox>
+                </v:shape>
+                <v:shape id="Text Box 3" o:spid="_x0000_s1106" type="#_x0000_t202" style="position:absolute;left:6486;top:21283;width:4642;height:3291;visibility:visible;mso-wrap-style:none;v-text-anchor:top" o:gfxdata="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" filled="f" stroked="f" strokeweight=".5pt">
+                  <v:textbox>
+                    <w:txbxContent>
+                      <w:p>
+                        <w:pPr>
+                          <w:pStyle w:val="NormalWeb"/>
+                          <w:spacing w:before="0" w:beforeAutospacing="0" w:after="120" w:afterAutospacing="0" w:line="276" w:lineRule="auto"/>
+                          <w:jc w:val="both"/>
+                        </w:pPr>
+                        <w:r>
+                          <w:rPr>
+                            <w:rFonts w:ascii="Courier New" w:eastAsia="Calibri" w:hAnsi="Courier New" w:cs="Courier New"/>
+                            <w:b/>
+                            <w:bCs/>
+                          </w:rPr>
+                          <w:t>g()</w:t>
+                        </w:r>
+                      </w:p>
+                    </w:txbxContent>
+                  </v:textbox>
+                </v:shape>
+                <v:shape id="Text Box 3" o:spid="_x0000_s1107" type="#_x0000_t202" style="position:absolute;left:21850;top:7408;width:13786;height:3537;visibility:visible;mso-wrap-style:none;v-text-anchor:top" o:gfxdata="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" filled="f" stroked="f" strokeweight=".5pt">
+                  <v:textbox>
+                    <w:txbxContent>
+                      <w:p>
+                        <w:pPr>
+                          <w:pStyle w:val="NormalWeb"/>
+                          <w:spacing w:before="0" w:beforeAutospacing="0" w:after="120" w:afterAutospacing="0" w:line="276" w:lineRule="auto"/>
+                          <w:jc w:val="both"/>
+                          <w:rPr>
+                            <w:b/>
+                          </w:rPr>
+                        </w:pPr>
+                        <w:r>
+                          <w:rPr>
+                            <w:rFonts w:ascii="Courier New" w:eastAsia="Calibri" w:hAnsi="Courier New" w:cs="Courier New"/>
+                            <w:b/>
+                            <w:bCs/>
+                          </w:rPr>
+                          <w:t>ECALL[T1,TC3]</w:t>
+                        </w:r>
+                      </w:p>
+                    </w:txbxContent>
+                  </v:textbox>
+                </v:shape>
+                <v:shape id="Text Box 3" o:spid="_x0000_s1108" type="#_x0000_t202" style="position:absolute;left:21850;top:11934;width:13786;height:7219;visibility:visible;mso-wrap-style:none;v-text-anchor:top" o:gfxdata="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" filled="f" stroked="f" strokeweight=".5pt">
+                  <v:textbox>
+                    <w:txbxContent>
+                      <w:p>
+                        <w:pPr>
+                          <w:pStyle w:val="NormalWeb"/>
+                          <w:spacing w:before="0" w:beforeAutospacing="0" w:after="120" w:afterAutospacing="0" w:line="276" w:lineRule="auto"/>
+                          <w:jc w:val="both"/>
+                        </w:pPr>
+                        <w:r>
+                          <w:rPr>
+                            <w:rFonts w:ascii="Courier New" w:eastAsia="Calibri" w:hAnsi="Courier New" w:cs="Courier New"/>
+                            <w:b/>
+                            <w:bCs/>
+                          </w:rPr>
+                          <w:t>OCALL[T1,TC3]</w:t>
+                        </w:r>
+                      </w:p>
+                    </w:txbxContent>
+                  </v:textbox>
+                </v:shape>
+                <v:shape id="Text Box 3" o:spid="_x0000_s1109" type="#_x0000_t202" style="position:absolute;left:22307;top:20627;width:12872;height:2995;visibility:visible;mso-wrap-style:none;v-text-anchor:top" o:gfxdata="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" filled="f" stroked="f" strokeweight=".5pt">
+                  <v:textbox>
+                    <w:txbxContent>
+                      <w:p>
+                        <w:pPr>
+                          <w:pStyle w:val="NormalWeb"/>
+                          <w:spacing w:before="0" w:beforeAutospacing="0" w:after="120" w:afterAutospacing="0" w:line="276" w:lineRule="auto"/>
+                          <w:jc w:val="both"/>
+                        </w:pPr>
+                        <w:r>
+                          <w:rPr>
+                            <w:rFonts w:ascii="Courier New" w:eastAsia="Calibri" w:hAnsi="Courier New" w:cs="Courier New"/>
+                            <w:b/>
+                            <w:bCs/>
+                          </w:rPr>
+                          <w:t>ERET[T1,TC3]</w:t>
+                        </w:r>
+                      </w:p>
+                    </w:txbxContent>
+                  </v:textbox>
+                </v:shape>
+                <v:shape id="Text Box 3" o:spid="_x0000_s1110" type="#_x0000_t202" style="position:absolute;left:21850;top:16066;width:13786;height:2813;visibility:visible;mso-wrap-style:none;v-text-anchor:top" o:gfxdata="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" filled="f" stroked="f" strokeweight=".5pt">
+                  <v:textbox>
+                    <w:txbxContent>
+                      <w:p>
+                        <w:pPr>
+                          <w:pStyle w:val="NormalWeb"/>
+                          <w:spacing w:before="0" w:beforeAutospacing="0" w:after="120" w:afterAutospacing="0" w:line="276" w:lineRule="auto"/>
+                          <w:jc w:val="both"/>
+                        </w:pPr>
+                        <w:r>
+                          <w:rPr>
+                            <w:rFonts w:ascii="Courier New" w:eastAsia="Calibri" w:hAnsi="Courier New" w:cs="Courier New"/>
+                            <w:b/>
+                            <w:bCs/>
+                          </w:rPr>
+                          <w:t>ECALL[T1,TC3]</w:t>
+                        </w:r>
+                      </w:p>
+                    </w:txbxContent>
+                  </v:textbox>
+                </v:shape>
+                <v:shape id="Right Bracket 172" o:spid="_x0000_s1111" type="#_x0000_t86" style="position:absolute;left:42919;top:18612;width:3467;height:4533;visibility:visible;mso-wrap-style:square;v-text-anchor:middle" o:gfxdata="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" adj="1377" strokecolor="black [3213]" strokeweight="1.5pt"/>
+                <v:shape id="Text Box 3" o:spid="_x0000_s1112" type="#_x0000_t202" style="position:absolute;left:45869;top:19506;width:4641;height:3371;visibility:visible;mso-wrap-style:none;v-text-anchor:top" o:gfxdata="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" filled="f" stroked="f" strokeweight=".5pt">
+                  <v:textbox>
+                    <w:txbxContent>
+                      <w:p>
+                        <w:pPr>
+                          <w:pStyle w:val="NormalWeb"/>
+                          <w:spacing w:before="0" w:beforeAutospacing="0" w:after="120" w:afterAutospacing="0" w:line="276" w:lineRule="auto"/>
+                          <w:jc w:val="both"/>
+                        </w:pPr>
+                        <w:r>
+                          <w:rPr>
+                            <w:rFonts w:ascii="Courier New" w:eastAsia="Calibri" w:hAnsi="Courier New" w:cs="Courier New"/>
+                            <w:b/>
+                            <w:bCs/>
+                          </w:rPr>
+                          <w:t>h()</w:t>
+                        </w:r>
+                      </w:p>
+                    </w:txbxContent>
+                  </v:textbox>
+                </v:shape>
+                <v:shape id="Text Box 3" o:spid="_x0000_s1113" type="#_x0000_t202" style="position:absolute;left:22310;top:24931;width:12871;height:2807;visibility:visible;mso-wrap-style:none;v-text-anchor:top" o:gfxdata="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" filled="f" stroked="f" strokeweight=".5pt">
+                  <v:textbox>
+                    <w:txbxContent>
+                      <w:p>
+                        <w:pPr>
+                          <w:pStyle w:val="NormalWeb"/>
+                          <w:spacing w:before="0" w:beforeAutospacing="0" w:after="120" w:afterAutospacing="0" w:line="276" w:lineRule="auto"/>
+                          <w:jc w:val="both"/>
+                        </w:pPr>
+                        <w:r>
+                          <w:rPr>
+                            <w:rFonts w:ascii="Courier New" w:eastAsia="Calibri" w:hAnsi="Courier New" w:cs="Courier New"/>
+                            <w:b/>
+                            <w:bCs/>
+                          </w:rPr>
+                          <w:t>ORET[T1,TC3]</w:t>
+                        </w:r>
+                      </w:p>
+                    </w:txbxContent>
+                  </v:textbox>
+                </v:shape>
+                <v:shape id="Straight Arrow Connector 193" o:spid="_x0000_s1114" type="#_x0000_t32" style="position:absolute;left:14674;top:27301;width:27769;height:0;visibility:visible;mso-wrap-style:square" o:connectortype="straight" o:gfxdata="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" strokecolor="black [3213]">
+                  <v:stroke dashstyle="dash" endarrow="block"/>
+                </v:shape>
+                <v:shape id="Text Box 3" o:spid="_x0000_s1115" type="#_x0000_t202" style="position:absolute;left:22310;top:29136;width:12871;height:2991;visibility:visible;mso-wrap-style:none;v-text-anchor:top" o:gfxdata="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" filled="f" stroked="f" strokeweight=".5pt">
+                  <v:textbox>
+                    <w:txbxContent>
+                      <w:p>
+                        <w:pPr>
+                          <w:pStyle w:val="NormalWeb"/>
+                          <w:spacing w:before="0" w:beforeAutospacing="0" w:after="120" w:afterAutospacing="0" w:line="276" w:lineRule="auto"/>
+                          <w:jc w:val="both"/>
+                        </w:pPr>
+                        <w:r>
+                          <w:rPr>
+                            <w:rFonts w:ascii="Courier New" w:eastAsia="Calibri" w:hAnsi="Courier New" w:cs="Courier New"/>
+                            <w:b/>
+                            <w:bCs/>
+                          </w:rPr>
+                          <w:t>ERET[T1,TC3]</w:t>
+                        </w:r>
+                      </w:p>
+                    </w:txbxContent>
+                  </v:textbox>
+                </v:shape>
+                <v:shape id="Straight Arrow Connector 197" o:spid="_x0000_s1116" type="#_x0000_t32" style="position:absolute;left:14522;top:31460;width:27769;height:0;visibility:visible;mso-wrap-style:square" o:connectortype="straight" o:gfxdata="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" strokecolor="black [3213]">
+                  <v:stroke dashstyle="dash" startarrow="block"/>
+                </v:shape>
+                <w10:anchorlock/>
+              </v:group>
+            </w:pict>
+          </mc:Fallback>
+        </mc:AlternateContent>
+      </w:r>
+    </w:p>
+    <w:p>
+      <w:r>
+        <w:t>As with the previous example, the binding between T1 and TC3 is dissolved when the original ECALL returns.</w:t>
+      </w:r>
+    </w:p>
+    <w:p>
+      <w:pPr>
+        <w:pStyle w:val="Heading2"/>
+      </w:pPr>
+      <w:r>
+        <w:t>Implementation</w:t>
+      </w:r>
+    </w:p>
+    <w:p>
+      <w:r>
+        <w:t xml:space="preserve">Enclaves are created by calling </w:t>
+      </w:r>
+      <w:r>
+        <w:rPr>
+          <w:b/>
+        </w:rPr>
+        <w:t>OE_CreateEnclave(),</w:t>
+      </w:r>
+      <w:r>
+        <w:t xml:space="preserve"> defined as follows.</w:t>
+      </w:r>
+    </w:p>
+    <w:p>
+      <w:pPr>
+        <w:pStyle w:val="Source"/>
+      </w:pPr>
+      <w:r>
+        <w:t>OE_Result OE_CreateEnclave(</w:t>
+      </w:r>
+    </w:p>
+    <w:p>
+      <w:pPr>
+        <w:pStyle w:val="Source"/>
+      </w:pPr>
+      <w:r>
+        <w:t xml:space="preserve">    const char* path,</w:t>
+      </w:r>
+    </w:p>
+    <w:p>
+      <w:pPr>
+        <w:pStyle w:val="Source"/>
+      </w:pPr>
+      <w:r>
+        <w:t xml:space="preserve">    uint32_t flags,</w:t>
+      </w:r>
+    </w:p>
+    <w:p>
+      <w:pPr>
+        <w:pStyle w:val="Source2"/>
+      </w:pPr>
+      <w:r>
+        <w:t xml:space="preserve">    OE_Enclave** enclave);</w:t>
+      </w:r>
+    </w:p>
+    <w:p>
+      <w:r>
+        <w:t xml:space="preserve">The </w:t>
+      </w:r>
+      <w:r>
+        <w:rPr>
+          <w:b/>
+        </w:rPr>
+        <w:t>enclave</w:t>
+      </w:r>
+      <w:r>
+        <w:t xml:space="preserve"> output parameter is an opaque pointer to an internally defined structure. The </w:t>
+      </w:r>
+      <w:r>
+        <w:rPr>
+          <w:b/>
+        </w:rPr>
+        <w:t>OE_Enclave</w:t>
+      </w:r>
+      <w:r>
+        <w:t xml:space="preserve"> structure maint</w:t>
+      </w:r>
+      <w:r>
+        <w:t>ains the following information.</w:t>
+      </w:r>
+    </w:p>
+    <w:p>
+      <w:pPr>
+        <w:pStyle w:val="ListParagraph"/>
+        <w:numPr>
+          <w:ilvl w:val="0"/>
+          <w:numId w:val="21"/>
+        </w:numPr>
+      </w:pPr>
+      <w:r>
+        <w:t xml:space="preserve">The </w:t>
+      </w:r>
+      <w:r>
+        <w:t>base address</w:t>
+      </w:r>
+      <w:r>
+        <w:t xml:space="preserve"> of the enclave</w:t>
+      </w:r>
+    </w:p>
+    <w:p>
+      <w:pPr>
+        <w:pStyle w:val="ListParagraph"/>
+        <w:numPr>
+          <w:ilvl w:val="0"/>
+          <w:numId w:val="21"/>
+        </w:numPr>
+      </w:pPr>
+      <w:r>
+        <w:t>The size of the enclave in bytes</w:t>
+      </w:r>
+    </w:p>
+    <w:p>
+      <w:pPr>
+        <w:pStyle w:val="ListParagraph"/>
+        <w:numPr>
+          <w:ilvl w:val="0"/>
+          <w:numId w:val="21"/>
+        </w:numPr>
+      </w:pPr>
+      <w:r>
+        <w:t>The hash of the enclave</w:t>
+      </w:r>
+    </w:p>
+    <w:p>
+      <w:pPr>
+        <w:pStyle w:val="ListParagraph"/>
+        <w:numPr>
+          <w:ilvl w:val="0"/>
+          <w:numId w:val="21"/>
+        </w:numPr>
+      </w:pPr>
+      <w:r>
+        <w:t>An array ECALL name-address structures</w:t>
+      </w:r>
+      <w:r>
+        <w:t xml:space="preserve"> (ECALL array)</w:t>
+      </w:r>
+    </w:p>
+    <w:p>
+      <w:pPr>
+        <w:pStyle w:val="ListParagraph"/>
+        <w:numPr>
+          <w:ilvl w:val="0"/>
+          <w:numId w:val="21"/>
+        </w:numPr>
+      </w:pPr>
+      <w:r>
+        <w:t xml:space="preserve">An array of thread </w:t>
+      </w:r>
+      <w:r>
+        <w:t xml:space="preserve">bindings (between </w:t>
+      </w:r>
+      <w:r>
+        <w:rPr>
+          <w:b/>
+        </w:rPr>
+        <w:t>host threads</w:t>
+      </w:r>
+      <w:r>
+        <w:t xml:space="preserve"> and </w:t>
+      </w:r>
+      <w:r>
+        <w:rPr>
+          <w:b/>
+        </w:rPr>
+        <w:t>enclave thread contexts</w:t>
+      </w:r>
+      <w:r>
+        <w:t>)</w:t>
+      </w:r>
+    </w:p>
+    <w:p>
+      <w:r>
+        <w:lastRenderedPageBreak/>
+        <w:t xml:space="preserve">To call into an enclave, one either calls </w:t>
+      </w:r>
+      <w:r>
+        <w:rPr>
+          <w:b/>
+        </w:rPr>
+        <w:t>OE_CallEnclave()</w:t>
+      </w:r>
+      <w:r>
+        <w:t xml:space="preserve"> or the low-level function </w:t>
+      </w:r>
+      <w:r>
+        <w:rPr>
+          <w:b/>
+        </w:rPr>
+        <w:t>OE_ECall()</w:t>
+      </w:r>
+      <w:r>
+        <w:t xml:space="preserve">. For example, </w:t>
+      </w:r>
+      <w:r>
+        <w:rPr>
+          <w:b/>
+        </w:rPr>
+        <w:t>OE_CallEnclave()</w:t>
+      </w:r>
+      <w:r>
+        <w:t xml:space="preserve"> is defined below.</w:t>
+      </w:r>
+    </w:p>
+    <w:p>
+      <w:pPr>
+        <w:pStyle w:val="Source"/>
+      </w:pPr>
+      <w:r>
+        <w:t>OE_Result OE_CallEnclave(</w:t>
+      </w:r>
+    </w:p>
+    <w:p>
+      <w:pPr>
+        <w:pStyle w:val="Source"/>
+      </w:pPr>
+      <w:r>
+        <w:t xml:space="preserve">    OE_Enclave* enclave,</w:t>
+      </w:r>
+    </w:p>
+    <w:p>
+      <w:pPr>
+        <w:pStyle w:val="Source"/>
+      </w:pPr>
+      <w:r>
+        <w:t xml:space="preserve">    const char* func,</w:t>
+      </w:r>
+    </w:p>
+    <w:p>
+      <w:pPr>
+        <w:pStyle w:val="Source2"/>
+      </w:pPr>
+      <w:r>
+        <w:t xml:space="preserve">    void* args);</w:t>
+      </w:r>
+    </w:p>
+    <w:p>
+      <w:r>
+        <w:t>This function performs the following steps.</w:t>
+      </w:r>
+    </w:p>
+    <w:p>
+      <w:pPr>
+        <w:pStyle w:val="ListParagraph"/>
+        <w:numPr>
+          <w:ilvl w:val="0"/>
+          <w:numId w:val="23"/>
+        </w:numPr>
+      </w:pPr>
+      <w:r>
+        <w:t xml:space="preserve">Searches the ECALL array for a function named </w:t>
+      </w:r>
+      <w:r>
+        <w:rPr>
+          <w:b/>
+        </w:rPr>
+        <w:t>func</w:t>
+      </w:r>
+      <w:r>
+        <w:t>.</w:t>
+      </w:r>
+    </w:p>
+    <w:p>
+      <w:pPr>
+        <w:pStyle w:val="ListParagraph"/>
+        <w:numPr>
+          <w:ilvl w:val="0"/>
+          <w:numId w:val="23"/>
+        </w:numPr>
+      </w:pPr>
+      <w:r>
+        <w:t xml:space="preserve">If found, it initializes the fields of an </w:t>
+      </w:r>
+      <w:r>
+        <w:rPr>
+          <w:b/>
+        </w:rPr>
+        <w:t>OE_CallEnclaveArgs</w:t>
+      </w:r>
+      <w:r>
+        <w:t xml:space="preserve"> structure as follows:</w:t>
+      </w:r>
+    </w:p>
+    <w:p>
+      <w:pPr>
+        <w:pStyle w:val="ListParagraph"/>
+        <w:numPr>
+          <w:ilvl w:val="1"/>
+          <w:numId w:val="23"/>
+        </w:numPr>
+      </w:pPr>
+      <w:r>
+        <w:rPr>
+          <w:b/>
+        </w:rPr>
+        <w:t>OE_CallEnclaveArgs</w:t>
+      </w:r>
+      <w:r>
+        <w:t>.</w:t>
+      </w:r>
+      <w:r>
+        <w:rPr>
+          <w:b/>
+        </w:rPr>
+        <w:t>vaddr</w:t>
+      </w:r>
+      <w:r>
+        <w:t>—the virtual address of the enclave ECALL function</w:t>
+      </w:r>
+    </w:p>
+    <w:p>
+      <w:pPr>
+        <w:pStyle w:val="ListParagraph"/>
+        <w:numPr>
+          <w:ilvl w:val="1"/>
+          <w:numId w:val="23"/>
+        </w:numPr>
+      </w:pPr>
+      <w:r>
+        <w:rPr>
+          <w:b/>
+        </w:rPr>
+        <w:t>OE_CallEnclaveArgs</w:t>
+      </w:r>
+      <w:r>
+        <w:t>.</w:t>
+      </w:r>
+      <w:r>
+        <w:rPr>
+          <w:b/>
+        </w:rPr>
+        <w:t>func</w:t>
+      </w:r>
+      <w:r>
+        <w:t xml:space="preserve">—the </w:t>
+      </w:r>
+      <w:r>
+        <w:t>function number</w:t>
+      </w:r>
+      <w:r>
+        <w:t xml:space="preserve"> of the e</w:t>
+      </w:r>
+      <w:r>
+        <w:t>nclave ECALL function</w:t>
+      </w:r>
+    </w:p>
+    <w:p>
+      <w:pPr>
+        <w:pStyle w:val="ListParagraph"/>
+        <w:numPr>
+          <w:ilvl w:val="1"/>
+          <w:numId w:val="23"/>
+        </w:numPr>
+      </w:pPr>
+      <w:r>
+        <w:rPr>
+          <w:b/>
+        </w:rPr>
+        <w:t>OE_CallEnclaveArgs</w:t>
+      </w:r>
+      <w:r>
+        <w:t>.</w:t>
+      </w:r>
+      <w:r>
+        <w:rPr>
+          <w:b/>
+        </w:rPr>
+        <w:t>args</w:t>
+      </w:r>
+      <w:r>
+        <w:t xml:space="preserve">—the </w:t>
+      </w:r>
+      <w:r>
+        <w:rPr>
+          <w:b/>
+        </w:rPr>
+        <w:t>args</w:t>
+      </w:r>
+      <w:r>
+        <w:t xml:space="preserve"> parameter to </w:t>
+      </w:r>
+      <w:r>
+        <w:rPr>
+          <w:b/>
+        </w:rPr>
+        <w:t>OE_CallEnclave()</w:t>
+      </w:r>
+    </w:p>
+    <w:p>
+      <w:pPr>
+        <w:pStyle w:val="ListParagraph"/>
+        <w:numPr>
+          <w:ilvl w:val="0"/>
+          <w:numId w:val="23"/>
+        </w:numPr>
+      </w:pPr>
+      <w:r>
+        <w:t xml:space="preserve">Calls </w:t>
+      </w:r>
+      <w:r>
+        <w:rPr>
+          <w:b/>
+        </w:rPr>
+        <w:t>OE_ECall()</w:t>
+      </w:r>
+      <w:r>
+        <w:t xml:space="preserve"> with these arguments:</w:t>
+      </w:r>
+    </w:p>
+    <w:p>
+      <w:pPr>
+        <w:pStyle w:val="ListParagraph"/>
+        <w:numPr>
+          <w:ilvl w:val="1"/>
+          <w:numId w:val="23"/>
+        </w:numPr>
+      </w:pPr>
+      <w:r>
+        <w:rPr>
+          <w:b/>
+        </w:rPr>
+        <w:t>enclave</w:t>
+      </w:r>
+      <w:r>
+        <w:t xml:space="preserve">—same as the enclave argument passed to </w:t>
+      </w:r>
+      <w:r>
+        <w:rPr>
+          <w:b/>
+        </w:rPr>
+        <w:t>OE_CallEnclave()</w:t>
+      </w:r>
+    </w:p>
+    <w:p>
+      <w:pPr>
+        <w:pStyle w:val="ListParagraph"/>
+        <w:numPr>
+          <w:ilvl w:val="1"/>
+          <w:numId w:val="23"/>
+        </w:numPr>
+      </w:pPr>
+      <w:r>
+        <w:rPr>
+          <w:b/>
+        </w:rPr>
+        <w:t>func</w:t>
+      </w:r>
+      <w:r>
+        <w:t xml:space="preserve">—the predefined </w:t>
+      </w:r>
+      <w:r>
+        <w:rPr>
+          <w:b/>
+        </w:rPr>
+        <w:t>OE_FUNC_CALL_ENCLAVE</w:t>
+      </w:r>
+      <w:r>
+        <w:t xml:space="preserve"> constant</w:t>
+      </w:r>
+    </w:p>
+    <w:p>
+      <w:pPr>
+        <w:pStyle w:val="ListParagraph"/>
+        <w:numPr>
+          <w:ilvl w:val="1"/>
+          <w:numId w:val="23"/>
+        </w:numPr>
+      </w:pPr>
+      <w:r>
+        <w:rPr>
+          <w:b/>
+        </w:rPr>
+        <w:t>args</w:t>
+      </w:r>
+      <w:r>
+        <w:t xml:space="preserve">—the </w:t>
+      </w:r>
+      <w:r>
+        <w:rPr>
+          <w:b/>
+        </w:rPr>
+        <w:t>OE_CallEnclaveArgs</w:t>
+      </w:r>
+      <w:r>
+        <w:t xml:space="preserve"> structure initialized above</w:t>
+      </w:r>
+    </w:p>
+    <w:p>
+      <w:pPr>
+        <w:pStyle w:val="ListParagraph"/>
+        <w:numPr>
+          <w:ilvl w:val="0"/>
+          <w:numId w:val="23"/>
+        </w:numPr>
+      </w:pPr>
+      <w:r>
+        <w:rPr>
+          <w:b/>
+        </w:rPr>
+        <w:t>OE_ECall()</w:t>
+      </w:r>
+      <w:r>
+        <w:t xml:space="preserve"> </w:t>
+      </w:r>
+      <w:r>
+        <w:t>function</w:t>
+      </w:r>
+      <w:r>
+        <w:t xml:space="preserve"> </w:t>
+      </w:r>
+      <w:r>
+        <w:t>performs these steps.</w:t>
+      </w:r>
+    </w:p>
+    <w:p>
+      <w:pPr>
+        <w:pStyle w:val="ListParagraph"/>
+        <w:numPr>
+          <w:ilvl w:val="1"/>
+          <w:numId w:val="23"/>
+        </w:numPr>
+      </w:pPr>
+      <w:r>
+        <w:t>Finds an</w:t>
+      </w:r>
+      <w:r>
+        <w:t xml:space="preserve"> available </w:t>
+      </w:r>
+      <w:r>
+        <w:t>enclave thread context</w:t>
+      </w:r>
+      <w:r>
+        <w:t>.</w:t>
+      </w:r>
+    </w:p>
+    <w:p>
+      <w:pPr>
+        <w:pStyle w:val="ListParagraph"/>
+        <w:numPr>
+          <w:ilvl w:val="1"/>
+          <w:numId w:val="23"/>
+        </w:numPr>
+      </w:pPr>
+      <w:r>
+        <w:t>E</w:t>
+      </w:r>
+      <w:r>
+        <w:t xml:space="preserve">nters the enclave, targeting the </w:t>
+      </w:r>
+      <w:r>
+        <w:t xml:space="preserve">thread context </w:t>
+      </w:r>
+      <w:r>
+        <w:t>found in the previous step</w:t>
+      </w:r>
+    </w:p>
+    <w:p>
+      <w:pPr>
+        <w:pStyle w:val="ListParagraph"/>
+        <w:numPr>
+          <w:ilvl w:val="1"/>
+          <w:numId w:val="23"/>
+        </w:numPr>
+      </w:pPr>
+      <w:r>
+        <w:t>Waits for the ECALL to return</w:t>
+      </w:r>
+    </w:p>
+    <w:p>
+      <w:r>
+        <w:t xml:space="preserve">If </w:t>
+      </w:r>
+      <w:r>
+        <w:rPr>
+          <w:b/>
+        </w:rPr>
+        <w:t>OE_ECall()</w:t>
+      </w:r>
+      <w:r>
+        <w:t xml:space="preserve"> finds an available thread context, it marks it as busy, else it </w:t>
+      </w:r>
+      <w:r>
+        <w:t xml:space="preserve">returns </w:t>
+      </w:r>
+      <w:r>
+        <w:rPr>
+          <w:b/>
+        </w:rPr>
+        <w:t>OE_OUT_OF_THREADS</w:t>
+      </w:r>
+      <w:r>
+        <w:t xml:space="preserve">. </w:t>
+      </w:r>
+      <w:r>
+        <w:t xml:space="preserve">When the ECALL returns, </w:t>
+      </w:r>
+      <w:r>
+        <w:rPr>
+          <w:b/>
+        </w:rPr>
+        <w:t>OE_ECall()</w:t>
+      </w:r>
+      <w:r>
+        <w:t xml:space="preserve"> releases the thread c</w:t>
+      </w:r>
+      <w:r>
+        <w:t>ontext, clearing the busy flag.</w:t>
+      </w:r>
+    </w:p>
+    <w:p>
+      <w:r>
+        <w:t xml:space="preserve">If the enclave </w:t>
+      </w:r>
+      <w:r>
+        <w:t>performs</w:t>
+      </w:r>
+      <w:r>
+        <w:t xml:space="preserve"> an OCALL</w:t>
+      </w:r>
+      <w:r>
+        <w:t xml:space="preserve"> before</w:t>
+      </w:r>
+      <w:r>
+        <w:t xml:space="preserve"> </w:t>
+      </w:r>
+      <w:r>
+        <w:rPr>
+          <w:b/>
+        </w:rPr>
+        <w:t>OE_ECall()</w:t>
+      </w:r>
+      <w:r>
+        <w:t xml:space="preserve"> </w:t>
+      </w:r>
+      <w:r>
+        <w:t>returns, t</w:t>
+      </w:r>
+      <w:r>
+        <w:t xml:space="preserve">he </w:t>
+      </w:r>
+      <w:r>
+        <w:t>host might perform a</w:t>
+      </w:r>
+      <w:r>
+        <w:t xml:space="preserve"> nested ECALL. If it does, </w:t>
+      </w:r>
+      <w:r>
+        <w:t>steps 1 through 4 above</w:t>
+      </w:r>
+      <w:r>
+        <w:t xml:space="preserve"> are repeated using the same enclave thread context used in the original ECALL</w:t>
+      </w:r>
+      <w:r>
+        <w:t>.</w:t>
+      </w:r>
+    </w:p>
+    <w:p>
+      <w:pPr>
+        <w:spacing w:after="200"/>
+        <w:jc w:val="left"/>
+        <w:rPr>
+          <w:rFonts w:eastAsiaTheme="majorEastAsia" w:cstheme="majorBidi"/>
+          <w:b/>
+          <w:bCs/>
+          <w:sz w:val="36"/>
+          <w:szCs w:val="28"/>
+        </w:rPr>
+      </w:pPr>
+      <w:r>
+        <w:br w:type="page"/>
+      </w:r>
+    </w:p>
+    <w:p>
+      <w:pPr>
+        <w:pStyle w:val="Heading1"/>
+      </w:pPr>
+      <w:r>
+        <w:lastRenderedPageBreak/>
         <w:t>Enclave Creation</w:t>
       </w:r>
     </w:p>
@@ -6167,14 +9410,14 @@
           </mc:Choice>
           <mc:Fallback>
             <w:pict>
-              <v:group w14:anchorId="70B41C48" id="Canvas 70" o:spid="_x0000_s1072" editas="canvas" style="width:468pt;height:286.5pt;mso-position-horizontal-relative:char;mso-position-vertical-relative:line" coordsize="59436,36385" o:gfxdata="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">
-                <v:shape id="_x0000_s1073" type="#_x0000_t75" style="position:absolute;width:59436;height:36385;visibility:visible;mso-wrap-style:square" stroked="t" strokecolor="black [3040]" strokeweight="1.5pt">
+              <v:group w14:anchorId="70B41C48" id="Canvas 70" o:spid="_x0000_s1117" editas="canvas" style="width:468pt;height:286.5pt;mso-position-horizontal-relative:char;mso-position-vertical-relative:line" coordsize="59436,36385" o:gfxdata="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">
+                <v:shape id="_x0000_s1118" type="#_x0000_t75" style="position:absolute;width:59436;height:36385;visibility:visible;mso-wrap-style:square" stroked="t" strokecolor="black [3040]" strokeweight="1.5pt">
                   <v:fill o:detectmouseclick="t"/>
                   <v:stroke linestyle="thinThin"/>
                   <v:path o:connecttype="none"/>
                 </v:shape>
-                <v:shape id="Flowchart: Process 41" o:spid="_x0000_s1074" type="#_x0000_t109" style="position:absolute;left:6546;top:4214;width:664;height:29593;visibility:visible;mso-wrap-style:square;v-text-anchor:middle" o:gfxdata="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" fillcolor="black [3213]" stroked="f" strokeweight="2pt"/>
-                <v:shape id="Text Box 42" o:spid="_x0000_s1075" type="#_x0000_t202" style="position:absolute;left:4400;top:1501;width:4813;height:2580;visibility:visible;mso-wrap-style:none;v-text-anchor:top" o:gfxdata="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" filled="f" stroked="f" strokeweight=".5pt">
+                <v:shape id="Flowchart: Process 41" o:spid="_x0000_s1119" type="#_x0000_t109" style="position:absolute;left:6546;top:4214;width:664;height:29593;visibility:visible;mso-wrap-style:square;v-text-anchor:middle" o:gfxdata="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" fillcolor="black [3213]" stroked="f" strokeweight="2pt"/>
+                <v:shape id="Text Box 42" o:spid="_x0000_s1120" type="#_x0000_t202" style="position:absolute;left:4400;top:1501;width:4813;height:2580;visibility:visible;mso-wrap-style:none;v-text-anchor:top" o:gfxdata="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" filled="f" stroked="f" strokeweight=".5pt">
                   <v:textbox>
                     <w:txbxContent>
                       <w:p>
@@ -6194,8 +9437,8 @@
                     </w:txbxContent>
                   </v:textbox>
                 </v:shape>
-                <v:shape id="Flowchart: Process 94" o:spid="_x0000_s1076" type="#_x0000_t109" style="position:absolute;left:27009;top:4320;width:664;height:29586;visibility:visible;mso-wrap-style:square;v-text-anchor:middle" o:gfxdata="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" fillcolor="black [3213]" stroked="f" strokeweight="2pt"/>
-                <v:shape id="Text Box 3" o:spid="_x0000_s1077" type="#_x0000_t202" style="position:absolute;left:24374;top:1605;width:5804;height:2584;visibility:visible;mso-wrap-style:none;v-text-anchor:top" o:gfxdata="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" filled="f" stroked="f" strokeweight=".5pt">
+                <v:shape id="Flowchart: Process 94" o:spid="_x0000_s1121" type="#_x0000_t109" style="position:absolute;left:27009;top:4320;width:664;height:29586;visibility:visible;mso-wrap-style:square;v-text-anchor:middle" o:gfxdata="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" fillcolor="black [3213]" stroked="f" strokeweight="2pt"/>
+                <v:shape id="Text Box 3" o:spid="_x0000_s1122" type="#_x0000_t202" style="position:absolute;left:24374;top:1605;width:5804;height:2584;visibility:visible;mso-wrap-style:none;v-text-anchor:top" o:gfxdata="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" filled="f" stroked="f" strokeweight=".5pt">
                   <v:textbox>
                     <w:txbxContent>
                       <w:p>
@@ -6216,8 +9459,8 @@
                     </w:txbxContent>
                   </v:textbox>
                 </v:shape>
-                <v:shape id="Flowchart: Process 97" o:spid="_x0000_s1078" type="#_x0000_t109" style="position:absolute;left:39222;top:4128;width:664;height:29586;visibility:visible;mso-wrap-style:square;v-text-anchor:middle" o:gfxdata="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" fillcolor="black [3213]" stroked="f" strokeweight="2pt"/>
-                <v:shape id="Text Box 3" o:spid="_x0000_s1079" type="#_x0000_t202" style="position:absolute;left:35349;top:1535;width:8166;height:2585;visibility:visible;mso-wrap-style:none;v-text-anchor:top" o:gfxdata="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" filled="f" stroked="f" strokeweight=".5pt">
+                <v:shape id="Flowchart: Process 97" o:spid="_x0000_s1123" type="#_x0000_t109" style="position:absolute;left:39222;top:4128;width:664;height:29586;visibility:visible;mso-wrap-style:square;v-text-anchor:middle" o:gfxdata="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" fillcolor="black [3213]" stroked="f" strokeweight="2pt"/>
+                <v:shape id="Text Box 3" o:spid="_x0000_s1124" type="#_x0000_t202" style="position:absolute;left:35349;top:1535;width:8166;height:2585;visibility:visible;mso-wrap-style:none;v-text-anchor:top" o:gfxdata="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" filled="f" stroked="f" strokeweight=".5pt">
                   <v:textbox>
                     <w:txbxContent>
                       <w:p>
@@ -6238,8 +9481,8 @@
                     </w:txbxContent>
                   </v:textbox>
                 </v:shape>
-                <v:shape id="Flowchart: Process 100" o:spid="_x0000_s1080" type="#_x0000_t109" style="position:absolute;left:51914;top:4322;width:664;height:29584;visibility:visible;mso-wrap-style:square;v-text-anchor:middle" o:gfxdata="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" fillcolor="black [3213]" stroked="f" strokeweight="2pt"/>
-                <v:shape id="Text Box 3" o:spid="_x0000_s1081" type="#_x0000_t202" style="position:absolute;left:49145;top:1736;width:5614;height:2584;visibility:visible;mso-wrap-style:none;v-text-anchor:top" o:gfxdata="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" filled="f" stroked="f" strokeweight=".5pt">
+                <v:shape id="Flowchart: Process 100" o:spid="_x0000_s1125" type="#_x0000_t109" style="position:absolute;left:51914;top:4322;width:664;height:29584;visibility:visible;mso-wrap-style:square;v-text-anchor:middle" o:gfxdata="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" fillcolor="black [3213]" stroked="f" strokeweight="2pt"/>
+                <v:shape id="Text Box 3" o:spid="_x0000_s1126" type="#_x0000_t202" style="position:absolute;left:49145;top:1736;width:5614;height:2584;visibility:visible;mso-wrap-style:none;v-text-anchor:top" o:gfxdata="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" filled="f" stroked="f" strokeweight=".5pt">
                   <v:textbox>
                     <w:txbxContent>
                       <w:p>
@@ -6260,10 +9503,10 @@
                     </w:txbxContent>
                   </v:textbox>
                 </v:shape>
-                <v:shape id="Straight Arrow Connector 16" o:spid="_x0000_s1082" type="#_x0000_t32" style="position:absolute;left:7334;top:6951;width:19675;height:95;flip:y;visibility:visible;mso-wrap-style:square" o:connectortype="straight" o:gfxdata="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" strokecolor="black [3213]">
+                <v:shape id="Straight Arrow Connector 16" o:spid="_x0000_s1127" type="#_x0000_t32" style="position:absolute;left:7334;top:6951;width:19675;height:95;flip:y;visibility:visible;mso-wrap-style:square" o:connectortype="straight" o:gfxdata="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" strokecolor="black [3213]">
                   <v:stroke dashstyle="dash" endarrow="block"/>
                 </v:shape>
-                <v:shape id="Text Box 19" o:spid="_x0000_s1083" type="#_x0000_t202" style="position:absolute;left:8544;top:4474;width:16961;height:3239;visibility:visible;mso-wrap-style:none;v-text-anchor:top" o:gfxdata="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" filled="f" stroked="f" strokeweight=".5pt">
+                <v:shape id="Text Box 19" o:spid="_x0000_s1128" type="#_x0000_t202" style="position:absolute;left:8544;top:4474;width:16961;height:3239;visibility:visible;mso-wrap-style:none;v-text-anchor:top" o:gfxdata="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" filled="f" stroked="f" strokeweight=".5pt">
                   <v:textbox>
                     <w:txbxContent>
                       <w:p>
@@ -6277,10 +9520,10 @@
                     </w:txbxContent>
                   </v:textbox>
                 </v:shape>
-                <v:shape id="Straight Arrow Connector 93" o:spid="_x0000_s1084" type="#_x0000_t32" style="position:absolute;left:27536;top:6951;width:11877;height:95;flip:y;visibility:visible;mso-wrap-style:square" o:connectortype="straight" o:gfxdata="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" strokecolor="black [3213]">
+                <v:shape id="Straight Arrow Connector 93" o:spid="_x0000_s1129" type="#_x0000_t32" style="position:absolute;left:27536;top:6951;width:11877;height:95;flip:y;visibility:visible;mso-wrap-style:square" o:connectortype="straight" o:gfxdata="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" strokecolor="black [3213]">
                   <v:stroke dashstyle="dash" endarrow="block"/>
                 </v:shape>
-                <v:shape id="Text Box 3" o:spid="_x0000_s1085" type="#_x0000_t202" style="position:absolute;left:29818;top:4539;width:7391;height:3238;visibility:visible;mso-wrap-style:none;v-text-anchor:top" o:gfxdata="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" filled="f" stroked="f" strokeweight=".5pt">
+                <v:shape id="Text Box 3" o:spid="_x0000_s1130" type="#_x0000_t202" style="position:absolute;left:29818;top:4539;width:7391;height:3238;visibility:visible;mso-wrap-style:none;v-text-anchor:top" o:gfxdata="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" filled="f" stroked="f" strokeweight=".5pt">
                   <v:textbox>
                     <w:txbxContent>
                       <w:p>
@@ -6299,10 +9542,10 @@
                     </w:txbxContent>
                   </v:textbox>
                 </v:shape>
-                <v:shape id="Straight Arrow Connector 103" o:spid="_x0000_s1086" type="#_x0000_t32" style="position:absolute;left:6953;top:10370;width:20018;height:202;flip:y;visibility:visible;mso-wrap-style:square" o:connectortype="straight" o:gfxdata="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" strokecolor="black [3213]">
+                <v:shape id="Straight Arrow Connector 103" o:spid="_x0000_s1131" type="#_x0000_t32" style="position:absolute;left:6953;top:10370;width:20018;height:202;flip:y;visibility:visible;mso-wrap-style:square" o:connectortype="straight" o:gfxdata="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" strokecolor="black [3213]">
                   <v:stroke dashstyle="dash" endarrow="block"/>
                 </v:shape>
-                <v:shape id="Text Box 3" o:spid="_x0000_s1087" type="#_x0000_t202" style="position:absolute;left:9381;top:8051;width:15215;height:3239;visibility:visible;mso-wrap-style:none;v-text-anchor:top" o:gfxdata="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" filled="f" stroked="f" strokeweight=".5pt">
+                <v:shape id="Text Box 3" o:spid="_x0000_s1132" type="#_x0000_t202" style="position:absolute;left:9381;top:8051;width:15215;height:3239;visibility:visible;mso-wrap-style:none;v-text-anchor:top" o:gfxdata="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" filled="f" stroked="f" strokeweight=".5pt">
                   <v:textbox>
                     <w:txbxContent>
                       <w:p>
@@ -6321,10 +9564,10 @@
                     </w:txbxContent>
                   </v:textbox>
                 </v:shape>
-                <v:shape id="Straight Arrow Connector 105" o:spid="_x0000_s1088" type="#_x0000_t32" style="position:absolute;left:27638;top:10465;width:11775;height:0;flip:y;visibility:visible;mso-wrap-style:square" o:connectortype="straight" o:gfxdata="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" strokecolor="black [3213]">
+                <v:shape id="Straight Arrow Connector 105" o:spid="_x0000_s1133" type="#_x0000_t32" style="position:absolute;left:27638;top:10465;width:11775;height:0;flip:y;visibility:visible;mso-wrap-style:square" o:connectortype="straight" o:gfxdata="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" strokecolor="black [3213]">
                   <v:stroke dashstyle="dash" endarrow="block"/>
                 </v:shape>
-                <v:shape id="Text Box 3" o:spid="_x0000_s1089" type="#_x0000_t202" style="position:absolute;left:27403;top:8179;width:11671;height:3239;visibility:visible;mso-wrap-style:none;v-text-anchor:top" o:gfxdata="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" filled="f" stroked="f" strokeweight=".5pt">
+                <v:shape id="Text Box 3" o:spid="_x0000_s1134" type="#_x0000_t202" style="position:absolute;left:27403;top:8179;width:11671;height:3239;visibility:visible;mso-wrap-style:none;v-text-anchor:top" o:gfxdata="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" filled="f" stroked="f" strokeweight=".5pt">
                   <v:textbox>
                     <w:txbxContent>
                       <w:p>
@@ -6343,13 +9586,13 @@
                     </w:txbxContent>
                   </v:textbox>
                 </v:shape>
-                <v:shape id="Straight Arrow Connector 109" o:spid="_x0000_s1090" type="#_x0000_t32" style="position:absolute;left:6858;top:13989;width:20151;height:203;flip:y;visibility:visible;mso-wrap-style:square" o:connectortype="straight" o:gfxdata="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" strokecolor="black [3213]">
+                <v:shape id="Straight Arrow Connector 109" o:spid="_x0000_s1135" type="#_x0000_t32" style="position:absolute;left:6858;top:13989;width:20151;height:203;flip:y;visibility:visible;mso-wrap-style:square" o:connectortype="straight" o:gfxdata="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" strokecolor="black [3213]">
                   <v:stroke dashstyle="dash" endarrow="block"/>
                 </v:shape>
-                <v:shape id="Straight Arrow Connector 111" o:spid="_x0000_s1091" type="#_x0000_t32" style="position:absolute;left:27676;top:14085;width:11546;height:0;flip:y;visibility:visible;mso-wrap-style:square" o:connectortype="straight" o:gfxdata="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" strokecolor="black [3213]">
+                <v:shape id="Straight Arrow Connector 111" o:spid="_x0000_s1136" type="#_x0000_t32" style="position:absolute;left:27676;top:14085;width:11546;height:0;flip:y;visibility:visible;mso-wrap-style:square" o:connectortype="straight" o:gfxdata="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" strokecolor="black [3213]">
                   <v:stroke dashstyle="dash" endarrow="block"/>
                 </v:shape>
-                <v:shape id="Text Box 3" o:spid="_x0000_s1092" type="#_x0000_t202" style="position:absolute;left:27403;top:11713;width:11671;height:3239;visibility:visible;mso-wrap-style:none;v-text-anchor:top" o:gfxdata="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" filled="f" stroked="f" strokeweight=".5pt">
+                <v:shape id="Text Box 3" o:spid="_x0000_s1137" type="#_x0000_t202" style="position:absolute;left:27403;top:11713;width:11671;height:3239;visibility:visible;mso-wrap-style:none;v-text-anchor:top" o:gfxdata="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" filled="f" stroked="f" strokeweight=".5pt">
                   <v:textbox>
                     <w:txbxContent>
                       <w:p>
@@ -6368,7 +9611,7 @@
                     </w:txbxContent>
                   </v:textbox>
                 </v:shape>
-                <v:shape id="Text Box 25" o:spid="_x0000_s1093" type="#_x0000_t202" style="position:absolute;left:15830;top:14656;width:2572;height:7049;visibility:visible;mso-wrap-style:none;v-text-anchor:top" o:gfxdata="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" filled="f" stroked="f" strokeweight=".5pt">
+                <v:shape id="Text Box 25" o:spid="_x0000_s1138" type="#_x0000_t202" style="position:absolute;left:15830;top:14656;width:2572;height:7049;visibility:visible;mso-wrap-style:none;v-text-anchor:top" o:gfxdata="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" filled="f" stroked="f" strokeweight=".5pt">
                   <v:textbox>
                     <w:txbxContent>
                       <w:p>
@@ -6426,13 +9669,13 @@
                     </w:txbxContent>
                   </v:textbox>
                 </v:shape>
-                <v:shape id="Straight Arrow Connector 113" o:spid="_x0000_s1094" type="#_x0000_t32" style="position:absolute;left:7334;top:22752;width:19675;height:0;visibility:visible;mso-wrap-style:square" o:connectortype="straight" o:gfxdata="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" strokecolor="black [3213]">
+                <v:shape id="Straight Arrow Connector 113" o:spid="_x0000_s1139" type="#_x0000_t32" style="position:absolute;left:7334;top:22752;width:19675;height:0;visibility:visible;mso-wrap-style:square" o:connectortype="straight" o:gfxdata="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" strokecolor="black [3213]">
                   <v:stroke dashstyle="dash" endarrow="block"/>
                 </v:shape>
-                <v:shape id="Straight Arrow Connector 115" o:spid="_x0000_s1095" type="#_x0000_t32" style="position:absolute;left:27676;top:22848;width:11398;height:0;flip:y;visibility:visible;mso-wrap-style:square" o:connectortype="straight" o:gfxdata="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" strokecolor="black [3213]">
+                <v:shape id="Straight Arrow Connector 115" o:spid="_x0000_s1140" type="#_x0000_t32" style="position:absolute;left:27676;top:22848;width:11398;height:0;flip:y;visibility:visible;mso-wrap-style:square" o:connectortype="straight" o:gfxdata="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" strokecolor="black [3213]">
                   <v:stroke dashstyle="dash" endarrow="block"/>
                 </v:shape>
-                <v:shape id="Text Box 3" o:spid="_x0000_s1096" type="#_x0000_t202" style="position:absolute;left:27212;top:20466;width:11672;height:3239;visibility:visible;mso-wrap-style:none;v-text-anchor:top" o:gfxdata="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" filled="f" stroked="f" strokeweight=".5pt">
+                <v:shape id="Text Box 3" o:spid="_x0000_s1141" type="#_x0000_t202" style="position:absolute;left:27212;top:20466;width:11672;height:3239;visibility:visible;mso-wrap-style:none;v-text-anchor:top" o:gfxdata="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" filled="f" stroked="f" strokeweight=".5pt">
                   <v:textbox>
                     <w:txbxContent>
                       <w:p>
@@ -6451,10 +9694,10 @@
                     </w:txbxContent>
                   </v:textbox>
                 </v:shape>
-                <v:shape id="Straight Arrow Connector 117" o:spid="_x0000_s1097" type="#_x0000_t32" style="position:absolute;left:7210;top:26858;width:44541;height:0;visibility:visible;mso-wrap-style:square" o:connectortype="straight" o:gfxdata="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" strokecolor="black [3213]">
+                <v:shape id="Straight Arrow Connector 117" o:spid="_x0000_s1142" type="#_x0000_t32" style="position:absolute;left:7210;top:26858;width:44541;height:0;visibility:visible;mso-wrap-style:square" o:connectortype="straight" o:gfxdata="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" strokecolor="black [3213]">
                   <v:stroke dashstyle="dash" endarrow="block"/>
                 </v:shape>
-                <v:shape id="Text Box 3" o:spid="_x0000_s1098" type="#_x0000_t202" style="position:absolute;left:39699;top:24372;width:12338;height:3238;visibility:visible;mso-wrap-style:none;v-text-anchor:top" o:gfxdata="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" filled="f" stroked="f" strokeweight=".5pt">
+                <v:shape id="Text Box 3" o:spid="_x0000_s1143" type="#_x0000_t202" style="position:absolute;left:39699;top:24372;width:12338;height:3238;visibility:visible;mso-wrap-style:none;v-text-anchor:top" o:gfxdata="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" filled="f" stroked="f" strokeweight=".5pt">
                   <v:textbox>
                     <w:txbxContent>
                       <w:p>
@@ -6475,10 +9718,10 @@
                     </w:txbxContent>
                   </v:textbox>
                 </v:shape>
-                <v:shape id="Straight Arrow Connector 119" o:spid="_x0000_s1099" type="#_x0000_t32" style="position:absolute;left:7048;top:31896;width:19923;height:0;visibility:visible;mso-wrap-style:square" o:connectortype="straight" o:gfxdata="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" strokecolor="black [3213]">
+                <v:shape id="Straight Arrow Connector 119" o:spid="_x0000_s1144" type="#_x0000_t32" style="position:absolute;left:7048;top:31896;width:19923;height:0;visibility:visible;mso-wrap-style:square" o:connectortype="straight" o:gfxdata="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" strokecolor="black [3213]">
                   <v:stroke dashstyle="dash" endarrow="block"/>
                 </v:shape>
-                <v:shape id="Text Box 3" o:spid="_x0000_s1100" type="#_x0000_t202" style="position:absolute;left:8258;top:27410;width:17901;height:4784;visibility:visible;mso-wrap-style:none;v-text-anchor:top" o:gfxdata="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" filled="f" stroked="f" strokeweight=".5pt">
+                <v:shape id="Text Box 3" o:spid="_x0000_s1145" type="#_x0000_t202" style="position:absolute;left:8258;top:27410;width:17901;height:4784;visibility:visible;mso-wrap-style:none;v-text-anchor:top" o:gfxdata="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" filled="f" stroked="f" strokeweight=".5pt">
                   <v:textbox>
                     <w:txbxContent>
                       <w:p>
@@ -6513,10 +9756,10 @@
                     </w:txbxContent>
                   </v:textbox>
                 </v:shape>
-                <v:shape id="Straight Arrow Connector 121" o:spid="_x0000_s1101" type="#_x0000_t32" style="position:absolute;left:27638;top:31992;width:11436;height:0;flip:y;visibility:visible;mso-wrap-style:square" o:connectortype="straight" o:gfxdata="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" strokecolor="black [3213]">
+                <v:shape id="Straight Arrow Connector 121" o:spid="_x0000_s1146" type="#_x0000_t32" style="position:absolute;left:27638;top:31992;width:11436;height:0;flip:y;visibility:visible;mso-wrap-style:square" o:connectortype="straight" o:gfxdata="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" strokecolor="black [3213]">
                   <v:stroke dashstyle="dash" endarrow="block"/>
                 </v:shape>
-                <v:shape id="Text Box 3" o:spid="_x0000_s1102" type="#_x0000_t202" style="position:absolute;left:30768;top:29601;width:5137;height:3238;visibility:visible;mso-wrap-style:none;v-text-anchor:top" o:gfxdata="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" filled="f" stroked="f" strokeweight=".5pt">
+                <v:shape id="Text Box 3" o:spid="_x0000_s1147" type="#_x0000_t202" style="position:absolute;left:30768;top:29601;width:5137;height:3238;visibility:visible;mso-wrap-style:none;v-text-anchor:top" o:gfxdata="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" filled="f" stroked="f" strokeweight=".5pt">
                   <v:textbox>
                     <w:txbxContent>
                       <w:p>
@@ -6535,7 +9778,7 @@
                     </w:txbxContent>
                   </v:textbox>
                 </v:shape>
-                <v:shape id="Text Box 3" o:spid="_x0000_s1103" type="#_x0000_t202" style="position:absolute;left:9381;top:11515;width:15215;height:3239;visibility:visible;mso-wrap-style:none;v-text-anchor:top" o:gfxdata="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" filled="f" stroked="f" strokeweight=".5pt">
+                <v:shape id="Text Box 3" o:spid="_x0000_s1148" type="#_x0000_t202" style="position:absolute;left:9381;top:11515;width:15215;height:3239;visibility:visible;mso-wrap-style:none;v-text-anchor:top" o:gfxdata="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" filled="f" stroked="f" strokeweight=".5pt">
                   <v:textbox>
                     <w:txbxContent>
                       <w:p>
@@ -6554,7 +9797,7 @@
                     </w:txbxContent>
                   </v:textbox>
                 </v:shape>
-                <v:shape id="Text Box 3" o:spid="_x0000_s1104" type="#_x0000_t202" style="position:absolute;left:9381;top:20278;width:15215;height:3239;visibility:visible;mso-wrap-style:none;v-text-anchor:top" o:gfxdata="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" filled="f" stroked="f" strokeweight=".5pt">
+                <v:shape id="Text Box 3" o:spid="_x0000_s1149" type="#_x0000_t202" style="position:absolute;left:9381;top:20278;width:15215;height:3239;visibility:visible;mso-wrap-style:none;v-text-anchor:top" o:gfxdata="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" filled="f" stroked="f" strokeweight=".5pt">
                   <v:textbox>
                     <w:txbxContent>
                       <w:p>
@@ -7105,7 +10348,7 @@
         <mc:AlternateContent>
           <mc:Choice Requires="wpc">
             <w:drawing>
-              <wp:inline distT="0" distB="0" distL="0" distR="0" wp14:anchorId="0238B80A" wp14:editId="4FBC3EDA">
+              <wp:inline distT="0" distB="0" distL="0" distR="0" wp14:anchorId="0238B80A" wp14:editId="5D1F9502">
                 <wp:extent cx="5943600" cy="5400675"/>
                 <wp:effectExtent l="0" t="0" r="19050" b="28575"/>
                 <wp:docPr id="127" name="Canvas 127"/>
@@ -7965,8 +11208,8 @@
                         <wps:cNvCnPr/>
                         <wps:spPr>
                           <a:xfrm flipV="1">
-                            <a:off x="2157094" y="1590481"/>
-                            <a:ext cx="1461431" cy="1267019"/>
+                            <a:off x="2144690" y="1590482"/>
+                            <a:ext cx="1473835" cy="1255562"/>
                           </a:xfrm>
                           <a:prstGeom prst="line">
                             <a:avLst/>
@@ -7998,8 +11241,8 @@
                         <wps:cNvCnPr/>
                         <wps:spPr>
                           <a:xfrm>
-                            <a:off x="2157094" y="3366430"/>
-                            <a:ext cx="1461431" cy="1529866"/>
+                            <a:off x="2133600" y="3366430"/>
+                            <a:ext cx="1484925" cy="1529866"/>
                           </a:xfrm>
                           <a:prstGeom prst="line">
                             <a:avLst/>
@@ -8080,13 +11323,13 @@
           </mc:Choice>
           <mc:Fallback>
             <w:pict>
-              <v:group w14:anchorId="0238B80A" id="Canvas 127" o:spid="_x0000_s1105" editas="canvas" style="width:468pt;height:425.25pt;mso-position-horizontal-relative:char;mso-position-vertical-relative:line" coordsize="59436,54006" o:gfxdata="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">
-                <v:shape id="_x0000_s1106" type="#_x0000_t75" style="position:absolute;width:59436;height:54006;visibility:visible;mso-wrap-style:square" stroked="t" strokecolor="black [3040]" strokeweight="1.5pt">
+              <v:group w14:anchorId="0238B80A" id="Canvas 127" o:spid="_x0000_s1150" editas="canvas" style="width:468pt;height:425.25pt;mso-position-horizontal-relative:char;mso-position-vertical-relative:line" coordsize="59436,54006" o:gfxdata="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">
+                <v:shape id="_x0000_s1151" type="#_x0000_t75" style="position:absolute;width:59436;height:54006;visibility:visible;mso-wrap-style:square" stroked="t" strokecolor="black [3040]" strokeweight="1.5pt">
                   <v:fill o:detectmouseclick="t"/>
                   <v:stroke linestyle="thinThin"/>
                   <v:path o:connecttype="none"/>
                 </v:shape>
-                <v:shape id="Text Box 130" o:spid="_x0000_s1107" type="#_x0000_t202" style="position:absolute;left:7162;top:7048;width:14288;height:5360;visibility:visible;mso-wrap-style:square;v-text-anchor:top" o:gfxdata="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" fillcolor="white [3201]" strokeweight=".5pt">
+                <v:shape id="Text Box 130" o:spid="_x0000_s1152" type="#_x0000_t202" style="position:absolute;left:7162;top:7048;width:14288;height:5360;visibility:visible;mso-wrap-style:square;v-text-anchor:top" o:gfxdata="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" fillcolor="white [3201]" strokeweight=".5pt">
                   <v:textbox>
                     <w:txbxContent>
                       <w:p>
@@ -8113,7 +11356,7 @@
                     </w:txbxContent>
                   </v:textbox>
                 </v:shape>
-                <v:shape id="Text Box 130" o:spid="_x0000_s1108" type="#_x0000_t202" style="position:absolute;left:7162;top:12408;width:14288;height:5359;visibility:visible;mso-wrap-style:square;v-text-anchor:top" o:gfxdata="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" fillcolor="white [3201]" strokeweight=".5pt">
+                <v:shape id="Text Box 130" o:spid="_x0000_s1153" type="#_x0000_t202" style="position:absolute;left:7162;top:12408;width:14288;height:5359;visibility:visible;mso-wrap-style:square;v-text-anchor:top" o:gfxdata="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" fillcolor="white [3201]" strokeweight=".5pt">
                   <v:textbox>
                     <w:txbxContent>
                       <w:p>
@@ -8134,7 +11377,7 @@
                     </w:txbxContent>
                   </v:textbox>
                 </v:shape>
-                <v:shape id="Text Box 130" o:spid="_x0000_s1109" type="#_x0000_t202" style="position:absolute;left:7162;top:17760;width:14288;height:5353;visibility:visible;mso-wrap-style:square;v-text-anchor:top" o:gfxdata="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" fillcolor="white [3201]" strokeweight=".5pt">
+                <v:shape id="Text Box 130" o:spid="_x0000_s1154" type="#_x0000_t202" style="position:absolute;left:7162;top:17760;width:14288;height:5353;visibility:visible;mso-wrap-style:square;v-text-anchor:top" o:gfxdata="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" fillcolor="white [3201]" strokeweight=".5pt">
                   <v:textbox>
                     <w:txbxContent>
                       <w:p>
@@ -8155,7 +11398,7 @@
                     </w:txbxContent>
                   </v:textbox>
                 </v:shape>
-                <v:shape id="Text Box 130" o:spid="_x0000_s1110" type="#_x0000_t202" style="position:absolute;left:7162;top:23113;width:14288;height:5347;visibility:visible;mso-wrap-style:square;v-text-anchor:top" o:gfxdata="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" fillcolor="white [3201]" strokeweight=".5pt">
+                <v:shape id="Text Box 130" o:spid="_x0000_s1155" type="#_x0000_t202" style="position:absolute;left:7162;top:23113;width:14288;height:5347;visibility:visible;mso-wrap-style:square;v-text-anchor:top" o:gfxdata="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" fillcolor="white [3201]" strokeweight=".5pt">
                   <v:textbox>
                     <w:txbxContent>
                       <w:p>
@@ -8176,7 +11419,7 @@
                     </w:txbxContent>
                   </v:textbox>
                 </v:shape>
-                <v:shape id="Text Box 130" o:spid="_x0000_s1111" type="#_x0000_t202" style="position:absolute;left:7162;top:28460;width:14288;height:5341;visibility:visible;mso-wrap-style:square;v-text-anchor:top" o:gfxdata="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" fillcolor="white [3201]" strokeweight=".5pt">
+                <v:shape id="Text Box 130" o:spid="_x0000_s1156" type="#_x0000_t202" style="position:absolute;left:7162;top:28460;width:14288;height:5341;visibility:visible;mso-wrap-style:square;v-text-anchor:top" o:gfxdata="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" fillcolor="white [3201]" strokeweight=".5pt">
                   <v:textbox>
                     <w:txbxContent>
                       <w:p>
@@ -8197,7 +11440,7 @@
                     </w:txbxContent>
                   </v:textbox>
                 </v:shape>
-                <v:shape id="Text Box 130" o:spid="_x0000_s1112" type="#_x0000_t202" style="position:absolute;left:7162;top:33664;width:14288;height:5334;visibility:visible;mso-wrap-style:square;v-text-anchor:top" o:gfxdata="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" fillcolor="white [3201]" strokeweight=".5pt">
+                <v:shape id="Text Box 130" o:spid="_x0000_s1157" type="#_x0000_t202" style="position:absolute;left:7162;top:33664;width:14288;height:5334;visibility:visible;mso-wrap-style:square;v-text-anchor:top" o:gfxdata="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" fillcolor="white [3201]" strokeweight=".5pt">
                   <v:textbox>
                     <w:txbxContent>
                       <w:p>
@@ -8218,7 +11461,7 @@
                     </w:txbxContent>
                   </v:textbox>
                 </v:shape>
-                <v:shape id="Text Box 130" o:spid="_x0000_s1113" type="#_x0000_t202" style="position:absolute;left:7162;top:47059;width:14288;height:5328;visibility:visible;mso-wrap-style:square;v-text-anchor:top" o:gfxdata="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" fillcolor="white [3201]" strokeweight=".5pt">
+                <v:shape id="Text Box 130" o:spid="_x0000_s1158" type="#_x0000_t202" style="position:absolute;left:7162;top:47059;width:14288;height:5328;visibility:visible;mso-wrap-style:square;v-text-anchor:top" o:gfxdata="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" fillcolor="white [3201]" strokeweight=".5pt">
                   <v:textbox>
                     <w:txbxContent>
                       <w:p>
@@ -8239,7 +11482,7 @@
                     </w:txbxContent>
                   </v:textbox>
                 </v:shape>
-                <v:shape id="Text Box 130" o:spid="_x0000_s1114" type="#_x0000_t202" style="position:absolute;left:7169;top:38998;width:14287;height:8061;visibility:visible;mso-wrap-style:square;v-text-anchor:top" o:gfxdata="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" fillcolor="white [3201]" strokeweight=".5pt">
+                <v:shape id="Text Box 130" o:spid="_x0000_s1159" type="#_x0000_t202" style="position:absolute;left:7169;top:38998;width:14287;height:8061;visibility:visible;mso-wrap-style:square;v-text-anchor:top" o:gfxdata="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" fillcolor="white [3201]" strokeweight=".5pt">
                   <v:textbox>
                     <w:txbxContent>
                       <w:p>
@@ -8305,7 +11548,7 @@
                     </w:txbxContent>
                   </v:textbox>
                 </v:shape>
-                <v:shape id="Text Box 130" o:spid="_x0000_s1115" type="#_x0000_t202" style="position:absolute;left:36185;top:15904;width:16488;height:3696;visibility:visible;mso-wrap-style:square;v-text-anchor:top" o:gfxdata="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" fillcolor="white [3201]" strokeweight=".5pt">
+                <v:shape id="Text Box 130" o:spid="_x0000_s1160" type="#_x0000_t202" style="position:absolute;left:36185;top:15904;width:16488;height:3696;visibility:visible;mso-wrap-style:square;v-text-anchor:top" o:gfxdata="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" fillcolor="white [3201]" strokeweight=".5pt">
                   <v:textbox>
                     <w:txbxContent>
                       <w:p>
@@ -8326,7 +11569,7 @@
                     </w:txbxContent>
                   </v:textbox>
                 </v:shape>
-                <v:shape id="Text Box 130" o:spid="_x0000_s1116" type="#_x0000_t202" style="position:absolute;left:36185;top:19606;width:16488;height:3696;visibility:visible;mso-wrap-style:square;v-text-anchor:top" o:gfxdata="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" fillcolor="white [3201]" strokeweight=".5pt">
+                <v:shape id="Text Box 130" o:spid="_x0000_s1161" type="#_x0000_t202" style="position:absolute;left:36185;top:19606;width:16488;height:3696;visibility:visible;mso-wrap-style:square;v-text-anchor:top" o:gfxdata="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" fillcolor="white [3201]" strokeweight=".5pt">
                   <v:textbox>
                     <w:txbxContent>
                       <w:p>
@@ -8347,7 +11590,7 @@
                     </w:txbxContent>
                   </v:textbox>
                 </v:shape>
-                <v:shape id="Text Box 130" o:spid="_x0000_s1117" type="#_x0000_t202" style="position:absolute;left:36185;top:23301;width:16488;height:3696;visibility:visible;mso-wrap-style:square;v-text-anchor:top" o:gfxdata="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" fillcolor="white [3201]" strokeweight=".5pt">
+                <v:shape id="Text Box 130" o:spid="_x0000_s1162" type="#_x0000_t202" style="position:absolute;left:36185;top:23301;width:16488;height:3696;visibility:visible;mso-wrap-style:square;v-text-anchor:top" o:gfxdata="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" fillcolor="white [3201]" strokeweight=".5pt">
                   <v:textbox>
                     <w:txbxContent>
                       <w:p>
@@ -8368,7 +11611,7 @@
                     </w:txbxContent>
                   </v:textbox>
                 </v:shape>
-                <v:shape id="Text Box 130" o:spid="_x0000_s1118" type="#_x0000_t202" style="position:absolute;left:36185;top:26996;width:16488;height:3689;visibility:visible;mso-wrap-style:square;v-text-anchor:top" o:gfxdata="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" fillcolor="white [3201]" strokeweight=".5pt">
+                <v:shape id="Text Box 130" o:spid="_x0000_s1163" type="#_x0000_t202" style="position:absolute;left:36185;top:26996;width:16488;height:3689;visibility:visible;mso-wrap-style:square;v-text-anchor:top" o:gfxdata="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" fillcolor="white [3201]" strokeweight=".5pt">
                   <v:textbox>
                     <w:txbxContent>
                       <w:p>
@@ -8389,7 +11632,7 @@
                     </w:txbxContent>
                   </v:textbox>
                 </v:shape>
-                <v:shape id="Text Box 130" o:spid="_x0000_s1119" type="#_x0000_t202" style="position:absolute;left:36185;top:30685;width:16488;height:3683;visibility:visible;mso-wrap-style:square;v-text-anchor:top" o:gfxdata="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" fillcolor="white [3201]" strokeweight=".5pt">
+                <v:shape id="Text Box 130" o:spid="_x0000_s1164" type="#_x0000_t202" style="position:absolute;left:36185;top:30685;width:16488;height:3683;visibility:visible;mso-wrap-style:square;v-text-anchor:top" o:gfxdata="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" fillcolor="white [3201]" strokeweight=".5pt">
                   <v:textbox>
                     <w:txbxContent>
                       <w:p>
@@ -8410,7 +11653,7 @@
                     </w:txbxContent>
                   </v:textbox>
                 </v:shape>
-                <v:shape id="Text Box 130" o:spid="_x0000_s1120" type="#_x0000_t202" style="position:absolute;left:36185;top:34278;width:16488;height:3677;visibility:visible;mso-wrap-style:square;v-text-anchor:top" o:gfxdata="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" fillcolor="white [3201]" strokeweight=".5pt">
+                <v:shape id="Text Box 130" o:spid="_x0000_s1165" type="#_x0000_t202" style="position:absolute;left:36185;top:34278;width:16488;height:3677;visibility:visible;mso-wrap-style:square;v-text-anchor:top" o:gfxdata="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" fillcolor="white [3201]" strokeweight=".5pt">
                   <v:textbox>
                     <w:txbxContent>
                       <w:p>
@@ -8431,7 +11674,7 @@
                     </w:txbxContent>
                   </v:textbox>
                 </v:shape>
-                <v:shape id="Text Box 130" o:spid="_x0000_s1121" type="#_x0000_t202" style="position:absolute;left:36185;top:37896;width:16488;height:3695;visibility:visible;mso-wrap-style:square;v-text-anchor:top" o:gfxdata="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" fillcolor="white [3201]" strokeweight=".5pt">
+                <v:shape id="Text Box 130" o:spid="_x0000_s1166" type="#_x0000_t202" style="position:absolute;left:36185;top:37896;width:16488;height:3695;visibility:visible;mso-wrap-style:square;v-text-anchor:top" o:gfxdata="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" fillcolor="white [3201]" strokeweight=".5pt">
                   <v:textbox>
                     <w:txbxContent>
                       <w:p>
@@ -8452,7 +11695,7 @@
                     </w:txbxContent>
                   </v:textbox>
                 </v:shape>
-                <v:shape id="Text Box 130" o:spid="_x0000_s1122" type="#_x0000_t202" style="position:absolute;left:36185;top:41591;width:16488;height:3689;visibility:visible;mso-wrap-style:square;v-text-anchor:top" o:gfxdata="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" fillcolor="white [3201]" strokeweight=".5pt">
+                <v:shape id="Text Box 130" o:spid="_x0000_s1167" type="#_x0000_t202" style="position:absolute;left:36185;top:41591;width:16488;height:3689;visibility:visible;mso-wrap-style:square;v-text-anchor:top" o:gfxdata="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" fillcolor="white [3201]" strokeweight=".5pt">
                   <v:textbox>
                     <w:txbxContent>
                       <w:p>
@@ -8473,7 +11716,7 @@
                     </w:txbxContent>
                   </v:textbox>
                 </v:shape>
-                <v:shape id="Text Box 130" o:spid="_x0000_s1123" type="#_x0000_t202" style="position:absolute;left:36185;top:45279;width:16488;height:3683;visibility:visible;mso-wrap-style:square;v-text-anchor:top" o:gfxdata="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" fillcolor="white [3201]" strokeweight=".5pt">
+                <v:shape id="Text Box 130" o:spid="_x0000_s1168" type="#_x0000_t202" style="position:absolute;left:36185;top:45279;width:16488;height:3683;visibility:visible;mso-wrap-style:square;v-text-anchor:top" o:gfxdata="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" fillcolor="white [3201]" strokeweight=".5pt">
                   <v:textbox>
                     <w:txbxContent>
                       <w:p>
@@ -8494,9 +11737,9 @@
                     </w:txbxContent>
                   </v:textbox>
                 </v:shape>
-                <v:line id="Straight Connector 152" o:spid="_x0000_s1124" style="position:absolute;flip:y;visibility:visible;mso-wrap-style:square" from="21570,15904" to="36185,28575" o:connectortype="straight" o:gfxdata="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" strokecolor="black [3213]"/>
-                <v:line id="Straight Connector 153" o:spid="_x0000_s1125" style="position:absolute;visibility:visible;mso-wrap-style:square" from="21570,33664" to="36185,48962" o:connectortype="straight" o:gfxdata="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" strokecolor="black [3213]"/>
-                <v:shape id="Text Box 130" o:spid="_x0000_s1126" type="#_x0000_t202" style="position:absolute;left:7159;top:1688;width:14287;height:5360;visibility:visible;mso-wrap-style:square;v-text-anchor:top" o:gfxdata="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" fillcolor="white [3201]" strokeweight=".5pt">
+                <v:line id="Straight Connector 152" o:spid="_x0000_s1169" style="position:absolute;flip:y;visibility:visible;mso-wrap-style:square" from="21446,15904" to="36185,28460" o:connectortype="straight" o:gfxdata="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" strokecolor="black [3213]"/>
+                <v:line id="Straight Connector 153" o:spid="_x0000_s1170" style="position:absolute;visibility:visible;mso-wrap-style:square" from="21336,33664" to="36185,48962" o:connectortype="straight" o:gfxdata="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" strokecolor="black [3213]"/>
+                <v:shape id="Text Box 130" o:spid="_x0000_s1171" type="#_x0000_t202" style="position:absolute;left:7159;top:1688;width:14287;height:5360;visibility:visible;mso-wrap-style:square;v-text-anchor:top" o:gfxdata="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" fillcolor="white [3201]" strokeweight=".5pt">
                   <v:textbox>
                     <w:txbxContent>
                       <w:p>
@@ -8562,7 +11805,13 @@
         <w:t xml:space="preserve">during signing </w:t>
       </w:r>
       <w:r>
-        <w:t>(see Chapter 6). This section defines the following structure.</w:t>
+        <w:t xml:space="preserve">(see Chapter </w:t>
+      </w:r>
+      <w:r>
+        <w:t>7</w:t>
+      </w:r>
+      <w:r>
+        <w:t>). This section defines the following structure.</w:t>
       </w:r>
     </w:p>
     <w:p>
@@ -9369,8 +12618,6 @@
       <w:r>
         <w:t>. The following structure defines the content of these pages.</w:t>
       </w:r>
-      <w:bookmarkStart w:id="0" w:name="_GoBack"/>
-      <w:bookmarkEnd w:id="0"/>
     </w:p>
     <w:p>
       <w:pPr>
@@ -10394,13 +13641,13 @@
           </mc:Choice>
           <mc:Fallback>
             <w:pict>
-              <v:group w14:anchorId="615383F5" id="Canvas 174" o:spid="_x0000_s1127" editas="canvas" style="width:468pt;height:292.5pt;mso-position-horizontal-relative:char;mso-position-vertical-relative:line" coordsize="59436,37147" o:gfxdata="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">
-                <v:shape id="_x0000_s1128" type="#_x0000_t75" style="position:absolute;width:59436;height:37147;visibility:visible;mso-wrap-style:square" stroked="t" strokecolor="black [3040]" strokeweight="1.5pt">
+              <v:group w14:anchorId="615383F5" id="Canvas 174" o:spid="_x0000_s1172" editas="canvas" style="width:468pt;height:292.5pt;mso-position-horizontal-relative:char;mso-position-vertical-relative:line" coordsize="59436,37147" o:gfxdata="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">
+                <v:shape id="_x0000_s1173" type="#_x0000_t75" style="position:absolute;width:59436;height:37147;visibility:visible;mso-wrap-style:square" stroked="t" strokecolor="black [3040]" strokeweight="1.5pt">
                   <v:fill o:detectmouseclick="t"/>
                   <v:stroke linestyle="thinThin"/>
                   <v:path o:connecttype="none"/>
                 </v:shape>
-                <v:shape id="Text Box 130" o:spid="_x0000_s1129" type="#_x0000_t202" style="position:absolute;left:27422;top:1998;width:16488;height:3696;visibility:visible;mso-wrap-style:square;v-text-anchor:top" o:gfxdata="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" fillcolor="white [3201]" strokeweight=".5pt">
+                <v:shape id="Text Box 130" o:spid="_x0000_s1174" type="#_x0000_t202" style="position:absolute;left:27422;top:1998;width:16488;height:3696;visibility:visible;mso-wrap-style:square;v-text-anchor:top" o:gfxdata="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" fillcolor="white [3201]" strokeweight=".5pt">
                   <v:textbox>
                     <w:txbxContent>
                       <w:p>
@@ -10421,7 +13668,7 @@
                     </w:txbxContent>
                   </v:textbox>
                 </v:shape>
-                <v:shape id="Text Box 130" o:spid="_x0000_s1130" type="#_x0000_t202" style="position:absolute;left:27422;top:5700;width:16488;height:3696;visibility:visible;mso-wrap-style:square;v-text-anchor:top" o:gfxdata="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" fillcolor="white [3201]" strokeweight=".5pt">
+                <v:shape id="Text Box 130" o:spid="_x0000_s1175" type="#_x0000_t202" style="position:absolute;left:27422;top:5700;width:16488;height:3696;visibility:visible;mso-wrap-style:square;v-text-anchor:top" o:gfxdata="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" fillcolor="white [3201]" strokeweight=".5pt">
                   <v:textbox>
                     <w:txbxContent>
                       <w:p>
@@ -10442,7 +13689,7 @@
                     </w:txbxContent>
                   </v:textbox>
                 </v:shape>
-                <v:shape id="Text Box 130" o:spid="_x0000_s1131" type="#_x0000_t202" style="position:absolute;left:27422;top:9395;width:16488;height:3696;visibility:visible;mso-wrap-style:square;v-text-anchor:top" o:gfxdata="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" fillcolor="white [3201]" strokeweight=".5pt">
+                <v:shape id="Text Box 130" o:spid="_x0000_s1176" type="#_x0000_t202" style="position:absolute;left:27422;top:9395;width:16488;height:3696;visibility:visible;mso-wrap-style:square;v-text-anchor:top" o:gfxdata="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" fillcolor="white [3201]" strokeweight=".5pt">
                   <v:textbox>
                     <w:txbxContent>
                       <w:p>
@@ -10463,7 +13710,7 @@
                     </w:txbxContent>
                   </v:textbox>
                 </v:shape>
-                <v:shape id="Text Box 130" o:spid="_x0000_s1132" type="#_x0000_t202" style="position:absolute;left:27422;top:13090;width:16488;height:3689;visibility:visible;mso-wrap-style:square;v-text-anchor:top" o:gfxdata="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" fillcolor="white [3201]" strokeweight=".5pt">
+                <v:shape id="Text Box 130" o:spid="_x0000_s1177" type="#_x0000_t202" style="position:absolute;left:27422;top:13090;width:16488;height:3689;visibility:visible;mso-wrap-style:square;v-text-anchor:top" o:gfxdata="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" fillcolor="white [3201]" strokeweight=".5pt">
                   <v:textbox>
                     <w:txbxContent>
                       <w:p>
@@ -10484,7 +13731,7 @@
                     </w:txbxContent>
                   </v:textbox>
                 </v:shape>
-                <v:shape id="Text Box 130" o:spid="_x0000_s1133" type="#_x0000_t202" style="position:absolute;left:27422;top:16779;width:16488;height:3683;visibility:visible;mso-wrap-style:square;v-text-anchor:top" o:gfxdata="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" fillcolor="white [3201]" strokeweight=".5pt">
+                <v:shape id="Text Box 130" o:spid="_x0000_s1178" type="#_x0000_t202" style="position:absolute;left:27422;top:16779;width:16488;height:3683;visibility:visible;mso-wrap-style:square;v-text-anchor:top" o:gfxdata="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" fillcolor="white [3201]" strokeweight=".5pt">
                   <v:textbox>
                     <w:txbxContent>
                       <w:p>
@@ -10505,7 +13752,7 @@
                     </w:txbxContent>
                   </v:textbox>
                 </v:shape>
-                <v:shape id="Text Box 130" o:spid="_x0000_s1134" type="#_x0000_t202" style="position:absolute;left:27422;top:20372;width:16488;height:3677;visibility:visible;mso-wrap-style:square;v-text-anchor:top" o:gfxdata="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" fillcolor="white [3201]" strokeweight=".5pt">
+                <v:shape id="Text Box 130" o:spid="_x0000_s1179" type="#_x0000_t202" style="position:absolute;left:27422;top:20372;width:16488;height:3677;visibility:visible;mso-wrap-style:square;v-text-anchor:top" o:gfxdata="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" fillcolor="white [3201]" strokeweight=".5pt">
                   <v:textbox>
                     <w:txbxContent>
                       <w:p>
@@ -10526,7 +13773,7 @@
                     </w:txbxContent>
                   </v:textbox>
                 </v:shape>
-                <v:shape id="Text Box 130" o:spid="_x0000_s1135" type="#_x0000_t202" style="position:absolute;left:27422;top:23990;width:16488;height:3695;visibility:visible;mso-wrap-style:square;v-text-anchor:top" o:gfxdata="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" fillcolor="white [3201]" strokeweight=".5pt">
+                <v:shape id="Text Box 130" o:spid="_x0000_s1180" type="#_x0000_t202" style="position:absolute;left:27422;top:23990;width:16488;height:3695;visibility:visible;mso-wrap-style:square;v-text-anchor:top" o:gfxdata="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" fillcolor="white [3201]" strokeweight=".5pt">
                   <v:textbox>
                     <w:txbxContent>
                       <w:p>
@@ -10547,7 +13794,7 @@
                     </w:txbxContent>
                   </v:textbox>
                 </v:shape>
-                <v:shape id="Text Box 130" o:spid="_x0000_s1136" type="#_x0000_t202" style="position:absolute;left:27422;top:27685;width:16488;height:3689;visibility:visible;mso-wrap-style:square;v-text-anchor:top" o:gfxdata="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" fillcolor="white [3201]" strokeweight=".5pt">
+                <v:shape id="Text Box 130" o:spid="_x0000_s1181" type="#_x0000_t202" style="position:absolute;left:27422;top:27685;width:16488;height:3689;visibility:visible;mso-wrap-style:square;v-text-anchor:top" o:gfxdata="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" fillcolor="white [3201]" strokeweight=".5pt">
                   <v:textbox>
                     <w:txbxContent>
                       <w:p>
@@ -10568,7 +13815,7 @@
                     </w:txbxContent>
                   </v:textbox>
                 </v:shape>
-                <v:shape id="Text Box 130" o:spid="_x0000_s1137" type="#_x0000_t202" style="position:absolute;left:27422;top:31374;width:16488;height:3683;visibility:visible;mso-wrap-style:square;v-text-anchor:top" o:gfxdata="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" fillcolor="white [3201]" strokeweight=".5pt">
+                <v:shape id="Text Box 130" o:spid="_x0000_s1182" type="#_x0000_t202" style="position:absolute;left:27422;top:31374;width:16488;height:3683;visibility:visible;mso-wrap-style:square;v-text-anchor:top" o:gfxdata="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" fillcolor="white [3201]" strokeweight=".5pt">
                   <v:textbox>
                     <w:txbxContent>
                       <w:p>
@@ -10610,8 +13857,8 @@
                     <v:h position="topLeft,#1" yrange="@9,@10"/>
                   </v:handles>
                 </v:shapetype>
-                <v:shape id="Left Brace 175" o:spid="_x0000_s1138" type="#_x0000_t87" style="position:absolute;left:23644;top:5694;width:3216;height:3701;visibility:visible;mso-wrap-style:square;v-text-anchor:middle" o:gfxdata="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" adj="1564" strokecolor="black [3213]"/>
-                <v:shape id="Text Box 176" o:spid="_x0000_s1139" type="#_x0000_t202" style="position:absolute;left:11614;top:6096;width:12185;height:2953;visibility:visible;mso-wrap-style:none;v-text-anchor:top" o:gfxdata="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" filled="f" stroked="f" strokeweight=".5pt">
+                <v:shape id="Left Brace 175" o:spid="_x0000_s1183" type="#_x0000_t87" style="position:absolute;left:23644;top:5694;width:3216;height:3701;visibility:visible;mso-wrap-style:square;v-text-anchor:middle" o:gfxdata="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" adj="1564" strokecolor="black [3213]"/>
+                <v:shape id="Text Box 176" o:spid="_x0000_s1184" type="#_x0000_t202" style="position:absolute;left:11614;top:6096;width:12185;height:2953;visibility:visible;mso-wrap-style:none;v-text-anchor:top" o:gfxdata="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" filled="f" stroked="f" strokeweight=".5pt">
                   <v:textbox>
                     <w:txbxContent>
                       <w:p>
@@ -10631,8 +13878,8 @@
                     </w:txbxContent>
                   </v:textbox>
                 </v:shape>
-                <v:shape id="Left Brace 177" o:spid="_x0000_s1140" type="#_x0000_t87" style="position:absolute;left:23529;top:16780;width:3334;height:7210;visibility:visible;mso-wrap-style:square;v-text-anchor:middle" o:gfxdata="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" adj="832" strokecolor="black [3213]"/>
-                <v:shape id="Text Box 176" o:spid="_x0000_s1141" type="#_x0000_t202" style="position:absolute;left:12182;top:18850;width:11462;height:2953;visibility:visible;mso-wrap-style:none;v-text-anchor:top" o:gfxdata="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" filled="f" stroked="f" strokeweight=".5pt">
+                <v:shape id="Left Brace 177" o:spid="_x0000_s1185" type="#_x0000_t87" style="position:absolute;left:23529;top:16780;width:3334;height:7210;visibility:visible;mso-wrap-style:square;v-text-anchor:middle" o:gfxdata="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" adj="832" strokecolor="black [3213]"/>
+                <v:shape id="Text Box 176" o:spid="_x0000_s1186" type="#_x0000_t202" style="position:absolute;left:12182;top:18850;width:11462;height:2953;visibility:visible;mso-wrap-style:none;v-text-anchor:top" o:gfxdata="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" filled="f" stroked="f" strokeweight=".5pt">
                   <v:textbox>
                     <w:txbxContent>
                       <w:p>
@@ -10653,8 +13900,8 @@
                     </w:txbxContent>
                   </v:textbox>
                 </v:shape>
-                <v:shape id="Left Brace 180" o:spid="_x0000_s1142" type="#_x0000_t87" style="position:absolute;left:23526;top:27983;width:3334;height:3391;visibility:visible;mso-wrap-style:square;v-text-anchor:middle" o:gfxdata="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" adj="1770" strokecolor="black [3213]"/>
-                <v:shape id="Text Box 176" o:spid="_x0000_s1143" type="#_x0000_t202" style="position:absolute;left:7962;top:27983;width:15679;height:2953;visibility:visible;mso-wrap-style:none;v-text-anchor:top" o:gfxdata="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" filled="f" stroked="f" strokeweight=".5pt">
+                <v:shape id="Left Brace 180" o:spid="_x0000_s1187" type="#_x0000_t87" style="position:absolute;left:23526;top:27983;width:3334;height:3391;visibility:visible;mso-wrap-style:square;v-text-anchor:middle" o:gfxdata="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" adj="1770" strokecolor="black [3213]"/>
+                <v:shape id="Text Box 176" o:spid="_x0000_s1188" type="#_x0000_t202" style="position:absolute;left:7962;top:27983;width:15679;height:2953;visibility:visible;mso-wrap-style:none;v-text-anchor:top" o:gfxdata="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" filled="f" stroked="f" strokeweight=".5pt">
                   <v:textbox>
                     <w:txbxContent>
                       <w:p>
@@ -10675,8 +13922,8 @@
                     </w:txbxContent>
                   </v:textbox>
                 </v:shape>
-                <v:shape id="Left Brace 184" o:spid="_x0000_s1144" type="#_x0000_t87" style="position:absolute;left:23526;top:31672;width:3334;height:3385;visibility:visible;mso-wrap-style:square;v-text-anchor:middle" o:gfxdata="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" adj="1773" strokecolor="black [3213]"/>
-                <v:shape id="Text Box 176" o:spid="_x0000_s1145" type="#_x0000_t202" style="position:absolute;left:5626;top:31862;width:17869;height:2953;visibility:visible;mso-wrap-style:none;v-text-anchor:top" o:gfxdata="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" filled="f" stroked="f" strokeweight=".5pt">
+                <v:shape id="Left Brace 184" o:spid="_x0000_s1189" type="#_x0000_t87" style="position:absolute;left:23526;top:31672;width:3334;height:3385;visibility:visible;mso-wrap-style:square;v-text-anchor:middle" o:gfxdata="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" adj="1773" strokecolor="black [3213]"/>
+                <v:shape id="Text Box 176" o:spid="_x0000_s1190" type="#_x0000_t202" style="position:absolute;left:5626;top:31862;width:17869;height:2953;visibility:visible;mso-wrap-style:none;v-text-anchor:top" o:gfxdata="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" filled="f" stroked="f" strokeweight=".5pt">
                   <v:textbox>
                     <w:txbxContent>
                       <w:p>
@@ -10697,8 +13944,8 @@
                     </w:txbxContent>
                   </v:textbox>
                 </v:shape>
-                <v:shape id="Left Brace 186" o:spid="_x0000_s1146" type="#_x0000_t87" style="position:absolute;left:23529;top:13230;width:3334;height:3384;visibility:visible;mso-wrap-style:square;v-text-anchor:middle" o:gfxdata="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" adj="1773" strokecolor="black [3213]"/>
-                <v:shape id="Text Box 176" o:spid="_x0000_s1147" type="#_x0000_t202" style="position:absolute;left:6283;top:13325;width:17361;height:2953;visibility:visible;mso-wrap-style:none;v-text-anchor:top" o:gfxdata="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" filled="f" stroked="f" strokeweight=".5pt">
+                <v:shape id="Left Brace 186" o:spid="_x0000_s1191" type="#_x0000_t87" style="position:absolute;left:23529;top:13230;width:3334;height:3384;visibility:visible;mso-wrap-style:square;v-text-anchor:middle" o:gfxdata="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" adj="1773" strokecolor="black [3213]"/>
+                <v:shape id="Text Box 176" o:spid="_x0000_s1192" type="#_x0000_t202" style="position:absolute;left:6283;top:13325;width:17361;height:2953;visibility:visible;mso-wrap-style:none;v-text-anchor:top" o:gfxdata="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" filled="f" stroked="f" strokeweight=".5pt">
                   <v:textbox>
                     <w:txbxContent>
                       <w:p>
@@ -10725,6 +13972,8 @@
           </mc:Fallback>
         </mc:AlternateContent>
       </w:r>
+      <w:bookmarkStart w:id="0" w:name="_GoBack"/>
+      <w:bookmarkEnd w:id="0"/>
     </w:p>
     <w:p>
       <w:pPr>
@@ -13720,7 +16969,7 @@
 </file>
 
 <file path=word/endnotes.xml><?xml version="1.0" encoding="utf-8"?>
-<w:endnotes xmlns:wpc="http://schemas.microsoft.com/office/word/2010/wordprocessingCanvas" xmlns:cx="http://schemas.microsoft.com/office/drawing/2014/chartex" xmlns:cx1="http://schemas.microsoft.com/office/drawing/2015/9/8/chartex" xmlns:cx2="http://schemas.microsoft.com/office/drawing/2015/10/21/chartex" xmlns:cx3="http://schemas.microsoft.com/office/drawing/2016/5/9/chartex" xmlns:cx4="http://schemas.microsoft.com/office/drawing/2016/5/10/chartex" xmlns:cx5="http://schemas.microsoft.com/office/drawing/2016/5/11/chartex" xmlns:cx6="http://schemas.microsoft.com/office/drawing/2016/5/12/chartex" xmlns:cx7="http://schemas.microsoft.com/office/drawing/2016/5/13/chartex" xmlns:cx8="http://schemas.microsoft.com/office/drawing/2016/5/14/chartex" xmlns:mc="http://schemas.openxmlformats.org/markup-compatibility/2006" xmlns:aink="http://schemas.microsoft.com/office/drawing/2016/ink" xmlns:am3d="http://schemas.microsoft.com/office/drawing/2017/model3d" xmlns:o="urn:schemas-microsoft-com:office:office" xmlns:r="http://schemas.openxmlformats.org/officeDocument/2006/relationships" xmlns:m="http://schemas.openxmlformats.org/officeDocument/2006/math" xmlns:v="urn:schemas-microsoft-com:vml" xmlns:wp14="http://schemas.microsoft.com/office/word/2010/wordprocessingDrawing" xmlns:wp="http://schemas.openxmlformats.org/drawingml/2006/wordprocessingDrawing" xmlns:w10="urn:schemas-microsoft-com:office:word" xmlns:w="http://schemas.openxmlformats.org/wordprocessingml/2006/main" xmlns:w14="http://schemas.microsoft.com/office/word/2010/wordml" xmlns:w15="http://schemas.microsoft.com/office/word/2012/wordml" xmlns:w16se="http://schemas.microsoft.com/office/word/2015/wordml/symex" xmlns:wpg="http://schemas.microsoft.com/office/word/2010/wordprocessingGroup" xmlns:wpi="http://schemas.microsoft.com/office/word/2010/wordprocessingInk" xmlns:wne="http://schemas.microsoft.com/office/word/2006/wordml" xmlns:wps="http://schemas.microsoft.com/office/word/2010/wordprocessingShape" mc:Ignorable="w14 w15 w16se wp14">
+<w:endnotes xmlns:wpc="http://schemas.microsoft.com/office/word/2010/wordprocessingCanvas" xmlns:cx="http://schemas.microsoft.com/office/drawing/2014/chartex" xmlns:cx1="http://schemas.microsoft.com/office/drawing/2015/9/8/chartex" xmlns:cx2="http://schemas.microsoft.com/office/drawing/2015/10/21/chartex" xmlns:cx3="http://schemas.microsoft.com/office/drawing/2016/5/9/chartex" xmlns:cx4="http://schemas.microsoft.com/office/drawing/2016/5/10/chartex" xmlns:cx5="http://schemas.microsoft.com/office/drawing/2016/5/11/chartex" xmlns:cx6="http://schemas.microsoft.com/office/drawing/2016/5/12/chartex" xmlns:cx7="http://schemas.microsoft.com/office/drawing/2016/5/13/chartex" xmlns:cx8="http://schemas.microsoft.com/office/drawing/2016/5/14/chartex" xmlns:mc="http://schemas.openxmlformats.org/markup-compatibility/2006" xmlns:aink="http://schemas.microsoft.com/office/drawing/2016/ink" xmlns:am3d="http://schemas.microsoft.com/office/drawing/2017/model3d" xmlns:o="urn:schemas-microsoft-com:office:office" xmlns:r="http://schemas.openxmlformats.org/officeDocument/2006/relationships" xmlns:m="http://schemas.openxmlformats.org/officeDocument/2006/math" xmlns:v="urn:schemas-microsoft-com:vml" xmlns:wp14="http://schemas.microsoft.com/office/word/2010/wordprocessingDrawing" xmlns:wp="http://schemas.openxmlformats.org/drawingml/2006/wordprocessingDrawing" xmlns:w10="urn:schemas-microsoft-com:office:word" xmlns:w="http://schemas.openxmlformats.org/wordprocessingml/2006/main" xmlns:w14="http://schemas.microsoft.com/office/word/2010/wordml" xmlns:w15="http://schemas.microsoft.com/office/word/2012/wordml" xmlns:w16cid="http://schemas.microsoft.com/office/word/2016/wordml/cid" xmlns:w16se="http://schemas.microsoft.com/office/word/2015/wordml/symex" xmlns:wpg="http://schemas.microsoft.com/office/word/2010/wordprocessingGroup" xmlns:wpi="http://schemas.microsoft.com/office/word/2010/wordprocessingInk" xmlns:wne="http://schemas.microsoft.com/office/word/2006/wordml" xmlns:wps="http://schemas.microsoft.com/office/word/2010/wordprocessingShape" mc:Ignorable="w14 w15 w16se w16cid wp14">
   <w:endnote w:type="separator" w:id="-1">
     <w:p>
       <w:pPr>
@@ -13745,7 +16994,7 @@
 </file>
 
 <file path=word/footer1.xml><?xml version="1.0" encoding="utf-8"?>
-<w:ftr xmlns:wpc="http://schemas.microsoft.com/office/word/2010/wordprocessingCanvas" xmlns:cx="http://schemas.microsoft.com/office/drawing/2014/chartex" xmlns:cx1="http://schemas.microsoft.com/office/drawing/2015/9/8/chartex" xmlns:cx2="http://schemas.microsoft.com/office/drawing/2015/10/21/chartex" xmlns:cx3="http://schemas.microsoft.com/office/drawing/2016/5/9/chartex" xmlns:cx4="http://schemas.microsoft.com/office/drawing/2016/5/10/chartex" xmlns:cx5="http://schemas.microsoft.com/office/drawing/2016/5/11/chartex" xmlns:cx6="http://schemas.microsoft.com/office/drawing/2016/5/12/chartex" xmlns:cx7="http://schemas.microsoft.com/office/drawing/2016/5/13/chartex" xmlns:cx8="http://schemas.microsoft.com/office/drawing/2016/5/14/chartex" xmlns:mc="http://schemas.openxmlformats.org/markup-compatibility/2006" xmlns:aink="http://schemas.microsoft.com/office/drawing/2016/ink" xmlns:am3d="http://schemas.microsoft.com/office/drawing/2017/model3d" xmlns:o="urn:schemas-microsoft-com:office:office" xmlns:r="http://schemas.openxmlformats.org/officeDocument/2006/relationships" xmlns:m="http://schemas.openxmlformats.org/officeDocument/2006/math" xmlns:v="urn:schemas-microsoft-com:vml" xmlns:wp14="http://schemas.microsoft.com/office/word/2010/wordprocessingDrawing" xmlns:wp="http://schemas.openxmlformats.org/drawingml/2006/wordprocessingDrawing" xmlns:w10="urn:schemas-microsoft-com:office:word" xmlns:w="http://schemas.openxmlformats.org/wordprocessingml/2006/main" xmlns:w14="http://schemas.microsoft.com/office/word/2010/wordml" xmlns:w15="http://schemas.microsoft.com/office/word/2012/wordml" xmlns:w16se="http://schemas.microsoft.com/office/word/2015/wordml/symex" xmlns:wpg="http://schemas.microsoft.com/office/word/2010/wordprocessingGroup" xmlns:wpi="http://schemas.microsoft.com/office/word/2010/wordprocessingInk" xmlns:wne="http://schemas.microsoft.com/office/word/2006/wordml" xmlns:wps="http://schemas.microsoft.com/office/word/2010/wordprocessingShape" mc:Ignorable="w14 w15 w16se wp14">
+<w:ftr xmlns:wpc="http://schemas.microsoft.com/office/word/2010/wordprocessingCanvas" xmlns:cx="http://schemas.microsoft.com/office/drawing/2014/chartex" xmlns:cx1="http://schemas.microsoft.com/office/drawing/2015/9/8/chartex" xmlns:cx2="http://schemas.microsoft.com/office/drawing/2015/10/21/chartex" xmlns:cx3="http://schemas.microsoft.com/office/drawing/2016/5/9/chartex" xmlns:cx4="http://schemas.microsoft.com/office/drawing/2016/5/10/chartex" xmlns:cx5="http://schemas.microsoft.com/office/drawing/2016/5/11/chartex" xmlns:cx6="http://schemas.microsoft.com/office/drawing/2016/5/12/chartex" xmlns:cx7="http://schemas.microsoft.com/office/drawing/2016/5/13/chartex" xmlns:cx8="http://schemas.microsoft.com/office/drawing/2016/5/14/chartex" xmlns:mc="http://schemas.openxmlformats.org/markup-compatibility/2006" xmlns:aink="http://schemas.microsoft.com/office/drawing/2016/ink" xmlns:am3d="http://schemas.microsoft.com/office/drawing/2017/model3d" xmlns:o="urn:schemas-microsoft-com:office:office" xmlns:r="http://schemas.openxmlformats.org/officeDocument/2006/relationships" xmlns:m="http://schemas.openxmlformats.org/officeDocument/2006/math" xmlns:v="urn:schemas-microsoft-com:vml" xmlns:wp14="http://schemas.microsoft.com/office/word/2010/wordprocessingDrawing" xmlns:wp="http://schemas.openxmlformats.org/drawingml/2006/wordprocessingDrawing" xmlns:w10="urn:schemas-microsoft-com:office:word" xmlns:w="http://schemas.openxmlformats.org/wordprocessingml/2006/main" xmlns:w14="http://schemas.microsoft.com/office/word/2010/wordml" xmlns:w15="http://schemas.microsoft.com/office/word/2012/wordml" xmlns:w16cid="http://schemas.microsoft.com/office/word/2016/wordml/cid" xmlns:w16se="http://schemas.microsoft.com/office/word/2015/wordml/symex" xmlns:wpg="http://schemas.microsoft.com/office/word/2010/wordprocessingGroup" xmlns:wpi="http://schemas.microsoft.com/office/word/2010/wordprocessingInk" xmlns:wne="http://schemas.microsoft.com/office/word/2006/wordml" xmlns:wps="http://schemas.microsoft.com/office/word/2010/wordprocessingShape" mc:Ignorable="w14 w15 w16se w16cid wp14">
   <w:p>
     <w:pPr>
       <w:pStyle w:val="Footer"/>
@@ -13755,7 +17004,7 @@
 </file>
 
 <file path=word/footer2.xml><?xml version="1.0" encoding="utf-8"?>
-<w:ftr xmlns:wpc="http://schemas.microsoft.com/office/word/2010/wordprocessingCanvas" xmlns:cx="http://schemas.microsoft.com/office/drawing/2014/chartex" xmlns:cx1="http://schemas.microsoft.com/office/drawing/2015/9/8/chartex" xmlns:cx2="http://schemas.microsoft.com/office/drawing/2015/10/21/chartex" xmlns:cx3="http://schemas.microsoft.com/office/drawing/2016/5/9/chartex" xmlns:cx4="http://schemas.microsoft.com/office/drawing/2016/5/10/chartex" xmlns:cx5="http://schemas.microsoft.com/office/drawing/2016/5/11/chartex" xmlns:cx6="http://schemas.microsoft.com/office/drawing/2016/5/12/chartex" xmlns:cx7="http://schemas.microsoft.com/office/drawing/2016/5/13/chartex" xmlns:cx8="http://schemas.microsoft.com/office/drawing/2016/5/14/chartex" xmlns:mc="http://schemas.openxmlformats.org/markup-compatibility/2006" xmlns:aink="http://schemas.microsoft.com/office/drawing/2016/ink" xmlns:am3d="http://schemas.microsoft.com/office/drawing/2017/model3d" xmlns:o="urn:schemas-microsoft-com:office:office" xmlns:r="http://schemas.openxmlformats.org/officeDocument/2006/relationships" xmlns:m="http://schemas.openxmlformats.org/officeDocument/2006/math" xmlns:v="urn:schemas-microsoft-com:vml" xmlns:wp14="http://schemas.microsoft.com/office/word/2010/wordprocessingDrawing" xmlns:wp="http://schemas.openxmlformats.org/drawingml/2006/wordprocessingDrawing" xmlns:w10="urn:schemas-microsoft-com:office:word" xmlns:w="http://schemas.openxmlformats.org/wordprocessingml/2006/main" xmlns:w14="http://schemas.microsoft.com/office/word/2010/wordml" xmlns:w15="http://schemas.microsoft.com/office/word/2012/wordml" xmlns:w16se="http://schemas.microsoft.com/office/word/2015/wordml/symex" xmlns:wpg="http://schemas.microsoft.com/office/word/2010/wordprocessingGroup" xmlns:wpi="http://schemas.microsoft.com/office/word/2010/wordprocessingInk" xmlns:wne="http://schemas.microsoft.com/office/word/2006/wordml" xmlns:wps="http://schemas.microsoft.com/office/word/2010/wordprocessingShape" mc:Ignorable="w14 w15 w16se wp14">
+<w:ftr xmlns:wpc="http://schemas.microsoft.com/office/word/2010/wordprocessingCanvas" xmlns:cx="http://schemas.microsoft.com/office/drawing/2014/chartex" xmlns:cx1="http://schemas.microsoft.com/office/drawing/2015/9/8/chartex" xmlns:cx2="http://schemas.microsoft.com/office/drawing/2015/10/21/chartex" xmlns:cx3="http://schemas.microsoft.com/office/drawing/2016/5/9/chartex" xmlns:cx4="http://schemas.microsoft.com/office/drawing/2016/5/10/chartex" xmlns:cx5="http://schemas.microsoft.com/office/drawing/2016/5/11/chartex" xmlns:cx6="http://schemas.microsoft.com/office/drawing/2016/5/12/chartex" xmlns:cx7="http://schemas.microsoft.com/office/drawing/2016/5/13/chartex" xmlns:cx8="http://schemas.microsoft.com/office/drawing/2016/5/14/chartex" xmlns:mc="http://schemas.openxmlformats.org/markup-compatibility/2006" xmlns:aink="http://schemas.microsoft.com/office/drawing/2016/ink" xmlns:am3d="http://schemas.microsoft.com/office/drawing/2017/model3d" xmlns:o="urn:schemas-microsoft-com:office:office" xmlns:r="http://schemas.openxmlformats.org/officeDocument/2006/relationships" xmlns:m="http://schemas.openxmlformats.org/officeDocument/2006/math" xmlns:v="urn:schemas-microsoft-com:vml" xmlns:wp14="http://schemas.microsoft.com/office/word/2010/wordprocessingDrawing" xmlns:wp="http://schemas.openxmlformats.org/drawingml/2006/wordprocessingDrawing" xmlns:w10="urn:schemas-microsoft-com:office:word" xmlns:w="http://schemas.openxmlformats.org/wordprocessingml/2006/main" xmlns:w14="http://schemas.microsoft.com/office/word/2010/wordml" xmlns:w15="http://schemas.microsoft.com/office/word/2012/wordml" xmlns:w16cid="http://schemas.microsoft.com/office/word/2016/wordml/cid" xmlns:w16se="http://schemas.microsoft.com/office/word/2015/wordml/symex" xmlns:wpg="http://schemas.microsoft.com/office/word/2010/wordprocessingGroup" xmlns:wpi="http://schemas.microsoft.com/office/word/2010/wordprocessingInk" xmlns:wne="http://schemas.microsoft.com/office/word/2006/wordml" xmlns:wps="http://schemas.microsoft.com/office/word/2010/wordprocessingShape" mc:Ignorable="w14 w15 w16se w16cid wp14">
   <w:p>
     <w:pPr>
       <w:pStyle w:val="Footer"/>
@@ -13765,7 +17014,7 @@
 </file>
 
 <file path=word/footer3.xml><?xml version="1.0" encoding="utf-8"?>
-<w:ftr xmlns:wpc="http://schemas.microsoft.com/office/word/2010/wordprocessingCanvas" xmlns:cx="http://schemas.microsoft.com/office/drawing/2014/chartex" xmlns:cx1="http://schemas.microsoft.com/office/drawing/2015/9/8/chartex" xmlns:cx2="http://schemas.microsoft.com/office/drawing/2015/10/21/chartex" xmlns:cx3="http://schemas.microsoft.com/office/drawing/2016/5/9/chartex" xmlns:cx4="http://schemas.microsoft.com/office/drawing/2016/5/10/chartex" xmlns:cx5="http://schemas.microsoft.com/office/drawing/2016/5/11/chartex" xmlns:cx6="http://schemas.microsoft.com/office/drawing/2016/5/12/chartex" xmlns:cx7="http://schemas.microsoft.com/office/drawing/2016/5/13/chartex" xmlns:cx8="http://schemas.microsoft.com/office/drawing/2016/5/14/chartex" xmlns:mc="http://schemas.openxmlformats.org/markup-compatibility/2006" xmlns:aink="http://schemas.microsoft.com/office/drawing/2016/ink" xmlns:am3d="http://schemas.microsoft.com/office/drawing/2017/model3d" xmlns:o="urn:schemas-microsoft-com:office:office" xmlns:r="http://schemas.openxmlformats.org/officeDocument/2006/relationships" xmlns:m="http://schemas.openxmlformats.org/officeDocument/2006/math" xmlns:v="urn:schemas-microsoft-com:vml" xmlns:wp14="http://schemas.microsoft.com/office/word/2010/wordprocessingDrawing" xmlns:wp="http://schemas.openxmlformats.org/drawingml/2006/wordprocessingDrawing" xmlns:w10="urn:schemas-microsoft-com:office:word" xmlns:w="http://schemas.openxmlformats.org/wordprocessingml/2006/main" xmlns:w14="http://schemas.microsoft.com/office/word/2010/wordml" xmlns:w15="http://schemas.microsoft.com/office/word/2012/wordml" xmlns:w16se="http://schemas.microsoft.com/office/word/2015/wordml/symex" xmlns:wpg="http://schemas.microsoft.com/office/word/2010/wordprocessingGroup" xmlns:wpi="http://schemas.microsoft.com/office/word/2010/wordprocessingInk" xmlns:wne="http://schemas.microsoft.com/office/word/2006/wordml" xmlns:wps="http://schemas.microsoft.com/office/word/2010/wordprocessingShape" mc:Ignorable="w14 w15 w16se wp14">
+<w:ftr xmlns:wpc="http://schemas.microsoft.com/office/word/2010/wordprocessingCanvas" xmlns:cx="http://schemas.microsoft.com/office/drawing/2014/chartex" xmlns:cx1="http://schemas.microsoft.com/office/drawing/2015/9/8/chartex" xmlns:cx2="http://schemas.microsoft.com/office/drawing/2015/10/21/chartex" xmlns:cx3="http://schemas.microsoft.com/office/drawing/2016/5/9/chartex" xmlns:cx4="http://schemas.microsoft.com/office/drawing/2016/5/10/chartex" xmlns:cx5="http://schemas.microsoft.com/office/drawing/2016/5/11/chartex" xmlns:cx6="http://schemas.microsoft.com/office/drawing/2016/5/12/chartex" xmlns:cx7="http://schemas.microsoft.com/office/drawing/2016/5/13/chartex" xmlns:cx8="http://schemas.microsoft.com/office/drawing/2016/5/14/chartex" xmlns:mc="http://schemas.openxmlformats.org/markup-compatibility/2006" xmlns:aink="http://schemas.microsoft.com/office/drawing/2016/ink" xmlns:am3d="http://schemas.microsoft.com/office/drawing/2017/model3d" xmlns:o="urn:schemas-microsoft-com:office:office" xmlns:r="http://schemas.openxmlformats.org/officeDocument/2006/relationships" xmlns:m="http://schemas.openxmlformats.org/officeDocument/2006/math" xmlns:v="urn:schemas-microsoft-com:vml" xmlns:wp14="http://schemas.microsoft.com/office/word/2010/wordprocessingDrawing" xmlns:wp="http://schemas.openxmlformats.org/drawingml/2006/wordprocessingDrawing" xmlns:w10="urn:schemas-microsoft-com:office:word" xmlns:w="http://schemas.openxmlformats.org/wordprocessingml/2006/main" xmlns:w14="http://schemas.microsoft.com/office/word/2010/wordml" xmlns:w15="http://schemas.microsoft.com/office/word/2012/wordml" xmlns:w16cid="http://schemas.microsoft.com/office/word/2016/wordml/cid" xmlns:w16se="http://schemas.microsoft.com/office/word/2015/wordml/symex" xmlns:wpg="http://schemas.microsoft.com/office/word/2010/wordprocessingGroup" xmlns:wpi="http://schemas.microsoft.com/office/word/2010/wordprocessingInk" xmlns:wne="http://schemas.microsoft.com/office/word/2006/wordml" xmlns:wps="http://schemas.microsoft.com/office/word/2010/wordprocessingShape" mc:Ignorable="w14 w15 w16se w16cid wp14">
   <w:p>
     <w:pPr>
       <w:pStyle w:val="Footer"/>
@@ -13775,7 +17024,7 @@
 </file>
 
 <file path=word/footnotes.xml><?xml version="1.0" encoding="utf-8"?>
-<w:footnotes xmlns:wpc="http://schemas.microsoft.com/office/word/2010/wordprocessingCanvas" xmlns:cx="http://schemas.microsoft.com/office/drawing/2014/chartex" xmlns:cx1="http://schemas.microsoft.com/office/drawing/2015/9/8/chartex" xmlns:cx2="http://schemas.microsoft.com/office/drawing/2015/10/21/chartex" xmlns:cx3="http://schemas.microsoft.com/office/drawing/2016/5/9/chartex" xmlns:cx4="http://schemas.microsoft.com/office/drawing/2016/5/10/chartex" xmlns:cx5="http://schemas.microsoft.com/office/drawing/2016/5/11/chartex" xmlns:cx6="http://schemas.microsoft.com/office/drawing/2016/5/12/chartex" xmlns:cx7="http://schemas.microsoft.com/office/drawing/2016/5/13/chartex" xmlns:cx8="http://schemas.microsoft.com/office/drawing/2016/5/14/chartex" xmlns:mc="http://schemas.openxmlformats.org/markup-compatibility/2006" xmlns:aink="http://schemas.microsoft.com/office/drawing/2016/ink" xmlns:am3d="http://schemas.microsoft.com/office/drawing/2017/model3d" xmlns:o="urn:schemas-microsoft-com:office:office" xmlns:r="http://schemas.openxmlformats.org/officeDocument/2006/relationships" xmlns:m="http://schemas.openxmlformats.org/officeDocument/2006/math" xmlns:v="urn:schemas-microsoft-com:vml" xmlns:wp14="http://schemas.microsoft.com/office/word/2010/wordprocessingDrawing" xmlns:wp="http://schemas.openxmlformats.org/drawingml/2006/wordprocessingDrawing" xmlns:w10="urn:schemas-microsoft-com:office:word" xmlns:w="http://schemas.openxmlformats.org/wordprocessingml/2006/main" xmlns:w14="http://schemas.microsoft.com/office/word/2010/wordml" xmlns:w15="http://schemas.microsoft.com/office/word/2012/wordml" xmlns:w16se="http://schemas.microsoft.com/office/word/2015/wordml/symex" xmlns:wpg="http://schemas.microsoft.com/office/word/2010/wordprocessingGroup" xmlns:wpi="http://schemas.microsoft.com/office/word/2010/wordprocessingInk" xmlns:wne="http://schemas.microsoft.com/office/word/2006/wordml" xmlns:wps="http://schemas.microsoft.com/office/word/2010/wordprocessingShape" mc:Ignorable="w14 w15 w16se wp14">
+<w:footnotes xmlns:wpc="http://schemas.microsoft.com/office/word/2010/wordprocessingCanvas" xmlns:cx="http://schemas.microsoft.com/office/drawing/2014/chartex" xmlns:cx1="http://schemas.microsoft.com/office/drawing/2015/9/8/chartex" xmlns:cx2="http://schemas.microsoft.com/office/drawing/2015/10/21/chartex" xmlns:cx3="http://schemas.microsoft.com/office/drawing/2016/5/9/chartex" xmlns:cx4="http://schemas.microsoft.com/office/drawing/2016/5/10/chartex" xmlns:cx5="http://schemas.microsoft.com/office/drawing/2016/5/11/chartex" xmlns:cx6="http://schemas.microsoft.com/office/drawing/2016/5/12/chartex" xmlns:cx7="http://schemas.microsoft.com/office/drawing/2016/5/13/chartex" xmlns:cx8="http://schemas.microsoft.com/office/drawing/2016/5/14/chartex" xmlns:mc="http://schemas.openxmlformats.org/markup-compatibility/2006" xmlns:aink="http://schemas.microsoft.com/office/drawing/2016/ink" xmlns:am3d="http://schemas.microsoft.com/office/drawing/2017/model3d" xmlns:o="urn:schemas-microsoft-com:office:office" xmlns:r="http://schemas.openxmlformats.org/officeDocument/2006/relationships" xmlns:m="http://schemas.openxmlformats.org/officeDocument/2006/math" xmlns:v="urn:schemas-microsoft-com:vml" xmlns:wp14="http://schemas.microsoft.com/office/word/2010/wordprocessingDrawing" xmlns:wp="http://schemas.openxmlformats.org/drawingml/2006/wordprocessingDrawing" xmlns:w10="urn:schemas-microsoft-com:office:word" xmlns:w="http://schemas.openxmlformats.org/wordprocessingml/2006/main" xmlns:w14="http://schemas.microsoft.com/office/word/2010/wordml" xmlns:w15="http://schemas.microsoft.com/office/word/2012/wordml" xmlns:w16cid="http://schemas.microsoft.com/office/word/2016/wordml/cid" xmlns:w16se="http://schemas.microsoft.com/office/word/2015/wordml/symex" xmlns:wpg="http://schemas.microsoft.com/office/word/2010/wordprocessingGroup" xmlns:wpi="http://schemas.microsoft.com/office/word/2010/wordprocessingInk" xmlns:wne="http://schemas.microsoft.com/office/word/2006/wordml" xmlns:wps="http://schemas.microsoft.com/office/word/2010/wordprocessingShape" mc:Ignorable="w14 w15 w16se w16cid wp14">
   <w:footnote w:type="separator" w:id="-1">
     <w:p>
       <w:pPr>
@@ -13800,7 +17049,7 @@
 </file>
 
 <file path=word/header1.xml><?xml version="1.0" encoding="utf-8"?>
-<w:hdr xmlns:wpc="http://schemas.microsoft.com/office/word/2010/wordprocessingCanvas" xmlns:cx="http://schemas.microsoft.com/office/drawing/2014/chartex" xmlns:cx1="http://schemas.microsoft.com/office/drawing/2015/9/8/chartex" xmlns:cx2="http://schemas.microsoft.com/office/drawing/2015/10/21/chartex" xmlns:cx3="http://schemas.microsoft.com/office/drawing/2016/5/9/chartex" xmlns:cx4="http://schemas.microsoft.com/office/drawing/2016/5/10/chartex" xmlns:cx5="http://schemas.microsoft.com/office/drawing/2016/5/11/chartex" xmlns:cx6="http://schemas.microsoft.com/office/drawing/2016/5/12/chartex" xmlns:cx7="http://schemas.microsoft.com/office/drawing/2016/5/13/chartex" xmlns:cx8="http://schemas.microsoft.com/office/drawing/2016/5/14/chartex" xmlns:mc="http://schemas.openxmlformats.org/markup-compatibility/2006" xmlns:aink="http://schemas.microsoft.com/office/drawing/2016/ink" xmlns:am3d="http://schemas.microsoft.com/office/drawing/2017/model3d" xmlns:o="urn:schemas-microsoft-com:office:office" xmlns:r="http://schemas.openxmlformats.org/officeDocument/2006/relationships" xmlns:m="http://schemas.openxmlformats.org/officeDocument/2006/math" xmlns:v="urn:schemas-microsoft-com:vml" xmlns:wp14="http://schemas.microsoft.com/office/word/2010/wordprocessingDrawing" xmlns:wp="http://schemas.openxmlformats.org/drawingml/2006/wordprocessingDrawing" xmlns:w10="urn:schemas-microsoft-com:office:word" xmlns:w="http://schemas.openxmlformats.org/wordprocessingml/2006/main" xmlns:w14="http://schemas.microsoft.com/office/word/2010/wordml" xmlns:w15="http://schemas.microsoft.com/office/word/2012/wordml" xmlns:w16se="http://schemas.microsoft.com/office/word/2015/wordml/symex" xmlns:wpg="http://schemas.microsoft.com/office/word/2010/wordprocessingGroup" xmlns:wpi="http://schemas.microsoft.com/office/word/2010/wordprocessingInk" xmlns:wne="http://schemas.microsoft.com/office/word/2006/wordml" xmlns:wps="http://schemas.microsoft.com/office/word/2010/wordprocessingShape" mc:Ignorable="w14 w15 w16se wp14">
+<w:hdr xmlns:wpc="http://schemas.microsoft.com/office/word/2010/wordprocessingCanvas" xmlns:cx="http://schemas.microsoft.com/office/drawing/2014/chartex" xmlns:cx1="http://schemas.microsoft.com/office/drawing/2015/9/8/chartex" xmlns:cx2="http://schemas.microsoft.com/office/drawing/2015/10/21/chartex" xmlns:cx3="http://schemas.microsoft.com/office/drawing/2016/5/9/chartex" xmlns:cx4="http://schemas.microsoft.com/office/drawing/2016/5/10/chartex" xmlns:cx5="http://schemas.microsoft.com/office/drawing/2016/5/11/chartex" xmlns:cx6="http://schemas.microsoft.com/office/drawing/2016/5/12/chartex" xmlns:cx7="http://schemas.microsoft.com/office/drawing/2016/5/13/chartex" xmlns:cx8="http://schemas.microsoft.com/office/drawing/2016/5/14/chartex" xmlns:mc="http://schemas.openxmlformats.org/markup-compatibility/2006" xmlns:aink="http://schemas.microsoft.com/office/drawing/2016/ink" xmlns:am3d="http://schemas.microsoft.com/office/drawing/2017/model3d" xmlns:o="urn:schemas-microsoft-com:office:office" xmlns:r="http://schemas.openxmlformats.org/officeDocument/2006/relationships" xmlns:m="http://schemas.openxmlformats.org/officeDocument/2006/math" xmlns:v="urn:schemas-microsoft-com:vml" xmlns:wp14="http://schemas.microsoft.com/office/word/2010/wordprocessingDrawing" xmlns:wp="http://schemas.openxmlformats.org/drawingml/2006/wordprocessingDrawing" xmlns:w10="urn:schemas-microsoft-com:office:word" xmlns:w="http://schemas.openxmlformats.org/wordprocessingml/2006/main" xmlns:w14="http://schemas.microsoft.com/office/word/2010/wordml" xmlns:w15="http://schemas.microsoft.com/office/word/2012/wordml" xmlns:w16cid="http://schemas.microsoft.com/office/word/2016/wordml/cid" xmlns:w16se="http://schemas.microsoft.com/office/word/2015/wordml/symex" xmlns:wpg="http://schemas.microsoft.com/office/word/2010/wordprocessingGroup" xmlns:wpi="http://schemas.microsoft.com/office/word/2010/wordprocessingInk" xmlns:wne="http://schemas.microsoft.com/office/word/2006/wordml" xmlns:wps="http://schemas.microsoft.com/office/word/2010/wordprocessingShape" mc:Ignorable="w14 w15 w16se w16cid wp14">
   <w:p>
     <w:pPr>
       <w:pStyle w:val="Header"/>
@@ -13810,7 +17059,7 @@
 </file>
 
 <file path=word/header2.xml><?xml version="1.0" encoding="utf-8"?>
-<w:hdr xmlns:wpc="http://schemas.microsoft.com/office/word/2010/wordprocessingCanvas" xmlns:cx="http://schemas.microsoft.com/office/drawing/2014/chartex" xmlns:cx1="http://schemas.microsoft.com/office/drawing/2015/9/8/chartex" xmlns:cx2="http://schemas.microsoft.com/office/drawing/2015/10/21/chartex" xmlns:cx3="http://schemas.microsoft.com/office/drawing/2016/5/9/chartex" xmlns:cx4="http://schemas.microsoft.com/office/drawing/2016/5/10/chartex" xmlns:cx5="http://schemas.microsoft.com/office/drawing/2016/5/11/chartex" xmlns:cx6="http://schemas.microsoft.com/office/drawing/2016/5/12/chartex" xmlns:cx7="http://schemas.microsoft.com/office/drawing/2016/5/13/chartex" xmlns:cx8="http://schemas.microsoft.com/office/drawing/2016/5/14/chartex" xmlns:mc="http://schemas.openxmlformats.org/markup-compatibility/2006" xmlns:aink="http://schemas.microsoft.com/office/drawing/2016/ink" xmlns:am3d="http://schemas.microsoft.com/office/drawing/2017/model3d" xmlns:o="urn:schemas-microsoft-com:office:office" xmlns:r="http://schemas.openxmlformats.org/officeDocument/2006/relationships" xmlns:m="http://schemas.openxmlformats.org/officeDocument/2006/math" xmlns:v="urn:schemas-microsoft-com:vml" xmlns:wp14="http://schemas.microsoft.com/office/word/2010/wordprocessingDrawing" xmlns:wp="http://schemas.openxmlformats.org/drawingml/2006/wordprocessingDrawing" xmlns:w10="urn:schemas-microsoft-com:office:word" xmlns:w="http://schemas.openxmlformats.org/wordprocessingml/2006/main" xmlns:w14="http://schemas.microsoft.com/office/word/2010/wordml" xmlns:w15="http://schemas.microsoft.com/office/word/2012/wordml" xmlns:w16se="http://schemas.microsoft.com/office/word/2015/wordml/symex" xmlns:wpg="http://schemas.microsoft.com/office/word/2010/wordprocessingGroup" xmlns:wpi="http://schemas.microsoft.com/office/word/2010/wordprocessingInk" xmlns:wne="http://schemas.microsoft.com/office/word/2006/wordml" xmlns:wps="http://schemas.microsoft.com/office/word/2010/wordprocessingShape" mc:Ignorable="w14 w15 w16se wp14">
+<w:hdr xmlns:wpc="http://schemas.microsoft.com/office/word/2010/wordprocessingCanvas" xmlns:cx="http://schemas.microsoft.com/office/drawing/2014/chartex" xmlns:cx1="http://schemas.microsoft.com/office/drawing/2015/9/8/chartex" xmlns:cx2="http://schemas.microsoft.com/office/drawing/2015/10/21/chartex" xmlns:cx3="http://schemas.microsoft.com/office/drawing/2016/5/9/chartex" xmlns:cx4="http://schemas.microsoft.com/office/drawing/2016/5/10/chartex" xmlns:cx5="http://schemas.microsoft.com/office/drawing/2016/5/11/chartex" xmlns:cx6="http://schemas.microsoft.com/office/drawing/2016/5/12/chartex" xmlns:cx7="http://schemas.microsoft.com/office/drawing/2016/5/13/chartex" xmlns:cx8="http://schemas.microsoft.com/office/drawing/2016/5/14/chartex" xmlns:mc="http://schemas.openxmlformats.org/markup-compatibility/2006" xmlns:aink="http://schemas.microsoft.com/office/drawing/2016/ink" xmlns:am3d="http://schemas.microsoft.com/office/drawing/2017/model3d" xmlns:o="urn:schemas-microsoft-com:office:office" xmlns:r="http://schemas.openxmlformats.org/officeDocument/2006/relationships" xmlns:m="http://schemas.openxmlformats.org/officeDocument/2006/math" xmlns:v="urn:schemas-microsoft-com:vml" xmlns:wp14="http://schemas.microsoft.com/office/word/2010/wordprocessingDrawing" xmlns:wp="http://schemas.openxmlformats.org/drawingml/2006/wordprocessingDrawing" xmlns:w10="urn:schemas-microsoft-com:office:word" xmlns:w="http://schemas.openxmlformats.org/wordprocessingml/2006/main" xmlns:w14="http://schemas.microsoft.com/office/word/2010/wordml" xmlns:w15="http://schemas.microsoft.com/office/word/2012/wordml" xmlns:w16cid="http://schemas.microsoft.com/office/word/2016/wordml/cid" xmlns:w16se="http://schemas.microsoft.com/office/word/2015/wordml/symex" xmlns:wpg="http://schemas.microsoft.com/office/word/2010/wordprocessingGroup" xmlns:wpi="http://schemas.microsoft.com/office/word/2010/wordprocessingInk" xmlns:wne="http://schemas.microsoft.com/office/word/2006/wordml" xmlns:wps="http://schemas.microsoft.com/office/word/2010/wordprocessingShape" mc:Ignorable="w14 w15 w16se w16cid wp14">
   <w:p>
     <w:pPr>
       <w:pStyle w:val="Header"/>
@@ -13825,7 +17074,7 @@
 </file>
 
 <file path=word/header3.xml><?xml version="1.0" encoding="utf-8"?>
-<w:hdr xmlns:wpc="http://schemas.microsoft.com/office/word/2010/wordprocessingCanvas" xmlns:cx="http://schemas.microsoft.com/office/drawing/2014/chartex" xmlns:cx1="http://schemas.microsoft.com/office/drawing/2015/9/8/chartex" xmlns:cx2="http://schemas.microsoft.com/office/drawing/2015/10/21/chartex" xmlns:cx3="http://schemas.microsoft.com/office/drawing/2016/5/9/chartex" xmlns:cx4="http://schemas.microsoft.com/office/drawing/2016/5/10/chartex" xmlns:cx5="http://schemas.microsoft.com/office/drawing/2016/5/11/chartex" xmlns:cx6="http://schemas.microsoft.com/office/drawing/2016/5/12/chartex" xmlns:cx7="http://schemas.microsoft.com/office/drawing/2016/5/13/chartex" xmlns:cx8="http://schemas.microsoft.com/office/drawing/2016/5/14/chartex" xmlns:mc="http://schemas.openxmlformats.org/markup-compatibility/2006" xmlns:aink="http://schemas.microsoft.com/office/drawing/2016/ink" xmlns:am3d="http://schemas.microsoft.com/office/drawing/2017/model3d" xmlns:o="urn:schemas-microsoft-com:office:office" xmlns:r="http://schemas.openxmlformats.org/officeDocument/2006/relationships" xmlns:m="http://schemas.openxmlformats.org/officeDocument/2006/math" xmlns:v="urn:schemas-microsoft-com:vml" xmlns:wp14="http://schemas.microsoft.com/office/word/2010/wordprocessingDrawing" xmlns:wp="http://schemas.openxmlformats.org/drawingml/2006/wordprocessingDrawing" xmlns:w10="urn:schemas-microsoft-com:office:word" xmlns:w="http://schemas.openxmlformats.org/wordprocessingml/2006/main" xmlns:w14="http://schemas.microsoft.com/office/word/2010/wordml" xmlns:w15="http://schemas.microsoft.com/office/word/2012/wordml" xmlns:w16se="http://schemas.microsoft.com/office/word/2015/wordml/symex" xmlns:wpg="http://schemas.microsoft.com/office/word/2010/wordprocessingGroup" xmlns:wpi="http://schemas.microsoft.com/office/word/2010/wordprocessingInk" xmlns:wne="http://schemas.microsoft.com/office/word/2006/wordml" xmlns:wps="http://schemas.microsoft.com/office/word/2010/wordprocessingShape" mc:Ignorable="w14 w15 w16se wp14">
+<w:hdr xmlns:wpc="http://schemas.microsoft.com/office/word/2010/wordprocessingCanvas" xmlns:cx="http://schemas.microsoft.com/office/drawing/2014/chartex" xmlns:cx1="http://schemas.microsoft.com/office/drawing/2015/9/8/chartex" xmlns:cx2="http://schemas.microsoft.com/office/drawing/2015/10/21/chartex" xmlns:cx3="http://schemas.microsoft.com/office/drawing/2016/5/9/chartex" xmlns:cx4="http://schemas.microsoft.com/office/drawing/2016/5/10/chartex" xmlns:cx5="http://schemas.microsoft.com/office/drawing/2016/5/11/chartex" xmlns:cx6="http://schemas.microsoft.com/office/drawing/2016/5/12/chartex" xmlns:cx7="http://schemas.microsoft.com/office/drawing/2016/5/13/chartex" xmlns:cx8="http://schemas.microsoft.com/office/drawing/2016/5/14/chartex" xmlns:mc="http://schemas.openxmlformats.org/markup-compatibility/2006" xmlns:aink="http://schemas.microsoft.com/office/drawing/2016/ink" xmlns:am3d="http://schemas.microsoft.com/office/drawing/2017/model3d" xmlns:o="urn:schemas-microsoft-com:office:office" xmlns:r="http://schemas.openxmlformats.org/officeDocument/2006/relationships" xmlns:m="http://schemas.openxmlformats.org/officeDocument/2006/math" xmlns:v="urn:schemas-microsoft-com:vml" xmlns:wp14="http://schemas.microsoft.com/office/word/2010/wordprocessingDrawing" xmlns:wp="http://schemas.openxmlformats.org/drawingml/2006/wordprocessingDrawing" xmlns:w10="urn:schemas-microsoft-com:office:word" xmlns:w="http://schemas.openxmlformats.org/wordprocessingml/2006/main" xmlns:w14="http://schemas.microsoft.com/office/word/2010/wordml" xmlns:w15="http://schemas.microsoft.com/office/word/2012/wordml" xmlns:w16cid="http://schemas.microsoft.com/office/word/2016/wordml/cid" xmlns:w16se="http://schemas.microsoft.com/office/word/2015/wordml/symex" xmlns:wpg="http://schemas.microsoft.com/office/word/2010/wordprocessingGroup" xmlns:wpi="http://schemas.microsoft.com/office/word/2010/wordprocessingInk" xmlns:wne="http://schemas.microsoft.com/office/word/2006/wordml" xmlns:wps="http://schemas.microsoft.com/office/word/2010/wordprocessingShape" mc:Ignorable="w14 w15 w16se w16cid wp14">
   <w:p>
     <w:pPr>
       <w:pStyle w:val="Header"/>
@@ -13835,7 +17084,7 @@
 </file>
 
 <file path=word/numbering.xml><?xml version="1.0" encoding="utf-8"?>
-<w:numbering xmlns:wpc="http://schemas.microsoft.com/office/word/2010/wordprocessingCanvas" xmlns:cx="http://schemas.microsoft.com/office/drawing/2014/chartex" xmlns:cx1="http://schemas.microsoft.com/office/drawing/2015/9/8/chartex" xmlns:cx2="http://schemas.microsoft.com/office/drawing/2015/10/21/chartex" xmlns:cx3="http://schemas.microsoft.com/office/drawing/2016/5/9/chartex" xmlns:cx4="http://schemas.microsoft.com/office/drawing/2016/5/10/chartex" xmlns:cx5="http://schemas.microsoft.com/office/drawing/2016/5/11/chartex" xmlns:cx6="http://schemas.microsoft.com/office/drawing/2016/5/12/chartex" xmlns:cx7="http://schemas.microsoft.com/office/drawing/2016/5/13/chartex" xmlns:cx8="http://schemas.microsoft.com/office/drawing/2016/5/14/chartex" xmlns:mc="http://schemas.openxmlformats.org/markup-compatibility/2006" xmlns:aink="http://schemas.microsoft.com/office/drawing/2016/ink" xmlns:am3d="http://schemas.microsoft.com/office/drawing/2017/model3d" xmlns:o="urn:schemas-microsoft-com:office:office" xmlns:r="http://schemas.openxmlformats.org/officeDocument/2006/relationships" xmlns:m="http://schemas.openxmlformats.org/officeDocument/2006/math" xmlns:v="urn:schemas-microsoft-com:vml" xmlns:wp14="http://schemas.microsoft.com/office/word/2010/wordprocessingDrawing" xmlns:wp="http://schemas.openxmlformats.org/drawingml/2006/wordprocessingDrawing" xmlns:w10="urn:schemas-microsoft-com:office:word" xmlns:w="http://schemas.openxmlformats.org/wordprocessingml/2006/main" xmlns:w14="http://schemas.microsoft.com/office/word/2010/wordml" xmlns:w15="http://schemas.microsoft.com/office/word/2012/wordml" xmlns:w16se="http://schemas.microsoft.com/office/word/2015/wordml/symex" xmlns:wpg="http://schemas.microsoft.com/office/word/2010/wordprocessingGroup" xmlns:wpi="http://schemas.microsoft.com/office/word/2010/wordprocessingInk" xmlns:wne="http://schemas.microsoft.com/office/word/2006/wordml" xmlns:wps="http://schemas.microsoft.com/office/word/2010/wordprocessingShape" mc:Ignorable="w14 w15 w16se wp14">
+<w:numbering xmlns:wpc="http://schemas.microsoft.com/office/word/2010/wordprocessingCanvas" xmlns:cx="http://schemas.microsoft.com/office/drawing/2014/chartex" xmlns:cx1="http://schemas.microsoft.com/office/drawing/2015/9/8/chartex" xmlns:cx2="http://schemas.microsoft.com/office/drawing/2015/10/21/chartex" xmlns:cx3="http://schemas.microsoft.com/office/drawing/2016/5/9/chartex" xmlns:cx4="http://schemas.microsoft.com/office/drawing/2016/5/10/chartex" xmlns:cx5="http://schemas.microsoft.com/office/drawing/2016/5/11/chartex" xmlns:cx6="http://schemas.microsoft.com/office/drawing/2016/5/12/chartex" xmlns:cx7="http://schemas.microsoft.com/office/drawing/2016/5/13/chartex" xmlns:cx8="http://schemas.microsoft.com/office/drawing/2016/5/14/chartex" xmlns:mc="http://schemas.openxmlformats.org/markup-compatibility/2006" xmlns:aink="http://schemas.microsoft.com/office/drawing/2016/ink" xmlns:am3d="http://schemas.microsoft.com/office/drawing/2017/model3d" xmlns:o="urn:schemas-microsoft-com:office:office" xmlns:r="http://schemas.openxmlformats.org/officeDocument/2006/relationships" xmlns:m="http://schemas.openxmlformats.org/officeDocument/2006/math" xmlns:v="urn:schemas-microsoft-com:vml" xmlns:wp14="http://schemas.microsoft.com/office/word/2010/wordprocessingDrawing" xmlns:wp="http://schemas.openxmlformats.org/drawingml/2006/wordprocessingDrawing" xmlns:w10="urn:schemas-microsoft-com:office:word" xmlns:w="http://schemas.openxmlformats.org/wordprocessingml/2006/main" xmlns:w14="http://schemas.microsoft.com/office/word/2010/wordml" xmlns:w15="http://schemas.microsoft.com/office/word/2012/wordml" xmlns:w16cid="http://schemas.microsoft.com/office/word/2016/wordml/cid" xmlns:w16se="http://schemas.microsoft.com/office/word/2015/wordml/symex" xmlns:wpg="http://schemas.microsoft.com/office/word/2010/wordprocessingGroup" xmlns:wpi="http://schemas.microsoft.com/office/word/2010/wordprocessingInk" xmlns:wne="http://schemas.microsoft.com/office/word/2006/wordml" xmlns:wps="http://schemas.microsoft.com/office/word/2010/wordprocessingShape" mc:Ignorable="w14 w15 w16se w16cid wp14">
   <w:abstractNum w:abstractNumId="0" w15:restartNumberingAfterBreak="0">
     <w:nsid w:val="04B376DC"/>
     <w:multiLevelType w:val="hybridMultilevel"/>
@@ -14063,6 +17312,119 @@
     </w:lvl>
   </w:abstractNum>
   <w:abstractNum w:abstractNumId="2" w15:restartNumberingAfterBreak="0">
+    <w:nsid w:val="105A001A"/>
+    <w:multiLevelType w:val="hybridMultilevel"/>
+    <w:tmpl w:val="10C47C7C"/>
+    <w:lvl w:ilvl="0" w:tplc="04090001">
+      <w:start w:val="1"/>
+      <w:numFmt w:val="bullet"/>
+      <w:lvlText w:val=""/>
+      <w:lvlJc w:val="left"/>
+      <w:pPr>
+        <w:ind w:left="720" w:hanging="360"/>
+      </w:pPr>
+      <w:rPr>
+        <w:rFonts w:ascii="Symbol" w:hAnsi="Symbol" w:hint="default"/>
+      </w:rPr>
+    </w:lvl>
+    <w:lvl w:ilvl="1" w:tplc="04090003">
+      <w:start w:val="1"/>
+      <w:numFmt w:val="bullet"/>
+      <w:lvlText w:val="o"/>
+      <w:lvlJc w:val="left"/>
+      <w:pPr>
+        <w:ind w:left="1440" w:hanging="360"/>
+      </w:pPr>
+      <w:rPr>
+        <w:rFonts w:ascii="Courier New" w:hAnsi="Courier New" w:cs="Courier New" w:hint="default"/>
+      </w:rPr>
+    </w:lvl>
+    <w:lvl w:ilvl="2" w:tplc="04090005" w:tentative="1">
+      <w:start w:val="1"/>
+      <w:numFmt w:val="bullet"/>
+      <w:lvlText w:val=""/>
+      <w:lvlJc w:val="left"/>
+      <w:pPr>
+        <w:ind w:left="2160" w:hanging="360"/>
+      </w:pPr>
+      <w:rPr>
+        <w:rFonts w:ascii="Wingdings" w:hAnsi="Wingdings" w:hint="default"/>
+      </w:rPr>
+    </w:lvl>
+    <w:lvl w:ilvl="3" w:tplc="04090001" w:tentative="1">
+      <w:start w:val="1"/>
+      <w:numFmt w:val="bullet"/>
+      <w:lvlText w:val=""/>
+      <w:lvlJc w:val="left"/>
+      <w:pPr>
+        <w:ind w:left="2880" w:hanging="360"/>
+      </w:pPr>
+      <w:rPr>
+        <w:rFonts w:ascii="Symbol" w:hAnsi="Symbol" w:hint="default"/>
+      </w:rPr>
+    </w:lvl>
+    <w:lvl w:ilvl="4" w:tplc="04090003" w:tentative="1">
+      <w:start w:val="1"/>
+      <w:numFmt w:val="bullet"/>
+      <w:lvlText w:val="o"/>
+      <w:lvlJc w:val="left"/>
+      <w:pPr>
+        <w:ind w:left="3600" w:hanging="360"/>
+      </w:pPr>
+      <w:rPr>
+        <w:rFonts w:ascii="Courier New" w:hAnsi="Courier New" w:cs="Courier New" w:hint="default"/>
+      </w:rPr>
+    </w:lvl>
+    <w:lvl w:ilvl="5" w:tplc="04090005" w:tentative="1">
+      <w:start w:val="1"/>
+      <w:numFmt w:val="bullet"/>
+      <w:lvlText w:val=""/>
+      <w:lvlJc w:val="left"/>
+      <w:pPr>
+        <w:ind w:left="4320" w:hanging="360"/>
+      </w:pPr>
+      <w:rPr>
+        <w:rFonts w:ascii="Wingdings" w:hAnsi="Wingdings" w:hint="default"/>
+      </w:rPr>
+    </w:lvl>
+    <w:lvl w:ilvl="6" w:tplc="04090001" w:tentative="1">
+      <w:start w:val="1"/>
+      <w:numFmt w:val="bullet"/>
+      <w:lvlText w:val=""/>
+      <w:lvlJc w:val="left"/>
+      <w:pPr>
+        <w:ind w:left="5040" w:hanging="360"/>
+      </w:pPr>
+      <w:rPr>
+        <w:rFonts w:ascii="Symbol" w:hAnsi="Symbol" w:hint="default"/>
+      </w:rPr>
+    </w:lvl>
+    <w:lvl w:ilvl="7" w:tplc="04090003" w:tentative="1">
+      <w:start w:val="1"/>
+      <w:numFmt w:val="bullet"/>
+      <w:lvlText w:val="o"/>
+      <w:lvlJc w:val="left"/>
+      <w:pPr>
+        <w:ind w:left="5760" w:hanging="360"/>
+      </w:pPr>
+      <w:rPr>
+        <w:rFonts w:ascii="Courier New" w:hAnsi="Courier New" w:cs="Courier New" w:hint="default"/>
+      </w:rPr>
+    </w:lvl>
+    <w:lvl w:ilvl="8" w:tplc="04090005" w:tentative="1">
+      <w:start w:val="1"/>
+      <w:numFmt w:val="bullet"/>
+      <w:lvlText w:val=""/>
+      <w:lvlJc w:val="left"/>
+      <w:pPr>
+        <w:ind w:left="6480" w:hanging="360"/>
+      </w:pPr>
+      <w:rPr>
+        <w:rFonts w:ascii="Wingdings" w:hAnsi="Wingdings" w:hint="default"/>
+      </w:rPr>
+    </w:lvl>
+  </w:abstractNum>
+  <w:abstractNum w:abstractNumId="3" w15:restartNumberingAfterBreak="0">
     <w:nsid w:val="110A5E85"/>
     <w:multiLevelType w:val="hybridMultilevel"/>
     <w:tmpl w:val="A5AA1B7E"/>
@@ -14175,7 +17537,7 @@
       </w:rPr>
     </w:lvl>
   </w:abstractNum>
-  <w:abstractNum w:abstractNumId="3" w15:restartNumberingAfterBreak="0">
+  <w:abstractNum w:abstractNumId="4" w15:restartNumberingAfterBreak="0">
     <w:nsid w:val="14EF4F9E"/>
     <w:multiLevelType w:val="hybridMultilevel"/>
     <w:tmpl w:val="6260803C"/>
@@ -14288,7 +17650,7 @@
       </w:rPr>
     </w:lvl>
   </w:abstractNum>
-  <w:abstractNum w:abstractNumId="4" w15:restartNumberingAfterBreak="0">
+  <w:abstractNum w:abstractNumId="5" w15:restartNumberingAfterBreak="0">
     <w:nsid w:val="19E76F4D"/>
     <w:multiLevelType w:val="hybridMultilevel"/>
     <w:tmpl w:val="40CC253C"/>
@@ -14401,7 +17763,7 @@
       </w:rPr>
     </w:lvl>
   </w:abstractNum>
-  <w:abstractNum w:abstractNumId="5" w15:restartNumberingAfterBreak="0">
+  <w:abstractNum w:abstractNumId="6" w15:restartNumberingAfterBreak="0">
     <w:nsid w:val="219E604F"/>
     <w:multiLevelType w:val="multilevel"/>
     <w:tmpl w:val="0EF406C0"/>
@@ -14488,7 +17850,7 @@
       </w:pPr>
     </w:lvl>
   </w:abstractNum>
-  <w:abstractNum w:abstractNumId="6" w15:restartNumberingAfterBreak="0">
+  <w:abstractNum w:abstractNumId="7" w15:restartNumberingAfterBreak="0">
     <w:nsid w:val="248B2C79"/>
     <w:multiLevelType w:val="hybridMultilevel"/>
     <w:tmpl w:val="9EC8F2F2"/>
@@ -14601,7 +17963,7 @@
       </w:rPr>
     </w:lvl>
   </w:abstractNum>
-  <w:abstractNum w:abstractNumId="7" w15:restartNumberingAfterBreak="0">
+  <w:abstractNum w:abstractNumId="8" w15:restartNumberingAfterBreak="0">
     <w:nsid w:val="2AAC5643"/>
     <w:multiLevelType w:val="hybridMultilevel"/>
     <w:tmpl w:val="5B6492E4"/>
@@ -14691,96 +18053,10 @@
       </w:pPr>
     </w:lvl>
   </w:abstractNum>
-  <w:abstractNum w:abstractNumId="8" w15:restartNumberingAfterBreak="0">
-    <w:nsid w:val="2F9053F0"/>
+  <w:abstractNum w:abstractNumId="9" w15:restartNumberingAfterBreak="0">
+    <w:nsid w:val="2F8415AE"/>
     <w:multiLevelType w:val="hybridMultilevel"/>
-    <w:tmpl w:val="C6FC6ABE"/>
-    <w:lvl w:ilvl="0" w:tplc="0409000F">
-      <w:start w:val="1"/>
-      <w:numFmt w:val="decimal"/>
-      <w:lvlText w:val="%1."/>
-      <w:lvlJc w:val="left"/>
-      <w:pPr>
-        <w:ind w:left="720" w:hanging="360"/>
-      </w:pPr>
-    </w:lvl>
-    <w:lvl w:ilvl="1" w:tplc="04090019">
-      <w:start w:val="1"/>
-      <w:numFmt w:val="lowerLetter"/>
-      <w:lvlText w:val="%2."/>
-      <w:lvlJc w:val="left"/>
-      <w:pPr>
-        <w:ind w:left="1440" w:hanging="360"/>
-      </w:pPr>
-    </w:lvl>
-    <w:lvl w:ilvl="2" w:tplc="0409001B">
-      <w:start w:val="1"/>
-      <w:numFmt w:val="lowerRoman"/>
-      <w:lvlText w:val="%3."/>
-      <w:lvlJc w:val="right"/>
-      <w:pPr>
-        <w:ind w:left="2160" w:hanging="180"/>
-      </w:pPr>
-    </w:lvl>
-    <w:lvl w:ilvl="3" w:tplc="0409000F" w:tentative="1">
-      <w:start w:val="1"/>
-      <w:numFmt w:val="decimal"/>
-      <w:lvlText w:val="%4."/>
-      <w:lvlJc w:val="left"/>
-      <w:pPr>
-        <w:ind w:left="2880" w:hanging="360"/>
-      </w:pPr>
-    </w:lvl>
-    <w:lvl w:ilvl="4" w:tplc="04090019" w:tentative="1">
-      <w:start w:val="1"/>
-      <w:numFmt w:val="lowerLetter"/>
-      <w:lvlText w:val="%5."/>
-      <w:lvlJc w:val="left"/>
-      <w:pPr>
-        <w:ind w:left="3600" w:hanging="360"/>
-      </w:pPr>
-    </w:lvl>
-    <w:lvl w:ilvl="5" w:tplc="0409001B" w:tentative="1">
-      <w:start w:val="1"/>
-      <w:numFmt w:val="lowerRoman"/>
-      <w:lvlText w:val="%6."/>
-      <w:lvlJc w:val="right"/>
-      <w:pPr>
-        <w:ind w:left="4320" w:hanging="180"/>
-      </w:pPr>
-    </w:lvl>
-    <w:lvl w:ilvl="6" w:tplc="0409000F" w:tentative="1">
-      <w:start w:val="1"/>
-      <w:numFmt w:val="decimal"/>
-      <w:lvlText w:val="%7."/>
-      <w:lvlJc w:val="left"/>
-      <w:pPr>
-        <w:ind w:left="5040" w:hanging="360"/>
-      </w:pPr>
-    </w:lvl>
-    <w:lvl w:ilvl="7" w:tplc="04090019" w:tentative="1">
-      <w:start w:val="1"/>
-      <w:numFmt w:val="lowerLetter"/>
-      <w:lvlText w:val="%8."/>
-      <w:lvlJc w:val="left"/>
-      <w:pPr>
-        <w:ind w:left="5760" w:hanging="360"/>
-      </w:pPr>
-    </w:lvl>
-    <w:lvl w:ilvl="8" w:tplc="0409001B" w:tentative="1">
-      <w:start w:val="1"/>
-      <w:numFmt w:val="lowerRoman"/>
-      <w:lvlText w:val="%9."/>
-      <w:lvlJc w:val="right"/>
-      <w:pPr>
-        <w:ind w:left="6480" w:hanging="180"/>
-      </w:pPr>
-    </w:lvl>
-  </w:abstractNum>
-  <w:abstractNum w:abstractNumId="9" w15:restartNumberingAfterBreak="0">
-    <w:nsid w:val="317E7E91"/>
-    <w:multiLevelType w:val="hybridMultilevel"/>
-    <w:tmpl w:val="A7E8E43C"/>
+    <w:tmpl w:val="B956BAC8"/>
     <w:lvl w:ilvl="0" w:tplc="04090001">
       <w:start w:val="1"/>
       <w:numFmt w:val="bullet"/>
@@ -14891,6 +18167,205 @@
     </w:lvl>
   </w:abstractNum>
   <w:abstractNum w:abstractNumId="10" w15:restartNumberingAfterBreak="0">
+    <w:nsid w:val="2F9053F0"/>
+    <w:multiLevelType w:val="hybridMultilevel"/>
+    <w:tmpl w:val="C6FC6ABE"/>
+    <w:lvl w:ilvl="0" w:tplc="0409000F">
+      <w:start w:val="1"/>
+      <w:numFmt w:val="decimal"/>
+      <w:lvlText w:val="%1."/>
+      <w:lvlJc w:val="left"/>
+      <w:pPr>
+        <w:ind w:left="720" w:hanging="360"/>
+      </w:pPr>
+    </w:lvl>
+    <w:lvl w:ilvl="1" w:tplc="04090019">
+      <w:start w:val="1"/>
+      <w:numFmt w:val="lowerLetter"/>
+      <w:lvlText w:val="%2."/>
+      <w:lvlJc w:val="left"/>
+      <w:pPr>
+        <w:ind w:left="1440" w:hanging="360"/>
+      </w:pPr>
+    </w:lvl>
+    <w:lvl w:ilvl="2" w:tplc="0409001B">
+      <w:start w:val="1"/>
+      <w:numFmt w:val="lowerRoman"/>
+      <w:lvlText w:val="%3."/>
+      <w:lvlJc w:val="right"/>
+      <w:pPr>
+        <w:ind w:left="2160" w:hanging="180"/>
+      </w:pPr>
+    </w:lvl>
+    <w:lvl w:ilvl="3" w:tplc="0409000F" w:tentative="1">
+      <w:start w:val="1"/>
+      <w:numFmt w:val="decimal"/>
+      <w:lvlText w:val="%4."/>
+      <w:lvlJc w:val="left"/>
+      <w:pPr>
+        <w:ind w:left="2880" w:hanging="360"/>
+      </w:pPr>
+    </w:lvl>
+    <w:lvl w:ilvl="4" w:tplc="04090019" w:tentative="1">
+      <w:start w:val="1"/>
+      <w:numFmt w:val="lowerLetter"/>
+      <w:lvlText w:val="%5."/>
+      <w:lvlJc w:val="left"/>
+      <w:pPr>
+        <w:ind w:left="3600" w:hanging="360"/>
+      </w:pPr>
+    </w:lvl>
+    <w:lvl w:ilvl="5" w:tplc="0409001B" w:tentative="1">
+      <w:start w:val="1"/>
+      <w:numFmt w:val="lowerRoman"/>
+      <w:lvlText w:val="%6."/>
+      <w:lvlJc w:val="right"/>
+      <w:pPr>
+        <w:ind w:left="4320" w:hanging="180"/>
+      </w:pPr>
+    </w:lvl>
+    <w:lvl w:ilvl="6" w:tplc="0409000F" w:tentative="1">
+      <w:start w:val="1"/>
+      <w:numFmt w:val="decimal"/>
+      <w:lvlText w:val="%7."/>
+      <w:lvlJc w:val="left"/>
+      <w:pPr>
+        <w:ind w:left="5040" w:hanging="360"/>
+      </w:pPr>
+    </w:lvl>
+    <w:lvl w:ilvl="7" w:tplc="04090019" w:tentative="1">
+      <w:start w:val="1"/>
+      <w:numFmt w:val="lowerLetter"/>
+      <w:lvlText w:val="%8."/>
+      <w:lvlJc w:val="left"/>
+      <w:pPr>
+        <w:ind w:left="5760" w:hanging="360"/>
+      </w:pPr>
+    </w:lvl>
+    <w:lvl w:ilvl="8" w:tplc="0409001B" w:tentative="1">
+      <w:start w:val="1"/>
+      <w:numFmt w:val="lowerRoman"/>
+      <w:lvlText w:val="%9."/>
+      <w:lvlJc w:val="right"/>
+      <w:pPr>
+        <w:ind w:left="6480" w:hanging="180"/>
+      </w:pPr>
+    </w:lvl>
+  </w:abstractNum>
+  <w:abstractNum w:abstractNumId="11" w15:restartNumberingAfterBreak="0">
+    <w:nsid w:val="317E7E91"/>
+    <w:multiLevelType w:val="hybridMultilevel"/>
+    <w:tmpl w:val="A7E8E43C"/>
+    <w:lvl w:ilvl="0" w:tplc="04090001">
+      <w:start w:val="1"/>
+      <w:numFmt w:val="bullet"/>
+      <w:lvlText w:val=""/>
+      <w:lvlJc w:val="left"/>
+      <w:pPr>
+        <w:ind w:left="720" w:hanging="360"/>
+      </w:pPr>
+      <w:rPr>
+        <w:rFonts w:ascii="Symbol" w:hAnsi="Symbol" w:hint="default"/>
+      </w:rPr>
+    </w:lvl>
+    <w:lvl w:ilvl="1" w:tplc="04090003" w:tentative="1">
+      <w:start w:val="1"/>
+      <w:numFmt w:val="bullet"/>
+      <w:lvlText w:val="o"/>
+      <w:lvlJc w:val="left"/>
+      <w:pPr>
+        <w:ind w:left="1440" w:hanging="360"/>
+      </w:pPr>
+      <w:rPr>
+        <w:rFonts w:ascii="Courier New" w:hAnsi="Courier New" w:cs="Courier New" w:hint="default"/>
+      </w:rPr>
+    </w:lvl>
+    <w:lvl w:ilvl="2" w:tplc="04090005" w:tentative="1">
+      <w:start w:val="1"/>
+      <w:numFmt w:val="bullet"/>
+      <w:lvlText w:val=""/>
+      <w:lvlJc w:val="left"/>
+      <w:pPr>
+        <w:ind w:left="2160" w:hanging="360"/>
+      </w:pPr>
+      <w:rPr>
+        <w:rFonts w:ascii="Wingdings" w:hAnsi="Wingdings" w:hint="default"/>
+      </w:rPr>
+    </w:lvl>
+    <w:lvl w:ilvl="3" w:tplc="04090001" w:tentative="1">
+      <w:start w:val="1"/>
+      <w:numFmt w:val="bullet"/>
+      <w:lvlText w:val=""/>
+      <w:lvlJc w:val="left"/>
+      <w:pPr>
+        <w:ind w:left="2880" w:hanging="360"/>
+      </w:pPr>
+      <w:rPr>
+        <w:rFonts w:ascii="Symbol" w:hAnsi="Symbol" w:hint="default"/>
+      </w:rPr>
+    </w:lvl>
+    <w:lvl w:ilvl="4" w:tplc="04090003" w:tentative="1">
+      <w:start w:val="1"/>
+      <w:numFmt w:val="bullet"/>
+      <w:lvlText w:val="o"/>
+      <w:lvlJc w:val="left"/>
+      <w:pPr>
+        <w:ind w:left="3600" w:hanging="360"/>
+      </w:pPr>
+      <w:rPr>
+        <w:rFonts w:ascii="Courier New" w:hAnsi="Courier New" w:cs="Courier New" w:hint="default"/>
+      </w:rPr>
+    </w:lvl>
+    <w:lvl w:ilvl="5" w:tplc="04090005" w:tentative="1">
+      <w:start w:val="1"/>
+      <w:numFmt w:val="bullet"/>
+      <w:lvlText w:val=""/>
+      <w:lvlJc w:val="left"/>
+      <w:pPr>
+        <w:ind w:left="4320" w:hanging="360"/>
+      </w:pPr>
+      <w:rPr>
+        <w:rFonts w:ascii="Wingdings" w:hAnsi="Wingdings" w:hint="default"/>
+      </w:rPr>
+    </w:lvl>
+    <w:lvl w:ilvl="6" w:tplc="04090001" w:tentative="1">
+      <w:start w:val="1"/>
+      <w:numFmt w:val="bullet"/>
+      <w:lvlText w:val=""/>
+      <w:lvlJc w:val="left"/>
+      <w:pPr>
+        <w:ind w:left="5040" w:hanging="360"/>
+      </w:pPr>
+      <w:rPr>
+        <w:rFonts w:ascii="Symbol" w:hAnsi="Symbol" w:hint="default"/>
+      </w:rPr>
+    </w:lvl>
+    <w:lvl w:ilvl="7" w:tplc="04090003" w:tentative="1">
+      <w:start w:val="1"/>
+      <w:numFmt w:val="bullet"/>
+      <w:lvlText w:val="o"/>
+      <w:lvlJc w:val="left"/>
+      <w:pPr>
+        <w:ind w:left="5760" w:hanging="360"/>
+      </w:pPr>
+      <w:rPr>
+        <w:rFonts w:ascii="Courier New" w:hAnsi="Courier New" w:cs="Courier New" w:hint="default"/>
+      </w:rPr>
+    </w:lvl>
+    <w:lvl w:ilvl="8" w:tplc="04090005" w:tentative="1">
+      <w:start w:val="1"/>
+      <w:numFmt w:val="bullet"/>
+      <w:lvlText w:val=""/>
+      <w:lvlJc w:val="left"/>
+      <w:pPr>
+        <w:ind w:left="6480" w:hanging="360"/>
+      </w:pPr>
+      <w:rPr>
+        <w:rFonts w:ascii="Wingdings" w:hAnsi="Wingdings" w:hint="default"/>
+      </w:rPr>
+    </w:lvl>
+  </w:abstractNum>
+  <w:abstractNum w:abstractNumId="12" w15:restartNumberingAfterBreak="0">
     <w:nsid w:val="350A7C6D"/>
     <w:multiLevelType w:val="hybridMultilevel"/>
     <w:tmpl w:val="788AEC0E"/>
@@ -15003,7 +18478,7 @@
       </w:rPr>
     </w:lvl>
   </w:abstractNum>
-  <w:abstractNum w:abstractNumId="11" w15:restartNumberingAfterBreak="0">
+  <w:abstractNum w:abstractNumId="13" w15:restartNumberingAfterBreak="0">
     <w:nsid w:val="363964BB"/>
     <w:multiLevelType w:val="hybridMultilevel"/>
     <w:tmpl w:val="4B00C5EC"/>
@@ -15116,7 +18591,7 @@
       </w:rPr>
     </w:lvl>
   </w:abstractNum>
-  <w:abstractNum w:abstractNumId="12" w15:restartNumberingAfterBreak="0">
+  <w:abstractNum w:abstractNumId="14" w15:restartNumberingAfterBreak="0">
     <w:nsid w:val="370E4201"/>
     <w:multiLevelType w:val="hybridMultilevel"/>
     <w:tmpl w:val="B3DC72F8"/>
@@ -15229,7 +18704,7 @@
       </w:rPr>
     </w:lvl>
   </w:abstractNum>
-  <w:abstractNum w:abstractNumId="13" w15:restartNumberingAfterBreak="0">
+  <w:abstractNum w:abstractNumId="15" w15:restartNumberingAfterBreak="0">
     <w:nsid w:val="484A6FB0"/>
     <w:multiLevelType w:val="hybridMultilevel"/>
     <w:tmpl w:val="1DCEBAA8"/>
@@ -15342,7 +18817,7 @@
       </w:rPr>
     </w:lvl>
   </w:abstractNum>
-  <w:abstractNum w:abstractNumId="14" w15:restartNumberingAfterBreak="0">
+  <w:abstractNum w:abstractNumId="16" w15:restartNumberingAfterBreak="0">
     <w:nsid w:val="488C7248"/>
     <w:multiLevelType w:val="multilevel"/>
     <w:tmpl w:val="E79852BC"/>
@@ -15429,7 +18904,7 @@
       </w:pPr>
     </w:lvl>
   </w:abstractNum>
-  <w:abstractNum w:abstractNumId="15" w15:restartNumberingAfterBreak="0">
+  <w:abstractNum w:abstractNumId="17" w15:restartNumberingAfterBreak="0">
     <w:nsid w:val="5F131A64"/>
     <w:multiLevelType w:val="hybridMultilevel"/>
     <w:tmpl w:val="535EB0FE"/>
@@ -15542,7 +19017,7 @@
       </w:rPr>
     </w:lvl>
   </w:abstractNum>
-  <w:abstractNum w:abstractNumId="16" w15:restartNumberingAfterBreak="0">
+  <w:abstractNum w:abstractNumId="18" w15:restartNumberingAfterBreak="0">
     <w:nsid w:val="68C811F7"/>
     <w:multiLevelType w:val="hybridMultilevel"/>
     <w:tmpl w:val="D9CC00C8"/>
@@ -15655,7 +19130,7 @@
       </w:rPr>
     </w:lvl>
   </w:abstractNum>
-  <w:abstractNum w:abstractNumId="17" w15:restartNumberingAfterBreak="0">
+  <w:abstractNum w:abstractNumId="19" w15:restartNumberingAfterBreak="0">
     <w:nsid w:val="6D732AA9"/>
     <w:multiLevelType w:val="hybridMultilevel"/>
     <w:tmpl w:val="B99AFDC6"/>
@@ -15768,7 +19243,7 @@
       </w:rPr>
     </w:lvl>
   </w:abstractNum>
-  <w:abstractNum w:abstractNumId="18" w15:restartNumberingAfterBreak="0">
+  <w:abstractNum w:abstractNumId="20" w15:restartNumberingAfterBreak="0">
     <w:nsid w:val="6DC43948"/>
     <w:multiLevelType w:val="hybridMultilevel"/>
     <w:tmpl w:val="984C48C2"/>
@@ -15858,69 +19333,280 @@
       </w:pPr>
     </w:lvl>
   </w:abstractNum>
+  <w:abstractNum w:abstractNumId="21" w15:restartNumberingAfterBreak="0">
+    <w:nsid w:val="721D0D5E"/>
+    <w:multiLevelType w:val="hybridMultilevel"/>
+    <w:tmpl w:val="0BF61B34"/>
+    <w:lvl w:ilvl="0" w:tplc="0409000F">
+      <w:start w:val="1"/>
+      <w:numFmt w:val="decimal"/>
+      <w:lvlText w:val="%1."/>
+      <w:lvlJc w:val="left"/>
+      <w:pPr>
+        <w:ind w:left="720" w:hanging="360"/>
+      </w:pPr>
+    </w:lvl>
+    <w:lvl w:ilvl="1" w:tplc="04090019">
+      <w:start w:val="1"/>
+      <w:numFmt w:val="lowerLetter"/>
+      <w:lvlText w:val="%2."/>
+      <w:lvlJc w:val="left"/>
+      <w:pPr>
+        <w:ind w:left="1440" w:hanging="360"/>
+      </w:pPr>
+    </w:lvl>
+    <w:lvl w:ilvl="2" w:tplc="0409001B" w:tentative="1">
+      <w:start w:val="1"/>
+      <w:numFmt w:val="lowerRoman"/>
+      <w:lvlText w:val="%3."/>
+      <w:lvlJc w:val="right"/>
+      <w:pPr>
+        <w:ind w:left="2160" w:hanging="180"/>
+      </w:pPr>
+    </w:lvl>
+    <w:lvl w:ilvl="3" w:tplc="0409000F" w:tentative="1">
+      <w:start w:val="1"/>
+      <w:numFmt w:val="decimal"/>
+      <w:lvlText w:val="%4."/>
+      <w:lvlJc w:val="left"/>
+      <w:pPr>
+        <w:ind w:left="2880" w:hanging="360"/>
+      </w:pPr>
+    </w:lvl>
+    <w:lvl w:ilvl="4" w:tplc="04090019" w:tentative="1">
+      <w:start w:val="1"/>
+      <w:numFmt w:val="lowerLetter"/>
+      <w:lvlText w:val="%5."/>
+      <w:lvlJc w:val="left"/>
+      <w:pPr>
+        <w:ind w:left="3600" w:hanging="360"/>
+      </w:pPr>
+    </w:lvl>
+    <w:lvl w:ilvl="5" w:tplc="0409001B" w:tentative="1">
+      <w:start w:val="1"/>
+      <w:numFmt w:val="lowerRoman"/>
+      <w:lvlText w:val="%6."/>
+      <w:lvlJc w:val="right"/>
+      <w:pPr>
+        <w:ind w:left="4320" w:hanging="180"/>
+      </w:pPr>
+    </w:lvl>
+    <w:lvl w:ilvl="6" w:tplc="0409000F" w:tentative="1">
+      <w:start w:val="1"/>
+      <w:numFmt w:val="decimal"/>
+      <w:lvlText w:val="%7."/>
+      <w:lvlJc w:val="left"/>
+      <w:pPr>
+        <w:ind w:left="5040" w:hanging="360"/>
+      </w:pPr>
+    </w:lvl>
+    <w:lvl w:ilvl="7" w:tplc="04090019" w:tentative="1">
+      <w:start w:val="1"/>
+      <w:numFmt w:val="lowerLetter"/>
+      <w:lvlText w:val="%8."/>
+      <w:lvlJc w:val="left"/>
+      <w:pPr>
+        <w:ind w:left="5760" w:hanging="360"/>
+      </w:pPr>
+    </w:lvl>
+    <w:lvl w:ilvl="8" w:tplc="0409001B" w:tentative="1">
+      <w:start w:val="1"/>
+      <w:numFmt w:val="lowerRoman"/>
+      <w:lvlText w:val="%9."/>
+      <w:lvlJc w:val="right"/>
+      <w:pPr>
+        <w:ind w:left="6480" w:hanging="180"/>
+      </w:pPr>
+    </w:lvl>
+  </w:abstractNum>
+  <w:abstractNum w:abstractNumId="22" w15:restartNumberingAfterBreak="0">
+    <w:nsid w:val="7DFB4B5B"/>
+    <w:multiLevelType w:val="hybridMultilevel"/>
+    <w:tmpl w:val="625868A6"/>
+    <w:lvl w:ilvl="0" w:tplc="04090001">
+      <w:start w:val="1"/>
+      <w:numFmt w:val="bullet"/>
+      <w:lvlText w:val=""/>
+      <w:lvlJc w:val="left"/>
+      <w:pPr>
+        <w:ind w:left="720" w:hanging="360"/>
+      </w:pPr>
+      <w:rPr>
+        <w:rFonts w:ascii="Symbol" w:hAnsi="Symbol" w:hint="default"/>
+      </w:rPr>
+    </w:lvl>
+    <w:lvl w:ilvl="1" w:tplc="04090003" w:tentative="1">
+      <w:start w:val="1"/>
+      <w:numFmt w:val="bullet"/>
+      <w:lvlText w:val="o"/>
+      <w:lvlJc w:val="left"/>
+      <w:pPr>
+        <w:ind w:left="1440" w:hanging="360"/>
+      </w:pPr>
+      <w:rPr>
+        <w:rFonts w:ascii="Courier New" w:hAnsi="Courier New" w:cs="Courier New" w:hint="default"/>
+      </w:rPr>
+    </w:lvl>
+    <w:lvl w:ilvl="2" w:tplc="04090005" w:tentative="1">
+      <w:start w:val="1"/>
+      <w:numFmt w:val="bullet"/>
+      <w:lvlText w:val=""/>
+      <w:lvlJc w:val="left"/>
+      <w:pPr>
+        <w:ind w:left="2160" w:hanging="360"/>
+      </w:pPr>
+      <w:rPr>
+        <w:rFonts w:ascii="Wingdings" w:hAnsi="Wingdings" w:hint="default"/>
+      </w:rPr>
+    </w:lvl>
+    <w:lvl w:ilvl="3" w:tplc="04090001" w:tentative="1">
+      <w:start w:val="1"/>
+      <w:numFmt w:val="bullet"/>
+      <w:lvlText w:val=""/>
+      <w:lvlJc w:val="left"/>
+      <w:pPr>
+        <w:ind w:left="2880" w:hanging="360"/>
+      </w:pPr>
+      <w:rPr>
+        <w:rFonts w:ascii="Symbol" w:hAnsi="Symbol" w:hint="default"/>
+      </w:rPr>
+    </w:lvl>
+    <w:lvl w:ilvl="4" w:tplc="04090003" w:tentative="1">
+      <w:start w:val="1"/>
+      <w:numFmt w:val="bullet"/>
+      <w:lvlText w:val="o"/>
+      <w:lvlJc w:val="left"/>
+      <w:pPr>
+        <w:ind w:left="3600" w:hanging="360"/>
+      </w:pPr>
+      <w:rPr>
+        <w:rFonts w:ascii="Courier New" w:hAnsi="Courier New" w:cs="Courier New" w:hint="default"/>
+      </w:rPr>
+    </w:lvl>
+    <w:lvl w:ilvl="5" w:tplc="04090005" w:tentative="1">
+      <w:start w:val="1"/>
+      <w:numFmt w:val="bullet"/>
+      <w:lvlText w:val=""/>
+      <w:lvlJc w:val="left"/>
+      <w:pPr>
+        <w:ind w:left="4320" w:hanging="360"/>
+      </w:pPr>
+      <w:rPr>
+        <w:rFonts w:ascii="Wingdings" w:hAnsi="Wingdings" w:hint="default"/>
+      </w:rPr>
+    </w:lvl>
+    <w:lvl w:ilvl="6" w:tplc="04090001" w:tentative="1">
+      <w:start w:val="1"/>
+      <w:numFmt w:val="bullet"/>
+      <w:lvlText w:val=""/>
+      <w:lvlJc w:val="left"/>
+      <w:pPr>
+        <w:ind w:left="5040" w:hanging="360"/>
+      </w:pPr>
+      <w:rPr>
+        <w:rFonts w:ascii="Symbol" w:hAnsi="Symbol" w:hint="default"/>
+      </w:rPr>
+    </w:lvl>
+    <w:lvl w:ilvl="7" w:tplc="04090003" w:tentative="1">
+      <w:start w:val="1"/>
+      <w:numFmt w:val="bullet"/>
+      <w:lvlText w:val="o"/>
+      <w:lvlJc w:val="left"/>
+      <w:pPr>
+        <w:ind w:left="5760" w:hanging="360"/>
+      </w:pPr>
+      <w:rPr>
+        <w:rFonts w:ascii="Courier New" w:hAnsi="Courier New" w:cs="Courier New" w:hint="default"/>
+      </w:rPr>
+    </w:lvl>
+    <w:lvl w:ilvl="8" w:tplc="04090005" w:tentative="1">
+      <w:start w:val="1"/>
+      <w:numFmt w:val="bullet"/>
+      <w:lvlText w:val=""/>
+      <w:lvlJc w:val="left"/>
+      <w:pPr>
+        <w:ind w:left="6480" w:hanging="360"/>
+      </w:pPr>
+      <w:rPr>
+        <w:rFonts w:ascii="Wingdings" w:hAnsi="Wingdings" w:hint="default"/>
+      </w:rPr>
+    </w:lvl>
+  </w:abstractNum>
   <w:num w:numId="1">
-    <w:abstractNumId w:val="18"/>
+    <w:abstractNumId w:val="20"/>
   </w:num>
   <w:num w:numId="2">
-    <w:abstractNumId w:val="5"/>
+    <w:abstractNumId w:val="6"/>
   </w:num>
   <w:num w:numId="3">
-    <w:abstractNumId w:val="14"/>
+    <w:abstractNumId w:val="16"/>
   </w:num>
   <w:num w:numId="4">
-    <w:abstractNumId w:val="7"/>
+    <w:abstractNumId w:val="8"/>
   </w:num>
   <w:num w:numId="5">
     <w:abstractNumId w:val="0"/>
   </w:num>
   <w:num w:numId="6">
+    <w:abstractNumId w:val="5"/>
+  </w:num>
+  <w:num w:numId="7">
+    <w:abstractNumId w:val="13"/>
+  </w:num>
+  <w:num w:numId="8">
+    <w:abstractNumId w:val="15"/>
+  </w:num>
+  <w:num w:numId="9">
+    <w:abstractNumId w:val="14"/>
+  </w:num>
+  <w:num w:numId="10">
+    <w:abstractNumId w:val="12"/>
+  </w:num>
+  <w:num w:numId="11">
     <w:abstractNumId w:val="4"/>
   </w:num>
-  <w:num w:numId="7">
-    <w:abstractNumId w:val="11"/>
+  <w:num w:numId="12">
+    <w:abstractNumId w:val="18"/>
   </w:num>
-  <w:num w:numId="8">
-    <w:abstractNumId w:val="13"/>
-  </w:num>
-  <w:num w:numId="9">
-    <w:abstractNumId w:val="12"/>
-  </w:num>
-  <w:num w:numId="10">
+  <w:num w:numId="13">
     <w:abstractNumId w:val="10"/>
   </w:num>
-  <w:num w:numId="11">
-    <w:abstractNumId w:val="3"/>
-  </w:num>
-  <w:num w:numId="12">
-    <w:abstractNumId w:val="16"/>
-  </w:num>
-  <w:num w:numId="13">
-    <w:abstractNumId w:val="8"/>
-  </w:num>
   <w:num w:numId="14">
-    <w:abstractNumId w:val="17"/>
+    <w:abstractNumId w:val="19"/>
   </w:num>
   <w:num w:numId="15">
     <w:abstractNumId w:val="1"/>
   </w:num>
   <w:num w:numId="16">
+    <w:abstractNumId w:val="11"/>
+  </w:num>
+  <w:num w:numId="17">
+    <w:abstractNumId w:val="17"/>
+  </w:num>
+  <w:num w:numId="18">
+    <w:abstractNumId w:val="3"/>
+  </w:num>
+  <w:num w:numId="19">
+    <w:abstractNumId w:val="7"/>
+  </w:num>
+  <w:num w:numId="20">
+    <w:abstractNumId w:val="22"/>
+  </w:num>
+  <w:num w:numId="21">
     <w:abstractNumId w:val="9"/>
   </w:num>
-  <w:num w:numId="17">
-    <w:abstractNumId w:val="15"/>
-  </w:num>
-  <w:num w:numId="18">
+  <w:num w:numId="22">
     <w:abstractNumId w:val="2"/>
   </w:num>
-  <w:num w:numId="19">
-    <w:abstractNumId w:val="6"/>
+  <w:num w:numId="23">
+    <w:abstractNumId w:val="21"/>
   </w:num>
   <w:numIdMacAtCleanup w:val="8"/>
 </w:numbering>
 </file>
 
 <file path=word/styles.xml><?xml version="1.0" encoding="utf-8"?>
-<w:styles xmlns:mc="http://schemas.openxmlformats.org/markup-compatibility/2006" xmlns:r="http://schemas.openxmlformats.org/officeDocument/2006/relationships" xmlns:w="http://schemas.openxmlformats.org/wordprocessingml/2006/main" xmlns:w14="http://schemas.microsoft.com/office/word/2010/wordml" xmlns:w15="http://schemas.microsoft.com/office/word/2012/wordml" xmlns:w16se="http://schemas.microsoft.com/office/word/2015/wordml/symex" mc:Ignorable="w14 w15 w16se">
+<w:styles xmlns:mc="http://schemas.openxmlformats.org/markup-compatibility/2006" xmlns:r="http://schemas.openxmlformats.org/officeDocument/2006/relationships" xmlns:w="http://schemas.openxmlformats.org/wordprocessingml/2006/main" xmlns:w14="http://schemas.microsoft.com/office/word/2010/wordml" xmlns:w15="http://schemas.microsoft.com/office/word/2012/wordml" xmlns:w16cid="http://schemas.microsoft.com/office/word/2016/wordml/cid" xmlns:w16se="http://schemas.microsoft.com/office/word/2015/wordml/symex" mc:Ignorable="w14 w15 w16se w16cid">
   <w:docDefaults>
     <w:rPrDefault>
       <w:rPr>
@@ -17345,7 +21031,7 @@
 </file>
 
 <file path=customXml/itemProps1.xml><?xml version="1.0" encoding="utf-8"?>
-<ds:datastoreItem xmlns:ds="http://schemas.openxmlformats.org/officeDocument/2006/customXml" ds:itemID="{52178AC5-2702-4F24-8205-018370DCFCAE}">
+<ds:datastoreItem xmlns:ds="http://schemas.openxmlformats.org/officeDocument/2006/customXml" ds:itemID="{62AA0695-4003-4F7E-94D9-B8357C577491}">
   <ds:schemaRefs>
     <ds:schemaRef ds:uri="http://schemas.openxmlformats.org/officeDocument/2006/bibliography"/>
   </ds:schemaRefs>

</xml_diff>

<commit_message>
The debugger document update.
</commit_message>
<xml_diff>
--- a/doc/DesignOverview.docx
+++ b/doc/DesignOverview.docx
@@ -1,6 +1,6 @@
 
 <file path=word/document.xml><?xml version="1.0" encoding="utf-8"?>
-<w:document xmlns:wpc="http://schemas.microsoft.com/office/word/2010/wordprocessingCanvas" xmlns:cx="http://schemas.microsoft.com/office/drawing/2014/chartex" xmlns:cx1="http://schemas.microsoft.com/office/drawing/2015/9/8/chartex" xmlns:cx2="http://schemas.microsoft.com/office/drawing/2015/10/21/chartex" xmlns:cx3="http://schemas.microsoft.com/office/drawing/2016/5/9/chartex" xmlns:cx4="http://schemas.microsoft.com/office/drawing/2016/5/10/chartex" xmlns:cx5="http://schemas.microsoft.com/office/drawing/2016/5/11/chartex" xmlns:cx6="http://schemas.microsoft.com/office/drawing/2016/5/12/chartex" xmlns:cx7="http://schemas.microsoft.com/office/drawing/2016/5/13/chartex" xmlns:cx8="http://schemas.microsoft.com/office/drawing/2016/5/14/chartex" xmlns:mc="http://schemas.openxmlformats.org/markup-compatibility/2006" xmlns:aink="http://schemas.microsoft.com/office/drawing/2016/ink" xmlns:am3d="http://schemas.microsoft.com/office/drawing/2017/model3d" xmlns:o="urn:schemas-microsoft-com:office:office" xmlns:r="http://schemas.openxmlformats.org/officeDocument/2006/relationships" xmlns:m="http://schemas.openxmlformats.org/officeDocument/2006/math" xmlns:v="urn:schemas-microsoft-com:vml" xmlns:wp14="http://schemas.microsoft.com/office/word/2010/wordprocessingDrawing" xmlns:wp="http://schemas.openxmlformats.org/drawingml/2006/wordprocessingDrawing" xmlns:w10="urn:schemas-microsoft-com:office:word" xmlns:w="http://schemas.openxmlformats.org/wordprocessingml/2006/main" xmlns:w14="http://schemas.microsoft.com/office/word/2010/wordml" xmlns:w15="http://schemas.microsoft.com/office/word/2012/wordml" xmlns:w16cid="http://schemas.microsoft.com/office/word/2016/wordml/cid" xmlns:w16se="http://schemas.microsoft.com/office/word/2015/wordml/symex" xmlns:wpg="http://schemas.microsoft.com/office/word/2010/wordprocessingGroup" xmlns:wpi="http://schemas.microsoft.com/office/word/2010/wordprocessingInk" xmlns:wne="http://schemas.microsoft.com/office/word/2006/wordml" xmlns:wps="http://schemas.microsoft.com/office/word/2010/wordprocessingShape" mc:Ignorable="w14 w15 w16se w16cid wp14">
+<w:document xmlns:wpc="http://schemas.microsoft.com/office/word/2010/wordprocessingCanvas" xmlns:cx="http://schemas.microsoft.com/office/drawing/2014/chartex" xmlns:cx1="http://schemas.microsoft.com/office/drawing/2015/9/8/chartex" xmlns:mc="http://schemas.openxmlformats.org/markup-compatibility/2006" xmlns:o="urn:schemas-microsoft-com:office:office" xmlns:r="http://schemas.openxmlformats.org/officeDocument/2006/relationships" xmlns:m="http://schemas.openxmlformats.org/officeDocument/2006/math" xmlns:v="urn:schemas-microsoft-com:vml" xmlns:wp14="http://schemas.microsoft.com/office/word/2010/wordprocessingDrawing" xmlns:wp="http://schemas.openxmlformats.org/drawingml/2006/wordprocessingDrawing" xmlns:w10="urn:schemas-microsoft-com:office:word" xmlns:w="http://schemas.openxmlformats.org/wordprocessingml/2006/main" xmlns:w14="http://schemas.microsoft.com/office/word/2010/wordml" xmlns:w15="http://schemas.microsoft.com/office/word/2012/wordml" xmlns:w16se="http://schemas.microsoft.com/office/word/2015/wordml/symex" xmlns:wpg="http://schemas.microsoft.com/office/word/2010/wordprocessingGroup" xmlns:wpi="http://schemas.microsoft.com/office/word/2010/wordprocessingInk" xmlns:wne="http://schemas.microsoft.com/office/word/2006/wordml" xmlns:wps="http://schemas.microsoft.com/office/word/2010/wordprocessingShape" mc:Ignorable="w14 w15 w16se wp14">
   <w:body>
     <w:p>
       <w:pPr>
@@ -692,12 +692,14 @@
       <w:r>
         <w:t xml:space="preserve"> </w:t>
       </w:r>
+      <w:proofErr w:type="spellStart"/>
       <w:r>
         <w:rPr>
           <w:b/>
         </w:rPr>
         <w:t>OE_CallEnclave</w:t>
       </w:r>
+      <w:proofErr w:type="spellEnd"/>
       <w:r>
         <w:t xml:space="preserve"> and </w:t>
       </w:r>
@@ -1162,6 +1164,7 @@
       <w:r>
         <w:rPr>
           <w:noProof/>
+          <w:lang w:eastAsia="zh-CN"/>
         </w:rPr>
         <mc:AlternateContent>
           <mc:Choice Requires="wpc">
@@ -2354,6 +2357,7 @@
       <w:r>
         <w:rPr>
           <w:noProof/>
+          <w:lang w:eastAsia="zh-CN"/>
         </w:rPr>
         <mc:AlternateContent>
           <mc:Choice Requires="wpc">
@@ -5046,12 +5050,10 @@
         <w:t xml:space="preserve">is </w:t>
       </w:r>
       <w:proofErr w:type="spellStart"/>
-      <w:proofErr w:type="gramStart"/>
       <w:r>
         <w:t>is</w:t>
       </w:r>
       <w:proofErr w:type="spellEnd"/>
-      <w:proofErr w:type="gramEnd"/>
       <w:r>
         <w:t xml:space="preserve"> bound to is depicted as </w:t>
       </w:r>
@@ -5096,6 +5098,7 @@
       <w:r>
         <w:rPr>
           <w:noProof/>
+          <w:lang w:eastAsia="zh-CN"/>
         </w:rPr>
         <mc:AlternateContent>
           <mc:Choice Requires="wpc">
@@ -6068,6 +6071,7 @@
       <w:r>
         <w:rPr>
           <w:noProof/>
+          <w:lang w:eastAsia="zh-CN"/>
         </w:rPr>
         <mc:AlternateContent>
           <mc:Choice Requires="wpc">
@@ -7586,16 +7590,7 @@
         <w:t>func</w:t>
       </w:r>
       <w:r>
-        <w:t xml:space="preserve">—the </w:t>
-      </w:r>
-      <w:r>
-        <w:t>function number</w:t>
-      </w:r>
-      <w:r>
-        <w:t xml:space="preserve"> of the e</w:t>
-      </w:r>
-      <w:r>
-        <w:t>nclave ECALL function</w:t>
+        <w:t>—the function number of the enclave ECALL function</w:t>
       </w:r>
     </w:p>
     <w:p>
@@ -8128,6 +8123,7 @@
       <w:r>
         <w:rPr>
           <w:noProof/>
+          <w:lang w:eastAsia="zh-CN"/>
         </w:rPr>
         <mc:AlternateContent>
           <mc:Choice Requires="wpc">
@@ -10344,6 +10340,7 @@
       <w:r>
         <w:rPr>
           <w:noProof/>
+          <w:lang w:eastAsia="zh-CN"/>
         </w:rPr>
         <mc:AlternateContent>
           <mc:Choice Requires="wpc">
@@ -11788,7 +11785,15 @@
         <w:t xml:space="preserve">The following sections </w:t>
       </w:r>
       <w:r>
-        <w:t xml:space="preserve">refer to information obtained from the image file’s signature section (.oesig), which the </w:t>
+        <w:t>refer to information obtained from the image file’s signature section (.</w:t>
+      </w:r>
+      <w:proofErr w:type="spellStart"/>
+      <w:r>
+        <w:t>oesig</w:t>
+      </w:r>
+      <w:proofErr w:type="spellEnd"/>
+      <w:r>
+        <w:t xml:space="preserve">), which the </w:t>
       </w:r>
       <w:proofErr w:type="spellStart"/>
       <w:r>
@@ -12788,6 +12793,7 @@
       <w:r>
         <w:rPr>
           <w:noProof/>
+          <w:lang w:eastAsia="zh-CN"/>
         </w:rPr>
         <w:lastRenderedPageBreak/>
         <mc:AlternateContent>
@@ -13972,8 +13978,6 @@
           </mc:Fallback>
         </mc:AlternateContent>
       </w:r>
-      <w:bookmarkStart w:id="0" w:name="_GoBack"/>
-      <w:bookmarkEnd w:id="0"/>
     </w:p>
     <w:p>
       <w:pPr>
@@ -15528,18 +15532,1018 @@
     </w:p>
     <w:p>
       <w:pPr>
+        <w:pStyle w:val="Heading1"/>
+      </w:pPr>
+      <w:r>
+        <w:br w:type="page"/>
+      </w:r>
+      <w:r>
+        <w:lastRenderedPageBreak/>
+        <w:t>The Debugger</w:t>
+      </w:r>
+      <w:r>
+        <w:t xml:space="preserve"> </w:t>
+      </w:r>
+      <w:r>
+        <w:t>Extension</w:t>
+      </w:r>
+    </w:p>
+    <w:p>
+      <w:r>
+        <w:t xml:space="preserve">We can't use </w:t>
+      </w:r>
+      <w:r>
+        <w:t>GDB</w:t>
+      </w:r>
+      <w:r>
+        <w:t xml:space="preserve"> directly to debug enclave application since it doesn't understand enclave yet. OpenEnclave includes a </w:t>
+      </w:r>
+      <w:r>
+        <w:t>GDB</w:t>
+      </w:r>
+      <w:r>
+        <w:t xml:space="preserve"> plugin to help developers to debug enclaves that is developed using this SDK.</w:t>
+      </w:r>
+    </w:p>
+    <w:p>
+      <w:r>
+        <w:t xml:space="preserve">The debugger extension is consist of two parts: </w:t>
+      </w:r>
+      <w:proofErr w:type="spellStart"/>
+      <w:r>
+        <w:t>ptrace</w:t>
+      </w:r>
+      <w:proofErr w:type="spellEnd"/>
+      <w:r>
+        <w:t xml:space="preserve"> library and python extension. </w:t>
+      </w:r>
+      <w:r>
+        <w:t xml:space="preserve">And to help the developer to debug the enclave call in and call out function, we support the stack stitching feature that will show one complete stack across enclave and host call stack. </w:t>
+      </w:r>
+    </w:p>
+    <w:p/>
+    <w:p>
+      <w:pPr>
+        <w:pStyle w:val="Heading2"/>
+      </w:pPr>
+      <w:proofErr w:type="spellStart"/>
+      <w:r>
+        <w:t>P</w:t>
+      </w:r>
+      <w:r>
+        <w:t>trace</w:t>
+      </w:r>
+      <w:proofErr w:type="spellEnd"/>
+      <w:r>
+        <w:t xml:space="preserve"> Library</w:t>
+      </w:r>
+    </w:p>
+    <w:p>
+      <w:pPr>
+        <w:pStyle w:val="NormalWeb"/>
+        <w:shd w:val="clear" w:color="auto" w:fill="FFFFFF"/>
+        <w:spacing w:before="0" w:beforeAutospacing="0" w:after="240" w:afterAutospacing="0"/>
+        <w:rPr>
+          <w:rFonts w:asciiTheme="minorHAnsi" w:eastAsiaTheme="minorHAnsi" w:hAnsiTheme="minorHAnsi" w:cstheme="minorBidi"/>
+          <w:szCs w:val="22"/>
+        </w:rPr>
+      </w:pPr>
+      <w:r>
+        <w:rPr>
+          <w:rFonts w:asciiTheme="minorHAnsi" w:eastAsiaTheme="minorHAnsi" w:hAnsiTheme="minorHAnsi" w:cstheme="minorBidi"/>
+          <w:szCs w:val="22"/>
+        </w:rPr>
+        <w:t xml:space="preserve">The </w:t>
+      </w:r>
+      <w:proofErr w:type="spellStart"/>
+      <w:r>
+        <w:rPr>
+          <w:rFonts w:asciiTheme="minorHAnsi" w:eastAsiaTheme="minorHAnsi" w:hAnsiTheme="minorHAnsi" w:cstheme="minorBidi"/>
+          <w:szCs w:val="22"/>
+        </w:rPr>
+        <w:t>Ptrace</w:t>
+      </w:r>
+      <w:proofErr w:type="spellEnd"/>
+      <w:r>
+        <w:rPr>
+          <w:rFonts w:asciiTheme="minorHAnsi" w:eastAsiaTheme="minorHAnsi" w:hAnsiTheme="minorHAnsi" w:cstheme="minorBidi"/>
+          <w:szCs w:val="22"/>
+        </w:rPr>
+        <w:t xml:space="preserve"> </w:t>
+      </w:r>
+      <w:proofErr w:type="gramStart"/>
+      <w:r>
+        <w:rPr>
+          <w:rFonts w:asciiTheme="minorHAnsi" w:eastAsiaTheme="minorHAnsi" w:hAnsiTheme="minorHAnsi" w:cstheme="minorBidi"/>
+          <w:szCs w:val="22"/>
+        </w:rPr>
+        <w:t>library(</w:t>
+      </w:r>
+      <w:proofErr w:type="gramEnd"/>
+      <w:r>
+        <w:rPr>
+          <w:rFonts w:asciiTheme="minorHAnsi" w:eastAsiaTheme="minorHAnsi" w:hAnsiTheme="minorHAnsi" w:cstheme="minorBidi"/>
+          <w:szCs w:val="22"/>
+        </w:rPr>
+        <w:t>oe_ptrace</w:t>
+      </w:r>
+      <w:r>
+        <w:rPr>
+          <w:rFonts w:asciiTheme="minorHAnsi" w:eastAsiaTheme="minorHAnsi" w:hAnsiTheme="minorHAnsi" w:cstheme="minorBidi"/>
+          <w:szCs w:val="22"/>
+        </w:rPr>
+        <w:t xml:space="preserve">.so) </w:t>
+      </w:r>
+      <w:r>
+        <w:rPr>
+          <w:rFonts w:asciiTheme="minorHAnsi" w:eastAsiaTheme="minorHAnsi" w:hAnsiTheme="minorHAnsi" w:cstheme="minorBidi"/>
+          <w:szCs w:val="22"/>
+        </w:rPr>
+        <w:t xml:space="preserve">library implements the customized </w:t>
+      </w:r>
+      <w:proofErr w:type="spellStart"/>
+      <w:r>
+        <w:rPr>
+          <w:rFonts w:asciiTheme="minorHAnsi" w:eastAsiaTheme="minorHAnsi" w:hAnsiTheme="minorHAnsi" w:cstheme="minorBidi"/>
+          <w:szCs w:val="22"/>
+        </w:rPr>
+        <w:t>ptrace</w:t>
+      </w:r>
+      <w:proofErr w:type="spellEnd"/>
+      <w:r>
+        <w:rPr>
+          <w:rFonts w:asciiTheme="minorHAnsi" w:eastAsiaTheme="minorHAnsi" w:hAnsiTheme="minorHAnsi" w:cstheme="minorBidi"/>
+          <w:szCs w:val="22"/>
+        </w:rPr>
+        <w:t xml:space="preserve"> and </w:t>
+      </w:r>
+      <w:proofErr w:type="spellStart"/>
+      <w:r>
+        <w:rPr>
+          <w:rFonts w:asciiTheme="minorHAnsi" w:eastAsiaTheme="minorHAnsi" w:hAnsiTheme="minorHAnsi" w:cstheme="minorBidi"/>
+          <w:szCs w:val="22"/>
+        </w:rPr>
+        <w:t>waitpid</w:t>
+      </w:r>
+      <w:proofErr w:type="spellEnd"/>
+      <w:r>
+        <w:rPr>
+          <w:rFonts w:asciiTheme="minorHAnsi" w:eastAsiaTheme="minorHAnsi" w:hAnsiTheme="minorHAnsi" w:cstheme="minorBidi"/>
+          <w:szCs w:val="22"/>
+        </w:rPr>
+        <w:t xml:space="preserve"> function to get and set</w:t>
+      </w:r>
+      <w:r>
+        <w:rPr>
+          <w:rFonts w:asciiTheme="minorHAnsi" w:eastAsiaTheme="minorHAnsi" w:hAnsiTheme="minorHAnsi" w:cstheme="minorBidi"/>
+          <w:szCs w:val="22"/>
+        </w:rPr>
+        <w:t xml:space="preserve"> </w:t>
+      </w:r>
+      <w:r>
+        <w:rPr>
+          <w:rFonts w:asciiTheme="minorHAnsi" w:eastAsiaTheme="minorHAnsi" w:hAnsiTheme="minorHAnsi" w:cstheme="minorBidi"/>
+          <w:szCs w:val="22"/>
+        </w:rPr>
+        <w:t>enclave registers, and fix the enclave breakpoint.</w:t>
+      </w:r>
+      <w:r>
+        <w:rPr>
+          <w:rFonts w:asciiTheme="minorHAnsi" w:eastAsiaTheme="minorHAnsi" w:hAnsiTheme="minorHAnsi" w:cstheme="minorBidi"/>
+          <w:szCs w:val="22"/>
+        </w:rPr>
+        <w:t xml:space="preserve"> This library</w:t>
+      </w:r>
+      <w:r>
+        <w:rPr>
+          <w:rFonts w:asciiTheme="minorHAnsi" w:eastAsiaTheme="minorHAnsi" w:hAnsiTheme="minorHAnsi" w:cstheme="minorBidi"/>
+          <w:szCs w:val="22"/>
+        </w:rPr>
+        <w:t xml:space="preserve"> will be preloaded into the </w:t>
+      </w:r>
+      <w:r>
+        <w:rPr>
+          <w:rFonts w:asciiTheme="minorHAnsi" w:eastAsiaTheme="minorHAnsi" w:hAnsiTheme="minorHAnsi" w:cstheme="minorBidi"/>
+          <w:szCs w:val="22"/>
+        </w:rPr>
+        <w:t>GDB</w:t>
+      </w:r>
+      <w:r>
+        <w:rPr>
+          <w:rFonts w:asciiTheme="minorHAnsi" w:eastAsiaTheme="minorHAnsi" w:hAnsiTheme="minorHAnsi" w:cstheme="minorBidi"/>
+          <w:szCs w:val="22"/>
+        </w:rPr>
+        <w:t xml:space="preserve"> by </w:t>
+      </w:r>
+      <w:proofErr w:type="spellStart"/>
+      <w:r>
+        <w:rPr>
+          <w:rFonts w:asciiTheme="minorHAnsi" w:eastAsiaTheme="minorHAnsi" w:hAnsiTheme="minorHAnsi" w:cstheme="minorBidi"/>
+          <w:szCs w:val="22"/>
+        </w:rPr>
+        <w:t>oe-</w:t>
+      </w:r>
+      <w:r>
+        <w:rPr>
+          <w:rFonts w:asciiTheme="minorHAnsi" w:eastAsiaTheme="minorHAnsi" w:hAnsiTheme="minorHAnsi" w:cstheme="minorBidi"/>
+          <w:szCs w:val="22"/>
+        </w:rPr>
+        <w:t>gdb</w:t>
+      </w:r>
+      <w:proofErr w:type="spellEnd"/>
+      <w:r>
+        <w:rPr>
+          <w:rFonts w:asciiTheme="minorHAnsi" w:eastAsiaTheme="minorHAnsi" w:hAnsiTheme="minorHAnsi" w:cstheme="minorBidi"/>
+          <w:szCs w:val="22"/>
+        </w:rPr>
+        <w:t xml:space="preserve"> script.</w:t>
+      </w:r>
+    </w:p>
+    <w:p>
+      <w:pPr>
+        <w:pStyle w:val="Heading2"/>
+      </w:pPr>
+      <w:r>
+        <w:t>P</w:t>
+      </w:r>
+      <w:r>
+        <w:t>ython</w:t>
+      </w:r>
+      <w:r>
+        <w:t xml:space="preserve"> </w:t>
+      </w:r>
+      <w:r>
+        <w:t>Extension</w:t>
+      </w:r>
+    </w:p>
+    <w:p>
+      <w:pPr>
+        <w:pStyle w:val="NormalWeb"/>
+        <w:shd w:val="clear" w:color="auto" w:fill="FFFFFF"/>
+        <w:spacing w:before="0" w:beforeAutospacing="0" w:after="240" w:afterAutospacing="0"/>
+        <w:rPr>
+          <w:rFonts w:asciiTheme="minorHAnsi" w:eastAsiaTheme="minorHAnsi" w:hAnsiTheme="minorHAnsi" w:cstheme="minorBidi"/>
+          <w:szCs w:val="22"/>
+        </w:rPr>
+      </w:pPr>
+      <w:r>
+        <w:rPr>
+          <w:rFonts w:asciiTheme="minorHAnsi" w:eastAsiaTheme="minorHAnsi" w:hAnsiTheme="minorHAnsi" w:cstheme="minorBidi"/>
+          <w:szCs w:val="22"/>
+        </w:rPr>
+        <w:t>T</w:t>
+      </w:r>
+      <w:r>
+        <w:rPr>
+          <w:rFonts w:asciiTheme="minorHAnsi" w:eastAsiaTheme="minorHAnsi" w:hAnsiTheme="minorHAnsi" w:cstheme="minorBidi"/>
+          <w:szCs w:val="22"/>
+        </w:rPr>
+        <w:t xml:space="preserve">he </w:t>
+      </w:r>
+      <w:r>
+        <w:rPr>
+          <w:rFonts w:asciiTheme="minorHAnsi" w:eastAsiaTheme="minorHAnsi" w:hAnsiTheme="minorHAnsi" w:cstheme="minorBidi"/>
+          <w:szCs w:val="22"/>
+        </w:rPr>
+        <w:t>GDB</w:t>
+      </w:r>
+      <w:r>
+        <w:rPr>
+          <w:rFonts w:asciiTheme="minorHAnsi" w:eastAsiaTheme="minorHAnsi" w:hAnsiTheme="minorHAnsi" w:cstheme="minorBidi"/>
+          <w:szCs w:val="22"/>
+        </w:rPr>
+        <w:t xml:space="preserve"> python extension is used to load enclave symbol, enable enclave debugging, and</w:t>
+      </w:r>
+      <w:r>
+        <w:rPr>
+          <w:rFonts w:asciiTheme="minorHAnsi" w:eastAsiaTheme="minorHAnsi" w:hAnsiTheme="minorHAnsi" w:cstheme="minorBidi"/>
+          <w:szCs w:val="22"/>
+        </w:rPr>
+        <w:br/>
+        <w:t>stitch stacks etc.</w:t>
+      </w:r>
+      <w:r>
+        <w:rPr>
+          <w:rFonts w:asciiTheme="minorHAnsi" w:eastAsiaTheme="minorHAnsi" w:hAnsiTheme="minorHAnsi" w:cstheme="minorBidi"/>
+          <w:szCs w:val="22"/>
+        </w:rPr>
+        <w:t xml:space="preserve"> </w:t>
+      </w:r>
+      <w:r>
+        <w:rPr>
+          <w:rFonts w:asciiTheme="minorHAnsi" w:eastAsiaTheme="minorHAnsi" w:hAnsiTheme="minorHAnsi" w:cstheme="minorBidi"/>
+          <w:szCs w:val="22"/>
+        </w:rPr>
+        <w:t xml:space="preserve">It will be loaded into </w:t>
+      </w:r>
+      <w:r>
+        <w:rPr>
+          <w:rFonts w:asciiTheme="minorHAnsi" w:eastAsiaTheme="minorHAnsi" w:hAnsiTheme="minorHAnsi" w:cstheme="minorBidi"/>
+          <w:szCs w:val="22"/>
+        </w:rPr>
+        <w:t>GDB</w:t>
+      </w:r>
+      <w:r>
+        <w:rPr>
+          <w:rFonts w:asciiTheme="minorHAnsi" w:eastAsiaTheme="minorHAnsi" w:hAnsiTheme="minorHAnsi" w:cstheme="minorBidi"/>
+          <w:szCs w:val="22"/>
+        </w:rPr>
+        <w:t xml:space="preserve"> as a plugin. </w:t>
+      </w:r>
+      <w:r>
+        <w:rPr>
+          <w:rFonts w:asciiTheme="minorHAnsi" w:eastAsiaTheme="minorHAnsi" w:hAnsiTheme="minorHAnsi" w:cstheme="minorBidi"/>
+          <w:szCs w:val="22"/>
+        </w:rPr>
+        <w:t xml:space="preserve"> </w:t>
+      </w:r>
+      <w:r>
+        <w:rPr>
+          <w:rFonts w:asciiTheme="minorHAnsi" w:eastAsiaTheme="minorHAnsi" w:hAnsiTheme="minorHAnsi" w:cstheme="minorBidi"/>
+          <w:szCs w:val="22"/>
+        </w:rPr>
+        <w:t>Please refer to</w:t>
+      </w:r>
+      <w:r>
+        <w:rPr>
+          <w:rFonts w:ascii="Segoe UI" w:hAnsi="Segoe UI" w:cs="Segoe UI"/>
+          <w:color w:val="24292E"/>
+          <w:sz w:val="21"/>
+          <w:szCs w:val="21"/>
+        </w:rPr>
+        <w:br/>
+      </w:r>
+      <w:hyperlink r:id="rId10" w:history="1">
+        <w:r>
+          <w:rPr>
+            <w:rStyle w:val="Hyperlink"/>
+            <w:rFonts w:ascii="Segoe UI" w:hAnsi="Segoe UI" w:cs="Segoe UI"/>
+            <w:color w:val="0366D6"/>
+            <w:sz w:val="21"/>
+            <w:szCs w:val="21"/>
+          </w:rPr>
+          <w:t>https://sourceware.org/</w:t>
+        </w:r>
+        <w:r>
+          <w:rPr>
+            <w:rStyle w:val="Hyperlink"/>
+            <w:rFonts w:ascii="Segoe UI" w:hAnsi="Segoe UI" w:cs="Segoe UI"/>
+            <w:color w:val="0366D6"/>
+            <w:sz w:val="21"/>
+            <w:szCs w:val="21"/>
+          </w:rPr>
+          <w:t>GDB</w:t>
+        </w:r>
+        <w:r>
+          <w:rPr>
+            <w:rStyle w:val="Hyperlink"/>
+            <w:rFonts w:ascii="Segoe UI" w:hAnsi="Segoe UI" w:cs="Segoe UI"/>
+            <w:color w:val="0366D6"/>
+            <w:sz w:val="21"/>
+            <w:szCs w:val="21"/>
+          </w:rPr>
+          <w:t>/onlinedocs/</w:t>
+        </w:r>
+        <w:r>
+          <w:rPr>
+            <w:rStyle w:val="Hyperlink"/>
+            <w:rFonts w:ascii="Segoe UI" w:hAnsi="Segoe UI" w:cs="Segoe UI"/>
+            <w:color w:val="0366D6"/>
+            <w:sz w:val="21"/>
+            <w:szCs w:val="21"/>
+          </w:rPr>
+          <w:t>GDB</w:t>
+        </w:r>
+        <w:r>
+          <w:rPr>
+            <w:rStyle w:val="Hyperlink"/>
+            <w:rFonts w:ascii="Segoe UI" w:hAnsi="Segoe UI" w:cs="Segoe UI"/>
+            <w:color w:val="0366D6"/>
+            <w:sz w:val="21"/>
+            <w:szCs w:val="21"/>
+          </w:rPr>
+          <w:t>/Extending-</w:t>
+        </w:r>
+        <w:r>
+          <w:rPr>
+            <w:rStyle w:val="Hyperlink"/>
+            <w:rFonts w:ascii="Segoe UI" w:hAnsi="Segoe UI" w:cs="Segoe UI"/>
+            <w:color w:val="0366D6"/>
+            <w:sz w:val="21"/>
+            <w:szCs w:val="21"/>
+          </w:rPr>
+          <w:t>GDB</w:t>
+        </w:r>
+        <w:r>
+          <w:rPr>
+            <w:rStyle w:val="Hyperlink"/>
+            <w:rFonts w:ascii="Segoe UI" w:hAnsi="Segoe UI" w:cs="Segoe UI"/>
+            <w:color w:val="0366D6"/>
+            <w:sz w:val="21"/>
+            <w:szCs w:val="21"/>
+          </w:rPr>
+          <w:t>.html</w:t>
+        </w:r>
+      </w:hyperlink>
+      <w:r>
+        <w:rPr>
+          <w:rFonts w:ascii="Segoe UI" w:hAnsi="Segoe UI" w:cs="Segoe UI"/>
+          <w:color w:val="24292E"/>
+          <w:sz w:val="21"/>
+          <w:szCs w:val="21"/>
+        </w:rPr>
+        <w:t> </w:t>
+      </w:r>
+      <w:r>
+        <w:rPr>
+          <w:rFonts w:asciiTheme="minorHAnsi" w:eastAsiaTheme="minorHAnsi" w:hAnsiTheme="minorHAnsi" w:cstheme="minorBidi"/>
+          <w:szCs w:val="22"/>
+        </w:rPr>
+        <w:t xml:space="preserve">for </w:t>
+      </w:r>
+      <w:r>
+        <w:rPr>
+          <w:rFonts w:asciiTheme="minorHAnsi" w:eastAsiaTheme="minorHAnsi" w:hAnsiTheme="minorHAnsi" w:cstheme="minorBidi"/>
+          <w:szCs w:val="22"/>
+        </w:rPr>
+        <w:t>GDB</w:t>
+      </w:r>
+      <w:r>
+        <w:rPr>
+          <w:rFonts w:asciiTheme="minorHAnsi" w:eastAsiaTheme="minorHAnsi" w:hAnsiTheme="minorHAnsi" w:cstheme="minorBidi"/>
+          <w:szCs w:val="22"/>
+        </w:rPr>
+        <w:t xml:space="preserve"> </w:t>
+      </w:r>
+      <w:r>
+        <w:rPr>
+          <w:rFonts w:asciiTheme="minorHAnsi" w:eastAsiaTheme="minorHAnsi" w:hAnsiTheme="minorHAnsi" w:cstheme="minorBidi"/>
+          <w:szCs w:val="22"/>
+        </w:rPr>
+        <w:t>python extension model.</w:t>
+      </w:r>
+    </w:p>
+    <w:p>
+      <w:pPr>
+        <w:pStyle w:val="Heading2"/>
+      </w:pPr>
+      <w:r>
+        <w:t xml:space="preserve">Stack </w:t>
+      </w:r>
+      <w:r>
+        <w:t>S</w:t>
+      </w:r>
+      <w:r>
+        <w:t>titching</w:t>
+      </w:r>
+    </w:p>
+    <w:p>
+      <w:pPr>
+        <w:pStyle w:val="NormalWeb"/>
+        <w:shd w:val="clear" w:color="auto" w:fill="FFFFFF"/>
+        <w:spacing w:before="0" w:beforeAutospacing="0" w:after="240" w:afterAutospacing="0"/>
+        <w:rPr>
+          <w:rFonts w:asciiTheme="minorHAnsi" w:eastAsiaTheme="minorHAnsi" w:hAnsiTheme="minorHAnsi" w:cstheme="minorBidi"/>
+          <w:szCs w:val="22"/>
+        </w:rPr>
+      </w:pPr>
+      <w:r>
+        <w:rPr>
+          <w:rFonts w:asciiTheme="minorHAnsi" w:eastAsiaTheme="minorHAnsi" w:hAnsiTheme="minorHAnsi" w:cstheme="minorBidi"/>
+          <w:szCs w:val="22"/>
+        </w:rPr>
+        <w:t xml:space="preserve">For stack stitching, the basic idea is to setup the stack frame that </w:t>
+      </w:r>
+      <w:r>
+        <w:rPr>
+          <w:rFonts w:asciiTheme="minorHAnsi" w:eastAsiaTheme="minorHAnsi" w:hAnsiTheme="minorHAnsi" w:cstheme="minorBidi"/>
+          <w:szCs w:val="22"/>
+        </w:rPr>
+        <w:t>GDB</w:t>
+      </w:r>
+      <w:r>
+        <w:rPr>
+          <w:rFonts w:asciiTheme="minorHAnsi" w:eastAsiaTheme="minorHAnsi" w:hAnsiTheme="minorHAnsi" w:cstheme="minorBidi"/>
+          <w:szCs w:val="22"/>
+        </w:rPr>
+        <w:t xml:space="preserve"> can do stack walk. </w:t>
+      </w:r>
+    </w:p>
+    <w:p>
+      <w:pPr>
+        <w:pStyle w:val="NormalWeb"/>
+        <w:shd w:val="clear" w:color="auto" w:fill="FFFFFF"/>
+        <w:spacing w:before="0" w:beforeAutospacing="0" w:after="240" w:afterAutospacing="0"/>
+        <w:rPr>
+          <w:rFonts w:asciiTheme="minorHAnsi" w:eastAsiaTheme="minorHAnsi" w:hAnsiTheme="minorHAnsi" w:cstheme="minorBidi"/>
+          <w:szCs w:val="22"/>
+        </w:rPr>
+      </w:pPr>
+      <w:r>
+        <w:rPr>
+          <w:rFonts w:asciiTheme="minorHAnsi" w:eastAsiaTheme="minorHAnsi" w:hAnsiTheme="minorHAnsi" w:cstheme="minorBidi"/>
+          <w:szCs w:val="22"/>
+        </w:rPr>
+        <w:t xml:space="preserve">Give a PC, and </w:t>
+      </w:r>
+      <w:proofErr w:type="spellStart"/>
+      <w:r>
+        <w:rPr>
+          <w:rFonts w:asciiTheme="minorHAnsi" w:eastAsiaTheme="minorHAnsi" w:hAnsiTheme="minorHAnsi" w:cstheme="minorBidi"/>
+          <w:szCs w:val="22"/>
+        </w:rPr>
+        <w:t>rbp</w:t>
+      </w:r>
+      <w:proofErr w:type="spellEnd"/>
+      <w:r>
+        <w:rPr>
+          <w:rFonts w:asciiTheme="minorHAnsi" w:eastAsiaTheme="minorHAnsi" w:hAnsiTheme="minorHAnsi" w:cstheme="minorBidi"/>
+          <w:szCs w:val="22"/>
+        </w:rPr>
+        <w:t xml:space="preserve">, </w:t>
+      </w:r>
+      <w:proofErr w:type="spellStart"/>
+      <w:r>
+        <w:rPr>
+          <w:rFonts w:asciiTheme="minorHAnsi" w:eastAsiaTheme="minorHAnsi" w:hAnsiTheme="minorHAnsi" w:cstheme="minorBidi"/>
+          <w:szCs w:val="22"/>
+        </w:rPr>
+        <w:t>rsp</w:t>
+      </w:r>
+      <w:proofErr w:type="spellEnd"/>
+      <w:r>
+        <w:rPr>
+          <w:rFonts w:asciiTheme="minorHAnsi" w:eastAsiaTheme="minorHAnsi" w:hAnsiTheme="minorHAnsi" w:cstheme="minorBidi"/>
+          <w:szCs w:val="22"/>
+        </w:rPr>
+        <w:t xml:space="preserve"> value of current frame, how can </w:t>
+      </w:r>
+      <w:r>
+        <w:rPr>
+          <w:rFonts w:asciiTheme="minorHAnsi" w:eastAsiaTheme="minorHAnsi" w:hAnsiTheme="minorHAnsi" w:cstheme="minorBidi"/>
+          <w:szCs w:val="22"/>
+        </w:rPr>
+        <w:t>GDB</w:t>
+      </w:r>
+      <w:r>
+        <w:rPr>
+          <w:rFonts w:asciiTheme="minorHAnsi" w:eastAsiaTheme="minorHAnsi" w:hAnsiTheme="minorHAnsi" w:cstheme="minorBidi"/>
+          <w:szCs w:val="22"/>
+        </w:rPr>
+        <w:t xml:space="preserve"> the previous frame? The default logic is to find the previous </w:t>
+      </w:r>
+      <w:proofErr w:type="spellStart"/>
+      <w:r>
+        <w:rPr>
+          <w:rFonts w:asciiTheme="minorHAnsi" w:eastAsiaTheme="minorHAnsi" w:hAnsiTheme="minorHAnsi" w:cstheme="minorBidi"/>
+          <w:szCs w:val="22"/>
+        </w:rPr>
+        <w:t>rbp</w:t>
+      </w:r>
+      <w:proofErr w:type="spellEnd"/>
+      <w:r>
+        <w:rPr>
+          <w:rFonts w:asciiTheme="minorHAnsi" w:eastAsiaTheme="minorHAnsi" w:hAnsiTheme="minorHAnsi" w:cstheme="minorBidi"/>
+          <w:szCs w:val="22"/>
+        </w:rPr>
+        <w:t xml:space="preserve"> at memory of current </w:t>
+      </w:r>
+      <w:proofErr w:type="spellStart"/>
+      <w:r>
+        <w:rPr>
+          <w:rFonts w:asciiTheme="minorHAnsi" w:eastAsiaTheme="minorHAnsi" w:hAnsiTheme="minorHAnsi" w:cstheme="minorBidi"/>
+          <w:szCs w:val="22"/>
+        </w:rPr>
+        <w:t>rbp</w:t>
+      </w:r>
+      <w:proofErr w:type="spellEnd"/>
+      <w:r>
+        <w:rPr>
+          <w:rFonts w:asciiTheme="minorHAnsi" w:eastAsiaTheme="minorHAnsi" w:hAnsiTheme="minorHAnsi" w:cstheme="minorBidi"/>
+          <w:szCs w:val="22"/>
+        </w:rPr>
+        <w:t xml:space="preserve"> value, and find the previous rip at memory of current rbp+8. Here is an example</w:t>
+      </w:r>
+      <w:r>
+        <w:rPr>
+          <w:rFonts w:asciiTheme="minorHAnsi" w:eastAsiaTheme="minorHAnsi" w:hAnsiTheme="minorHAnsi" w:cstheme="minorBidi"/>
+          <w:szCs w:val="22"/>
+        </w:rPr>
+        <w:t>:</w:t>
+      </w:r>
+    </w:p>
+    <w:p>
+      <w:pPr>
+        <w:pStyle w:val="NormalWeb"/>
+        <w:shd w:val="clear" w:color="auto" w:fill="FFFFFF"/>
+        <w:spacing w:before="0" w:beforeAutospacing="0" w:after="240" w:afterAutospacing="0"/>
+        <w:ind w:left="720"/>
+        <w:rPr>
+          <w:rFonts w:asciiTheme="minorHAnsi" w:eastAsiaTheme="minorHAnsi" w:hAnsiTheme="minorHAnsi" w:cstheme="minorBidi"/>
+          <w:szCs w:val="22"/>
+        </w:rPr>
+      </w:pPr>
+      <w:r>
+        <w:rPr>
+          <w:rFonts w:asciiTheme="minorHAnsi" w:eastAsiaTheme="minorHAnsi" w:hAnsiTheme="minorHAnsi" w:cstheme="minorBidi"/>
+          <w:szCs w:val="22"/>
+        </w:rPr>
+        <w:br/>
+      </w:r>
+      <w:r>
+        <w:rPr>
+          <w:rStyle w:val="SourceChar"/>
+        </w:rPr>
+        <w:t>(</w:t>
+      </w:r>
+      <w:r>
+        <w:rPr>
+          <w:rStyle w:val="SourceChar"/>
+        </w:rPr>
+        <w:t>GDB</w:t>
+      </w:r>
+      <w:r>
+        <w:rPr>
+          <w:rStyle w:val="SourceChar"/>
+        </w:rPr>
+        <w:t>) info frame</w:t>
+      </w:r>
+      <w:r>
+        <w:rPr>
+          <w:rStyle w:val="SourceChar"/>
+        </w:rPr>
+        <w:br/>
+        <w:t>Stack level 0, frame at 0x7fffffffdc20:</w:t>
+      </w:r>
+      <w:r>
+        <w:rPr>
+          <w:rStyle w:val="SourceChar"/>
+        </w:rPr>
+        <w:br/>
+        <w:t>rip = 0x40b0d5 in HandlePrint (/home/lei/repos/openenclave/host/ocalls.c:40); saved rip = 0x403c56</w:t>
+      </w:r>
+      <w:r>
+        <w:rPr>
+          <w:rStyle w:val="SourceChar"/>
+        </w:rPr>
+        <w:br/>
+        <w:t>called by frame at 0x7fffffffdc70</w:t>
+      </w:r>
+      <w:r>
+        <w:rPr>
+          <w:rStyle w:val="SourceChar"/>
+        </w:rPr>
+        <w:br/>
+        <w:t>source language c.</w:t>
+      </w:r>
+      <w:r>
+        <w:rPr>
+          <w:rStyle w:val="SourceChar"/>
+        </w:rPr>
+        <w:br/>
+        <w:t>Arglist at 0x7fffffffdc10, args: argIn=140737488346504</w:t>
+      </w:r>
+      <w:r>
+        <w:rPr>
+          <w:rStyle w:val="SourceChar"/>
+        </w:rPr>
+        <w:br/>
+        <w:t>Locals at 0x7fffffffdc10, Previous frame's sp is 0x7fffffffdc20</w:t>
+      </w:r>
+      <w:r>
+        <w:rPr>
+          <w:rStyle w:val="SourceChar"/>
+        </w:rPr>
+        <w:br/>
+      </w:r>
+      <w:r>
+        <w:rPr>
+          <w:rStyle w:val="SourceChar"/>
+        </w:rPr>
+        <w:lastRenderedPageBreak/>
+        <w:t>Saved registers:</w:t>
+      </w:r>
+      <w:r>
+        <w:rPr>
+          <w:rStyle w:val="SourceChar"/>
+        </w:rPr>
+        <w:br/>
+        <w:t>rbp at 0x7fffffffdc10, rip at 0x7fffffffdc18</w:t>
+      </w:r>
+    </w:p>
+    <w:p>
+      <w:pPr>
+        <w:pStyle w:val="NormalWeb"/>
+        <w:shd w:val="clear" w:color="auto" w:fill="FFFFFF"/>
+        <w:spacing w:before="0" w:beforeAutospacing="0" w:after="240" w:afterAutospacing="0"/>
+        <w:rPr>
+          <w:rFonts w:asciiTheme="minorHAnsi" w:eastAsiaTheme="minorHAnsi" w:hAnsiTheme="minorHAnsi" w:cstheme="minorBidi"/>
+          <w:szCs w:val="22"/>
+        </w:rPr>
+      </w:pPr>
+      <w:r>
+        <w:rPr>
+          <w:rFonts w:asciiTheme="minorHAnsi" w:eastAsiaTheme="minorHAnsi" w:hAnsiTheme="minorHAnsi" w:cstheme="minorBidi"/>
+          <w:szCs w:val="22"/>
+        </w:rPr>
+        <w:t xml:space="preserve">In the nutshell, the stack stitching is to setup the stack frame in a </w:t>
+      </w:r>
+      <w:r>
+        <w:rPr>
+          <w:rFonts w:asciiTheme="minorHAnsi" w:eastAsiaTheme="minorHAnsi" w:hAnsiTheme="minorHAnsi" w:cstheme="minorBidi"/>
+          <w:szCs w:val="22"/>
+        </w:rPr>
+        <w:t>GDB</w:t>
+      </w:r>
+      <w:r>
+        <w:rPr>
+          <w:rFonts w:asciiTheme="minorHAnsi" w:eastAsiaTheme="minorHAnsi" w:hAnsiTheme="minorHAnsi" w:cstheme="minorBidi"/>
+          <w:szCs w:val="22"/>
+        </w:rPr>
+        <w:t xml:space="preserve"> expected way to </w:t>
+      </w:r>
+      <w:r>
+        <w:rPr>
+          <w:rFonts w:asciiTheme="minorHAnsi" w:eastAsiaTheme="minorHAnsi" w:hAnsiTheme="minorHAnsi" w:cstheme="minorBidi"/>
+          <w:szCs w:val="22"/>
+        </w:rPr>
+        <w:t>GDB</w:t>
+      </w:r>
+      <w:r>
+        <w:rPr>
+          <w:rFonts w:asciiTheme="minorHAnsi" w:eastAsiaTheme="minorHAnsi" w:hAnsiTheme="minorHAnsi" w:cstheme="minorBidi"/>
+          <w:szCs w:val="22"/>
+        </w:rPr>
+        <w:t xml:space="preserve"> to find the “correct” previous stack frame. </w:t>
+      </w:r>
+    </w:p>
+    <w:p>
+      <w:pPr>
         <w:spacing w:after="200"/>
         <w:jc w:val="left"/>
+      </w:pPr>
+      <w:r>
+        <w:t xml:space="preserve">Note: </w:t>
+      </w:r>
+      <w:r>
+        <w:t>GDB</w:t>
+      </w:r>
+      <w:r>
+        <w:t xml:space="preserve"> doesn’t have to use </w:t>
+      </w:r>
+      <w:proofErr w:type="spellStart"/>
+      <w:r>
+        <w:t>rbp</w:t>
+      </w:r>
+      <w:proofErr w:type="spellEnd"/>
+      <w:r>
+        <w:t xml:space="preserve"> to do stack walking. We use </w:t>
+      </w:r>
+      <w:r>
+        <w:t xml:space="preserve">some </w:t>
+      </w:r>
+      <w:proofErr w:type="spellStart"/>
+      <w:r>
+        <w:t>cfi</w:t>
+      </w:r>
+      <w:proofErr w:type="spellEnd"/>
+      <w:r>
+        <w:t xml:space="preserve"> directives to change the rule for computing the CFA.</w:t>
+      </w:r>
+      <w:r>
+        <w:t xml:space="preserve"> Please refer to:</w:t>
+      </w:r>
+      <w:r>
         <w:rPr>
-          <w:rFonts w:eastAsiaTheme="majorEastAsia" w:cstheme="majorBidi"/>
+          <w:rFonts w:ascii="Segoe UI" w:hAnsi="Segoe UI" w:cs="Segoe UI"/>
+          <w:color w:val="24292E"/>
+          <w:sz w:val="21"/>
+          <w:szCs w:val="21"/>
+        </w:rPr>
+        <w:t xml:space="preserve"> </w:t>
+      </w:r>
+      <w:hyperlink r:id="rId11" w:history="1">
+        <w:r>
+          <w:rPr>
+            <w:rStyle w:val="Hyperlink"/>
+            <w:rFonts w:ascii="Segoe UI" w:hAnsi="Segoe UI" w:cs="Segoe UI"/>
+            <w:color w:val="0366D6"/>
+            <w:sz w:val="21"/>
+            <w:szCs w:val="21"/>
+            <w:shd w:val="clear" w:color="auto" w:fill="FFFFFF"/>
+          </w:rPr>
+          <w:t>https://sourceware.org/binutils/docs-2.16/as/CFI-directives.html</w:t>
+        </w:r>
+      </w:hyperlink>
+      <w:r>
+        <w:t>.</w:t>
+      </w:r>
+    </w:p>
+    <w:p>
+      <w:pPr>
+        <w:spacing w:after="200"/>
+        <w:jc w:val="left"/>
+      </w:pPr>
+      <w:bookmarkStart w:id="0" w:name="_GoBack"/>
+      <w:bookmarkEnd w:id="0"/>
+    </w:p>
+    <w:p>
+      <w:pPr>
+        <w:pStyle w:val="Heading3"/>
+        <w:rPr>
           <w:b/>
-          <w:bCs/>
-          <w:sz w:val="36"/>
-          <w:szCs w:val="28"/>
+          <w:color w:val="1D1B11" w:themeColor="background2" w:themeShade="1A"/>
         </w:rPr>
       </w:pPr>
       <w:r>
-        <w:br w:type="page"/>
+        <w:rPr>
+          <w:b/>
+          <w:color w:val="1D1B11" w:themeColor="background2" w:themeShade="1A"/>
+        </w:rPr>
+        <w:t>Split stack</w:t>
+      </w:r>
+    </w:p>
+    <w:p>
+      <w:pPr>
+        <w:spacing w:after="200"/>
+        <w:jc w:val="left"/>
+      </w:pPr>
+      <w:r>
+        <w:t xml:space="preserve">In normal cases, the stack is and should be one continuous memory block. But we have two stacks in a “thread”, one is for host, another is for enclave. These two stacks are discontinuous, and our code stitches these two stacks together. When </w:t>
+      </w:r>
+      <w:r>
+        <w:t>GDB</w:t>
+      </w:r>
+      <w:r>
+        <w:t xml:space="preserve"> does stack walking on these stack by default, it will fail because the stack looks like corrupted (sanity check fails).</w:t>
+      </w:r>
+      <w:r>
+        <w:t xml:space="preserve"> </w:t>
+      </w:r>
+      <w:r>
+        <w:t xml:space="preserve">Fortunately, </w:t>
+      </w:r>
+      <w:r>
+        <w:t xml:space="preserve">GCC supports a feature called split stacks to permit a </w:t>
+      </w:r>
+      <w:r>
+        <w:t>discontinuous</w:t>
+      </w:r>
+      <w:r>
+        <w:t xml:space="preserve"> stack which is grown automatically as needed.</w:t>
+      </w:r>
+      <w:r>
+        <w:t xml:space="preserve"> Refer to:</w:t>
+      </w:r>
+      <w:r>
+        <w:rPr>
+          <w:rFonts w:ascii="Segoe UI" w:hAnsi="Segoe UI" w:cs="Segoe UI"/>
+          <w:color w:val="24292E"/>
+          <w:sz w:val="21"/>
+          <w:szCs w:val="21"/>
+        </w:rPr>
+        <w:t xml:space="preserve"> </w:t>
+      </w:r>
+      <w:hyperlink r:id="rId12" w:history="1">
+        <w:r>
+          <w:rPr>
+            <w:rStyle w:val="Hyperlink"/>
+            <w:rFonts w:ascii="Segoe UI" w:hAnsi="Segoe UI" w:cs="Segoe UI"/>
+            <w:color w:val="0366D6"/>
+            <w:sz w:val="21"/>
+            <w:szCs w:val="21"/>
+            <w:shd w:val="clear" w:color="auto" w:fill="FFFFFF"/>
+          </w:rPr>
+          <w:t>https://gcc.gnu.org/wiki/SplitStacks</w:t>
+        </w:r>
+      </w:hyperlink>
+      <w:r>
+        <w:t>.</w:t>
+      </w:r>
+      <w:r>
+        <w:rPr>
+          <w:rFonts w:ascii="Segoe UI" w:hAnsi="Segoe UI" w:cs="Segoe UI"/>
+          <w:color w:val="24292E"/>
+          <w:sz w:val="21"/>
+          <w:szCs w:val="21"/>
+        </w:rPr>
+        <w:br/>
+      </w:r>
+      <w:r>
+        <w:t xml:space="preserve">To support the split stack feature, </w:t>
+      </w:r>
+      <w:r>
+        <w:t>GDB</w:t>
+      </w:r>
+      <w:r>
+        <w:t xml:space="preserve"> uses a marker to disable the sanity check. It hardcodes the __</w:t>
+      </w:r>
+      <w:proofErr w:type="spellStart"/>
+      <w:r>
+        <w:t>morestack</w:t>
+      </w:r>
+      <w:proofErr w:type="spellEnd"/>
+      <w:r>
+        <w:t xml:space="preserve"> function name, and will bypass the sanity check when the stack is not discontinuous on that function.</w:t>
+      </w:r>
+      <w:r>
+        <w:t xml:space="preserve"> </w:t>
+      </w:r>
+      <w:r>
+        <w:t xml:space="preserve">Refer to </w:t>
+      </w:r>
+      <w:r>
+        <w:t>GDB</w:t>
+      </w:r>
+      <w:r>
+        <w:t>\</w:t>
+      </w:r>
+      <w:proofErr w:type="spellStart"/>
+      <w:r>
+        <w:t>binutils</w:t>
+      </w:r>
+      <w:proofErr w:type="spellEnd"/>
+      <w:r>
+        <w:t>-</w:t>
+      </w:r>
+      <w:r>
+        <w:t>GDB</w:t>
+      </w:r>
+      <w:r>
+        <w:t>\</w:t>
+      </w:r>
+      <w:r>
+        <w:t>GDB</w:t>
+      </w:r>
+      <w:r>
+        <w:t>\</w:t>
+      </w:r>
+      <w:proofErr w:type="spellStart"/>
+      <w:r>
+        <w:t>frame.c</w:t>
+      </w:r>
+      <w:proofErr w:type="spellEnd"/>
+      <w:r>
+        <w:t xml:space="preserve"> in GDB source code</w:t>
+      </w:r>
+      <w:r>
+        <w:t>.</w:t>
+      </w:r>
+      <w:r>
+        <w:br/>
+      </w:r>
+      <w:r>
+        <w:t>F</w:t>
+      </w:r>
+      <w:r>
+        <w:t>ollow</w:t>
+      </w:r>
+      <w:r>
+        <w:t>ing</w:t>
+      </w:r>
+      <w:r>
+        <w:t xml:space="preserve"> this </w:t>
+      </w:r>
+      <w:r>
+        <w:t>GDB</w:t>
+      </w:r>
+      <w:r>
+        <w:t xml:space="preserve"> convention, </w:t>
+      </w:r>
+      <w:r>
+        <w:t xml:space="preserve">we </w:t>
+      </w:r>
+      <w:r>
+        <w:t>use the</w:t>
+      </w:r>
+      <w:r>
+        <w:t xml:space="preserve"> hardcode function name (__</w:t>
+      </w:r>
+      <w:proofErr w:type="spellStart"/>
+      <w:r>
+        <w:t>morestack</w:t>
+      </w:r>
+      <w:proofErr w:type="spellEnd"/>
+      <w:r>
+        <w:t>)</w:t>
+      </w:r>
+      <w:r>
+        <w:t xml:space="preserve"> in stack switching</w:t>
+      </w:r>
+      <w:r>
+        <w:t xml:space="preserve">. Without that, the </w:t>
+      </w:r>
+      <w:r>
+        <w:t>GDB</w:t>
+      </w:r>
+      <w:r>
+        <w:t xml:space="preserve"> will tell developer the stack is corrupted when he issues a </w:t>
+      </w:r>
+      <w:r>
+        <w:t>back trace</w:t>
+      </w:r>
+      <w:r>
+        <w:t xml:space="preserve"> command on a stitched stack.</w:t>
       </w:r>
     </w:p>
     <w:p>
@@ -15547,7 +16551,6 @@
         <w:pStyle w:val="Heading1"/>
       </w:pPr>
       <w:r>
-        <w:lastRenderedPageBreak/>
         <w:t>The IDL Generator</w:t>
       </w:r>
     </w:p>
@@ -15726,6 +16729,7 @@
     </w:p>
     <w:p>
       <w:r>
+        <w:lastRenderedPageBreak/>
         <w:t xml:space="preserve">The </w:t>
       </w:r>
       <w:proofErr w:type="spellStart"/>
@@ -16159,7 +17163,6 @@
           </w:tcPr>
           <w:p>
             <w:r>
-              <w:lastRenderedPageBreak/>
               <w:t>ssize_t</w:t>
             </w:r>
           </w:p>
@@ -16436,6 +17439,7 @@
               <w:rPr>
                 <w:b/>
               </w:rPr>
+              <w:lastRenderedPageBreak/>
               <w:t>Constraint</w:t>
             </w:r>
           </w:p>
@@ -16887,7 +17891,6 @@
         <w:pStyle w:val="Source"/>
       </w:pPr>
       <w:r>
-        <w:lastRenderedPageBreak/>
         <w:t>struct Person</w:t>
       </w:r>
     </w:p>
@@ -16953,12 +17956,12 @@
       </w:r>
     </w:p>
     <w:sectPr>
-      <w:headerReference w:type="even" r:id="rId10"/>
-      <w:headerReference w:type="default" r:id="rId11"/>
-      <w:footerReference w:type="even" r:id="rId12"/>
-      <w:footerReference w:type="default" r:id="rId13"/>
-      <w:headerReference w:type="first" r:id="rId14"/>
-      <w:footerReference w:type="first" r:id="rId15"/>
+      <w:headerReference w:type="even" r:id="rId13"/>
+      <w:headerReference w:type="default" r:id="rId14"/>
+      <w:footerReference w:type="even" r:id="rId15"/>
+      <w:footerReference w:type="default" r:id="rId16"/>
+      <w:headerReference w:type="first" r:id="rId17"/>
+      <w:footerReference w:type="first" r:id="rId18"/>
       <w:pgSz w:w="12240" w:h="15840"/>
       <w:pgMar w:top="1440" w:right="1440" w:bottom="1440" w:left="1440" w:header="720" w:footer="720" w:gutter="0"/>
       <w:cols w:space="720"/>
@@ -16969,7 +17972,7 @@
 </file>
 
 <file path=word/endnotes.xml><?xml version="1.0" encoding="utf-8"?>
-<w:endnotes xmlns:wpc="http://schemas.microsoft.com/office/word/2010/wordprocessingCanvas" xmlns:cx="http://schemas.microsoft.com/office/drawing/2014/chartex" xmlns:cx1="http://schemas.microsoft.com/office/drawing/2015/9/8/chartex" xmlns:cx2="http://schemas.microsoft.com/office/drawing/2015/10/21/chartex" xmlns:cx3="http://schemas.microsoft.com/office/drawing/2016/5/9/chartex" xmlns:cx4="http://schemas.microsoft.com/office/drawing/2016/5/10/chartex" xmlns:cx5="http://schemas.microsoft.com/office/drawing/2016/5/11/chartex" xmlns:cx6="http://schemas.microsoft.com/office/drawing/2016/5/12/chartex" xmlns:cx7="http://schemas.microsoft.com/office/drawing/2016/5/13/chartex" xmlns:cx8="http://schemas.microsoft.com/office/drawing/2016/5/14/chartex" xmlns:mc="http://schemas.openxmlformats.org/markup-compatibility/2006" xmlns:aink="http://schemas.microsoft.com/office/drawing/2016/ink" xmlns:am3d="http://schemas.microsoft.com/office/drawing/2017/model3d" xmlns:o="urn:schemas-microsoft-com:office:office" xmlns:r="http://schemas.openxmlformats.org/officeDocument/2006/relationships" xmlns:m="http://schemas.openxmlformats.org/officeDocument/2006/math" xmlns:v="urn:schemas-microsoft-com:vml" xmlns:wp14="http://schemas.microsoft.com/office/word/2010/wordprocessingDrawing" xmlns:wp="http://schemas.openxmlformats.org/drawingml/2006/wordprocessingDrawing" xmlns:w10="urn:schemas-microsoft-com:office:word" xmlns:w="http://schemas.openxmlformats.org/wordprocessingml/2006/main" xmlns:w14="http://schemas.microsoft.com/office/word/2010/wordml" xmlns:w15="http://schemas.microsoft.com/office/word/2012/wordml" xmlns:w16cid="http://schemas.microsoft.com/office/word/2016/wordml/cid" xmlns:w16se="http://schemas.microsoft.com/office/word/2015/wordml/symex" xmlns:wpg="http://schemas.microsoft.com/office/word/2010/wordprocessingGroup" xmlns:wpi="http://schemas.microsoft.com/office/word/2010/wordprocessingInk" xmlns:wne="http://schemas.microsoft.com/office/word/2006/wordml" xmlns:wps="http://schemas.microsoft.com/office/word/2010/wordprocessingShape" mc:Ignorable="w14 w15 w16se w16cid wp14">
+<w:endnotes xmlns:wpc="http://schemas.microsoft.com/office/word/2010/wordprocessingCanvas" xmlns:cx="http://schemas.microsoft.com/office/drawing/2014/chartex" xmlns:cx1="http://schemas.microsoft.com/office/drawing/2015/9/8/chartex" xmlns:mc="http://schemas.openxmlformats.org/markup-compatibility/2006" xmlns:o="urn:schemas-microsoft-com:office:office" xmlns:r="http://schemas.openxmlformats.org/officeDocument/2006/relationships" xmlns:m="http://schemas.openxmlformats.org/officeDocument/2006/math" xmlns:v="urn:schemas-microsoft-com:vml" xmlns:wp14="http://schemas.microsoft.com/office/word/2010/wordprocessingDrawing" xmlns:wp="http://schemas.openxmlformats.org/drawingml/2006/wordprocessingDrawing" xmlns:w10="urn:schemas-microsoft-com:office:word" xmlns:w="http://schemas.openxmlformats.org/wordprocessingml/2006/main" xmlns:w14="http://schemas.microsoft.com/office/word/2010/wordml" xmlns:w15="http://schemas.microsoft.com/office/word/2012/wordml" xmlns:w16se="http://schemas.microsoft.com/office/word/2015/wordml/symex" xmlns:wpg="http://schemas.microsoft.com/office/word/2010/wordprocessingGroup" xmlns:wpi="http://schemas.microsoft.com/office/word/2010/wordprocessingInk" xmlns:wne="http://schemas.microsoft.com/office/word/2006/wordml" xmlns:wps="http://schemas.microsoft.com/office/word/2010/wordprocessingShape" mc:Ignorable="w14 w15 w16se wp14">
   <w:endnote w:type="separator" w:id="-1">
     <w:p>
       <w:pPr>
@@ -16994,7 +17997,7 @@
 </file>
 
 <file path=word/footer1.xml><?xml version="1.0" encoding="utf-8"?>
-<w:ftr xmlns:wpc="http://schemas.microsoft.com/office/word/2010/wordprocessingCanvas" xmlns:cx="http://schemas.microsoft.com/office/drawing/2014/chartex" xmlns:cx1="http://schemas.microsoft.com/office/drawing/2015/9/8/chartex" xmlns:cx2="http://schemas.microsoft.com/office/drawing/2015/10/21/chartex" xmlns:cx3="http://schemas.microsoft.com/office/drawing/2016/5/9/chartex" xmlns:cx4="http://schemas.microsoft.com/office/drawing/2016/5/10/chartex" xmlns:cx5="http://schemas.microsoft.com/office/drawing/2016/5/11/chartex" xmlns:cx6="http://schemas.microsoft.com/office/drawing/2016/5/12/chartex" xmlns:cx7="http://schemas.microsoft.com/office/drawing/2016/5/13/chartex" xmlns:cx8="http://schemas.microsoft.com/office/drawing/2016/5/14/chartex" xmlns:mc="http://schemas.openxmlformats.org/markup-compatibility/2006" xmlns:aink="http://schemas.microsoft.com/office/drawing/2016/ink" xmlns:am3d="http://schemas.microsoft.com/office/drawing/2017/model3d" xmlns:o="urn:schemas-microsoft-com:office:office" xmlns:r="http://schemas.openxmlformats.org/officeDocument/2006/relationships" xmlns:m="http://schemas.openxmlformats.org/officeDocument/2006/math" xmlns:v="urn:schemas-microsoft-com:vml" xmlns:wp14="http://schemas.microsoft.com/office/word/2010/wordprocessingDrawing" xmlns:wp="http://schemas.openxmlformats.org/drawingml/2006/wordprocessingDrawing" xmlns:w10="urn:schemas-microsoft-com:office:word" xmlns:w="http://schemas.openxmlformats.org/wordprocessingml/2006/main" xmlns:w14="http://schemas.microsoft.com/office/word/2010/wordml" xmlns:w15="http://schemas.microsoft.com/office/word/2012/wordml" xmlns:w16cid="http://schemas.microsoft.com/office/word/2016/wordml/cid" xmlns:w16se="http://schemas.microsoft.com/office/word/2015/wordml/symex" xmlns:wpg="http://schemas.microsoft.com/office/word/2010/wordprocessingGroup" xmlns:wpi="http://schemas.microsoft.com/office/word/2010/wordprocessingInk" xmlns:wne="http://schemas.microsoft.com/office/word/2006/wordml" xmlns:wps="http://schemas.microsoft.com/office/word/2010/wordprocessingShape" mc:Ignorable="w14 w15 w16se w16cid wp14">
+<w:ftr xmlns:wpc="http://schemas.microsoft.com/office/word/2010/wordprocessingCanvas" xmlns:cx="http://schemas.microsoft.com/office/drawing/2014/chartex" xmlns:cx1="http://schemas.microsoft.com/office/drawing/2015/9/8/chartex" xmlns:mc="http://schemas.openxmlformats.org/markup-compatibility/2006" xmlns:o="urn:schemas-microsoft-com:office:office" xmlns:r="http://schemas.openxmlformats.org/officeDocument/2006/relationships" xmlns:m="http://schemas.openxmlformats.org/officeDocument/2006/math" xmlns:v="urn:schemas-microsoft-com:vml" xmlns:wp14="http://schemas.microsoft.com/office/word/2010/wordprocessingDrawing" xmlns:wp="http://schemas.openxmlformats.org/drawingml/2006/wordprocessingDrawing" xmlns:w10="urn:schemas-microsoft-com:office:word" xmlns:w="http://schemas.openxmlformats.org/wordprocessingml/2006/main" xmlns:w14="http://schemas.microsoft.com/office/word/2010/wordml" xmlns:w15="http://schemas.microsoft.com/office/word/2012/wordml" xmlns:w16se="http://schemas.microsoft.com/office/word/2015/wordml/symex" xmlns:wpg="http://schemas.microsoft.com/office/word/2010/wordprocessingGroup" xmlns:wpi="http://schemas.microsoft.com/office/word/2010/wordprocessingInk" xmlns:wne="http://schemas.microsoft.com/office/word/2006/wordml" xmlns:wps="http://schemas.microsoft.com/office/word/2010/wordprocessingShape" mc:Ignorable="w14 w15 w16se wp14">
   <w:p>
     <w:pPr>
       <w:pStyle w:val="Footer"/>
@@ -17004,7 +18007,7 @@
 </file>
 
 <file path=word/footer2.xml><?xml version="1.0" encoding="utf-8"?>
-<w:ftr xmlns:wpc="http://schemas.microsoft.com/office/word/2010/wordprocessingCanvas" xmlns:cx="http://schemas.microsoft.com/office/drawing/2014/chartex" xmlns:cx1="http://schemas.microsoft.com/office/drawing/2015/9/8/chartex" xmlns:cx2="http://schemas.microsoft.com/office/drawing/2015/10/21/chartex" xmlns:cx3="http://schemas.microsoft.com/office/drawing/2016/5/9/chartex" xmlns:cx4="http://schemas.microsoft.com/office/drawing/2016/5/10/chartex" xmlns:cx5="http://schemas.microsoft.com/office/drawing/2016/5/11/chartex" xmlns:cx6="http://schemas.microsoft.com/office/drawing/2016/5/12/chartex" xmlns:cx7="http://schemas.microsoft.com/office/drawing/2016/5/13/chartex" xmlns:cx8="http://schemas.microsoft.com/office/drawing/2016/5/14/chartex" xmlns:mc="http://schemas.openxmlformats.org/markup-compatibility/2006" xmlns:aink="http://schemas.microsoft.com/office/drawing/2016/ink" xmlns:am3d="http://schemas.microsoft.com/office/drawing/2017/model3d" xmlns:o="urn:schemas-microsoft-com:office:office" xmlns:r="http://schemas.openxmlformats.org/officeDocument/2006/relationships" xmlns:m="http://schemas.openxmlformats.org/officeDocument/2006/math" xmlns:v="urn:schemas-microsoft-com:vml" xmlns:wp14="http://schemas.microsoft.com/office/word/2010/wordprocessingDrawing" xmlns:wp="http://schemas.openxmlformats.org/drawingml/2006/wordprocessingDrawing" xmlns:w10="urn:schemas-microsoft-com:office:word" xmlns:w="http://schemas.openxmlformats.org/wordprocessingml/2006/main" xmlns:w14="http://schemas.microsoft.com/office/word/2010/wordml" xmlns:w15="http://schemas.microsoft.com/office/word/2012/wordml" xmlns:w16cid="http://schemas.microsoft.com/office/word/2016/wordml/cid" xmlns:w16se="http://schemas.microsoft.com/office/word/2015/wordml/symex" xmlns:wpg="http://schemas.microsoft.com/office/word/2010/wordprocessingGroup" xmlns:wpi="http://schemas.microsoft.com/office/word/2010/wordprocessingInk" xmlns:wne="http://schemas.microsoft.com/office/word/2006/wordml" xmlns:wps="http://schemas.microsoft.com/office/word/2010/wordprocessingShape" mc:Ignorable="w14 w15 w16se w16cid wp14">
+<w:ftr xmlns:wpc="http://schemas.microsoft.com/office/word/2010/wordprocessingCanvas" xmlns:cx="http://schemas.microsoft.com/office/drawing/2014/chartex" xmlns:cx1="http://schemas.microsoft.com/office/drawing/2015/9/8/chartex" xmlns:mc="http://schemas.openxmlformats.org/markup-compatibility/2006" xmlns:o="urn:schemas-microsoft-com:office:office" xmlns:r="http://schemas.openxmlformats.org/officeDocument/2006/relationships" xmlns:m="http://schemas.openxmlformats.org/officeDocument/2006/math" xmlns:v="urn:schemas-microsoft-com:vml" xmlns:wp14="http://schemas.microsoft.com/office/word/2010/wordprocessingDrawing" xmlns:wp="http://schemas.openxmlformats.org/drawingml/2006/wordprocessingDrawing" xmlns:w10="urn:schemas-microsoft-com:office:word" xmlns:w="http://schemas.openxmlformats.org/wordprocessingml/2006/main" xmlns:w14="http://schemas.microsoft.com/office/word/2010/wordml" xmlns:w15="http://schemas.microsoft.com/office/word/2012/wordml" xmlns:w16se="http://schemas.microsoft.com/office/word/2015/wordml/symex" xmlns:wpg="http://schemas.microsoft.com/office/word/2010/wordprocessingGroup" xmlns:wpi="http://schemas.microsoft.com/office/word/2010/wordprocessingInk" xmlns:wne="http://schemas.microsoft.com/office/word/2006/wordml" xmlns:wps="http://schemas.microsoft.com/office/word/2010/wordprocessingShape" mc:Ignorable="w14 w15 w16se wp14">
   <w:p>
     <w:pPr>
       <w:pStyle w:val="Footer"/>
@@ -17014,7 +18017,7 @@
 </file>
 
 <file path=word/footer3.xml><?xml version="1.0" encoding="utf-8"?>
-<w:ftr xmlns:wpc="http://schemas.microsoft.com/office/word/2010/wordprocessingCanvas" xmlns:cx="http://schemas.microsoft.com/office/drawing/2014/chartex" xmlns:cx1="http://schemas.microsoft.com/office/drawing/2015/9/8/chartex" xmlns:cx2="http://schemas.microsoft.com/office/drawing/2015/10/21/chartex" xmlns:cx3="http://schemas.microsoft.com/office/drawing/2016/5/9/chartex" xmlns:cx4="http://schemas.microsoft.com/office/drawing/2016/5/10/chartex" xmlns:cx5="http://schemas.microsoft.com/office/drawing/2016/5/11/chartex" xmlns:cx6="http://schemas.microsoft.com/office/drawing/2016/5/12/chartex" xmlns:cx7="http://schemas.microsoft.com/office/drawing/2016/5/13/chartex" xmlns:cx8="http://schemas.microsoft.com/office/drawing/2016/5/14/chartex" xmlns:mc="http://schemas.openxmlformats.org/markup-compatibility/2006" xmlns:aink="http://schemas.microsoft.com/office/drawing/2016/ink" xmlns:am3d="http://schemas.microsoft.com/office/drawing/2017/model3d" xmlns:o="urn:schemas-microsoft-com:office:office" xmlns:r="http://schemas.openxmlformats.org/officeDocument/2006/relationships" xmlns:m="http://schemas.openxmlformats.org/officeDocument/2006/math" xmlns:v="urn:schemas-microsoft-com:vml" xmlns:wp14="http://schemas.microsoft.com/office/word/2010/wordprocessingDrawing" xmlns:wp="http://schemas.openxmlformats.org/drawingml/2006/wordprocessingDrawing" xmlns:w10="urn:schemas-microsoft-com:office:word" xmlns:w="http://schemas.openxmlformats.org/wordprocessingml/2006/main" xmlns:w14="http://schemas.microsoft.com/office/word/2010/wordml" xmlns:w15="http://schemas.microsoft.com/office/word/2012/wordml" xmlns:w16cid="http://schemas.microsoft.com/office/word/2016/wordml/cid" xmlns:w16se="http://schemas.microsoft.com/office/word/2015/wordml/symex" xmlns:wpg="http://schemas.microsoft.com/office/word/2010/wordprocessingGroup" xmlns:wpi="http://schemas.microsoft.com/office/word/2010/wordprocessingInk" xmlns:wne="http://schemas.microsoft.com/office/word/2006/wordml" xmlns:wps="http://schemas.microsoft.com/office/word/2010/wordprocessingShape" mc:Ignorable="w14 w15 w16se w16cid wp14">
+<w:ftr xmlns:wpc="http://schemas.microsoft.com/office/word/2010/wordprocessingCanvas" xmlns:cx="http://schemas.microsoft.com/office/drawing/2014/chartex" xmlns:cx1="http://schemas.microsoft.com/office/drawing/2015/9/8/chartex" xmlns:mc="http://schemas.openxmlformats.org/markup-compatibility/2006" xmlns:o="urn:schemas-microsoft-com:office:office" xmlns:r="http://schemas.openxmlformats.org/officeDocument/2006/relationships" xmlns:m="http://schemas.openxmlformats.org/officeDocument/2006/math" xmlns:v="urn:schemas-microsoft-com:vml" xmlns:wp14="http://schemas.microsoft.com/office/word/2010/wordprocessingDrawing" xmlns:wp="http://schemas.openxmlformats.org/drawingml/2006/wordprocessingDrawing" xmlns:w10="urn:schemas-microsoft-com:office:word" xmlns:w="http://schemas.openxmlformats.org/wordprocessingml/2006/main" xmlns:w14="http://schemas.microsoft.com/office/word/2010/wordml" xmlns:w15="http://schemas.microsoft.com/office/word/2012/wordml" xmlns:w16se="http://schemas.microsoft.com/office/word/2015/wordml/symex" xmlns:wpg="http://schemas.microsoft.com/office/word/2010/wordprocessingGroup" xmlns:wpi="http://schemas.microsoft.com/office/word/2010/wordprocessingInk" xmlns:wne="http://schemas.microsoft.com/office/word/2006/wordml" xmlns:wps="http://schemas.microsoft.com/office/word/2010/wordprocessingShape" mc:Ignorable="w14 w15 w16se wp14">
   <w:p>
     <w:pPr>
       <w:pStyle w:val="Footer"/>
@@ -17024,7 +18027,7 @@
 </file>
 
 <file path=word/footnotes.xml><?xml version="1.0" encoding="utf-8"?>
-<w:footnotes xmlns:wpc="http://schemas.microsoft.com/office/word/2010/wordprocessingCanvas" xmlns:cx="http://schemas.microsoft.com/office/drawing/2014/chartex" xmlns:cx1="http://schemas.microsoft.com/office/drawing/2015/9/8/chartex" xmlns:cx2="http://schemas.microsoft.com/office/drawing/2015/10/21/chartex" xmlns:cx3="http://schemas.microsoft.com/office/drawing/2016/5/9/chartex" xmlns:cx4="http://schemas.microsoft.com/office/drawing/2016/5/10/chartex" xmlns:cx5="http://schemas.microsoft.com/office/drawing/2016/5/11/chartex" xmlns:cx6="http://schemas.microsoft.com/office/drawing/2016/5/12/chartex" xmlns:cx7="http://schemas.microsoft.com/office/drawing/2016/5/13/chartex" xmlns:cx8="http://schemas.microsoft.com/office/drawing/2016/5/14/chartex" xmlns:mc="http://schemas.openxmlformats.org/markup-compatibility/2006" xmlns:aink="http://schemas.microsoft.com/office/drawing/2016/ink" xmlns:am3d="http://schemas.microsoft.com/office/drawing/2017/model3d" xmlns:o="urn:schemas-microsoft-com:office:office" xmlns:r="http://schemas.openxmlformats.org/officeDocument/2006/relationships" xmlns:m="http://schemas.openxmlformats.org/officeDocument/2006/math" xmlns:v="urn:schemas-microsoft-com:vml" xmlns:wp14="http://schemas.microsoft.com/office/word/2010/wordprocessingDrawing" xmlns:wp="http://schemas.openxmlformats.org/drawingml/2006/wordprocessingDrawing" xmlns:w10="urn:schemas-microsoft-com:office:word" xmlns:w="http://schemas.openxmlformats.org/wordprocessingml/2006/main" xmlns:w14="http://schemas.microsoft.com/office/word/2010/wordml" xmlns:w15="http://schemas.microsoft.com/office/word/2012/wordml" xmlns:w16cid="http://schemas.microsoft.com/office/word/2016/wordml/cid" xmlns:w16se="http://schemas.microsoft.com/office/word/2015/wordml/symex" xmlns:wpg="http://schemas.microsoft.com/office/word/2010/wordprocessingGroup" xmlns:wpi="http://schemas.microsoft.com/office/word/2010/wordprocessingInk" xmlns:wne="http://schemas.microsoft.com/office/word/2006/wordml" xmlns:wps="http://schemas.microsoft.com/office/word/2010/wordprocessingShape" mc:Ignorable="w14 w15 w16se w16cid wp14">
+<w:footnotes xmlns:wpc="http://schemas.microsoft.com/office/word/2010/wordprocessingCanvas" xmlns:cx="http://schemas.microsoft.com/office/drawing/2014/chartex" xmlns:cx1="http://schemas.microsoft.com/office/drawing/2015/9/8/chartex" xmlns:mc="http://schemas.openxmlformats.org/markup-compatibility/2006" xmlns:o="urn:schemas-microsoft-com:office:office" xmlns:r="http://schemas.openxmlformats.org/officeDocument/2006/relationships" xmlns:m="http://schemas.openxmlformats.org/officeDocument/2006/math" xmlns:v="urn:schemas-microsoft-com:vml" xmlns:wp14="http://schemas.microsoft.com/office/word/2010/wordprocessingDrawing" xmlns:wp="http://schemas.openxmlformats.org/drawingml/2006/wordprocessingDrawing" xmlns:w10="urn:schemas-microsoft-com:office:word" xmlns:w="http://schemas.openxmlformats.org/wordprocessingml/2006/main" xmlns:w14="http://schemas.microsoft.com/office/word/2010/wordml" xmlns:w15="http://schemas.microsoft.com/office/word/2012/wordml" xmlns:w16se="http://schemas.microsoft.com/office/word/2015/wordml/symex" xmlns:wpg="http://schemas.microsoft.com/office/word/2010/wordprocessingGroup" xmlns:wpi="http://schemas.microsoft.com/office/word/2010/wordprocessingInk" xmlns:wne="http://schemas.microsoft.com/office/word/2006/wordml" xmlns:wps="http://schemas.microsoft.com/office/word/2010/wordprocessingShape" mc:Ignorable="w14 w15 w16se wp14">
   <w:footnote w:type="separator" w:id="-1">
     <w:p>
       <w:pPr>
@@ -17049,7 +18052,7 @@
 </file>
 
 <file path=word/header1.xml><?xml version="1.0" encoding="utf-8"?>
-<w:hdr xmlns:wpc="http://schemas.microsoft.com/office/word/2010/wordprocessingCanvas" xmlns:cx="http://schemas.microsoft.com/office/drawing/2014/chartex" xmlns:cx1="http://schemas.microsoft.com/office/drawing/2015/9/8/chartex" xmlns:cx2="http://schemas.microsoft.com/office/drawing/2015/10/21/chartex" xmlns:cx3="http://schemas.microsoft.com/office/drawing/2016/5/9/chartex" xmlns:cx4="http://schemas.microsoft.com/office/drawing/2016/5/10/chartex" xmlns:cx5="http://schemas.microsoft.com/office/drawing/2016/5/11/chartex" xmlns:cx6="http://schemas.microsoft.com/office/drawing/2016/5/12/chartex" xmlns:cx7="http://schemas.microsoft.com/office/drawing/2016/5/13/chartex" xmlns:cx8="http://schemas.microsoft.com/office/drawing/2016/5/14/chartex" xmlns:mc="http://schemas.openxmlformats.org/markup-compatibility/2006" xmlns:aink="http://schemas.microsoft.com/office/drawing/2016/ink" xmlns:am3d="http://schemas.microsoft.com/office/drawing/2017/model3d" xmlns:o="urn:schemas-microsoft-com:office:office" xmlns:r="http://schemas.openxmlformats.org/officeDocument/2006/relationships" xmlns:m="http://schemas.openxmlformats.org/officeDocument/2006/math" xmlns:v="urn:schemas-microsoft-com:vml" xmlns:wp14="http://schemas.microsoft.com/office/word/2010/wordprocessingDrawing" xmlns:wp="http://schemas.openxmlformats.org/drawingml/2006/wordprocessingDrawing" xmlns:w10="urn:schemas-microsoft-com:office:word" xmlns:w="http://schemas.openxmlformats.org/wordprocessingml/2006/main" xmlns:w14="http://schemas.microsoft.com/office/word/2010/wordml" xmlns:w15="http://schemas.microsoft.com/office/word/2012/wordml" xmlns:w16cid="http://schemas.microsoft.com/office/word/2016/wordml/cid" xmlns:w16se="http://schemas.microsoft.com/office/word/2015/wordml/symex" xmlns:wpg="http://schemas.microsoft.com/office/word/2010/wordprocessingGroup" xmlns:wpi="http://schemas.microsoft.com/office/word/2010/wordprocessingInk" xmlns:wne="http://schemas.microsoft.com/office/word/2006/wordml" xmlns:wps="http://schemas.microsoft.com/office/word/2010/wordprocessingShape" mc:Ignorable="w14 w15 w16se w16cid wp14">
+<w:hdr xmlns:wpc="http://schemas.microsoft.com/office/word/2010/wordprocessingCanvas" xmlns:cx="http://schemas.microsoft.com/office/drawing/2014/chartex" xmlns:cx1="http://schemas.microsoft.com/office/drawing/2015/9/8/chartex" xmlns:mc="http://schemas.openxmlformats.org/markup-compatibility/2006" xmlns:o="urn:schemas-microsoft-com:office:office" xmlns:r="http://schemas.openxmlformats.org/officeDocument/2006/relationships" xmlns:m="http://schemas.openxmlformats.org/officeDocument/2006/math" xmlns:v="urn:schemas-microsoft-com:vml" xmlns:wp14="http://schemas.microsoft.com/office/word/2010/wordprocessingDrawing" xmlns:wp="http://schemas.openxmlformats.org/drawingml/2006/wordprocessingDrawing" xmlns:w10="urn:schemas-microsoft-com:office:word" xmlns:w="http://schemas.openxmlformats.org/wordprocessingml/2006/main" xmlns:w14="http://schemas.microsoft.com/office/word/2010/wordml" xmlns:w15="http://schemas.microsoft.com/office/word/2012/wordml" xmlns:w16se="http://schemas.microsoft.com/office/word/2015/wordml/symex" xmlns:wpg="http://schemas.microsoft.com/office/word/2010/wordprocessingGroup" xmlns:wpi="http://schemas.microsoft.com/office/word/2010/wordprocessingInk" xmlns:wne="http://schemas.microsoft.com/office/word/2006/wordml" xmlns:wps="http://schemas.microsoft.com/office/word/2010/wordprocessingShape" mc:Ignorable="w14 w15 w16se wp14">
   <w:p>
     <w:pPr>
       <w:pStyle w:val="Header"/>
@@ -17059,7 +18062,7 @@
 </file>
 
 <file path=word/header2.xml><?xml version="1.0" encoding="utf-8"?>
-<w:hdr xmlns:wpc="http://schemas.microsoft.com/office/word/2010/wordprocessingCanvas" xmlns:cx="http://schemas.microsoft.com/office/drawing/2014/chartex" xmlns:cx1="http://schemas.microsoft.com/office/drawing/2015/9/8/chartex" xmlns:cx2="http://schemas.microsoft.com/office/drawing/2015/10/21/chartex" xmlns:cx3="http://schemas.microsoft.com/office/drawing/2016/5/9/chartex" xmlns:cx4="http://schemas.microsoft.com/office/drawing/2016/5/10/chartex" xmlns:cx5="http://schemas.microsoft.com/office/drawing/2016/5/11/chartex" xmlns:cx6="http://schemas.microsoft.com/office/drawing/2016/5/12/chartex" xmlns:cx7="http://schemas.microsoft.com/office/drawing/2016/5/13/chartex" xmlns:cx8="http://schemas.microsoft.com/office/drawing/2016/5/14/chartex" xmlns:mc="http://schemas.openxmlformats.org/markup-compatibility/2006" xmlns:aink="http://schemas.microsoft.com/office/drawing/2016/ink" xmlns:am3d="http://schemas.microsoft.com/office/drawing/2017/model3d" xmlns:o="urn:schemas-microsoft-com:office:office" xmlns:r="http://schemas.openxmlformats.org/officeDocument/2006/relationships" xmlns:m="http://schemas.openxmlformats.org/officeDocument/2006/math" xmlns:v="urn:schemas-microsoft-com:vml" xmlns:wp14="http://schemas.microsoft.com/office/word/2010/wordprocessingDrawing" xmlns:wp="http://schemas.openxmlformats.org/drawingml/2006/wordprocessingDrawing" xmlns:w10="urn:schemas-microsoft-com:office:word" xmlns:w="http://schemas.openxmlformats.org/wordprocessingml/2006/main" xmlns:w14="http://schemas.microsoft.com/office/word/2010/wordml" xmlns:w15="http://schemas.microsoft.com/office/word/2012/wordml" xmlns:w16cid="http://schemas.microsoft.com/office/word/2016/wordml/cid" xmlns:w16se="http://schemas.microsoft.com/office/word/2015/wordml/symex" xmlns:wpg="http://schemas.microsoft.com/office/word/2010/wordprocessingGroup" xmlns:wpi="http://schemas.microsoft.com/office/word/2010/wordprocessingInk" xmlns:wne="http://schemas.microsoft.com/office/word/2006/wordml" xmlns:wps="http://schemas.microsoft.com/office/word/2010/wordprocessingShape" mc:Ignorable="w14 w15 w16se w16cid wp14">
+<w:hdr xmlns:wpc="http://schemas.microsoft.com/office/word/2010/wordprocessingCanvas" xmlns:cx="http://schemas.microsoft.com/office/drawing/2014/chartex" xmlns:cx1="http://schemas.microsoft.com/office/drawing/2015/9/8/chartex" xmlns:mc="http://schemas.openxmlformats.org/markup-compatibility/2006" xmlns:o="urn:schemas-microsoft-com:office:office" xmlns:r="http://schemas.openxmlformats.org/officeDocument/2006/relationships" xmlns:m="http://schemas.openxmlformats.org/officeDocument/2006/math" xmlns:v="urn:schemas-microsoft-com:vml" xmlns:wp14="http://schemas.microsoft.com/office/word/2010/wordprocessingDrawing" xmlns:wp="http://schemas.openxmlformats.org/drawingml/2006/wordprocessingDrawing" xmlns:w10="urn:schemas-microsoft-com:office:word" xmlns:w="http://schemas.openxmlformats.org/wordprocessingml/2006/main" xmlns:w14="http://schemas.microsoft.com/office/word/2010/wordml" xmlns:w15="http://schemas.microsoft.com/office/word/2012/wordml" xmlns:w16se="http://schemas.microsoft.com/office/word/2015/wordml/symex" xmlns:wpg="http://schemas.microsoft.com/office/word/2010/wordprocessingGroup" xmlns:wpi="http://schemas.microsoft.com/office/word/2010/wordprocessingInk" xmlns:wne="http://schemas.microsoft.com/office/word/2006/wordml" xmlns:wps="http://schemas.microsoft.com/office/word/2010/wordprocessingShape" mc:Ignorable="w14 w15 w16se wp14">
   <w:p>
     <w:pPr>
       <w:pStyle w:val="Header"/>
@@ -17074,7 +18077,7 @@
 </file>
 
 <file path=word/header3.xml><?xml version="1.0" encoding="utf-8"?>
-<w:hdr xmlns:wpc="http://schemas.microsoft.com/office/word/2010/wordprocessingCanvas" xmlns:cx="http://schemas.microsoft.com/office/drawing/2014/chartex" xmlns:cx1="http://schemas.microsoft.com/office/drawing/2015/9/8/chartex" xmlns:cx2="http://schemas.microsoft.com/office/drawing/2015/10/21/chartex" xmlns:cx3="http://schemas.microsoft.com/office/drawing/2016/5/9/chartex" xmlns:cx4="http://schemas.microsoft.com/office/drawing/2016/5/10/chartex" xmlns:cx5="http://schemas.microsoft.com/office/drawing/2016/5/11/chartex" xmlns:cx6="http://schemas.microsoft.com/office/drawing/2016/5/12/chartex" xmlns:cx7="http://schemas.microsoft.com/office/drawing/2016/5/13/chartex" xmlns:cx8="http://schemas.microsoft.com/office/drawing/2016/5/14/chartex" xmlns:mc="http://schemas.openxmlformats.org/markup-compatibility/2006" xmlns:aink="http://schemas.microsoft.com/office/drawing/2016/ink" xmlns:am3d="http://schemas.microsoft.com/office/drawing/2017/model3d" xmlns:o="urn:schemas-microsoft-com:office:office" xmlns:r="http://schemas.openxmlformats.org/officeDocument/2006/relationships" xmlns:m="http://schemas.openxmlformats.org/officeDocument/2006/math" xmlns:v="urn:schemas-microsoft-com:vml" xmlns:wp14="http://schemas.microsoft.com/office/word/2010/wordprocessingDrawing" xmlns:wp="http://schemas.openxmlformats.org/drawingml/2006/wordprocessingDrawing" xmlns:w10="urn:schemas-microsoft-com:office:word" xmlns:w="http://schemas.openxmlformats.org/wordprocessingml/2006/main" xmlns:w14="http://schemas.microsoft.com/office/word/2010/wordml" xmlns:w15="http://schemas.microsoft.com/office/word/2012/wordml" xmlns:w16cid="http://schemas.microsoft.com/office/word/2016/wordml/cid" xmlns:w16se="http://schemas.microsoft.com/office/word/2015/wordml/symex" xmlns:wpg="http://schemas.microsoft.com/office/word/2010/wordprocessingGroup" xmlns:wpi="http://schemas.microsoft.com/office/word/2010/wordprocessingInk" xmlns:wne="http://schemas.microsoft.com/office/word/2006/wordml" xmlns:wps="http://schemas.microsoft.com/office/word/2010/wordprocessingShape" mc:Ignorable="w14 w15 w16se w16cid wp14">
+<w:hdr xmlns:wpc="http://schemas.microsoft.com/office/word/2010/wordprocessingCanvas" xmlns:cx="http://schemas.microsoft.com/office/drawing/2014/chartex" xmlns:cx1="http://schemas.microsoft.com/office/drawing/2015/9/8/chartex" xmlns:mc="http://schemas.openxmlformats.org/markup-compatibility/2006" xmlns:o="urn:schemas-microsoft-com:office:office" xmlns:r="http://schemas.openxmlformats.org/officeDocument/2006/relationships" xmlns:m="http://schemas.openxmlformats.org/officeDocument/2006/math" xmlns:v="urn:schemas-microsoft-com:vml" xmlns:wp14="http://schemas.microsoft.com/office/word/2010/wordprocessingDrawing" xmlns:wp="http://schemas.openxmlformats.org/drawingml/2006/wordprocessingDrawing" xmlns:w10="urn:schemas-microsoft-com:office:word" xmlns:w="http://schemas.openxmlformats.org/wordprocessingml/2006/main" xmlns:w14="http://schemas.microsoft.com/office/word/2010/wordml" xmlns:w15="http://schemas.microsoft.com/office/word/2012/wordml" xmlns:w16se="http://schemas.microsoft.com/office/word/2015/wordml/symex" xmlns:wpg="http://schemas.microsoft.com/office/word/2010/wordprocessingGroup" xmlns:wpi="http://schemas.microsoft.com/office/word/2010/wordprocessingInk" xmlns:wne="http://schemas.microsoft.com/office/word/2006/wordml" xmlns:wps="http://schemas.microsoft.com/office/word/2010/wordprocessingShape" mc:Ignorable="w14 w15 w16se wp14">
   <w:p>
     <w:pPr>
       <w:pStyle w:val="Header"/>
@@ -17084,7 +18087,7 @@
 </file>
 
 <file path=word/numbering.xml><?xml version="1.0" encoding="utf-8"?>
-<w:numbering xmlns:wpc="http://schemas.microsoft.com/office/word/2010/wordprocessingCanvas" xmlns:cx="http://schemas.microsoft.com/office/drawing/2014/chartex" xmlns:cx1="http://schemas.microsoft.com/office/drawing/2015/9/8/chartex" xmlns:cx2="http://schemas.microsoft.com/office/drawing/2015/10/21/chartex" xmlns:cx3="http://schemas.microsoft.com/office/drawing/2016/5/9/chartex" xmlns:cx4="http://schemas.microsoft.com/office/drawing/2016/5/10/chartex" xmlns:cx5="http://schemas.microsoft.com/office/drawing/2016/5/11/chartex" xmlns:cx6="http://schemas.microsoft.com/office/drawing/2016/5/12/chartex" xmlns:cx7="http://schemas.microsoft.com/office/drawing/2016/5/13/chartex" xmlns:cx8="http://schemas.microsoft.com/office/drawing/2016/5/14/chartex" xmlns:mc="http://schemas.openxmlformats.org/markup-compatibility/2006" xmlns:aink="http://schemas.microsoft.com/office/drawing/2016/ink" xmlns:am3d="http://schemas.microsoft.com/office/drawing/2017/model3d" xmlns:o="urn:schemas-microsoft-com:office:office" xmlns:r="http://schemas.openxmlformats.org/officeDocument/2006/relationships" xmlns:m="http://schemas.openxmlformats.org/officeDocument/2006/math" xmlns:v="urn:schemas-microsoft-com:vml" xmlns:wp14="http://schemas.microsoft.com/office/word/2010/wordprocessingDrawing" xmlns:wp="http://schemas.openxmlformats.org/drawingml/2006/wordprocessingDrawing" xmlns:w10="urn:schemas-microsoft-com:office:word" xmlns:w="http://schemas.openxmlformats.org/wordprocessingml/2006/main" xmlns:w14="http://schemas.microsoft.com/office/word/2010/wordml" xmlns:w15="http://schemas.microsoft.com/office/word/2012/wordml" xmlns:w16cid="http://schemas.microsoft.com/office/word/2016/wordml/cid" xmlns:w16se="http://schemas.microsoft.com/office/word/2015/wordml/symex" xmlns:wpg="http://schemas.microsoft.com/office/word/2010/wordprocessingGroup" xmlns:wpi="http://schemas.microsoft.com/office/word/2010/wordprocessingInk" xmlns:wne="http://schemas.microsoft.com/office/word/2006/wordml" xmlns:wps="http://schemas.microsoft.com/office/word/2010/wordprocessingShape" mc:Ignorable="w14 w15 w16se w16cid wp14">
+<w:numbering xmlns:wpc="http://schemas.microsoft.com/office/word/2010/wordprocessingCanvas" xmlns:cx="http://schemas.microsoft.com/office/drawing/2014/chartex" xmlns:cx1="http://schemas.microsoft.com/office/drawing/2015/9/8/chartex" xmlns:mc="http://schemas.openxmlformats.org/markup-compatibility/2006" xmlns:o="urn:schemas-microsoft-com:office:office" xmlns:r="http://schemas.openxmlformats.org/officeDocument/2006/relationships" xmlns:m="http://schemas.openxmlformats.org/officeDocument/2006/math" xmlns:v="urn:schemas-microsoft-com:vml" xmlns:wp14="http://schemas.microsoft.com/office/word/2010/wordprocessingDrawing" xmlns:wp="http://schemas.openxmlformats.org/drawingml/2006/wordprocessingDrawing" xmlns:w10="urn:schemas-microsoft-com:office:word" xmlns:w="http://schemas.openxmlformats.org/wordprocessingml/2006/main" xmlns:w14="http://schemas.microsoft.com/office/word/2010/wordml" xmlns:w15="http://schemas.microsoft.com/office/word/2012/wordml" xmlns:w16se="http://schemas.microsoft.com/office/word/2015/wordml/symex" xmlns:wpg="http://schemas.microsoft.com/office/word/2010/wordprocessingGroup" xmlns:wpi="http://schemas.microsoft.com/office/word/2010/wordprocessingInk" xmlns:wne="http://schemas.microsoft.com/office/word/2006/wordml" xmlns:wps="http://schemas.microsoft.com/office/word/2010/wordprocessingShape" mc:Ignorable="w14 w15 w16se wp14">
   <w:abstractNum w:abstractNumId="0" w15:restartNumberingAfterBreak="0">
     <w:nsid w:val="04B376DC"/>
     <w:multiLevelType w:val="hybridMultilevel"/>
@@ -19606,7 +20609,7 @@
 </file>
 
 <file path=word/styles.xml><?xml version="1.0" encoding="utf-8"?>
-<w:styles xmlns:mc="http://schemas.openxmlformats.org/markup-compatibility/2006" xmlns:r="http://schemas.openxmlformats.org/officeDocument/2006/relationships" xmlns:w="http://schemas.openxmlformats.org/wordprocessingml/2006/main" xmlns:w14="http://schemas.microsoft.com/office/word/2010/wordml" xmlns:w15="http://schemas.microsoft.com/office/word/2012/wordml" xmlns:w16cid="http://schemas.microsoft.com/office/word/2016/wordml/cid" xmlns:w16se="http://schemas.microsoft.com/office/word/2015/wordml/symex" mc:Ignorable="w14 w15 w16se w16cid">
+<w:styles xmlns:mc="http://schemas.openxmlformats.org/markup-compatibility/2006" xmlns:r="http://schemas.openxmlformats.org/officeDocument/2006/relationships" xmlns:w="http://schemas.openxmlformats.org/wordprocessingml/2006/main" xmlns:w14="http://schemas.microsoft.com/office/word/2010/wordml" xmlns:w15="http://schemas.microsoft.com/office/word/2012/wordml" xmlns:w16se="http://schemas.microsoft.com/office/word/2015/wordml/symex" mc:Ignorable="w14 w15 w16se">
   <w:docDefaults>
     <w:rPrDefault>
       <w:rPr>
@@ -19622,7 +20625,7 @@
       </w:pPr>
     </w:pPrDefault>
   </w:docDefaults>
-  <w:latentStyles w:defLockedState="0" w:defUIPriority="99" w:defSemiHidden="0" w:defUnhideWhenUsed="0" w:defQFormat="0" w:count="375">
+  <w:latentStyles w:defLockedState="0" w:defUIPriority="99" w:defSemiHidden="0" w:defUnhideWhenUsed="0" w:defQFormat="0" w:count="371">
     <w:lsdException w:name="Normal" w:uiPriority="0" w:qFormat="1"/>
     <w:lsdException w:name="heading 1" w:uiPriority="9" w:qFormat="1"/>
     <w:lsdException w:name="heading 2" w:semiHidden="1" w:uiPriority="9" w:unhideWhenUsed="1" w:qFormat="1"/>
@@ -19994,10 +20997,6 @@
     <w:lsdException w:name="List Table 5 Dark Accent 6" w:uiPriority="50"/>
     <w:lsdException w:name="List Table 6 Colorful Accent 6" w:uiPriority="51"/>
     <w:lsdException w:name="List Table 7 Colorful Accent 6" w:uiPriority="52"/>
-    <w:lsdException w:name="Mention" w:semiHidden="1" w:unhideWhenUsed="1"/>
-    <w:lsdException w:name="Smart Hyperlink" w:semiHidden="1" w:unhideWhenUsed="1"/>
-    <w:lsdException w:name="Hashtag" w:semiHidden="1" w:unhideWhenUsed="1"/>
-    <w:lsdException w:name="Unresolved Mention" w:semiHidden="1" w:unhideWhenUsed="1"/>
   </w:latentStyles>
   <w:style w:type="paragraph" w:default="1" w:styleId="Normal">
     <w:name w:val="Normal"/>
@@ -20471,7 +21470,6 @@
     <w:name w:val="Normal (Web)"/>
     <w:basedOn w:val="Normal"/>
     <w:uiPriority w:val="99"/>
-    <w:semiHidden/>
     <w:unhideWhenUsed/>
     <w:rsid w:val="00161E88"/>
     <w:pPr>
@@ -20545,7 +21543,7 @@
       <w:szCs w:val="20"/>
     </w:rPr>
   </w:style>
-  <w:style w:type="character" w:styleId="UnresolvedMention">
+  <w:style w:type="character" w:customStyle="1" w:styleId="UnresolvedMention">
     <w:name w:val="Unresolved Mention"/>
     <w:basedOn w:val="DefaultParagraphFont"/>
     <w:uiPriority w:val="99"/>
@@ -21031,7 +22029,7 @@
 </file>
 
 <file path=customXml/itemProps1.xml><?xml version="1.0" encoding="utf-8"?>
-<ds:datastoreItem xmlns:ds="http://schemas.openxmlformats.org/officeDocument/2006/customXml" ds:itemID="{62AA0695-4003-4F7E-94D9-B8357C577491}">
+<ds:datastoreItem xmlns:ds="http://schemas.openxmlformats.org/officeDocument/2006/customXml" ds:itemID="{6DF449F1-ADED-4FC1-A98C-64C8B7B5A0DA}">
   <ds:schemaRefs>
     <ds:schemaRef ds:uri="http://schemas.openxmlformats.org/officeDocument/2006/bibliography"/>
   </ds:schemaRefs>

</xml_diff>

<commit_message>
Add TOC to design overview.
</commit_message>
<xml_diff>
--- a/doc/DesignOverview.docx
+++ b/doc/DesignOverview.docx
@@ -66,13 +66,2776 @@
         <w:t>2017</w:t>
       </w:r>
     </w:p>
+    <w:sdt>
+      <w:sdtPr>
+        <w:id w:val="-1677804136"/>
+        <w:docPartObj>
+          <w:docPartGallery w:val="Table of Contents"/>
+          <w:docPartUnique/>
+        </w:docPartObj>
+      </w:sdtPr>
+      <w:sdtEndPr>
+        <w:rPr>
+          <w:rFonts w:asciiTheme="minorHAnsi" w:eastAsiaTheme="minorHAnsi" w:hAnsiTheme="minorHAnsi" w:cstheme="minorBidi"/>
+          <w:b/>
+          <w:bCs/>
+          <w:noProof/>
+          <w:color w:val="auto"/>
+          <w:sz w:val="24"/>
+          <w:szCs w:val="22"/>
+        </w:rPr>
+      </w:sdtEndPr>
+      <w:sdtContent>
+        <w:p>
+          <w:pPr>
+            <w:pStyle w:val="TOCHeading"/>
+          </w:pPr>
+          <w:r>
+            <w:t>Table of Contents</w:t>
+          </w:r>
+        </w:p>
+        <w:p>
+          <w:pPr>
+            <w:pStyle w:val="TOC1"/>
+            <w:tabs>
+              <w:tab w:val="left" w:pos="480"/>
+              <w:tab w:val="right" w:leader="dot" w:pos="9350"/>
+            </w:tabs>
+            <w:rPr>
+              <w:rFonts w:eastAsiaTheme="minorEastAsia"/>
+              <w:noProof/>
+              <w:sz w:val="22"/>
+              <w:lang w:eastAsia="zh-CN"/>
+            </w:rPr>
+          </w:pPr>
+          <w:r>
+            <w:fldChar w:fldCharType="begin"/>
+          </w:r>
+          <w:r>
+            <w:instrText xml:space="preserve"> TOC \o "1-3" \h \z \u </w:instrText>
+          </w:r>
+          <w:r>
+            <w:fldChar w:fldCharType="separate"/>
+          </w:r>
+          <w:hyperlink w:anchor="_Toc504130196" w:history="1">
+            <w:r>
+              <w:rPr>
+                <w:rStyle w:val="Hyperlink"/>
+                <w:noProof/>
+              </w:rPr>
+              <w:t>1.</w:t>
+            </w:r>
+            <w:r>
+              <w:rPr>
+                <w:rFonts w:eastAsiaTheme="minorEastAsia"/>
+                <w:noProof/>
+                <w:sz w:val="22"/>
+                <w:lang w:eastAsia="zh-CN"/>
+              </w:rPr>
+              <w:tab/>
+            </w:r>
+            <w:r>
+              <w:rPr>
+                <w:rStyle w:val="Hyperlink"/>
+                <w:noProof/>
+              </w:rPr>
+              <w:t>Introduction</w:t>
+            </w:r>
+            <w:r>
+              <w:rPr>
+                <w:noProof/>
+                <w:webHidden/>
+              </w:rPr>
+              <w:tab/>
+            </w:r>
+            <w:r>
+              <w:rPr>
+                <w:noProof/>
+                <w:webHidden/>
+              </w:rPr>
+              <w:fldChar w:fldCharType="begin"/>
+            </w:r>
+            <w:r>
+              <w:rPr>
+                <w:noProof/>
+                <w:webHidden/>
+              </w:rPr>
+              <w:instrText xml:space="preserve"> PAGEREF _Toc504130196 \h </w:instrText>
+            </w:r>
+            <w:r>
+              <w:rPr>
+                <w:noProof/>
+                <w:webHidden/>
+              </w:rPr>
+            </w:r>
+            <w:r>
+              <w:rPr>
+                <w:noProof/>
+                <w:webHidden/>
+              </w:rPr>
+              <w:fldChar w:fldCharType="separate"/>
+            </w:r>
+            <w:r>
+              <w:rPr>
+                <w:noProof/>
+                <w:webHidden/>
+              </w:rPr>
+              <w:t>2</w:t>
+            </w:r>
+            <w:r>
+              <w:rPr>
+                <w:noProof/>
+                <w:webHidden/>
+              </w:rPr>
+              <w:fldChar w:fldCharType="end"/>
+            </w:r>
+          </w:hyperlink>
+        </w:p>
+        <w:p>
+          <w:pPr>
+            <w:pStyle w:val="TOC1"/>
+            <w:tabs>
+              <w:tab w:val="left" w:pos="480"/>
+              <w:tab w:val="right" w:leader="dot" w:pos="9350"/>
+            </w:tabs>
+            <w:rPr>
+              <w:rFonts w:eastAsiaTheme="minorEastAsia"/>
+              <w:noProof/>
+              <w:sz w:val="22"/>
+              <w:lang w:eastAsia="zh-CN"/>
+            </w:rPr>
+          </w:pPr>
+          <w:hyperlink w:anchor="_Toc504130197" w:history="1">
+            <w:r>
+              <w:rPr>
+                <w:rStyle w:val="Hyperlink"/>
+                <w:noProof/>
+              </w:rPr>
+              <w:t>2.</w:t>
+            </w:r>
+            <w:r>
+              <w:rPr>
+                <w:rFonts w:eastAsiaTheme="minorEastAsia"/>
+                <w:noProof/>
+                <w:sz w:val="22"/>
+                <w:lang w:eastAsia="zh-CN"/>
+              </w:rPr>
+              <w:tab/>
+            </w:r>
+            <w:r>
+              <w:rPr>
+                <w:rStyle w:val="Hyperlink"/>
+                <w:noProof/>
+              </w:rPr>
+              <w:t>The Enclave Application</w:t>
+            </w:r>
+            <w:r>
+              <w:rPr>
+                <w:noProof/>
+                <w:webHidden/>
+              </w:rPr>
+              <w:tab/>
+            </w:r>
+            <w:r>
+              <w:rPr>
+                <w:noProof/>
+                <w:webHidden/>
+              </w:rPr>
+              <w:fldChar w:fldCharType="begin"/>
+            </w:r>
+            <w:r>
+              <w:rPr>
+                <w:noProof/>
+                <w:webHidden/>
+              </w:rPr>
+              <w:instrText xml:space="preserve"> PAGEREF _Toc504130197 \h </w:instrText>
+            </w:r>
+            <w:r>
+              <w:rPr>
+                <w:noProof/>
+                <w:webHidden/>
+              </w:rPr>
+            </w:r>
+            <w:r>
+              <w:rPr>
+                <w:noProof/>
+                <w:webHidden/>
+              </w:rPr>
+              <w:fldChar w:fldCharType="separate"/>
+            </w:r>
+            <w:r>
+              <w:rPr>
+                <w:noProof/>
+                <w:webHidden/>
+              </w:rPr>
+              <w:t>3</w:t>
+            </w:r>
+            <w:r>
+              <w:rPr>
+                <w:noProof/>
+                <w:webHidden/>
+              </w:rPr>
+              <w:fldChar w:fldCharType="end"/>
+            </w:r>
+          </w:hyperlink>
+        </w:p>
+        <w:p>
+          <w:pPr>
+            <w:pStyle w:val="TOC1"/>
+            <w:tabs>
+              <w:tab w:val="left" w:pos="480"/>
+              <w:tab w:val="right" w:leader="dot" w:pos="9350"/>
+            </w:tabs>
+            <w:rPr>
+              <w:rFonts w:eastAsiaTheme="minorEastAsia"/>
+              <w:noProof/>
+              <w:sz w:val="22"/>
+              <w:lang w:eastAsia="zh-CN"/>
+            </w:rPr>
+          </w:pPr>
+          <w:hyperlink w:anchor="_Toc504130198" w:history="1">
+            <w:r>
+              <w:rPr>
+                <w:rStyle w:val="Hyperlink"/>
+                <w:noProof/>
+              </w:rPr>
+              <w:t>3.</w:t>
+            </w:r>
+            <w:r>
+              <w:rPr>
+                <w:rFonts w:eastAsiaTheme="minorEastAsia"/>
+                <w:noProof/>
+                <w:sz w:val="22"/>
+                <w:lang w:eastAsia="zh-CN"/>
+              </w:rPr>
+              <w:tab/>
+            </w:r>
+            <w:r>
+              <w:rPr>
+                <w:rStyle w:val="Hyperlink"/>
+                <w:noProof/>
+              </w:rPr>
+              <w:t>The Inter-Call Model</w:t>
+            </w:r>
+            <w:r>
+              <w:rPr>
+                <w:noProof/>
+                <w:webHidden/>
+              </w:rPr>
+              <w:tab/>
+            </w:r>
+            <w:r>
+              <w:rPr>
+                <w:noProof/>
+                <w:webHidden/>
+              </w:rPr>
+              <w:fldChar w:fldCharType="begin"/>
+            </w:r>
+            <w:r>
+              <w:rPr>
+                <w:noProof/>
+                <w:webHidden/>
+              </w:rPr>
+              <w:instrText xml:space="preserve"> PAGEREF _Toc504130198 \h </w:instrText>
+            </w:r>
+            <w:r>
+              <w:rPr>
+                <w:noProof/>
+                <w:webHidden/>
+              </w:rPr>
+            </w:r>
+            <w:r>
+              <w:rPr>
+                <w:noProof/>
+                <w:webHidden/>
+              </w:rPr>
+              <w:fldChar w:fldCharType="separate"/>
+            </w:r>
+            <w:r>
+              <w:rPr>
+                <w:noProof/>
+                <w:webHidden/>
+              </w:rPr>
+              <w:t>5</w:t>
+            </w:r>
+            <w:r>
+              <w:rPr>
+                <w:noProof/>
+                <w:webHidden/>
+              </w:rPr>
+              <w:fldChar w:fldCharType="end"/>
+            </w:r>
+          </w:hyperlink>
+        </w:p>
+        <w:p>
+          <w:pPr>
+            <w:pStyle w:val="TOC2"/>
+            <w:tabs>
+              <w:tab w:val="right" w:leader="dot" w:pos="9350"/>
+            </w:tabs>
+            <w:rPr>
+              <w:rFonts w:eastAsiaTheme="minorEastAsia"/>
+              <w:noProof/>
+              <w:sz w:val="22"/>
+              <w:lang w:eastAsia="zh-CN"/>
+            </w:rPr>
+          </w:pPr>
+          <w:hyperlink w:anchor="_Toc504130199" w:history="1">
+            <w:r>
+              <w:rPr>
+                <w:rStyle w:val="Hyperlink"/>
+                <w:noProof/>
+              </w:rPr>
+              <w:t>OE_Enter()</w:t>
+            </w:r>
+            <w:r>
+              <w:rPr>
+                <w:noProof/>
+                <w:webHidden/>
+              </w:rPr>
+              <w:tab/>
+            </w:r>
+            <w:r>
+              <w:rPr>
+                <w:noProof/>
+                <w:webHidden/>
+              </w:rPr>
+              <w:fldChar w:fldCharType="begin"/>
+            </w:r>
+            <w:r>
+              <w:rPr>
+                <w:noProof/>
+                <w:webHidden/>
+              </w:rPr>
+              <w:instrText xml:space="preserve"> PAGEREF _Toc504130199 \h </w:instrText>
+            </w:r>
+            <w:r>
+              <w:rPr>
+                <w:noProof/>
+                <w:webHidden/>
+              </w:rPr>
+            </w:r>
+            <w:r>
+              <w:rPr>
+                <w:noProof/>
+                <w:webHidden/>
+              </w:rPr>
+              <w:fldChar w:fldCharType="separate"/>
+            </w:r>
+            <w:r>
+              <w:rPr>
+                <w:noProof/>
+                <w:webHidden/>
+              </w:rPr>
+              <w:t>7</w:t>
+            </w:r>
+            <w:r>
+              <w:rPr>
+                <w:noProof/>
+                <w:webHidden/>
+              </w:rPr>
+              <w:fldChar w:fldCharType="end"/>
+            </w:r>
+          </w:hyperlink>
+        </w:p>
+        <w:p>
+          <w:pPr>
+            <w:pStyle w:val="TOC2"/>
+            <w:tabs>
+              <w:tab w:val="right" w:leader="dot" w:pos="9350"/>
+            </w:tabs>
+            <w:rPr>
+              <w:rFonts w:eastAsiaTheme="minorEastAsia"/>
+              <w:noProof/>
+              <w:sz w:val="22"/>
+              <w:lang w:eastAsia="zh-CN"/>
+            </w:rPr>
+          </w:pPr>
+          <w:hyperlink w:anchor="_Toc504130200" w:history="1">
+            <w:r>
+              <w:rPr>
+                <w:rStyle w:val="Hyperlink"/>
+                <w:noProof/>
+              </w:rPr>
+              <w:t>OE_Main()</w:t>
+            </w:r>
+            <w:r>
+              <w:rPr>
+                <w:noProof/>
+                <w:webHidden/>
+              </w:rPr>
+              <w:tab/>
+            </w:r>
+            <w:r>
+              <w:rPr>
+                <w:noProof/>
+                <w:webHidden/>
+              </w:rPr>
+              <w:fldChar w:fldCharType="begin"/>
+            </w:r>
+            <w:r>
+              <w:rPr>
+                <w:noProof/>
+                <w:webHidden/>
+              </w:rPr>
+              <w:instrText xml:space="preserve"> PAGEREF _Toc504130200 \h </w:instrText>
+            </w:r>
+            <w:r>
+              <w:rPr>
+                <w:noProof/>
+                <w:webHidden/>
+              </w:rPr>
+            </w:r>
+            <w:r>
+              <w:rPr>
+                <w:noProof/>
+                <w:webHidden/>
+              </w:rPr>
+              <w:fldChar w:fldCharType="separate"/>
+            </w:r>
+            <w:r>
+              <w:rPr>
+                <w:noProof/>
+                <w:webHidden/>
+              </w:rPr>
+              <w:t>7</w:t>
+            </w:r>
+            <w:r>
+              <w:rPr>
+                <w:noProof/>
+                <w:webHidden/>
+              </w:rPr>
+              <w:fldChar w:fldCharType="end"/>
+            </w:r>
+          </w:hyperlink>
+        </w:p>
+        <w:p>
+          <w:pPr>
+            <w:pStyle w:val="TOC2"/>
+            <w:tabs>
+              <w:tab w:val="right" w:leader="dot" w:pos="9350"/>
+            </w:tabs>
+            <w:rPr>
+              <w:rFonts w:eastAsiaTheme="minorEastAsia"/>
+              <w:noProof/>
+              <w:sz w:val="22"/>
+              <w:lang w:eastAsia="zh-CN"/>
+            </w:rPr>
+          </w:pPr>
+          <w:hyperlink w:anchor="_Toc504130201" w:history="1">
+            <w:r>
+              <w:rPr>
+                <w:rStyle w:val="Hyperlink"/>
+                <w:noProof/>
+              </w:rPr>
+              <w:t>OE_Exit()</w:t>
+            </w:r>
+            <w:r>
+              <w:rPr>
+                <w:noProof/>
+                <w:webHidden/>
+              </w:rPr>
+              <w:tab/>
+            </w:r>
+            <w:r>
+              <w:rPr>
+                <w:noProof/>
+                <w:webHidden/>
+              </w:rPr>
+              <w:fldChar w:fldCharType="begin"/>
+            </w:r>
+            <w:r>
+              <w:rPr>
+                <w:noProof/>
+                <w:webHidden/>
+              </w:rPr>
+              <w:instrText xml:space="preserve"> PAGEREF _Toc504130201 \h </w:instrText>
+            </w:r>
+            <w:r>
+              <w:rPr>
+                <w:noProof/>
+                <w:webHidden/>
+              </w:rPr>
+            </w:r>
+            <w:r>
+              <w:rPr>
+                <w:noProof/>
+                <w:webHidden/>
+              </w:rPr>
+              <w:fldChar w:fldCharType="separate"/>
+            </w:r>
+            <w:r>
+              <w:rPr>
+                <w:noProof/>
+                <w:webHidden/>
+              </w:rPr>
+              <w:t>7</w:t>
+            </w:r>
+            <w:r>
+              <w:rPr>
+                <w:noProof/>
+                <w:webHidden/>
+              </w:rPr>
+              <w:fldChar w:fldCharType="end"/>
+            </w:r>
+          </w:hyperlink>
+        </w:p>
+        <w:p>
+          <w:pPr>
+            <w:pStyle w:val="TOC1"/>
+            <w:tabs>
+              <w:tab w:val="left" w:pos="480"/>
+              <w:tab w:val="right" w:leader="dot" w:pos="9350"/>
+            </w:tabs>
+            <w:rPr>
+              <w:rFonts w:eastAsiaTheme="minorEastAsia"/>
+              <w:noProof/>
+              <w:sz w:val="22"/>
+              <w:lang w:eastAsia="zh-CN"/>
+            </w:rPr>
+          </w:pPr>
+          <w:hyperlink w:anchor="_Toc504130202" w:history="1">
+            <w:r>
+              <w:rPr>
+                <w:rStyle w:val="Hyperlink"/>
+                <w:noProof/>
+              </w:rPr>
+              <w:t>4.</w:t>
+            </w:r>
+            <w:r>
+              <w:rPr>
+                <w:rFonts w:eastAsiaTheme="minorEastAsia"/>
+                <w:noProof/>
+                <w:sz w:val="22"/>
+                <w:lang w:eastAsia="zh-CN"/>
+              </w:rPr>
+              <w:tab/>
+            </w:r>
+            <w:r>
+              <w:rPr>
+                <w:rStyle w:val="Hyperlink"/>
+                <w:noProof/>
+              </w:rPr>
+              <w:t>Thread Binding</w:t>
+            </w:r>
+            <w:r>
+              <w:rPr>
+                <w:noProof/>
+                <w:webHidden/>
+              </w:rPr>
+              <w:tab/>
+            </w:r>
+            <w:r>
+              <w:rPr>
+                <w:noProof/>
+                <w:webHidden/>
+              </w:rPr>
+              <w:fldChar w:fldCharType="begin"/>
+            </w:r>
+            <w:r>
+              <w:rPr>
+                <w:noProof/>
+                <w:webHidden/>
+              </w:rPr>
+              <w:instrText xml:space="preserve"> PAGEREF _Toc504130202 \h </w:instrText>
+            </w:r>
+            <w:r>
+              <w:rPr>
+                <w:noProof/>
+                <w:webHidden/>
+              </w:rPr>
+            </w:r>
+            <w:r>
+              <w:rPr>
+                <w:noProof/>
+                <w:webHidden/>
+              </w:rPr>
+              <w:fldChar w:fldCharType="separate"/>
+            </w:r>
+            <w:r>
+              <w:rPr>
+                <w:noProof/>
+                <w:webHidden/>
+              </w:rPr>
+              <w:t>9</w:t>
+            </w:r>
+            <w:r>
+              <w:rPr>
+                <w:noProof/>
+                <w:webHidden/>
+              </w:rPr>
+              <w:fldChar w:fldCharType="end"/>
+            </w:r>
+          </w:hyperlink>
+        </w:p>
+        <w:p>
+          <w:pPr>
+            <w:pStyle w:val="TOC2"/>
+            <w:tabs>
+              <w:tab w:val="right" w:leader="dot" w:pos="9350"/>
+            </w:tabs>
+            <w:rPr>
+              <w:rFonts w:eastAsiaTheme="minorEastAsia"/>
+              <w:noProof/>
+              <w:sz w:val="22"/>
+              <w:lang w:eastAsia="zh-CN"/>
+            </w:rPr>
+          </w:pPr>
+          <w:hyperlink w:anchor="_Toc504130203" w:history="1">
+            <w:r>
+              <w:rPr>
+                <w:rStyle w:val="Hyperlink"/>
+                <w:noProof/>
+              </w:rPr>
+              <w:t>Operation</w:t>
+            </w:r>
+            <w:r>
+              <w:rPr>
+                <w:noProof/>
+                <w:webHidden/>
+              </w:rPr>
+              <w:tab/>
+            </w:r>
+            <w:r>
+              <w:rPr>
+                <w:noProof/>
+                <w:webHidden/>
+              </w:rPr>
+              <w:fldChar w:fldCharType="begin"/>
+            </w:r>
+            <w:r>
+              <w:rPr>
+                <w:noProof/>
+                <w:webHidden/>
+              </w:rPr>
+              <w:instrText xml:space="preserve"> PAGEREF _Toc504130203 \h </w:instrText>
+            </w:r>
+            <w:r>
+              <w:rPr>
+                <w:noProof/>
+                <w:webHidden/>
+              </w:rPr>
+            </w:r>
+            <w:r>
+              <w:rPr>
+                <w:noProof/>
+                <w:webHidden/>
+              </w:rPr>
+              <w:fldChar w:fldCharType="separate"/>
+            </w:r>
+            <w:r>
+              <w:rPr>
+                <w:noProof/>
+                <w:webHidden/>
+              </w:rPr>
+              <w:t>9</w:t>
+            </w:r>
+            <w:r>
+              <w:rPr>
+                <w:noProof/>
+                <w:webHidden/>
+              </w:rPr>
+              <w:fldChar w:fldCharType="end"/>
+            </w:r>
+          </w:hyperlink>
+        </w:p>
+        <w:p>
+          <w:pPr>
+            <w:pStyle w:val="TOC2"/>
+            <w:tabs>
+              <w:tab w:val="right" w:leader="dot" w:pos="9350"/>
+            </w:tabs>
+            <w:rPr>
+              <w:rFonts w:eastAsiaTheme="minorEastAsia"/>
+              <w:noProof/>
+              <w:sz w:val="22"/>
+              <w:lang w:eastAsia="zh-CN"/>
+            </w:rPr>
+          </w:pPr>
+          <w:hyperlink w:anchor="_Toc504130204" w:history="1">
+            <w:r>
+              <w:rPr>
+                <w:rStyle w:val="Hyperlink"/>
+                <w:noProof/>
+              </w:rPr>
+              <w:t>Implementation</w:t>
+            </w:r>
+            <w:r>
+              <w:rPr>
+                <w:noProof/>
+                <w:webHidden/>
+              </w:rPr>
+              <w:tab/>
+            </w:r>
+            <w:r>
+              <w:rPr>
+                <w:noProof/>
+                <w:webHidden/>
+              </w:rPr>
+              <w:fldChar w:fldCharType="begin"/>
+            </w:r>
+            <w:r>
+              <w:rPr>
+                <w:noProof/>
+                <w:webHidden/>
+              </w:rPr>
+              <w:instrText xml:space="preserve"> PAGEREF _Toc504130204 \h </w:instrText>
+            </w:r>
+            <w:r>
+              <w:rPr>
+                <w:noProof/>
+                <w:webHidden/>
+              </w:rPr>
+            </w:r>
+            <w:r>
+              <w:rPr>
+                <w:noProof/>
+                <w:webHidden/>
+              </w:rPr>
+              <w:fldChar w:fldCharType="separate"/>
+            </w:r>
+            <w:r>
+              <w:rPr>
+                <w:noProof/>
+                <w:webHidden/>
+              </w:rPr>
+              <w:t>10</w:t>
+            </w:r>
+            <w:r>
+              <w:rPr>
+                <w:noProof/>
+                <w:webHidden/>
+              </w:rPr>
+              <w:fldChar w:fldCharType="end"/>
+            </w:r>
+          </w:hyperlink>
+        </w:p>
+        <w:p>
+          <w:pPr>
+            <w:pStyle w:val="TOC1"/>
+            <w:tabs>
+              <w:tab w:val="left" w:pos="480"/>
+              <w:tab w:val="right" w:leader="dot" w:pos="9350"/>
+            </w:tabs>
+            <w:rPr>
+              <w:rFonts w:eastAsiaTheme="minorEastAsia"/>
+              <w:noProof/>
+              <w:sz w:val="22"/>
+              <w:lang w:eastAsia="zh-CN"/>
+            </w:rPr>
+          </w:pPr>
+          <w:hyperlink w:anchor="_Toc504130205" w:history="1">
+            <w:r>
+              <w:rPr>
+                <w:rStyle w:val="Hyperlink"/>
+                <w:noProof/>
+              </w:rPr>
+              <w:t>5.</w:t>
+            </w:r>
+            <w:r>
+              <w:rPr>
+                <w:rFonts w:eastAsiaTheme="minorEastAsia"/>
+                <w:noProof/>
+                <w:sz w:val="22"/>
+                <w:lang w:eastAsia="zh-CN"/>
+              </w:rPr>
+              <w:tab/>
+            </w:r>
+            <w:r>
+              <w:rPr>
+                <w:rStyle w:val="Hyperlink"/>
+                <w:noProof/>
+              </w:rPr>
+              <w:t>Enclave Creation</w:t>
+            </w:r>
+            <w:r>
+              <w:rPr>
+                <w:noProof/>
+                <w:webHidden/>
+              </w:rPr>
+              <w:tab/>
+            </w:r>
+            <w:r>
+              <w:rPr>
+                <w:noProof/>
+                <w:webHidden/>
+              </w:rPr>
+              <w:fldChar w:fldCharType="begin"/>
+            </w:r>
+            <w:r>
+              <w:rPr>
+                <w:noProof/>
+                <w:webHidden/>
+              </w:rPr>
+              <w:instrText xml:space="preserve"> PAGEREF _Toc504130205 \h </w:instrText>
+            </w:r>
+            <w:r>
+              <w:rPr>
+                <w:noProof/>
+                <w:webHidden/>
+              </w:rPr>
+            </w:r>
+            <w:r>
+              <w:rPr>
+                <w:noProof/>
+                <w:webHidden/>
+              </w:rPr>
+              <w:fldChar w:fldCharType="separate"/>
+            </w:r>
+            <w:r>
+              <w:rPr>
+                <w:noProof/>
+                <w:webHidden/>
+              </w:rPr>
+              <w:t>12</w:t>
+            </w:r>
+            <w:r>
+              <w:rPr>
+                <w:noProof/>
+                <w:webHidden/>
+              </w:rPr>
+              <w:fldChar w:fldCharType="end"/>
+            </w:r>
+          </w:hyperlink>
+        </w:p>
+        <w:p>
+          <w:pPr>
+            <w:pStyle w:val="TOC1"/>
+            <w:tabs>
+              <w:tab w:val="left" w:pos="480"/>
+              <w:tab w:val="right" w:leader="dot" w:pos="9350"/>
+            </w:tabs>
+            <w:rPr>
+              <w:rFonts w:eastAsiaTheme="minorEastAsia"/>
+              <w:noProof/>
+              <w:sz w:val="22"/>
+              <w:lang w:eastAsia="zh-CN"/>
+            </w:rPr>
+          </w:pPr>
+          <w:hyperlink w:anchor="_Toc504130206" w:history="1">
+            <w:r>
+              <w:rPr>
+                <w:rStyle w:val="Hyperlink"/>
+                <w:noProof/>
+              </w:rPr>
+              <w:t>6.</w:t>
+            </w:r>
+            <w:r>
+              <w:rPr>
+                <w:rFonts w:eastAsiaTheme="minorEastAsia"/>
+                <w:noProof/>
+                <w:sz w:val="22"/>
+                <w:lang w:eastAsia="zh-CN"/>
+              </w:rPr>
+              <w:tab/>
+            </w:r>
+            <w:r>
+              <w:rPr>
+                <w:rStyle w:val="Hyperlink"/>
+                <w:noProof/>
+              </w:rPr>
+              <w:t>Enclave Page Layout</w:t>
+            </w:r>
+            <w:r>
+              <w:rPr>
+                <w:noProof/>
+                <w:webHidden/>
+              </w:rPr>
+              <w:tab/>
+            </w:r>
+            <w:r>
+              <w:rPr>
+                <w:noProof/>
+                <w:webHidden/>
+              </w:rPr>
+              <w:fldChar w:fldCharType="begin"/>
+            </w:r>
+            <w:r>
+              <w:rPr>
+                <w:noProof/>
+                <w:webHidden/>
+              </w:rPr>
+              <w:instrText xml:space="preserve"> PAGEREF _Toc504130206 \h </w:instrText>
+            </w:r>
+            <w:r>
+              <w:rPr>
+                <w:noProof/>
+                <w:webHidden/>
+              </w:rPr>
+            </w:r>
+            <w:r>
+              <w:rPr>
+                <w:noProof/>
+                <w:webHidden/>
+              </w:rPr>
+              <w:fldChar w:fldCharType="separate"/>
+            </w:r>
+            <w:r>
+              <w:rPr>
+                <w:noProof/>
+                <w:webHidden/>
+              </w:rPr>
+              <w:t>14</w:t>
+            </w:r>
+            <w:r>
+              <w:rPr>
+                <w:noProof/>
+                <w:webHidden/>
+              </w:rPr>
+              <w:fldChar w:fldCharType="end"/>
+            </w:r>
+          </w:hyperlink>
+        </w:p>
+        <w:p>
+          <w:pPr>
+            <w:pStyle w:val="TOC2"/>
+            <w:tabs>
+              <w:tab w:val="right" w:leader="dot" w:pos="9350"/>
+            </w:tabs>
+            <w:rPr>
+              <w:rFonts w:eastAsiaTheme="minorEastAsia"/>
+              <w:noProof/>
+              <w:sz w:val="22"/>
+              <w:lang w:eastAsia="zh-CN"/>
+            </w:rPr>
+          </w:pPr>
+          <w:hyperlink w:anchor="_Toc504130207" w:history="1">
+            <w:r>
+              <w:rPr>
+                <w:rStyle w:val="Hyperlink"/>
+                <w:noProof/>
+              </w:rPr>
+              <w:t>The Signature Section (.oesig)</w:t>
+            </w:r>
+            <w:r>
+              <w:rPr>
+                <w:noProof/>
+                <w:webHidden/>
+              </w:rPr>
+              <w:tab/>
+            </w:r>
+            <w:r>
+              <w:rPr>
+                <w:noProof/>
+                <w:webHidden/>
+              </w:rPr>
+              <w:fldChar w:fldCharType="begin"/>
+            </w:r>
+            <w:r>
+              <w:rPr>
+                <w:noProof/>
+                <w:webHidden/>
+              </w:rPr>
+              <w:instrText xml:space="preserve"> PAGEREF _Toc504130207 \h </w:instrText>
+            </w:r>
+            <w:r>
+              <w:rPr>
+                <w:noProof/>
+                <w:webHidden/>
+              </w:rPr>
+            </w:r>
+            <w:r>
+              <w:rPr>
+                <w:noProof/>
+                <w:webHidden/>
+              </w:rPr>
+              <w:fldChar w:fldCharType="separate"/>
+            </w:r>
+            <w:r>
+              <w:rPr>
+                <w:noProof/>
+                <w:webHidden/>
+              </w:rPr>
+              <w:t>14</w:t>
+            </w:r>
+            <w:r>
+              <w:rPr>
+                <w:noProof/>
+                <w:webHidden/>
+              </w:rPr>
+              <w:fldChar w:fldCharType="end"/>
+            </w:r>
+          </w:hyperlink>
+        </w:p>
+        <w:p>
+          <w:pPr>
+            <w:pStyle w:val="TOC2"/>
+            <w:tabs>
+              <w:tab w:val="right" w:leader="dot" w:pos="9350"/>
+            </w:tabs>
+            <w:rPr>
+              <w:rFonts w:eastAsiaTheme="minorEastAsia"/>
+              <w:noProof/>
+              <w:sz w:val="22"/>
+              <w:lang w:eastAsia="zh-CN"/>
+            </w:rPr>
+          </w:pPr>
+          <w:hyperlink w:anchor="_Toc504130208" w:history="1">
+            <w:r>
+              <w:rPr>
+                <w:rStyle w:val="Hyperlink"/>
+                <w:noProof/>
+              </w:rPr>
+              <w:t>Text Pages</w:t>
+            </w:r>
+            <w:r>
+              <w:rPr>
+                <w:noProof/>
+                <w:webHidden/>
+              </w:rPr>
+              <w:tab/>
+            </w:r>
+            <w:r>
+              <w:rPr>
+                <w:noProof/>
+                <w:webHidden/>
+              </w:rPr>
+              <w:fldChar w:fldCharType="begin"/>
+            </w:r>
+            <w:r>
+              <w:rPr>
+                <w:noProof/>
+                <w:webHidden/>
+              </w:rPr>
+              <w:instrText xml:space="preserve"> PAGEREF _Toc504130208 \h </w:instrText>
+            </w:r>
+            <w:r>
+              <w:rPr>
+                <w:noProof/>
+                <w:webHidden/>
+              </w:rPr>
+            </w:r>
+            <w:r>
+              <w:rPr>
+                <w:noProof/>
+                <w:webHidden/>
+              </w:rPr>
+              <w:fldChar w:fldCharType="separate"/>
+            </w:r>
+            <w:r>
+              <w:rPr>
+                <w:noProof/>
+                <w:webHidden/>
+              </w:rPr>
+              <w:t>15</w:t>
+            </w:r>
+            <w:r>
+              <w:rPr>
+                <w:noProof/>
+                <w:webHidden/>
+              </w:rPr>
+              <w:fldChar w:fldCharType="end"/>
+            </w:r>
+          </w:hyperlink>
+        </w:p>
+        <w:p>
+          <w:pPr>
+            <w:pStyle w:val="TOC2"/>
+            <w:tabs>
+              <w:tab w:val="right" w:leader="dot" w:pos="9350"/>
+            </w:tabs>
+            <w:rPr>
+              <w:rFonts w:eastAsiaTheme="minorEastAsia"/>
+              <w:noProof/>
+              <w:sz w:val="22"/>
+              <w:lang w:eastAsia="zh-CN"/>
+            </w:rPr>
+          </w:pPr>
+          <w:hyperlink w:anchor="_Toc504130209" w:history="1">
+            <w:r>
+              <w:rPr>
+                <w:rStyle w:val="Hyperlink"/>
+                <w:noProof/>
+              </w:rPr>
+              <w:t>Data Pages</w:t>
+            </w:r>
+            <w:r>
+              <w:rPr>
+                <w:noProof/>
+                <w:webHidden/>
+              </w:rPr>
+              <w:tab/>
+            </w:r>
+            <w:r>
+              <w:rPr>
+                <w:noProof/>
+                <w:webHidden/>
+              </w:rPr>
+              <w:fldChar w:fldCharType="begin"/>
+            </w:r>
+            <w:r>
+              <w:rPr>
+                <w:noProof/>
+                <w:webHidden/>
+              </w:rPr>
+              <w:instrText xml:space="preserve"> PAGEREF _Toc504130209 \h </w:instrText>
+            </w:r>
+            <w:r>
+              <w:rPr>
+                <w:noProof/>
+                <w:webHidden/>
+              </w:rPr>
+            </w:r>
+            <w:r>
+              <w:rPr>
+                <w:noProof/>
+                <w:webHidden/>
+              </w:rPr>
+              <w:fldChar w:fldCharType="separate"/>
+            </w:r>
+            <w:r>
+              <w:rPr>
+                <w:noProof/>
+                <w:webHidden/>
+              </w:rPr>
+              <w:t>15</w:t>
+            </w:r>
+            <w:r>
+              <w:rPr>
+                <w:noProof/>
+                <w:webHidden/>
+              </w:rPr>
+              <w:fldChar w:fldCharType="end"/>
+            </w:r>
+          </w:hyperlink>
+        </w:p>
+        <w:p>
+          <w:pPr>
+            <w:pStyle w:val="TOC2"/>
+            <w:tabs>
+              <w:tab w:val="right" w:leader="dot" w:pos="9350"/>
+            </w:tabs>
+            <w:rPr>
+              <w:rFonts w:eastAsiaTheme="minorEastAsia"/>
+              <w:noProof/>
+              <w:sz w:val="22"/>
+              <w:lang w:eastAsia="zh-CN"/>
+            </w:rPr>
+          </w:pPr>
+          <w:hyperlink w:anchor="_Toc504130210" w:history="1">
+            <w:r>
+              <w:rPr>
+                <w:rStyle w:val="Hyperlink"/>
+                <w:noProof/>
+              </w:rPr>
+              <w:t>Relocation Pages</w:t>
+            </w:r>
+            <w:r>
+              <w:rPr>
+                <w:noProof/>
+                <w:webHidden/>
+              </w:rPr>
+              <w:tab/>
+            </w:r>
+            <w:r>
+              <w:rPr>
+                <w:noProof/>
+                <w:webHidden/>
+              </w:rPr>
+              <w:fldChar w:fldCharType="begin"/>
+            </w:r>
+            <w:r>
+              <w:rPr>
+                <w:noProof/>
+                <w:webHidden/>
+              </w:rPr>
+              <w:instrText xml:space="preserve"> PAGEREF _Toc504130210 \h </w:instrText>
+            </w:r>
+            <w:r>
+              <w:rPr>
+                <w:noProof/>
+                <w:webHidden/>
+              </w:rPr>
+            </w:r>
+            <w:r>
+              <w:rPr>
+                <w:noProof/>
+                <w:webHidden/>
+              </w:rPr>
+              <w:fldChar w:fldCharType="separate"/>
+            </w:r>
+            <w:r>
+              <w:rPr>
+                <w:noProof/>
+                <w:webHidden/>
+              </w:rPr>
+              <w:t>16</w:t>
+            </w:r>
+            <w:r>
+              <w:rPr>
+                <w:noProof/>
+                <w:webHidden/>
+              </w:rPr>
+              <w:fldChar w:fldCharType="end"/>
+            </w:r>
+          </w:hyperlink>
+        </w:p>
+        <w:p>
+          <w:pPr>
+            <w:pStyle w:val="TOC2"/>
+            <w:tabs>
+              <w:tab w:val="right" w:leader="dot" w:pos="9350"/>
+            </w:tabs>
+            <w:rPr>
+              <w:rFonts w:eastAsiaTheme="minorEastAsia"/>
+              <w:noProof/>
+              <w:sz w:val="22"/>
+              <w:lang w:eastAsia="zh-CN"/>
+            </w:rPr>
+          </w:pPr>
+          <w:hyperlink w:anchor="_Toc504130211" w:history="1">
+            <w:r>
+              <w:rPr>
+                <w:rStyle w:val="Hyperlink"/>
+                <w:noProof/>
+              </w:rPr>
+              <w:t>ECALL Pages</w:t>
+            </w:r>
+            <w:r>
+              <w:rPr>
+                <w:noProof/>
+                <w:webHidden/>
+              </w:rPr>
+              <w:tab/>
+            </w:r>
+            <w:r>
+              <w:rPr>
+                <w:noProof/>
+                <w:webHidden/>
+              </w:rPr>
+              <w:fldChar w:fldCharType="begin"/>
+            </w:r>
+            <w:r>
+              <w:rPr>
+                <w:noProof/>
+                <w:webHidden/>
+              </w:rPr>
+              <w:instrText xml:space="preserve"> PAGEREF _Toc504130211 \h </w:instrText>
+            </w:r>
+            <w:r>
+              <w:rPr>
+                <w:noProof/>
+                <w:webHidden/>
+              </w:rPr>
+            </w:r>
+            <w:r>
+              <w:rPr>
+                <w:noProof/>
+                <w:webHidden/>
+              </w:rPr>
+              <w:fldChar w:fldCharType="separate"/>
+            </w:r>
+            <w:r>
+              <w:rPr>
+                <w:noProof/>
+                <w:webHidden/>
+              </w:rPr>
+              <w:t>16</w:t>
+            </w:r>
+            <w:r>
+              <w:rPr>
+                <w:noProof/>
+                <w:webHidden/>
+              </w:rPr>
+              <w:fldChar w:fldCharType="end"/>
+            </w:r>
+          </w:hyperlink>
+        </w:p>
+        <w:p>
+          <w:pPr>
+            <w:pStyle w:val="TOC2"/>
+            <w:tabs>
+              <w:tab w:val="right" w:leader="dot" w:pos="9350"/>
+            </w:tabs>
+            <w:rPr>
+              <w:rFonts w:eastAsiaTheme="minorEastAsia"/>
+              <w:noProof/>
+              <w:sz w:val="22"/>
+              <w:lang w:eastAsia="zh-CN"/>
+            </w:rPr>
+          </w:pPr>
+          <w:hyperlink w:anchor="_Toc504130212" w:history="1">
+            <w:r>
+              <w:rPr>
+                <w:rStyle w:val="Hyperlink"/>
+                <w:noProof/>
+              </w:rPr>
+              <w:t>Heap Pages</w:t>
+            </w:r>
+            <w:r>
+              <w:rPr>
+                <w:noProof/>
+                <w:webHidden/>
+              </w:rPr>
+              <w:tab/>
+            </w:r>
+            <w:r>
+              <w:rPr>
+                <w:noProof/>
+                <w:webHidden/>
+              </w:rPr>
+              <w:fldChar w:fldCharType="begin"/>
+            </w:r>
+            <w:r>
+              <w:rPr>
+                <w:noProof/>
+                <w:webHidden/>
+              </w:rPr>
+              <w:instrText xml:space="preserve"> PAGEREF _Toc504130212 \h </w:instrText>
+            </w:r>
+            <w:r>
+              <w:rPr>
+                <w:noProof/>
+                <w:webHidden/>
+              </w:rPr>
+            </w:r>
+            <w:r>
+              <w:rPr>
+                <w:noProof/>
+                <w:webHidden/>
+              </w:rPr>
+              <w:fldChar w:fldCharType="separate"/>
+            </w:r>
+            <w:r>
+              <w:rPr>
+                <w:noProof/>
+                <w:webHidden/>
+              </w:rPr>
+              <w:t>17</w:t>
+            </w:r>
+            <w:r>
+              <w:rPr>
+                <w:noProof/>
+                <w:webHidden/>
+              </w:rPr>
+              <w:fldChar w:fldCharType="end"/>
+            </w:r>
+          </w:hyperlink>
+        </w:p>
+        <w:p>
+          <w:pPr>
+            <w:pStyle w:val="TOC2"/>
+            <w:tabs>
+              <w:tab w:val="right" w:leader="dot" w:pos="9350"/>
+            </w:tabs>
+            <w:rPr>
+              <w:rFonts w:eastAsiaTheme="minorEastAsia"/>
+              <w:noProof/>
+              <w:sz w:val="22"/>
+              <w:lang w:eastAsia="zh-CN"/>
+            </w:rPr>
+          </w:pPr>
+          <w:hyperlink w:anchor="_Toc504130213" w:history="1">
+            <w:r>
+              <w:rPr>
+                <w:rStyle w:val="Hyperlink"/>
+                <w:noProof/>
+              </w:rPr>
+              <w:t>Thread Context</w:t>
+            </w:r>
+            <w:r>
+              <w:rPr>
+                <w:noProof/>
+                <w:webHidden/>
+              </w:rPr>
+              <w:tab/>
+            </w:r>
+            <w:r>
+              <w:rPr>
+                <w:noProof/>
+                <w:webHidden/>
+              </w:rPr>
+              <w:fldChar w:fldCharType="begin"/>
+            </w:r>
+            <w:r>
+              <w:rPr>
+                <w:noProof/>
+                <w:webHidden/>
+              </w:rPr>
+              <w:instrText xml:space="preserve"> PAGEREF _Toc504130213 \h </w:instrText>
+            </w:r>
+            <w:r>
+              <w:rPr>
+                <w:noProof/>
+                <w:webHidden/>
+              </w:rPr>
+            </w:r>
+            <w:r>
+              <w:rPr>
+                <w:noProof/>
+                <w:webHidden/>
+              </w:rPr>
+              <w:fldChar w:fldCharType="separate"/>
+            </w:r>
+            <w:r>
+              <w:rPr>
+                <w:noProof/>
+                <w:webHidden/>
+              </w:rPr>
+              <w:t>17</w:t>
+            </w:r>
+            <w:r>
+              <w:rPr>
+                <w:noProof/>
+                <w:webHidden/>
+              </w:rPr>
+              <w:fldChar w:fldCharType="end"/>
+            </w:r>
+          </w:hyperlink>
+        </w:p>
+        <w:p>
+          <w:pPr>
+            <w:pStyle w:val="TOC2"/>
+            <w:tabs>
+              <w:tab w:val="right" w:leader="dot" w:pos="9350"/>
+            </w:tabs>
+            <w:rPr>
+              <w:rFonts w:eastAsiaTheme="minorEastAsia"/>
+              <w:noProof/>
+              <w:sz w:val="22"/>
+              <w:lang w:eastAsia="zh-CN"/>
+            </w:rPr>
+          </w:pPr>
+          <w:hyperlink w:anchor="_Toc504130214" w:history="1">
+            <w:r>
+              <w:rPr>
+                <w:rStyle w:val="Hyperlink"/>
+                <w:noProof/>
+              </w:rPr>
+              <w:t>Guard Pages</w:t>
+            </w:r>
+            <w:r>
+              <w:rPr>
+                <w:noProof/>
+                <w:webHidden/>
+              </w:rPr>
+              <w:tab/>
+            </w:r>
+            <w:r>
+              <w:rPr>
+                <w:noProof/>
+                <w:webHidden/>
+              </w:rPr>
+              <w:fldChar w:fldCharType="begin"/>
+            </w:r>
+            <w:r>
+              <w:rPr>
+                <w:noProof/>
+                <w:webHidden/>
+              </w:rPr>
+              <w:instrText xml:space="preserve"> PAGEREF _Toc504130214 \h </w:instrText>
+            </w:r>
+            <w:r>
+              <w:rPr>
+                <w:noProof/>
+                <w:webHidden/>
+              </w:rPr>
+            </w:r>
+            <w:r>
+              <w:rPr>
+                <w:noProof/>
+                <w:webHidden/>
+              </w:rPr>
+              <w:fldChar w:fldCharType="separate"/>
+            </w:r>
+            <w:r>
+              <w:rPr>
+                <w:noProof/>
+                <w:webHidden/>
+              </w:rPr>
+              <w:t>18</w:t>
+            </w:r>
+            <w:r>
+              <w:rPr>
+                <w:noProof/>
+                <w:webHidden/>
+              </w:rPr>
+              <w:fldChar w:fldCharType="end"/>
+            </w:r>
+          </w:hyperlink>
+        </w:p>
+        <w:p>
+          <w:pPr>
+            <w:pStyle w:val="TOC2"/>
+            <w:tabs>
+              <w:tab w:val="right" w:leader="dot" w:pos="9350"/>
+            </w:tabs>
+            <w:rPr>
+              <w:rFonts w:eastAsiaTheme="minorEastAsia"/>
+              <w:noProof/>
+              <w:sz w:val="22"/>
+              <w:lang w:eastAsia="zh-CN"/>
+            </w:rPr>
+          </w:pPr>
+          <w:hyperlink w:anchor="_Toc504130215" w:history="1">
+            <w:r>
+              <w:rPr>
+                <w:rStyle w:val="Hyperlink"/>
+                <w:noProof/>
+              </w:rPr>
+              <w:t>Per Thread Stack</w:t>
+            </w:r>
+            <w:r>
+              <w:rPr>
+                <w:noProof/>
+                <w:webHidden/>
+              </w:rPr>
+              <w:tab/>
+            </w:r>
+            <w:r>
+              <w:rPr>
+                <w:noProof/>
+                <w:webHidden/>
+              </w:rPr>
+              <w:fldChar w:fldCharType="begin"/>
+            </w:r>
+            <w:r>
+              <w:rPr>
+                <w:noProof/>
+                <w:webHidden/>
+              </w:rPr>
+              <w:instrText xml:space="preserve"> PAGEREF _Toc504130215 \h </w:instrText>
+            </w:r>
+            <w:r>
+              <w:rPr>
+                <w:noProof/>
+                <w:webHidden/>
+              </w:rPr>
+            </w:r>
+            <w:r>
+              <w:rPr>
+                <w:noProof/>
+                <w:webHidden/>
+              </w:rPr>
+              <w:fldChar w:fldCharType="separate"/>
+            </w:r>
+            <w:r>
+              <w:rPr>
+                <w:noProof/>
+                <w:webHidden/>
+              </w:rPr>
+              <w:t>18</w:t>
+            </w:r>
+            <w:r>
+              <w:rPr>
+                <w:noProof/>
+                <w:webHidden/>
+              </w:rPr>
+              <w:fldChar w:fldCharType="end"/>
+            </w:r>
+          </w:hyperlink>
+        </w:p>
+        <w:p>
+          <w:pPr>
+            <w:pStyle w:val="TOC2"/>
+            <w:tabs>
+              <w:tab w:val="right" w:leader="dot" w:pos="9350"/>
+            </w:tabs>
+            <w:rPr>
+              <w:rFonts w:eastAsiaTheme="minorEastAsia"/>
+              <w:noProof/>
+              <w:sz w:val="22"/>
+              <w:lang w:eastAsia="zh-CN"/>
+            </w:rPr>
+          </w:pPr>
+          <w:hyperlink w:anchor="_Toc504130216" w:history="1">
+            <w:r>
+              <w:rPr>
+                <w:rStyle w:val="Hyperlink"/>
+                <w:noProof/>
+              </w:rPr>
+              <w:t>Thread Control Structure</w:t>
+            </w:r>
+            <w:r>
+              <w:rPr>
+                <w:noProof/>
+                <w:webHidden/>
+              </w:rPr>
+              <w:tab/>
+            </w:r>
+            <w:r>
+              <w:rPr>
+                <w:noProof/>
+                <w:webHidden/>
+              </w:rPr>
+              <w:fldChar w:fldCharType="begin"/>
+            </w:r>
+            <w:r>
+              <w:rPr>
+                <w:noProof/>
+                <w:webHidden/>
+              </w:rPr>
+              <w:instrText xml:space="preserve"> PAGEREF _Toc504130216 \h </w:instrText>
+            </w:r>
+            <w:r>
+              <w:rPr>
+                <w:noProof/>
+                <w:webHidden/>
+              </w:rPr>
+            </w:r>
+            <w:r>
+              <w:rPr>
+                <w:noProof/>
+                <w:webHidden/>
+              </w:rPr>
+              <w:fldChar w:fldCharType="separate"/>
+            </w:r>
+            <w:r>
+              <w:rPr>
+                <w:noProof/>
+                <w:webHidden/>
+              </w:rPr>
+              <w:t>18</w:t>
+            </w:r>
+            <w:r>
+              <w:rPr>
+                <w:noProof/>
+                <w:webHidden/>
+              </w:rPr>
+              <w:fldChar w:fldCharType="end"/>
+            </w:r>
+          </w:hyperlink>
+        </w:p>
+        <w:p>
+          <w:pPr>
+            <w:pStyle w:val="TOC2"/>
+            <w:tabs>
+              <w:tab w:val="right" w:leader="dot" w:pos="9350"/>
+            </w:tabs>
+            <w:rPr>
+              <w:rFonts w:eastAsiaTheme="minorEastAsia"/>
+              <w:noProof/>
+              <w:sz w:val="22"/>
+              <w:lang w:eastAsia="zh-CN"/>
+            </w:rPr>
+          </w:pPr>
+          <w:hyperlink w:anchor="_Toc504130217" w:history="1">
+            <w:r>
+              <w:rPr>
+                <w:rStyle w:val="Hyperlink"/>
+                <w:noProof/>
+              </w:rPr>
+              <w:t>Set-Aside Areas</w:t>
+            </w:r>
+            <w:r>
+              <w:rPr>
+                <w:noProof/>
+                <w:webHidden/>
+              </w:rPr>
+              <w:tab/>
+            </w:r>
+            <w:r>
+              <w:rPr>
+                <w:noProof/>
+                <w:webHidden/>
+              </w:rPr>
+              <w:fldChar w:fldCharType="begin"/>
+            </w:r>
+            <w:r>
+              <w:rPr>
+                <w:noProof/>
+                <w:webHidden/>
+              </w:rPr>
+              <w:instrText xml:space="preserve"> PAGEREF _Toc504130217 \h </w:instrText>
+            </w:r>
+            <w:r>
+              <w:rPr>
+                <w:noProof/>
+                <w:webHidden/>
+              </w:rPr>
+            </w:r>
+            <w:r>
+              <w:rPr>
+                <w:noProof/>
+                <w:webHidden/>
+              </w:rPr>
+              <w:fldChar w:fldCharType="separate"/>
+            </w:r>
+            <w:r>
+              <w:rPr>
+                <w:noProof/>
+                <w:webHidden/>
+              </w:rPr>
+              <w:t>19</w:t>
+            </w:r>
+            <w:r>
+              <w:rPr>
+                <w:noProof/>
+                <w:webHidden/>
+              </w:rPr>
+              <w:fldChar w:fldCharType="end"/>
+            </w:r>
+          </w:hyperlink>
+        </w:p>
+        <w:p>
+          <w:pPr>
+            <w:pStyle w:val="TOC2"/>
+            <w:tabs>
+              <w:tab w:val="right" w:leader="dot" w:pos="9350"/>
+            </w:tabs>
+            <w:rPr>
+              <w:rFonts w:eastAsiaTheme="minorEastAsia"/>
+              <w:noProof/>
+              <w:sz w:val="22"/>
+              <w:lang w:eastAsia="zh-CN"/>
+            </w:rPr>
+          </w:pPr>
+          <w:hyperlink w:anchor="_Toc504130218" w:history="1">
+            <w:r>
+              <w:rPr>
+                <w:rStyle w:val="Hyperlink"/>
+                <w:noProof/>
+              </w:rPr>
+              <w:t>Segment Page</w:t>
+            </w:r>
+            <w:r>
+              <w:rPr>
+                <w:noProof/>
+                <w:webHidden/>
+              </w:rPr>
+              <w:tab/>
+            </w:r>
+            <w:r>
+              <w:rPr>
+                <w:noProof/>
+                <w:webHidden/>
+              </w:rPr>
+              <w:fldChar w:fldCharType="begin"/>
+            </w:r>
+            <w:r>
+              <w:rPr>
+                <w:noProof/>
+                <w:webHidden/>
+              </w:rPr>
+              <w:instrText xml:space="preserve"> PAGEREF _Toc504130218 \h </w:instrText>
+            </w:r>
+            <w:r>
+              <w:rPr>
+                <w:noProof/>
+                <w:webHidden/>
+              </w:rPr>
+            </w:r>
+            <w:r>
+              <w:rPr>
+                <w:noProof/>
+                <w:webHidden/>
+              </w:rPr>
+              <w:fldChar w:fldCharType="separate"/>
+            </w:r>
+            <w:r>
+              <w:rPr>
+                <w:noProof/>
+                <w:webHidden/>
+              </w:rPr>
+              <w:t>19</w:t>
+            </w:r>
+            <w:r>
+              <w:rPr>
+                <w:noProof/>
+                <w:webHidden/>
+              </w:rPr>
+              <w:fldChar w:fldCharType="end"/>
+            </w:r>
+          </w:hyperlink>
+        </w:p>
+        <w:p>
+          <w:pPr>
+            <w:pStyle w:val="TOC2"/>
+            <w:tabs>
+              <w:tab w:val="right" w:leader="dot" w:pos="9350"/>
+            </w:tabs>
+            <w:rPr>
+              <w:rFonts w:eastAsiaTheme="minorEastAsia"/>
+              <w:noProof/>
+              <w:sz w:val="22"/>
+              <w:lang w:eastAsia="zh-CN"/>
+            </w:rPr>
+          </w:pPr>
+          <w:hyperlink w:anchor="_Toc504130219" w:history="1">
+            <w:r>
+              <w:rPr>
+                <w:rStyle w:val="Hyperlink"/>
+                <w:noProof/>
+              </w:rPr>
+              <w:t>Thread-Specific Data Page</w:t>
+            </w:r>
+            <w:r>
+              <w:rPr>
+                <w:noProof/>
+                <w:webHidden/>
+              </w:rPr>
+              <w:tab/>
+            </w:r>
+            <w:r>
+              <w:rPr>
+                <w:noProof/>
+                <w:webHidden/>
+              </w:rPr>
+              <w:fldChar w:fldCharType="begin"/>
+            </w:r>
+            <w:r>
+              <w:rPr>
+                <w:noProof/>
+                <w:webHidden/>
+              </w:rPr>
+              <w:instrText xml:space="preserve"> PAGEREF _Toc504130219 \h </w:instrText>
+            </w:r>
+            <w:r>
+              <w:rPr>
+                <w:noProof/>
+                <w:webHidden/>
+              </w:rPr>
+            </w:r>
+            <w:r>
+              <w:rPr>
+                <w:noProof/>
+                <w:webHidden/>
+              </w:rPr>
+              <w:fldChar w:fldCharType="separate"/>
+            </w:r>
+            <w:r>
+              <w:rPr>
+                <w:noProof/>
+                <w:webHidden/>
+              </w:rPr>
+              <w:t>20</w:t>
+            </w:r>
+            <w:r>
+              <w:rPr>
+                <w:noProof/>
+                <w:webHidden/>
+              </w:rPr>
+              <w:fldChar w:fldCharType="end"/>
+            </w:r>
+          </w:hyperlink>
+        </w:p>
+        <w:p>
+          <w:pPr>
+            <w:pStyle w:val="TOC1"/>
+            <w:tabs>
+              <w:tab w:val="left" w:pos="480"/>
+              <w:tab w:val="right" w:leader="dot" w:pos="9350"/>
+            </w:tabs>
+            <w:rPr>
+              <w:rFonts w:eastAsiaTheme="minorEastAsia"/>
+              <w:noProof/>
+              <w:sz w:val="22"/>
+              <w:lang w:eastAsia="zh-CN"/>
+            </w:rPr>
+          </w:pPr>
+          <w:hyperlink w:anchor="_Toc504130220" w:history="1">
+            <w:r>
+              <w:rPr>
+                <w:rStyle w:val="Hyperlink"/>
+                <w:noProof/>
+              </w:rPr>
+              <w:t>7.</w:t>
+            </w:r>
+            <w:r>
+              <w:rPr>
+                <w:rFonts w:eastAsiaTheme="minorEastAsia"/>
+                <w:noProof/>
+                <w:sz w:val="22"/>
+                <w:lang w:eastAsia="zh-CN"/>
+              </w:rPr>
+              <w:tab/>
+            </w:r>
+            <w:r>
+              <w:rPr>
+                <w:rStyle w:val="Hyperlink"/>
+                <w:noProof/>
+              </w:rPr>
+              <w:t>The Signing Tool</w:t>
+            </w:r>
+            <w:r>
+              <w:rPr>
+                <w:noProof/>
+                <w:webHidden/>
+              </w:rPr>
+              <w:tab/>
+            </w:r>
+            <w:r>
+              <w:rPr>
+                <w:noProof/>
+                <w:webHidden/>
+              </w:rPr>
+              <w:fldChar w:fldCharType="begin"/>
+            </w:r>
+            <w:r>
+              <w:rPr>
+                <w:noProof/>
+                <w:webHidden/>
+              </w:rPr>
+              <w:instrText xml:space="preserve"> PAGEREF _Toc504130220 \h </w:instrText>
+            </w:r>
+            <w:r>
+              <w:rPr>
+                <w:noProof/>
+                <w:webHidden/>
+              </w:rPr>
+            </w:r>
+            <w:r>
+              <w:rPr>
+                <w:noProof/>
+                <w:webHidden/>
+              </w:rPr>
+              <w:fldChar w:fldCharType="separate"/>
+            </w:r>
+            <w:r>
+              <w:rPr>
+                <w:noProof/>
+                <w:webHidden/>
+              </w:rPr>
+              <w:t>21</w:t>
+            </w:r>
+            <w:r>
+              <w:rPr>
+                <w:noProof/>
+                <w:webHidden/>
+              </w:rPr>
+              <w:fldChar w:fldCharType="end"/>
+            </w:r>
+          </w:hyperlink>
+        </w:p>
+        <w:p>
+          <w:pPr>
+            <w:pStyle w:val="TOC2"/>
+            <w:tabs>
+              <w:tab w:val="right" w:leader="dot" w:pos="9350"/>
+            </w:tabs>
+            <w:rPr>
+              <w:rFonts w:eastAsiaTheme="minorEastAsia"/>
+              <w:noProof/>
+              <w:sz w:val="22"/>
+              <w:lang w:eastAsia="zh-CN"/>
+            </w:rPr>
+          </w:pPr>
+          <w:hyperlink w:anchor="_Toc504130221" w:history="1">
+            <w:r>
+              <w:rPr>
+                <w:rStyle w:val="Hyperlink"/>
+                <w:noProof/>
+              </w:rPr>
+              <w:t>Example</w:t>
+            </w:r>
+            <w:r>
+              <w:rPr>
+                <w:noProof/>
+                <w:webHidden/>
+              </w:rPr>
+              <w:tab/>
+            </w:r>
+            <w:r>
+              <w:rPr>
+                <w:noProof/>
+                <w:webHidden/>
+              </w:rPr>
+              <w:fldChar w:fldCharType="begin"/>
+            </w:r>
+            <w:r>
+              <w:rPr>
+                <w:noProof/>
+                <w:webHidden/>
+              </w:rPr>
+              <w:instrText xml:space="preserve"> PAGEREF _Toc504130221 \h </w:instrText>
+            </w:r>
+            <w:r>
+              <w:rPr>
+                <w:noProof/>
+                <w:webHidden/>
+              </w:rPr>
+            </w:r>
+            <w:r>
+              <w:rPr>
+                <w:noProof/>
+                <w:webHidden/>
+              </w:rPr>
+              <w:fldChar w:fldCharType="separate"/>
+            </w:r>
+            <w:r>
+              <w:rPr>
+                <w:noProof/>
+                <w:webHidden/>
+              </w:rPr>
+              <w:t>21</w:t>
+            </w:r>
+            <w:r>
+              <w:rPr>
+                <w:noProof/>
+                <w:webHidden/>
+              </w:rPr>
+              <w:fldChar w:fldCharType="end"/>
+            </w:r>
+          </w:hyperlink>
+        </w:p>
+        <w:p>
+          <w:pPr>
+            <w:pStyle w:val="TOC1"/>
+            <w:tabs>
+              <w:tab w:val="left" w:pos="480"/>
+              <w:tab w:val="right" w:leader="dot" w:pos="9350"/>
+            </w:tabs>
+            <w:rPr>
+              <w:rFonts w:eastAsiaTheme="minorEastAsia"/>
+              <w:noProof/>
+              <w:sz w:val="22"/>
+              <w:lang w:eastAsia="zh-CN"/>
+            </w:rPr>
+          </w:pPr>
+          <w:hyperlink w:anchor="_Toc504130222" w:history="1">
+            <w:r>
+              <w:rPr>
+                <w:rStyle w:val="Hyperlink"/>
+                <w:noProof/>
+              </w:rPr>
+              <w:t>8.</w:t>
+            </w:r>
+            <w:r>
+              <w:rPr>
+                <w:rFonts w:eastAsiaTheme="minorEastAsia"/>
+                <w:noProof/>
+                <w:sz w:val="22"/>
+                <w:lang w:eastAsia="zh-CN"/>
+              </w:rPr>
+              <w:tab/>
+            </w:r>
+            <w:r>
+              <w:rPr>
+                <w:rStyle w:val="Hyperlink"/>
+                <w:noProof/>
+              </w:rPr>
+              <w:t>The Debugger Extension</w:t>
+            </w:r>
+            <w:r>
+              <w:rPr>
+                <w:noProof/>
+                <w:webHidden/>
+              </w:rPr>
+              <w:tab/>
+            </w:r>
+            <w:r>
+              <w:rPr>
+                <w:noProof/>
+                <w:webHidden/>
+              </w:rPr>
+              <w:fldChar w:fldCharType="begin"/>
+            </w:r>
+            <w:r>
+              <w:rPr>
+                <w:noProof/>
+                <w:webHidden/>
+              </w:rPr>
+              <w:instrText xml:space="preserve"> PAGEREF _Toc504130222 \h </w:instrText>
+            </w:r>
+            <w:r>
+              <w:rPr>
+                <w:noProof/>
+                <w:webHidden/>
+              </w:rPr>
+            </w:r>
+            <w:r>
+              <w:rPr>
+                <w:noProof/>
+                <w:webHidden/>
+              </w:rPr>
+              <w:fldChar w:fldCharType="separate"/>
+            </w:r>
+            <w:r>
+              <w:rPr>
+                <w:noProof/>
+                <w:webHidden/>
+              </w:rPr>
+              <w:t>23</w:t>
+            </w:r>
+            <w:r>
+              <w:rPr>
+                <w:noProof/>
+                <w:webHidden/>
+              </w:rPr>
+              <w:fldChar w:fldCharType="end"/>
+            </w:r>
+          </w:hyperlink>
+        </w:p>
+        <w:p>
+          <w:pPr>
+            <w:pStyle w:val="TOC2"/>
+            <w:tabs>
+              <w:tab w:val="right" w:leader="dot" w:pos="9350"/>
+            </w:tabs>
+            <w:rPr>
+              <w:rFonts w:eastAsiaTheme="minorEastAsia"/>
+              <w:noProof/>
+              <w:sz w:val="22"/>
+              <w:lang w:eastAsia="zh-CN"/>
+            </w:rPr>
+          </w:pPr>
+          <w:hyperlink w:anchor="_Toc504130223" w:history="1">
+            <w:r>
+              <w:rPr>
+                <w:rStyle w:val="Hyperlink"/>
+                <w:noProof/>
+              </w:rPr>
+              <w:t>Ptrace Library</w:t>
+            </w:r>
+            <w:r>
+              <w:rPr>
+                <w:noProof/>
+                <w:webHidden/>
+              </w:rPr>
+              <w:tab/>
+            </w:r>
+            <w:r>
+              <w:rPr>
+                <w:noProof/>
+                <w:webHidden/>
+              </w:rPr>
+              <w:fldChar w:fldCharType="begin"/>
+            </w:r>
+            <w:r>
+              <w:rPr>
+                <w:noProof/>
+                <w:webHidden/>
+              </w:rPr>
+              <w:instrText xml:space="preserve"> PAGEREF _Toc504130223 \h </w:instrText>
+            </w:r>
+            <w:r>
+              <w:rPr>
+                <w:noProof/>
+                <w:webHidden/>
+              </w:rPr>
+            </w:r>
+            <w:r>
+              <w:rPr>
+                <w:noProof/>
+                <w:webHidden/>
+              </w:rPr>
+              <w:fldChar w:fldCharType="separate"/>
+            </w:r>
+            <w:r>
+              <w:rPr>
+                <w:noProof/>
+                <w:webHidden/>
+              </w:rPr>
+              <w:t>23</w:t>
+            </w:r>
+            <w:r>
+              <w:rPr>
+                <w:noProof/>
+                <w:webHidden/>
+              </w:rPr>
+              <w:fldChar w:fldCharType="end"/>
+            </w:r>
+          </w:hyperlink>
+        </w:p>
+        <w:p>
+          <w:pPr>
+            <w:pStyle w:val="TOC2"/>
+            <w:tabs>
+              <w:tab w:val="right" w:leader="dot" w:pos="9350"/>
+            </w:tabs>
+            <w:rPr>
+              <w:rFonts w:eastAsiaTheme="minorEastAsia"/>
+              <w:noProof/>
+              <w:sz w:val="22"/>
+              <w:lang w:eastAsia="zh-CN"/>
+            </w:rPr>
+          </w:pPr>
+          <w:hyperlink w:anchor="_Toc504130224" w:history="1">
+            <w:r>
+              <w:rPr>
+                <w:rStyle w:val="Hyperlink"/>
+                <w:noProof/>
+              </w:rPr>
+              <w:t>Python Extension</w:t>
+            </w:r>
+            <w:r>
+              <w:rPr>
+                <w:noProof/>
+                <w:webHidden/>
+              </w:rPr>
+              <w:tab/>
+            </w:r>
+            <w:r>
+              <w:rPr>
+                <w:noProof/>
+                <w:webHidden/>
+              </w:rPr>
+              <w:fldChar w:fldCharType="begin"/>
+            </w:r>
+            <w:r>
+              <w:rPr>
+                <w:noProof/>
+                <w:webHidden/>
+              </w:rPr>
+              <w:instrText xml:space="preserve"> PAGEREF _Toc504130224 \h </w:instrText>
+            </w:r>
+            <w:r>
+              <w:rPr>
+                <w:noProof/>
+                <w:webHidden/>
+              </w:rPr>
+            </w:r>
+            <w:r>
+              <w:rPr>
+                <w:noProof/>
+                <w:webHidden/>
+              </w:rPr>
+              <w:fldChar w:fldCharType="separate"/>
+            </w:r>
+            <w:r>
+              <w:rPr>
+                <w:noProof/>
+                <w:webHidden/>
+              </w:rPr>
+              <w:t>23</w:t>
+            </w:r>
+            <w:r>
+              <w:rPr>
+                <w:noProof/>
+                <w:webHidden/>
+              </w:rPr>
+              <w:fldChar w:fldCharType="end"/>
+            </w:r>
+          </w:hyperlink>
+        </w:p>
+        <w:p>
+          <w:pPr>
+            <w:pStyle w:val="TOC2"/>
+            <w:tabs>
+              <w:tab w:val="right" w:leader="dot" w:pos="9350"/>
+            </w:tabs>
+            <w:rPr>
+              <w:rFonts w:eastAsiaTheme="minorEastAsia"/>
+              <w:noProof/>
+              <w:sz w:val="22"/>
+              <w:lang w:eastAsia="zh-CN"/>
+            </w:rPr>
+          </w:pPr>
+          <w:hyperlink w:anchor="_Toc504130225" w:history="1">
+            <w:r>
+              <w:rPr>
+                <w:rStyle w:val="Hyperlink"/>
+                <w:noProof/>
+              </w:rPr>
+              <w:t>Stack Stitching</w:t>
+            </w:r>
+            <w:r>
+              <w:rPr>
+                <w:noProof/>
+                <w:webHidden/>
+              </w:rPr>
+              <w:tab/>
+            </w:r>
+            <w:r>
+              <w:rPr>
+                <w:noProof/>
+                <w:webHidden/>
+              </w:rPr>
+              <w:fldChar w:fldCharType="begin"/>
+            </w:r>
+            <w:r>
+              <w:rPr>
+                <w:noProof/>
+                <w:webHidden/>
+              </w:rPr>
+              <w:instrText xml:space="preserve"> PAGEREF _Toc504130225 \h </w:instrText>
+            </w:r>
+            <w:r>
+              <w:rPr>
+                <w:noProof/>
+                <w:webHidden/>
+              </w:rPr>
+            </w:r>
+            <w:r>
+              <w:rPr>
+                <w:noProof/>
+                <w:webHidden/>
+              </w:rPr>
+              <w:fldChar w:fldCharType="separate"/>
+            </w:r>
+            <w:r>
+              <w:rPr>
+                <w:noProof/>
+                <w:webHidden/>
+              </w:rPr>
+              <w:t>23</w:t>
+            </w:r>
+            <w:r>
+              <w:rPr>
+                <w:noProof/>
+                <w:webHidden/>
+              </w:rPr>
+              <w:fldChar w:fldCharType="end"/>
+            </w:r>
+          </w:hyperlink>
+        </w:p>
+        <w:p>
+          <w:pPr>
+            <w:pStyle w:val="TOC3"/>
+            <w:tabs>
+              <w:tab w:val="right" w:leader="dot" w:pos="9350"/>
+            </w:tabs>
+            <w:rPr>
+              <w:rFonts w:eastAsiaTheme="minorEastAsia"/>
+              <w:noProof/>
+              <w:sz w:val="22"/>
+              <w:lang w:eastAsia="zh-CN"/>
+            </w:rPr>
+          </w:pPr>
+          <w:hyperlink w:anchor="_Toc504130226" w:history="1">
+            <w:r>
+              <w:rPr>
+                <w:rStyle w:val="Hyperlink"/>
+                <w:noProof/>
+              </w:rPr>
+              <w:t>Split stack</w:t>
+            </w:r>
+            <w:r>
+              <w:rPr>
+                <w:noProof/>
+                <w:webHidden/>
+              </w:rPr>
+              <w:tab/>
+            </w:r>
+            <w:r>
+              <w:rPr>
+                <w:noProof/>
+                <w:webHidden/>
+              </w:rPr>
+              <w:fldChar w:fldCharType="begin"/>
+            </w:r>
+            <w:r>
+              <w:rPr>
+                <w:noProof/>
+                <w:webHidden/>
+              </w:rPr>
+              <w:instrText xml:space="preserve"> PAGEREF _Toc504130226 \h </w:instrText>
+            </w:r>
+            <w:r>
+              <w:rPr>
+                <w:noProof/>
+                <w:webHidden/>
+              </w:rPr>
+            </w:r>
+            <w:r>
+              <w:rPr>
+                <w:noProof/>
+                <w:webHidden/>
+              </w:rPr>
+              <w:fldChar w:fldCharType="separate"/>
+            </w:r>
+            <w:r>
+              <w:rPr>
+                <w:noProof/>
+                <w:webHidden/>
+              </w:rPr>
+              <w:t>24</w:t>
+            </w:r>
+            <w:r>
+              <w:rPr>
+                <w:noProof/>
+                <w:webHidden/>
+              </w:rPr>
+              <w:fldChar w:fldCharType="end"/>
+            </w:r>
+          </w:hyperlink>
+        </w:p>
+        <w:p>
+          <w:pPr>
+            <w:pStyle w:val="TOC1"/>
+            <w:tabs>
+              <w:tab w:val="left" w:pos="480"/>
+              <w:tab w:val="right" w:leader="dot" w:pos="9350"/>
+            </w:tabs>
+            <w:rPr>
+              <w:rFonts w:eastAsiaTheme="minorEastAsia"/>
+              <w:noProof/>
+              <w:sz w:val="22"/>
+              <w:lang w:eastAsia="zh-CN"/>
+            </w:rPr>
+          </w:pPr>
+          <w:hyperlink w:anchor="_Toc504130227" w:history="1">
+            <w:r>
+              <w:rPr>
+                <w:rStyle w:val="Hyperlink"/>
+                <w:noProof/>
+              </w:rPr>
+              <w:t>9.</w:t>
+            </w:r>
+            <w:r>
+              <w:rPr>
+                <w:rFonts w:eastAsiaTheme="minorEastAsia"/>
+                <w:noProof/>
+                <w:sz w:val="22"/>
+                <w:lang w:eastAsia="zh-CN"/>
+              </w:rPr>
+              <w:tab/>
+            </w:r>
+            <w:r>
+              <w:rPr>
+                <w:rStyle w:val="Hyperlink"/>
+                <w:noProof/>
+              </w:rPr>
+              <w:t>The IDL Generator</w:t>
+            </w:r>
+            <w:r>
+              <w:rPr>
+                <w:noProof/>
+                <w:webHidden/>
+              </w:rPr>
+              <w:tab/>
+            </w:r>
+            <w:r>
+              <w:rPr>
+                <w:noProof/>
+                <w:webHidden/>
+              </w:rPr>
+              <w:fldChar w:fldCharType="begin"/>
+            </w:r>
+            <w:r>
+              <w:rPr>
+                <w:noProof/>
+                <w:webHidden/>
+              </w:rPr>
+              <w:instrText xml:space="preserve"> PAGEREF _Toc504130227 \h </w:instrText>
+            </w:r>
+            <w:r>
+              <w:rPr>
+                <w:noProof/>
+                <w:webHidden/>
+              </w:rPr>
+            </w:r>
+            <w:r>
+              <w:rPr>
+                <w:noProof/>
+                <w:webHidden/>
+              </w:rPr>
+              <w:fldChar w:fldCharType="separate"/>
+            </w:r>
+            <w:r>
+              <w:rPr>
+                <w:noProof/>
+                <w:webHidden/>
+              </w:rPr>
+              <w:t>24</w:t>
+            </w:r>
+            <w:r>
+              <w:rPr>
+                <w:noProof/>
+                <w:webHidden/>
+              </w:rPr>
+              <w:fldChar w:fldCharType="end"/>
+            </w:r>
+          </w:hyperlink>
+        </w:p>
+        <w:p>
+          <w:pPr>
+            <w:pStyle w:val="TOC2"/>
+            <w:tabs>
+              <w:tab w:val="right" w:leader="dot" w:pos="9350"/>
+            </w:tabs>
+            <w:rPr>
+              <w:rFonts w:eastAsiaTheme="minorEastAsia"/>
+              <w:noProof/>
+              <w:sz w:val="22"/>
+              <w:lang w:eastAsia="zh-CN"/>
+            </w:rPr>
+          </w:pPr>
+          <w:hyperlink w:anchor="_Toc504130228" w:history="1">
+            <w:r>
+              <w:rPr>
+                <w:rStyle w:val="Hyperlink"/>
+                <w:noProof/>
+              </w:rPr>
+              <w:t>Supported Data Types</w:t>
+            </w:r>
+            <w:r>
+              <w:rPr>
+                <w:noProof/>
+                <w:webHidden/>
+              </w:rPr>
+              <w:tab/>
+            </w:r>
+            <w:r>
+              <w:rPr>
+                <w:noProof/>
+                <w:webHidden/>
+              </w:rPr>
+              <w:fldChar w:fldCharType="begin"/>
+            </w:r>
+            <w:r>
+              <w:rPr>
+                <w:noProof/>
+                <w:webHidden/>
+              </w:rPr>
+              <w:instrText xml:space="preserve"> PAGEREF _Toc504130228 \h </w:instrText>
+            </w:r>
+            <w:r>
+              <w:rPr>
+                <w:noProof/>
+                <w:webHidden/>
+              </w:rPr>
+            </w:r>
+            <w:r>
+              <w:rPr>
+                <w:noProof/>
+                <w:webHidden/>
+              </w:rPr>
+              <w:fldChar w:fldCharType="separate"/>
+            </w:r>
+            <w:r>
+              <w:rPr>
+                <w:noProof/>
+                <w:webHidden/>
+              </w:rPr>
+              <w:t>24</w:t>
+            </w:r>
+            <w:r>
+              <w:rPr>
+                <w:noProof/>
+                <w:webHidden/>
+              </w:rPr>
+              <w:fldChar w:fldCharType="end"/>
+            </w:r>
+          </w:hyperlink>
+        </w:p>
+        <w:p>
+          <w:pPr>
+            <w:pStyle w:val="TOC2"/>
+            <w:tabs>
+              <w:tab w:val="right" w:leader="dot" w:pos="9350"/>
+            </w:tabs>
+            <w:rPr>
+              <w:rFonts w:eastAsiaTheme="minorEastAsia"/>
+              <w:noProof/>
+              <w:sz w:val="22"/>
+              <w:lang w:eastAsia="zh-CN"/>
+            </w:rPr>
+          </w:pPr>
+          <w:hyperlink w:anchor="_Toc504130229" w:history="1">
+            <w:r>
+              <w:rPr>
+                <w:rStyle w:val="Hyperlink"/>
+                <w:noProof/>
+              </w:rPr>
+              <w:t>Function and parameter constraints</w:t>
+            </w:r>
+            <w:r>
+              <w:rPr>
+                <w:noProof/>
+                <w:webHidden/>
+              </w:rPr>
+              <w:tab/>
+            </w:r>
+            <w:r>
+              <w:rPr>
+                <w:noProof/>
+                <w:webHidden/>
+              </w:rPr>
+              <w:fldChar w:fldCharType="begin"/>
+            </w:r>
+            <w:r>
+              <w:rPr>
+                <w:noProof/>
+                <w:webHidden/>
+              </w:rPr>
+              <w:instrText xml:space="preserve"> PAGEREF _Toc504130229 \h </w:instrText>
+            </w:r>
+            <w:r>
+              <w:rPr>
+                <w:noProof/>
+                <w:webHidden/>
+              </w:rPr>
+            </w:r>
+            <w:r>
+              <w:rPr>
+                <w:noProof/>
+                <w:webHidden/>
+              </w:rPr>
+              <w:fldChar w:fldCharType="separate"/>
+            </w:r>
+            <w:r>
+              <w:rPr>
+                <w:noProof/>
+                <w:webHidden/>
+              </w:rPr>
+              <w:t>25</w:t>
+            </w:r>
+            <w:r>
+              <w:rPr>
+                <w:noProof/>
+                <w:webHidden/>
+              </w:rPr>
+              <w:fldChar w:fldCharType="end"/>
+            </w:r>
+          </w:hyperlink>
+        </w:p>
+        <w:p>
+          <w:pPr>
+            <w:pStyle w:val="TOC2"/>
+            <w:tabs>
+              <w:tab w:val="right" w:leader="dot" w:pos="9350"/>
+            </w:tabs>
+            <w:rPr>
+              <w:rFonts w:eastAsiaTheme="minorEastAsia"/>
+              <w:noProof/>
+              <w:sz w:val="22"/>
+              <w:lang w:eastAsia="zh-CN"/>
+            </w:rPr>
+          </w:pPr>
+          <w:hyperlink w:anchor="_Toc504130230" w:history="1">
+            <w:r>
+              <w:rPr>
+                <w:rStyle w:val="Hyperlink"/>
+                <w:noProof/>
+              </w:rPr>
+              <w:t>Example 1</w:t>
+            </w:r>
+            <w:r>
+              <w:rPr>
+                <w:noProof/>
+                <w:webHidden/>
+              </w:rPr>
+              <w:tab/>
+            </w:r>
+            <w:r>
+              <w:rPr>
+                <w:noProof/>
+                <w:webHidden/>
+              </w:rPr>
+              <w:fldChar w:fldCharType="begin"/>
+            </w:r>
+            <w:r>
+              <w:rPr>
+                <w:noProof/>
+                <w:webHidden/>
+              </w:rPr>
+              <w:instrText xml:space="preserve"> PAGEREF _Toc504130230 \h </w:instrText>
+            </w:r>
+            <w:r>
+              <w:rPr>
+                <w:noProof/>
+                <w:webHidden/>
+              </w:rPr>
+            </w:r>
+            <w:r>
+              <w:rPr>
+                <w:noProof/>
+                <w:webHidden/>
+              </w:rPr>
+              <w:fldChar w:fldCharType="separate"/>
+            </w:r>
+            <w:r>
+              <w:rPr>
+                <w:noProof/>
+                <w:webHidden/>
+              </w:rPr>
+              <w:t>26</w:t>
+            </w:r>
+            <w:r>
+              <w:rPr>
+                <w:noProof/>
+                <w:webHidden/>
+              </w:rPr>
+              <w:fldChar w:fldCharType="end"/>
+            </w:r>
+          </w:hyperlink>
+        </w:p>
+        <w:p>
+          <w:pPr>
+            <w:pStyle w:val="TOC2"/>
+            <w:tabs>
+              <w:tab w:val="right" w:leader="dot" w:pos="9350"/>
+            </w:tabs>
+            <w:rPr>
+              <w:rFonts w:eastAsiaTheme="minorEastAsia"/>
+              <w:noProof/>
+              <w:sz w:val="22"/>
+              <w:lang w:eastAsia="zh-CN"/>
+            </w:rPr>
+          </w:pPr>
+          <w:hyperlink w:anchor="_Toc504130231" w:history="1">
+            <w:r>
+              <w:rPr>
+                <w:rStyle w:val="Hyperlink"/>
+                <w:noProof/>
+              </w:rPr>
+              <w:t>Example  2</w:t>
+            </w:r>
+            <w:r>
+              <w:rPr>
+                <w:noProof/>
+                <w:webHidden/>
+              </w:rPr>
+              <w:tab/>
+            </w:r>
+            <w:r>
+              <w:rPr>
+                <w:noProof/>
+                <w:webHidden/>
+              </w:rPr>
+              <w:fldChar w:fldCharType="begin"/>
+            </w:r>
+            <w:r>
+              <w:rPr>
+                <w:noProof/>
+                <w:webHidden/>
+              </w:rPr>
+              <w:instrText xml:space="preserve"> PAGEREF _Toc504130231 \h </w:instrText>
+            </w:r>
+            <w:r>
+              <w:rPr>
+                <w:noProof/>
+                <w:webHidden/>
+              </w:rPr>
+            </w:r>
+            <w:r>
+              <w:rPr>
+                <w:noProof/>
+                <w:webHidden/>
+              </w:rPr>
+              <w:fldChar w:fldCharType="separate"/>
+            </w:r>
+            <w:r>
+              <w:rPr>
+                <w:noProof/>
+                <w:webHidden/>
+              </w:rPr>
+              <w:t>26</w:t>
+            </w:r>
+            <w:r>
+              <w:rPr>
+                <w:noProof/>
+                <w:webHidden/>
+              </w:rPr>
+              <w:fldChar w:fldCharType="end"/>
+            </w:r>
+          </w:hyperlink>
+        </w:p>
+        <w:p>
+          <w:r>
+            <w:rPr>
+              <w:b/>
+              <w:bCs/>
+              <w:noProof/>
+            </w:rPr>
+            <w:fldChar w:fldCharType="end"/>
+          </w:r>
+        </w:p>
+      </w:sdtContent>
+    </w:sdt>
+    <w:p/>
     <w:p>
       <w:pPr>
         <w:pStyle w:val="Heading1"/>
       </w:pPr>
+      <w:bookmarkStart w:id="0" w:name="_Toc504130196"/>
       <w:r>
         <w:t>Introduction</w:t>
       </w:r>
+      <w:bookmarkStart w:id="1" w:name="_GoBack"/>
+      <w:bookmarkEnd w:id="0"/>
+      <w:bookmarkEnd w:id="1"/>
     </w:p>
     <w:p>
       <w:r>
@@ -271,6 +3034,7 @@
       <w:pPr>
         <w:pStyle w:val="Heading1"/>
       </w:pPr>
+      <w:bookmarkStart w:id="2" w:name="_Toc504130197"/>
       <w:r>
         <w:lastRenderedPageBreak/>
         <w:t xml:space="preserve">The </w:t>
@@ -278,6 +3042,7 @@
       <w:r>
         <w:t>Enclave Application</w:t>
       </w:r>
+      <w:bookmarkEnd w:id="2"/>
     </w:p>
     <w:p>
       <w:r>
@@ -587,14 +3352,12 @@
       <w:r>
         <w:t xml:space="preserve">. For example, the enclave may call the host’s </w:t>
       </w:r>
-      <w:proofErr w:type="spellStart"/>
       <w:r>
         <w:rPr>
           <w:b/>
         </w:rPr>
         <w:t>WhoAreYou</w:t>
       </w:r>
-      <w:proofErr w:type="spellEnd"/>
       <w:r>
         <w:t xml:space="preserve"> function </w:t>
       </w:r>
@@ -639,15 +3402,7 @@
         <w:t xml:space="preserve">the </w:t>
       </w:r>
       <w:r>
-        <w:t xml:space="preserve">host implements a </w:t>
-      </w:r>
-      <w:proofErr w:type="spellStart"/>
-      <w:r>
-        <w:t>WhoAreYou</w:t>
-      </w:r>
-      <w:proofErr w:type="spellEnd"/>
-      <w:r>
-        <w:t xml:space="preserve"> function with the following signature.</w:t>
+        <w:t>host implements a WhoAreYou function with the following signature.</w:t>
       </w:r>
     </w:p>
     <w:p>
@@ -692,25 +3447,21 @@
       <w:r>
         <w:t xml:space="preserve"> </w:t>
       </w:r>
-      <w:proofErr w:type="spellStart"/>
       <w:r>
         <w:rPr>
           <w:b/>
         </w:rPr>
         <w:t>OE_CallEnclave</w:t>
       </w:r>
-      <w:proofErr w:type="spellEnd"/>
       <w:r>
         <w:t xml:space="preserve"> and </w:t>
       </w:r>
-      <w:proofErr w:type="spellStart"/>
       <w:r>
         <w:rPr>
           <w:b/>
         </w:rPr>
         <w:t>OE_CallHost</w:t>
       </w:r>
-      <w:proofErr w:type="spellEnd"/>
       <w:r>
         <w:t xml:space="preserve"> are not type safe, we will see later how to use </w:t>
       </w:r>
@@ -720,14 +3471,12 @@
       <w:r>
         <w:t>(</w:t>
       </w:r>
-      <w:proofErr w:type="spellStart"/>
       <w:r>
         <w:rPr>
           <w:b/>
         </w:rPr>
         <w:t>oegen</w:t>
       </w:r>
-      <w:proofErr w:type="spellEnd"/>
       <w:r>
         <w:t xml:space="preserve">) </w:t>
       </w:r>
@@ -785,10 +3534,12 @@
       <w:pPr>
         <w:pStyle w:val="Heading1"/>
       </w:pPr>
+      <w:bookmarkStart w:id="3" w:name="_Toc504130198"/>
       <w:r>
         <w:lastRenderedPageBreak/>
         <w:t>The Inter-Call Model</w:t>
       </w:r>
+      <w:bookmarkEnd w:id="3"/>
     </w:p>
     <w:p>
       <w:pPr>
@@ -2253,14 +5004,12 @@
             <w:r>
               <w:t>Executed by the host (</w:t>
             </w:r>
-            <w:proofErr w:type="spellStart"/>
             <w:r>
               <w:rPr>
                 <w:b/>
               </w:rPr>
               <w:t>OE_Enter</w:t>
             </w:r>
-            <w:proofErr w:type="spellEnd"/>
             <w:r>
               <w:t>) to enter the enclave (</w:t>
             </w:r>
@@ -2306,25 +5055,21 @@
             <w:r>
               <w:t>Execute by the enclave (</w:t>
             </w:r>
-            <w:proofErr w:type="spellStart"/>
             <w:r>
               <w:rPr>
                 <w:b/>
               </w:rPr>
               <w:t>OE_Exit</w:t>
             </w:r>
-            <w:proofErr w:type="spellEnd"/>
             <w:r>
               <w:t>) to return to host (</w:t>
             </w:r>
-            <w:proofErr w:type="spellStart"/>
             <w:r>
               <w:rPr>
                 <w:b/>
               </w:rPr>
               <w:t>OE_Enter</w:t>
             </w:r>
-            <w:proofErr w:type="spellEnd"/>
             <w:r>
               <w:t>)</w:t>
             </w:r>
@@ -2732,23 +5477,13 @@
                                 <w:spacing w:before="0" w:beforeAutospacing="0" w:after="120" w:afterAutospacing="0" w:line="276" w:lineRule="auto"/>
                                 <w:jc w:val="both"/>
                               </w:pPr>
-                              <w:proofErr w:type="spellStart"/>
                               <w:r>
                                 <w:rPr>
                                   <w:rFonts w:ascii="Calibri" w:eastAsia="Calibri" w:hAnsi="Calibri"/>
                                   <w:b/>
                                   <w:bCs/>
                                 </w:rPr>
-                                <w:t>OE_Enter</w:t>
-                              </w:r>
-                              <w:proofErr w:type="spellEnd"/>
-                              <w:r>
-                                <w:rPr>
-                                  <w:rFonts w:ascii="Calibri" w:eastAsia="Calibri" w:hAnsi="Calibri"/>
-                                  <w:b/>
-                                  <w:bCs/>
-                                </w:rPr>
-                                <w:t>()</w:t>
+                                <w:t>OE_Enter()</w:t>
                               </w:r>
                             </w:p>
                           </w:txbxContent>
@@ -2896,23 +5631,13 @@
                                 <w:spacing w:before="0" w:beforeAutospacing="0" w:after="120" w:afterAutospacing="0" w:line="276" w:lineRule="auto"/>
                                 <w:jc w:val="both"/>
                               </w:pPr>
-                              <w:proofErr w:type="spellStart"/>
                               <w:r>
                                 <w:rPr>
                                   <w:rFonts w:ascii="Calibri" w:eastAsia="Calibri" w:hAnsi="Calibri"/>
                                   <w:b/>
                                   <w:bCs/>
                                 </w:rPr>
-                                <w:t>OE_Exit</w:t>
-                              </w:r>
-                              <w:proofErr w:type="spellEnd"/>
-                              <w:r>
-                                <w:rPr>
-                                  <w:rFonts w:ascii="Calibri" w:eastAsia="Calibri" w:hAnsi="Calibri"/>
-                                  <w:b/>
-                                  <w:bCs/>
-                                </w:rPr>
-                                <w:t>()</w:t>
+                                <w:t>OE_Exit()</w:t>
                               </w:r>
                             </w:p>
                           </w:txbxContent>
@@ -3408,23 +6133,13 @@
                           <w:spacing w:before="0" w:beforeAutospacing="0" w:after="120" w:afterAutospacing="0" w:line="276" w:lineRule="auto"/>
                           <w:jc w:val="both"/>
                         </w:pPr>
-                        <w:proofErr w:type="spellStart"/>
                         <w:r>
                           <w:rPr>
                             <w:rFonts w:ascii="Calibri" w:eastAsia="Calibri" w:hAnsi="Calibri"/>
                             <w:b/>
                             <w:bCs/>
                           </w:rPr>
-                          <w:t>OE_Enter</w:t>
-                        </w:r>
-                        <w:proofErr w:type="spellEnd"/>
-                        <w:r>
-                          <w:rPr>
-                            <w:rFonts w:ascii="Calibri" w:eastAsia="Calibri" w:hAnsi="Calibri"/>
-                            <w:b/>
-                            <w:bCs/>
-                          </w:rPr>
-                          <w:t>()</w:t>
+                          <w:t>OE_Enter()</w:t>
                         </w:r>
                       </w:p>
                     </w:txbxContent>
@@ -3466,23 +6181,13 @@
                           <w:spacing w:before="0" w:beforeAutospacing="0" w:after="120" w:afterAutospacing="0" w:line="276" w:lineRule="auto"/>
                           <w:jc w:val="both"/>
                         </w:pPr>
-                        <w:proofErr w:type="spellStart"/>
                         <w:r>
                           <w:rPr>
                             <w:rFonts w:ascii="Calibri" w:eastAsia="Calibri" w:hAnsi="Calibri"/>
                             <w:b/>
                             <w:bCs/>
                           </w:rPr>
-                          <w:t>OE_Exit</w:t>
-                        </w:r>
-                        <w:proofErr w:type="spellEnd"/>
-                        <w:r>
-                          <w:rPr>
-                            <w:rFonts w:ascii="Calibri" w:eastAsia="Calibri" w:hAnsi="Calibri"/>
-                            <w:b/>
-                            <w:bCs/>
-                          </w:rPr>
-                          <w:t>()</w:t>
+                          <w:t>OE_Exit()</w:t>
                         </w:r>
                       </w:p>
                     </w:txbxContent>
@@ -4043,19 +6748,11 @@
                 <w:b/>
               </w:rPr>
             </w:pPr>
-            <w:proofErr w:type="spellStart"/>
             <w:r>
               <w:rPr>
                 <w:b/>
               </w:rPr>
-              <w:t>OE_Enter</w:t>
-            </w:r>
-            <w:proofErr w:type="spellEnd"/>
-            <w:r>
-              <w:rPr>
-                <w:b/>
-              </w:rPr>
-              <w:t>()</w:t>
+              <w:t>OE_Enter()</w:t>
             </w:r>
           </w:p>
         </w:tc>
@@ -4084,11 +6781,9 @@
             <w:r>
               <w:t>host/</w:t>
             </w:r>
-            <w:proofErr w:type="spellStart"/>
             <w:r>
               <w:t>enter.S</w:t>
             </w:r>
-            <w:proofErr w:type="spellEnd"/>
           </w:p>
         </w:tc>
       </w:tr>
@@ -4135,13 +6830,8 @@
               <w:spacing w:before="120"/>
             </w:pPr>
             <w:r>
-              <w:t>enclave/</w:t>
-            </w:r>
-            <w:proofErr w:type="spellStart"/>
-            <w:r>
-              <w:t>main.S</w:t>
-            </w:r>
-            <w:proofErr w:type="spellEnd"/>
+              <w:t>enclave/main.S</w:t>
+            </w:r>
           </w:p>
         </w:tc>
       </w:tr>
@@ -4157,19 +6847,11 @@
                 <w:b/>
               </w:rPr>
             </w:pPr>
-            <w:proofErr w:type="spellStart"/>
             <w:r>
               <w:rPr>
                 <w:b/>
               </w:rPr>
-              <w:t>OE_Exit</w:t>
-            </w:r>
-            <w:proofErr w:type="spellEnd"/>
-            <w:r>
-              <w:rPr>
-                <w:b/>
-              </w:rPr>
-              <w:t>()</w:t>
+              <w:t>OE_Exit()</w:t>
             </w:r>
           </w:p>
         </w:tc>
@@ -4195,13 +6877,8 @@
               <w:spacing w:before="120"/>
             </w:pPr>
             <w:r>
-              <w:t>enclave/</w:t>
-            </w:r>
-            <w:proofErr w:type="spellStart"/>
-            <w:r>
-              <w:t>exit.S</w:t>
-            </w:r>
-            <w:proofErr w:type="spellEnd"/>
+              <w:t>enclave/exit.S</w:t>
+            </w:r>
           </w:p>
         </w:tc>
       </w:tr>
@@ -4222,23 +6899,15 @@
       <w:pPr>
         <w:pStyle w:val="Heading2"/>
       </w:pPr>
-      <w:proofErr w:type="spellStart"/>
-      <w:r>
-        <w:t>OE_Enter</w:t>
-      </w:r>
-      <w:proofErr w:type="spellEnd"/>
-      <w:r>
-        <w:t>()</w:t>
-      </w:r>
-    </w:p>
-    <w:p>
-      <w:proofErr w:type="spellStart"/>
-      <w:r>
-        <w:t>OE_Enter</w:t>
-      </w:r>
-      <w:proofErr w:type="spellEnd"/>
-      <w:r>
-        <w:t xml:space="preserve">() </w:t>
+      <w:bookmarkStart w:id="4" w:name="_Toc504130199"/>
+      <w:r>
+        <w:t>OE_Enter()</w:t>
+      </w:r>
+      <w:bookmarkEnd w:id="4"/>
+    </w:p>
+    <w:p>
+      <w:r>
+        <w:t xml:space="preserve">OE_Enter() </w:t>
       </w:r>
       <w:r>
         <w:t xml:space="preserve"> executes the EEXIT instruction with the following register assignments.</w:t>
@@ -4351,15 +7020,7 @@
         <w:t xml:space="preserve"> The calling thread executes in the enclave until the enclave </w:t>
       </w:r>
       <w:r>
-        <w:t xml:space="preserve">calls </w:t>
-      </w:r>
-      <w:proofErr w:type="spellStart"/>
-      <w:r>
-        <w:t>OE_Exit</w:t>
-      </w:r>
-      <w:proofErr w:type="spellEnd"/>
-      <w:r>
-        <w:t xml:space="preserve">(), which </w:t>
+        <w:t xml:space="preserve">calls OE_Exit(), which </w:t>
       </w:r>
       <w:r>
         <w:t xml:space="preserve">executes </w:t>
@@ -4381,9 +7042,11 @@
       <w:pPr>
         <w:pStyle w:val="Heading2"/>
       </w:pPr>
+      <w:bookmarkStart w:id="5" w:name="_Toc504130200"/>
       <w:r>
         <w:t>OE_Main()</w:t>
       </w:r>
+      <w:bookmarkEnd w:id="5"/>
     </w:p>
     <w:p>
       <w:r>
@@ -4536,71 +7199,31 @@
         </w:numPr>
       </w:pPr>
       <w:r>
-        <w:t>Invokes __</w:t>
-      </w:r>
-      <w:proofErr w:type="spellStart"/>
-      <w:r>
-        <w:t>OE_HandleMain</w:t>
-      </w:r>
-      <w:proofErr w:type="spellEnd"/>
-      <w:r>
-        <w:t>()</w:t>
-      </w:r>
-    </w:p>
-    <w:p>
-      <w:r>
-        <w:t>__</w:t>
-      </w:r>
-      <w:proofErr w:type="spellStart"/>
-      <w:r>
-        <w:t>OE_HandleMain</w:t>
-      </w:r>
-      <w:proofErr w:type="spellEnd"/>
-      <w:r>
-        <w:t xml:space="preserve">() </w:t>
-      </w:r>
-      <w:r>
-        <w:t xml:space="preserve"> handles either an ECALL or an ORET, dispatching as necessary. __</w:t>
-      </w:r>
-      <w:proofErr w:type="spellStart"/>
-      <w:r>
-        <w:t>OE_HandleMain</w:t>
-      </w:r>
-      <w:proofErr w:type="spellEnd"/>
-      <w:r>
-        <w:t xml:space="preserve">() never returns but instead calls </w:t>
-      </w:r>
-      <w:proofErr w:type="spellStart"/>
-      <w:r>
-        <w:t>OE_Exit</w:t>
-      </w:r>
-      <w:proofErr w:type="spellEnd"/>
-      <w:r>
-        <w:t>() which executes an EEXIT instruction.</w:t>
+        <w:t>Invokes __OE_HandleMain()</w:t>
+      </w:r>
+    </w:p>
+    <w:p>
+      <w:r>
+        <w:t xml:space="preserve">__OE_HandleMain() </w:t>
+      </w:r>
+      <w:r>
+        <w:t xml:space="preserve"> handles either an ECALL or an ORET, dispatching as necessary. __OE_HandleMain() never returns but instead calls OE_Exit() which executes an EEXIT instruction.</w:t>
       </w:r>
     </w:p>
     <w:p>
       <w:pPr>
         <w:pStyle w:val="Heading2"/>
       </w:pPr>
-      <w:proofErr w:type="spellStart"/>
-      <w:r>
-        <w:t>OE_Exit</w:t>
-      </w:r>
-      <w:proofErr w:type="spellEnd"/>
-      <w:r>
-        <w:t>()</w:t>
-      </w:r>
-    </w:p>
-    <w:p>
-      <w:proofErr w:type="spellStart"/>
+      <w:bookmarkStart w:id="6" w:name="_Toc504130201"/>
+      <w:r>
+        <w:t>OE_Exit()</w:t>
+      </w:r>
+      <w:bookmarkEnd w:id="6"/>
+    </w:p>
+    <w:p>
       <w:r>
         <w:lastRenderedPageBreak/>
-        <w:t>OE_Exit</w:t>
-      </w:r>
-      <w:proofErr w:type="spellEnd"/>
-      <w:r>
-        <w:t>() is called to either perform an ERET or an OCALL. It performs the following:</w:t>
+        <w:t>OE_Exit() is called to either perform an ERET or an OCALL. It performs the following:</w:t>
       </w:r>
     </w:p>
     <w:p>
@@ -4729,6 +7352,7 @@
       <w:pPr>
         <w:pStyle w:val="Heading1"/>
       </w:pPr>
+      <w:bookmarkStart w:id="7" w:name="_Toc504130202"/>
       <w:r>
         <w:lastRenderedPageBreak/>
         <w:t xml:space="preserve">Thread </w:t>
@@ -4736,6 +7360,7 @@
       <w:r>
         <w:t>Binding</w:t>
       </w:r>
+      <w:bookmarkEnd w:id="7"/>
     </w:p>
     <w:p>
       <w:r>
@@ -4979,9 +7604,11 @@
       <w:pPr>
         <w:pStyle w:val="Heading2"/>
       </w:pPr>
+      <w:bookmarkStart w:id="8" w:name="_Toc504130203"/>
       <w:r>
         <w:t>Operation</w:t>
       </w:r>
+      <w:bookmarkEnd w:id="8"/>
     </w:p>
     <w:p>
       <w:r>
@@ -5047,13 +7674,8 @@
         <w:t xml:space="preserve">thread context </w:t>
       </w:r>
       <w:r>
-        <w:t xml:space="preserve">is </w:t>
-      </w:r>
-      <w:proofErr w:type="spellStart"/>
-      <w:r>
-        <w:t>is</w:t>
-      </w:r>
-      <w:proofErr w:type="spellEnd"/>
+        <w:t>is is</w:t>
+      </w:r>
       <w:r>
         <w:t xml:space="preserve"> bound to is depicted as </w:t>
       </w:r>
@@ -7261,9 +9883,11 @@
       <w:pPr>
         <w:pStyle w:val="Heading2"/>
       </w:pPr>
+      <w:bookmarkStart w:id="9" w:name="_Toc504130204"/>
       <w:r>
         <w:t>Implementation</w:t>
       </w:r>
+      <w:bookmarkEnd w:id="9"/>
     </w:p>
     <w:p>
       <w:r>
@@ -7923,10 +10547,12 @@
       <w:pPr>
         <w:pStyle w:val="Heading1"/>
       </w:pPr>
+      <w:bookmarkStart w:id="10" w:name="_Toc504130205"/>
       <w:r>
         <w:lastRenderedPageBreak/>
         <w:t>Enclave Creation</w:t>
       </w:r>
+      <w:bookmarkEnd w:id="10"/>
     </w:p>
     <w:p>
       <w:r>
@@ -9134,14 +11760,12 @@
                                 <w:spacing w:before="0" w:beforeAutospacing="0" w:after="120" w:afterAutospacing="0" w:line="276" w:lineRule="auto"/>
                                 <w:jc w:val="center"/>
                               </w:pPr>
-                              <w:proofErr w:type="spellStart"/>
                               <w:r>
                                 <w:rPr>
                                   <w:rFonts w:ascii="Calibri" w:eastAsia="Calibri" w:hAnsi="Calibri"/>
                                 </w:rPr>
                                 <w:t>GetLaunchToken</w:t>
                               </w:r>
-                              <w:proofErr w:type="spellEnd"/>
                             </w:p>
                           </w:txbxContent>
                         </wps:txbx>
@@ -9702,14 +12326,12 @@
                           <w:spacing w:before="0" w:beforeAutospacing="0" w:after="120" w:afterAutospacing="0" w:line="276" w:lineRule="auto"/>
                           <w:jc w:val="center"/>
                         </w:pPr>
-                        <w:proofErr w:type="spellStart"/>
                         <w:r>
                           <w:rPr>
                             <w:rFonts w:ascii="Calibri" w:eastAsia="Calibri" w:hAnsi="Calibri"/>
                           </w:rPr>
                           <w:t>GetLaunchToken</w:t>
                         </w:r>
-                        <w:proofErr w:type="spellEnd"/>
                       </w:p>
                     </w:txbxContent>
                   </v:textbox>
@@ -9826,14 +12448,12 @@
       <w:r>
         <w:t xml:space="preserve">The Intel® SGX driver is an </w:t>
       </w:r>
-      <w:proofErr w:type="spellStart"/>
       <w:r>
         <w:rPr>
           <w:b/>
         </w:rPr>
         <w:t>ioctl</w:t>
       </w:r>
-      <w:proofErr w:type="spellEnd"/>
       <w:r>
         <w:t xml:space="preserve"> driver that defines </w:t>
       </w:r>
@@ -10299,6 +12919,7 @@
       <w:pPr>
         <w:pStyle w:val="Heading1"/>
       </w:pPr>
+      <w:bookmarkStart w:id="11" w:name="_Toc504130206"/>
       <w:r>
         <w:lastRenderedPageBreak/>
         <w:t xml:space="preserve">Enclave </w:t>
@@ -10309,6 +12930,7 @@
       <w:r>
         <w:t>Layout</w:t>
       </w:r>
+      <w:bookmarkEnd w:id="11"/>
     </w:p>
     <w:p>
       <w:pPr>
@@ -11773,36 +14395,28 @@
       <w:pPr>
         <w:pStyle w:val="Heading2"/>
       </w:pPr>
+      <w:bookmarkStart w:id="12" w:name="_Toc504130207"/>
       <w:r>
         <w:t>The Signature Section</w:t>
       </w:r>
       <w:r>
         <w:t xml:space="preserve"> (.oesig)</w:t>
       </w:r>
+      <w:bookmarkEnd w:id="12"/>
     </w:p>
     <w:p>
       <w:r>
         <w:t xml:space="preserve">The following sections </w:t>
       </w:r>
       <w:r>
-        <w:t>refer to information obtained from the image file’s signature section (.</w:t>
-      </w:r>
-      <w:proofErr w:type="spellStart"/>
-      <w:r>
-        <w:t>oesig</w:t>
-      </w:r>
-      <w:proofErr w:type="spellEnd"/>
-      <w:r>
-        <w:t xml:space="preserve">), which the </w:t>
-      </w:r>
-      <w:proofErr w:type="spellStart"/>
+        <w:t xml:space="preserve">refer to information obtained from the image file’s signature section (.oesig), which the </w:t>
+      </w:r>
       <w:r>
         <w:rPr>
           <w:b/>
         </w:rPr>
         <w:t>oesign</w:t>
       </w:r>
-      <w:proofErr w:type="spellEnd"/>
       <w:r>
         <w:t xml:space="preserve"> utility injects into the image file </w:t>
       </w:r>
@@ -11915,9 +14529,11 @@
       <w:pPr>
         <w:pStyle w:val="Heading2"/>
       </w:pPr>
+      <w:bookmarkStart w:id="13" w:name="_Toc504130208"/>
       <w:r>
         <w:t>Text Pages</w:t>
       </w:r>
+      <w:bookmarkEnd w:id="13"/>
     </w:p>
     <w:p>
       <w:r>
@@ -11992,9 +14608,11 @@
       <w:pPr>
         <w:pStyle w:val="Heading2"/>
       </w:pPr>
+      <w:bookmarkStart w:id="14" w:name="_Toc504130209"/>
       <w:r>
         <w:t>Data Pages</w:t>
       </w:r>
+      <w:bookmarkEnd w:id="14"/>
     </w:p>
     <w:p>
       <w:pPr>
@@ -12341,9 +14959,11 @@
       <w:pPr>
         <w:pStyle w:val="Heading2"/>
       </w:pPr>
+      <w:bookmarkStart w:id="15" w:name="_Toc504130210"/>
       <w:r>
         <w:t>Relocation Pages</w:t>
       </w:r>
+      <w:bookmarkEnd w:id="15"/>
     </w:p>
     <w:p>
       <w:pPr>
@@ -12609,9 +15229,11 @@
       <w:pPr>
         <w:pStyle w:val="Heading2"/>
       </w:pPr>
+      <w:bookmarkStart w:id="16" w:name="_Toc504130211"/>
       <w:r>
         <w:t>ECALL Pages</w:t>
       </w:r>
+      <w:bookmarkEnd w:id="16"/>
     </w:p>
     <w:p>
       <w:r>
@@ -12720,9 +15342,11 @@
       <w:pPr>
         <w:pStyle w:val="Heading2"/>
       </w:pPr>
+      <w:bookmarkStart w:id="17" w:name="_Toc504130212"/>
       <w:r>
         <w:t>Heap Pages</w:t>
       </w:r>
+      <w:bookmarkEnd w:id="17"/>
     </w:p>
     <w:p>
       <w:r>
@@ -12777,9 +15401,11 @@
       <w:pPr>
         <w:pStyle w:val="Heading2"/>
       </w:pPr>
+      <w:bookmarkStart w:id="18" w:name="_Toc504130213"/>
       <w:r>
         <w:t>Thread Context</w:t>
       </w:r>
+      <w:bookmarkEnd w:id="18"/>
     </w:p>
     <w:p>
       <w:r>
@@ -13983,9 +16609,11 @@
       <w:pPr>
         <w:pStyle w:val="Heading2"/>
       </w:pPr>
+      <w:bookmarkStart w:id="19" w:name="_Toc504130214"/>
       <w:r>
         <w:t>Guard Pages</w:t>
       </w:r>
+      <w:bookmarkEnd w:id="19"/>
     </w:p>
     <w:p>
       <w:r>
@@ -13996,9 +16624,11 @@
       <w:pPr>
         <w:pStyle w:val="Heading2"/>
       </w:pPr>
+      <w:bookmarkStart w:id="20" w:name="_Toc504130215"/>
       <w:r>
         <w:t>Per Thread Stack</w:t>
       </w:r>
+      <w:bookmarkEnd w:id="20"/>
     </w:p>
     <w:p>
       <w:r>
@@ -14021,9 +16651,11 @@
       <w:pPr>
         <w:pStyle w:val="Heading2"/>
       </w:pPr>
+      <w:bookmarkStart w:id="21" w:name="_Toc504130216"/>
       <w:r>
         <w:t>Thread Control Structure</w:t>
       </w:r>
+      <w:bookmarkEnd w:id="21"/>
     </w:p>
     <w:p>
       <w:r>
@@ -14178,13 +16810,8 @@
           <w:p>
             <w:r>
               <w:lastRenderedPageBreak/>
-              <w:t xml:space="preserve">oe_uint64_t </w:t>
-            </w:r>
-            <w:proofErr w:type="spellStart"/>
-            <w:r>
-              <w:t>ossa</w:t>
-            </w:r>
-            <w:proofErr w:type="spellEnd"/>
+              <w:t>oe_uint64_t ossa</w:t>
+            </w:r>
           </w:p>
         </w:tc>
         <w:tc>
@@ -14218,13 +16845,8 @@
           </w:tcPr>
           <w:p>
             <w:r>
-              <w:t xml:space="preserve">oe_uint32_t </w:t>
-            </w:r>
-            <w:proofErr w:type="spellStart"/>
-            <w:r>
-              <w:t>cssa</w:t>
-            </w:r>
-            <w:proofErr w:type="spellEnd"/>
+              <w:t>oe_uint32_t cssa</w:t>
+            </w:r>
           </w:p>
         </w:tc>
         <w:tc>
@@ -14258,13 +16880,8 @@
           </w:tcPr>
           <w:p>
             <w:r>
-              <w:t xml:space="preserve">oe_uint32_t </w:t>
-            </w:r>
-            <w:proofErr w:type="spellStart"/>
-            <w:r>
-              <w:t>nssa</w:t>
-            </w:r>
-            <w:proofErr w:type="spellEnd"/>
+              <w:t>oe_uint32_t nssa</w:t>
+            </w:r>
           </w:p>
         </w:tc>
         <w:tc>
@@ -14298,13 +16915,8 @@
           </w:tcPr>
           <w:p>
             <w:r>
-              <w:t xml:space="preserve">oe_uint64_t </w:t>
-            </w:r>
-            <w:proofErr w:type="spellStart"/>
-            <w:r>
-              <w:t>oentry</w:t>
-            </w:r>
-            <w:proofErr w:type="spellEnd"/>
+              <w:t>oe_uint64_t oentry</w:t>
+            </w:r>
           </w:p>
         </w:tc>
         <w:tc>
@@ -14503,9 +17115,11 @@
       <w:pPr>
         <w:pStyle w:val="Heading2"/>
       </w:pPr>
+      <w:bookmarkStart w:id="22" w:name="_Toc504130217"/>
       <w:r>
         <w:t>Set-Aside Areas</w:t>
       </w:r>
+      <w:bookmarkEnd w:id="22"/>
     </w:p>
     <w:p>
       <w:r>
@@ -14520,14 +17134,12 @@
       <w:r>
         <w:t>) when an exception (or fault) occurs. The hardware stores the current state in the next available SSA (</w:t>
       </w:r>
-      <w:proofErr w:type="spellStart"/>
       <w:r>
         <w:rPr>
           <w:b/>
         </w:rPr>
         <w:t>TCS.cssa</w:t>
       </w:r>
-      <w:proofErr w:type="spellEnd"/>
       <w:r>
         <w:t xml:space="preserve"> + 1) and then exits to the host, invoking the host</w:t>
       </w:r>
@@ -14537,14 +17149,12 @@
       <w:r>
         <w:t xml:space="preserve">s AEP (Asynchronous Exception Procedure). The host may opt to resume enclave execution by executing the ERESUME instruction. If so, then OE_Main() is invoked again, this time with </w:t>
       </w:r>
-      <w:proofErr w:type="spellStart"/>
       <w:r>
         <w:rPr>
           <w:b/>
         </w:rPr>
         <w:t>TCS.cssa</w:t>
       </w:r>
-      <w:proofErr w:type="spellEnd"/>
       <w:r>
         <w:t xml:space="preserve"> greater than zero (indicating an exception).</w:t>
       </w:r>
@@ -14576,9 +17186,11 @@
       <w:pPr>
         <w:pStyle w:val="Heading2"/>
       </w:pPr>
+      <w:bookmarkStart w:id="23" w:name="_Toc504130218"/>
       <w:r>
         <w:t>Segment Page</w:t>
       </w:r>
+      <w:bookmarkEnd w:id="23"/>
     </w:p>
     <w:p>
       <w:r>
@@ -14590,14 +17202,12 @@
         </w:rPr>
         <w:t>thread data (</w:t>
       </w:r>
-      <w:proofErr w:type="spellStart"/>
       <w:r>
         <w:rPr>
           <w:b/>
         </w:rPr>
         <w:t>OE_ThreadData</w:t>
       </w:r>
-      <w:proofErr w:type="spellEnd"/>
       <w:r>
         <w:rPr>
           <w:b/>
@@ -14645,19 +17255,11 @@
                 <w:b/>
               </w:rPr>
             </w:pPr>
-            <w:proofErr w:type="spellStart"/>
             <w:r>
               <w:rPr>
                 <w:b/>
               </w:rPr>
-              <w:t>OE_ThreadData</w:t>
-            </w:r>
-            <w:proofErr w:type="spellEnd"/>
-            <w:r>
-              <w:rPr>
-                <w:b/>
-              </w:rPr>
-              <w:t xml:space="preserve"> </w:t>
+              <w:t xml:space="preserve">OE_ThreadData </w:t>
             </w:r>
             <w:r>
               <w:rPr>
@@ -14693,11 +17295,9 @@
             <w:tcW w:w="2785" w:type="dxa"/>
           </w:tcPr>
           <w:p>
-            <w:proofErr w:type="spellStart"/>
             <w:r>
               <w:t>self_addr</w:t>
             </w:r>
-            <w:proofErr w:type="spellEnd"/>
           </w:p>
         </w:tc>
         <w:tc>
@@ -14717,11 +17317,9 @@
             <w:tcW w:w="2785" w:type="dxa"/>
           </w:tcPr>
           <w:p>
-            <w:proofErr w:type="spellStart"/>
             <w:r>
               <w:t>last_sp</w:t>
             </w:r>
-            <w:proofErr w:type="spellEnd"/>
           </w:p>
         </w:tc>
         <w:tc>
@@ -14871,9 +17469,11 @@
       <w:pPr>
         <w:pStyle w:val="Heading2"/>
       </w:pPr>
+      <w:bookmarkStart w:id="24" w:name="_Toc504130219"/>
       <w:r>
         <w:t>Thread-Specific Data Page</w:t>
       </w:r>
+      <w:bookmarkEnd w:id="24"/>
     </w:p>
     <w:p>
       <w:r>
@@ -14936,11 +17536,9 @@
             <w:tcW w:w="2785" w:type="dxa"/>
           </w:tcPr>
           <w:p>
-            <w:proofErr w:type="spellStart"/>
             <w:r>
               <w:t>OE_ThreadKeyCreate</w:t>
             </w:r>
-            <w:proofErr w:type="spellEnd"/>
             <w:r>
               <w:t>()</w:t>
             </w:r>
@@ -14963,11 +17561,9 @@
             <w:tcW w:w="2785" w:type="dxa"/>
           </w:tcPr>
           <w:p>
-            <w:proofErr w:type="spellStart"/>
             <w:r>
               <w:t>OE_ThreadKeyDelete</w:t>
             </w:r>
-            <w:proofErr w:type="spellEnd"/>
             <w:r>
               <w:t>()</w:t>
             </w:r>
@@ -14990,11 +17586,9 @@
             <w:tcW w:w="2785" w:type="dxa"/>
           </w:tcPr>
           <w:p>
-            <w:proofErr w:type="spellStart"/>
             <w:r>
               <w:t>OE_ThreadSetSpecific</w:t>
             </w:r>
-            <w:proofErr w:type="spellEnd"/>
             <w:r>
               <w:t>()</w:t>
             </w:r>
@@ -15017,14 +17611,12 @@
             <w:tcW w:w="2785" w:type="dxa"/>
           </w:tcPr>
           <w:p>
-            <w:proofErr w:type="spellStart"/>
             <w:r>
               <w:t>OE_ThreadG</w:t>
             </w:r>
             <w:r>
               <w:t>etSpecific</w:t>
             </w:r>
-            <w:proofErr w:type="spellEnd"/>
             <w:r>
               <w:t>()</w:t>
             </w:r>
@@ -15073,10 +17665,12 @@
       <w:pPr>
         <w:pStyle w:val="Heading1"/>
       </w:pPr>
+      <w:bookmarkStart w:id="25" w:name="_Toc504130220"/>
       <w:r>
         <w:lastRenderedPageBreak/>
         <w:t>The Signing Tool</w:t>
       </w:r>
+      <w:bookmarkEnd w:id="25"/>
     </w:p>
     <w:p>
       <w:r>
@@ -15350,9 +17944,11 @@
       <w:pPr>
         <w:pStyle w:val="Heading2"/>
       </w:pPr>
+      <w:bookmarkStart w:id="26" w:name="_Toc504130221"/>
       <w:r>
         <w:t>Example</w:t>
       </w:r>
+      <w:bookmarkEnd w:id="26"/>
     </w:p>
     <w:p>
       <w:r>
@@ -15419,14 +18015,12 @@
         <w:lastRenderedPageBreak/>
         <w:t xml:space="preserve">Next, we define a signing configuration file called </w:t>
       </w:r>
-      <w:proofErr w:type="spellStart"/>
       <w:r>
         <w:rPr>
           <w:b/>
         </w:rPr>
         <w:t>myenclave.conf</w:t>
       </w:r>
-      <w:proofErr w:type="spellEnd"/>
       <w:r>
         <w:t xml:space="preserve"> with the following contents.</w:t>
       </w:r>
@@ -15537,6 +18131,7 @@
       <w:r>
         <w:br w:type="page"/>
       </w:r>
+      <w:bookmarkStart w:id="27" w:name="_Toc504130222"/>
       <w:r>
         <w:lastRenderedPageBreak/>
         <w:t>The Debugger</w:t>
@@ -15547,6 +18142,7 @@
       <w:r>
         <w:t>Extension</w:t>
       </w:r>
+      <w:bookmarkEnd w:id="27"/>
     </w:p>
     <w:p>
       <w:r>
@@ -15567,15 +18163,7 @@
     </w:p>
     <w:p>
       <w:r>
-        <w:t xml:space="preserve">The debugger extension is consist of two parts: </w:t>
-      </w:r>
-      <w:proofErr w:type="spellStart"/>
-      <w:r>
-        <w:t>ptrace</w:t>
-      </w:r>
-      <w:proofErr w:type="spellEnd"/>
-      <w:r>
-        <w:t xml:space="preserve"> library and python extension. </w:t>
+        <w:t xml:space="preserve">The debugger extension is consist of two parts: ptrace library and python extension. </w:t>
       </w:r>
       <w:r>
         <w:t xml:space="preserve">And to help the developer to debug the enclave call in and call out function, we support the stack stitching feature that will show one complete stack across enclave and host call stack. </w:t>
@@ -15586,17 +18174,17 @@
       <w:pPr>
         <w:pStyle w:val="Heading2"/>
       </w:pPr>
-      <w:proofErr w:type="spellStart"/>
+      <w:bookmarkStart w:id="28" w:name="_Toc504130223"/>
       <w:r>
         <w:t>P</w:t>
       </w:r>
       <w:r>
         <w:t>trace</w:t>
       </w:r>
-      <w:proofErr w:type="spellEnd"/>
       <w:r>
         <w:t xml:space="preserve"> Library</w:t>
       </w:r>
+      <w:bookmarkEnd w:id="28"/>
     </w:p>
     <w:p>
       <w:pPr>
@@ -15615,15 +18203,34 @@
         </w:rPr>
         <w:t xml:space="preserve">The </w:t>
       </w:r>
-      <w:proofErr w:type="spellStart"/>
       <w:r>
         <w:rPr>
           <w:rFonts w:asciiTheme="minorHAnsi" w:eastAsiaTheme="minorHAnsi" w:hAnsiTheme="minorHAnsi" w:cstheme="minorBidi"/>
           <w:szCs w:val="22"/>
         </w:rPr>
-        <w:t>Ptrace</w:t>
-      </w:r>
-      <w:proofErr w:type="spellEnd"/>
+        <w:t>Ptrace library(</w:t>
+      </w:r>
+      <w:r>
+        <w:rPr>
+          <w:rFonts w:asciiTheme="minorHAnsi" w:eastAsiaTheme="minorHAnsi" w:hAnsiTheme="minorHAnsi" w:cstheme="minorBidi"/>
+          <w:szCs w:val="22"/>
+        </w:rPr>
+        <w:t>oe_ptrace</w:t>
+      </w:r>
+      <w:r>
+        <w:rPr>
+          <w:rFonts w:asciiTheme="minorHAnsi" w:eastAsiaTheme="minorHAnsi" w:hAnsiTheme="minorHAnsi" w:cstheme="minorBidi"/>
+          <w:szCs w:val="22"/>
+        </w:rPr>
+        <w:t xml:space="preserve">.so) </w:t>
+      </w:r>
+      <w:r>
+        <w:rPr>
+          <w:rFonts w:asciiTheme="minorHAnsi" w:eastAsiaTheme="minorHAnsi" w:hAnsiTheme="minorHAnsi" w:cstheme="minorBidi"/>
+          <w:szCs w:val="22"/>
+        </w:rPr>
+        <w:t>library implements the customized ptrace and waitpid function to get and set</w:t>
+      </w:r>
       <w:r>
         <w:rPr>
           <w:rFonts w:asciiTheme="minorHAnsi" w:eastAsiaTheme="minorHAnsi" w:hAnsiTheme="minorHAnsi" w:cstheme="minorBidi"/>
@@ -15631,75 +18238,6 @@
         </w:rPr>
         <w:t xml:space="preserve"> </w:t>
       </w:r>
-      <w:proofErr w:type="gramStart"/>
-      <w:r>
-        <w:rPr>
-          <w:rFonts w:asciiTheme="minorHAnsi" w:eastAsiaTheme="minorHAnsi" w:hAnsiTheme="minorHAnsi" w:cstheme="minorBidi"/>
-          <w:szCs w:val="22"/>
-        </w:rPr>
-        <w:t>library(</w:t>
-      </w:r>
-      <w:proofErr w:type="gramEnd"/>
-      <w:r>
-        <w:rPr>
-          <w:rFonts w:asciiTheme="minorHAnsi" w:eastAsiaTheme="minorHAnsi" w:hAnsiTheme="minorHAnsi" w:cstheme="minorBidi"/>
-          <w:szCs w:val="22"/>
-        </w:rPr>
-        <w:t>oe_ptrace</w:t>
-      </w:r>
-      <w:r>
-        <w:rPr>
-          <w:rFonts w:asciiTheme="minorHAnsi" w:eastAsiaTheme="minorHAnsi" w:hAnsiTheme="minorHAnsi" w:cstheme="minorBidi"/>
-          <w:szCs w:val="22"/>
-        </w:rPr>
-        <w:t xml:space="preserve">.so) </w:t>
-      </w:r>
-      <w:r>
-        <w:rPr>
-          <w:rFonts w:asciiTheme="minorHAnsi" w:eastAsiaTheme="minorHAnsi" w:hAnsiTheme="minorHAnsi" w:cstheme="minorBidi"/>
-          <w:szCs w:val="22"/>
-        </w:rPr>
-        <w:t xml:space="preserve">library implements the customized </w:t>
-      </w:r>
-      <w:proofErr w:type="spellStart"/>
-      <w:r>
-        <w:rPr>
-          <w:rFonts w:asciiTheme="minorHAnsi" w:eastAsiaTheme="minorHAnsi" w:hAnsiTheme="minorHAnsi" w:cstheme="minorBidi"/>
-          <w:szCs w:val="22"/>
-        </w:rPr>
-        <w:t>ptrace</w:t>
-      </w:r>
-      <w:proofErr w:type="spellEnd"/>
-      <w:r>
-        <w:rPr>
-          <w:rFonts w:asciiTheme="minorHAnsi" w:eastAsiaTheme="minorHAnsi" w:hAnsiTheme="minorHAnsi" w:cstheme="minorBidi"/>
-          <w:szCs w:val="22"/>
-        </w:rPr>
-        <w:t xml:space="preserve"> and </w:t>
-      </w:r>
-      <w:proofErr w:type="spellStart"/>
-      <w:r>
-        <w:rPr>
-          <w:rFonts w:asciiTheme="minorHAnsi" w:eastAsiaTheme="minorHAnsi" w:hAnsiTheme="minorHAnsi" w:cstheme="minorBidi"/>
-          <w:szCs w:val="22"/>
-        </w:rPr>
-        <w:t>waitpid</w:t>
-      </w:r>
-      <w:proofErr w:type="spellEnd"/>
-      <w:r>
-        <w:rPr>
-          <w:rFonts w:asciiTheme="minorHAnsi" w:eastAsiaTheme="minorHAnsi" w:hAnsiTheme="minorHAnsi" w:cstheme="minorBidi"/>
-          <w:szCs w:val="22"/>
-        </w:rPr>
-        <w:t xml:space="preserve"> function to get and set</w:t>
-      </w:r>
-      <w:r>
-        <w:rPr>
-          <w:rFonts w:asciiTheme="minorHAnsi" w:eastAsiaTheme="minorHAnsi" w:hAnsiTheme="minorHAnsi" w:cstheme="minorBidi"/>
-          <w:szCs w:val="22"/>
-        </w:rPr>
-        <w:t xml:space="preserve"> </w:t>
-      </w:r>
       <w:r>
         <w:rPr>
           <w:rFonts w:asciiTheme="minorHAnsi" w:eastAsiaTheme="minorHAnsi" w:hAnsiTheme="minorHAnsi" w:cstheme="minorBidi"/>
@@ -15733,15 +18271,7 @@
           <w:rFonts w:asciiTheme="minorHAnsi" w:eastAsiaTheme="minorHAnsi" w:hAnsiTheme="minorHAnsi" w:cstheme="minorBidi"/>
           <w:szCs w:val="22"/>
         </w:rPr>
-        <w:t xml:space="preserve"> by </w:t>
-      </w:r>
-      <w:proofErr w:type="spellStart"/>
-      <w:r>
-        <w:rPr>
-          <w:rFonts w:asciiTheme="minorHAnsi" w:eastAsiaTheme="minorHAnsi" w:hAnsiTheme="minorHAnsi" w:cstheme="minorBidi"/>
-          <w:szCs w:val="22"/>
-        </w:rPr>
-        <w:t>oe-</w:t>
+        <w:t xml:space="preserve"> by oe-</w:t>
       </w:r>
       <w:r>
         <w:rPr>
@@ -15750,7 +18280,6 @@
         </w:rPr>
         <w:t>gdb</w:t>
       </w:r>
-      <w:proofErr w:type="spellEnd"/>
       <w:r>
         <w:rPr>
           <w:rFonts w:asciiTheme="minorHAnsi" w:eastAsiaTheme="minorHAnsi" w:hAnsiTheme="minorHAnsi" w:cstheme="minorBidi"/>
@@ -15763,6 +18292,7 @@
       <w:pPr>
         <w:pStyle w:val="Heading2"/>
       </w:pPr>
+      <w:bookmarkStart w:id="29" w:name="_Toc504130224"/>
       <w:r>
         <w:t>P</w:t>
       </w:r>
@@ -15775,6 +18305,7 @@
       <w:r>
         <w:t>Extension</w:t>
       </w:r>
+      <w:bookmarkEnd w:id="29"/>
     </w:p>
     <w:p>
       <w:pPr>
@@ -15987,6 +18518,7 @@
       <w:pPr>
         <w:pStyle w:val="Heading2"/>
       </w:pPr>
+      <w:bookmarkStart w:id="30" w:name="_Toc504130225"/>
       <w:r>
         <w:t xml:space="preserve">Stack </w:t>
       </w:r>
@@ -15996,6 +18528,7 @@
       <w:r>
         <w:t>titching</w:t>
       </w:r>
+      <w:bookmarkEnd w:id="30"/>
     </w:p>
     <w:p>
       <w:pPr>
@@ -16044,39 +18577,7 @@
           <w:rFonts w:asciiTheme="minorHAnsi" w:eastAsiaTheme="minorHAnsi" w:hAnsiTheme="minorHAnsi" w:cstheme="minorBidi"/>
           <w:szCs w:val="22"/>
         </w:rPr>
-        <w:t xml:space="preserve">Give a PC, and </w:t>
-      </w:r>
-      <w:proofErr w:type="spellStart"/>
-      <w:r>
-        <w:rPr>
-          <w:rFonts w:asciiTheme="minorHAnsi" w:eastAsiaTheme="minorHAnsi" w:hAnsiTheme="minorHAnsi" w:cstheme="minorBidi"/>
-          <w:szCs w:val="22"/>
-        </w:rPr>
-        <w:t>rbp</w:t>
-      </w:r>
-      <w:proofErr w:type="spellEnd"/>
-      <w:r>
-        <w:rPr>
-          <w:rFonts w:asciiTheme="minorHAnsi" w:eastAsiaTheme="minorHAnsi" w:hAnsiTheme="minorHAnsi" w:cstheme="minorBidi"/>
-          <w:szCs w:val="22"/>
-        </w:rPr>
-        <w:t xml:space="preserve">, </w:t>
-      </w:r>
-      <w:proofErr w:type="spellStart"/>
-      <w:r>
-        <w:rPr>
-          <w:rFonts w:asciiTheme="minorHAnsi" w:eastAsiaTheme="minorHAnsi" w:hAnsiTheme="minorHAnsi" w:cstheme="minorBidi"/>
-          <w:szCs w:val="22"/>
-        </w:rPr>
-        <w:t>rsp</w:t>
-      </w:r>
-      <w:proofErr w:type="spellEnd"/>
-      <w:r>
-        <w:rPr>
-          <w:rFonts w:asciiTheme="minorHAnsi" w:eastAsiaTheme="minorHAnsi" w:hAnsiTheme="minorHAnsi" w:cstheme="minorBidi"/>
-          <w:szCs w:val="22"/>
-        </w:rPr>
-        <w:t xml:space="preserve"> value of current frame, how can </w:t>
+        <w:t xml:space="preserve">Give a PC, and rbp, rsp value of current frame, how can </w:t>
       </w:r>
       <w:r>
         <w:rPr>
@@ -16090,39 +18591,7 @@
           <w:rFonts w:asciiTheme="minorHAnsi" w:eastAsiaTheme="minorHAnsi" w:hAnsiTheme="minorHAnsi" w:cstheme="minorBidi"/>
           <w:szCs w:val="22"/>
         </w:rPr>
-        <w:t xml:space="preserve"> the previous frame? The default logic is to find the previous </w:t>
-      </w:r>
-      <w:proofErr w:type="spellStart"/>
-      <w:r>
-        <w:rPr>
-          <w:rFonts w:asciiTheme="minorHAnsi" w:eastAsiaTheme="minorHAnsi" w:hAnsiTheme="minorHAnsi" w:cstheme="minorBidi"/>
-          <w:szCs w:val="22"/>
-        </w:rPr>
-        <w:t>rbp</w:t>
-      </w:r>
-      <w:proofErr w:type="spellEnd"/>
-      <w:r>
-        <w:rPr>
-          <w:rFonts w:asciiTheme="minorHAnsi" w:eastAsiaTheme="minorHAnsi" w:hAnsiTheme="minorHAnsi" w:cstheme="minorBidi"/>
-          <w:szCs w:val="22"/>
-        </w:rPr>
-        <w:t xml:space="preserve"> at memory of current </w:t>
-      </w:r>
-      <w:proofErr w:type="spellStart"/>
-      <w:r>
-        <w:rPr>
-          <w:rFonts w:asciiTheme="minorHAnsi" w:eastAsiaTheme="minorHAnsi" w:hAnsiTheme="minorHAnsi" w:cstheme="minorBidi"/>
-          <w:szCs w:val="22"/>
-        </w:rPr>
-        <w:t>rbp</w:t>
-      </w:r>
-      <w:proofErr w:type="spellEnd"/>
-      <w:r>
-        <w:rPr>
-          <w:rFonts w:asciiTheme="minorHAnsi" w:eastAsiaTheme="minorHAnsi" w:hAnsiTheme="minorHAnsi" w:cstheme="minorBidi"/>
-          <w:szCs w:val="22"/>
-        </w:rPr>
-        <w:t xml:space="preserve"> value, and find the previous rip at memory of current rbp+8. Here is an example</w:t>
+        <w:t xml:space="preserve"> the previous frame? The default logic is to find the previous rbp at memory of current rbp value, and find the previous rip at memory of current rbp+8. Here is an example</w:t>
       </w:r>
       <w:r>
         <w:rPr>
@@ -16289,26 +18758,7 @@
         <w:t>GDB</w:t>
       </w:r>
       <w:r>
-        <w:t xml:space="preserve"> doesn’t have to use </w:t>
-      </w:r>
-      <w:proofErr w:type="spellStart"/>
-      <w:r>
-        <w:t>rbp</w:t>
-      </w:r>
-      <w:proofErr w:type="spellEnd"/>
-      <w:r>
-        <w:t xml:space="preserve"> to do stack walking. We use </w:t>
-      </w:r>
-      <w:r>
-        <w:t xml:space="preserve">some </w:t>
-      </w:r>
-      <w:proofErr w:type="spellStart"/>
-      <w:r>
-        <w:t>cfi</w:t>
-      </w:r>
-      <w:proofErr w:type="spellEnd"/>
-      <w:r>
-        <w:t xml:space="preserve"> directives to change the rule for computing the CFA.</w:t>
+        <w:t xml:space="preserve"> doesn’t have to use rbp to do stack walking. We use some cfi directives to change the rule for computing the CFA.</w:t>
       </w:r>
       <w:r>
         <w:t xml:space="preserve"> Please refer to:</w:t>
@@ -16344,24 +18794,16 @@
         <w:spacing w:after="200"/>
         <w:jc w:val="left"/>
       </w:pPr>
-      <w:bookmarkStart w:id="0" w:name="_GoBack"/>
-      <w:bookmarkEnd w:id="0"/>
     </w:p>
     <w:p>
       <w:pPr>
         <w:pStyle w:val="Heading3"/>
-        <w:rPr>
-          <w:b/>
-          <w:color w:val="1D1B11" w:themeColor="background2" w:themeShade="1A"/>
-        </w:rPr>
-      </w:pPr>
-      <w:r>
-        <w:rPr>
-          <w:b/>
-          <w:color w:val="1D1B11" w:themeColor="background2" w:themeShade="1A"/>
-        </w:rPr>
+      </w:pPr>
+      <w:bookmarkStart w:id="31" w:name="_Toc504130226"/>
+      <w:r>
         <w:t>Split stack</w:t>
       </w:r>
+      <w:bookmarkEnd w:id="31"/>
     </w:p>
     <w:p>
       <w:pPr>
@@ -16381,19 +18823,7 @@
         <w:t xml:space="preserve"> </w:t>
       </w:r>
       <w:r>
-        <w:t xml:space="preserve">Fortunately, </w:t>
-      </w:r>
-      <w:r>
-        <w:t xml:space="preserve">GCC supports a feature called split stacks to permit a </w:t>
-      </w:r>
-      <w:r>
-        <w:t>discontinuous</w:t>
-      </w:r>
-      <w:r>
-        <w:t xml:space="preserve"> stack which is grown automatically as needed.</w:t>
-      </w:r>
-      <w:r>
-        <w:t xml:space="preserve"> Refer to:</w:t>
+        <w:t>Fortunately, GCC supports a feature called split stacks to permit a discontinuous stack which is grown automatically as needed. Refer to:</w:t>
       </w:r>
       <w:r>
         <w:rPr>
@@ -16436,15 +18866,7 @@
         <w:t>GDB</w:t>
       </w:r>
       <w:r>
-        <w:t xml:space="preserve"> uses a marker to disable the sanity check. It hardcodes the __</w:t>
-      </w:r>
-      <w:proofErr w:type="spellStart"/>
-      <w:r>
-        <w:t>morestack</w:t>
-      </w:r>
-      <w:proofErr w:type="spellEnd"/>
-      <w:r>
-        <w:t xml:space="preserve"> function name, and will bypass the sanity check when the stack is not discontinuous on that function.</w:t>
+        <w:t xml:space="preserve"> uses a marker to disable the sanity check. It hardcodes the __morestack function name, and will bypass the sanity check when the stack is not discontinuous on that function.</w:t>
       </w:r>
       <w:r>
         <w:t xml:space="preserve"> </w:t>
@@ -16456,103 +18878,69 @@
         <w:t>GDB</w:t>
       </w:r>
       <w:r>
+        <w:t>\binutils-</w:t>
+      </w:r>
+      <w:r>
+        <w:t>GDB</w:t>
+      </w:r>
+      <w:r>
         <w:t>\</w:t>
       </w:r>
-      <w:proofErr w:type="spellStart"/>
-      <w:r>
-        <w:t>binutils</w:t>
-      </w:r>
-      <w:proofErr w:type="spellEnd"/>
-      <w:r>
-        <w:t>-</w:t>
-      </w:r>
       <w:r>
         <w:t>GDB</w:t>
       </w:r>
       <w:r>
-        <w:t>\</w:t>
+        <w:t>\frame.c</w:t>
+      </w:r>
+      <w:r>
+        <w:t xml:space="preserve"> in GDB source code</w:t>
+      </w:r>
+      <w:r>
+        <w:t>.</w:t>
+      </w:r>
+      <w:r>
+        <w:br/>
+      </w:r>
+      <w:r>
+        <w:t>F</w:t>
+      </w:r>
+      <w:r>
+        <w:t>ollow</w:t>
+      </w:r>
+      <w:r>
+        <w:t>ing</w:t>
+      </w:r>
+      <w:r>
+        <w:t xml:space="preserve"> this </w:t>
       </w:r>
       <w:r>
         <w:t>GDB</w:t>
       </w:r>
       <w:r>
-        <w:t>\</w:t>
-      </w:r>
-      <w:proofErr w:type="spellStart"/>
-      <w:r>
-        <w:t>frame.c</w:t>
-      </w:r>
-      <w:proofErr w:type="spellEnd"/>
-      <w:r>
-        <w:t xml:space="preserve"> in GDB source code</w:t>
-      </w:r>
-      <w:r>
-        <w:t>.</w:t>
-      </w:r>
-      <w:r>
-        <w:br/>
-      </w:r>
-      <w:r>
-        <w:t>F</w:t>
-      </w:r>
-      <w:r>
-        <w:t>ollow</w:t>
-      </w:r>
-      <w:r>
-        <w:t>ing</w:t>
-      </w:r>
-      <w:r>
-        <w:t xml:space="preserve"> this </w:t>
+        <w:t xml:space="preserve"> convention, we </w:t>
+      </w:r>
+      <w:r>
+        <w:t>use the</w:t>
+      </w:r>
+      <w:r>
+        <w:t xml:space="preserve"> hardcode function name (__morestack) in stack switching. Without that, the </w:t>
       </w:r>
       <w:r>
         <w:t>GDB</w:t>
       </w:r>
       <w:r>
-        <w:t xml:space="preserve"> convention, </w:t>
-      </w:r>
-      <w:r>
-        <w:t xml:space="preserve">we </w:t>
-      </w:r>
-      <w:r>
-        <w:t>use the</w:t>
-      </w:r>
-      <w:r>
-        <w:t xml:space="preserve"> hardcode function name (__</w:t>
-      </w:r>
-      <w:proofErr w:type="spellStart"/>
-      <w:r>
-        <w:t>morestack</w:t>
-      </w:r>
-      <w:proofErr w:type="spellEnd"/>
-      <w:r>
-        <w:t>)</w:t>
-      </w:r>
-      <w:r>
-        <w:t xml:space="preserve"> in stack switching</w:t>
-      </w:r>
-      <w:r>
-        <w:t xml:space="preserve">. Without that, the </w:t>
-      </w:r>
-      <w:r>
-        <w:t>GDB</w:t>
-      </w:r>
-      <w:r>
-        <w:t xml:space="preserve"> will tell developer the stack is corrupted when he issues a </w:t>
-      </w:r>
-      <w:r>
-        <w:t>back trace</w:t>
-      </w:r>
-      <w:r>
-        <w:t xml:space="preserve"> command on a stitched stack.</w:t>
+        <w:t xml:space="preserve"> will tell developer the stack is corrupted when he issues a back trace command on a stitched stack.</w:t>
       </w:r>
     </w:p>
     <w:p>
       <w:pPr>
         <w:pStyle w:val="Heading1"/>
       </w:pPr>
+      <w:bookmarkStart w:id="32" w:name="_Toc504130227"/>
       <w:r>
         <w:t>The IDL Generator</w:t>
       </w:r>
+      <w:bookmarkEnd w:id="32"/>
     </w:p>
     <w:p>
       <w:r>
@@ -16561,14 +18949,12 @@
       <w:r>
         <w:t xml:space="preserve"> called </w:t>
       </w:r>
-      <w:proofErr w:type="spellStart"/>
       <w:r>
         <w:rPr>
           <w:b/>
         </w:rPr>
         <w:t>oegen</w:t>
       </w:r>
-      <w:proofErr w:type="spellEnd"/>
       <w:r>
         <w:t xml:space="preserve"> </w:t>
       </w:r>
@@ -16600,15 +18986,7 @@
         </w:numPr>
       </w:pPr>
       <w:r>
-        <w:t xml:space="preserve">The </w:t>
-      </w:r>
-      <w:proofErr w:type="spellStart"/>
-      <w:r>
-        <w:t>oegen</w:t>
-      </w:r>
-      <w:proofErr w:type="spellEnd"/>
-      <w:r>
-        <w:t xml:space="preserve"> utility is an add-on rather than an integral part of the OE intrinsics. This allows users to </w:t>
+        <w:t xml:space="preserve">The oegen utility is an add-on rather than an integral part of the OE intrinsics. This allows users to </w:t>
       </w:r>
       <w:r>
         <w:t>utilize</w:t>
@@ -16723,22 +19101,16 @@
       <w:pPr>
         <w:pStyle w:val="Heading2"/>
       </w:pPr>
+      <w:bookmarkStart w:id="33" w:name="_Toc504130228"/>
       <w:r>
         <w:t>Supported Data Types</w:t>
       </w:r>
+      <w:bookmarkEnd w:id="33"/>
     </w:p>
     <w:p>
       <w:r>
         <w:lastRenderedPageBreak/>
-        <w:t xml:space="preserve">The </w:t>
-      </w:r>
-      <w:proofErr w:type="spellStart"/>
-      <w:r>
-        <w:t>oegen</w:t>
-      </w:r>
-      <w:proofErr w:type="spellEnd"/>
-      <w:r>
-        <w:t xml:space="preserve"> tool supports the following data types.</w:t>
+        <w:t>The oegen tool supports the following data types.</w:t>
       </w:r>
     </w:p>
     <w:tbl>
@@ -17124,11 +19496,9 @@
             <w:tcW w:w="6565" w:type="dxa"/>
           </w:tcPr>
           <w:p>
-            <w:proofErr w:type="spellStart"/>
             <w:r>
               <w:t>oe_bool</w:t>
             </w:r>
-            <w:proofErr w:type="spellEnd"/>
           </w:p>
         </w:tc>
       </w:tr>
@@ -17138,11 +19508,9 @@
             <w:tcW w:w="2785" w:type="dxa"/>
           </w:tcPr>
           <w:p>
-            <w:proofErr w:type="spellStart"/>
             <w:r>
               <w:t>size_t</w:t>
             </w:r>
-            <w:proofErr w:type="spellEnd"/>
           </w:p>
         </w:tc>
         <w:tc>
@@ -17194,11 +19562,9 @@
             <w:tcW w:w="6565" w:type="dxa"/>
           </w:tcPr>
           <w:p>
-            <w:proofErr w:type="spellStart"/>
             <w:r>
               <w:t>oe_wchar_t</w:t>
             </w:r>
-            <w:proofErr w:type="spellEnd"/>
           </w:p>
         </w:tc>
       </w:tr>
@@ -17408,9 +19774,11 @@
       <w:pPr>
         <w:pStyle w:val="Heading2"/>
       </w:pPr>
+      <w:bookmarkStart w:id="34" w:name="_Toc504130229"/>
       <w:r>
         <w:t>Function and parameter constraints</w:t>
       </w:r>
+      <w:bookmarkEnd w:id="34"/>
     </w:p>
     <w:tbl>
       <w:tblPr>
@@ -17489,11 +19857,9 @@
             <w:tcW w:w="1795" w:type="dxa"/>
           </w:tcPr>
           <w:p>
-            <w:proofErr w:type="spellStart"/>
             <w:r>
               <w:t>ecall</w:t>
             </w:r>
-            <w:proofErr w:type="spellEnd"/>
           </w:p>
         </w:tc>
         <w:tc>
@@ -17523,11 +19889,9 @@
             <w:tcW w:w="1795" w:type="dxa"/>
           </w:tcPr>
           <w:p>
-            <w:proofErr w:type="spellStart"/>
             <w:r>
               <w:t>ocall</w:t>
             </w:r>
-            <w:proofErr w:type="spellEnd"/>
           </w:p>
         </w:tc>
         <w:tc>
@@ -17720,11 +20084,9 @@
             <w:r>
               <w:t>count(</w:t>
             </w:r>
-            <w:proofErr w:type="spellStart"/>
             <w:r>
               <w:t>arg</w:t>
             </w:r>
-            <w:proofErr w:type="spellEnd"/>
             <w:r>
               <w:t>)</w:t>
             </w:r>
@@ -17748,21 +20110,11 @@
             <w:r>
               <w:t xml:space="preserve">The cardinality of this array is given by </w:t>
             </w:r>
-            <w:proofErr w:type="spellStart"/>
             <w:r>
               <w:t>arg</w:t>
             </w:r>
-            <w:proofErr w:type="spellEnd"/>
-            <w:r>
-              <w:t xml:space="preserve">, where </w:t>
-            </w:r>
-            <w:proofErr w:type="spellStart"/>
-            <w:r>
-              <w:t>arg</w:t>
-            </w:r>
-            <w:proofErr w:type="spellEnd"/>
-            <w:r>
-              <w:t xml:space="preserve"> is a constant or the name of another parameter</w:t>
+            <w:r>
+              <w:t>, where arg is a constant or the name of another parameter</w:t>
             </w:r>
           </w:p>
         </w:tc>
@@ -17836,9 +20188,11 @@
       <w:pPr>
         <w:pStyle w:val="Heading2"/>
       </w:pPr>
+      <w:bookmarkStart w:id="35" w:name="_Toc504130230"/>
       <w:r>
         <w:t>Example 1</w:t>
       </w:r>
+      <w:bookmarkEnd w:id="35"/>
     </w:p>
     <w:p>
       <w:pPr>
@@ -17882,9 +20236,11 @@
       <w:pPr>
         <w:pStyle w:val="Heading2"/>
       </w:pPr>
+      <w:bookmarkStart w:id="36" w:name="_Toc504130231"/>
       <w:r>
         <w:t>Example  2</w:t>
       </w:r>
+      <w:bookmarkEnd w:id="36"/>
     </w:p>
     <w:p>
       <w:pPr>
@@ -21738,6 +24094,91 @@
       <w:shd w:val="clear" w:color="auto" w:fill="D9D9D9" w:themeFill="background1" w:themeFillShade="D9"/>
     </w:rPr>
   </w:style>
+  <w:style w:type="paragraph" w:styleId="Date">
+    <w:name w:val="Date"/>
+    <w:basedOn w:val="Normal"/>
+    <w:next w:val="Normal"/>
+    <w:link w:val="DateChar"/>
+    <w:uiPriority w:val="99"/>
+    <w:semiHidden/>
+    <w:unhideWhenUsed/>
+    <w:rsid w:val="00FA72EE"/>
+  </w:style>
+  <w:style w:type="character" w:customStyle="1" w:styleId="DateChar">
+    <w:name w:val="Date Char"/>
+    <w:basedOn w:val="DefaultParagraphFont"/>
+    <w:link w:val="Date"/>
+    <w:uiPriority w:val="99"/>
+    <w:semiHidden/>
+    <w:rsid w:val="00FA72EE"/>
+    <w:rPr>
+      <w:sz w:val="24"/>
+    </w:rPr>
+  </w:style>
+  <w:style w:type="paragraph" w:styleId="TOCHeading">
+    <w:name w:val="TOC Heading"/>
+    <w:basedOn w:val="Heading1"/>
+    <w:next w:val="Normal"/>
+    <w:uiPriority w:val="39"/>
+    <w:unhideWhenUsed/>
+    <w:qFormat/>
+    <w:rsid w:val="00FA72EE"/>
+    <w:pPr>
+      <w:keepNext/>
+      <w:numPr>
+        <w:numId w:val="0"/>
+      </w:numPr>
+      <w:spacing w:before="240" w:after="0" w:line="259" w:lineRule="auto"/>
+      <w:jc w:val="left"/>
+      <w:outlineLvl w:val="9"/>
+    </w:pPr>
+    <w:rPr>
+      <w:rFonts w:asciiTheme="majorHAnsi" w:hAnsiTheme="majorHAnsi"/>
+      <w:b w:val="0"/>
+      <w:bCs w:val="0"/>
+      <w:color w:val="365F91" w:themeColor="accent1" w:themeShade="BF"/>
+      <w:sz w:val="32"/>
+      <w:szCs w:val="32"/>
+    </w:rPr>
+  </w:style>
+  <w:style w:type="paragraph" w:styleId="TOC1">
+    <w:name w:val="toc 1"/>
+    <w:basedOn w:val="Normal"/>
+    <w:next w:val="Normal"/>
+    <w:autoRedefine/>
+    <w:uiPriority w:val="39"/>
+    <w:unhideWhenUsed/>
+    <w:rsid w:val="00FA72EE"/>
+    <w:pPr>
+      <w:spacing w:after="100"/>
+    </w:pPr>
+  </w:style>
+  <w:style w:type="paragraph" w:styleId="TOC2">
+    <w:name w:val="toc 2"/>
+    <w:basedOn w:val="Normal"/>
+    <w:next w:val="Normal"/>
+    <w:autoRedefine/>
+    <w:uiPriority w:val="39"/>
+    <w:unhideWhenUsed/>
+    <w:rsid w:val="00FA72EE"/>
+    <w:pPr>
+      <w:spacing w:after="100"/>
+      <w:ind w:left="240"/>
+    </w:pPr>
+  </w:style>
+  <w:style w:type="paragraph" w:styleId="TOC3">
+    <w:name w:val="toc 3"/>
+    <w:basedOn w:val="Normal"/>
+    <w:next w:val="Normal"/>
+    <w:autoRedefine/>
+    <w:uiPriority w:val="39"/>
+    <w:unhideWhenUsed/>
+    <w:rsid w:val="00FA72EE"/>
+    <w:pPr>
+      <w:spacing w:after="100"/>
+      <w:ind w:left="480"/>
+    </w:pPr>
+  </w:style>
 </w:styles>
 </file>
 
@@ -22029,7 +24470,7 @@
 </file>
 
 <file path=customXml/itemProps1.xml><?xml version="1.0" encoding="utf-8"?>
-<ds:datastoreItem xmlns:ds="http://schemas.openxmlformats.org/officeDocument/2006/customXml" ds:itemID="{6DF449F1-ADED-4FC1-A98C-64C8B7B5A0DA}">
+<ds:datastoreItem xmlns:ds="http://schemas.openxmlformats.org/officeDocument/2006/customXml" ds:itemID="{A17AEAB0-683F-400D-8AB5-9D8AD5E019A6}">
   <ds:schemaRefs>
     <ds:schemaRef ds:uri="http://schemas.openxmlformats.org/officeDocument/2006/bibliography"/>
   </ds:schemaRefs>

</xml_diff>

<commit_message>
Doc: Designoverview - remove manually generated TOC
</commit_message>
<xml_diff>
--- a/doc/DesignOverview.docx
+++ b/doc/DesignOverview.docx
@@ -1,6 +1,6 @@
 
 <file path=word/document.xml><?xml version="1.0" encoding="utf-8"?>
-<w:document xmlns:wpc="http://schemas.microsoft.com/office/word/2010/wordprocessingCanvas" xmlns:cx="http://schemas.microsoft.com/office/drawing/2014/chartex" xmlns:cx1="http://schemas.microsoft.com/office/drawing/2015/9/8/chartex" xmlns:mc="http://schemas.openxmlformats.org/markup-compatibility/2006" xmlns:o="urn:schemas-microsoft-com:office:office" xmlns:r="http://schemas.openxmlformats.org/officeDocument/2006/relationships" xmlns:m="http://schemas.openxmlformats.org/officeDocument/2006/math" xmlns:v="urn:schemas-microsoft-com:vml" xmlns:wp14="http://schemas.microsoft.com/office/word/2010/wordprocessingDrawing" xmlns:wp="http://schemas.openxmlformats.org/drawingml/2006/wordprocessingDrawing" xmlns:w10="urn:schemas-microsoft-com:office:word" xmlns:w="http://schemas.openxmlformats.org/wordprocessingml/2006/main" xmlns:w14="http://schemas.microsoft.com/office/word/2010/wordml" xmlns:w15="http://schemas.microsoft.com/office/word/2012/wordml" xmlns:w16se="http://schemas.microsoft.com/office/word/2015/wordml/symex" xmlns:wpg="http://schemas.microsoft.com/office/word/2010/wordprocessingGroup" xmlns:wpi="http://schemas.microsoft.com/office/word/2010/wordprocessingInk" xmlns:wne="http://schemas.microsoft.com/office/word/2006/wordml" xmlns:wps="http://schemas.microsoft.com/office/word/2010/wordprocessingShape" mc:Ignorable="w14 w15 w16se wp14">
+<w:document xmlns:wpc="http://schemas.microsoft.com/office/word/2010/wordprocessingCanvas" xmlns:cx="http://schemas.microsoft.com/office/drawing/2014/chartex" xmlns:cx1="http://schemas.microsoft.com/office/drawing/2015/9/8/chartex" xmlns:cx2="http://schemas.microsoft.com/office/drawing/2015/10/21/chartex" xmlns:cx3="http://schemas.microsoft.com/office/drawing/2016/5/9/chartex" xmlns:cx4="http://schemas.microsoft.com/office/drawing/2016/5/10/chartex" xmlns:cx5="http://schemas.microsoft.com/office/drawing/2016/5/11/chartex" xmlns:cx6="http://schemas.microsoft.com/office/drawing/2016/5/12/chartex" xmlns:cx7="http://schemas.microsoft.com/office/drawing/2016/5/13/chartex" xmlns:cx8="http://schemas.microsoft.com/office/drawing/2016/5/14/chartex" xmlns:mc="http://schemas.openxmlformats.org/markup-compatibility/2006" xmlns:aink="http://schemas.microsoft.com/office/drawing/2016/ink" xmlns:am3d="http://schemas.microsoft.com/office/drawing/2017/model3d" xmlns:o="urn:schemas-microsoft-com:office:office" xmlns:r="http://schemas.openxmlformats.org/officeDocument/2006/relationships" xmlns:m="http://schemas.openxmlformats.org/officeDocument/2006/math" xmlns:v="urn:schemas-microsoft-com:vml" xmlns:wp14="http://schemas.microsoft.com/office/word/2010/wordprocessingDrawing" xmlns:wp="http://schemas.openxmlformats.org/drawingml/2006/wordprocessingDrawing" xmlns:w10="urn:schemas-microsoft-com:office:word" xmlns:w="http://schemas.openxmlformats.org/wordprocessingml/2006/main" xmlns:w14="http://schemas.microsoft.com/office/word/2010/wordml" xmlns:w15="http://schemas.microsoft.com/office/word/2012/wordml" xmlns:w16cid="http://schemas.microsoft.com/office/word/2016/wordml/cid" xmlns:w16se="http://schemas.microsoft.com/office/word/2015/wordml/symex" xmlns:wpg="http://schemas.microsoft.com/office/word/2010/wordprocessingGroup" xmlns:wpi="http://schemas.microsoft.com/office/word/2010/wordprocessingInk" xmlns:wne="http://schemas.microsoft.com/office/word/2006/wordml" xmlns:wps="http://schemas.microsoft.com/office/word/2010/wordprocessingShape" mc:Ignorable="w14 w15 w16se w16cid wp14">
   <w:body>
     <w:p>
       <w:pPr>
@@ -68,6 +68,12 @@
     </w:p>
     <w:sdt>
       <w:sdtPr>
+        <w:rPr>
+          <w:rFonts w:asciiTheme="minorHAnsi" w:eastAsiaTheme="minorHAnsi" w:hAnsiTheme="minorHAnsi" w:cstheme="minorBidi"/>
+          <w:color w:val="auto"/>
+          <w:sz w:val="24"/>
+          <w:szCs w:val="22"/>
+        </w:rPr>
         <w:id w:val="-1677804136"/>
         <w:docPartObj>
           <w:docPartGallery w:val="Table of Contents"/>
@@ -76,13 +82,9 @@
       </w:sdtPr>
       <w:sdtEndPr>
         <w:rPr>
-          <w:rFonts w:asciiTheme="minorHAnsi" w:eastAsiaTheme="minorHAnsi" w:hAnsiTheme="minorHAnsi" w:cstheme="minorBidi"/>
           <w:b/>
           <w:bCs/>
           <w:noProof/>
-          <w:color w:val="auto"/>
-          <w:sz w:val="24"/>
-          <w:szCs w:val="22"/>
         </w:rPr>
       </w:sdtEndPr>
       <w:sdtContent>
@@ -2833,9 +2835,7 @@
       <w:r>
         <w:t>Introduction</w:t>
       </w:r>
-      <w:bookmarkStart w:id="1" w:name="_GoBack"/>
       <w:bookmarkEnd w:id="0"/>
-      <w:bookmarkEnd w:id="1"/>
     </w:p>
     <w:p>
       <w:r>
@@ -2888,144 +2888,6 @@
       <w:r>
         <w:t>ion though only supports SGX, so the design discussion that follows refers exclusively to SGX.</w:t>
       </w:r>
-    </w:p>
-    <w:p>
-      <w:r>
-        <w:t xml:space="preserve">This document </w:t>
-      </w:r>
-      <w:r>
-        <w:t>discusses</w:t>
-      </w:r>
-      <w:r>
-        <w:t xml:space="preserve"> the following topics.</w:t>
-      </w:r>
-    </w:p>
-    <w:p>
-      <w:pPr>
-        <w:pStyle w:val="ListParagraph"/>
-        <w:numPr>
-          <w:ilvl w:val="0"/>
-          <w:numId w:val="14"/>
-        </w:numPr>
-      </w:pPr>
-      <w:r>
-        <w:t>The concept of enclave application (Chapter 2)</w:t>
-      </w:r>
-    </w:p>
-    <w:p>
-      <w:pPr>
-        <w:pStyle w:val="ListParagraph"/>
-        <w:numPr>
-          <w:ilvl w:val="0"/>
-          <w:numId w:val="14"/>
-        </w:numPr>
-      </w:pPr>
-      <w:r>
-        <w:t>The inter-call model (Chapter 3)</w:t>
-      </w:r>
-    </w:p>
-    <w:p>
-      <w:pPr>
-        <w:pStyle w:val="ListParagraph"/>
-        <w:numPr>
-          <w:ilvl w:val="0"/>
-          <w:numId w:val="14"/>
-        </w:numPr>
-      </w:pPr>
-      <w:r>
-        <w:t xml:space="preserve">Thread </w:t>
-      </w:r>
-      <w:r>
-        <w:t>Binding</w:t>
-      </w:r>
-      <w:r>
-        <w:t xml:space="preserve"> (Chapter 4)</w:t>
-      </w:r>
-    </w:p>
-    <w:p>
-      <w:pPr>
-        <w:pStyle w:val="ListParagraph"/>
-        <w:numPr>
-          <w:ilvl w:val="0"/>
-          <w:numId w:val="14"/>
-        </w:numPr>
-      </w:pPr>
-      <w:r>
-        <w:t xml:space="preserve">Enclave creation (Chapter </w:t>
-      </w:r>
-      <w:r>
-        <w:t>5</w:t>
-      </w:r>
-      <w:r>
-        <w:t>)</w:t>
-      </w:r>
-    </w:p>
-    <w:p>
-      <w:pPr>
-        <w:pStyle w:val="ListParagraph"/>
-        <w:numPr>
-          <w:ilvl w:val="0"/>
-          <w:numId w:val="14"/>
-        </w:numPr>
-      </w:pPr>
-      <w:r>
-        <w:t xml:space="preserve">Enclave page layout (Chapter </w:t>
-      </w:r>
-      <w:r>
-        <w:t>6</w:t>
-      </w:r>
-      <w:r>
-        <w:t>)</w:t>
-      </w:r>
-    </w:p>
-    <w:p>
-      <w:pPr>
-        <w:pStyle w:val="ListParagraph"/>
-        <w:numPr>
-          <w:ilvl w:val="0"/>
-          <w:numId w:val="14"/>
-        </w:numPr>
-      </w:pPr>
-      <w:r>
-        <w:t xml:space="preserve">The signing tool (Chapter </w:t>
-      </w:r>
-      <w:r>
-        <w:t>7</w:t>
-      </w:r>
-      <w:r>
-        <w:t>)</w:t>
-      </w:r>
-    </w:p>
-    <w:p>
-      <w:pPr>
-        <w:pStyle w:val="ListParagraph"/>
-        <w:numPr>
-          <w:ilvl w:val="0"/>
-          <w:numId w:val="14"/>
-        </w:numPr>
-      </w:pPr>
-      <w:r>
-        <w:t xml:space="preserve">The IDL generator (Chapter </w:t>
-      </w:r>
-      <w:r>
-        <w:t>8</w:t>
-      </w:r>
-      <w:r>
-        <w:t>)</w:t>
-      </w:r>
-    </w:p>
-    <w:p>
-      <w:pPr>
-        <w:spacing w:after="200"/>
-        <w:jc w:val="left"/>
-        <w:rPr>
-          <w:rFonts w:eastAsiaTheme="majorEastAsia" w:cstheme="majorBidi"/>
-          <w:b/>
-          <w:bCs/>
-          <w:sz w:val="36"/>
-          <w:szCs w:val="28"/>
-        </w:rPr>
-      </w:pPr>
       <w:r>
         <w:br w:type="page"/>
       </w:r>
@@ -3034,15 +2896,20 @@
       <w:pPr>
         <w:pStyle w:val="Heading1"/>
       </w:pPr>
-      <w:bookmarkStart w:id="2" w:name="_Toc504130197"/>
+      <w:bookmarkStart w:id="1" w:name="_Toc504130197"/>
       <w:r>
         <w:lastRenderedPageBreak/>
-        <w:t xml:space="preserve">The </w:t>
+        <w:t>Th</w:t>
+      </w:r>
+      <w:bookmarkStart w:id="2" w:name="_GoBack"/>
+      <w:bookmarkEnd w:id="2"/>
+      <w:r>
+        <w:t xml:space="preserve">e </w:t>
       </w:r>
       <w:r>
         <w:t>Enclave Application</w:t>
       </w:r>
-      <w:bookmarkEnd w:id="2"/>
+      <w:bookmarkEnd w:id="1"/>
     </w:p>
     <w:p>
       <w:r>
@@ -3352,12 +3219,14 @@
       <w:r>
         <w:t xml:space="preserve">. For example, the enclave may call the host’s </w:t>
       </w:r>
+      <w:proofErr w:type="spellStart"/>
       <w:r>
         <w:rPr>
           <w:b/>
         </w:rPr>
         <w:t>WhoAreYou</w:t>
       </w:r>
+      <w:proofErr w:type="spellEnd"/>
       <w:r>
         <w:t xml:space="preserve"> function </w:t>
       </w:r>
@@ -3402,7 +3271,15 @@
         <w:t xml:space="preserve">the </w:t>
       </w:r>
       <w:r>
-        <w:t>host implements a WhoAreYou function with the following signature.</w:t>
+        <w:t xml:space="preserve">host implements a </w:t>
+      </w:r>
+      <w:proofErr w:type="spellStart"/>
+      <w:r>
+        <w:t>WhoAreYou</w:t>
+      </w:r>
+      <w:proofErr w:type="spellEnd"/>
+      <w:r>
+        <w:t xml:space="preserve"> function with the following signature.</w:t>
       </w:r>
     </w:p>
     <w:p>
@@ -3423,12 +3300,14 @@
       <w:r>
         <w:t xml:space="preserve">The </w:t>
       </w:r>
+      <w:proofErr w:type="spellStart"/>
       <w:r>
         <w:rPr>
           <w:b/>
         </w:rPr>
         <w:t>args</w:t>
       </w:r>
+      <w:proofErr w:type="spellEnd"/>
       <w:r>
         <w:t xml:space="preserve"> parameter for ECALLs and OCALLs is defined by the developer of the </w:t>
       </w:r>
@@ -3447,21 +3326,25 @@
       <w:r>
         <w:t xml:space="preserve"> </w:t>
       </w:r>
+      <w:proofErr w:type="spellStart"/>
       <w:r>
         <w:rPr>
           <w:b/>
         </w:rPr>
         <w:t>OE_CallEnclave</w:t>
       </w:r>
+      <w:proofErr w:type="spellEnd"/>
       <w:r>
         <w:t xml:space="preserve"> and </w:t>
       </w:r>
+      <w:proofErr w:type="spellStart"/>
       <w:r>
         <w:rPr>
           <w:b/>
         </w:rPr>
         <w:t>OE_CallHost</w:t>
       </w:r>
+      <w:proofErr w:type="spellEnd"/>
       <w:r>
         <w:t xml:space="preserve"> are not type safe, we will see later how to use </w:t>
       </w:r>
@@ -3471,12 +3354,14 @@
       <w:r>
         <w:t>(</w:t>
       </w:r>
+      <w:proofErr w:type="spellStart"/>
       <w:r>
         <w:rPr>
           <w:b/>
         </w:rPr>
         <w:t>oegen</w:t>
       </w:r>
+      <w:proofErr w:type="spellEnd"/>
       <w:r>
         <w:t xml:space="preserve">) </w:t>
       </w:r>
@@ -4559,13 +4444,23 @@
                                   <w:rFonts w:ascii="Courier New" w:hAnsi="Courier New" w:cs="Courier New"/>
                                 </w:rPr>
                               </w:pPr>
+                              <w:proofErr w:type="gramStart"/>
                               <w:r>
                                 <w:rPr>
                                   <w:rFonts w:ascii="Courier New" w:eastAsia="Calibri" w:hAnsi="Courier New" w:cs="Courier New"/>
                                   <w:b/>
                                   <w:bCs/>
                                 </w:rPr>
-                                <w:t>f()</w:t>
+                                <w:t>f(</w:t>
+                              </w:r>
+                              <w:proofErr w:type="gramEnd"/>
+                              <w:r>
+                                <w:rPr>
+                                  <w:rFonts w:ascii="Courier New" w:eastAsia="Calibri" w:hAnsi="Courier New" w:cs="Courier New"/>
+                                  <w:b/>
+                                  <w:bCs/>
+                                </w:rPr>
+                                <w:t>)</w:t>
                               </w:r>
                             </w:p>
                           </w:txbxContent>
@@ -4601,13 +4496,23 @@
                                 <w:spacing w:before="0" w:beforeAutospacing="0" w:after="120" w:afterAutospacing="0" w:line="276" w:lineRule="auto"/>
                                 <w:jc w:val="both"/>
                               </w:pPr>
+                              <w:proofErr w:type="gramStart"/>
                               <w:r>
                                 <w:rPr>
                                   <w:rFonts w:ascii="Courier New" w:eastAsia="Calibri" w:hAnsi="Courier New" w:cs="Courier New"/>
                                   <w:b/>
                                   <w:bCs/>
                                 </w:rPr>
-                                <w:t>g()</w:t>
+                                <w:t>g(</w:t>
+                              </w:r>
+                              <w:proofErr w:type="gramEnd"/>
+                              <w:r>
+                                <w:rPr>
+                                  <w:rFonts w:ascii="Courier New" w:eastAsia="Calibri" w:hAnsi="Courier New" w:cs="Courier New"/>
+                                  <w:b/>
+                                  <w:bCs/>
+                                </w:rPr>
+                                <w:t>)</w:t>
                               </w:r>
                             </w:p>
                           </w:txbxContent>
@@ -5004,21 +4909,25 @@
             <w:r>
               <w:t>Executed by the host (</w:t>
             </w:r>
+            <w:proofErr w:type="spellStart"/>
             <w:r>
               <w:rPr>
                 <w:b/>
               </w:rPr>
               <w:t>OE_Enter</w:t>
             </w:r>
+            <w:proofErr w:type="spellEnd"/>
             <w:r>
               <w:t>) to enter the enclave (</w:t>
             </w:r>
+            <w:proofErr w:type="spellStart"/>
             <w:r>
               <w:rPr>
                 <w:b/>
               </w:rPr>
               <w:t>OE_Main</w:t>
             </w:r>
+            <w:proofErr w:type="spellEnd"/>
             <w:r>
               <w:t>)</w:t>
             </w:r>
@@ -5055,21 +4964,25 @@
             <w:r>
               <w:t>Execute by the enclave (</w:t>
             </w:r>
+            <w:proofErr w:type="spellStart"/>
             <w:r>
               <w:rPr>
                 <w:b/>
               </w:rPr>
               <w:t>OE_Exit</w:t>
             </w:r>
+            <w:proofErr w:type="spellEnd"/>
             <w:r>
               <w:t>) to return to host (</w:t>
             </w:r>
+            <w:proofErr w:type="spellStart"/>
             <w:r>
               <w:rPr>
                 <w:b/>
               </w:rPr>
               <w:t>OE_Enter</w:t>
             </w:r>
+            <w:proofErr w:type="spellEnd"/>
             <w:r>
               <w:t>)</w:t>
             </w:r>
@@ -5477,13 +5390,41 @@
                                 <w:spacing w:before="0" w:beforeAutospacing="0" w:after="120" w:afterAutospacing="0" w:line="276" w:lineRule="auto"/>
                                 <w:jc w:val="both"/>
                               </w:pPr>
+                              <w:proofErr w:type="spellStart"/>
                               <w:r>
                                 <w:rPr>
                                   <w:rFonts w:ascii="Calibri" w:eastAsia="Calibri" w:hAnsi="Calibri"/>
                                   <w:b/>
                                   <w:bCs/>
                                 </w:rPr>
-                                <w:t>OE_Enter()</w:t>
+                                <w:t>OE_</w:t>
+                              </w:r>
+                              <w:proofErr w:type="gramStart"/>
+                              <w:r>
+                                <w:rPr>
+                                  <w:rFonts w:ascii="Calibri" w:eastAsia="Calibri" w:hAnsi="Calibri"/>
+                                  <w:b/>
+                                  <w:bCs/>
+                                </w:rPr>
+                                <w:t>Enter</w:t>
+                              </w:r>
+                              <w:proofErr w:type="spellEnd"/>
+                              <w:r>
+                                <w:rPr>
+                                  <w:rFonts w:ascii="Calibri" w:eastAsia="Calibri" w:hAnsi="Calibri"/>
+                                  <w:b/>
+                                  <w:bCs/>
+                                </w:rPr>
+                                <w:t>(</w:t>
+                              </w:r>
+                              <w:proofErr w:type="gramEnd"/>
+                              <w:r>
+                                <w:rPr>
+                                  <w:rFonts w:ascii="Calibri" w:eastAsia="Calibri" w:hAnsi="Calibri"/>
+                                  <w:b/>
+                                  <w:bCs/>
+                                </w:rPr>
+                                <w:t>)</w:t>
                               </w:r>
                             </w:p>
                           </w:txbxContent>
@@ -5554,13 +5495,41 @@
                                 <w:spacing w:before="0" w:beforeAutospacing="0" w:after="120" w:afterAutospacing="0" w:line="276" w:lineRule="auto"/>
                                 <w:jc w:val="both"/>
                               </w:pPr>
+                              <w:proofErr w:type="spellStart"/>
                               <w:r>
                                 <w:rPr>
                                   <w:rFonts w:ascii="Calibri" w:eastAsia="Calibri" w:hAnsi="Calibri"/>
                                   <w:b/>
                                   <w:bCs/>
                                 </w:rPr>
-                                <w:t>OE_Main()</w:t>
+                                <w:t>OE_</w:t>
+                              </w:r>
+                              <w:proofErr w:type="gramStart"/>
+                              <w:r>
+                                <w:rPr>
+                                  <w:rFonts w:ascii="Calibri" w:eastAsia="Calibri" w:hAnsi="Calibri"/>
+                                  <w:b/>
+                                  <w:bCs/>
+                                </w:rPr>
+                                <w:t>Main</w:t>
+                              </w:r>
+                              <w:proofErr w:type="spellEnd"/>
+                              <w:r>
+                                <w:rPr>
+                                  <w:rFonts w:ascii="Calibri" w:eastAsia="Calibri" w:hAnsi="Calibri"/>
+                                  <w:b/>
+                                  <w:bCs/>
+                                </w:rPr>
+                                <w:t>(</w:t>
+                              </w:r>
+                              <w:proofErr w:type="gramEnd"/>
+                              <w:r>
+                                <w:rPr>
+                                  <w:rFonts w:ascii="Calibri" w:eastAsia="Calibri" w:hAnsi="Calibri"/>
+                                  <w:b/>
+                                  <w:bCs/>
+                                </w:rPr>
+                                <w:t>)</w:t>
                               </w:r>
                             </w:p>
                           </w:txbxContent>
@@ -5631,13 +5600,41 @@
                                 <w:spacing w:before="0" w:beforeAutospacing="0" w:after="120" w:afterAutospacing="0" w:line="276" w:lineRule="auto"/>
                                 <w:jc w:val="both"/>
                               </w:pPr>
+                              <w:proofErr w:type="spellStart"/>
                               <w:r>
                                 <w:rPr>
                                   <w:rFonts w:ascii="Calibri" w:eastAsia="Calibri" w:hAnsi="Calibri"/>
                                   <w:b/>
                                   <w:bCs/>
                                 </w:rPr>
-                                <w:t>OE_Exit()</w:t>
+                                <w:t>OE_</w:t>
+                              </w:r>
+                              <w:proofErr w:type="gramStart"/>
+                              <w:r>
+                                <w:rPr>
+                                  <w:rFonts w:ascii="Calibri" w:eastAsia="Calibri" w:hAnsi="Calibri"/>
+                                  <w:b/>
+                                  <w:bCs/>
+                                </w:rPr>
+                                <w:t>Exit</w:t>
+                              </w:r>
+                              <w:proofErr w:type="spellEnd"/>
+                              <w:r>
+                                <w:rPr>
+                                  <w:rFonts w:ascii="Calibri" w:eastAsia="Calibri" w:hAnsi="Calibri"/>
+                                  <w:b/>
+                                  <w:bCs/>
+                                </w:rPr>
+                                <w:t>(</w:t>
+                              </w:r>
+                              <w:proofErr w:type="gramEnd"/>
+                              <w:r>
+                                <w:rPr>
+                                  <w:rFonts w:ascii="Calibri" w:eastAsia="Calibri" w:hAnsi="Calibri"/>
+                                  <w:b/>
+                                  <w:bCs/>
+                                </w:rPr>
+                                <w:t>)</w:t>
                               </w:r>
                             </w:p>
                           </w:txbxContent>
@@ -6748,11 +6745,33 @@
                 <w:b/>
               </w:rPr>
             </w:pPr>
+            <w:proofErr w:type="spellStart"/>
             <w:r>
               <w:rPr>
                 <w:b/>
               </w:rPr>
-              <w:t>OE_Enter()</w:t>
+              <w:t>OE_</w:t>
+            </w:r>
+            <w:proofErr w:type="gramStart"/>
+            <w:r>
+              <w:rPr>
+                <w:b/>
+              </w:rPr>
+              <w:t>Enter</w:t>
+            </w:r>
+            <w:proofErr w:type="spellEnd"/>
+            <w:r>
+              <w:rPr>
+                <w:b/>
+              </w:rPr>
+              <w:t>(</w:t>
+            </w:r>
+            <w:proofErr w:type="gramEnd"/>
+            <w:r>
+              <w:rPr>
+                <w:b/>
+              </w:rPr>
+              <w:t>)</w:t>
             </w:r>
           </w:p>
         </w:tc>
@@ -6781,9 +6800,13 @@
             <w:r>
               <w:t>host/</w:t>
             </w:r>
+            <w:proofErr w:type="spellStart"/>
+            <w:proofErr w:type="gramStart"/>
             <w:r>
               <w:t>enter.S</w:t>
             </w:r>
+            <w:proofErr w:type="spellEnd"/>
+            <w:proofErr w:type="gramEnd"/>
           </w:p>
         </w:tc>
       </w:tr>
@@ -6799,11 +6822,33 @@
                 <w:b/>
               </w:rPr>
             </w:pPr>
+            <w:proofErr w:type="spellStart"/>
             <w:r>
               <w:rPr>
                 <w:b/>
               </w:rPr>
-              <w:t>OE_Main()</w:t>
+              <w:t>OE_</w:t>
+            </w:r>
+            <w:proofErr w:type="gramStart"/>
+            <w:r>
+              <w:rPr>
+                <w:b/>
+              </w:rPr>
+              <w:t>Main</w:t>
+            </w:r>
+            <w:proofErr w:type="spellEnd"/>
+            <w:r>
+              <w:rPr>
+                <w:b/>
+              </w:rPr>
+              <w:t>(</w:t>
+            </w:r>
+            <w:proofErr w:type="gramEnd"/>
+            <w:r>
+              <w:rPr>
+                <w:b/>
+              </w:rPr>
+              <w:t>)</w:t>
             </w:r>
           </w:p>
         </w:tc>
@@ -6830,8 +6875,15 @@
               <w:spacing w:before="120"/>
             </w:pPr>
             <w:r>
-              <w:t>enclave/main.S</w:t>
-            </w:r>
+              <w:t>enclave/</w:t>
+            </w:r>
+            <w:proofErr w:type="spellStart"/>
+            <w:proofErr w:type="gramStart"/>
+            <w:r>
+              <w:t>main.S</w:t>
+            </w:r>
+            <w:proofErr w:type="spellEnd"/>
+            <w:proofErr w:type="gramEnd"/>
           </w:p>
         </w:tc>
       </w:tr>
@@ -6847,11 +6899,33 @@
                 <w:b/>
               </w:rPr>
             </w:pPr>
+            <w:proofErr w:type="spellStart"/>
             <w:r>
               <w:rPr>
                 <w:b/>
               </w:rPr>
-              <w:t>OE_Exit()</w:t>
+              <w:t>OE_</w:t>
+            </w:r>
+            <w:proofErr w:type="gramStart"/>
+            <w:r>
+              <w:rPr>
+                <w:b/>
+              </w:rPr>
+              <w:t>Exit</w:t>
+            </w:r>
+            <w:proofErr w:type="spellEnd"/>
+            <w:r>
+              <w:rPr>
+                <w:b/>
+              </w:rPr>
+              <w:t>(</w:t>
+            </w:r>
+            <w:proofErr w:type="gramEnd"/>
+            <w:r>
+              <w:rPr>
+                <w:b/>
+              </w:rPr>
+              <w:t>)</w:t>
             </w:r>
           </w:p>
         </w:tc>
@@ -6877,8 +6951,15 @@
               <w:spacing w:before="120"/>
             </w:pPr>
             <w:r>
-              <w:t>enclave/exit.S</w:t>
-            </w:r>
+              <w:t>enclave/</w:t>
+            </w:r>
+            <w:proofErr w:type="spellStart"/>
+            <w:proofErr w:type="gramStart"/>
+            <w:r>
+              <w:t>exit.S</w:t>
+            </w:r>
+            <w:proofErr w:type="spellEnd"/>
+            <w:proofErr w:type="gramEnd"/>
           </w:p>
         </w:tc>
       </w:tr>
@@ -6900,14 +6981,40 @@
         <w:pStyle w:val="Heading2"/>
       </w:pPr>
       <w:bookmarkStart w:id="4" w:name="_Toc504130199"/>
-      <w:r>
-        <w:t>OE_Enter()</w:t>
+      <w:proofErr w:type="spellStart"/>
+      <w:r>
+        <w:t>OE_</w:t>
+      </w:r>
+      <w:proofErr w:type="gramStart"/>
+      <w:r>
+        <w:t>Enter</w:t>
+      </w:r>
+      <w:proofErr w:type="spellEnd"/>
+      <w:r>
+        <w:t>(</w:t>
+      </w:r>
+      <w:proofErr w:type="gramEnd"/>
+      <w:r>
+        <w:t>)</w:t>
       </w:r>
       <w:bookmarkEnd w:id="4"/>
     </w:p>
     <w:p>
-      <w:r>
-        <w:t xml:space="preserve">OE_Enter() </w:t>
+      <w:proofErr w:type="spellStart"/>
+      <w:r>
+        <w:t>OE_</w:t>
+      </w:r>
+      <w:proofErr w:type="gramStart"/>
+      <w:r>
+        <w:t>Enter</w:t>
+      </w:r>
+      <w:proofErr w:type="spellEnd"/>
+      <w:r>
+        <w:t>(</w:t>
+      </w:r>
+      <w:proofErr w:type="gramEnd"/>
+      <w:r>
+        <w:t xml:space="preserve">) </w:t>
       </w:r>
       <w:r>
         <w:t xml:space="preserve"> executes the EEXIT instruction with the following register assignments.</w:t>
@@ -7005,13 +7112,45 @@
         <w:t>always the</w:t>
       </w:r>
       <w:r>
-        <w:t xml:space="preserve"> OE_Main() function. </w:t>
+        <w:t xml:space="preserve"> </w:t>
+      </w:r>
+      <w:proofErr w:type="spellStart"/>
+      <w:r>
+        <w:t>OE_</w:t>
+      </w:r>
+      <w:proofErr w:type="gramStart"/>
+      <w:r>
+        <w:t>Main</w:t>
+      </w:r>
+      <w:proofErr w:type="spellEnd"/>
+      <w:r>
+        <w:t>(</w:t>
+      </w:r>
+      <w:proofErr w:type="gramEnd"/>
+      <w:r>
+        <w:t xml:space="preserve">) function. </w:t>
       </w:r>
       <w:r>
         <w:t>EENTER</w:t>
       </w:r>
       <w:r>
-        <w:t xml:space="preserve"> calls OE_Main(), passing it the return address (the instruction in the host immediately fo</w:t>
+        <w:t xml:space="preserve"> calls </w:t>
+      </w:r>
+      <w:proofErr w:type="spellStart"/>
+      <w:r>
+        <w:t>OE_</w:t>
+      </w:r>
+      <w:proofErr w:type="gramStart"/>
+      <w:r>
+        <w:t>Main</w:t>
+      </w:r>
+      <w:proofErr w:type="spellEnd"/>
+      <w:r>
+        <w:t>(</w:t>
+      </w:r>
+      <w:proofErr w:type="gramEnd"/>
+      <w:r>
+        <w:t>), passing it the return address (the instruction in the host immediately fo</w:t>
       </w:r>
       <w:r>
         <w:t>llowing the EENTER instruction execution).</w:t>
@@ -7020,7 +7159,23 @@
         <w:t xml:space="preserve"> The calling thread executes in the enclave until the enclave </w:t>
       </w:r>
       <w:r>
-        <w:t xml:space="preserve">calls OE_Exit(), which </w:t>
+        <w:t xml:space="preserve">calls </w:t>
+      </w:r>
+      <w:proofErr w:type="spellStart"/>
+      <w:r>
+        <w:t>OE_</w:t>
+      </w:r>
+      <w:proofErr w:type="gramStart"/>
+      <w:r>
+        <w:t>Exit</w:t>
+      </w:r>
+      <w:proofErr w:type="spellEnd"/>
+      <w:r>
+        <w:t>(</w:t>
+      </w:r>
+      <w:proofErr w:type="gramEnd"/>
+      <w:r>
+        <w:t xml:space="preserve">), which </w:t>
       </w:r>
       <w:r>
         <w:t xml:space="preserve">executes </w:t>
@@ -7043,8 +7198,21 @@
         <w:pStyle w:val="Heading2"/>
       </w:pPr>
       <w:bookmarkStart w:id="5" w:name="_Toc504130200"/>
-      <w:r>
-        <w:t>OE_Main()</w:t>
+      <w:proofErr w:type="spellStart"/>
+      <w:r>
+        <w:t>OE_</w:t>
+      </w:r>
+      <w:proofErr w:type="gramStart"/>
+      <w:r>
+        <w:t>Main</w:t>
+      </w:r>
+      <w:proofErr w:type="spellEnd"/>
+      <w:r>
+        <w:t>(</w:t>
+      </w:r>
+      <w:proofErr w:type="gramEnd"/>
+      <w:r>
+        <w:t>)</w:t>
       </w:r>
       <w:bookmarkEnd w:id="5"/>
     </w:p>
@@ -7056,7 +7224,23 @@
         <w:t>EENTER</w:t>
       </w:r>
       <w:r>
-        <w:t xml:space="preserve"> instruction calls OE_Main() to enter the enclave with the following register assignments.</w:t>
+        <w:t xml:space="preserve"> instruction calls </w:t>
+      </w:r>
+      <w:proofErr w:type="spellStart"/>
+      <w:r>
+        <w:t>OE_</w:t>
+      </w:r>
+      <w:proofErr w:type="gramStart"/>
+      <w:r>
+        <w:t>Main</w:t>
+      </w:r>
+      <w:proofErr w:type="spellEnd"/>
+      <w:r>
+        <w:t>(</w:t>
+      </w:r>
+      <w:proofErr w:type="gramEnd"/>
+      <w:r>
+        <w:t>) to enter the enclave with the following register assignments.</w:t>
       </w:r>
     </w:p>
     <w:p>
@@ -7162,8 +7346,21 @@
       </w:r>
     </w:p>
     <w:p>
-      <w:r>
-        <w:t>OE_Main() performs the following tasks:</w:t>
+      <w:proofErr w:type="spellStart"/>
+      <w:r>
+        <w:t>OE_</w:t>
+      </w:r>
+      <w:proofErr w:type="gramStart"/>
+      <w:r>
+        <w:t>Main</w:t>
+      </w:r>
+      <w:proofErr w:type="spellEnd"/>
+      <w:r>
+        <w:t>(</w:t>
+      </w:r>
+      <w:proofErr w:type="gramEnd"/>
+      <w:r>
+        <w:t>) performs the following tasks:</w:t>
       </w:r>
     </w:p>
     <w:p>
@@ -7199,15 +7396,71 @@
         </w:numPr>
       </w:pPr>
       <w:r>
-        <w:t>Invokes __OE_HandleMain()</w:t>
-      </w:r>
-    </w:p>
-    <w:p>
-      <w:r>
-        <w:t xml:space="preserve">__OE_HandleMain() </w:t>
-      </w:r>
-      <w:r>
-        <w:t xml:space="preserve"> handles either an ECALL or an ORET, dispatching as necessary. __OE_HandleMain() never returns but instead calls OE_Exit() which executes an EEXIT instruction.</w:t>
+        <w:t>Invokes __</w:t>
+      </w:r>
+      <w:proofErr w:type="spellStart"/>
+      <w:r>
+        <w:t>OE_</w:t>
+      </w:r>
+      <w:proofErr w:type="gramStart"/>
+      <w:r>
+        <w:t>HandleMain</w:t>
+      </w:r>
+      <w:proofErr w:type="spellEnd"/>
+      <w:r>
+        <w:t>(</w:t>
+      </w:r>
+      <w:proofErr w:type="gramEnd"/>
+      <w:r>
+        <w:t>)</w:t>
+      </w:r>
+    </w:p>
+    <w:p>
+      <w:r>
+        <w:t>__</w:t>
+      </w:r>
+      <w:proofErr w:type="spellStart"/>
+      <w:r>
+        <w:t>OE_</w:t>
+      </w:r>
+      <w:proofErr w:type="gramStart"/>
+      <w:r>
+        <w:t>HandleMain</w:t>
+      </w:r>
+      <w:proofErr w:type="spellEnd"/>
+      <w:r>
+        <w:t>(</w:t>
+      </w:r>
+      <w:proofErr w:type="gramEnd"/>
+      <w:r>
+        <w:t xml:space="preserve">) </w:t>
+      </w:r>
+      <w:r>
+        <w:t xml:space="preserve"> handles either an ECALL or an ORET, dispatching as necessary. __</w:t>
+      </w:r>
+      <w:proofErr w:type="spellStart"/>
+      <w:r>
+        <w:t>OE_</w:t>
+      </w:r>
+      <w:proofErr w:type="gramStart"/>
+      <w:r>
+        <w:t>HandleMain</w:t>
+      </w:r>
+      <w:proofErr w:type="spellEnd"/>
+      <w:r>
+        <w:t>(</w:t>
+      </w:r>
+      <w:proofErr w:type="gramEnd"/>
+      <w:r>
+        <w:t xml:space="preserve">) never returns but instead calls </w:t>
+      </w:r>
+      <w:proofErr w:type="spellStart"/>
+      <w:r>
+        <w:t>OE_Exit</w:t>
+      </w:r>
+      <w:proofErr w:type="spellEnd"/>
+      <w:r>
+        <w:t>() which executes an EEXIT instruction.</w:t>
       </w:r>
     </w:p>
     <w:p>
@@ -7215,15 +7468,41 @@
         <w:pStyle w:val="Heading2"/>
       </w:pPr>
       <w:bookmarkStart w:id="6" w:name="_Toc504130201"/>
-      <w:r>
-        <w:t>OE_Exit()</w:t>
+      <w:proofErr w:type="spellStart"/>
+      <w:r>
+        <w:t>OE_</w:t>
+      </w:r>
+      <w:proofErr w:type="gramStart"/>
+      <w:r>
+        <w:t>Exit</w:t>
+      </w:r>
+      <w:proofErr w:type="spellEnd"/>
+      <w:r>
+        <w:t>(</w:t>
+      </w:r>
+      <w:proofErr w:type="gramEnd"/>
+      <w:r>
+        <w:t>)</w:t>
       </w:r>
       <w:bookmarkEnd w:id="6"/>
     </w:p>
     <w:p>
+      <w:proofErr w:type="spellStart"/>
       <w:r>
         <w:lastRenderedPageBreak/>
-        <w:t>OE_Exit() is called to either perform an ERET or an OCALL. It performs the following:</w:t>
+        <w:t>OE_</w:t>
+      </w:r>
+      <w:proofErr w:type="gramStart"/>
+      <w:r>
+        <w:t>Exit</w:t>
+      </w:r>
+      <w:proofErr w:type="spellEnd"/>
+      <w:r>
+        <w:t>(</w:t>
+      </w:r>
+      <w:proofErr w:type="gramEnd"/>
+      <w:r>
+        <w:t>) is called to either perform an ERET or an OCALL. It performs the following:</w:t>
       </w:r>
     </w:p>
     <w:p>
@@ -7674,8 +7953,15 @@
         <w:t xml:space="preserve">thread context </w:t>
       </w:r>
       <w:r>
-        <w:t>is is</w:t>
-      </w:r>
+        <w:t xml:space="preserve">is </w:t>
+      </w:r>
+      <w:proofErr w:type="spellStart"/>
+      <w:proofErr w:type="gramStart"/>
+      <w:r>
+        <w:t>is</w:t>
+      </w:r>
+      <w:proofErr w:type="spellEnd"/>
+      <w:proofErr w:type="gramEnd"/>
       <w:r>
         <w:t xml:space="preserve"> bound to is depicted as </w:t>
       </w:r>
@@ -7704,7 +7990,21 @@
         <w:rPr>
           <w:b/>
         </w:rPr>
-        <w:t>T1,TC3</w:t>
+        <w:t>T</w:t>
+      </w:r>
+      <w:proofErr w:type="gramStart"/>
+      <w:r>
+        <w:rPr>
+          <w:b/>
+        </w:rPr>
+        <w:t>1,TC</w:t>
+      </w:r>
+      <w:proofErr w:type="gramEnd"/>
+      <w:r>
+        <w:rPr>
+          <w:b/>
+        </w:rPr>
+        <w:t>3</w:t>
       </w:r>
       <w:r>
         <w:rPr>
@@ -8196,13 +8496,23 @@
                                   <w:rFonts w:ascii="Courier New" w:hAnsi="Courier New" w:cs="Courier New"/>
                                 </w:rPr>
                               </w:pPr>
+                              <w:proofErr w:type="gramStart"/>
                               <w:r>
                                 <w:rPr>
                                   <w:rFonts w:ascii="Courier New" w:eastAsia="Calibri" w:hAnsi="Courier New" w:cs="Courier New"/>
                                   <w:b/>
                                   <w:bCs/>
                                 </w:rPr>
-                                <w:t>f()</w:t>
+                                <w:t>f(</w:t>
+                              </w:r>
+                              <w:proofErr w:type="gramEnd"/>
+                              <w:r>
+                                <w:rPr>
+                                  <w:rFonts w:ascii="Courier New" w:eastAsia="Calibri" w:hAnsi="Courier New" w:cs="Courier New"/>
+                                  <w:b/>
+                                  <w:bCs/>
+                                </w:rPr>
+                                <w:t>)</w:t>
                               </w:r>
                             </w:p>
                           </w:txbxContent>
@@ -8238,13 +8548,23 @@
                                 <w:spacing w:before="0" w:beforeAutospacing="0" w:after="120" w:afterAutospacing="0" w:line="276" w:lineRule="auto"/>
                                 <w:jc w:val="both"/>
                               </w:pPr>
+                              <w:proofErr w:type="gramStart"/>
                               <w:r>
                                 <w:rPr>
                                   <w:rFonts w:ascii="Courier New" w:eastAsia="Calibri" w:hAnsi="Courier New" w:cs="Courier New"/>
                                   <w:b/>
                                   <w:bCs/>
                                 </w:rPr>
-                                <w:t>g()</w:t>
+                                <w:t>g(</w:t>
+                              </w:r>
+                              <w:proofErr w:type="gramEnd"/>
+                              <w:r>
+                                <w:rPr>
+                                  <w:rFonts w:ascii="Courier New" w:eastAsia="Calibri" w:hAnsi="Courier New" w:cs="Courier New"/>
+                                  <w:b/>
+                                  <w:bCs/>
+                                </w:rPr>
+                                <w:t>)</w:t>
                               </w:r>
                             </w:p>
                           </w:txbxContent>
@@ -8289,7 +8609,25 @@
                                   <w:b/>
                                   <w:bCs/>
                                 </w:rPr>
-                                <w:t>ECALL[T1,TC3]</w:t>
+                                <w:t>ECALL[T</w:t>
+                              </w:r>
+                              <w:proofErr w:type="gramStart"/>
+                              <w:r>
+                                <w:rPr>
+                                  <w:rFonts w:ascii="Courier New" w:eastAsia="Calibri" w:hAnsi="Courier New" w:cs="Courier New"/>
+                                  <w:b/>
+                                  <w:bCs/>
+                                </w:rPr>
+                                <w:t>1,TC</w:t>
+                              </w:r>
+                              <w:proofErr w:type="gramEnd"/>
+                              <w:r>
+                                <w:rPr>
+                                  <w:rFonts w:ascii="Courier New" w:eastAsia="Calibri" w:hAnsi="Courier New" w:cs="Courier New"/>
+                                  <w:b/>
+                                  <w:bCs/>
+                                </w:rPr>
+                                <w:t>3]</w:t>
                               </w:r>
                             </w:p>
                           </w:txbxContent>
@@ -8331,7 +8669,25 @@
                                   <w:b/>
                                   <w:bCs/>
                                 </w:rPr>
-                                <w:t>OCALL[T1,TC3]</w:t>
+                                <w:t>OCALL[T</w:t>
+                              </w:r>
+                              <w:proofErr w:type="gramStart"/>
+                              <w:r>
+                                <w:rPr>
+                                  <w:rFonts w:ascii="Courier New" w:eastAsia="Calibri" w:hAnsi="Courier New" w:cs="Courier New"/>
+                                  <w:b/>
+                                  <w:bCs/>
+                                </w:rPr>
+                                <w:t>1,TC</w:t>
+                              </w:r>
+                              <w:proofErr w:type="gramEnd"/>
+                              <w:r>
+                                <w:rPr>
+                                  <w:rFonts w:ascii="Courier New" w:eastAsia="Calibri" w:hAnsi="Courier New" w:cs="Courier New"/>
+                                  <w:b/>
+                                  <w:bCs/>
+                                </w:rPr>
+                                <w:t>3]</w:t>
                               </w:r>
                             </w:p>
                           </w:txbxContent>
@@ -8373,7 +8729,25 @@
                                   <w:b/>
                                   <w:bCs/>
                                 </w:rPr>
-                                <w:t>ERET[T1,TC3]</w:t>
+                                <w:t>ERET[T</w:t>
+                              </w:r>
+                              <w:proofErr w:type="gramStart"/>
+                              <w:r>
+                                <w:rPr>
+                                  <w:rFonts w:ascii="Courier New" w:eastAsia="Calibri" w:hAnsi="Courier New" w:cs="Courier New"/>
+                                  <w:b/>
+                                  <w:bCs/>
+                                </w:rPr>
+                                <w:t>1,TC</w:t>
+                              </w:r>
+                              <w:proofErr w:type="gramEnd"/>
+                              <w:r>
+                                <w:rPr>
+                                  <w:rFonts w:ascii="Courier New" w:eastAsia="Calibri" w:hAnsi="Courier New" w:cs="Courier New"/>
+                                  <w:b/>
+                                  <w:bCs/>
+                                </w:rPr>
+                                <w:t>3]</w:t>
                               </w:r>
                             </w:p>
                           </w:txbxContent>
@@ -8415,7 +8789,25 @@
                                   <w:b/>
                                   <w:bCs/>
                                 </w:rPr>
-                                <w:t>ORET[T1,TC3]</w:t>
+                                <w:t>ORET[T</w:t>
+                              </w:r>
+                              <w:proofErr w:type="gramStart"/>
+                              <w:r>
+                                <w:rPr>
+                                  <w:rFonts w:ascii="Courier New" w:eastAsia="Calibri" w:hAnsi="Courier New" w:cs="Courier New"/>
+                                  <w:b/>
+                                  <w:bCs/>
+                                </w:rPr>
+                                <w:t>1,TC</w:t>
+                              </w:r>
+                              <w:proofErr w:type="gramEnd"/>
+                              <w:r>
+                                <w:rPr>
+                                  <w:rFonts w:ascii="Courier New" w:eastAsia="Calibri" w:hAnsi="Courier New" w:cs="Courier New"/>
+                                  <w:b/>
+                                  <w:bCs/>
+                                </w:rPr>
+                                <w:t>3]</w:t>
                               </w:r>
                             </w:p>
                           </w:txbxContent>
@@ -9129,13 +9521,23 @@
                                   <w:rFonts w:ascii="Courier New" w:hAnsi="Courier New" w:cs="Courier New"/>
                                 </w:rPr>
                               </w:pPr>
+                              <w:proofErr w:type="gramStart"/>
                               <w:r>
                                 <w:rPr>
                                   <w:rFonts w:ascii="Courier New" w:eastAsia="Calibri" w:hAnsi="Courier New" w:cs="Courier New"/>
                                   <w:b/>
                                   <w:bCs/>
                                 </w:rPr>
-                                <w:t>f()</w:t>
+                                <w:t>f(</w:t>
+                              </w:r>
+                              <w:proofErr w:type="gramEnd"/>
+                              <w:r>
+                                <w:rPr>
+                                  <w:rFonts w:ascii="Courier New" w:eastAsia="Calibri" w:hAnsi="Courier New" w:cs="Courier New"/>
+                                  <w:b/>
+                                  <w:bCs/>
+                                </w:rPr>
+                                <w:t>)</w:t>
                               </w:r>
                             </w:p>
                           </w:txbxContent>
@@ -9171,13 +9573,23 @@
                                 <w:spacing w:before="0" w:beforeAutospacing="0" w:after="120" w:afterAutospacing="0" w:line="276" w:lineRule="auto"/>
                                 <w:jc w:val="both"/>
                               </w:pPr>
+                              <w:proofErr w:type="gramStart"/>
                               <w:r>
                                 <w:rPr>
                                   <w:rFonts w:ascii="Courier New" w:eastAsia="Calibri" w:hAnsi="Courier New" w:cs="Courier New"/>
                                   <w:b/>
                                   <w:bCs/>
                                 </w:rPr>
-                                <w:t>g()</w:t>
+                                <w:t>g(</w:t>
+                              </w:r>
+                              <w:proofErr w:type="gramEnd"/>
+                              <w:r>
+                                <w:rPr>
+                                  <w:rFonts w:ascii="Courier New" w:eastAsia="Calibri" w:hAnsi="Courier New" w:cs="Courier New"/>
+                                  <w:b/>
+                                  <w:bCs/>
+                                </w:rPr>
+                                <w:t>)</w:t>
                               </w:r>
                             </w:p>
                           </w:txbxContent>
@@ -9222,7 +9634,25 @@
                                   <w:b/>
                                   <w:bCs/>
                                 </w:rPr>
-                                <w:t>ECALL[T1,TC3]</w:t>
+                                <w:t>ECALL[T</w:t>
+                              </w:r>
+                              <w:proofErr w:type="gramStart"/>
+                              <w:r>
+                                <w:rPr>
+                                  <w:rFonts w:ascii="Courier New" w:eastAsia="Calibri" w:hAnsi="Courier New" w:cs="Courier New"/>
+                                  <w:b/>
+                                  <w:bCs/>
+                                </w:rPr>
+                                <w:t>1,TC</w:t>
+                              </w:r>
+                              <w:proofErr w:type="gramEnd"/>
+                              <w:r>
+                                <w:rPr>
+                                  <w:rFonts w:ascii="Courier New" w:eastAsia="Calibri" w:hAnsi="Courier New" w:cs="Courier New"/>
+                                  <w:b/>
+                                  <w:bCs/>
+                                </w:rPr>
+                                <w:t>3]</w:t>
                               </w:r>
                             </w:p>
                           </w:txbxContent>
@@ -9264,7 +9694,25 @@
                                   <w:b/>
                                   <w:bCs/>
                                 </w:rPr>
-                                <w:t>OCALL[T1,TC3]</w:t>
+                                <w:t>OCALL[T</w:t>
+                              </w:r>
+                              <w:proofErr w:type="gramStart"/>
+                              <w:r>
+                                <w:rPr>
+                                  <w:rFonts w:ascii="Courier New" w:eastAsia="Calibri" w:hAnsi="Courier New" w:cs="Courier New"/>
+                                  <w:b/>
+                                  <w:bCs/>
+                                </w:rPr>
+                                <w:t>1,TC</w:t>
+                              </w:r>
+                              <w:proofErr w:type="gramEnd"/>
+                              <w:r>
+                                <w:rPr>
+                                  <w:rFonts w:ascii="Courier New" w:eastAsia="Calibri" w:hAnsi="Courier New" w:cs="Courier New"/>
+                                  <w:b/>
+                                  <w:bCs/>
+                                </w:rPr>
+                                <w:t>3]</w:t>
                               </w:r>
                             </w:p>
                           </w:txbxContent>
@@ -9306,7 +9754,25 @@
                                   <w:b/>
                                   <w:bCs/>
                                 </w:rPr>
-                                <w:t>ERET[T1,TC3]</w:t>
+                                <w:t>ERET[T</w:t>
+                              </w:r>
+                              <w:proofErr w:type="gramStart"/>
+                              <w:r>
+                                <w:rPr>
+                                  <w:rFonts w:ascii="Courier New" w:eastAsia="Calibri" w:hAnsi="Courier New" w:cs="Courier New"/>
+                                  <w:b/>
+                                  <w:bCs/>
+                                </w:rPr>
+                                <w:t>1,TC</w:t>
+                              </w:r>
+                              <w:proofErr w:type="gramEnd"/>
+                              <w:r>
+                                <w:rPr>
+                                  <w:rFonts w:ascii="Courier New" w:eastAsia="Calibri" w:hAnsi="Courier New" w:cs="Courier New"/>
+                                  <w:b/>
+                                  <w:bCs/>
+                                </w:rPr>
+                                <w:t>3]</w:t>
                               </w:r>
                             </w:p>
                           </w:txbxContent>
@@ -9348,7 +9814,25 @@
                                   <w:b/>
                                   <w:bCs/>
                                 </w:rPr>
-                                <w:t>ECALL[T1,TC3]</w:t>
+                                <w:t>ECALL[T</w:t>
+                              </w:r>
+                              <w:proofErr w:type="gramStart"/>
+                              <w:r>
+                                <w:rPr>
+                                  <w:rFonts w:ascii="Courier New" w:eastAsia="Calibri" w:hAnsi="Courier New" w:cs="Courier New"/>
+                                  <w:b/>
+                                  <w:bCs/>
+                                </w:rPr>
+                                <w:t>1,TC</w:t>
+                              </w:r>
+                              <w:proofErr w:type="gramEnd"/>
+                              <w:r>
+                                <w:rPr>
+                                  <w:rFonts w:ascii="Courier New" w:eastAsia="Calibri" w:hAnsi="Courier New" w:cs="Courier New"/>
+                                  <w:b/>
+                                  <w:bCs/>
+                                </w:rPr>
+                                <w:t>3]</w:t>
                               </w:r>
                             </w:p>
                           </w:txbxContent>
@@ -9422,13 +9906,23 @@
                                 <w:spacing w:before="0" w:beforeAutospacing="0" w:after="120" w:afterAutospacing="0" w:line="276" w:lineRule="auto"/>
                                 <w:jc w:val="both"/>
                               </w:pPr>
+                              <w:proofErr w:type="gramStart"/>
                               <w:r>
                                 <w:rPr>
                                   <w:rFonts w:ascii="Courier New" w:eastAsia="Calibri" w:hAnsi="Courier New" w:cs="Courier New"/>
                                   <w:b/>
                                   <w:bCs/>
                                 </w:rPr>
-                                <w:t>h()</w:t>
+                                <w:t>h(</w:t>
+                              </w:r>
+                              <w:proofErr w:type="gramEnd"/>
+                              <w:r>
+                                <w:rPr>
+                                  <w:rFonts w:ascii="Courier New" w:eastAsia="Calibri" w:hAnsi="Courier New" w:cs="Courier New"/>
+                                  <w:b/>
+                                  <w:bCs/>
+                                </w:rPr>
+                                <w:t>)</w:t>
                               </w:r>
                             </w:p>
                           </w:txbxContent>
@@ -9470,7 +9964,25 @@
                                   <w:b/>
                                   <w:bCs/>
                                 </w:rPr>
-                                <w:t>ORET[T1,TC3]</w:t>
+                                <w:t>ORET[T</w:t>
+                              </w:r>
+                              <w:proofErr w:type="gramStart"/>
+                              <w:r>
+                                <w:rPr>
+                                  <w:rFonts w:ascii="Courier New" w:eastAsia="Calibri" w:hAnsi="Courier New" w:cs="Courier New"/>
+                                  <w:b/>
+                                  <w:bCs/>
+                                </w:rPr>
+                                <w:t>1,TC</w:t>
+                              </w:r>
+                              <w:proofErr w:type="gramEnd"/>
+                              <w:r>
+                                <w:rPr>
+                                  <w:rFonts w:ascii="Courier New" w:eastAsia="Calibri" w:hAnsi="Courier New" w:cs="Courier New"/>
+                                  <w:b/>
+                                  <w:bCs/>
+                                </w:rPr>
+                                <w:t>3]</w:t>
                               </w:r>
                             </w:p>
                           </w:txbxContent>
@@ -9547,7 +10059,25 @@
                                   <w:b/>
                                   <w:bCs/>
                                 </w:rPr>
-                                <w:t>ERET[T1,TC3]</w:t>
+                                <w:t>ERET[T</w:t>
+                              </w:r>
+                              <w:proofErr w:type="gramStart"/>
+                              <w:r>
+                                <w:rPr>
+                                  <w:rFonts w:ascii="Courier New" w:eastAsia="Calibri" w:hAnsi="Courier New" w:cs="Courier New"/>
+                                  <w:b/>
+                                  <w:bCs/>
+                                </w:rPr>
+                                <w:t>1,TC</w:t>
+                              </w:r>
+                              <w:proofErr w:type="gramEnd"/>
+                              <w:r>
+                                <w:rPr>
+                                  <w:rFonts w:ascii="Courier New" w:eastAsia="Calibri" w:hAnsi="Courier New" w:cs="Courier New"/>
+                                  <w:b/>
+                                  <w:bCs/>
+                                </w:rPr>
+                                <w:t>3]</w:t>
                               </w:r>
                             </w:p>
                           </w:txbxContent>
@@ -9893,11 +10423,33 @@
       <w:r>
         <w:t xml:space="preserve">Enclaves are created by calling </w:t>
       </w:r>
+      <w:proofErr w:type="spellStart"/>
       <w:r>
         <w:rPr>
           <w:b/>
         </w:rPr>
-        <w:t>OE_CreateEnclave(),</w:t>
+        <w:t>OE_</w:t>
+      </w:r>
+      <w:proofErr w:type="gramStart"/>
+      <w:r>
+        <w:rPr>
+          <w:b/>
+        </w:rPr>
+        <w:t>CreateEnclave</w:t>
+      </w:r>
+      <w:proofErr w:type="spellEnd"/>
+      <w:r>
+        <w:rPr>
+          <w:b/>
+        </w:rPr>
+        <w:t>(</w:t>
+      </w:r>
+      <w:proofErr w:type="gramEnd"/>
+      <w:r>
+        <w:rPr>
+          <w:b/>
+        </w:rPr>
+        <w:t>),</w:t>
       </w:r>
       <w:r>
         <w:t xml:space="preserve"> defined as follows.</w:t>
@@ -9948,12 +10500,14 @@
       <w:r>
         <w:t xml:space="preserve"> output parameter is an opaque pointer to an internally defined structure. The </w:t>
       </w:r>
+      <w:proofErr w:type="spellStart"/>
       <w:r>
         <w:rPr>
           <w:b/>
         </w:rPr>
         <w:t>OE_Enclave</w:t>
       </w:r>
+      <w:proofErr w:type="spellEnd"/>
       <w:r>
         <w:t xml:space="preserve"> structure maint</w:t>
       </w:r>
@@ -10056,29 +10610,81 @@
         <w:lastRenderedPageBreak/>
         <w:t xml:space="preserve">To call into an enclave, one either calls </w:t>
       </w:r>
+      <w:proofErr w:type="spellStart"/>
       <w:r>
         <w:rPr>
           <w:b/>
         </w:rPr>
-        <w:t>OE_CallEnclave()</w:t>
-      </w:r>
-      <w:r>
-        <w:t xml:space="preserve"> or the low-level function </w:t>
-      </w:r>
+        <w:t>OE_</w:t>
+      </w:r>
+      <w:proofErr w:type="gramStart"/>
       <w:r>
         <w:rPr>
           <w:b/>
         </w:rPr>
-        <w:t>OE_ECall()</w:t>
-      </w:r>
-      <w:r>
-        <w:t xml:space="preserve">. For example, </w:t>
-      </w:r>
+        <w:t>CallEnclave</w:t>
+      </w:r>
+      <w:proofErr w:type="spellEnd"/>
       <w:r>
         <w:rPr>
           <w:b/>
         </w:rPr>
-        <w:t>OE_CallEnclave()</w:t>
+        <w:t>(</w:t>
+      </w:r>
+      <w:proofErr w:type="gramEnd"/>
+      <w:r>
+        <w:rPr>
+          <w:b/>
+        </w:rPr>
+        <w:t>)</w:t>
+      </w:r>
+      <w:r>
+        <w:t xml:space="preserve"> or the low-level function </w:t>
+      </w:r>
+      <w:proofErr w:type="spellStart"/>
+      <w:r>
+        <w:rPr>
+          <w:b/>
+        </w:rPr>
+        <w:t>OE_ECall</w:t>
+      </w:r>
+      <w:proofErr w:type="spellEnd"/>
+      <w:r>
+        <w:rPr>
+          <w:b/>
+        </w:rPr>
+        <w:t>()</w:t>
+      </w:r>
+      <w:r>
+        <w:t xml:space="preserve">. For example, </w:t>
+      </w:r>
+      <w:proofErr w:type="spellStart"/>
+      <w:r>
+        <w:rPr>
+          <w:b/>
+        </w:rPr>
+        <w:t>OE_</w:t>
+      </w:r>
+      <w:proofErr w:type="gramStart"/>
+      <w:r>
+        <w:rPr>
+          <w:b/>
+        </w:rPr>
+        <w:t>CallEnclave</w:t>
+      </w:r>
+      <w:proofErr w:type="spellEnd"/>
+      <w:r>
+        <w:rPr>
+          <w:b/>
+        </w:rPr>
+        <w:t>(</w:t>
+      </w:r>
+      <w:proofErr w:type="gramEnd"/>
+      <w:r>
+        <w:rPr>
+          <w:b/>
+        </w:rPr>
+        <w:t>)</w:t>
       </w:r>
       <w:r>
         <w:t xml:space="preserve"> is defined below.</w:t>
@@ -10132,12 +10738,14 @@
       <w:r>
         <w:t xml:space="preserve">Searches the ECALL array for a function named </w:t>
       </w:r>
+      <w:proofErr w:type="spellStart"/>
       <w:r>
         <w:rPr>
           <w:b/>
         </w:rPr>
         <w:t>func</w:t>
       </w:r>
+      <w:proofErr w:type="spellEnd"/>
       <w:r>
         <w:t>.</w:t>
       </w:r>
@@ -10153,12 +10761,14 @@
       <w:r>
         <w:t xml:space="preserve">If found, it initializes the fields of an </w:t>
       </w:r>
+      <w:proofErr w:type="spellStart"/>
       <w:r>
         <w:rPr>
           <w:b/>
         </w:rPr>
         <w:t>OE_CallEnclaveArgs</w:t>
       </w:r>
+      <w:proofErr w:type="spellEnd"/>
       <w:r>
         <w:t xml:space="preserve"> structure as follows:</w:t>
       </w:r>
@@ -10171,6 +10781,7 @@
           <w:numId w:val="23"/>
         </w:numPr>
       </w:pPr>
+      <w:proofErr w:type="spellStart"/>
       <w:r>
         <w:rPr>
           <w:b/>
@@ -10186,6 +10797,7 @@
         </w:rPr>
         <w:t>vaddr</w:t>
       </w:r>
+      <w:proofErr w:type="spellEnd"/>
       <w:r>
         <w:t>—the virtual address of the enclave ECALL function</w:t>
       </w:r>
@@ -10198,6 +10810,7 @@
           <w:numId w:val="23"/>
         </w:numPr>
       </w:pPr>
+      <w:proofErr w:type="spellStart"/>
       <w:r>
         <w:rPr>
           <w:b/>
@@ -10213,6 +10826,7 @@
         </w:rPr>
         <w:t>func</w:t>
       </w:r>
+      <w:proofErr w:type="spellEnd"/>
       <w:r>
         <w:t>—the function number of the enclave ECALL function</w:t>
       </w:r>
@@ -10225,6 +10839,7 @@
           <w:numId w:val="23"/>
         </w:numPr>
       </w:pPr>
+      <w:proofErr w:type="spellStart"/>
       <w:r>
         <w:rPr>
           <w:b/>
@@ -10240,23 +10855,48 @@
         </w:rPr>
         <w:t>args</w:t>
       </w:r>
+      <w:proofErr w:type="spellEnd"/>
       <w:r>
         <w:t xml:space="preserve">—the </w:t>
       </w:r>
+      <w:proofErr w:type="spellStart"/>
       <w:r>
         <w:rPr>
           <w:b/>
         </w:rPr>
         <w:t>args</w:t>
       </w:r>
+      <w:proofErr w:type="spellEnd"/>
       <w:r>
         <w:t xml:space="preserve"> parameter to </w:t>
       </w:r>
+      <w:proofErr w:type="spellStart"/>
       <w:r>
         <w:rPr>
           <w:b/>
         </w:rPr>
-        <w:t>OE_CallEnclave()</w:t>
+        <w:t>OE_</w:t>
+      </w:r>
+      <w:proofErr w:type="gramStart"/>
+      <w:r>
+        <w:rPr>
+          <w:b/>
+        </w:rPr>
+        <w:t>CallEnclave</w:t>
+      </w:r>
+      <w:proofErr w:type="spellEnd"/>
+      <w:r>
+        <w:rPr>
+          <w:b/>
+        </w:rPr>
+        <w:t>(</w:t>
+      </w:r>
+      <w:proofErr w:type="gramEnd"/>
+      <w:r>
+        <w:rPr>
+          <w:b/>
+        </w:rPr>
+        <w:t>)</w:t>
       </w:r>
     </w:p>
     <w:p>
@@ -10270,11 +10910,33 @@
       <w:r>
         <w:t xml:space="preserve">Calls </w:t>
       </w:r>
+      <w:proofErr w:type="spellStart"/>
       <w:r>
         <w:rPr>
           <w:b/>
         </w:rPr>
-        <w:t>OE_ECall()</w:t>
+        <w:t>OE_</w:t>
+      </w:r>
+      <w:proofErr w:type="gramStart"/>
+      <w:r>
+        <w:rPr>
+          <w:b/>
+        </w:rPr>
+        <w:t>ECall</w:t>
+      </w:r>
+      <w:proofErr w:type="spellEnd"/>
+      <w:r>
+        <w:rPr>
+          <w:b/>
+        </w:rPr>
+        <w:t>(</w:t>
+      </w:r>
+      <w:proofErr w:type="gramEnd"/>
+      <w:r>
+        <w:rPr>
+          <w:b/>
+        </w:rPr>
+        <w:t>)</w:t>
       </w:r>
       <w:r>
         <w:t xml:space="preserve"> with these arguments:</w:t>
@@ -10297,11 +10959,33 @@
       <w:r>
         <w:t xml:space="preserve">—same as the enclave argument passed to </w:t>
       </w:r>
+      <w:proofErr w:type="spellStart"/>
       <w:r>
         <w:rPr>
           <w:b/>
         </w:rPr>
-        <w:t>OE_CallEnclave()</w:t>
+        <w:t>OE_</w:t>
+      </w:r>
+      <w:proofErr w:type="gramStart"/>
+      <w:r>
+        <w:rPr>
+          <w:b/>
+        </w:rPr>
+        <w:t>CallEnclave</w:t>
+      </w:r>
+      <w:proofErr w:type="spellEnd"/>
+      <w:r>
+        <w:rPr>
+          <w:b/>
+        </w:rPr>
+        <w:t>(</w:t>
+      </w:r>
+      <w:proofErr w:type="gramEnd"/>
+      <w:r>
+        <w:rPr>
+          <w:b/>
+        </w:rPr>
+        <w:t>)</w:t>
       </w:r>
     </w:p>
     <w:p>
@@ -10312,12 +10996,14 @@
           <w:numId w:val="23"/>
         </w:numPr>
       </w:pPr>
+      <w:proofErr w:type="spellStart"/>
       <w:r>
         <w:rPr>
           <w:b/>
         </w:rPr>
         <w:t>func</w:t>
       </w:r>
+      <w:proofErr w:type="spellEnd"/>
       <w:r>
         <w:t xml:space="preserve">—the predefined </w:t>
       </w:r>
@@ -10339,21 +11025,25 @@
           <w:numId w:val="23"/>
         </w:numPr>
       </w:pPr>
+      <w:proofErr w:type="spellStart"/>
       <w:r>
         <w:rPr>
           <w:b/>
         </w:rPr>
         <w:t>args</w:t>
       </w:r>
+      <w:proofErr w:type="spellEnd"/>
       <w:r>
         <w:t xml:space="preserve">—the </w:t>
       </w:r>
+      <w:proofErr w:type="spellStart"/>
       <w:r>
         <w:rPr>
           <w:b/>
         </w:rPr>
         <w:t>OE_CallEnclaveArgs</w:t>
       </w:r>
+      <w:proofErr w:type="spellEnd"/>
       <w:r>
         <w:t xml:space="preserve"> structure initialized above</w:t>
       </w:r>
@@ -10366,11 +11056,33 @@
           <w:numId w:val="23"/>
         </w:numPr>
       </w:pPr>
+      <w:proofErr w:type="spellStart"/>
       <w:r>
         <w:rPr>
           <w:b/>
         </w:rPr>
-        <w:t>OE_ECall()</w:t>
+        <w:t>OE_</w:t>
+      </w:r>
+      <w:proofErr w:type="gramStart"/>
+      <w:r>
+        <w:rPr>
+          <w:b/>
+        </w:rPr>
+        <w:t>ECall</w:t>
+      </w:r>
+      <w:proofErr w:type="spellEnd"/>
+      <w:r>
+        <w:rPr>
+          <w:b/>
+        </w:rPr>
+        <w:t>(</w:t>
+      </w:r>
+      <w:proofErr w:type="gramEnd"/>
+      <w:r>
+        <w:rPr>
+          <w:b/>
+        </w:rPr>
+        <w:t>)</w:t>
       </w:r>
       <w:r>
         <w:t xml:space="preserve"> </w:t>
@@ -10443,11 +11155,33 @@
       <w:r>
         <w:t xml:space="preserve">If </w:t>
       </w:r>
+      <w:proofErr w:type="spellStart"/>
       <w:r>
         <w:rPr>
           <w:b/>
         </w:rPr>
-        <w:t>OE_ECall()</w:t>
+        <w:t>OE_</w:t>
+      </w:r>
+      <w:proofErr w:type="gramStart"/>
+      <w:r>
+        <w:rPr>
+          <w:b/>
+        </w:rPr>
+        <w:t>ECall</w:t>
+      </w:r>
+      <w:proofErr w:type="spellEnd"/>
+      <w:r>
+        <w:rPr>
+          <w:b/>
+        </w:rPr>
+        <w:t>(</w:t>
+      </w:r>
+      <w:proofErr w:type="gramEnd"/>
+      <w:r>
+        <w:rPr>
+          <w:b/>
+        </w:rPr>
+        <w:t>)</w:t>
       </w:r>
       <w:r>
         <w:t xml:space="preserve"> finds an available thread context, it marks it as busy, else it </w:t>
@@ -10467,40 +11201,84 @@
       <w:r>
         <w:t xml:space="preserve">When the ECALL returns, </w:t>
       </w:r>
+      <w:proofErr w:type="spellStart"/>
       <w:r>
         <w:rPr>
           <w:b/>
         </w:rPr>
-        <w:t>OE_ECall()</w:t>
-      </w:r>
-      <w:r>
-        <w:t xml:space="preserve"> releases the thread c</w:t>
-      </w:r>
-      <w:r>
-        <w:t>ontext, clearing the busy flag.</w:t>
-      </w:r>
-    </w:p>
-    <w:p>
-      <w:r>
-        <w:t xml:space="preserve">If the enclave </w:t>
-      </w:r>
-      <w:r>
-        <w:t>performs</w:t>
-      </w:r>
-      <w:r>
-        <w:t xml:space="preserve"> an OCALL</w:t>
-      </w:r>
-      <w:r>
-        <w:t xml:space="preserve"> before</w:t>
-      </w:r>
-      <w:r>
-        <w:t xml:space="preserve"> </w:t>
-      </w:r>
+        <w:t>OE_</w:t>
+      </w:r>
+      <w:proofErr w:type="gramStart"/>
       <w:r>
         <w:rPr>
           <w:b/>
         </w:rPr>
-        <w:t>OE_ECall()</w:t>
+        <w:t>ECall</w:t>
+      </w:r>
+      <w:proofErr w:type="spellEnd"/>
+      <w:r>
+        <w:rPr>
+          <w:b/>
+        </w:rPr>
+        <w:t>(</w:t>
+      </w:r>
+      <w:proofErr w:type="gramEnd"/>
+      <w:r>
+        <w:rPr>
+          <w:b/>
+        </w:rPr>
+        <w:t>)</w:t>
+      </w:r>
+      <w:r>
+        <w:t xml:space="preserve"> releases the thread c</w:t>
+      </w:r>
+      <w:r>
+        <w:t>ontext, clearing the busy flag.</w:t>
+      </w:r>
+    </w:p>
+    <w:p>
+      <w:r>
+        <w:t xml:space="preserve">If the enclave </w:t>
+      </w:r>
+      <w:r>
+        <w:t>performs</w:t>
+      </w:r>
+      <w:r>
+        <w:t xml:space="preserve"> an OCALL</w:t>
+      </w:r>
+      <w:r>
+        <w:t xml:space="preserve"> before</w:t>
+      </w:r>
+      <w:r>
+        <w:t xml:space="preserve"> </w:t>
+      </w:r>
+      <w:proofErr w:type="spellStart"/>
+      <w:r>
+        <w:rPr>
+          <w:b/>
+        </w:rPr>
+        <w:t>OE_</w:t>
+      </w:r>
+      <w:proofErr w:type="gramStart"/>
+      <w:r>
+        <w:rPr>
+          <w:b/>
+        </w:rPr>
+        <w:t>ECall</w:t>
+      </w:r>
+      <w:proofErr w:type="spellEnd"/>
+      <w:r>
+        <w:rPr>
+          <w:b/>
+        </w:rPr>
+        <w:t>(</w:t>
+      </w:r>
+      <w:proofErr w:type="gramEnd"/>
+      <w:r>
+        <w:rPr>
+          <w:b/>
+        </w:rPr>
+        <w:t>)</w:t>
       </w:r>
       <w:r>
         <w:t xml:space="preserve"> </w:t>
@@ -11760,12 +12538,14 @@
                                 <w:spacing w:before="0" w:beforeAutospacing="0" w:after="120" w:afterAutospacing="0" w:line="276" w:lineRule="auto"/>
                                 <w:jc w:val="center"/>
                               </w:pPr>
+                              <w:proofErr w:type="spellStart"/>
                               <w:r>
                                 <w:rPr>
                                   <w:rFonts w:ascii="Calibri" w:eastAsia="Calibri" w:hAnsi="Calibri"/>
                                 </w:rPr>
                                 <w:t>GetLaunchToken</w:t>
                               </w:r>
+                              <w:proofErr w:type="spellEnd"/>
                             </w:p>
                           </w:txbxContent>
                         </wps:txbx>
@@ -12448,12 +13228,14 @@
       <w:r>
         <w:t xml:space="preserve">The Intel® SGX driver is an </w:t>
       </w:r>
+      <w:proofErr w:type="spellStart"/>
       <w:r>
         <w:rPr>
           <w:b/>
         </w:rPr>
         <w:t>ioctl</w:t>
       </w:r>
+      <w:proofErr w:type="spellEnd"/>
       <w:r>
         <w:t xml:space="preserve"> driver that defines </w:t>
       </w:r>
@@ -14400,7 +15182,20 @@
         <w:t>The Signature Section</w:t>
       </w:r>
       <w:r>
-        <w:t xml:space="preserve"> (.oesig)</w:t>
+        <w:t xml:space="preserve"> </w:t>
+      </w:r>
+      <w:proofErr w:type="gramStart"/>
+      <w:r>
+        <w:t>(.</w:t>
+      </w:r>
+      <w:proofErr w:type="spellStart"/>
+      <w:r>
+        <w:t>oesig</w:t>
+      </w:r>
+      <w:proofErr w:type="spellEnd"/>
+      <w:proofErr w:type="gramEnd"/>
+      <w:r>
+        <w:t>)</w:t>
       </w:r>
       <w:bookmarkEnd w:id="12"/>
     </w:p>
@@ -14409,14 +15204,29 @@
         <w:t xml:space="preserve">The following sections </w:t>
       </w:r>
       <w:r>
-        <w:t xml:space="preserve">refer to information obtained from the image file’s signature section (.oesig), which the </w:t>
-      </w:r>
+        <w:t xml:space="preserve">refer to information obtained from the image file’s signature section </w:t>
+      </w:r>
+      <w:proofErr w:type="gramStart"/>
+      <w:r>
+        <w:t>(.</w:t>
+      </w:r>
+      <w:proofErr w:type="spellStart"/>
+      <w:r>
+        <w:t>oesig</w:t>
+      </w:r>
+      <w:proofErr w:type="spellEnd"/>
+      <w:proofErr w:type="gramEnd"/>
+      <w:r>
+        <w:t xml:space="preserve">), which the </w:t>
+      </w:r>
+      <w:proofErr w:type="spellStart"/>
       <w:r>
         <w:rPr>
           <w:b/>
         </w:rPr>
         <w:t>oesign</w:t>
       </w:r>
+      <w:proofErr w:type="spellEnd"/>
       <w:r>
         <w:t xml:space="preserve"> utility injects into the image file </w:t>
       </w:r>
@@ -14515,12 +15325,14 @@
       <w:r>
         <w:t xml:space="preserve"> (which specifies the number of heap pages, the number of stack pages, and the number of TCSs) and </w:t>
       </w:r>
+      <w:proofErr w:type="spellStart"/>
       <w:r>
         <w:rPr>
           <w:b/>
         </w:rPr>
         <w:t>sigstruct</w:t>
       </w:r>
+      <w:proofErr w:type="spellEnd"/>
       <w:r>
         <w:t xml:space="preserve"> (which contains the digital signature formed over certain pages of the image).</w:t>
       </w:r>
@@ -14551,11 +15363,33 @@
       <w:r>
         <w:t xml:space="preserve"> </w:t>
       </w:r>
+      <w:proofErr w:type="spellStart"/>
       <w:r>
         <w:rPr>
           <w:b/>
         </w:rPr>
-        <w:t>OE_Main()</w:t>
+        <w:t>OE_</w:t>
+      </w:r>
+      <w:proofErr w:type="gramStart"/>
+      <w:r>
+        <w:rPr>
+          <w:b/>
+        </w:rPr>
+        <w:t>Main</w:t>
+      </w:r>
+      <w:proofErr w:type="spellEnd"/>
+      <w:r>
+        <w:rPr>
+          <w:b/>
+        </w:rPr>
+        <w:t>(</w:t>
+      </w:r>
+      <w:proofErr w:type="gramEnd"/>
+      <w:r>
+        <w:rPr>
+          <w:b/>
+        </w:rPr>
+        <w:t>)</w:t>
       </w:r>
       <w:r>
         <w:t xml:space="preserve"> function.</w:t>
@@ -14697,8 +15531,13 @@
           </w:tcPr>
           <w:p>
             <w:r>
-              <w:t>__oe_baseRelocPage</w:t>
-            </w:r>
+              <w:t>__</w:t>
+            </w:r>
+            <w:proofErr w:type="spellStart"/>
+            <w:r>
+              <w:t>oe_baseRelocPage</w:t>
+            </w:r>
+            <w:proofErr w:type="spellEnd"/>
           </w:p>
         </w:tc>
         <w:tc>
@@ -14719,8 +15558,13 @@
           </w:tcPr>
           <w:p>
             <w:r>
-              <w:t>__oe_numRelocPages</w:t>
-            </w:r>
+              <w:t>__</w:t>
+            </w:r>
+            <w:proofErr w:type="spellStart"/>
+            <w:r>
+              <w:t>oe_numRelocPages</w:t>
+            </w:r>
+            <w:proofErr w:type="spellEnd"/>
           </w:p>
         </w:tc>
         <w:tc>
@@ -14744,8 +15588,13 @@
           </w:tcPr>
           <w:p>
             <w:r>
-              <w:t>__oe_baseECallPage</w:t>
-            </w:r>
+              <w:t>__</w:t>
+            </w:r>
+            <w:proofErr w:type="spellStart"/>
+            <w:r>
+              <w:t>oe_baseECallPage</w:t>
+            </w:r>
+            <w:proofErr w:type="spellEnd"/>
           </w:p>
         </w:tc>
         <w:tc>
@@ -14766,8 +15615,13 @@
           </w:tcPr>
           <w:p>
             <w:r>
-              <w:t>__oe_numECallPages</w:t>
-            </w:r>
+              <w:t>__</w:t>
+            </w:r>
+            <w:proofErr w:type="spellStart"/>
+            <w:r>
+              <w:t>oe_numECallPages</w:t>
+            </w:r>
+            <w:proofErr w:type="spellEnd"/>
           </w:p>
         </w:tc>
         <w:tc>
@@ -14788,8 +15642,13 @@
           </w:tcPr>
           <w:p>
             <w:r>
-              <w:t>__oe_baseHeapPage</w:t>
-            </w:r>
+              <w:t>__</w:t>
+            </w:r>
+            <w:proofErr w:type="spellStart"/>
+            <w:r>
+              <w:t>oe_baseHeapPage</w:t>
+            </w:r>
+            <w:proofErr w:type="spellEnd"/>
           </w:p>
         </w:tc>
         <w:tc>
@@ -14810,7 +15669,11 @@
           </w:tcPr>
           <w:p>
             <w:r>
-              <w:t>__oe_num</w:t>
+              <w:t>__</w:t>
+            </w:r>
+            <w:proofErr w:type="spellStart"/>
+            <w:r>
+              <w:t>oe_num</w:t>
             </w:r>
             <w:r>
               <w:t>Heap</w:t>
@@ -14818,6 +15681,7 @@
             <w:r>
               <w:t>Pages</w:t>
             </w:r>
+            <w:proofErr w:type="spellEnd"/>
           </w:p>
         </w:tc>
         <w:tc>
@@ -14826,7 +15690,20 @@
           </w:tcPr>
           <w:p>
             <w:r>
-              <w:t>Total number of heap pages (obtained from .oesig section)</w:t>
+              <w:t xml:space="preserve">Total number of heap pages (obtained </w:t>
+            </w:r>
+            <w:proofErr w:type="gramStart"/>
+            <w:r>
+              <w:t>from .</w:t>
+            </w:r>
+            <w:proofErr w:type="spellStart"/>
+            <w:r>
+              <w:t>oesig</w:t>
+            </w:r>
+            <w:proofErr w:type="spellEnd"/>
+            <w:proofErr w:type="gramEnd"/>
+            <w:r>
+              <w:t xml:space="preserve"> section)</w:t>
             </w:r>
           </w:p>
         </w:tc>
@@ -14838,8 +15715,13 @@
           </w:tcPr>
           <w:p>
             <w:r>
-              <w:t>__oe_numPages</w:t>
-            </w:r>
+              <w:t>__</w:t>
+            </w:r>
+            <w:proofErr w:type="spellStart"/>
+            <w:r>
+              <w:t>oe_numPages</w:t>
+            </w:r>
+            <w:proofErr w:type="spellEnd"/>
           </w:p>
         </w:tc>
         <w:tc>
@@ -14860,8 +15742,13 @@
           </w:tcPr>
           <w:p>
             <w:r>
-              <w:t>__oe_virtualBaseAddr</w:t>
-            </w:r>
+              <w:t>__</w:t>
+            </w:r>
+            <w:proofErr w:type="spellStart"/>
+            <w:r>
+              <w:t>oe_virtualBaseAddr</w:t>
+            </w:r>
+            <w:proofErr w:type="spellEnd"/>
           </w:p>
         </w:tc>
         <w:tc>
@@ -14873,8 +15760,13 @@
               <w:t xml:space="preserve">Virtual address of the </w:t>
             </w:r>
             <w:r>
-              <w:t>__oe_virtualBaseAddr</w:t>
-            </w:r>
+              <w:t>__</w:t>
+            </w:r>
+            <w:proofErr w:type="spellStart"/>
+            <w:r>
+              <w:t>oe_virtualBaseAddr</w:t>
+            </w:r>
+            <w:proofErr w:type="spellEnd"/>
             <w:r>
               <w:t xml:space="preserve"> variable itself</w:t>
             </w:r>
@@ -14930,8 +15822,16 @@
         <w:rPr>
           <w:b/>
         </w:rPr>
-        <w:t>__oe_virtualBaseAddr</w:t>
-      </w:r>
+        <w:t>__</w:t>
+      </w:r>
+      <w:proofErr w:type="spellStart"/>
+      <w:r>
+        <w:rPr>
+          <w:b/>
+        </w:rPr>
+        <w:t>oe_virtualBaseAddr</w:t>
+      </w:r>
+      <w:proofErr w:type="spellEnd"/>
       <w:r>
         <w:t xml:space="preserve"> is the virtual address of the variable itself. The real base address of the enclave can be obtained by subtracting this value from the address of the variable itself. For example:</w:t>
       </w:r>
@@ -15104,11 +16004,19 @@
                 <w:b/>
               </w:rPr>
             </w:pPr>
+            <w:proofErr w:type="spellStart"/>
             <w:r>
               <w:rPr>
                 <w:b/>
               </w:rPr>
-              <w:t xml:space="preserve">OE_Reloc </w:t>
+              <w:t>OE_Reloc</w:t>
+            </w:r>
+            <w:proofErr w:type="spellEnd"/>
+            <w:r>
+              <w:rPr>
+                <w:b/>
+              </w:rPr>
+              <w:t xml:space="preserve"> </w:t>
             </w:r>
             <w:r>
               <w:rPr>
@@ -15328,12 +16236,14 @@
       <w:r>
         <w:t xml:space="preserve"> of the function. The function number is an index into the </w:t>
       </w:r>
+      <w:proofErr w:type="spellStart"/>
       <w:r>
         <w:rPr>
           <w:b/>
         </w:rPr>
         <w:t>OE_ECallPages.vaddrs</w:t>
       </w:r>
+      <w:proofErr w:type="spellEnd"/>
       <w:r>
         <w:t xml:space="preserve"> array. The enclave checks that this index is within bounds and if so obtains the virtual address from the array. Then the enclave checks that the virtual address passed by the host matches the virtual address obtained from the array. If all checks are valid, the enclave adds the virtual address to the enclave’s base address to obtain and call the function.</w:t>
       </w:r>
@@ -16634,14 +17544,29 @@
       <w:r>
         <w:t xml:space="preserve">Each TCS has its own stack pages. The number of stack pages per TCS is determined during enclave signing (using the </w:t>
       </w:r>
+      <w:proofErr w:type="spellStart"/>
       <w:r>
         <w:rPr>
           <w:b/>
         </w:rPr>
         <w:t>eisign</w:t>
       </w:r>
-      <w:r>
-        <w:t xml:space="preserve"> tool). The enclave creation code reads this information from the signature section (.oesig) of the enclave image file.</w:t>
+      <w:proofErr w:type="spellEnd"/>
+      <w:r>
+        <w:t xml:space="preserve"> tool). The enclave creation code reads this information from the signature section </w:t>
+      </w:r>
+      <w:proofErr w:type="gramStart"/>
+      <w:r>
+        <w:t>(.</w:t>
+      </w:r>
+      <w:proofErr w:type="spellStart"/>
+      <w:r>
+        <w:t>oesig</w:t>
+      </w:r>
+      <w:proofErr w:type="spellEnd"/>
+      <w:proofErr w:type="gramEnd"/>
+      <w:r>
+        <w:t>) of the enclave image file.</w:t>
       </w:r>
       <w:r>
         <w:t xml:space="preserve"> These pages are zero-filled pages.</w:t>
@@ -16810,8 +17735,13 @@
           <w:p>
             <w:r>
               <w:lastRenderedPageBreak/>
-              <w:t>oe_uint64_t ossa</w:t>
-            </w:r>
+              <w:t xml:space="preserve">oe_uint64_t </w:t>
+            </w:r>
+            <w:proofErr w:type="spellStart"/>
+            <w:r>
+              <w:t>ossa</w:t>
+            </w:r>
+            <w:proofErr w:type="spellEnd"/>
           </w:p>
         </w:tc>
         <w:tc>
@@ -16845,8 +17775,13 @@
           </w:tcPr>
           <w:p>
             <w:r>
-              <w:t>oe_uint32_t cssa</w:t>
-            </w:r>
+              <w:t xml:space="preserve">oe_uint32_t </w:t>
+            </w:r>
+            <w:proofErr w:type="spellStart"/>
+            <w:r>
+              <w:t>cssa</w:t>
+            </w:r>
+            <w:proofErr w:type="spellEnd"/>
           </w:p>
         </w:tc>
         <w:tc>
@@ -16880,8 +17815,13 @@
           </w:tcPr>
           <w:p>
             <w:r>
-              <w:t>oe_uint32_t nssa</w:t>
-            </w:r>
+              <w:t xml:space="preserve">oe_uint32_t </w:t>
+            </w:r>
+            <w:proofErr w:type="spellStart"/>
+            <w:r>
+              <w:t>nssa</w:t>
+            </w:r>
+            <w:proofErr w:type="spellEnd"/>
           </w:p>
         </w:tc>
         <w:tc>
@@ -16915,8 +17855,13 @@
           </w:tcPr>
           <w:p>
             <w:r>
-              <w:t>oe_uint64_t oentry</w:t>
-            </w:r>
+              <w:t xml:space="preserve">oe_uint64_t </w:t>
+            </w:r>
+            <w:proofErr w:type="spellStart"/>
+            <w:r>
+              <w:t>oentry</w:t>
+            </w:r>
+            <w:proofErr w:type="spellEnd"/>
           </w:p>
         </w:tc>
         <w:tc>
@@ -16938,7 +17883,23 @@
           </w:tcPr>
           <w:p>
             <w:r>
-              <w:t>Virtual address of the entry point: OE_Main()</w:t>
+              <w:t xml:space="preserve">Virtual address of the entry point: </w:t>
+            </w:r>
+            <w:proofErr w:type="spellStart"/>
+            <w:r>
+              <w:t>OE_</w:t>
+            </w:r>
+            <w:proofErr w:type="gramStart"/>
+            <w:r>
+              <w:t>Main</w:t>
+            </w:r>
+            <w:proofErr w:type="spellEnd"/>
+            <w:r>
+              <w:t>(</w:t>
+            </w:r>
+            <w:proofErr w:type="gramEnd"/>
+            <w:r>
+              <w:t>)</w:t>
             </w:r>
           </w:p>
         </w:tc>
@@ -16950,8 +17911,13 @@
           </w:tcPr>
           <w:p>
             <w:r>
-              <w:t>oe_uint64_t aep</w:t>
-            </w:r>
+              <w:t xml:space="preserve">oe_uint64_t </w:t>
+            </w:r>
+            <w:proofErr w:type="spellStart"/>
+            <w:r>
+              <w:t>aep</w:t>
+            </w:r>
+            <w:proofErr w:type="spellEnd"/>
           </w:p>
         </w:tc>
         <w:tc>
@@ -16985,8 +17951,13 @@
           </w:tcPr>
           <w:p>
             <w:r>
-              <w:t>oe_uint64_t fsbase</w:t>
-            </w:r>
+              <w:t xml:space="preserve">oe_uint64_t </w:t>
+            </w:r>
+            <w:proofErr w:type="spellStart"/>
+            <w:r>
+              <w:t>fsbase</w:t>
+            </w:r>
+            <w:proofErr w:type="spellEnd"/>
           </w:p>
         </w:tc>
         <w:tc>
@@ -17020,8 +17991,13 @@
           </w:tcPr>
           <w:p>
             <w:r>
-              <w:t>oe_uint64_t gsbase</w:t>
-            </w:r>
+              <w:t xml:space="preserve">oe_uint64_t </w:t>
+            </w:r>
+            <w:proofErr w:type="spellStart"/>
+            <w:r>
+              <w:t>gsbase</w:t>
+            </w:r>
+            <w:proofErr w:type="spellEnd"/>
           </w:p>
         </w:tc>
         <w:tc>
@@ -17055,8 +18031,13 @@
           </w:tcPr>
           <w:p>
             <w:r>
-              <w:t>oe_uint32_t fslimit</w:t>
-            </w:r>
+              <w:t xml:space="preserve">oe_uint32_t </w:t>
+            </w:r>
+            <w:proofErr w:type="spellStart"/>
+            <w:r>
+              <w:t>fslimit</w:t>
+            </w:r>
+            <w:proofErr w:type="spellEnd"/>
           </w:p>
         </w:tc>
         <w:tc>
@@ -17086,8 +18067,13 @@
           </w:tcPr>
           <w:p>
             <w:r>
-              <w:t>oe_uint32_t gslimit</w:t>
-            </w:r>
+              <w:t xml:space="preserve">oe_uint32_t </w:t>
+            </w:r>
+            <w:proofErr w:type="spellStart"/>
+            <w:r>
+              <w:t>gslimit</w:t>
+            </w:r>
+            <w:proofErr w:type="spellEnd"/>
           </w:p>
         </w:tc>
         <w:tc>
@@ -17134,12 +18120,14 @@
       <w:r>
         <w:t>) when an exception (or fault) occurs. The hardware stores the current state in the next available SSA (</w:t>
       </w:r>
+      <w:proofErr w:type="spellStart"/>
       <w:r>
         <w:rPr>
           <w:b/>
         </w:rPr>
         <w:t>TCS.cssa</w:t>
       </w:r>
+      <w:proofErr w:type="spellEnd"/>
       <w:r>
         <w:t xml:space="preserve"> + 1) and then exits to the host, invoking the host</w:t>
       </w:r>
@@ -17147,14 +18135,32 @@
         <w:t>’</w:t>
       </w:r>
       <w:r>
-        <w:t xml:space="preserve">s AEP (Asynchronous Exception Procedure). The host may opt to resume enclave execution by executing the ERESUME instruction. If so, then OE_Main() is invoked again, this time with </w:t>
-      </w:r>
+        <w:t xml:space="preserve">s AEP (Asynchronous Exception Procedure). The host may opt to resume enclave execution by executing the ERESUME instruction. If so, then </w:t>
+      </w:r>
+      <w:proofErr w:type="spellStart"/>
+      <w:r>
+        <w:t>OE_</w:t>
+      </w:r>
+      <w:proofErr w:type="gramStart"/>
+      <w:r>
+        <w:t>Main</w:t>
+      </w:r>
+      <w:proofErr w:type="spellEnd"/>
+      <w:r>
+        <w:t>(</w:t>
+      </w:r>
+      <w:proofErr w:type="gramEnd"/>
+      <w:r>
+        <w:t xml:space="preserve">) is invoked again, this time with </w:t>
+      </w:r>
+      <w:proofErr w:type="spellStart"/>
       <w:r>
         <w:rPr>
           <w:b/>
         </w:rPr>
         <w:t>TCS.cssa</w:t>
       </w:r>
+      <w:proofErr w:type="spellEnd"/>
       <w:r>
         <w:t xml:space="preserve"> greater than zero (indicating an exception).</w:t>
       </w:r>
@@ -17202,12 +18208,14 @@
         </w:rPr>
         <w:t>thread data (</w:t>
       </w:r>
+      <w:proofErr w:type="spellStart"/>
       <w:r>
         <w:rPr>
           <w:b/>
         </w:rPr>
         <w:t>OE_ThreadData</w:t>
       </w:r>
+      <w:proofErr w:type="spellEnd"/>
       <w:r>
         <w:rPr>
           <w:b/>
@@ -17255,18 +18263,34 @@
                 <w:b/>
               </w:rPr>
             </w:pPr>
+            <w:proofErr w:type="spellStart"/>
             <w:r>
               <w:rPr>
                 <w:b/>
               </w:rPr>
-              <w:t xml:space="preserve">OE_ThreadData </w:t>
-            </w:r>
+              <w:t>OE_</w:t>
+            </w:r>
+            <w:proofErr w:type="gramStart"/>
             <w:r>
               <w:rPr>
                 <w:b/>
               </w:rPr>
+              <w:t>ThreadData</w:t>
+            </w:r>
+            <w:proofErr w:type="spellEnd"/>
+            <w:r>
+              <w:rPr>
+                <w:b/>
+              </w:rPr>
+              <w:t xml:space="preserve"> </w:t>
+            </w:r>
+            <w:r>
+              <w:rPr>
+                <w:b/>
+              </w:rPr>
               <w:t xml:space="preserve"> Fields</w:t>
             </w:r>
+            <w:proofErr w:type="gramEnd"/>
           </w:p>
         </w:tc>
         <w:tc>
@@ -17295,9 +18319,11 @@
             <w:tcW w:w="2785" w:type="dxa"/>
           </w:tcPr>
           <w:p>
+            <w:proofErr w:type="spellStart"/>
             <w:r>
               <w:t>self_addr</w:t>
             </w:r>
+            <w:proofErr w:type="spellEnd"/>
           </w:p>
         </w:tc>
         <w:tc>
@@ -17317,9 +18343,11 @@
             <w:tcW w:w="2785" w:type="dxa"/>
           </w:tcPr>
           <w:p>
+            <w:proofErr w:type="spellStart"/>
             <w:r>
               <w:t>last_sp</w:t>
             </w:r>
+            <w:proofErr w:type="spellEnd"/>
           </w:p>
         </w:tc>
         <w:tc>
@@ -17408,9 +18436,11 @@
             <w:tcW w:w="2785" w:type="dxa"/>
           </w:tcPr>
           <w:p>
+            <w:proofErr w:type="spellStart"/>
             <w:r>
               <w:t>callsites</w:t>
             </w:r>
+            <w:proofErr w:type="spellEnd"/>
           </w:p>
         </w:tc>
         <w:tc>
@@ -17455,11 +18485,33 @@
         <w:lastRenderedPageBreak/>
         <w:t xml:space="preserve">The address of this structure serves as the current thread identifier, returned by </w:t>
       </w:r>
+      <w:proofErr w:type="spellStart"/>
       <w:r>
         <w:rPr>
           <w:b/>
         </w:rPr>
-        <w:t>OE_ThreadSelf()</w:t>
+        <w:t>OE_</w:t>
+      </w:r>
+      <w:proofErr w:type="gramStart"/>
+      <w:r>
+        <w:rPr>
+          <w:b/>
+        </w:rPr>
+        <w:t>ThreadSelf</w:t>
+      </w:r>
+      <w:proofErr w:type="spellEnd"/>
+      <w:r>
+        <w:rPr>
+          <w:b/>
+        </w:rPr>
+        <w:t>(</w:t>
+      </w:r>
+      <w:proofErr w:type="gramEnd"/>
+      <w:r>
+        <w:rPr>
+          <w:b/>
+        </w:rPr>
+        <w:t>)</w:t>
       </w:r>
       <w:r>
         <w:t>.</w:t>
@@ -17536,11 +18588,21 @@
             <w:tcW w:w="2785" w:type="dxa"/>
           </w:tcPr>
           <w:p>
-            <w:r>
-              <w:t>OE_ThreadKeyCreate</w:t>
-            </w:r>
-            <w:r>
-              <w:t>()</w:t>
+            <w:proofErr w:type="spellStart"/>
+            <w:r>
+              <w:t>OE_</w:t>
+            </w:r>
+            <w:proofErr w:type="gramStart"/>
+            <w:r>
+              <w:t>ThreadKeyCreate</w:t>
+            </w:r>
+            <w:proofErr w:type="spellEnd"/>
+            <w:r>
+              <w:t>(</w:t>
+            </w:r>
+            <w:proofErr w:type="gramEnd"/>
+            <w:r>
+              <w:t>)</w:t>
             </w:r>
           </w:p>
         </w:tc>
@@ -17561,11 +18623,21 @@
             <w:tcW w:w="2785" w:type="dxa"/>
           </w:tcPr>
           <w:p>
-            <w:r>
-              <w:t>OE_ThreadKeyDelete</w:t>
-            </w:r>
-            <w:r>
-              <w:t>()</w:t>
+            <w:proofErr w:type="spellStart"/>
+            <w:r>
+              <w:t>OE_</w:t>
+            </w:r>
+            <w:proofErr w:type="gramStart"/>
+            <w:r>
+              <w:t>ThreadKeyDelete</w:t>
+            </w:r>
+            <w:proofErr w:type="spellEnd"/>
+            <w:r>
+              <w:t>(</w:t>
+            </w:r>
+            <w:proofErr w:type="gramEnd"/>
+            <w:r>
+              <w:t>)</w:t>
             </w:r>
           </w:p>
         </w:tc>
@@ -17586,11 +18658,21 @@
             <w:tcW w:w="2785" w:type="dxa"/>
           </w:tcPr>
           <w:p>
-            <w:r>
-              <w:t>OE_ThreadSetSpecific</w:t>
-            </w:r>
-            <w:r>
-              <w:t>()</w:t>
+            <w:proofErr w:type="spellStart"/>
+            <w:r>
+              <w:t>OE_</w:t>
+            </w:r>
+            <w:proofErr w:type="gramStart"/>
+            <w:r>
+              <w:t>ThreadSetSpecific</w:t>
+            </w:r>
+            <w:proofErr w:type="spellEnd"/>
+            <w:r>
+              <w:t>(</w:t>
+            </w:r>
+            <w:proofErr w:type="gramEnd"/>
+            <w:r>
+              <w:t>)</w:t>
             </w:r>
           </w:p>
         </w:tc>
@@ -17611,14 +18693,24 @@
             <w:tcW w:w="2785" w:type="dxa"/>
           </w:tcPr>
           <w:p>
-            <w:r>
-              <w:t>OE_ThreadG</w:t>
+            <w:proofErr w:type="spellStart"/>
+            <w:r>
+              <w:t>OE_</w:t>
+            </w:r>
+            <w:proofErr w:type="gramStart"/>
+            <w:r>
+              <w:t>ThreadG</w:t>
             </w:r>
             <w:r>
               <w:t>etSpecific</w:t>
             </w:r>
-            <w:r>
-              <w:t>()</w:t>
+            <w:proofErr w:type="spellEnd"/>
+            <w:r>
+              <w:t>(</w:t>
+            </w:r>
+            <w:proofErr w:type="gramEnd"/>
+            <w:r>
+              <w:t>)</w:t>
             </w:r>
           </w:p>
         </w:tc>
@@ -17680,14 +18772,27 @@
         <w:t>signature section into the</w:t>
       </w:r>
       <w:r>
-        <w:t xml:space="preserve"> ELF-64 image file called </w:t>
+        <w:t xml:space="preserve"> ELF-64 image file </w:t>
+      </w:r>
+      <w:proofErr w:type="gramStart"/>
+      <w:r>
+        <w:t xml:space="preserve">called </w:t>
       </w:r>
       <w:r>
         <w:rPr>
           <w:b/>
         </w:rPr>
-        <w:t>.oesig</w:t>
-      </w:r>
+        <w:t>.</w:t>
+      </w:r>
+      <w:proofErr w:type="spellStart"/>
+      <w:r>
+        <w:rPr>
+          <w:b/>
+        </w:rPr>
+        <w:t>oesig</w:t>
+      </w:r>
+      <w:proofErr w:type="spellEnd"/>
+      <w:proofErr w:type="gramEnd"/>
       <w:r>
         <w:t>.</w:t>
       </w:r>
@@ -17888,12 +18993,14 @@
       <w:r>
         <w:t xml:space="preserve">The </w:t>
       </w:r>
+      <w:proofErr w:type="spellStart"/>
       <w:r>
         <w:rPr>
           <w:b/>
         </w:rPr>
         <w:t>sigstruct</w:t>
       </w:r>
+      <w:proofErr w:type="spellEnd"/>
       <w:r>
         <w:t xml:space="preserve"> field is </w:t>
       </w:r>
@@ -18015,12 +19122,16 @@
         <w:lastRenderedPageBreak/>
         <w:t xml:space="preserve">Next, we define a signing configuration file called </w:t>
       </w:r>
+      <w:proofErr w:type="spellStart"/>
+      <w:proofErr w:type="gramStart"/>
       <w:r>
         <w:rPr>
           <w:b/>
         </w:rPr>
         <w:t>myenclave.conf</w:t>
       </w:r>
+      <w:proofErr w:type="spellEnd"/>
+      <w:proofErr w:type="gramEnd"/>
       <w:r>
         <w:t xml:space="preserve"> with the following contents.</w:t>
       </w:r>
@@ -18163,7 +19274,23 @@
     </w:p>
     <w:p>
       <w:r>
-        <w:t xml:space="preserve">The debugger extension is consist of two parts: ptrace library and python extension. </w:t>
+        <w:t xml:space="preserve">The debugger extension is </w:t>
+      </w:r>
+      <w:proofErr w:type="gramStart"/>
+      <w:r>
+        <w:t>consist</w:t>
+      </w:r>
+      <w:proofErr w:type="gramEnd"/>
+      <w:r>
+        <w:t xml:space="preserve"> of two parts: </w:t>
+      </w:r>
+      <w:proofErr w:type="spellStart"/>
+      <w:r>
+        <w:t>ptrace</w:t>
+      </w:r>
+      <w:proofErr w:type="spellEnd"/>
+      <w:r>
+        <w:t xml:space="preserve"> library and python extension. </w:t>
       </w:r>
       <w:r>
         <w:t xml:space="preserve">And to help the developer to debug the enclave call in and call out function, we support the stack stitching feature that will show one complete stack across enclave and host call stack. </w:t>
@@ -18175,12 +19302,14 @@
         <w:pStyle w:val="Heading2"/>
       </w:pPr>
       <w:bookmarkStart w:id="28" w:name="_Toc504130223"/>
+      <w:proofErr w:type="spellStart"/>
       <w:r>
         <w:t>P</w:t>
       </w:r>
       <w:r>
         <w:t>trace</w:t>
       </w:r>
+      <w:proofErr w:type="spellEnd"/>
       <w:r>
         <w:t xml:space="preserve"> Library</w:t>
       </w:r>
@@ -18203,12 +19332,21 @@
         </w:rPr>
         <w:t xml:space="preserve">The </w:t>
       </w:r>
+      <w:proofErr w:type="spellStart"/>
       <w:r>
         <w:rPr>
           <w:rFonts w:asciiTheme="minorHAnsi" w:eastAsiaTheme="minorHAnsi" w:hAnsiTheme="minorHAnsi" w:cstheme="minorBidi"/>
           <w:szCs w:val="22"/>
         </w:rPr>
-        <w:t>Ptrace library(</w:t>
+        <w:t>Ptrace</w:t>
+      </w:r>
+      <w:proofErr w:type="spellEnd"/>
+      <w:r>
+        <w:rPr>
+          <w:rFonts w:asciiTheme="minorHAnsi" w:eastAsiaTheme="minorHAnsi" w:hAnsiTheme="minorHAnsi" w:cstheme="minorBidi"/>
+          <w:szCs w:val="22"/>
+        </w:rPr>
+        <w:t xml:space="preserve"> library(</w:t>
       </w:r>
       <w:r>
         <w:rPr>
@@ -18229,7 +19367,39 @@
           <w:rFonts w:asciiTheme="minorHAnsi" w:eastAsiaTheme="minorHAnsi" w:hAnsiTheme="minorHAnsi" w:cstheme="minorBidi"/>
           <w:szCs w:val="22"/>
         </w:rPr>
-        <w:t>library implements the customized ptrace and waitpid function to get and set</w:t>
+        <w:t xml:space="preserve">library implements the customized </w:t>
+      </w:r>
+      <w:proofErr w:type="spellStart"/>
+      <w:r>
+        <w:rPr>
+          <w:rFonts w:asciiTheme="minorHAnsi" w:eastAsiaTheme="minorHAnsi" w:hAnsiTheme="minorHAnsi" w:cstheme="minorBidi"/>
+          <w:szCs w:val="22"/>
+        </w:rPr>
+        <w:t>ptrace</w:t>
+      </w:r>
+      <w:proofErr w:type="spellEnd"/>
+      <w:r>
+        <w:rPr>
+          <w:rFonts w:asciiTheme="minorHAnsi" w:eastAsiaTheme="minorHAnsi" w:hAnsiTheme="minorHAnsi" w:cstheme="minorBidi"/>
+          <w:szCs w:val="22"/>
+        </w:rPr>
+        <w:t xml:space="preserve"> and </w:t>
+      </w:r>
+      <w:proofErr w:type="spellStart"/>
+      <w:r>
+        <w:rPr>
+          <w:rFonts w:asciiTheme="minorHAnsi" w:eastAsiaTheme="minorHAnsi" w:hAnsiTheme="minorHAnsi" w:cstheme="minorBidi"/>
+          <w:szCs w:val="22"/>
+        </w:rPr>
+        <w:t>waitpid</w:t>
+      </w:r>
+      <w:proofErr w:type="spellEnd"/>
+      <w:r>
+        <w:rPr>
+          <w:rFonts w:asciiTheme="minorHAnsi" w:eastAsiaTheme="minorHAnsi" w:hAnsiTheme="minorHAnsi" w:cstheme="minorBidi"/>
+          <w:szCs w:val="22"/>
+        </w:rPr>
+        <w:t xml:space="preserve"> function to get and set</w:t>
       </w:r>
       <w:r>
         <w:rPr>
@@ -18243,7 +19413,23 @@
           <w:rFonts w:asciiTheme="minorHAnsi" w:eastAsiaTheme="minorHAnsi" w:hAnsiTheme="minorHAnsi" w:cstheme="minorBidi"/>
           <w:szCs w:val="22"/>
         </w:rPr>
-        <w:t>enclave registers, and fix the enclave breakpoint.</w:t>
+        <w:t xml:space="preserve">enclave </w:t>
+      </w:r>
+      <w:proofErr w:type="gramStart"/>
+      <w:r>
+        <w:rPr>
+          <w:rFonts w:asciiTheme="minorHAnsi" w:eastAsiaTheme="minorHAnsi" w:hAnsiTheme="minorHAnsi" w:cstheme="minorBidi"/>
+          <w:szCs w:val="22"/>
+        </w:rPr>
+        <w:t>registers, and</w:t>
+      </w:r>
+      <w:proofErr w:type="gramEnd"/>
+      <w:r>
+        <w:rPr>
+          <w:rFonts w:asciiTheme="minorHAnsi" w:eastAsiaTheme="minorHAnsi" w:hAnsiTheme="minorHAnsi" w:cstheme="minorBidi"/>
+          <w:szCs w:val="22"/>
+        </w:rPr>
+        <w:t xml:space="preserve"> fix the enclave breakpoint.</w:t>
       </w:r>
       <w:r>
         <w:rPr>
@@ -18271,7 +19457,15 @@
           <w:rFonts w:asciiTheme="minorHAnsi" w:eastAsiaTheme="minorHAnsi" w:hAnsiTheme="minorHAnsi" w:cstheme="minorBidi"/>
           <w:szCs w:val="22"/>
         </w:rPr>
-        <w:t xml:space="preserve"> by oe-</w:t>
+        <w:t xml:space="preserve"> by </w:t>
+      </w:r>
+      <w:proofErr w:type="spellStart"/>
+      <w:r>
+        <w:rPr>
+          <w:rFonts w:asciiTheme="minorHAnsi" w:eastAsiaTheme="minorHAnsi" w:hAnsiTheme="minorHAnsi" w:cstheme="minorBidi"/>
+          <w:szCs w:val="22"/>
+        </w:rPr>
+        <w:t>oe-</w:t>
       </w:r>
       <w:r>
         <w:rPr>
@@ -18280,6 +19474,7 @@
         </w:rPr>
         <w:t>gdb</w:t>
       </w:r>
+      <w:proofErr w:type="spellEnd"/>
       <w:r>
         <w:rPr>
           <w:rFonts w:asciiTheme="minorHAnsi" w:eastAsiaTheme="minorHAnsi" w:hAnsiTheme="minorHAnsi" w:cstheme="minorBidi"/>
@@ -18577,7 +19772,39 @@
           <w:rFonts w:asciiTheme="minorHAnsi" w:eastAsiaTheme="minorHAnsi" w:hAnsiTheme="minorHAnsi" w:cstheme="minorBidi"/>
           <w:szCs w:val="22"/>
         </w:rPr>
-        <w:t xml:space="preserve">Give a PC, and rbp, rsp value of current frame, how can </w:t>
+        <w:t xml:space="preserve">Give a PC, and </w:t>
+      </w:r>
+      <w:proofErr w:type="spellStart"/>
+      <w:r>
+        <w:rPr>
+          <w:rFonts w:asciiTheme="minorHAnsi" w:eastAsiaTheme="minorHAnsi" w:hAnsiTheme="minorHAnsi" w:cstheme="minorBidi"/>
+          <w:szCs w:val="22"/>
+        </w:rPr>
+        <w:t>rbp</w:t>
+      </w:r>
+      <w:proofErr w:type="spellEnd"/>
+      <w:r>
+        <w:rPr>
+          <w:rFonts w:asciiTheme="minorHAnsi" w:eastAsiaTheme="minorHAnsi" w:hAnsiTheme="minorHAnsi" w:cstheme="minorBidi"/>
+          <w:szCs w:val="22"/>
+        </w:rPr>
+        <w:t xml:space="preserve">, </w:t>
+      </w:r>
+      <w:proofErr w:type="spellStart"/>
+      <w:r>
+        <w:rPr>
+          <w:rFonts w:asciiTheme="minorHAnsi" w:eastAsiaTheme="minorHAnsi" w:hAnsiTheme="minorHAnsi" w:cstheme="minorBidi"/>
+          <w:szCs w:val="22"/>
+        </w:rPr>
+        <w:t>rsp</w:t>
+      </w:r>
+      <w:proofErr w:type="spellEnd"/>
+      <w:r>
+        <w:rPr>
+          <w:rFonts w:asciiTheme="minorHAnsi" w:eastAsiaTheme="minorHAnsi" w:hAnsiTheme="minorHAnsi" w:cstheme="minorBidi"/>
+          <w:szCs w:val="22"/>
+        </w:rPr>
+        <w:t xml:space="preserve"> value of current frame, how can </w:t>
       </w:r>
       <w:r>
         <w:rPr>
@@ -18591,7 +19818,55 @@
           <w:rFonts w:asciiTheme="minorHAnsi" w:eastAsiaTheme="minorHAnsi" w:hAnsiTheme="minorHAnsi" w:cstheme="minorBidi"/>
           <w:szCs w:val="22"/>
         </w:rPr>
-        <w:t xml:space="preserve"> the previous frame? The default logic is to find the previous rbp at memory of current rbp value, and find the previous rip at memory of current rbp+8. Here is an example</w:t>
+        <w:t xml:space="preserve"> the previous frame? The default logic is to find the previous </w:t>
+      </w:r>
+      <w:proofErr w:type="spellStart"/>
+      <w:r>
+        <w:rPr>
+          <w:rFonts w:asciiTheme="minorHAnsi" w:eastAsiaTheme="minorHAnsi" w:hAnsiTheme="minorHAnsi" w:cstheme="minorBidi"/>
+          <w:szCs w:val="22"/>
+        </w:rPr>
+        <w:t>rbp</w:t>
+      </w:r>
+      <w:proofErr w:type="spellEnd"/>
+      <w:r>
+        <w:rPr>
+          <w:rFonts w:asciiTheme="minorHAnsi" w:eastAsiaTheme="minorHAnsi" w:hAnsiTheme="minorHAnsi" w:cstheme="minorBidi"/>
+          <w:szCs w:val="22"/>
+        </w:rPr>
+        <w:t xml:space="preserve"> at memory of current </w:t>
+      </w:r>
+      <w:proofErr w:type="spellStart"/>
+      <w:r>
+        <w:rPr>
+          <w:rFonts w:asciiTheme="minorHAnsi" w:eastAsiaTheme="minorHAnsi" w:hAnsiTheme="minorHAnsi" w:cstheme="minorBidi"/>
+          <w:szCs w:val="22"/>
+        </w:rPr>
+        <w:t>rbp</w:t>
+      </w:r>
+      <w:proofErr w:type="spellEnd"/>
+      <w:r>
+        <w:rPr>
+          <w:rFonts w:asciiTheme="minorHAnsi" w:eastAsiaTheme="minorHAnsi" w:hAnsiTheme="minorHAnsi" w:cstheme="minorBidi"/>
+          <w:szCs w:val="22"/>
+        </w:rPr>
+        <w:t xml:space="preserve"> </w:t>
+      </w:r>
+      <w:proofErr w:type="gramStart"/>
+      <w:r>
+        <w:rPr>
+          <w:rFonts w:asciiTheme="minorHAnsi" w:eastAsiaTheme="minorHAnsi" w:hAnsiTheme="minorHAnsi" w:cstheme="minorBidi"/>
+          <w:szCs w:val="22"/>
+        </w:rPr>
+        <w:t>value, and</w:t>
+      </w:r>
+      <w:proofErr w:type="gramEnd"/>
+      <w:r>
+        <w:rPr>
+          <w:rFonts w:asciiTheme="minorHAnsi" w:eastAsiaTheme="minorHAnsi" w:hAnsiTheme="minorHAnsi" w:cstheme="minorBidi"/>
+          <w:szCs w:val="22"/>
+        </w:rPr>
+        <w:t xml:space="preserve"> find the previous rip at memory of current rbp+8. Here is an example</w:t>
       </w:r>
       <w:r>
         <w:rPr>
@@ -18758,7 +20033,23 @@
         <w:t>GDB</w:t>
       </w:r>
       <w:r>
-        <w:t xml:space="preserve"> doesn’t have to use rbp to do stack walking. We use some cfi directives to change the rule for computing the CFA.</w:t>
+        <w:t xml:space="preserve"> doesn’t have to use </w:t>
+      </w:r>
+      <w:proofErr w:type="spellStart"/>
+      <w:r>
+        <w:t>rbp</w:t>
+      </w:r>
+      <w:proofErr w:type="spellEnd"/>
+      <w:r>
+        <w:t xml:space="preserve"> to do stack walking. We use some </w:t>
+      </w:r>
+      <w:proofErr w:type="spellStart"/>
+      <w:r>
+        <w:t>cfi</w:t>
+      </w:r>
+      <w:proofErr w:type="spellEnd"/>
+      <w:r>
+        <w:t xml:space="preserve"> directives to change the rule for computing the CFA.</w:t>
       </w:r>
       <w:r>
         <w:t xml:space="preserve"> Please refer to:</w:t>
@@ -18866,7 +20157,23 @@
         <w:t>GDB</w:t>
       </w:r>
       <w:r>
-        <w:t xml:space="preserve"> uses a marker to disable the sanity check. It hardcodes the __morestack function name, and will bypass the sanity check when the stack is not discontinuous on that function.</w:t>
+        <w:t xml:space="preserve"> uses a marker to disable the sanity check. It hardcodes the __</w:t>
+      </w:r>
+      <w:proofErr w:type="spellStart"/>
+      <w:r>
+        <w:t>morestack</w:t>
+      </w:r>
+      <w:proofErr w:type="spellEnd"/>
+      <w:r>
+        <w:t xml:space="preserve"> function </w:t>
+      </w:r>
+      <w:proofErr w:type="gramStart"/>
+      <w:r>
+        <w:t>name, and</w:t>
+      </w:r>
+      <w:proofErr w:type="gramEnd"/>
+      <w:r>
+        <w:t xml:space="preserve"> will bypass the sanity check when the stack is not discontinuous on that function.</w:t>
       </w:r>
       <w:r>
         <w:t xml:space="preserve"> </w:t>
@@ -18878,7 +20185,15 @@
         <w:t>GDB</w:t>
       </w:r>
       <w:r>
-        <w:t>\binutils-</w:t>
+        <w:t>\</w:t>
+      </w:r>
+      <w:proofErr w:type="spellStart"/>
+      <w:r>
+        <w:t>binutils</w:t>
+      </w:r>
+      <w:proofErr w:type="spellEnd"/>
+      <w:r>
+        <w:t>-</w:t>
       </w:r>
       <w:r>
         <w:t>GDB</w:t>
@@ -18890,8 +20205,13 @@
         <w:t>GDB</w:t>
       </w:r>
       <w:r>
-        <w:t>\frame.c</w:t>
-      </w:r>
+        <w:t>\</w:t>
+      </w:r>
+      <w:proofErr w:type="spellStart"/>
+      <w:r>
+        <w:t>frame.c</w:t>
+      </w:r>
+      <w:proofErr w:type="spellEnd"/>
       <w:r>
         <w:t xml:space="preserve"> in GDB source code</w:t>
       </w:r>
@@ -18923,13 +20243,29 @@
         <w:t>use the</w:t>
       </w:r>
       <w:r>
-        <w:t xml:space="preserve"> hardcode function name (__morestack) in stack switching. Without that, the </w:t>
+        <w:t xml:space="preserve"> hardcode function name (__</w:t>
+      </w:r>
+      <w:proofErr w:type="spellStart"/>
+      <w:r>
+        <w:t>morestack</w:t>
+      </w:r>
+      <w:proofErr w:type="spellEnd"/>
+      <w:r>
+        <w:t xml:space="preserve">) in stack switching. Without that, the </w:t>
       </w:r>
       <w:r>
         <w:t>GDB</w:t>
       </w:r>
       <w:r>
-        <w:t xml:space="preserve"> will tell developer the stack is corrupted when he issues a back trace command on a stitched stack.</w:t>
+        <w:t xml:space="preserve"> will tell developer the stack is corrupted when he issues a </w:t>
+      </w:r>
+      <w:proofErr w:type="gramStart"/>
+      <w:r>
+        <w:t>back trace</w:t>
+      </w:r>
+      <w:proofErr w:type="gramEnd"/>
+      <w:r>
+        <w:t xml:space="preserve"> command on a stitched stack.</w:t>
       </w:r>
     </w:p>
     <w:p>
@@ -18949,12 +20285,14 @@
       <w:r>
         <w:t xml:space="preserve"> called </w:t>
       </w:r>
+      <w:proofErr w:type="spellStart"/>
       <w:r>
         <w:rPr>
           <w:b/>
         </w:rPr>
         <w:t>oegen</w:t>
       </w:r>
+      <w:proofErr w:type="spellEnd"/>
       <w:r>
         <w:t xml:space="preserve"> </w:t>
       </w:r>
@@ -18986,7 +20324,15 @@
         </w:numPr>
       </w:pPr>
       <w:r>
-        <w:t xml:space="preserve">The oegen utility is an add-on rather than an integral part of the OE intrinsics. This allows users to </w:t>
+        <w:t xml:space="preserve">The </w:t>
+      </w:r>
+      <w:proofErr w:type="spellStart"/>
+      <w:r>
+        <w:t>oegen</w:t>
+      </w:r>
+      <w:proofErr w:type="spellEnd"/>
+      <w:r>
+        <w:t xml:space="preserve"> utility is an add-on rather than an integral part of the OE intrinsics. This allows users to </w:t>
       </w:r>
       <w:r>
         <w:t>utilize</w:t>
@@ -19110,7 +20456,15 @@
     <w:p>
       <w:r>
         <w:lastRenderedPageBreak/>
-        <w:t>The oegen tool supports the following data types.</w:t>
+        <w:t xml:space="preserve">The </w:t>
+      </w:r>
+      <w:proofErr w:type="spellStart"/>
+      <w:r>
+        <w:t>oegen</w:t>
+      </w:r>
+      <w:proofErr w:type="spellEnd"/>
+      <w:r>
+        <w:t xml:space="preserve"> tool supports the following data types.</w:t>
       </w:r>
     </w:p>
     <w:tbl>
@@ -19216,9 +20570,11 @@
             <w:tcW w:w="2785" w:type="dxa"/>
           </w:tcPr>
           <w:p>
+            <w:proofErr w:type="spellStart"/>
             <w:r>
               <w:t>int</w:t>
             </w:r>
+            <w:proofErr w:type="spellEnd"/>
           </w:p>
         </w:tc>
         <w:tc>
@@ -19226,12 +20582,14 @@
             <w:tcW w:w="6565" w:type="dxa"/>
           </w:tcPr>
           <w:p>
+            <w:proofErr w:type="spellStart"/>
             <w:r>
               <w:t>I</w:t>
             </w:r>
             <w:r>
               <w:t>nt</w:t>
             </w:r>
+            <w:proofErr w:type="spellEnd"/>
           </w:p>
         </w:tc>
       </w:tr>
@@ -19496,9 +20854,11 @@
             <w:tcW w:w="6565" w:type="dxa"/>
           </w:tcPr>
           <w:p>
+            <w:proofErr w:type="spellStart"/>
             <w:r>
               <w:t>oe_bool</w:t>
             </w:r>
+            <w:proofErr w:type="spellEnd"/>
           </w:p>
         </w:tc>
       </w:tr>
@@ -19508,9 +20868,11 @@
             <w:tcW w:w="2785" w:type="dxa"/>
           </w:tcPr>
           <w:p>
+            <w:proofErr w:type="spellStart"/>
             <w:r>
               <w:t>size_t</w:t>
             </w:r>
+            <w:proofErr w:type="spellEnd"/>
           </w:p>
         </w:tc>
         <w:tc>
@@ -19518,9 +20880,11 @@
             <w:tcW w:w="6565" w:type="dxa"/>
           </w:tcPr>
           <w:p>
+            <w:proofErr w:type="spellStart"/>
             <w:r>
               <w:t>oe_size_t</w:t>
             </w:r>
+            <w:proofErr w:type="spellEnd"/>
           </w:p>
         </w:tc>
       </w:tr>
@@ -19530,9 +20894,11 @@
             <w:tcW w:w="2785" w:type="dxa"/>
           </w:tcPr>
           <w:p>
+            <w:proofErr w:type="spellStart"/>
             <w:r>
               <w:t>ssize_t</w:t>
             </w:r>
+            <w:proofErr w:type="spellEnd"/>
           </w:p>
         </w:tc>
         <w:tc>
@@ -19540,9 +20906,11 @@
             <w:tcW w:w="6565" w:type="dxa"/>
           </w:tcPr>
           <w:p>
+            <w:proofErr w:type="spellStart"/>
             <w:r>
               <w:t>oe_ssize_t</w:t>
             </w:r>
+            <w:proofErr w:type="spellEnd"/>
           </w:p>
         </w:tc>
       </w:tr>
@@ -19552,9 +20920,11 @@
             <w:tcW w:w="2785" w:type="dxa"/>
           </w:tcPr>
           <w:p>
+            <w:proofErr w:type="spellStart"/>
             <w:r>
               <w:t>wchar_t</w:t>
             </w:r>
+            <w:proofErr w:type="spellEnd"/>
           </w:p>
         </w:tc>
         <w:tc>
@@ -19562,9 +20932,11 @@
             <w:tcW w:w="6565" w:type="dxa"/>
           </w:tcPr>
           <w:p>
+            <w:proofErr w:type="spellStart"/>
             <w:r>
               <w:t>oe_wchar_t</w:t>
             </w:r>
+            <w:proofErr w:type="spellEnd"/>
           </w:p>
         </w:tc>
       </w:tr>
@@ -19644,8 +21016,13 @@
           </w:tcPr>
           <w:p>
             <w:r>
-              <w:t>signed int</w:t>
-            </w:r>
+              <w:t xml:space="preserve">signed </w:t>
+            </w:r>
+            <w:proofErr w:type="spellStart"/>
+            <w:r>
+              <w:t>int</w:t>
+            </w:r>
+            <w:proofErr w:type="spellEnd"/>
           </w:p>
         </w:tc>
         <w:tc>
@@ -19654,8 +21031,13 @@
           </w:tcPr>
           <w:p>
             <w:r>
-              <w:t>signed int</w:t>
-            </w:r>
+              <w:t xml:space="preserve">signed </w:t>
+            </w:r>
+            <w:proofErr w:type="spellStart"/>
+            <w:r>
+              <w:t>int</w:t>
+            </w:r>
+            <w:proofErr w:type="spellEnd"/>
           </w:p>
         </w:tc>
       </w:tr>
@@ -19732,8 +21114,13 @@
           </w:tcPr>
           <w:p>
             <w:r>
-              <w:t>unsigned int</w:t>
-            </w:r>
+              <w:t xml:space="preserve">unsigned </w:t>
+            </w:r>
+            <w:proofErr w:type="spellStart"/>
+            <w:r>
+              <w:t>int</w:t>
+            </w:r>
+            <w:proofErr w:type="spellEnd"/>
           </w:p>
         </w:tc>
         <w:tc>
@@ -19742,8 +21129,13 @@
           </w:tcPr>
           <w:p>
             <w:r>
-              <w:t>unsigned int</w:t>
-            </w:r>
+              <w:t xml:space="preserve">unsigned </w:t>
+            </w:r>
+            <w:proofErr w:type="spellStart"/>
+            <w:r>
+              <w:t>int</w:t>
+            </w:r>
+            <w:proofErr w:type="spellEnd"/>
           </w:p>
         </w:tc>
       </w:tr>
@@ -19857,9 +21249,11 @@
             <w:tcW w:w="1795" w:type="dxa"/>
           </w:tcPr>
           <w:p>
+            <w:proofErr w:type="spellStart"/>
             <w:r>
               <w:t>ecall</w:t>
             </w:r>
+            <w:proofErr w:type="spellEnd"/>
           </w:p>
         </w:tc>
         <w:tc>
@@ -19889,9 +21283,11 @@
             <w:tcW w:w="1795" w:type="dxa"/>
           </w:tcPr>
           <w:p>
+            <w:proofErr w:type="spellStart"/>
             <w:r>
               <w:t>ocall</w:t>
             </w:r>
+            <w:proofErr w:type="spellEnd"/>
           </w:p>
         </w:tc>
         <w:tc>
@@ -19985,9 +21381,11 @@
             <w:tcW w:w="1795" w:type="dxa"/>
           </w:tcPr>
           <w:p>
+            <w:proofErr w:type="spellStart"/>
             <w:r>
               <w:t>inout</w:t>
             </w:r>
+            <w:proofErr w:type="spellEnd"/>
           </w:p>
         </w:tc>
         <w:tc>
@@ -20084,9 +21482,11 @@
             <w:r>
               <w:t>count(</w:t>
             </w:r>
+            <w:proofErr w:type="spellStart"/>
             <w:r>
               <w:t>arg</w:t>
             </w:r>
+            <w:proofErr w:type="spellEnd"/>
             <w:r>
               <w:t>)</w:t>
             </w:r>
@@ -20110,11 +21510,21 @@
             <w:r>
               <w:t xml:space="preserve">The cardinality of this array is given by </w:t>
             </w:r>
+            <w:proofErr w:type="spellStart"/>
             <w:r>
               <w:t>arg</w:t>
             </w:r>
-            <w:r>
-              <w:t>, where arg is a constant or the name of another parameter</w:t>
+            <w:proofErr w:type="spellEnd"/>
+            <w:r>
+              <w:t xml:space="preserve">, where </w:t>
+            </w:r>
+            <w:proofErr w:type="spellStart"/>
+            <w:r>
+              <w:t>arg</w:t>
+            </w:r>
+            <w:proofErr w:type="spellEnd"/>
+            <w:r>
+              <w:t xml:space="preserve"> is a constant or the name of another parameter</w:t>
             </w:r>
           </w:p>
         </w:tc>
@@ -20237,10 +21647,12 @@
         <w:pStyle w:val="Heading2"/>
       </w:pPr>
       <w:bookmarkStart w:id="36" w:name="_Toc504130231"/>
+      <w:proofErr w:type="gramStart"/>
       <w:r>
         <w:t>Example  2</w:t>
       </w:r>
       <w:bookmarkEnd w:id="36"/>
+      <w:proofErr w:type="gramEnd"/>
     </w:p>
     <w:p>
       <w:pPr>
@@ -20328,7 +21740,7 @@
 </file>
 
 <file path=word/endnotes.xml><?xml version="1.0" encoding="utf-8"?>
-<w:endnotes xmlns:wpc="http://schemas.microsoft.com/office/word/2010/wordprocessingCanvas" xmlns:cx="http://schemas.microsoft.com/office/drawing/2014/chartex" xmlns:cx1="http://schemas.microsoft.com/office/drawing/2015/9/8/chartex" xmlns:mc="http://schemas.openxmlformats.org/markup-compatibility/2006" xmlns:o="urn:schemas-microsoft-com:office:office" xmlns:r="http://schemas.openxmlformats.org/officeDocument/2006/relationships" xmlns:m="http://schemas.openxmlformats.org/officeDocument/2006/math" xmlns:v="urn:schemas-microsoft-com:vml" xmlns:wp14="http://schemas.microsoft.com/office/word/2010/wordprocessingDrawing" xmlns:wp="http://schemas.openxmlformats.org/drawingml/2006/wordprocessingDrawing" xmlns:w10="urn:schemas-microsoft-com:office:word" xmlns:w="http://schemas.openxmlformats.org/wordprocessingml/2006/main" xmlns:w14="http://schemas.microsoft.com/office/word/2010/wordml" xmlns:w15="http://schemas.microsoft.com/office/word/2012/wordml" xmlns:w16se="http://schemas.microsoft.com/office/word/2015/wordml/symex" xmlns:wpg="http://schemas.microsoft.com/office/word/2010/wordprocessingGroup" xmlns:wpi="http://schemas.microsoft.com/office/word/2010/wordprocessingInk" xmlns:wne="http://schemas.microsoft.com/office/word/2006/wordml" xmlns:wps="http://schemas.microsoft.com/office/word/2010/wordprocessingShape" mc:Ignorable="w14 w15 w16se wp14">
+<w:endnotes xmlns:wpc="http://schemas.microsoft.com/office/word/2010/wordprocessingCanvas" xmlns:cx="http://schemas.microsoft.com/office/drawing/2014/chartex" xmlns:cx1="http://schemas.microsoft.com/office/drawing/2015/9/8/chartex" xmlns:cx2="http://schemas.microsoft.com/office/drawing/2015/10/21/chartex" xmlns:cx3="http://schemas.microsoft.com/office/drawing/2016/5/9/chartex" xmlns:cx4="http://schemas.microsoft.com/office/drawing/2016/5/10/chartex" xmlns:cx5="http://schemas.microsoft.com/office/drawing/2016/5/11/chartex" xmlns:cx6="http://schemas.microsoft.com/office/drawing/2016/5/12/chartex" xmlns:cx7="http://schemas.microsoft.com/office/drawing/2016/5/13/chartex" xmlns:cx8="http://schemas.microsoft.com/office/drawing/2016/5/14/chartex" xmlns:mc="http://schemas.openxmlformats.org/markup-compatibility/2006" xmlns:aink="http://schemas.microsoft.com/office/drawing/2016/ink" xmlns:am3d="http://schemas.microsoft.com/office/drawing/2017/model3d" xmlns:o="urn:schemas-microsoft-com:office:office" xmlns:r="http://schemas.openxmlformats.org/officeDocument/2006/relationships" xmlns:m="http://schemas.openxmlformats.org/officeDocument/2006/math" xmlns:v="urn:schemas-microsoft-com:vml" xmlns:wp14="http://schemas.microsoft.com/office/word/2010/wordprocessingDrawing" xmlns:wp="http://schemas.openxmlformats.org/drawingml/2006/wordprocessingDrawing" xmlns:w10="urn:schemas-microsoft-com:office:word" xmlns:w="http://schemas.openxmlformats.org/wordprocessingml/2006/main" xmlns:w14="http://schemas.microsoft.com/office/word/2010/wordml" xmlns:w15="http://schemas.microsoft.com/office/word/2012/wordml" xmlns:w16cid="http://schemas.microsoft.com/office/word/2016/wordml/cid" xmlns:w16se="http://schemas.microsoft.com/office/word/2015/wordml/symex" xmlns:wpg="http://schemas.microsoft.com/office/word/2010/wordprocessingGroup" xmlns:wpi="http://schemas.microsoft.com/office/word/2010/wordprocessingInk" xmlns:wne="http://schemas.microsoft.com/office/word/2006/wordml" xmlns:wps="http://schemas.microsoft.com/office/word/2010/wordprocessingShape" mc:Ignorable="w14 w15 w16se w16cid wp14">
   <w:endnote w:type="separator" w:id="-1">
     <w:p>
       <w:pPr>
@@ -20353,7 +21765,7 @@
 </file>
 
 <file path=word/footer1.xml><?xml version="1.0" encoding="utf-8"?>
-<w:ftr xmlns:wpc="http://schemas.microsoft.com/office/word/2010/wordprocessingCanvas" xmlns:cx="http://schemas.microsoft.com/office/drawing/2014/chartex" xmlns:cx1="http://schemas.microsoft.com/office/drawing/2015/9/8/chartex" xmlns:mc="http://schemas.openxmlformats.org/markup-compatibility/2006" xmlns:o="urn:schemas-microsoft-com:office:office" xmlns:r="http://schemas.openxmlformats.org/officeDocument/2006/relationships" xmlns:m="http://schemas.openxmlformats.org/officeDocument/2006/math" xmlns:v="urn:schemas-microsoft-com:vml" xmlns:wp14="http://schemas.microsoft.com/office/word/2010/wordprocessingDrawing" xmlns:wp="http://schemas.openxmlformats.org/drawingml/2006/wordprocessingDrawing" xmlns:w10="urn:schemas-microsoft-com:office:word" xmlns:w="http://schemas.openxmlformats.org/wordprocessingml/2006/main" xmlns:w14="http://schemas.microsoft.com/office/word/2010/wordml" xmlns:w15="http://schemas.microsoft.com/office/word/2012/wordml" xmlns:w16se="http://schemas.microsoft.com/office/word/2015/wordml/symex" xmlns:wpg="http://schemas.microsoft.com/office/word/2010/wordprocessingGroup" xmlns:wpi="http://schemas.microsoft.com/office/word/2010/wordprocessingInk" xmlns:wne="http://schemas.microsoft.com/office/word/2006/wordml" xmlns:wps="http://schemas.microsoft.com/office/word/2010/wordprocessingShape" mc:Ignorable="w14 w15 w16se wp14">
+<w:ftr xmlns:wpc="http://schemas.microsoft.com/office/word/2010/wordprocessingCanvas" xmlns:cx="http://schemas.microsoft.com/office/drawing/2014/chartex" xmlns:cx1="http://schemas.microsoft.com/office/drawing/2015/9/8/chartex" xmlns:cx2="http://schemas.microsoft.com/office/drawing/2015/10/21/chartex" xmlns:cx3="http://schemas.microsoft.com/office/drawing/2016/5/9/chartex" xmlns:cx4="http://schemas.microsoft.com/office/drawing/2016/5/10/chartex" xmlns:cx5="http://schemas.microsoft.com/office/drawing/2016/5/11/chartex" xmlns:cx6="http://schemas.microsoft.com/office/drawing/2016/5/12/chartex" xmlns:cx7="http://schemas.microsoft.com/office/drawing/2016/5/13/chartex" xmlns:cx8="http://schemas.microsoft.com/office/drawing/2016/5/14/chartex" xmlns:mc="http://schemas.openxmlformats.org/markup-compatibility/2006" xmlns:aink="http://schemas.microsoft.com/office/drawing/2016/ink" xmlns:am3d="http://schemas.microsoft.com/office/drawing/2017/model3d" xmlns:o="urn:schemas-microsoft-com:office:office" xmlns:r="http://schemas.openxmlformats.org/officeDocument/2006/relationships" xmlns:m="http://schemas.openxmlformats.org/officeDocument/2006/math" xmlns:v="urn:schemas-microsoft-com:vml" xmlns:wp14="http://schemas.microsoft.com/office/word/2010/wordprocessingDrawing" xmlns:wp="http://schemas.openxmlformats.org/drawingml/2006/wordprocessingDrawing" xmlns:w10="urn:schemas-microsoft-com:office:word" xmlns:w="http://schemas.openxmlformats.org/wordprocessingml/2006/main" xmlns:w14="http://schemas.microsoft.com/office/word/2010/wordml" xmlns:w15="http://schemas.microsoft.com/office/word/2012/wordml" xmlns:w16cid="http://schemas.microsoft.com/office/word/2016/wordml/cid" xmlns:w16se="http://schemas.microsoft.com/office/word/2015/wordml/symex" xmlns:wpg="http://schemas.microsoft.com/office/word/2010/wordprocessingGroup" xmlns:wpi="http://schemas.microsoft.com/office/word/2010/wordprocessingInk" xmlns:wne="http://schemas.microsoft.com/office/word/2006/wordml" xmlns:wps="http://schemas.microsoft.com/office/word/2010/wordprocessingShape" mc:Ignorable="w14 w15 w16se w16cid wp14">
   <w:p>
     <w:pPr>
       <w:pStyle w:val="Footer"/>
@@ -20363,7 +21775,7 @@
 </file>
 
 <file path=word/footer2.xml><?xml version="1.0" encoding="utf-8"?>
-<w:ftr xmlns:wpc="http://schemas.microsoft.com/office/word/2010/wordprocessingCanvas" xmlns:cx="http://schemas.microsoft.com/office/drawing/2014/chartex" xmlns:cx1="http://schemas.microsoft.com/office/drawing/2015/9/8/chartex" xmlns:mc="http://schemas.openxmlformats.org/markup-compatibility/2006" xmlns:o="urn:schemas-microsoft-com:office:office" xmlns:r="http://schemas.openxmlformats.org/officeDocument/2006/relationships" xmlns:m="http://schemas.openxmlformats.org/officeDocument/2006/math" xmlns:v="urn:schemas-microsoft-com:vml" xmlns:wp14="http://schemas.microsoft.com/office/word/2010/wordprocessingDrawing" xmlns:wp="http://schemas.openxmlformats.org/drawingml/2006/wordprocessingDrawing" xmlns:w10="urn:schemas-microsoft-com:office:word" xmlns:w="http://schemas.openxmlformats.org/wordprocessingml/2006/main" xmlns:w14="http://schemas.microsoft.com/office/word/2010/wordml" xmlns:w15="http://schemas.microsoft.com/office/word/2012/wordml" xmlns:w16se="http://schemas.microsoft.com/office/word/2015/wordml/symex" xmlns:wpg="http://schemas.microsoft.com/office/word/2010/wordprocessingGroup" xmlns:wpi="http://schemas.microsoft.com/office/word/2010/wordprocessingInk" xmlns:wne="http://schemas.microsoft.com/office/word/2006/wordml" xmlns:wps="http://schemas.microsoft.com/office/word/2010/wordprocessingShape" mc:Ignorable="w14 w15 w16se wp14">
+<w:ftr xmlns:wpc="http://schemas.microsoft.com/office/word/2010/wordprocessingCanvas" xmlns:cx="http://schemas.microsoft.com/office/drawing/2014/chartex" xmlns:cx1="http://schemas.microsoft.com/office/drawing/2015/9/8/chartex" xmlns:cx2="http://schemas.microsoft.com/office/drawing/2015/10/21/chartex" xmlns:cx3="http://schemas.microsoft.com/office/drawing/2016/5/9/chartex" xmlns:cx4="http://schemas.microsoft.com/office/drawing/2016/5/10/chartex" xmlns:cx5="http://schemas.microsoft.com/office/drawing/2016/5/11/chartex" xmlns:cx6="http://schemas.microsoft.com/office/drawing/2016/5/12/chartex" xmlns:cx7="http://schemas.microsoft.com/office/drawing/2016/5/13/chartex" xmlns:cx8="http://schemas.microsoft.com/office/drawing/2016/5/14/chartex" xmlns:mc="http://schemas.openxmlformats.org/markup-compatibility/2006" xmlns:aink="http://schemas.microsoft.com/office/drawing/2016/ink" xmlns:am3d="http://schemas.microsoft.com/office/drawing/2017/model3d" xmlns:o="urn:schemas-microsoft-com:office:office" xmlns:r="http://schemas.openxmlformats.org/officeDocument/2006/relationships" xmlns:m="http://schemas.openxmlformats.org/officeDocument/2006/math" xmlns:v="urn:schemas-microsoft-com:vml" xmlns:wp14="http://schemas.microsoft.com/office/word/2010/wordprocessingDrawing" xmlns:wp="http://schemas.openxmlformats.org/drawingml/2006/wordprocessingDrawing" xmlns:w10="urn:schemas-microsoft-com:office:word" xmlns:w="http://schemas.openxmlformats.org/wordprocessingml/2006/main" xmlns:w14="http://schemas.microsoft.com/office/word/2010/wordml" xmlns:w15="http://schemas.microsoft.com/office/word/2012/wordml" xmlns:w16cid="http://schemas.microsoft.com/office/word/2016/wordml/cid" xmlns:w16se="http://schemas.microsoft.com/office/word/2015/wordml/symex" xmlns:wpg="http://schemas.microsoft.com/office/word/2010/wordprocessingGroup" xmlns:wpi="http://schemas.microsoft.com/office/word/2010/wordprocessingInk" xmlns:wne="http://schemas.microsoft.com/office/word/2006/wordml" xmlns:wps="http://schemas.microsoft.com/office/word/2010/wordprocessingShape" mc:Ignorable="w14 w15 w16se w16cid wp14">
   <w:p>
     <w:pPr>
       <w:pStyle w:val="Footer"/>
@@ -20373,7 +21785,7 @@
 </file>
 
 <file path=word/footer3.xml><?xml version="1.0" encoding="utf-8"?>
-<w:ftr xmlns:wpc="http://schemas.microsoft.com/office/word/2010/wordprocessingCanvas" xmlns:cx="http://schemas.microsoft.com/office/drawing/2014/chartex" xmlns:cx1="http://schemas.microsoft.com/office/drawing/2015/9/8/chartex" xmlns:mc="http://schemas.openxmlformats.org/markup-compatibility/2006" xmlns:o="urn:schemas-microsoft-com:office:office" xmlns:r="http://schemas.openxmlformats.org/officeDocument/2006/relationships" xmlns:m="http://schemas.openxmlformats.org/officeDocument/2006/math" xmlns:v="urn:schemas-microsoft-com:vml" xmlns:wp14="http://schemas.microsoft.com/office/word/2010/wordprocessingDrawing" xmlns:wp="http://schemas.openxmlformats.org/drawingml/2006/wordprocessingDrawing" xmlns:w10="urn:schemas-microsoft-com:office:word" xmlns:w="http://schemas.openxmlformats.org/wordprocessingml/2006/main" xmlns:w14="http://schemas.microsoft.com/office/word/2010/wordml" xmlns:w15="http://schemas.microsoft.com/office/word/2012/wordml" xmlns:w16se="http://schemas.microsoft.com/office/word/2015/wordml/symex" xmlns:wpg="http://schemas.microsoft.com/office/word/2010/wordprocessingGroup" xmlns:wpi="http://schemas.microsoft.com/office/word/2010/wordprocessingInk" xmlns:wne="http://schemas.microsoft.com/office/word/2006/wordml" xmlns:wps="http://schemas.microsoft.com/office/word/2010/wordprocessingShape" mc:Ignorable="w14 w15 w16se wp14">
+<w:ftr xmlns:wpc="http://schemas.microsoft.com/office/word/2010/wordprocessingCanvas" xmlns:cx="http://schemas.microsoft.com/office/drawing/2014/chartex" xmlns:cx1="http://schemas.microsoft.com/office/drawing/2015/9/8/chartex" xmlns:cx2="http://schemas.microsoft.com/office/drawing/2015/10/21/chartex" xmlns:cx3="http://schemas.microsoft.com/office/drawing/2016/5/9/chartex" xmlns:cx4="http://schemas.microsoft.com/office/drawing/2016/5/10/chartex" xmlns:cx5="http://schemas.microsoft.com/office/drawing/2016/5/11/chartex" xmlns:cx6="http://schemas.microsoft.com/office/drawing/2016/5/12/chartex" xmlns:cx7="http://schemas.microsoft.com/office/drawing/2016/5/13/chartex" xmlns:cx8="http://schemas.microsoft.com/office/drawing/2016/5/14/chartex" xmlns:mc="http://schemas.openxmlformats.org/markup-compatibility/2006" xmlns:aink="http://schemas.microsoft.com/office/drawing/2016/ink" xmlns:am3d="http://schemas.microsoft.com/office/drawing/2017/model3d" xmlns:o="urn:schemas-microsoft-com:office:office" xmlns:r="http://schemas.openxmlformats.org/officeDocument/2006/relationships" xmlns:m="http://schemas.openxmlformats.org/officeDocument/2006/math" xmlns:v="urn:schemas-microsoft-com:vml" xmlns:wp14="http://schemas.microsoft.com/office/word/2010/wordprocessingDrawing" xmlns:wp="http://schemas.openxmlformats.org/drawingml/2006/wordprocessingDrawing" xmlns:w10="urn:schemas-microsoft-com:office:word" xmlns:w="http://schemas.openxmlformats.org/wordprocessingml/2006/main" xmlns:w14="http://schemas.microsoft.com/office/word/2010/wordml" xmlns:w15="http://schemas.microsoft.com/office/word/2012/wordml" xmlns:w16cid="http://schemas.microsoft.com/office/word/2016/wordml/cid" xmlns:w16se="http://schemas.microsoft.com/office/word/2015/wordml/symex" xmlns:wpg="http://schemas.microsoft.com/office/word/2010/wordprocessingGroup" xmlns:wpi="http://schemas.microsoft.com/office/word/2010/wordprocessingInk" xmlns:wne="http://schemas.microsoft.com/office/word/2006/wordml" xmlns:wps="http://schemas.microsoft.com/office/word/2010/wordprocessingShape" mc:Ignorable="w14 w15 w16se w16cid wp14">
   <w:p>
     <w:pPr>
       <w:pStyle w:val="Footer"/>
@@ -20383,7 +21795,7 @@
 </file>
 
 <file path=word/footnotes.xml><?xml version="1.0" encoding="utf-8"?>
-<w:footnotes xmlns:wpc="http://schemas.microsoft.com/office/word/2010/wordprocessingCanvas" xmlns:cx="http://schemas.microsoft.com/office/drawing/2014/chartex" xmlns:cx1="http://schemas.microsoft.com/office/drawing/2015/9/8/chartex" xmlns:mc="http://schemas.openxmlformats.org/markup-compatibility/2006" xmlns:o="urn:schemas-microsoft-com:office:office" xmlns:r="http://schemas.openxmlformats.org/officeDocument/2006/relationships" xmlns:m="http://schemas.openxmlformats.org/officeDocument/2006/math" xmlns:v="urn:schemas-microsoft-com:vml" xmlns:wp14="http://schemas.microsoft.com/office/word/2010/wordprocessingDrawing" xmlns:wp="http://schemas.openxmlformats.org/drawingml/2006/wordprocessingDrawing" xmlns:w10="urn:schemas-microsoft-com:office:word" xmlns:w="http://schemas.openxmlformats.org/wordprocessingml/2006/main" xmlns:w14="http://schemas.microsoft.com/office/word/2010/wordml" xmlns:w15="http://schemas.microsoft.com/office/word/2012/wordml" xmlns:w16se="http://schemas.microsoft.com/office/word/2015/wordml/symex" xmlns:wpg="http://schemas.microsoft.com/office/word/2010/wordprocessingGroup" xmlns:wpi="http://schemas.microsoft.com/office/word/2010/wordprocessingInk" xmlns:wne="http://schemas.microsoft.com/office/word/2006/wordml" xmlns:wps="http://schemas.microsoft.com/office/word/2010/wordprocessingShape" mc:Ignorable="w14 w15 w16se wp14">
+<w:footnotes xmlns:wpc="http://schemas.microsoft.com/office/word/2010/wordprocessingCanvas" xmlns:cx="http://schemas.microsoft.com/office/drawing/2014/chartex" xmlns:cx1="http://schemas.microsoft.com/office/drawing/2015/9/8/chartex" xmlns:cx2="http://schemas.microsoft.com/office/drawing/2015/10/21/chartex" xmlns:cx3="http://schemas.microsoft.com/office/drawing/2016/5/9/chartex" xmlns:cx4="http://schemas.microsoft.com/office/drawing/2016/5/10/chartex" xmlns:cx5="http://schemas.microsoft.com/office/drawing/2016/5/11/chartex" xmlns:cx6="http://schemas.microsoft.com/office/drawing/2016/5/12/chartex" xmlns:cx7="http://schemas.microsoft.com/office/drawing/2016/5/13/chartex" xmlns:cx8="http://schemas.microsoft.com/office/drawing/2016/5/14/chartex" xmlns:mc="http://schemas.openxmlformats.org/markup-compatibility/2006" xmlns:aink="http://schemas.microsoft.com/office/drawing/2016/ink" xmlns:am3d="http://schemas.microsoft.com/office/drawing/2017/model3d" xmlns:o="urn:schemas-microsoft-com:office:office" xmlns:r="http://schemas.openxmlformats.org/officeDocument/2006/relationships" xmlns:m="http://schemas.openxmlformats.org/officeDocument/2006/math" xmlns:v="urn:schemas-microsoft-com:vml" xmlns:wp14="http://schemas.microsoft.com/office/word/2010/wordprocessingDrawing" xmlns:wp="http://schemas.openxmlformats.org/drawingml/2006/wordprocessingDrawing" xmlns:w10="urn:schemas-microsoft-com:office:word" xmlns:w="http://schemas.openxmlformats.org/wordprocessingml/2006/main" xmlns:w14="http://schemas.microsoft.com/office/word/2010/wordml" xmlns:w15="http://schemas.microsoft.com/office/word/2012/wordml" xmlns:w16cid="http://schemas.microsoft.com/office/word/2016/wordml/cid" xmlns:w16se="http://schemas.microsoft.com/office/word/2015/wordml/symex" xmlns:wpg="http://schemas.microsoft.com/office/word/2010/wordprocessingGroup" xmlns:wpi="http://schemas.microsoft.com/office/word/2010/wordprocessingInk" xmlns:wne="http://schemas.microsoft.com/office/word/2006/wordml" xmlns:wps="http://schemas.microsoft.com/office/word/2010/wordprocessingShape" mc:Ignorable="w14 w15 w16se w16cid wp14">
   <w:footnote w:type="separator" w:id="-1">
     <w:p>
       <w:pPr>
@@ -20408,7 +21820,7 @@
 </file>
 
 <file path=word/header1.xml><?xml version="1.0" encoding="utf-8"?>
-<w:hdr xmlns:wpc="http://schemas.microsoft.com/office/word/2010/wordprocessingCanvas" xmlns:cx="http://schemas.microsoft.com/office/drawing/2014/chartex" xmlns:cx1="http://schemas.microsoft.com/office/drawing/2015/9/8/chartex" xmlns:mc="http://schemas.openxmlformats.org/markup-compatibility/2006" xmlns:o="urn:schemas-microsoft-com:office:office" xmlns:r="http://schemas.openxmlformats.org/officeDocument/2006/relationships" xmlns:m="http://schemas.openxmlformats.org/officeDocument/2006/math" xmlns:v="urn:schemas-microsoft-com:vml" xmlns:wp14="http://schemas.microsoft.com/office/word/2010/wordprocessingDrawing" xmlns:wp="http://schemas.openxmlformats.org/drawingml/2006/wordprocessingDrawing" xmlns:w10="urn:schemas-microsoft-com:office:word" xmlns:w="http://schemas.openxmlformats.org/wordprocessingml/2006/main" xmlns:w14="http://schemas.microsoft.com/office/word/2010/wordml" xmlns:w15="http://schemas.microsoft.com/office/word/2012/wordml" xmlns:w16se="http://schemas.microsoft.com/office/word/2015/wordml/symex" xmlns:wpg="http://schemas.microsoft.com/office/word/2010/wordprocessingGroup" xmlns:wpi="http://schemas.microsoft.com/office/word/2010/wordprocessingInk" xmlns:wne="http://schemas.microsoft.com/office/word/2006/wordml" xmlns:wps="http://schemas.microsoft.com/office/word/2010/wordprocessingShape" mc:Ignorable="w14 w15 w16se wp14">
+<w:hdr xmlns:wpc="http://schemas.microsoft.com/office/word/2010/wordprocessingCanvas" xmlns:cx="http://schemas.microsoft.com/office/drawing/2014/chartex" xmlns:cx1="http://schemas.microsoft.com/office/drawing/2015/9/8/chartex" xmlns:cx2="http://schemas.microsoft.com/office/drawing/2015/10/21/chartex" xmlns:cx3="http://schemas.microsoft.com/office/drawing/2016/5/9/chartex" xmlns:cx4="http://schemas.microsoft.com/office/drawing/2016/5/10/chartex" xmlns:cx5="http://schemas.microsoft.com/office/drawing/2016/5/11/chartex" xmlns:cx6="http://schemas.microsoft.com/office/drawing/2016/5/12/chartex" xmlns:cx7="http://schemas.microsoft.com/office/drawing/2016/5/13/chartex" xmlns:cx8="http://schemas.microsoft.com/office/drawing/2016/5/14/chartex" xmlns:mc="http://schemas.openxmlformats.org/markup-compatibility/2006" xmlns:aink="http://schemas.microsoft.com/office/drawing/2016/ink" xmlns:am3d="http://schemas.microsoft.com/office/drawing/2017/model3d" xmlns:o="urn:schemas-microsoft-com:office:office" xmlns:r="http://schemas.openxmlformats.org/officeDocument/2006/relationships" xmlns:m="http://schemas.openxmlformats.org/officeDocument/2006/math" xmlns:v="urn:schemas-microsoft-com:vml" xmlns:wp14="http://schemas.microsoft.com/office/word/2010/wordprocessingDrawing" xmlns:wp="http://schemas.openxmlformats.org/drawingml/2006/wordprocessingDrawing" xmlns:w10="urn:schemas-microsoft-com:office:word" xmlns:w="http://schemas.openxmlformats.org/wordprocessingml/2006/main" xmlns:w14="http://schemas.microsoft.com/office/word/2010/wordml" xmlns:w15="http://schemas.microsoft.com/office/word/2012/wordml" xmlns:w16cid="http://schemas.microsoft.com/office/word/2016/wordml/cid" xmlns:w16se="http://schemas.microsoft.com/office/word/2015/wordml/symex" xmlns:wpg="http://schemas.microsoft.com/office/word/2010/wordprocessingGroup" xmlns:wpi="http://schemas.microsoft.com/office/word/2010/wordprocessingInk" xmlns:wne="http://schemas.microsoft.com/office/word/2006/wordml" xmlns:wps="http://schemas.microsoft.com/office/word/2010/wordprocessingShape" mc:Ignorable="w14 w15 w16se w16cid wp14">
   <w:p>
     <w:pPr>
       <w:pStyle w:val="Header"/>
@@ -20418,7 +21830,7 @@
 </file>
 
 <file path=word/header2.xml><?xml version="1.0" encoding="utf-8"?>
-<w:hdr xmlns:wpc="http://schemas.microsoft.com/office/word/2010/wordprocessingCanvas" xmlns:cx="http://schemas.microsoft.com/office/drawing/2014/chartex" xmlns:cx1="http://schemas.microsoft.com/office/drawing/2015/9/8/chartex" xmlns:mc="http://schemas.openxmlformats.org/markup-compatibility/2006" xmlns:o="urn:schemas-microsoft-com:office:office" xmlns:r="http://schemas.openxmlformats.org/officeDocument/2006/relationships" xmlns:m="http://schemas.openxmlformats.org/officeDocument/2006/math" xmlns:v="urn:schemas-microsoft-com:vml" xmlns:wp14="http://schemas.microsoft.com/office/word/2010/wordprocessingDrawing" xmlns:wp="http://schemas.openxmlformats.org/drawingml/2006/wordprocessingDrawing" xmlns:w10="urn:schemas-microsoft-com:office:word" xmlns:w="http://schemas.openxmlformats.org/wordprocessingml/2006/main" xmlns:w14="http://schemas.microsoft.com/office/word/2010/wordml" xmlns:w15="http://schemas.microsoft.com/office/word/2012/wordml" xmlns:w16se="http://schemas.microsoft.com/office/word/2015/wordml/symex" xmlns:wpg="http://schemas.microsoft.com/office/word/2010/wordprocessingGroup" xmlns:wpi="http://schemas.microsoft.com/office/word/2010/wordprocessingInk" xmlns:wne="http://schemas.microsoft.com/office/word/2006/wordml" xmlns:wps="http://schemas.microsoft.com/office/word/2010/wordprocessingShape" mc:Ignorable="w14 w15 w16se wp14">
+<w:hdr xmlns:wpc="http://schemas.microsoft.com/office/word/2010/wordprocessingCanvas" xmlns:cx="http://schemas.microsoft.com/office/drawing/2014/chartex" xmlns:cx1="http://schemas.microsoft.com/office/drawing/2015/9/8/chartex" xmlns:cx2="http://schemas.microsoft.com/office/drawing/2015/10/21/chartex" xmlns:cx3="http://schemas.microsoft.com/office/drawing/2016/5/9/chartex" xmlns:cx4="http://schemas.microsoft.com/office/drawing/2016/5/10/chartex" xmlns:cx5="http://schemas.microsoft.com/office/drawing/2016/5/11/chartex" xmlns:cx6="http://schemas.microsoft.com/office/drawing/2016/5/12/chartex" xmlns:cx7="http://schemas.microsoft.com/office/drawing/2016/5/13/chartex" xmlns:cx8="http://schemas.microsoft.com/office/drawing/2016/5/14/chartex" xmlns:mc="http://schemas.openxmlformats.org/markup-compatibility/2006" xmlns:aink="http://schemas.microsoft.com/office/drawing/2016/ink" xmlns:am3d="http://schemas.microsoft.com/office/drawing/2017/model3d" xmlns:o="urn:schemas-microsoft-com:office:office" xmlns:r="http://schemas.openxmlformats.org/officeDocument/2006/relationships" xmlns:m="http://schemas.openxmlformats.org/officeDocument/2006/math" xmlns:v="urn:schemas-microsoft-com:vml" xmlns:wp14="http://schemas.microsoft.com/office/word/2010/wordprocessingDrawing" xmlns:wp="http://schemas.openxmlformats.org/drawingml/2006/wordprocessingDrawing" xmlns:w10="urn:schemas-microsoft-com:office:word" xmlns:w="http://schemas.openxmlformats.org/wordprocessingml/2006/main" xmlns:w14="http://schemas.microsoft.com/office/word/2010/wordml" xmlns:w15="http://schemas.microsoft.com/office/word/2012/wordml" xmlns:w16cid="http://schemas.microsoft.com/office/word/2016/wordml/cid" xmlns:w16se="http://schemas.microsoft.com/office/word/2015/wordml/symex" xmlns:wpg="http://schemas.microsoft.com/office/word/2010/wordprocessingGroup" xmlns:wpi="http://schemas.microsoft.com/office/word/2010/wordprocessingInk" xmlns:wne="http://schemas.microsoft.com/office/word/2006/wordml" xmlns:wps="http://schemas.microsoft.com/office/word/2010/wordprocessingShape" mc:Ignorable="w14 w15 w16se w16cid wp14">
   <w:p>
     <w:pPr>
       <w:pStyle w:val="Header"/>
@@ -20433,7 +21845,7 @@
 </file>
 
 <file path=word/header3.xml><?xml version="1.0" encoding="utf-8"?>
-<w:hdr xmlns:wpc="http://schemas.microsoft.com/office/word/2010/wordprocessingCanvas" xmlns:cx="http://schemas.microsoft.com/office/drawing/2014/chartex" xmlns:cx1="http://schemas.microsoft.com/office/drawing/2015/9/8/chartex" xmlns:mc="http://schemas.openxmlformats.org/markup-compatibility/2006" xmlns:o="urn:schemas-microsoft-com:office:office" xmlns:r="http://schemas.openxmlformats.org/officeDocument/2006/relationships" xmlns:m="http://schemas.openxmlformats.org/officeDocument/2006/math" xmlns:v="urn:schemas-microsoft-com:vml" xmlns:wp14="http://schemas.microsoft.com/office/word/2010/wordprocessingDrawing" xmlns:wp="http://schemas.openxmlformats.org/drawingml/2006/wordprocessingDrawing" xmlns:w10="urn:schemas-microsoft-com:office:word" xmlns:w="http://schemas.openxmlformats.org/wordprocessingml/2006/main" xmlns:w14="http://schemas.microsoft.com/office/word/2010/wordml" xmlns:w15="http://schemas.microsoft.com/office/word/2012/wordml" xmlns:w16se="http://schemas.microsoft.com/office/word/2015/wordml/symex" xmlns:wpg="http://schemas.microsoft.com/office/word/2010/wordprocessingGroup" xmlns:wpi="http://schemas.microsoft.com/office/word/2010/wordprocessingInk" xmlns:wne="http://schemas.microsoft.com/office/word/2006/wordml" xmlns:wps="http://schemas.microsoft.com/office/word/2010/wordprocessingShape" mc:Ignorable="w14 w15 w16se wp14">
+<w:hdr xmlns:wpc="http://schemas.microsoft.com/office/word/2010/wordprocessingCanvas" xmlns:cx="http://schemas.microsoft.com/office/drawing/2014/chartex" xmlns:cx1="http://schemas.microsoft.com/office/drawing/2015/9/8/chartex" xmlns:cx2="http://schemas.microsoft.com/office/drawing/2015/10/21/chartex" xmlns:cx3="http://schemas.microsoft.com/office/drawing/2016/5/9/chartex" xmlns:cx4="http://schemas.microsoft.com/office/drawing/2016/5/10/chartex" xmlns:cx5="http://schemas.microsoft.com/office/drawing/2016/5/11/chartex" xmlns:cx6="http://schemas.microsoft.com/office/drawing/2016/5/12/chartex" xmlns:cx7="http://schemas.microsoft.com/office/drawing/2016/5/13/chartex" xmlns:cx8="http://schemas.microsoft.com/office/drawing/2016/5/14/chartex" xmlns:mc="http://schemas.openxmlformats.org/markup-compatibility/2006" xmlns:aink="http://schemas.microsoft.com/office/drawing/2016/ink" xmlns:am3d="http://schemas.microsoft.com/office/drawing/2017/model3d" xmlns:o="urn:schemas-microsoft-com:office:office" xmlns:r="http://schemas.openxmlformats.org/officeDocument/2006/relationships" xmlns:m="http://schemas.openxmlformats.org/officeDocument/2006/math" xmlns:v="urn:schemas-microsoft-com:vml" xmlns:wp14="http://schemas.microsoft.com/office/word/2010/wordprocessingDrawing" xmlns:wp="http://schemas.openxmlformats.org/drawingml/2006/wordprocessingDrawing" xmlns:w10="urn:schemas-microsoft-com:office:word" xmlns:w="http://schemas.openxmlformats.org/wordprocessingml/2006/main" xmlns:w14="http://schemas.microsoft.com/office/word/2010/wordml" xmlns:w15="http://schemas.microsoft.com/office/word/2012/wordml" xmlns:w16cid="http://schemas.microsoft.com/office/word/2016/wordml/cid" xmlns:w16se="http://schemas.microsoft.com/office/word/2015/wordml/symex" xmlns:wpg="http://schemas.microsoft.com/office/word/2010/wordprocessingGroup" xmlns:wpi="http://schemas.microsoft.com/office/word/2010/wordprocessingInk" xmlns:wne="http://schemas.microsoft.com/office/word/2006/wordml" xmlns:wps="http://schemas.microsoft.com/office/word/2010/wordprocessingShape" mc:Ignorable="w14 w15 w16se w16cid wp14">
   <w:p>
     <w:pPr>
       <w:pStyle w:val="Header"/>
@@ -20443,7 +21855,7 @@
 </file>
 
 <file path=word/numbering.xml><?xml version="1.0" encoding="utf-8"?>
-<w:numbering xmlns:wpc="http://schemas.microsoft.com/office/word/2010/wordprocessingCanvas" xmlns:cx="http://schemas.microsoft.com/office/drawing/2014/chartex" xmlns:cx1="http://schemas.microsoft.com/office/drawing/2015/9/8/chartex" xmlns:mc="http://schemas.openxmlformats.org/markup-compatibility/2006" xmlns:o="urn:schemas-microsoft-com:office:office" xmlns:r="http://schemas.openxmlformats.org/officeDocument/2006/relationships" xmlns:m="http://schemas.openxmlformats.org/officeDocument/2006/math" xmlns:v="urn:schemas-microsoft-com:vml" xmlns:wp14="http://schemas.microsoft.com/office/word/2010/wordprocessingDrawing" xmlns:wp="http://schemas.openxmlformats.org/drawingml/2006/wordprocessingDrawing" xmlns:w10="urn:schemas-microsoft-com:office:word" xmlns:w="http://schemas.openxmlformats.org/wordprocessingml/2006/main" xmlns:w14="http://schemas.microsoft.com/office/word/2010/wordml" xmlns:w15="http://schemas.microsoft.com/office/word/2012/wordml" xmlns:w16se="http://schemas.microsoft.com/office/word/2015/wordml/symex" xmlns:wpg="http://schemas.microsoft.com/office/word/2010/wordprocessingGroup" xmlns:wpi="http://schemas.microsoft.com/office/word/2010/wordprocessingInk" xmlns:wne="http://schemas.microsoft.com/office/word/2006/wordml" xmlns:wps="http://schemas.microsoft.com/office/word/2010/wordprocessingShape" mc:Ignorable="w14 w15 w16se wp14">
+<w:numbering xmlns:wpc="http://schemas.microsoft.com/office/word/2010/wordprocessingCanvas" xmlns:cx="http://schemas.microsoft.com/office/drawing/2014/chartex" xmlns:cx1="http://schemas.microsoft.com/office/drawing/2015/9/8/chartex" xmlns:cx2="http://schemas.microsoft.com/office/drawing/2015/10/21/chartex" xmlns:cx3="http://schemas.microsoft.com/office/drawing/2016/5/9/chartex" xmlns:cx4="http://schemas.microsoft.com/office/drawing/2016/5/10/chartex" xmlns:cx5="http://schemas.microsoft.com/office/drawing/2016/5/11/chartex" xmlns:cx6="http://schemas.microsoft.com/office/drawing/2016/5/12/chartex" xmlns:cx7="http://schemas.microsoft.com/office/drawing/2016/5/13/chartex" xmlns:cx8="http://schemas.microsoft.com/office/drawing/2016/5/14/chartex" xmlns:mc="http://schemas.openxmlformats.org/markup-compatibility/2006" xmlns:aink="http://schemas.microsoft.com/office/drawing/2016/ink" xmlns:am3d="http://schemas.microsoft.com/office/drawing/2017/model3d" xmlns:o="urn:schemas-microsoft-com:office:office" xmlns:r="http://schemas.openxmlformats.org/officeDocument/2006/relationships" xmlns:m="http://schemas.openxmlformats.org/officeDocument/2006/math" xmlns:v="urn:schemas-microsoft-com:vml" xmlns:wp14="http://schemas.microsoft.com/office/word/2010/wordprocessingDrawing" xmlns:wp="http://schemas.openxmlformats.org/drawingml/2006/wordprocessingDrawing" xmlns:w10="urn:schemas-microsoft-com:office:word" xmlns:w="http://schemas.openxmlformats.org/wordprocessingml/2006/main" xmlns:w14="http://schemas.microsoft.com/office/word/2010/wordml" xmlns:w15="http://schemas.microsoft.com/office/word/2012/wordml" xmlns:w16cid="http://schemas.microsoft.com/office/word/2016/wordml/cid" xmlns:w16se="http://schemas.microsoft.com/office/word/2015/wordml/symex" xmlns:wpg="http://schemas.microsoft.com/office/word/2010/wordprocessingGroup" xmlns:wpi="http://schemas.microsoft.com/office/word/2010/wordprocessingInk" xmlns:wne="http://schemas.microsoft.com/office/word/2006/wordml" xmlns:wps="http://schemas.microsoft.com/office/word/2010/wordprocessingShape" mc:Ignorable="w14 w15 w16se w16cid wp14">
   <w:abstractNum w:abstractNumId="0" w15:restartNumberingAfterBreak="0">
     <w:nsid w:val="04B376DC"/>
     <w:multiLevelType w:val="hybridMultilevel"/>
@@ -22965,7 +24377,7 @@
 </file>
 
 <file path=word/styles.xml><?xml version="1.0" encoding="utf-8"?>
-<w:styles xmlns:mc="http://schemas.openxmlformats.org/markup-compatibility/2006" xmlns:r="http://schemas.openxmlformats.org/officeDocument/2006/relationships" xmlns:w="http://schemas.openxmlformats.org/wordprocessingml/2006/main" xmlns:w14="http://schemas.microsoft.com/office/word/2010/wordml" xmlns:w15="http://schemas.microsoft.com/office/word/2012/wordml" xmlns:w16se="http://schemas.microsoft.com/office/word/2015/wordml/symex" mc:Ignorable="w14 w15 w16se">
+<w:styles xmlns:mc="http://schemas.openxmlformats.org/markup-compatibility/2006" xmlns:r="http://schemas.openxmlformats.org/officeDocument/2006/relationships" xmlns:w="http://schemas.openxmlformats.org/wordprocessingml/2006/main" xmlns:w14="http://schemas.microsoft.com/office/word/2010/wordml" xmlns:w15="http://schemas.microsoft.com/office/word/2012/wordml" xmlns:w16cid="http://schemas.microsoft.com/office/word/2016/wordml/cid" xmlns:w16se="http://schemas.microsoft.com/office/word/2015/wordml/symex" mc:Ignorable="w14 w15 w16se w16cid">
   <w:docDefaults>
     <w:rPrDefault>
       <w:rPr>
@@ -22981,7 +24393,7 @@
       </w:pPr>
     </w:pPrDefault>
   </w:docDefaults>
-  <w:latentStyles w:defLockedState="0" w:defUIPriority="99" w:defSemiHidden="0" w:defUnhideWhenUsed="0" w:defQFormat="0" w:count="371">
+  <w:latentStyles w:defLockedState="0" w:defUIPriority="99" w:defSemiHidden="0" w:defUnhideWhenUsed="0" w:defQFormat="0" w:count="375">
     <w:lsdException w:name="Normal" w:uiPriority="0" w:qFormat="1"/>
     <w:lsdException w:name="heading 1" w:uiPriority="9" w:qFormat="1"/>
     <w:lsdException w:name="heading 2" w:semiHidden="1" w:uiPriority="9" w:unhideWhenUsed="1" w:qFormat="1"/>
@@ -23087,7 +24499,6 @@
     <w:lsdException w:name="HTML Sample" w:semiHidden="1" w:unhideWhenUsed="1"/>
     <w:lsdException w:name="HTML Typewriter" w:semiHidden="1" w:unhideWhenUsed="1"/>
     <w:lsdException w:name="HTML Variable" w:semiHidden="1" w:unhideWhenUsed="1"/>
-    <w:lsdException w:name="Normal Table" w:semiHidden="1" w:unhideWhenUsed="1"/>
     <w:lsdException w:name="annotation subject" w:semiHidden="1" w:unhideWhenUsed="1"/>
     <w:lsdException w:name="No List" w:semiHidden="1" w:unhideWhenUsed="1"/>
     <w:lsdException w:name="Outline List 1" w:semiHidden="1" w:unhideWhenUsed="1"/>
@@ -23131,10 +24542,8 @@
     <w:lsdException w:name="Table Elegant" w:semiHidden="1" w:unhideWhenUsed="1"/>
     <w:lsdException w:name="Table Professional" w:semiHidden="1" w:unhideWhenUsed="1"/>
     <w:lsdException w:name="Table Subtle 1" w:semiHidden="1" w:unhideWhenUsed="1"/>
-    <w:lsdException w:name="Table Subtle 2" w:semiHidden="1" w:unhideWhenUsed="1"/>
     <w:lsdException w:name="Table Web 1" w:semiHidden="1" w:unhideWhenUsed="1"/>
     <w:lsdException w:name="Table Web 2" w:semiHidden="1" w:unhideWhenUsed="1"/>
-    <w:lsdException w:name="Table Web 3" w:semiHidden="1" w:unhideWhenUsed="1"/>
     <w:lsdException w:name="Balloon Text" w:semiHidden="1" w:unhideWhenUsed="1"/>
     <w:lsdException w:name="Table Grid" w:uiPriority="59"/>
     <w:lsdException w:name="Table Theme" w:semiHidden="1" w:unhideWhenUsed="1"/>
@@ -23353,6 +24762,10 @@
     <w:lsdException w:name="List Table 5 Dark Accent 6" w:uiPriority="50"/>
     <w:lsdException w:name="List Table 6 Colorful Accent 6" w:uiPriority="51"/>
     <w:lsdException w:name="List Table 7 Colorful Accent 6" w:uiPriority="52"/>
+    <w:lsdException w:name="Mention" w:semiHidden="1" w:unhideWhenUsed="1"/>
+    <w:lsdException w:name="Smart Hyperlink" w:semiHidden="1" w:unhideWhenUsed="1"/>
+    <w:lsdException w:name="Hashtag" w:semiHidden="1" w:unhideWhenUsed="1"/>
+    <w:lsdException w:name="Unresolved Mention" w:semiHidden="1" w:unhideWhenUsed="1"/>
   </w:latentStyles>
   <w:style w:type="paragraph" w:default="1" w:styleId="Normal">
     <w:name w:val="Normal"/>
@@ -23899,8 +25312,8 @@
       <w:szCs w:val="20"/>
     </w:rPr>
   </w:style>
-  <w:style w:type="character" w:customStyle="1" w:styleId="UnresolvedMention">
-    <w:name w:val="Unresolved Mention"/>
+  <w:style w:type="character" w:customStyle="1" w:styleId="UnresolvedMention1">
+    <w:name w:val="Unresolved Mention1"/>
     <w:basedOn w:val="DefaultParagraphFont"/>
     <w:uiPriority w:val="99"/>
     <w:semiHidden/>
@@ -24470,7 +25883,7 @@
 </file>
 
 <file path=customXml/itemProps1.xml><?xml version="1.0" encoding="utf-8"?>
-<ds:datastoreItem xmlns:ds="http://schemas.openxmlformats.org/officeDocument/2006/customXml" ds:itemID="{A17AEAB0-683F-400D-8AB5-9D8AD5E019A6}">
+<ds:datastoreItem xmlns:ds="http://schemas.openxmlformats.org/officeDocument/2006/customXml" ds:itemID="{54F19583-5376-46CF-9049-13539FFE56C2}">
   <ds:schemaRefs>
     <ds:schemaRef ds:uri="http://schemas.openxmlformats.org/officeDocument/2006/bibliography"/>
   </ds:schemaRefs>

</xml_diff>

<commit_message>
1. Exception document update to design overview. 2. Add the enclave oe_once. Merge the image and exception initialization into it. 3. Add OE_ prefix to global symbols to prevent name conllision in the future. 4. Misc. minor fix.
</commit_message>
<xml_diff>
--- a/doc/DesignOverview.docx
+++ b/doc/DesignOverview.docx
@@ -1,6 +1,6 @@
 
 <file path=word/document.xml><?xml version="1.0" encoding="utf-8"?>
-<w:document xmlns:wpc="http://schemas.microsoft.com/office/word/2010/wordprocessingCanvas" xmlns:cx="http://schemas.microsoft.com/office/drawing/2014/chartex" xmlns:cx1="http://schemas.microsoft.com/office/drawing/2015/9/8/chartex" xmlns:cx2="http://schemas.microsoft.com/office/drawing/2015/10/21/chartex" xmlns:cx3="http://schemas.microsoft.com/office/drawing/2016/5/9/chartex" xmlns:cx4="http://schemas.microsoft.com/office/drawing/2016/5/10/chartex" xmlns:cx5="http://schemas.microsoft.com/office/drawing/2016/5/11/chartex" xmlns:cx6="http://schemas.microsoft.com/office/drawing/2016/5/12/chartex" xmlns:cx7="http://schemas.microsoft.com/office/drawing/2016/5/13/chartex" xmlns:cx8="http://schemas.microsoft.com/office/drawing/2016/5/14/chartex" xmlns:mc="http://schemas.openxmlformats.org/markup-compatibility/2006" xmlns:aink="http://schemas.microsoft.com/office/drawing/2016/ink" xmlns:am3d="http://schemas.microsoft.com/office/drawing/2017/model3d" xmlns:o="urn:schemas-microsoft-com:office:office" xmlns:r="http://schemas.openxmlformats.org/officeDocument/2006/relationships" xmlns:m="http://schemas.openxmlformats.org/officeDocument/2006/math" xmlns:v="urn:schemas-microsoft-com:vml" xmlns:wp14="http://schemas.microsoft.com/office/word/2010/wordprocessingDrawing" xmlns:wp="http://schemas.openxmlformats.org/drawingml/2006/wordprocessingDrawing" xmlns:w10="urn:schemas-microsoft-com:office:word" xmlns:w="http://schemas.openxmlformats.org/wordprocessingml/2006/main" xmlns:w14="http://schemas.microsoft.com/office/word/2010/wordml" xmlns:w15="http://schemas.microsoft.com/office/word/2012/wordml" xmlns:w16cid="http://schemas.microsoft.com/office/word/2016/wordml/cid" xmlns:w16se="http://schemas.microsoft.com/office/word/2015/wordml/symex" xmlns:wpg="http://schemas.microsoft.com/office/word/2010/wordprocessingGroup" xmlns:wpi="http://schemas.microsoft.com/office/word/2010/wordprocessingInk" xmlns:wne="http://schemas.microsoft.com/office/word/2006/wordml" xmlns:wps="http://schemas.microsoft.com/office/word/2010/wordprocessingShape" mc:Ignorable="w14 w15 w16se w16cid wp14">
+<w:document xmlns:wpc="http://schemas.microsoft.com/office/word/2010/wordprocessingCanvas" xmlns:cx="http://schemas.microsoft.com/office/drawing/2014/chartex" xmlns:cx1="http://schemas.microsoft.com/office/drawing/2015/9/8/chartex" xmlns:mc="http://schemas.openxmlformats.org/markup-compatibility/2006" xmlns:o="urn:schemas-microsoft-com:office:office" xmlns:r="http://schemas.openxmlformats.org/officeDocument/2006/relationships" xmlns:m="http://schemas.openxmlformats.org/officeDocument/2006/math" xmlns:v="urn:schemas-microsoft-com:vml" xmlns:wp14="http://schemas.microsoft.com/office/word/2010/wordprocessingDrawing" xmlns:wp="http://schemas.openxmlformats.org/drawingml/2006/wordprocessingDrawing" xmlns:w10="urn:schemas-microsoft-com:office:word" xmlns:w="http://schemas.openxmlformats.org/wordprocessingml/2006/main" xmlns:w14="http://schemas.microsoft.com/office/word/2010/wordml" xmlns:w15="http://schemas.microsoft.com/office/word/2012/wordml" xmlns:w16se="http://schemas.microsoft.com/office/word/2015/wordml/symex" xmlns:wpg="http://schemas.microsoft.com/office/word/2010/wordprocessingGroup" xmlns:wpi="http://schemas.microsoft.com/office/word/2010/wordprocessingInk" xmlns:wne="http://schemas.microsoft.com/office/word/2006/wordml" xmlns:wps="http://schemas.microsoft.com/office/word/2010/wordprocessingShape" mc:Ignorable="w14 w15 w16se wp14">
   <w:body>
     <w:p>
       <w:pPr>
@@ -119,7 +119,7 @@
           <w:r>
             <w:fldChar w:fldCharType="separate"/>
           </w:r>
-          <w:hyperlink w:anchor="_Toc504130196" w:history="1">
+          <w:hyperlink w:anchor="_Toc505606223" w:history="1">
             <w:r>
               <w:rPr>
                 <w:rStyle w:val="Hyperlink"/>
@@ -162,7 +162,7 @@
                 <w:noProof/>
                 <w:webHidden/>
               </w:rPr>
-              <w:instrText xml:space="preserve"> PAGEREF _Toc504130196 \h </w:instrText>
+              <w:instrText xml:space="preserve"> PAGEREF _Toc505606223 \h </w:instrText>
             </w:r>
             <w:r>
               <w:rPr>
@@ -207,7 +207,7 @@
               <w:lang w:eastAsia="zh-CN"/>
             </w:rPr>
           </w:pPr>
-          <w:hyperlink w:anchor="_Toc504130197" w:history="1">
+          <w:hyperlink w:anchor="_Toc505606224" w:history="1">
             <w:r>
               <w:rPr>
                 <w:rStyle w:val="Hyperlink"/>
@@ -250,7 +250,7 @@
                 <w:noProof/>
                 <w:webHidden/>
               </w:rPr>
-              <w:instrText xml:space="preserve"> PAGEREF _Toc504130197 \h </w:instrText>
+              <w:instrText xml:space="preserve"> PAGEREF _Toc505606224 \h </w:instrText>
             </w:r>
             <w:r>
               <w:rPr>
@@ -295,7 +295,7 @@
               <w:lang w:eastAsia="zh-CN"/>
             </w:rPr>
           </w:pPr>
-          <w:hyperlink w:anchor="_Toc504130198" w:history="1">
+          <w:hyperlink w:anchor="_Toc505606225" w:history="1">
             <w:r>
               <w:rPr>
                 <w:rStyle w:val="Hyperlink"/>
@@ -338,7 +338,7 @@
                 <w:noProof/>
                 <w:webHidden/>
               </w:rPr>
-              <w:instrText xml:space="preserve"> PAGEREF _Toc504130198 \h </w:instrText>
+              <w:instrText xml:space="preserve"> PAGEREF _Toc505606225 \h </w:instrText>
             </w:r>
             <w:r>
               <w:rPr>
@@ -382,7 +382,7 @@
               <w:lang w:eastAsia="zh-CN"/>
             </w:rPr>
           </w:pPr>
-          <w:hyperlink w:anchor="_Toc504130199" w:history="1">
+          <w:hyperlink w:anchor="_Toc505606226" w:history="1">
             <w:r>
               <w:rPr>
                 <w:rStyle w:val="Hyperlink"/>
@@ -409,7 +409,7 @@
                 <w:noProof/>
                 <w:webHidden/>
               </w:rPr>
-              <w:instrText xml:space="preserve"> PAGEREF _Toc504130199 \h </w:instrText>
+              <w:instrText xml:space="preserve"> PAGEREF _Toc505606226 \h </w:instrText>
             </w:r>
             <w:r>
               <w:rPr>
@@ -453,7 +453,7 @@
               <w:lang w:eastAsia="zh-CN"/>
             </w:rPr>
           </w:pPr>
-          <w:hyperlink w:anchor="_Toc504130200" w:history="1">
+          <w:hyperlink w:anchor="_Toc505606227" w:history="1">
             <w:r>
               <w:rPr>
                 <w:rStyle w:val="Hyperlink"/>
@@ -480,7 +480,7 @@
                 <w:noProof/>
                 <w:webHidden/>
               </w:rPr>
-              <w:instrText xml:space="preserve"> PAGEREF _Toc504130200 \h </w:instrText>
+              <w:instrText xml:space="preserve"> PAGEREF _Toc505606227 \h </w:instrText>
             </w:r>
             <w:r>
               <w:rPr>
@@ -524,7 +524,7 @@
               <w:lang w:eastAsia="zh-CN"/>
             </w:rPr>
           </w:pPr>
-          <w:hyperlink w:anchor="_Toc504130201" w:history="1">
+          <w:hyperlink w:anchor="_Toc505606228" w:history="1">
             <w:r>
               <w:rPr>
                 <w:rStyle w:val="Hyperlink"/>
@@ -551,7 +551,7 @@
                 <w:noProof/>
                 <w:webHidden/>
               </w:rPr>
-              <w:instrText xml:space="preserve"> PAGEREF _Toc504130201 \h </w:instrText>
+              <w:instrText xml:space="preserve"> PAGEREF _Toc505606228 \h </w:instrText>
             </w:r>
             <w:r>
               <w:rPr>
@@ -596,7 +596,7 @@
               <w:lang w:eastAsia="zh-CN"/>
             </w:rPr>
           </w:pPr>
-          <w:hyperlink w:anchor="_Toc504130202" w:history="1">
+          <w:hyperlink w:anchor="_Toc505606229" w:history="1">
             <w:r>
               <w:rPr>
                 <w:rStyle w:val="Hyperlink"/>
@@ -639,7 +639,7 @@
                 <w:noProof/>
                 <w:webHidden/>
               </w:rPr>
-              <w:instrText xml:space="preserve"> PAGEREF _Toc504130202 \h </w:instrText>
+              <w:instrText xml:space="preserve"> PAGEREF _Toc505606229 \h </w:instrText>
             </w:r>
             <w:r>
               <w:rPr>
@@ -683,7 +683,7 @@
               <w:lang w:eastAsia="zh-CN"/>
             </w:rPr>
           </w:pPr>
-          <w:hyperlink w:anchor="_Toc504130203" w:history="1">
+          <w:hyperlink w:anchor="_Toc505606230" w:history="1">
             <w:r>
               <w:rPr>
                 <w:rStyle w:val="Hyperlink"/>
@@ -710,7 +710,7 @@
                 <w:noProof/>
                 <w:webHidden/>
               </w:rPr>
-              <w:instrText xml:space="preserve"> PAGEREF _Toc504130203 \h </w:instrText>
+              <w:instrText xml:space="preserve"> PAGEREF _Toc505606230 \h </w:instrText>
             </w:r>
             <w:r>
               <w:rPr>
@@ -754,7 +754,7 @@
               <w:lang w:eastAsia="zh-CN"/>
             </w:rPr>
           </w:pPr>
-          <w:hyperlink w:anchor="_Toc504130204" w:history="1">
+          <w:hyperlink w:anchor="_Toc505606231" w:history="1">
             <w:r>
               <w:rPr>
                 <w:rStyle w:val="Hyperlink"/>
@@ -781,7 +781,7 @@
                 <w:noProof/>
                 <w:webHidden/>
               </w:rPr>
-              <w:instrText xml:space="preserve"> PAGEREF _Toc504130204 \h </w:instrText>
+              <w:instrText xml:space="preserve"> PAGEREF _Toc505606231 \h </w:instrText>
             </w:r>
             <w:r>
               <w:rPr>
@@ -826,7 +826,7 @@
               <w:lang w:eastAsia="zh-CN"/>
             </w:rPr>
           </w:pPr>
-          <w:hyperlink w:anchor="_Toc504130205" w:history="1">
+          <w:hyperlink w:anchor="_Toc505606232" w:history="1">
             <w:r>
               <w:rPr>
                 <w:rStyle w:val="Hyperlink"/>
@@ -869,7 +869,7 @@
                 <w:noProof/>
                 <w:webHidden/>
               </w:rPr>
-              <w:instrText xml:space="preserve"> PAGEREF _Toc504130205 \h </w:instrText>
+              <w:instrText xml:space="preserve"> PAGEREF _Toc505606232 \h </w:instrText>
             </w:r>
             <w:r>
               <w:rPr>
@@ -914,7 +914,7 @@
               <w:lang w:eastAsia="zh-CN"/>
             </w:rPr>
           </w:pPr>
-          <w:hyperlink w:anchor="_Toc504130206" w:history="1">
+          <w:hyperlink w:anchor="_Toc505606233" w:history="1">
             <w:r>
               <w:rPr>
                 <w:rStyle w:val="Hyperlink"/>
@@ -957,7 +957,7 @@
                 <w:noProof/>
                 <w:webHidden/>
               </w:rPr>
-              <w:instrText xml:space="preserve"> PAGEREF _Toc504130206 \h </w:instrText>
+              <w:instrText xml:space="preserve"> PAGEREF _Toc505606233 \h </w:instrText>
             </w:r>
             <w:r>
               <w:rPr>
@@ -1001,7 +1001,7 @@
               <w:lang w:eastAsia="zh-CN"/>
             </w:rPr>
           </w:pPr>
-          <w:hyperlink w:anchor="_Toc504130207" w:history="1">
+          <w:hyperlink w:anchor="_Toc505606234" w:history="1">
             <w:r>
               <w:rPr>
                 <w:rStyle w:val="Hyperlink"/>
@@ -1028,7 +1028,7 @@
                 <w:noProof/>
                 <w:webHidden/>
               </w:rPr>
-              <w:instrText xml:space="preserve"> PAGEREF _Toc504130207 \h </w:instrText>
+              <w:instrText xml:space="preserve"> PAGEREF _Toc505606234 \h </w:instrText>
             </w:r>
             <w:r>
               <w:rPr>
@@ -1072,7 +1072,7 @@
               <w:lang w:eastAsia="zh-CN"/>
             </w:rPr>
           </w:pPr>
-          <w:hyperlink w:anchor="_Toc504130208" w:history="1">
+          <w:hyperlink w:anchor="_Toc505606235" w:history="1">
             <w:r>
               <w:rPr>
                 <w:rStyle w:val="Hyperlink"/>
@@ -1099,7 +1099,7 @@
                 <w:noProof/>
                 <w:webHidden/>
               </w:rPr>
-              <w:instrText xml:space="preserve"> PAGEREF _Toc504130208 \h </w:instrText>
+              <w:instrText xml:space="preserve"> PAGEREF _Toc505606235 \h </w:instrText>
             </w:r>
             <w:r>
               <w:rPr>
@@ -1143,7 +1143,7 @@
               <w:lang w:eastAsia="zh-CN"/>
             </w:rPr>
           </w:pPr>
-          <w:hyperlink w:anchor="_Toc504130209" w:history="1">
+          <w:hyperlink w:anchor="_Toc505606236" w:history="1">
             <w:r>
               <w:rPr>
                 <w:rStyle w:val="Hyperlink"/>
@@ -1170,7 +1170,7 @@
                 <w:noProof/>
                 <w:webHidden/>
               </w:rPr>
-              <w:instrText xml:space="preserve"> PAGEREF _Toc504130209 \h </w:instrText>
+              <w:instrText xml:space="preserve"> PAGEREF _Toc505606236 \h </w:instrText>
             </w:r>
             <w:r>
               <w:rPr>
@@ -1214,7 +1214,7 @@
               <w:lang w:eastAsia="zh-CN"/>
             </w:rPr>
           </w:pPr>
-          <w:hyperlink w:anchor="_Toc504130210" w:history="1">
+          <w:hyperlink w:anchor="_Toc505606237" w:history="1">
             <w:r>
               <w:rPr>
                 <w:rStyle w:val="Hyperlink"/>
@@ -1241,7 +1241,7 @@
                 <w:noProof/>
                 <w:webHidden/>
               </w:rPr>
-              <w:instrText xml:space="preserve"> PAGEREF _Toc504130210 \h </w:instrText>
+              <w:instrText xml:space="preserve"> PAGEREF _Toc505606237 \h </w:instrText>
             </w:r>
             <w:r>
               <w:rPr>
@@ -1285,7 +1285,7 @@
               <w:lang w:eastAsia="zh-CN"/>
             </w:rPr>
           </w:pPr>
-          <w:hyperlink w:anchor="_Toc504130211" w:history="1">
+          <w:hyperlink w:anchor="_Toc505606238" w:history="1">
             <w:r>
               <w:rPr>
                 <w:rStyle w:val="Hyperlink"/>
@@ -1312,7 +1312,7 @@
                 <w:noProof/>
                 <w:webHidden/>
               </w:rPr>
-              <w:instrText xml:space="preserve"> PAGEREF _Toc504130211 \h </w:instrText>
+              <w:instrText xml:space="preserve"> PAGEREF _Toc505606238 \h </w:instrText>
             </w:r>
             <w:r>
               <w:rPr>
@@ -1356,7 +1356,7 @@
               <w:lang w:eastAsia="zh-CN"/>
             </w:rPr>
           </w:pPr>
-          <w:hyperlink w:anchor="_Toc504130212" w:history="1">
+          <w:hyperlink w:anchor="_Toc505606239" w:history="1">
             <w:r>
               <w:rPr>
                 <w:rStyle w:val="Hyperlink"/>
@@ -1383,7 +1383,7 @@
                 <w:noProof/>
                 <w:webHidden/>
               </w:rPr>
-              <w:instrText xml:space="preserve"> PAGEREF _Toc504130212 \h </w:instrText>
+              <w:instrText xml:space="preserve"> PAGEREF _Toc505606239 \h </w:instrText>
             </w:r>
             <w:r>
               <w:rPr>
@@ -1427,7 +1427,7 @@
               <w:lang w:eastAsia="zh-CN"/>
             </w:rPr>
           </w:pPr>
-          <w:hyperlink w:anchor="_Toc504130213" w:history="1">
+          <w:hyperlink w:anchor="_Toc505606240" w:history="1">
             <w:r>
               <w:rPr>
                 <w:rStyle w:val="Hyperlink"/>
@@ -1454,7 +1454,7 @@
                 <w:noProof/>
                 <w:webHidden/>
               </w:rPr>
-              <w:instrText xml:space="preserve"> PAGEREF _Toc504130213 \h </w:instrText>
+              <w:instrText xml:space="preserve"> PAGEREF _Toc505606240 \h </w:instrText>
             </w:r>
             <w:r>
               <w:rPr>
@@ -1498,7 +1498,7 @@
               <w:lang w:eastAsia="zh-CN"/>
             </w:rPr>
           </w:pPr>
-          <w:hyperlink w:anchor="_Toc504130214" w:history="1">
+          <w:hyperlink w:anchor="_Toc505606241" w:history="1">
             <w:r>
               <w:rPr>
                 <w:rStyle w:val="Hyperlink"/>
@@ -1525,7 +1525,7 @@
                 <w:noProof/>
                 <w:webHidden/>
               </w:rPr>
-              <w:instrText xml:space="preserve"> PAGEREF _Toc504130214 \h </w:instrText>
+              <w:instrText xml:space="preserve"> PAGEREF _Toc505606241 \h </w:instrText>
             </w:r>
             <w:r>
               <w:rPr>
@@ -1569,7 +1569,7 @@
               <w:lang w:eastAsia="zh-CN"/>
             </w:rPr>
           </w:pPr>
-          <w:hyperlink w:anchor="_Toc504130215" w:history="1">
+          <w:hyperlink w:anchor="_Toc505606242" w:history="1">
             <w:r>
               <w:rPr>
                 <w:rStyle w:val="Hyperlink"/>
@@ -1596,7 +1596,7 @@
                 <w:noProof/>
                 <w:webHidden/>
               </w:rPr>
-              <w:instrText xml:space="preserve"> PAGEREF _Toc504130215 \h </w:instrText>
+              <w:instrText xml:space="preserve"> PAGEREF _Toc505606242 \h </w:instrText>
             </w:r>
             <w:r>
               <w:rPr>
@@ -1640,7 +1640,7 @@
               <w:lang w:eastAsia="zh-CN"/>
             </w:rPr>
           </w:pPr>
-          <w:hyperlink w:anchor="_Toc504130216" w:history="1">
+          <w:hyperlink w:anchor="_Toc505606243" w:history="1">
             <w:r>
               <w:rPr>
                 <w:rStyle w:val="Hyperlink"/>
@@ -1667,7 +1667,7 @@
                 <w:noProof/>
                 <w:webHidden/>
               </w:rPr>
-              <w:instrText xml:space="preserve"> PAGEREF _Toc504130216 \h </w:instrText>
+              <w:instrText xml:space="preserve"> PAGEREF _Toc505606243 \h </w:instrText>
             </w:r>
             <w:r>
               <w:rPr>
@@ -1711,7 +1711,7 @@
               <w:lang w:eastAsia="zh-CN"/>
             </w:rPr>
           </w:pPr>
-          <w:hyperlink w:anchor="_Toc504130217" w:history="1">
+          <w:hyperlink w:anchor="_Toc505606244" w:history="1">
             <w:r>
               <w:rPr>
                 <w:rStyle w:val="Hyperlink"/>
@@ -1738,7 +1738,7 @@
                 <w:noProof/>
                 <w:webHidden/>
               </w:rPr>
-              <w:instrText xml:space="preserve"> PAGEREF _Toc504130217 \h </w:instrText>
+              <w:instrText xml:space="preserve"> PAGEREF _Toc505606244 \h </w:instrText>
             </w:r>
             <w:r>
               <w:rPr>
@@ -1782,7 +1782,7 @@
               <w:lang w:eastAsia="zh-CN"/>
             </w:rPr>
           </w:pPr>
-          <w:hyperlink w:anchor="_Toc504130218" w:history="1">
+          <w:hyperlink w:anchor="_Toc505606245" w:history="1">
             <w:r>
               <w:rPr>
                 <w:rStyle w:val="Hyperlink"/>
@@ -1809,7 +1809,7 @@
                 <w:noProof/>
                 <w:webHidden/>
               </w:rPr>
-              <w:instrText xml:space="preserve"> PAGEREF _Toc504130218 \h </w:instrText>
+              <w:instrText xml:space="preserve"> PAGEREF _Toc505606245 \h </w:instrText>
             </w:r>
             <w:r>
               <w:rPr>
@@ -1853,7 +1853,7 @@
               <w:lang w:eastAsia="zh-CN"/>
             </w:rPr>
           </w:pPr>
-          <w:hyperlink w:anchor="_Toc504130219" w:history="1">
+          <w:hyperlink w:anchor="_Toc505606246" w:history="1">
             <w:r>
               <w:rPr>
                 <w:rStyle w:val="Hyperlink"/>
@@ -1880,7 +1880,7 @@
                 <w:noProof/>
                 <w:webHidden/>
               </w:rPr>
-              <w:instrText xml:space="preserve"> PAGEREF _Toc504130219 \h </w:instrText>
+              <w:instrText xml:space="preserve"> PAGEREF _Toc505606246 \h </w:instrText>
             </w:r>
             <w:r>
               <w:rPr>
@@ -1925,7 +1925,7 @@
               <w:lang w:eastAsia="zh-CN"/>
             </w:rPr>
           </w:pPr>
-          <w:hyperlink w:anchor="_Toc504130220" w:history="1">
+          <w:hyperlink w:anchor="_Toc505606247" w:history="1">
             <w:r>
               <w:rPr>
                 <w:rStyle w:val="Hyperlink"/>
@@ -1947,7 +1947,7 @@
                 <w:rStyle w:val="Hyperlink"/>
                 <w:noProof/>
               </w:rPr>
-              <w:t>The Signing Tool</w:t>
+              <w:t>The Exception handling</w:t>
             </w:r>
             <w:r>
               <w:rPr>
@@ -1968,7 +1968,7 @@
                 <w:noProof/>
                 <w:webHidden/>
               </w:rPr>
-              <w:instrText xml:space="preserve"> PAGEREF _Toc504130220 \h </w:instrText>
+              <w:instrText xml:space="preserve"> PAGEREF _Toc505606247 \h </w:instrText>
             </w:r>
             <w:r>
               <w:rPr>
@@ -1988,7 +1988,7 @@
                 <w:noProof/>
                 <w:webHidden/>
               </w:rPr>
-              <w:t>21</w:t>
+              <w:t>20</w:t>
             </w:r>
             <w:r>
               <w:rPr>
@@ -2012,13 +2012,13 @@
               <w:lang w:eastAsia="zh-CN"/>
             </w:rPr>
           </w:pPr>
-          <w:hyperlink w:anchor="_Toc504130221" w:history="1">
+          <w:hyperlink w:anchor="_Toc505606248" w:history="1">
             <w:r>
               <w:rPr>
                 <w:rStyle w:val="Hyperlink"/>
                 <w:noProof/>
               </w:rPr>
-              <w:t>Example</w:t>
+              <w:t>Hardware exception</w:t>
             </w:r>
             <w:r>
               <w:rPr>
@@ -2039,7 +2039,149 @@
                 <w:noProof/>
                 <w:webHidden/>
               </w:rPr>
-              <w:instrText xml:space="preserve"> PAGEREF _Toc504130221 \h </w:instrText>
+              <w:instrText xml:space="preserve"> PAGEREF _Toc505606248 \h </w:instrText>
+            </w:r>
+            <w:r>
+              <w:rPr>
+                <w:noProof/>
+                <w:webHidden/>
+              </w:rPr>
+            </w:r>
+            <w:r>
+              <w:rPr>
+                <w:noProof/>
+                <w:webHidden/>
+              </w:rPr>
+              <w:fldChar w:fldCharType="separate"/>
+            </w:r>
+            <w:r>
+              <w:rPr>
+                <w:noProof/>
+                <w:webHidden/>
+              </w:rPr>
+              <w:t>20</w:t>
+            </w:r>
+            <w:r>
+              <w:rPr>
+                <w:noProof/>
+                <w:webHidden/>
+              </w:rPr>
+              <w:fldChar w:fldCharType="end"/>
+            </w:r>
+          </w:hyperlink>
+        </w:p>
+        <w:p>
+          <w:pPr>
+            <w:pStyle w:val="TOC3"/>
+            <w:tabs>
+              <w:tab w:val="right" w:leader="dot" w:pos="9350"/>
+            </w:tabs>
+            <w:rPr>
+              <w:rFonts w:eastAsiaTheme="minorEastAsia"/>
+              <w:noProof/>
+              <w:sz w:val="22"/>
+              <w:lang w:eastAsia="zh-CN"/>
+            </w:rPr>
+          </w:pPr>
+          <w:hyperlink w:anchor="_Toc505606249" w:history="1">
+            <w:r>
+              <w:rPr>
+                <w:rStyle w:val="Hyperlink"/>
+                <w:noProof/>
+              </w:rPr>
+              <w:t>Hardware exception handling workflow</w:t>
+            </w:r>
+            <w:r>
+              <w:rPr>
+                <w:noProof/>
+                <w:webHidden/>
+              </w:rPr>
+              <w:tab/>
+            </w:r>
+            <w:r>
+              <w:rPr>
+                <w:noProof/>
+                <w:webHidden/>
+              </w:rPr>
+              <w:fldChar w:fldCharType="begin"/>
+            </w:r>
+            <w:r>
+              <w:rPr>
+                <w:noProof/>
+                <w:webHidden/>
+              </w:rPr>
+              <w:instrText xml:space="preserve"> PAGEREF _Toc505606249 \h </w:instrText>
+            </w:r>
+            <w:r>
+              <w:rPr>
+                <w:noProof/>
+                <w:webHidden/>
+              </w:rPr>
+            </w:r>
+            <w:r>
+              <w:rPr>
+                <w:noProof/>
+                <w:webHidden/>
+              </w:rPr>
+              <w:fldChar w:fldCharType="separate"/>
+            </w:r>
+            <w:r>
+              <w:rPr>
+                <w:noProof/>
+                <w:webHidden/>
+              </w:rPr>
+              <w:t>20</w:t>
+            </w:r>
+            <w:r>
+              <w:rPr>
+                <w:noProof/>
+                <w:webHidden/>
+              </w:rPr>
+              <w:fldChar w:fldCharType="end"/>
+            </w:r>
+          </w:hyperlink>
+        </w:p>
+        <w:p>
+          <w:pPr>
+            <w:pStyle w:val="TOC3"/>
+            <w:tabs>
+              <w:tab w:val="right" w:leader="dot" w:pos="9350"/>
+            </w:tabs>
+            <w:rPr>
+              <w:rFonts w:eastAsiaTheme="minorEastAsia"/>
+              <w:noProof/>
+              <w:sz w:val="22"/>
+              <w:lang w:eastAsia="zh-CN"/>
+            </w:rPr>
+          </w:pPr>
+          <w:hyperlink w:anchor="_Toc505606250" w:history="1">
+            <w:r>
+              <w:rPr>
+                <w:rStyle w:val="Hyperlink"/>
+                <w:noProof/>
+              </w:rPr>
+              <w:t>Vector exception handling functions</w:t>
+            </w:r>
+            <w:r>
+              <w:rPr>
+                <w:noProof/>
+                <w:webHidden/>
+              </w:rPr>
+              <w:tab/>
+            </w:r>
+            <w:r>
+              <w:rPr>
+                <w:noProof/>
+                <w:webHidden/>
+              </w:rPr>
+              <w:fldChar w:fldCharType="begin"/>
+            </w:r>
+            <w:r>
+              <w:rPr>
+                <w:noProof/>
+                <w:webHidden/>
+              </w:rPr>
+              <w:instrText xml:space="preserve"> PAGEREF _Toc505606250 \h </w:instrText>
             </w:r>
             <w:r>
               <w:rPr>
@@ -2084,7 +2226,7 @@
               <w:lang w:eastAsia="zh-CN"/>
             </w:rPr>
           </w:pPr>
-          <w:hyperlink w:anchor="_Toc504130222" w:history="1">
+          <w:hyperlink w:anchor="_Toc505606251" w:history="1">
             <w:r>
               <w:rPr>
                 <w:rStyle w:val="Hyperlink"/>
@@ -2106,7 +2248,7 @@
                 <w:rStyle w:val="Hyperlink"/>
                 <w:noProof/>
               </w:rPr>
-              <w:t>The Debugger Extension</w:t>
+              <w:t>The Signing Tool</w:t>
             </w:r>
             <w:r>
               <w:rPr>
@@ -2127,7 +2269,7 @@
                 <w:noProof/>
                 <w:webHidden/>
               </w:rPr>
-              <w:instrText xml:space="preserve"> PAGEREF _Toc504130222 \h </w:instrText>
+              <w:instrText xml:space="preserve"> PAGEREF _Toc505606251 \h </w:instrText>
             </w:r>
             <w:r>
               <w:rPr>
@@ -2147,7 +2289,7 @@
                 <w:noProof/>
                 <w:webHidden/>
               </w:rPr>
-              <w:t>23</w:t>
+              <w:t>22</w:t>
             </w:r>
             <w:r>
               <w:rPr>
@@ -2171,13 +2313,13 @@
               <w:lang w:eastAsia="zh-CN"/>
             </w:rPr>
           </w:pPr>
-          <w:hyperlink w:anchor="_Toc504130223" w:history="1">
+          <w:hyperlink w:anchor="_Toc505606252" w:history="1">
             <w:r>
               <w:rPr>
                 <w:rStyle w:val="Hyperlink"/>
                 <w:noProof/>
               </w:rPr>
-              <w:t>Ptrace Library</w:t>
+              <w:t>Example</w:t>
             </w:r>
             <w:r>
               <w:rPr>
@@ -2198,7 +2340,7 @@
                 <w:noProof/>
                 <w:webHidden/>
               </w:rPr>
-              <w:instrText xml:space="preserve"> PAGEREF _Toc504130223 \h </w:instrText>
+              <w:instrText xml:space="preserve"> PAGEREF _Toc505606252 \h </w:instrText>
             </w:r>
             <w:r>
               <w:rPr>
@@ -2218,220 +2360,7 @@
                 <w:noProof/>
                 <w:webHidden/>
               </w:rPr>
-              <w:t>23</w:t>
-            </w:r>
-            <w:r>
-              <w:rPr>
-                <w:noProof/>
-                <w:webHidden/>
-              </w:rPr>
-              <w:fldChar w:fldCharType="end"/>
-            </w:r>
-          </w:hyperlink>
-        </w:p>
-        <w:p>
-          <w:pPr>
-            <w:pStyle w:val="TOC2"/>
-            <w:tabs>
-              <w:tab w:val="right" w:leader="dot" w:pos="9350"/>
-            </w:tabs>
-            <w:rPr>
-              <w:rFonts w:eastAsiaTheme="minorEastAsia"/>
-              <w:noProof/>
-              <w:sz w:val="22"/>
-              <w:lang w:eastAsia="zh-CN"/>
-            </w:rPr>
-          </w:pPr>
-          <w:hyperlink w:anchor="_Toc504130224" w:history="1">
-            <w:r>
-              <w:rPr>
-                <w:rStyle w:val="Hyperlink"/>
-                <w:noProof/>
-              </w:rPr>
-              <w:t>Python Extension</w:t>
-            </w:r>
-            <w:r>
-              <w:rPr>
-                <w:noProof/>
-                <w:webHidden/>
-              </w:rPr>
-              <w:tab/>
-            </w:r>
-            <w:r>
-              <w:rPr>
-                <w:noProof/>
-                <w:webHidden/>
-              </w:rPr>
-              <w:fldChar w:fldCharType="begin"/>
-            </w:r>
-            <w:r>
-              <w:rPr>
-                <w:noProof/>
-                <w:webHidden/>
-              </w:rPr>
-              <w:instrText xml:space="preserve"> PAGEREF _Toc504130224 \h </w:instrText>
-            </w:r>
-            <w:r>
-              <w:rPr>
-                <w:noProof/>
-                <w:webHidden/>
-              </w:rPr>
-            </w:r>
-            <w:r>
-              <w:rPr>
-                <w:noProof/>
-                <w:webHidden/>
-              </w:rPr>
-              <w:fldChar w:fldCharType="separate"/>
-            </w:r>
-            <w:r>
-              <w:rPr>
-                <w:noProof/>
-                <w:webHidden/>
-              </w:rPr>
-              <w:t>23</w:t>
-            </w:r>
-            <w:r>
-              <w:rPr>
-                <w:noProof/>
-                <w:webHidden/>
-              </w:rPr>
-              <w:fldChar w:fldCharType="end"/>
-            </w:r>
-          </w:hyperlink>
-        </w:p>
-        <w:p>
-          <w:pPr>
-            <w:pStyle w:val="TOC2"/>
-            <w:tabs>
-              <w:tab w:val="right" w:leader="dot" w:pos="9350"/>
-            </w:tabs>
-            <w:rPr>
-              <w:rFonts w:eastAsiaTheme="minorEastAsia"/>
-              <w:noProof/>
-              <w:sz w:val="22"/>
-              <w:lang w:eastAsia="zh-CN"/>
-            </w:rPr>
-          </w:pPr>
-          <w:hyperlink w:anchor="_Toc504130225" w:history="1">
-            <w:r>
-              <w:rPr>
-                <w:rStyle w:val="Hyperlink"/>
-                <w:noProof/>
-              </w:rPr>
-              <w:t>Stack Stitching</w:t>
-            </w:r>
-            <w:r>
-              <w:rPr>
-                <w:noProof/>
-                <w:webHidden/>
-              </w:rPr>
-              <w:tab/>
-            </w:r>
-            <w:r>
-              <w:rPr>
-                <w:noProof/>
-                <w:webHidden/>
-              </w:rPr>
-              <w:fldChar w:fldCharType="begin"/>
-            </w:r>
-            <w:r>
-              <w:rPr>
-                <w:noProof/>
-                <w:webHidden/>
-              </w:rPr>
-              <w:instrText xml:space="preserve"> PAGEREF _Toc504130225 \h </w:instrText>
-            </w:r>
-            <w:r>
-              <w:rPr>
-                <w:noProof/>
-                <w:webHidden/>
-              </w:rPr>
-            </w:r>
-            <w:r>
-              <w:rPr>
-                <w:noProof/>
-                <w:webHidden/>
-              </w:rPr>
-              <w:fldChar w:fldCharType="separate"/>
-            </w:r>
-            <w:r>
-              <w:rPr>
-                <w:noProof/>
-                <w:webHidden/>
-              </w:rPr>
-              <w:t>23</w:t>
-            </w:r>
-            <w:r>
-              <w:rPr>
-                <w:noProof/>
-                <w:webHidden/>
-              </w:rPr>
-              <w:fldChar w:fldCharType="end"/>
-            </w:r>
-          </w:hyperlink>
-        </w:p>
-        <w:p>
-          <w:pPr>
-            <w:pStyle w:val="TOC3"/>
-            <w:tabs>
-              <w:tab w:val="right" w:leader="dot" w:pos="9350"/>
-            </w:tabs>
-            <w:rPr>
-              <w:rFonts w:eastAsiaTheme="minorEastAsia"/>
-              <w:noProof/>
-              <w:sz w:val="22"/>
-              <w:lang w:eastAsia="zh-CN"/>
-            </w:rPr>
-          </w:pPr>
-          <w:hyperlink w:anchor="_Toc504130226" w:history="1">
-            <w:r>
-              <w:rPr>
-                <w:rStyle w:val="Hyperlink"/>
-                <w:noProof/>
-              </w:rPr>
-              <w:t>Split stack</w:t>
-            </w:r>
-            <w:r>
-              <w:rPr>
-                <w:noProof/>
-                <w:webHidden/>
-              </w:rPr>
-              <w:tab/>
-            </w:r>
-            <w:r>
-              <w:rPr>
-                <w:noProof/>
-                <w:webHidden/>
-              </w:rPr>
-              <w:fldChar w:fldCharType="begin"/>
-            </w:r>
-            <w:r>
-              <w:rPr>
-                <w:noProof/>
-                <w:webHidden/>
-              </w:rPr>
-              <w:instrText xml:space="preserve"> PAGEREF _Toc504130226 \h </w:instrText>
-            </w:r>
-            <w:r>
-              <w:rPr>
-                <w:noProof/>
-                <w:webHidden/>
-              </w:rPr>
-            </w:r>
-            <w:r>
-              <w:rPr>
-                <w:noProof/>
-                <w:webHidden/>
-              </w:rPr>
-              <w:fldChar w:fldCharType="separate"/>
-            </w:r>
-            <w:r>
-              <w:rPr>
-                <w:noProof/>
-                <w:webHidden/>
-              </w:rPr>
-              <w:t>24</w:t>
+              <w:t>22</w:t>
             </w:r>
             <w:r>
               <w:rPr>
@@ -2456,7 +2385,7 @@
               <w:lang w:eastAsia="zh-CN"/>
             </w:rPr>
           </w:pPr>
-          <w:hyperlink w:anchor="_Toc504130227" w:history="1">
+          <w:hyperlink w:anchor="_Toc505606253" w:history="1">
             <w:r>
               <w:rPr>
                 <w:rStyle w:val="Hyperlink"/>
@@ -2478,7 +2407,7 @@
                 <w:rStyle w:val="Hyperlink"/>
                 <w:noProof/>
               </w:rPr>
-              <w:t>The IDL Generator</w:t>
+              <w:t>The Debugger Extension</w:t>
             </w:r>
             <w:r>
               <w:rPr>
@@ -2499,7 +2428,7 @@
                 <w:noProof/>
                 <w:webHidden/>
               </w:rPr>
-              <w:instrText xml:space="preserve"> PAGEREF _Toc504130227 \h </w:instrText>
+              <w:instrText xml:space="preserve"> PAGEREF _Toc505606253 \h </w:instrText>
             </w:r>
             <w:r>
               <w:rPr>
@@ -2543,13 +2472,13 @@
               <w:lang w:eastAsia="zh-CN"/>
             </w:rPr>
           </w:pPr>
-          <w:hyperlink w:anchor="_Toc504130228" w:history="1">
+          <w:hyperlink w:anchor="_Toc505606254" w:history="1">
             <w:r>
               <w:rPr>
                 <w:rStyle w:val="Hyperlink"/>
                 <w:noProof/>
               </w:rPr>
-              <w:t>Supported Data Types</w:t>
+              <w:t>Ptrace Library</w:t>
             </w:r>
             <w:r>
               <w:rPr>
@@ -2570,7 +2499,7 @@
                 <w:noProof/>
                 <w:webHidden/>
               </w:rPr>
-              <w:instrText xml:space="preserve"> PAGEREF _Toc504130228 \h </w:instrText>
+              <w:instrText xml:space="preserve"> PAGEREF _Toc505606254 \h </w:instrText>
             </w:r>
             <w:r>
               <w:rPr>
@@ -2614,13 +2543,13 @@
               <w:lang w:eastAsia="zh-CN"/>
             </w:rPr>
           </w:pPr>
-          <w:hyperlink w:anchor="_Toc504130229" w:history="1">
+          <w:hyperlink w:anchor="_Toc505606255" w:history="1">
             <w:r>
               <w:rPr>
                 <w:rStyle w:val="Hyperlink"/>
                 <w:noProof/>
               </w:rPr>
-              <w:t>Function and parameter constraints</w:t>
+              <w:t>Python Extension</w:t>
             </w:r>
             <w:r>
               <w:rPr>
@@ -2641,7 +2570,7 @@
                 <w:noProof/>
                 <w:webHidden/>
               </w:rPr>
-              <w:instrText xml:space="preserve"> PAGEREF _Toc504130229 \h </w:instrText>
+              <w:instrText xml:space="preserve"> PAGEREF _Toc505606255 \h </w:instrText>
             </w:r>
             <w:r>
               <w:rPr>
@@ -2661,7 +2590,7 @@
                 <w:noProof/>
                 <w:webHidden/>
               </w:rPr>
-              <w:t>25</w:t>
+              <w:t>24</w:t>
             </w:r>
             <w:r>
               <w:rPr>
@@ -2685,13 +2614,13 @@
               <w:lang w:eastAsia="zh-CN"/>
             </w:rPr>
           </w:pPr>
-          <w:hyperlink w:anchor="_Toc504130230" w:history="1">
+          <w:hyperlink w:anchor="_Toc505606256" w:history="1">
             <w:r>
               <w:rPr>
                 <w:rStyle w:val="Hyperlink"/>
                 <w:noProof/>
               </w:rPr>
-              <w:t>Example 1</w:t>
+              <w:t>Stack Stitching</w:t>
             </w:r>
             <w:r>
               <w:rPr>
@@ -2712,7 +2641,7 @@
                 <w:noProof/>
                 <w:webHidden/>
               </w:rPr>
-              <w:instrText xml:space="preserve"> PAGEREF _Toc504130230 \h </w:instrText>
+              <w:instrText xml:space="preserve"> PAGEREF _Toc505606256 \h </w:instrText>
             </w:r>
             <w:r>
               <w:rPr>
@@ -2732,7 +2661,166 @@
                 <w:noProof/>
                 <w:webHidden/>
               </w:rPr>
-              <w:t>26</w:t>
+              <w:t>24</w:t>
+            </w:r>
+            <w:r>
+              <w:rPr>
+                <w:noProof/>
+                <w:webHidden/>
+              </w:rPr>
+              <w:fldChar w:fldCharType="end"/>
+            </w:r>
+          </w:hyperlink>
+        </w:p>
+        <w:p>
+          <w:pPr>
+            <w:pStyle w:val="TOC3"/>
+            <w:tabs>
+              <w:tab w:val="right" w:leader="dot" w:pos="9350"/>
+            </w:tabs>
+            <w:rPr>
+              <w:rFonts w:eastAsiaTheme="minorEastAsia"/>
+              <w:noProof/>
+              <w:sz w:val="22"/>
+              <w:lang w:eastAsia="zh-CN"/>
+            </w:rPr>
+          </w:pPr>
+          <w:hyperlink w:anchor="_Toc505606257" w:history="1">
+            <w:r>
+              <w:rPr>
+                <w:rStyle w:val="Hyperlink"/>
+                <w:noProof/>
+              </w:rPr>
+              <w:t>Split stack</w:t>
+            </w:r>
+            <w:r>
+              <w:rPr>
+                <w:noProof/>
+                <w:webHidden/>
+              </w:rPr>
+              <w:tab/>
+            </w:r>
+            <w:r>
+              <w:rPr>
+                <w:noProof/>
+                <w:webHidden/>
+              </w:rPr>
+              <w:fldChar w:fldCharType="begin"/>
+            </w:r>
+            <w:r>
+              <w:rPr>
+                <w:noProof/>
+                <w:webHidden/>
+              </w:rPr>
+              <w:instrText xml:space="preserve"> PAGEREF _Toc505606257 \h </w:instrText>
+            </w:r>
+            <w:r>
+              <w:rPr>
+                <w:noProof/>
+                <w:webHidden/>
+              </w:rPr>
+            </w:r>
+            <w:r>
+              <w:rPr>
+                <w:noProof/>
+                <w:webHidden/>
+              </w:rPr>
+              <w:fldChar w:fldCharType="separate"/>
+            </w:r>
+            <w:r>
+              <w:rPr>
+                <w:noProof/>
+                <w:webHidden/>
+              </w:rPr>
+              <w:t>25</w:t>
+            </w:r>
+            <w:r>
+              <w:rPr>
+                <w:noProof/>
+                <w:webHidden/>
+              </w:rPr>
+              <w:fldChar w:fldCharType="end"/>
+            </w:r>
+          </w:hyperlink>
+        </w:p>
+        <w:p>
+          <w:pPr>
+            <w:pStyle w:val="TOC1"/>
+            <w:tabs>
+              <w:tab w:val="left" w:pos="660"/>
+              <w:tab w:val="right" w:leader="dot" w:pos="9350"/>
+            </w:tabs>
+            <w:rPr>
+              <w:rFonts w:eastAsiaTheme="minorEastAsia"/>
+              <w:noProof/>
+              <w:sz w:val="22"/>
+              <w:lang w:eastAsia="zh-CN"/>
+            </w:rPr>
+          </w:pPr>
+          <w:hyperlink w:anchor="_Toc505606258" w:history="1">
+            <w:r>
+              <w:rPr>
+                <w:rStyle w:val="Hyperlink"/>
+                <w:noProof/>
+              </w:rPr>
+              <w:t>10.</w:t>
+            </w:r>
+            <w:r>
+              <w:rPr>
+                <w:rFonts w:eastAsiaTheme="minorEastAsia"/>
+                <w:noProof/>
+                <w:sz w:val="22"/>
+                <w:lang w:eastAsia="zh-CN"/>
+              </w:rPr>
+              <w:tab/>
+            </w:r>
+            <w:r>
+              <w:rPr>
+                <w:rStyle w:val="Hyperlink"/>
+                <w:noProof/>
+              </w:rPr>
+              <w:t>The IDL Generator</w:t>
+            </w:r>
+            <w:r>
+              <w:rPr>
+                <w:noProof/>
+                <w:webHidden/>
+              </w:rPr>
+              <w:tab/>
+            </w:r>
+            <w:r>
+              <w:rPr>
+                <w:noProof/>
+                <w:webHidden/>
+              </w:rPr>
+              <w:fldChar w:fldCharType="begin"/>
+            </w:r>
+            <w:r>
+              <w:rPr>
+                <w:noProof/>
+                <w:webHidden/>
+              </w:rPr>
+              <w:instrText xml:space="preserve"> PAGEREF _Toc505606258 \h </w:instrText>
+            </w:r>
+            <w:r>
+              <w:rPr>
+                <w:noProof/>
+                <w:webHidden/>
+              </w:rPr>
+            </w:r>
+            <w:r>
+              <w:rPr>
+                <w:noProof/>
+                <w:webHidden/>
+              </w:rPr>
+              <w:fldChar w:fldCharType="separate"/>
+            </w:r>
+            <w:r>
+              <w:rPr>
+                <w:noProof/>
+                <w:webHidden/>
+              </w:rPr>
+              <w:t>25</w:t>
             </w:r>
             <w:r>
               <w:rPr>
@@ -2756,12 +2844,225 @@
               <w:lang w:eastAsia="zh-CN"/>
             </w:rPr>
           </w:pPr>
-          <w:hyperlink w:anchor="_Toc504130231" w:history="1">
+          <w:hyperlink w:anchor="_Toc505606259" w:history="1">
             <w:r>
               <w:rPr>
                 <w:rStyle w:val="Hyperlink"/>
                 <w:noProof/>
               </w:rPr>
+              <w:t>Supported Data Types</w:t>
+            </w:r>
+            <w:r>
+              <w:rPr>
+                <w:noProof/>
+                <w:webHidden/>
+              </w:rPr>
+              <w:tab/>
+            </w:r>
+            <w:r>
+              <w:rPr>
+                <w:noProof/>
+                <w:webHidden/>
+              </w:rPr>
+              <w:fldChar w:fldCharType="begin"/>
+            </w:r>
+            <w:r>
+              <w:rPr>
+                <w:noProof/>
+                <w:webHidden/>
+              </w:rPr>
+              <w:instrText xml:space="preserve"> PAGEREF _Toc505606259 \h </w:instrText>
+            </w:r>
+            <w:r>
+              <w:rPr>
+                <w:noProof/>
+                <w:webHidden/>
+              </w:rPr>
+            </w:r>
+            <w:r>
+              <w:rPr>
+                <w:noProof/>
+                <w:webHidden/>
+              </w:rPr>
+              <w:fldChar w:fldCharType="separate"/>
+            </w:r>
+            <w:r>
+              <w:rPr>
+                <w:noProof/>
+                <w:webHidden/>
+              </w:rPr>
+              <w:t>25</w:t>
+            </w:r>
+            <w:r>
+              <w:rPr>
+                <w:noProof/>
+                <w:webHidden/>
+              </w:rPr>
+              <w:fldChar w:fldCharType="end"/>
+            </w:r>
+          </w:hyperlink>
+        </w:p>
+        <w:p>
+          <w:pPr>
+            <w:pStyle w:val="TOC2"/>
+            <w:tabs>
+              <w:tab w:val="right" w:leader="dot" w:pos="9350"/>
+            </w:tabs>
+            <w:rPr>
+              <w:rFonts w:eastAsiaTheme="minorEastAsia"/>
+              <w:noProof/>
+              <w:sz w:val="22"/>
+              <w:lang w:eastAsia="zh-CN"/>
+            </w:rPr>
+          </w:pPr>
+          <w:hyperlink w:anchor="_Toc505606260" w:history="1">
+            <w:r>
+              <w:rPr>
+                <w:rStyle w:val="Hyperlink"/>
+                <w:noProof/>
+              </w:rPr>
+              <w:t>Function and parameter constraints</w:t>
+            </w:r>
+            <w:r>
+              <w:rPr>
+                <w:noProof/>
+                <w:webHidden/>
+              </w:rPr>
+              <w:tab/>
+            </w:r>
+            <w:r>
+              <w:rPr>
+                <w:noProof/>
+                <w:webHidden/>
+              </w:rPr>
+              <w:fldChar w:fldCharType="begin"/>
+            </w:r>
+            <w:r>
+              <w:rPr>
+                <w:noProof/>
+                <w:webHidden/>
+              </w:rPr>
+              <w:instrText xml:space="preserve"> PAGEREF _Toc505606260 \h </w:instrText>
+            </w:r>
+            <w:r>
+              <w:rPr>
+                <w:noProof/>
+                <w:webHidden/>
+              </w:rPr>
+            </w:r>
+            <w:r>
+              <w:rPr>
+                <w:noProof/>
+                <w:webHidden/>
+              </w:rPr>
+              <w:fldChar w:fldCharType="separate"/>
+            </w:r>
+            <w:r>
+              <w:rPr>
+                <w:noProof/>
+                <w:webHidden/>
+              </w:rPr>
+              <w:t>26</w:t>
+            </w:r>
+            <w:r>
+              <w:rPr>
+                <w:noProof/>
+                <w:webHidden/>
+              </w:rPr>
+              <w:fldChar w:fldCharType="end"/>
+            </w:r>
+          </w:hyperlink>
+        </w:p>
+        <w:p>
+          <w:pPr>
+            <w:pStyle w:val="TOC2"/>
+            <w:tabs>
+              <w:tab w:val="right" w:leader="dot" w:pos="9350"/>
+            </w:tabs>
+            <w:rPr>
+              <w:rFonts w:eastAsiaTheme="minorEastAsia"/>
+              <w:noProof/>
+              <w:sz w:val="22"/>
+              <w:lang w:eastAsia="zh-CN"/>
+            </w:rPr>
+          </w:pPr>
+          <w:hyperlink w:anchor="_Toc505606261" w:history="1">
+            <w:r>
+              <w:rPr>
+                <w:rStyle w:val="Hyperlink"/>
+                <w:noProof/>
+              </w:rPr>
+              <w:t>Example 1</w:t>
+            </w:r>
+            <w:r>
+              <w:rPr>
+                <w:noProof/>
+                <w:webHidden/>
+              </w:rPr>
+              <w:tab/>
+            </w:r>
+            <w:r>
+              <w:rPr>
+                <w:noProof/>
+                <w:webHidden/>
+              </w:rPr>
+              <w:fldChar w:fldCharType="begin"/>
+            </w:r>
+            <w:r>
+              <w:rPr>
+                <w:noProof/>
+                <w:webHidden/>
+              </w:rPr>
+              <w:instrText xml:space="preserve"> PAGEREF _Toc505606261 \h </w:instrText>
+            </w:r>
+            <w:r>
+              <w:rPr>
+                <w:noProof/>
+                <w:webHidden/>
+              </w:rPr>
+            </w:r>
+            <w:r>
+              <w:rPr>
+                <w:noProof/>
+                <w:webHidden/>
+              </w:rPr>
+              <w:fldChar w:fldCharType="separate"/>
+            </w:r>
+            <w:r>
+              <w:rPr>
+                <w:noProof/>
+                <w:webHidden/>
+              </w:rPr>
+              <w:t>27</w:t>
+            </w:r>
+            <w:r>
+              <w:rPr>
+                <w:noProof/>
+                <w:webHidden/>
+              </w:rPr>
+              <w:fldChar w:fldCharType="end"/>
+            </w:r>
+          </w:hyperlink>
+        </w:p>
+        <w:p>
+          <w:pPr>
+            <w:pStyle w:val="TOC2"/>
+            <w:tabs>
+              <w:tab w:val="right" w:leader="dot" w:pos="9350"/>
+            </w:tabs>
+            <w:rPr>
+              <w:rFonts w:eastAsiaTheme="minorEastAsia"/>
+              <w:noProof/>
+              <w:sz w:val="22"/>
+              <w:lang w:eastAsia="zh-CN"/>
+            </w:rPr>
+          </w:pPr>
+          <w:hyperlink w:anchor="_Toc505606262" w:history="1">
+            <w:r>
+              <w:rPr>
+                <w:rStyle w:val="Hyperlink"/>
+                <w:noProof/>
+              </w:rPr>
               <w:t>Example  2</w:t>
             </w:r>
             <w:r>
@@ -2783,7 +3084,7 @@
                 <w:noProof/>
                 <w:webHidden/>
               </w:rPr>
-              <w:instrText xml:space="preserve"> PAGEREF _Toc504130231 \h </w:instrText>
+              <w:instrText xml:space="preserve"> PAGEREF _Toc505606262 \h </w:instrText>
             </w:r>
             <w:r>
               <w:rPr>
@@ -2803,7 +3104,7 @@
                 <w:noProof/>
                 <w:webHidden/>
               </w:rPr>
-              <w:t>26</w:t>
+              <w:t>27</w:t>
             </w:r>
             <w:r>
               <w:rPr>
@@ -2831,7 +3132,7 @@
       <w:pPr>
         <w:pStyle w:val="Heading1"/>
       </w:pPr>
-      <w:bookmarkStart w:id="0" w:name="_Toc504130196"/>
+      <w:bookmarkStart w:id="0" w:name="_Toc505606223"/>
       <w:r>
         <w:t>Introduction</w:t>
       </w:r>
@@ -2896,15 +3197,10 @@
       <w:pPr>
         <w:pStyle w:val="Heading1"/>
       </w:pPr>
-      <w:bookmarkStart w:id="1" w:name="_Toc504130197"/>
+      <w:bookmarkStart w:id="1" w:name="_Toc505606224"/>
       <w:r>
         <w:lastRenderedPageBreak/>
-        <w:t>Th</w:t>
-      </w:r>
-      <w:bookmarkStart w:id="2" w:name="_GoBack"/>
-      <w:bookmarkEnd w:id="2"/>
-      <w:r>
-        <w:t xml:space="preserve">e </w:t>
+        <w:t xml:space="preserve">The </w:t>
       </w:r>
       <w:r>
         <w:t>Enclave Application</w:t>
@@ -3419,12 +3715,12 @@
       <w:pPr>
         <w:pStyle w:val="Heading1"/>
       </w:pPr>
-      <w:bookmarkStart w:id="3" w:name="_Toc504130198"/>
+      <w:bookmarkStart w:id="2" w:name="_Toc505606225"/>
       <w:r>
         <w:lastRenderedPageBreak/>
         <w:t>The Inter-Call Model</w:t>
       </w:r>
-      <w:bookmarkEnd w:id="3"/>
+      <w:bookmarkEnd w:id="2"/>
     </w:p>
     <w:p>
       <w:pPr>
@@ -4451,17 +4747,9 @@
                                   <w:b/>
                                   <w:bCs/>
                                 </w:rPr>
-                                <w:t>f(</w:t>
+                                <w:t>f()</w:t>
                               </w:r>
                               <w:proofErr w:type="gramEnd"/>
-                              <w:r>
-                                <w:rPr>
-                                  <w:rFonts w:ascii="Courier New" w:eastAsia="Calibri" w:hAnsi="Courier New" w:cs="Courier New"/>
-                                  <w:b/>
-                                  <w:bCs/>
-                                </w:rPr>
-                                <w:t>)</w:t>
-                              </w:r>
                             </w:p>
                           </w:txbxContent>
                         </wps:txbx>
@@ -4503,17 +4791,9 @@
                                   <w:b/>
                                   <w:bCs/>
                                 </w:rPr>
-                                <w:t>g(</w:t>
+                                <w:t>g()</w:t>
                               </w:r>
                               <w:proofErr w:type="gramEnd"/>
-                              <w:r>
-                                <w:rPr>
-                                  <w:rFonts w:ascii="Courier New" w:eastAsia="Calibri" w:hAnsi="Courier New" w:cs="Courier New"/>
-                                  <w:b/>
-                                  <w:bCs/>
-                                </w:rPr>
-                                <w:t>)</w:t>
-                              </w:r>
                             </w:p>
                           </w:txbxContent>
                         </wps:txbx>
@@ -4751,6 +5031,7 @@
                             <w:rFonts w:ascii="Courier New" w:hAnsi="Courier New" w:cs="Courier New"/>
                           </w:rPr>
                         </w:pPr>
+                        <w:proofErr w:type="gramStart"/>
                         <w:r>
                           <w:rPr>
                             <w:rFonts w:ascii="Courier New" w:eastAsia="Calibri" w:hAnsi="Courier New" w:cs="Courier New"/>
@@ -4759,6 +5040,7 @@
                           </w:rPr>
                           <w:t>f()</w:t>
                         </w:r>
+                        <w:proofErr w:type="gramEnd"/>
                       </w:p>
                     </w:txbxContent>
                   </v:textbox>
@@ -4772,6 +5054,7 @@
                           <w:spacing w:before="0" w:beforeAutospacing="0" w:after="120" w:afterAutospacing="0" w:line="276" w:lineRule="auto"/>
                           <w:jc w:val="both"/>
                         </w:pPr>
+                        <w:proofErr w:type="gramStart"/>
                         <w:r>
                           <w:rPr>
                             <w:rFonts w:ascii="Courier New" w:eastAsia="Calibri" w:hAnsi="Courier New" w:cs="Courier New"/>
@@ -4780,6 +5063,7 @@
                           </w:rPr>
                           <w:t>g()</w:t>
                         </w:r>
+                        <w:proofErr w:type="gramEnd"/>
                       </w:p>
                     </w:txbxContent>
                   </v:textbox>
@@ -5415,17 +5699,9 @@
                                   <w:b/>
                                   <w:bCs/>
                                 </w:rPr>
-                                <w:t>(</w:t>
+                                <w:t>()</w:t>
                               </w:r>
                               <w:proofErr w:type="gramEnd"/>
-                              <w:r>
-                                <w:rPr>
-                                  <w:rFonts w:ascii="Calibri" w:eastAsia="Calibri" w:hAnsi="Calibri"/>
-                                  <w:b/>
-                                  <w:bCs/>
-                                </w:rPr>
-                                <w:t>)</w:t>
-                              </w:r>
                             </w:p>
                           </w:txbxContent>
                         </wps:txbx>
@@ -5520,17 +5796,9 @@
                                   <w:b/>
                                   <w:bCs/>
                                 </w:rPr>
-                                <w:t>(</w:t>
+                                <w:t>()</w:t>
                               </w:r>
                               <w:proofErr w:type="gramEnd"/>
-                              <w:r>
-                                <w:rPr>
-                                  <w:rFonts w:ascii="Calibri" w:eastAsia="Calibri" w:hAnsi="Calibri"/>
-                                  <w:b/>
-                                  <w:bCs/>
-                                </w:rPr>
-                                <w:t>)</w:t>
-                              </w:r>
                             </w:p>
                           </w:txbxContent>
                         </wps:txbx>
@@ -5625,17 +5893,9 @@
                                   <w:b/>
                                   <w:bCs/>
                                 </w:rPr>
-                                <w:t>(</w:t>
+                                <w:t>()</w:t>
                               </w:r>
                               <w:proofErr w:type="gramEnd"/>
-                              <w:r>
-                                <w:rPr>
-                                  <w:rFonts w:ascii="Calibri" w:eastAsia="Calibri" w:hAnsi="Calibri"/>
-                                  <w:b/>
-                                  <w:bCs/>
-                                </w:rPr>
-                                <w:t>)</w:t>
-                              </w:r>
                             </w:p>
                           </w:txbxContent>
                         </wps:txbx>
@@ -6130,14 +6390,34 @@
                           <w:spacing w:before="0" w:beforeAutospacing="0" w:after="120" w:afterAutospacing="0" w:line="276" w:lineRule="auto"/>
                           <w:jc w:val="both"/>
                         </w:pPr>
+                        <w:proofErr w:type="spellStart"/>
                         <w:r>
                           <w:rPr>
                             <w:rFonts w:ascii="Calibri" w:eastAsia="Calibri" w:hAnsi="Calibri"/>
                             <w:b/>
                             <w:bCs/>
                           </w:rPr>
-                          <w:t>OE_Enter()</w:t>
+                          <w:t>OE_</w:t>
                         </w:r>
+                        <w:proofErr w:type="gramStart"/>
+                        <w:r>
+                          <w:rPr>
+                            <w:rFonts w:ascii="Calibri" w:eastAsia="Calibri" w:hAnsi="Calibri"/>
+                            <w:b/>
+                            <w:bCs/>
+                          </w:rPr>
+                          <w:t>Enter</w:t>
+                        </w:r>
+                        <w:proofErr w:type="spellEnd"/>
+                        <w:r>
+                          <w:rPr>
+                            <w:rFonts w:ascii="Calibri" w:eastAsia="Calibri" w:hAnsi="Calibri"/>
+                            <w:b/>
+                            <w:bCs/>
+                          </w:rPr>
+                          <w:t>()</w:t>
+                        </w:r>
+                        <w:proofErr w:type="gramEnd"/>
                       </w:p>
                     </w:txbxContent>
                   </v:textbox>
@@ -6154,14 +6434,34 @@
                           <w:spacing w:before="0" w:beforeAutospacing="0" w:after="120" w:afterAutospacing="0" w:line="276" w:lineRule="auto"/>
                           <w:jc w:val="both"/>
                         </w:pPr>
+                        <w:proofErr w:type="spellStart"/>
                         <w:r>
                           <w:rPr>
                             <w:rFonts w:ascii="Calibri" w:eastAsia="Calibri" w:hAnsi="Calibri"/>
                             <w:b/>
                             <w:bCs/>
                           </w:rPr>
-                          <w:t>OE_Main()</w:t>
+                          <w:t>OE_</w:t>
                         </w:r>
+                        <w:proofErr w:type="gramStart"/>
+                        <w:r>
+                          <w:rPr>
+                            <w:rFonts w:ascii="Calibri" w:eastAsia="Calibri" w:hAnsi="Calibri"/>
+                            <w:b/>
+                            <w:bCs/>
+                          </w:rPr>
+                          <w:t>Main</w:t>
+                        </w:r>
+                        <w:proofErr w:type="spellEnd"/>
+                        <w:r>
+                          <w:rPr>
+                            <w:rFonts w:ascii="Calibri" w:eastAsia="Calibri" w:hAnsi="Calibri"/>
+                            <w:b/>
+                            <w:bCs/>
+                          </w:rPr>
+                          <w:t>()</w:t>
+                        </w:r>
+                        <w:proofErr w:type="gramEnd"/>
                       </w:p>
                     </w:txbxContent>
                   </v:textbox>
@@ -6178,14 +6478,34 @@
                           <w:spacing w:before="0" w:beforeAutospacing="0" w:after="120" w:afterAutospacing="0" w:line="276" w:lineRule="auto"/>
                           <w:jc w:val="both"/>
                         </w:pPr>
+                        <w:proofErr w:type="spellStart"/>
                         <w:r>
                           <w:rPr>
                             <w:rFonts w:ascii="Calibri" w:eastAsia="Calibri" w:hAnsi="Calibri"/>
                             <w:b/>
                             <w:bCs/>
                           </w:rPr>
-                          <w:t>OE_Exit()</w:t>
+                          <w:t>OE_</w:t>
                         </w:r>
+                        <w:proofErr w:type="gramStart"/>
+                        <w:r>
+                          <w:rPr>
+                            <w:rFonts w:ascii="Calibri" w:eastAsia="Calibri" w:hAnsi="Calibri"/>
+                            <w:b/>
+                            <w:bCs/>
+                          </w:rPr>
+                          <w:t>Exit</w:t>
+                        </w:r>
+                        <w:proofErr w:type="spellEnd"/>
+                        <w:r>
+                          <w:rPr>
+                            <w:rFonts w:ascii="Calibri" w:eastAsia="Calibri" w:hAnsi="Calibri"/>
+                            <w:b/>
+                            <w:bCs/>
+                          </w:rPr>
+                          <w:t>()</w:t>
+                        </w:r>
+                        <w:proofErr w:type="gramEnd"/>
                       </w:p>
                     </w:txbxContent>
                   </v:textbox>
@@ -6750,28 +7070,14 @@
               <w:rPr>
                 <w:b/>
               </w:rPr>
-              <w:t>OE_</w:t>
-            </w:r>
-            <w:proofErr w:type="gramStart"/>
+              <w:t>OE_Enter</w:t>
+            </w:r>
+            <w:proofErr w:type="spellEnd"/>
             <w:r>
               <w:rPr>
                 <w:b/>
               </w:rPr>
-              <w:t>Enter</w:t>
-            </w:r>
-            <w:proofErr w:type="spellEnd"/>
-            <w:r>
-              <w:rPr>
-                <w:b/>
-              </w:rPr>
-              <w:t>(</w:t>
-            </w:r>
-            <w:proofErr w:type="gramEnd"/>
-            <w:r>
-              <w:rPr>
-                <w:b/>
-              </w:rPr>
-              <w:t>)</w:t>
+              <w:t>()</w:t>
             </w:r>
           </w:p>
         </w:tc>
@@ -6801,12 +7107,10 @@
               <w:t>host/</w:t>
             </w:r>
             <w:proofErr w:type="spellStart"/>
-            <w:proofErr w:type="gramStart"/>
             <w:r>
               <w:t>enter.S</w:t>
             </w:r>
             <w:proofErr w:type="spellEnd"/>
-            <w:proofErr w:type="gramEnd"/>
           </w:p>
         </w:tc>
       </w:tr>
@@ -6827,28 +7131,14 @@
               <w:rPr>
                 <w:b/>
               </w:rPr>
-              <w:t>OE_</w:t>
-            </w:r>
-            <w:proofErr w:type="gramStart"/>
+              <w:t>OE_Main</w:t>
+            </w:r>
+            <w:proofErr w:type="spellEnd"/>
             <w:r>
               <w:rPr>
                 <w:b/>
               </w:rPr>
-              <w:t>Main</w:t>
-            </w:r>
-            <w:proofErr w:type="spellEnd"/>
-            <w:r>
-              <w:rPr>
-                <w:b/>
-              </w:rPr>
-              <w:t>(</w:t>
-            </w:r>
-            <w:proofErr w:type="gramEnd"/>
-            <w:r>
-              <w:rPr>
-                <w:b/>
-              </w:rPr>
-              <w:t>)</w:t>
+              <w:t>()</w:t>
             </w:r>
           </w:p>
         </w:tc>
@@ -6878,12 +7168,10 @@
               <w:t>enclave/</w:t>
             </w:r>
             <w:proofErr w:type="spellStart"/>
-            <w:proofErr w:type="gramStart"/>
             <w:r>
               <w:t>main.S</w:t>
             </w:r>
             <w:proofErr w:type="spellEnd"/>
-            <w:proofErr w:type="gramEnd"/>
           </w:p>
         </w:tc>
       </w:tr>
@@ -6904,28 +7192,14 @@
               <w:rPr>
                 <w:b/>
               </w:rPr>
-              <w:t>OE_</w:t>
-            </w:r>
-            <w:proofErr w:type="gramStart"/>
+              <w:t>OE_Exit</w:t>
+            </w:r>
+            <w:proofErr w:type="spellEnd"/>
             <w:r>
               <w:rPr>
                 <w:b/>
               </w:rPr>
-              <w:t>Exit</w:t>
-            </w:r>
-            <w:proofErr w:type="spellEnd"/>
-            <w:r>
-              <w:rPr>
-                <w:b/>
-              </w:rPr>
-              <w:t>(</w:t>
-            </w:r>
-            <w:proofErr w:type="gramEnd"/>
-            <w:r>
-              <w:rPr>
-                <w:b/>
-              </w:rPr>
-              <w:t>)</w:t>
+              <w:t>()</w:t>
             </w:r>
           </w:p>
         </w:tc>
@@ -6954,12 +7228,10 @@
               <w:t>enclave/</w:t>
             </w:r>
             <w:proofErr w:type="spellStart"/>
-            <w:proofErr w:type="gramStart"/>
             <w:r>
               <w:t>exit.S</w:t>
             </w:r>
             <w:proofErr w:type="spellEnd"/>
-            <w:proofErr w:type="gramEnd"/>
           </w:p>
         </w:tc>
       </w:tr>
@@ -6980,7 +7252,7 @@
       <w:pPr>
         <w:pStyle w:val="Heading2"/>
       </w:pPr>
-      <w:bookmarkStart w:id="4" w:name="_Toc504130199"/>
+      <w:bookmarkStart w:id="3" w:name="_Toc505606226"/>
       <w:proofErr w:type="spellStart"/>
       <w:r>
         <w:t>OE_</w:t>
@@ -6991,13 +7263,10 @@
       </w:r>
       <w:proofErr w:type="spellEnd"/>
       <w:r>
-        <w:t>(</w:t>
-      </w:r>
+        <w:t>()</w:t>
+      </w:r>
+      <w:bookmarkEnd w:id="3"/>
       <w:proofErr w:type="gramEnd"/>
-      <w:r>
-        <w:t>)</w:t>
-      </w:r>
-      <w:bookmarkEnd w:id="4"/>
     </w:p>
     <w:p>
       <w:proofErr w:type="spellStart"/>
@@ -7197,7 +7466,7 @@
       <w:pPr>
         <w:pStyle w:val="Heading2"/>
       </w:pPr>
-      <w:bookmarkStart w:id="5" w:name="_Toc504130200"/>
+      <w:bookmarkStart w:id="4" w:name="_Toc505606227"/>
       <w:proofErr w:type="spellStart"/>
       <w:r>
         <w:t>OE_</w:t>
@@ -7208,13 +7477,10 @@
       </w:r>
       <w:proofErr w:type="spellEnd"/>
       <w:r>
-        <w:t>(</w:t>
-      </w:r>
+        <w:t>()</w:t>
+      </w:r>
+      <w:bookmarkEnd w:id="4"/>
       <w:proofErr w:type="gramEnd"/>
-      <w:r>
-        <w:t>)</w:t>
-      </w:r>
-      <w:bookmarkEnd w:id="5"/>
     </w:p>
     <w:p>
       <w:r>
@@ -7400,6 +7666,19 @@
       </w:r>
       <w:proofErr w:type="spellStart"/>
       <w:r>
+        <w:t>OE_HandleMain</w:t>
+      </w:r>
+      <w:proofErr w:type="spellEnd"/>
+      <w:r>
+        <w:t>()</w:t>
+      </w:r>
+    </w:p>
+    <w:p>
+      <w:r>
+        <w:t>__</w:t>
+      </w:r>
+      <w:proofErr w:type="spellStart"/>
+      <w:r>
         <w:t>OE_</w:t>
       </w:r>
       <w:proofErr w:type="gramStart"/>
@@ -7412,12 +7691,10 @@
       </w:r>
       <w:proofErr w:type="gramEnd"/>
       <w:r>
-        <w:t>)</w:t>
-      </w:r>
-    </w:p>
-    <w:p>
-      <w:r>
-        <w:t>__</w:t>
+        <w:t xml:space="preserve">) </w:t>
+      </w:r>
+      <w:r>
+        <w:t xml:space="preserve"> handles either an ECALL or an ORET, dispatching as necessary. __</w:t>
       </w:r>
       <w:proofErr w:type="spellStart"/>
       <w:r>
@@ -7433,58 +7710,36 @@
       </w:r>
       <w:proofErr w:type="gramEnd"/>
       <w:r>
-        <w:t xml:space="preserve">) </w:t>
-      </w:r>
-      <w:r>
-        <w:t xml:space="preserve"> handles either an ECALL or an ORET, dispatching as necessary. __</w:t>
+        <w:t xml:space="preserve">) never returns but instead calls </w:t>
       </w:r>
       <w:proofErr w:type="spellStart"/>
       <w:r>
+        <w:t>OE_Exit</w:t>
+      </w:r>
+      <w:proofErr w:type="spellEnd"/>
+      <w:r>
+        <w:t>() which executes an EEXIT instruction.</w:t>
+      </w:r>
+    </w:p>
+    <w:p>
+      <w:pPr>
+        <w:pStyle w:val="Heading2"/>
+      </w:pPr>
+      <w:bookmarkStart w:id="5" w:name="_Toc505606228"/>
+      <w:proofErr w:type="spellStart"/>
+      <w:r>
         <w:t>OE_</w:t>
       </w:r>
       <w:proofErr w:type="gramStart"/>
       <w:r>
-        <w:t>HandleMain</w:t>
+        <w:t>Exit</w:t>
       </w:r>
       <w:proofErr w:type="spellEnd"/>
       <w:r>
-        <w:t>(</w:t>
-      </w:r>
+        <w:t>()</w:t>
+      </w:r>
+      <w:bookmarkEnd w:id="5"/>
       <w:proofErr w:type="gramEnd"/>
-      <w:r>
-        <w:t xml:space="preserve">) never returns but instead calls </w:t>
-      </w:r>
-      <w:proofErr w:type="spellStart"/>
-      <w:r>
-        <w:t>OE_Exit</w:t>
-      </w:r>
-      <w:proofErr w:type="spellEnd"/>
-      <w:r>
-        <w:t>() which executes an EEXIT instruction.</w:t>
-      </w:r>
-    </w:p>
-    <w:p>
-      <w:pPr>
-        <w:pStyle w:val="Heading2"/>
-      </w:pPr>
-      <w:bookmarkStart w:id="6" w:name="_Toc504130201"/>
-      <w:proofErr w:type="spellStart"/>
-      <w:r>
-        <w:t>OE_</w:t>
-      </w:r>
-      <w:proofErr w:type="gramStart"/>
-      <w:r>
-        <w:t>Exit</w:t>
-      </w:r>
-      <w:proofErr w:type="spellEnd"/>
-      <w:r>
-        <w:t>(</w:t>
-      </w:r>
-      <w:proofErr w:type="gramEnd"/>
-      <w:r>
-        <w:t>)</w:t>
-      </w:r>
-      <w:bookmarkEnd w:id="6"/>
     </w:p>
     <w:p>
       <w:proofErr w:type="spellStart"/>
@@ -7631,7 +7886,7 @@
       <w:pPr>
         <w:pStyle w:val="Heading1"/>
       </w:pPr>
-      <w:bookmarkStart w:id="7" w:name="_Toc504130202"/>
+      <w:bookmarkStart w:id="6" w:name="_Toc505606229"/>
       <w:r>
         <w:lastRenderedPageBreak/>
         <w:t xml:space="preserve">Thread </w:t>
@@ -7639,7 +7894,7 @@
       <w:r>
         <w:t>Binding</w:t>
       </w:r>
-      <w:bookmarkEnd w:id="7"/>
+      <w:bookmarkEnd w:id="6"/>
     </w:p>
     <w:p>
       <w:r>
@@ -7883,11 +8138,11 @@
       <w:pPr>
         <w:pStyle w:val="Heading2"/>
       </w:pPr>
-      <w:bookmarkStart w:id="8" w:name="_Toc504130203"/>
+      <w:bookmarkStart w:id="7" w:name="_Toc505606230"/>
       <w:r>
         <w:t>Operation</w:t>
       </w:r>
-      <w:bookmarkEnd w:id="8"/>
+      <w:bookmarkEnd w:id="7"/>
     </w:p>
     <w:p>
       <w:r>
@@ -7956,12 +8211,10 @@
         <w:t xml:space="preserve">is </w:t>
       </w:r>
       <w:proofErr w:type="spellStart"/>
-      <w:proofErr w:type="gramStart"/>
       <w:r>
         <w:t>is</w:t>
       </w:r>
       <w:proofErr w:type="spellEnd"/>
-      <w:proofErr w:type="gramEnd"/>
       <w:r>
         <w:t xml:space="preserve"> bound to is depicted as </w:t>
       </w:r>
@@ -7990,22 +8243,16 @@
         <w:rPr>
           <w:b/>
         </w:rPr>
-        <w:t>T</w:t>
+        <w:t>T1</w:t>
       </w:r>
       <w:proofErr w:type="gramStart"/>
       <w:r>
         <w:rPr>
           <w:b/>
         </w:rPr>
-        <w:t>1,TC</w:t>
+        <w:t>,TC3</w:t>
       </w:r>
       <w:proofErr w:type="gramEnd"/>
-      <w:r>
-        <w:rPr>
-          <w:b/>
-        </w:rPr>
-        <w:t>3</w:t>
-      </w:r>
       <w:r>
         <w:rPr>
           <w:b/>
@@ -8503,17 +8750,9 @@
                                   <w:b/>
                                   <w:bCs/>
                                 </w:rPr>
-                                <w:t>f(</w:t>
+                                <w:t>f()</w:t>
                               </w:r>
                               <w:proofErr w:type="gramEnd"/>
-                              <w:r>
-                                <w:rPr>
-                                  <w:rFonts w:ascii="Courier New" w:eastAsia="Calibri" w:hAnsi="Courier New" w:cs="Courier New"/>
-                                  <w:b/>
-                                  <w:bCs/>
-                                </w:rPr>
-                                <w:t>)</w:t>
-                              </w:r>
                             </w:p>
                           </w:txbxContent>
                         </wps:txbx>
@@ -8555,17 +8794,9 @@
                                   <w:b/>
                                   <w:bCs/>
                                 </w:rPr>
-                                <w:t>g(</w:t>
+                                <w:t>g()</w:t>
                               </w:r>
                               <w:proofErr w:type="gramEnd"/>
-                              <w:r>
-                                <w:rPr>
-                                  <w:rFonts w:ascii="Courier New" w:eastAsia="Calibri" w:hAnsi="Courier New" w:cs="Courier New"/>
-                                  <w:b/>
-                                  <w:bCs/>
-                                </w:rPr>
-                                <w:t>)</w:t>
-                              </w:r>
                             </w:p>
                           </w:txbxContent>
                         </wps:txbx>
@@ -8603,14 +8834,6 @@
                                   <w:b/>
                                 </w:rPr>
                               </w:pPr>
-                              <w:r>
-                                <w:rPr>
-                                  <w:rFonts w:ascii="Courier New" w:eastAsia="Calibri" w:hAnsi="Courier New" w:cs="Courier New"/>
-                                  <w:b/>
-                                  <w:bCs/>
-                                </w:rPr>
-                                <w:t>ECALL[T</w:t>
-                              </w:r>
                               <w:proofErr w:type="gramStart"/>
                               <w:r>
                                 <w:rPr>
@@ -8618,7 +8841,7 @@
                                   <w:b/>
                                   <w:bCs/>
                                 </w:rPr>
-                                <w:t>1,TC</w:t>
+                                <w:t>ECALL[</w:t>
                               </w:r>
                               <w:proofErr w:type="gramEnd"/>
                               <w:r>
@@ -8627,7 +8850,7 @@
                                   <w:b/>
                                   <w:bCs/>
                                 </w:rPr>
-                                <w:t>3]</w:t>
+                                <w:t>T1,TC3]</w:t>
                               </w:r>
                             </w:p>
                           </w:txbxContent>
@@ -8663,14 +8886,6 @@
                                 <w:spacing w:before="0" w:beforeAutospacing="0" w:after="120" w:afterAutospacing="0" w:line="276" w:lineRule="auto"/>
                                 <w:jc w:val="both"/>
                               </w:pPr>
-                              <w:r>
-                                <w:rPr>
-                                  <w:rFonts w:ascii="Courier New" w:eastAsia="Calibri" w:hAnsi="Courier New" w:cs="Courier New"/>
-                                  <w:b/>
-                                  <w:bCs/>
-                                </w:rPr>
-                                <w:t>OCALL[T</w:t>
-                              </w:r>
                               <w:proofErr w:type="gramStart"/>
                               <w:r>
                                 <w:rPr>
@@ -8678,7 +8893,7 @@
                                   <w:b/>
                                   <w:bCs/>
                                 </w:rPr>
-                                <w:t>1,TC</w:t>
+                                <w:t>OCALL[</w:t>
                               </w:r>
                               <w:proofErr w:type="gramEnd"/>
                               <w:r>
@@ -8687,7 +8902,7 @@
                                   <w:b/>
                                   <w:bCs/>
                                 </w:rPr>
-                                <w:t>3]</w:t>
+                                <w:t>T1,TC3]</w:t>
                               </w:r>
                             </w:p>
                           </w:txbxContent>
@@ -8723,14 +8938,6 @@
                                 <w:spacing w:before="0" w:beforeAutospacing="0" w:after="120" w:afterAutospacing="0" w:line="276" w:lineRule="auto"/>
                                 <w:jc w:val="both"/>
                               </w:pPr>
-                              <w:r>
-                                <w:rPr>
-                                  <w:rFonts w:ascii="Courier New" w:eastAsia="Calibri" w:hAnsi="Courier New" w:cs="Courier New"/>
-                                  <w:b/>
-                                  <w:bCs/>
-                                </w:rPr>
-                                <w:t>ERET[T</w:t>
-                              </w:r>
                               <w:proofErr w:type="gramStart"/>
                               <w:r>
                                 <w:rPr>
@@ -8738,7 +8945,7 @@
                                   <w:b/>
                                   <w:bCs/>
                                 </w:rPr>
-                                <w:t>1,TC</w:t>
+                                <w:t>ERET[</w:t>
                               </w:r>
                               <w:proofErr w:type="gramEnd"/>
                               <w:r>
@@ -8747,7 +8954,7 @@
                                   <w:b/>
                                   <w:bCs/>
                                 </w:rPr>
-                                <w:t>3]</w:t>
+                                <w:t>T1,TC3]</w:t>
                               </w:r>
                             </w:p>
                           </w:txbxContent>
@@ -8783,14 +8990,6 @@
                                 <w:spacing w:before="0" w:beforeAutospacing="0" w:after="120" w:afterAutospacing="0" w:line="276" w:lineRule="auto"/>
                                 <w:jc w:val="both"/>
                               </w:pPr>
-                              <w:r>
-                                <w:rPr>
-                                  <w:rFonts w:ascii="Courier New" w:eastAsia="Calibri" w:hAnsi="Courier New" w:cs="Courier New"/>
-                                  <w:b/>
-                                  <w:bCs/>
-                                </w:rPr>
-                                <w:t>ORET[T</w:t>
-                              </w:r>
                               <w:proofErr w:type="gramStart"/>
                               <w:r>
                                 <w:rPr>
@@ -8798,7 +8997,7 @@
                                   <w:b/>
                                   <w:bCs/>
                                 </w:rPr>
-                                <w:t>1,TC</w:t>
+                                <w:t>ORET[</w:t>
                               </w:r>
                               <w:proofErr w:type="gramEnd"/>
                               <w:r>
@@ -8807,7 +9006,7 @@
                                   <w:b/>
                                   <w:bCs/>
                                 </w:rPr>
-                                <w:t>3]</w:t>
+                                <w:t>T1,TC3]</w:t>
                               </w:r>
                             </w:p>
                           </w:txbxContent>
@@ -8907,6 +9106,7 @@
                             <w:rFonts w:ascii="Courier New" w:hAnsi="Courier New" w:cs="Courier New"/>
                           </w:rPr>
                         </w:pPr>
+                        <w:proofErr w:type="gramStart"/>
                         <w:r>
                           <w:rPr>
                             <w:rFonts w:ascii="Courier New" w:eastAsia="Calibri" w:hAnsi="Courier New" w:cs="Courier New"/>
@@ -8915,6 +9115,7 @@
                           </w:rPr>
                           <w:t>f()</w:t>
                         </w:r>
+                        <w:proofErr w:type="gramEnd"/>
                       </w:p>
                     </w:txbxContent>
                   </v:textbox>
@@ -8928,6 +9129,7 @@
                           <w:spacing w:before="0" w:beforeAutospacing="0" w:after="120" w:afterAutospacing="0" w:line="276" w:lineRule="auto"/>
                           <w:jc w:val="both"/>
                         </w:pPr>
+                        <w:proofErr w:type="gramStart"/>
                         <w:r>
                           <w:rPr>
                             <w:rFonts w:ascii="Courier New" w:eastAsia="Calibri" w:hAnsi="Courier New" w:cs="Courier New"/>
@@ -8936,6 +9138,7 @@
                           </w:rPr>
                           <w:t>g()</w:t>
                         </w:r>
+                        <w:proofErr w:type="gramEnd"/>
                       </w:p>
                     </w:txbxContent>
                   </v:textbox>
@@ -8952,13 +9155,23 @@
                             <w:b/>
                           </w:rPr>
                         </w:pPr>
+                        <w:proofErr w:type="gramStart"/>
                         <w:r>
                           <w:rPr>
                             <w:rFonts w:ascii="Courier New" w:eastAsia="Calibri" w:hAnsi="Courier New" w:cs="Courier New"/>
                             <w:b/>
                             <w:bCs/>
                           </w:rPr>
-                          <w:t>ECALL[T1,TC3]</w:t>
+                          <w:t>ECALL[</w:t>
+                        </w:r>
+                        <w:proofErr w:type="gramEnd"/>
+                        <w:r>
+                          <w:rPr>
+                            <w:rFonts w:ascii="Courier New" w:eastAsia="Calibri" w:hAnsi="Courier New" w:cs="Courier New"/>
+                            <w:b/>
+                            <w:bCs/>
+                          </w:rPr>
+                          <w:t>T1,TC3]</w:t>
                         </w:r>
                       </w:p>
                     </w:txbxContent>
@@ -8973,13 +9186,23 @@
                           <w:spacing w:before="0" w:beforeAutospacing="0" w:after="120" w:afterAutospacing="0" w:line="276" w:lineRule="auto"/>
                           <w:jc w:val="both"/>
                         </w:pPr>
+                        <w:proofErr w:type="gramStart"/>
                         <w:r>
                           <w:rPr>
                             <w:rFonts w:ascii="Courier New" w:eastAsia="Calibri" w:hAnsi="Courier New" w:cs="Courier New"/>
                             <w:b/>
                             <w:bCs/>
                           </w:rPr>
-                          <w:t>OCALL[T1,TC3]</w:t>
+                          <w:t>OCALL[</w:t>
+                        </w:r>
+                        <w:proofErr w:type="gramEnd"/>
+                        <w:r>
+                          <w:rPr>
+                            <w:rFonts w:ascii="Courier New" w:eastAsia="Calibri" w:hAnsi="Courier New" w:cs="Courier New"/>
+                            <w:b/>
+                            <w:bCs/>
+                          </w:rPr>
+                          <w:t>T1,TC3]</w:t>
                         </w:r>
                       </w:p>
                     </w:txbxContent>
@@ -8994,13 +9217,23 @@
                           <w:spacing w:before="0" w:beforeAutospacing="0" w:after="120" w:afterAutospacing="0" w:line="276" w:lineRule="auto"/>
                           <w:jc w:val="both"/>
                         </w:pPr>
+                        <w:proofErr w:type="gramStart"/>
                         <w:r>
                           <w:rPr>
                             <w:rFonts w:ascii="Courier New" w:eastAsia="Calibri" w:hAnsi="Courier New" w:cs="Courier New"/>
                             <w:b/>
                             <w:bCs/>
                           </w:rPr>
-                          <w:t>ERET[T1,TC3]</w:t>
+                          <w:t>ERET[</w:t>
+                        </w:r>
+                        <w:proofErr w:type="gramEnd"/>
+                        <w:r>
+                          <w:rPr>
+                            <w:rFonts w:ascii="Courier New" w:eastAsia="Calibri" w:hAnsi="Courier New" w:cs="Courier New"/>
+                            <w:b/>
+                            <w:bCs/>
+                          </w:rPr>
+                          <w:t>T1,TC3]</w:t>
                         </w:r>
                       </w:p>
                     </w:txbxContent>
@@ -9015,13 +9248,23 @@
                           <w:spacing w:before="0" w:beforeAutospacing="0" w:after="120" w:afterAutospacing="0" w:line="276" w:lineRule="auto"/>
                           <w:jc w:val="both"/>
                         </w:pPr>
+                        <w:proofErr w:type="gramStart"/>
                         <w:r>
                           <w:rPr>
                             <w:rFonts w:ascii="Courier New" w:eastAsia="Calibri" w:hAnsi="Courier New" w:cs="Courier New"/>
                             <w:b/>
                             <w:bCs/>
                           </w:rPr>
-                          <w:t>ORET[T1,TC3]</w:t>
+                          <w:t>ORET[</w:t>
+                        </w:r>
+                        <w:proofErr w:type="gramEnd"/>
+                        <w:r>
+                          <w:rPr>
+                            <w:rFonts w:ascii="Courier New" w:eastAsia="Calibri" w:hAnsi="Courier New" w:cs="Courier New"/>
+                            <w:b/>
+                            <w:bCs/>
+                          </w:rPr>
+                          <w:t>T1,TC3]</w:t>
                         </w:r>
                       </w:p>
                     </w:txbxContent>
@@ -9528,17 +9771,9 @@
                                   <w:b/>
                                   <w:bCs/>
                                 </w:rPr>
-                                <w:t>f(</w:t>
+                                <w:t>f()</w:t>
                               </w:r>
                               <w:proofErr w:type="gramEnd"/>
-                              <w:r>
-                                <w:rPr>
-                                  <w:rFonts w:ascii="Courier New" w:eastAsia="Calibri" w:hAnsi="Courier New" w:cs="Courier New"/>
-                                  <w:b/>
-                                  <w:bCs/>
-                                </w:rPr>
-                                <w:t>)</w:t>
-                              </w:r>
                             </w:p>
                           </w:txbxContent>
                         </wps:txbx>
@@ -9580,17 +9815,9 @@
                                   <w:b/>
                                   <w:bCs/>
                                 </w:rPr>
-                                <w:t>g(</w:t>
+                                <w:t>g()</w:t>
                               </w:r>
                               <w:proofErr w:type="gramEnd"/>
-                              <w:r>
-                                <w:rPr>
-                                  <w:rFonts w:ascii="Courier New" w:eastAsia="Calibri" w:hAnsi="Courier New" w:cs="Courier New"/>
-                                  <w:b/>
-                                  <w:bCs/>
-                                </w:rPr>
-                                <w:t>)</w:t>
-                              </w:r>
                             </w:p>
                           </w:txbxContent>
                         </wps:txbx>
@@ -9628,14 +9855,6 @@
                                   <w:b/>
                                 </w:rPr>
                               </w:pPr>
-                              <w:r>
-                                <w:rPr>
-                                  <w:rFonts w:ascii="Courier New" w:eastAsia="Calibri" w:hAnsi="Courier New" w:cs="Courier New"/>
-                                  <w:b/>
-                                  <w:bCs/>
-                                </w:rPr>
-                                <w:t>ECALL[T</w:t>
-                              </w:r>
                               <w:proofErr w:type="gramStart"/>
                               <w:r>
                                 <w:rPr>
@@ -9643,7 +9862,7 @@
                                   <w:b/>
                                   <w:bCs/>
                                 </w:rPr>
-                                <w:t>1,TC</w:t>
+                                <w:t>ECALL[</w:t>
                               </w:r>
                               <w:proofErr w:type="gramEnd"/>
                               <w:r>
@@ -9652,7 +9871,7 @@
                                   <w:b/>
                                   <w:bCs/>
                                 </w:rPr>
-                                <w:t>3]</w:t>
+                                <w:t>T1,TC3]</w:t>
                               </w:r>
                             </w:p>
                           </w:txbxContent>
@@ -9688,14 +9907,6 @@
                                 <w:spacing w:before="0" w:beforeAutospacing="0" w:after="120" w:afterAutospacing="0" w:line="276" w:lineRule="auto"/>
                                 <w:jc w:val="both"/>
                               </w:pPr>
-                              <w:r>
-                                <w:rPr>
-                                  <w:rFonts w:ascii="Courier New" w:eastAsia="Calibri" w:hAnsi="Courier New" w:cs="Courier New"/>
-                                  <w:b/>
-                                  <w:bCs/>
-                                </w:rPr>
-                                <w:t>OCALL[T</w:t>
-                              </w:r>
                               <w:proofErr w:type="gramStart"/>
                               <w:r>
                                 <w:rPr>
@@ -9703,7 +9914,7 @@
                                   <w:b/>
                                   <w:bCs/>
                                 </w:rPr>
-                                <w:t>1,TC</w:t>
+                                <w:t>OCALL[</w:t>
                               </w:r>
                               <w:proofErr w:type="gramEnd"/>
                               <w:r>
@@ -9712,7 +9923,7 @@
                                   <w:b/>
                                   <w:bCs/>
                                 </w:rPr>
-                                <w:t>3]</w:t>
+                                <w:t>T1,TC3]</w:t>
                               </w:r>
                             </w:p>
                           </w:txbxContent>
@@ -9748,14 +9959,6 @@
                                 <w:spacing w:before="0" w:beforeAutospacing="0" w:after="120" w:afterAutospacing="0" w:line="276" w:lineRule="auto"/>
                                 <w:jc w:val="both"/>
                               </w:pPr>
-                              <w:r>
-                                <w:rPr>
-                                  <w:rFonts w:ascii="Courier New" w:eastAsia="Calibri" w:hAnsi="Courier New" w:cs="Courier New"/>
-                                  <w:b/>
-                                  <w:bCs/>
-                                </w:rPr>
-                                <w:t>ERET[T</w:t>
-                              </w:r>
                               <w:proofErr w:type="gramStart"/>
                               <w:r>
                                 <w:rPr>
@@ -9763,7 +9966,7 @@
                                   <w:b/>
                                   <w:bCs/>
                                 </w:rPr>
-                                <w:t>1,TC</w:t>
+                                <w:t>ERET[</w:t>
                               </w:r>
                               <w:proofErr w:type="gramEnd"/>
                               <w:r>
@@ -9772,7 +9975,7 @@
                                   <w:b/>
                                   <w:bCs/>
                                 </w:rPr>
-                                <w:t>3]</w:t>
+                                <w:t>T1,TC3]</w:t>
                               </w:r>
                             </w:p>
                           </w:txbxContent>
@@ -9808,14 +10011,6 @@
                                 <w:spacing w:before="0" w:beforeAutospacing="0" w:after="120" w:afterAutospacing="0" w:line="276" w:lineRule="auto"/>
                                 <w:jc w:val="both"/>
                               </w:pPr>
-                              <w:r>
-                                <w:rPr>
-                                  <w:rFonts w:ascii="Courier New" w:eastAsia="Calibri" w:hAnsi="Courier New" w:cs="Courier New"/>
-                                  <w:b/>
-                                  <w:bCs/>
-                                </w:rPr>
-                                <w:t>ECALL[T</w:t>
-                              </w:r>
                               <w:proofErr w:type="gramStart"/>
                               <w:r>
                                 <w:rPr>
@@ -9823,7 +10018,7 @@
                                   <w:b/>
                                   <w:bCs/>
                                 </w:rPr>
-                                <w:t>1,TC</w:t>
+                                <w:t>ECALL[</w:t>
                               </w:r>
                               <w:proofErr w:type="gramEnd"/>
                               <w:r>
@@ -9832,7 +10027,7 @@
                                   <w:b/>
                                   <w:bCs/>
                                 </w:rPr>
-                                <w:t>3]</w:t>
+                                <w:t>T1,TC3]</w:t>
                               </w:r>
                             </w:p>
                           </w:txbxContent>
@@ -9913,17 +10108,9 @@
                                   <w:b/>
                                   <w:bCs/>
                                 </w:rPr>
-                                <w:t>h(</w:t>
+                                <w:t>h()</w:t>
                               </w:r>
                               <w:proofErr w:type="gramEnd"/>
-                              <w:r>
-                                <w:rPr>
-                                  <w:rFonts w:ascii="Courier New" w:eastAsia="Calibri" w:hAnsi="Courier New" w:cs="Courier New"/>
-                                  <w:b/>
-                                  <w:bCs/>
-                                </w:rPr>
-                                <w:t>)</w:t>
-                              </w:r>
                             </w:p>
                           </w:txbxContent>
                         </wps:txbx>
@@ -9958,14 +10145,6 @@
                                 <w:spacing w:before="0" w:beforeAutospacing="0" w:after="120" w:afterAutospacing="0" w:line="276" w:lineRule="auto"/>
                                 <w:jc w:val="both"/>
                               </w:pPr>
-                              <w:r>
-                                <w:rPr>
-                                  <w:rFonts w:ascii="Courier New" w:eastAsia="Calibri" w:hAnsi="Courier New" w:cs="Courier New"/>
-                                  <w:b/>
-                                  <w:bCs/>
-                                </w:rPr>
-                                <w:t>ORET[T</w:t>
-                              </w:r>
                               <w:proofErr w:type="gramStart"/>
                               <w:r>
                                 <w:rPr>
@@ -9973,7 +10152,7 @@
                                   <w:b/>
                                   <w:bCs/>
                                 </w:rPr>
-                                <w:t>1,TC</w:t>
+                                <w:t>ORET[</w:t>
                               </w:r>
                               <w:proofErr w:type="gramEnd"/>
                               <w:r>
@@ -9982,7 +10161,7 @@
                                   <w:b/>
                                   <w:bCs/>
                                 </w:rPr>
-                                <w:t>3]</w:t>
+                                <w:t>T1,TC3]</w:t>
                               </w:r>
                             </w:p>
                           </w:txbxContent>
@@ -10053,14 +10232,6 @@
                                 <w:spacing w:before="0" w:beforeAutospacing="0" w:after="120" w:afterAutospacing="0" w:line="276" w:lineRule="auto"/>
                                 <w:jc w:val="both"/>
                               </w:pPr>
-                              <w:r>
-                                <w:rPr>
-                                  <w:rFonts w:ascii="Courier New" w:eastAsia="Calibri" w:hAnsi="Courier New" w:cs="Courier New"/>
-                                  <w:b/>
-                                  <w:bCs/>
-                                </w:rPr>
-                                <w:t>ERET[T</w:t>
-                              </w:r>
                               <w:proofErr w:type="gramStart"/>
                               <w:r>
                                 <w:rPr>
@@ -10068,7 +10239,7 @@
                                   <w:b/>
                                   <w:bCs/>
                                 </w:rPr>
-                                <w:t>1,TC</w:t>
+                                <w:t>ERET[</w:t>
                               </w:r>
                               <w:proofErr w:type="gramEnd"/>
                               <w:r>
@@ -10077,7 +10248,7 @@
                                   <w:b/>
                                   <w:bCs/>
                                 </w:rPr>
-                                <w:t>3]</w:t>
+                                <w:t>T1,TC3]</w:t>
                               </w:r>
                             </w:p>
                           </w:txbxContent>
@@ -10207,6 +10378,7 @@
                             <w:rFonts w:ascii="Courier New" w:hAnsi="Courier New" w:cs="Courier New"/>
                           </w:rPr>
                         </w:pPr>
+                        <w:proofErr w:type="gramStart"/>
                         <w:r>
                           <w:rPr>
                             <w:rFonts w:ascii="Courier New" w:eastAsia="Calibri" w:hAnsi="Courier New" w:cs="Courier New"/>
@@ -10215,6 +10387,7 @@
                           </w:rPr>
                           <w:t>f()</w:t>
                         </w:r>
+                        <w:proofErr w:type="gramEnd"/>
                       </w:p>
                     </w:txbxContent>
                   </v:textbox>
@@ -10228,6 +10401,7 @@
                           <w:spacing w:before="0" w:beforeAutospacing="0" w:after="120" w:afterAutospacing="0" w:line="276" w:lineRule="auto"/>
                           <w:jc w:val="both"/>
                         </w:pPr>
+                        <w:proofErr w:type="gramStart"/>
                         <w:r>
                           <w:rPr>
                             <w:rFonts w:ascii="Courier New" w:eastAsia="Calibri" w:hAnsi="Courier New" w:cs="Courier New"/>
@@ -10236,6 +10410,7 @@
                           </w:rPr>
                           <w:t>g()</w:t>
                         </w:r>
+                        <w:proofErr w:type="gramEnd"/>
                       </w:p>
                     </w:txbxContent>
                   </v:textbox>
@@ -10252,13 +10427,23 @@
                             <w:b/>
                           </w:rPr>
                         </w:pPr>
+                        <w:proofErr w:type="gramStart"/>
                         <w:r>
                           <w:rPr>
                             <w:rFonts w:ascii="Courier New" w:eastAsia="Calibri" w:hAnsi="Courier New" w:cs="Courier New"/>
                             <w:b/>
                             <w:bCs/>
                           </w:rPr>
-                          <w:t>ECALL[T1,TC3]</w:t>
+                          <w:t>ECALL[</w:t>
+                        </w:r>
+                        <w:proofErr w:type="gramEnd"/>
+                        <w:r>
+                          <w:rPr>
+                            <w:rFonts w:ascii="Courier New" w:eastAsia="Calibri" w:hAnsi="Courier New" w:cs="Courier New"/>
+                            <w:b/>
+                            <w:bCs/>
+                          </w:rPr>
+                          <w:t>T1,TC3]</w:t>
                         </w:r>
                       </w:p>
                     </w:txbxContent>
@@ -10273,13 +10458,23 @@
                           <w:spacing w:before="0" w:beforeAutospacing="0" w:after="120" w:afterAutospacing="0" w:line="276" w:lineRule="auto"/>
                           <w:jc w:val="both"/>
                         </w:pPr>
+                        <w:proofErr w:type="gramStart"/>
                         <w:r>
                           <w:rPr>
                             <w:rFonts w:ascii="Courier New" w:eastAsia="Calibri" w:hAnsi="Courier New" w:cs="Courier New"/>
                             <w:b/>
                             <w:bCs/>
                           </w:rPr>
-                          <w:t>OCALL[T1,TC3]</w:t>
+                          <w:t>OCALL[</w:t>
+                        </w:r>
+                        <w:proofErr w:type="gramEnd"/>
+                        <w:r>
+                          <w:rPr>
+                            <w:rFonts w:ascii="Courier New" w:eastAsia="Calibri" w:hAnsi="Courier New" w:cs="Courier New"/>
+                            <w:b/>
+                            <w:bCs/>
+                          </w:rPr>
+                          <w:t>T1,TC3]</w:t>
                         </w:r>
                       </w:p>
                     </w:txbxContent>
@@ -10294,13 +10489,23 @@
                           <w:spacing w:before="0" w:beforeAutospacing="0" w:after="120" w:afterAutospacing="0" w:line="276" w:lineRule="auto"/>
                           <w:jc w:val="both"/>
                         </w:pPr>
+                        <w:proofErr w:type="gramStart"/>
                         <w:r>
                           <w:rPr>
                             <w:rFonts w:ascii="Courier New" w:eastAsia="Calibri" w:hAnsi="Courier New" w:cs="Courier New"/>
                             <w:b/>
                             <w:bCs/>
                           </w:rPr>
-                          <w:t>ERET[T1,TC3]</w:t>
+                          <w:t>ERET[</w:t>
+                        </w:r>
+                        <w:proofErr w:type="gramEnd"/>
+                        <w:r>
+                          <w:rPr>
+                            <w:rFonts w:ascii="Courier New" w:eastAsia="Calibri" w:hAnsi="Courier New" w:cs="Courier New"/>
+                            <w:b/>
+                            <w:bCs/>
+                          </w:rPr>
+                          <w:t>T1,TC3]</w:t>
                         </w:r>
                       </w:p>
                     </w:txbxContent>
@@ -10315,13 +10520,23 @@
                           <w:spacing w:before="0" w:beforeAutospacing="0" w:after="120" w:afterAutospacing="0" w:line="276" w:lineRule="auto"/>
                           <w:jc w:val="both"/>
                         </w:pPr>
+                        <w:proofErr w:type="gramStart"/>
                         <w:r>
                           <w:rPr>
                             <w:rFonts w:ascii="Courier New" w:eastAsia="Calibri" w:hAnsi="Courier New" w:cs="Courier New"/>
                             <w:b/>
                             <w:bCs/>
                           </w:rPr>
-                          <w:t>ECALL[T1,TC3]</w:t>
+                          <w:t>ECALL[</w:t>
+                        </w:r>
+                        <w:proofErr w:type="gramEnd"/>
+                        <w:r>
+                          <w:rPr>
+                            <w:rFonts w:ascii="Courier New" w:eastAsia="Calibri" w:hAnsi="Courier New" w:cs="Courier New"/>
+                            <w:b/>
+                            <w:bCs/>
+                          </w:rPr>
+                          <w:t>T1,TC3]</w:t>
                         </w:r>
                       </w:p>
                     </w:txbxContent>
@@ -10337,6 +10552,7 @@
                           <w:spacing w:before="0" w:beforeAutospacing="0" w:after="120" w:afterAutospacing="0" w:line="276" w:lineRule="auto"/>
                           <w:jc w:val="both"/>
                         </w:pPr>
+                        <w:proofErr w:type="gramStart"/>
                         <w:r>
                           <w:rPr>
                             <w:rFonts w:ascii="Courier New" w:eastAsia="Calibri" w:hAnsi="Courier New" w:cs="Courier New"/>
@@ -10345,6 +10561,7 @@
                           </w:rPr>
                           <w:t>h()</w:t>
                         </w:r>
+                        <w:proofErr w:type="gramEnd"/>
                       </w:p>
                     </w:txbxContent>
                   </v:textbox>
@@ -10358,13 +10575,23 @@
                           <w:spacing w:before="0" w:beforeAutospacing="0" w:after="120" w:afterAutospacing="0" w:line="276" w:lineRule="auto"/>
                           <w:jc w:val="both"/>
                         </w:pPr>
+                        <w:proofErr w:type="gramStart"/>
                         <w:r>
                           <w:rPr>
                             <w:rFonts w:ascii="Courier New" w:eastAsia="Calibri" w:hAnsi="Courier New" w:cs="Courier New"/>
                             <w:b/>
                             <w:bCs/>
                           </w:rPr>
-                          <w:t>ORET[T1,TC3]</w:t>
+                          <w:t>ORET[</w:t>
+                        </w:r>
+                        <w:proofErr w:type="gramEnd"/>
+                        <w:r>
+                          <w:rPr>
+                            <w:rFonts w:ascii="Courier New" w:eastAsia="Calibri" w:hAnsi="Courier New" w:cs="Courier New"/>
+                            <w:b/>
+                            <w:bCs/>
+                          </w:rPr>
+                          <w:t>T1,TC3]</w:t>
                         </w:r>
                       </w:p>
                     </w:txbxContent>
@@ -10382,13 +10609,23 @@
                           <w:spacing w:before="0" w:beforeAutospacing="0" w:after="120" w:afterAutospacing="0" w:line="276" w:lineRule="auto"/>
                           <w:jc w:val="both"/>
                         </w:pPr>
+                        <w:proofErr w:type="gramStart"/>
                         <w:r>
                           <w:rPr>
                             <w:rFonts w:ascii="Courier New" w:eastAsia="Calibri" w:hAnsi="Courier New" w:cs="Courier New"/>
                             <w:b/>
                             <w:bCs/>
                           </w:rPr>
-                          <w:t>ERET[T1,TC3]</w:t>
+                          <w:t>ERET[</w:t>
+                        </w:r>
+                        <w:proofErr w:type="gramEnd"/>
+                        <w:r>
+                          <w:rPr>
+                            <w:rFonts w:ascii="Courier New" w:eastAsia="Calibri" w:hAnsi="Courier New" w:cs="Courier New"/>
+                            <w:b/>
+                            <w:bCs/>
+                          </w:rPr>
+                          <w:t>T1,TC3]</w:t>
                         </w:r>
                       </w:p>
                     </w:txbxContent>
@@ -10413,17 +10650,16 @@
       <w:pPr>
         <w:pStyle w:val="Heading2"/>
       </w:pPr>
-      <w:bookmarkStart w:id="9" w:name="_Toc504130204"/>
+      <w:bookmarkStart w:id="8" w:name="_Toc505606231"/>
       <w:r>
         <w:t>Implementation</w:t>
       </w:r>
-      <w:bookmarkEnd w:id="9"/>
+      <w:bookmarkEnd w:id="8"/>
     </w:p>
     <w:p>
       <w:r>
         <w:t xml:space="preserve">Enclaves are created by calling </w:t>
       </w:r>
-      <w:proofErr w:type="spellStart"/>
       <w:r>
         <w:rPr>
           <w:b/>
@@ -10435,14 +10671,7 @@
         <w:rPr>
           <w:b/>
         </w:rPr>
-        <w:t>CreateEnclave</w:t>
-      </w:r>
-      <w:proofErr w:type="spellEnd"/>
-      <w:r>
-        <w:rPr>
-          <w:b/>
-        </w:rPr>
-        <w:t>(</w:t>
+        <w:t>CreateEnclave(</w:t>
       </w:r>
       <w:proofErr w:type="gramEnd"/>
       <w:r>
@@ -10875,28 +11104,14 @@
         <w:rPr>
           <w:b/>
         </w:rPr>
-        <w:t>OE_</w:t>
-      </w:r>
-      <w:proofErr w:type="gramStart"/>
+        <w:t>OE_CallEnclave</w:t>
+      </w:r>
+      <w:proofErr w:type="spellEnd"/>
       <w:r>
         <w:rPr>
           <w:b/>
         </w:rPr>
-        <w:t>CallEnclave</w:t>
-      </w:r>
-      <w:proofErr w:type="spellEnd"/>
-      <w:r>
-        <w:rPr>
-          <w:b/>
-        </w:rPr>
-        <w:t>(</w:t>
-      </w:r>
-      <w:proofErr w:type="gramEnd"/>
-      <w:r>
-        <w:rPr>
-          <w:b/>
-        </w:rPr>
-        <w:t>)</w:t>
+        <w:t>()</w:t>
       </w:r>
     </w:p>
     <w:p>
@@ -10915,28 +11130,14 @@
         <w:rPr>
           <w:b/>
         </w:rPr>
-        <w:t>OE_</w:t>
-      </w:r>
-      <w:proofErr w:type="gramStart"/>
+        <w:t>OE_ECall</w:t>
+      </w:r>
+      <w:proofErr w:type="spellEnd"/>
       <w:r>
         <w:rPr>
           <w:b/>
         </w:rPr>
-        <w:t>ECall</w:t>
-      </w:r>
-      <w:proofErr w:type="spellEnd"/>
-      <w:r>
-        <w:rPr>
-          <w:b/>
-        </w:rPr>
-        <w:t>(</w:t>
-      </w:r>
-      <w:proofErr w:type="gramEnd"/>
-      <w:r>
-        <w:rPr>
-          <w:b/>
-        </w:rPr>
-        <w:t>)</w:t>
+        <w:t>()</w:t>
       </w:r>
       <w:r>
         <w:t xml:space="preserve"> with these arguments:</w:t>
@@ -10964,28 +11165,14 @@
         <w:rPr>
           <w:b/>
         </w:rPr>
-        <w:t>OE_</w:t>
-      </w:r>
-      <w:proofErr w:type="gramStart"/>
+        <w:t>OE_CallEnclave</w:t>
+      </w:r>
+      <w:proofErr w:type="spellEnd"/>
       <w:r>
         <w:rPr>
           <w:b/>
         </w:rPr>
-        <w:t>CallEnclave</w:t>
-      </w:r>
-      <w:proofErr w:type="spellEnd"/>
-      <w:r>
-        <w:rPr>
-          <w:b/>
-        </w:rPr>
-        <w:t>(</w:t>
-      </w:r>
-      <w:proofErr w:type="gramEnd"/>
-      <w:r>
-        <w:rPr>
-          <w:b/>
-        </w:rPr>
-        <w:t>)</w:t>
+        <w:t>()</w:t>
       </w:r>
     </w:p>
     <w:p>
@@ -11325,12 +11512,12 @@
       <w:pPr>
         <w:pStyle w:val="Heading1"/>
       </w:pPr>
-      <w:bookmarkStart w:id="10" w:name="_Toc504130205"/>
+      <w:bookmarkStart w:id="9" w:name="_Toc505606232"/>
       <w:r>
         <w:lastRenderedPageBreak/>
         <w:t>Enclave Creation</w:t>
       </w:r>
-      <w:bookmarkEnd w:id="10"/>
+      <w:bookmarkEnd w:id="9"/>
     </w:p>
     <w:p>
       <w:r>
@@ -13106,12 +13293,14 @@
                           <w:spacing w:before="0" w:beforeAutospacing="0" w:after="120" w:afterAutospacing="0" w:line="276" w:lineRule="auto"/>
                           <w:jc w:val="center"/>
                         </w:pPr>
+                        <w:proofErr w:type="spellStart"/>
                         <w:r>
                           <w:rPr>
                             <w:rFonts w:ascii="Calibri" w:eastAsia="Calibri" w:hAnsi="Calibri"/>
                           </w:rPr>
                           <w:t>GetLaunchToken</w:t>
                         </w:r>
+                        <w:proofErr w:type="spellEnd"/>
                       </w:p>
                     </w:txbxContent>
                   </v:textbox>
@@ -13701,7 +13890,7 @@
       <w:pPr>
         <w:pStyle w:val="Heading1"/>
       </w:pPr>
-      <w:bookmarkStart w:id="11" w:name="_Toc504130206"/>
+      <w:bookmarkStart w:id="10" w:name="_Toc505606233"/>
       <w:r>
         <w:lastRenderedPageBreak/>
         <w:t xml:space="preserve">Enclave </w:t>
@@ -13712,7 +13901,7 @@
       <w:r>
         <w:t>Layout</w:t>
       </w:r>
-      <w:bookmarkEnd w:id="11"/>
+      <w:bookmarkEnd w:id="10"/>
     </w:p>
     <w:p>
       <w:pPr>
@@ -15177,45 +15366,35 @@
       <w:pPr>
         <w:pStyle w:val="Heading2"/>
       </w:pPr>
-      <w:bookmarkStart w:id="12" w:name="_Toc504130207"/>
+      <w:bookmarkStart w:id="11" w:name="_Toc505606234"/>
       <w:r>
         <w:t>The Signature Section</w:t>
       </w:r>
       <w:r>
-        <w:t xml:space="preserve"> </w:t>
-      </w:r>
-      <w:proofErr w:type="gramStart"/>
-      <w:r>
-        <w:t>(.</w:t>
+        <w:t xml:space="preserve"> (.</w:t>
       </w:r>
       <w:proofErr w:type="spellStart"/>
       <w:r>
         <w:t>oesig</w:t>
       </w:r>
       <w:proofErr w:type="spellEnd"/>
-      <w:proofErr w:type="gramEnd"/>
       <w:r>
         <w:t>)</w:t>
       </w:r>
-      <w:bookmarkEnd w:id="12"/>
+      <w:bookmarkEnd w:id="11"/>
     </w:p>
     <w:p>
       <w:r>
         <w:t xml:space="preserve">The following sections </w:t>
       </w:r>
       <w:r>
-        <w:t xml:space="preserve">refer to information obtained from the image file’s signature section </w:t>
-      </w:r>
-      <w:proofErr w:type="gramStart"/>
-      <w:r>
-        <w:t>(.</w:t>
+        <w:t>refer to information obtained from the image file’s signature section (.</w:t>
       </w:r>
       <w:proofErr w:type="spellStart"/>
       <w:r>
         <w:t>oesig</w:t>
       </w:r>
       <w:proofErr w:type="spellEnd"/>
-      <w:proofErr w:type="gramEnd"/>
       <w:r>
         <w:t xml:space="preserve">), which the </w:t>
       </w:r>
@@ -15341,11 +15520,11 @@
       <w:pPr>
         <w:pStyle w:val="Heading2"/>
       </w:pPr>
-      <w:bookmarkStart w:id="13" w:name="_Toc504130208"/>
+      <w:bookmarkStart w:id="12" w:name="_Toc505606235"/>
       <w:r>
         <w:t>Text Pages</w:t>
       </w:r>
-      <w:bookmarkEnd w:id="13"/>
+      <w:bookmarkEnd w:id="12"/>
     </w:p>
     <w:p>
       <w:r>
@@ -15442,11 +15621,11 @@
       <w:pPr>
         <w:pStyle w:val="Heading2"/>
       </w:pPr>
-      <w:bookmarkStart w:id="14" w:name="_Toc504130209"/>
+      <w:bookmarkStart w:id="13" w:name="_Toc505606236"/>
       <w:r>
         <w:t>Data Pages</w:t>
       </w:r>
-      <w:bookmarkEnd w:id="14"/>
+      <w:bookmarkEnd w:id="13"/>
     </w:p>
     <w:p>
       <w:pPr>
@@ -15690,18 +15869,13 @@
           </w:tcPr>
           <w:p>
             <w:r>
-              <w:t xml:space="preserve">Total number of heap pages (obtained </w:t>
-            </w:r>
-            <w:proofErr w:type="gramStart"/>
-            <w:r>
-              <w:t>from .</w:t>
+              <w:t>Total number of heap pages (obtained from .</w:t>
             </w:r>
             <w:proofErr w:type="spellStart"/>
             <w:r>
               <w:t>oesig</w:t>
             </w:r>
             <w:proofErr w:type="spellEnd"/>
-            <w:proofErr w:type="gramEnd"/>
             <w:r>
               <w:t xml:space="preserve"> section)</w:t>
             </w:r>
@@ -15859,11 +16033,11 @@
       <w:pPr>
         <w:pStyle w:val="Heading2"/>
       </w:pPr>
-      <w:bookmarkStart w:id="15" w:name="_Toc504130210"/>
+      <w:bookmarkStart w:id="14" w:name="_Toc505606237"/>
       <w:r>
         <w:t>Relocation Pages</w:t>
       </w:r>
-      <w:bookmarkEnd w:id="15"/>
+      <w:bookmarkEnd w:id="14"/>
     </w:p>
     <w:p>
       <w:pPr>
@@ -16137,11 +16311,11 @@
       <w:pPr>
         <w:pStyle w:val="Heading2"/>
       </w:pPr>
-      <w:bookmarkStart w:id="16" w:name="_Toc504130211"/>
+      <w:bookmarkStart w:id="15" w:name="_Toc505606238"/>
       <w:r>
         <w:t>ECALL Pages</w:t>
       </w:r>
-      <w:bookmarkEnd w:id="16"/>
+      <w:bookmarkEnd w:id="15"/>
     </w:p>
     <w:p>
       <w:r>
@@ -16252,11 +16426,11 @@
       <w:pPr>
         <w:pStyle w:val="Heading2"/>
       </w:pPr>
-      <w:bookmarkStart w:id="17" w:name="_Toc504130212"/>
+      <w:bookmarkStart w:id="16" w:name="_Toc505606239"/>
       <w:r>
         <w:t>Heap Pages</w:t>
       </w:r>
-      <w:bookmarkEnd w:id="17"/>
+      <w:bookmarkEnd w:id="16"/>
     </w:p>
     <w:p>
       <w:r>
@@ -16311,11 +16485,11 @@
       <w:pPr>
         <w:pStyle w:val="Heading2"/>
       </w:pPr>
-      <w:bookmarkStart w:id="18" w:name="_Toc504130213"/>
+      <w:bookmarkStart w:id="17" w:name="_Toc505606240"/>
       <w:r>
         <w:t>Thread Context</w:t>
       </w:r>
-      <w:bookmarkEnd w:id="18"/>
+      <w:bookmarkEnd w:id="17"/>
     </w:p>
     <w:p>
       <w:r>
@@ -17519,26 +17693,26 @@
       <w:pPr>
         <w:pStyle w:val="Heading2"/>
       </w:pPr>
-      <w:bookmarkStart w:id="19" w:name="_Toc504130214"/>
+      <w:bookmarkStart w:id="18" w:name="_Toc505606241"/>
       <w:r>
         <w:t>Guard Pages</w:t>
       </w:r>
+      <w:bookmarkEnd w:id="18"/>
+    </w:p>
+    <w:p>
+      <w:r>
+        <w:t>Non-readable and non-writable guard pages are injected into the thread context at various places. These will cause a fault if the stack is underflowed or overflowed.</w:t>
+      </w:r>
+    </w:p>
+    <w:p>
+      <w:pPr>
+        <w:pStyle w:val="Heading2"/>
+      </w:pPr>
+      <w:bookmarkStart w:id="19" w:name="_Toc505606242"/>
+      <w:r>
+        <w:t>Per Thread Stack</w:t>
+      </w:r>
       <w:bookmarkEnd w:id="19"/>
-    </w:p>
-    <w:p>
-      <w:r>
-        <w:t>Non-readable and non-writable guard pages are injected into the thread context at various places. These will cause a fault if the stack is underflowed or overflowed.</w:t>
-      </w:r>
-    </w:p>
-    <w:p>
-      <w:pPr>
-        <w:pStyle w:val="Heading2"/>
-      </w:pPr>
-      <w:bookmarkStart w:id="20" w:name="_Toc504130215"/>
-      <w:r>
-        <w:t>Per Thread Stack</w:t>
-      </w:r>
-      <w:bookmarkEnd w:id="20"/>
     </w:p>
     <w:p>
       <w:r>
@@ -17553,18 +17727,13 @@
       </w:r>
       <w:proofErr w:type="spellEnd"/>
       <w:r>
-        <w:t xml:space="preserve"> tool). The enclave creation code reads this information from the signature section </w:t>
-      </w:r>
-      <w:proofErr w:type="gramStart"/>
-      <w:r>
-        <w:t>(.</w:t>
+        <w:t xml:space="preserve"> tool). The enclave creation code reads this information from the signature section (.</w:t>
       </w:r>
       <w:proofErr w:type="spellStart"/>
       <w:r>
         <w:t>oesig</w:t>
       </w:r>
       <w:proofErr w:type="spellEnd"/>
-      <w:proofErr w:type="gramEnd"/>
       <w:r>
         <w:t>) of the enclave image file.</w:t>
       </w:r>
@@ -17576,11 +17745,11 @@
       <w:pPr>
         <w:pStyle w:val="Heading2"/>
       </w:pPr>
-      <w:bookmarkStart w:id="21" w:name="_Toc504130216"/>
+      <w:bookmarkStart w:id="20" w:name="_Toc505606243"/>
       <w:r>
         <w:t>Thread Control Structure</w:t>
       </w:r>
-      <w:bookmarkEnd w:id="21"/>
+      <w:bookmarkEnd w:id="20"/>
     </w:p>
     <w:p>
       <w:r>
@@ -17887,19 +18056,11 @@
             </w:r>
             <w:proofErr w:type="spellStart"/>
             <w:r>
-              <w:t>OE_</w:t>
-            </w:r>
-            <w:proofErr w:type="gramStart"/>
-            <w:r>
-              <w:t>Main</w:t>
+              <w:t>OE_Main</w:t>
             </w:r>
             <w:proofErr w:type="spellEnd"/>
             <w:r>
-              <w:t>(</w:t>
-            </w:r>
-            <w:proofErr w:type="gramEnd"/>
-            <w:r>
-              <w:t>)</w:t>
+              <w:t>()</w:t>
             </w:r>
           </w:p>
         </w:tc>
@@ -18101,11 +18262,11 @@
       <w:pPr>
         <w:pStyle w:val="Heading2"/>
       </w:pPr>
-      <w:bookmarkStart w:id="22" w:name="_Toc504130217"/>
+      <w:bookmarkStart w:id="21" w:name="_Toc505606244"/>
       <w:r>
         <w:t>Set-Aside Areas</w:t>
       </w:r>
-      <w:bookmarkEnd w:id="22"/>
+      <w:bookmarkEnd w:id="21"/>
     </w:p>
     <w:p>
       <w:r>
@@ -18192,11 +18353,11 @@
       <w:pPr>
         <w:pStyle w:val="Heading2"/>
       </w:pPr>
-      <w:bookmarkStart w:id="23" w:name="_Toc504130218"/>
+      <w:bookmarkStart w:id="22" w:name="_Toc505606245"/>
       <w:r>
         <w:t>Segment Page</w:t>
       </w:r>
-      <w:bookmarkEnd w:id="23"/>
+      <w:bookmarkEnd w:id="22"/>
     </w:p>
     <w:p>
       <w:r>
@@ -18268,29 +18429,21 @@
               <w:rPr>
                 <w:b/>
               </w:rPr>
-              <w:t>OE_</w:t>
-            </w:r>
-            <w:proofErr w:type="gramStart"/>
+              <w:t>OE_ThreadData</w:t>
+            </w:r>
+            <w:proofErr w:type="spellEnd"/>
             <w:r>
               <w:rPr>
                 <w:b/>
               </w:rPr>
-              <w:t>ThreadData</w:t>
-            </w:r>
-            <w:proofErr w:type="spellEnd"/>
+              <w:t xml:space="preserve"> </w:t>
+            </w:r>
             <w:r>
               <w:rPr>
                 <w:b/>
               </w:rPr>
-              <w:t xml:space="preserve"> </w:t>
-            </w:r>
-            <w:r>
-              <w:rPr>
-                <w:b/>
-              </w:rPr>
               <w:t xml:space="preserve"> Fields</w:t>
             </w:r>
-            <w:proofErr w:type="gramEnd"/>
           </w:p>
         </w:tc>
         <w:tc>
@@ -18521,11 +18674,11 @@
       <w:pPr>
         <w:pStyle w:val="Heading2"/>
       </w:pPr>
-      <w:bookmarkStart w:id="24" w:name="_Toc504130219"/>
+      <w:bookmarkStart w:id="23" w:name="_Toc505606246"/>
       <w:r>
         <w:t>Thread-Specific Data Page</w:t>
       </w:r>
-      <w:bookmarkEnd w:id="24"/>
+      <w:bookmarkEnd w:id="23"/>
     </w:p>
     <w:p>
       <w:r>
@@ -18590,19 +18743,11 @@
           <w:p>
             <w:proofErr w:type="spellStart"/>
             <w:r>
-              <w:t>OE_</w:t>
-            </w:r>
-            <w:proofErr w:type="gramStart"/>
-            <w:r>
-              <w:t>ThreadKeyCreate</w:t>
+              <w:t>OE_ThreadKeyCreate</w:t>
             </w:r>
             <w:proofErr w:type="spellEnd"/>
             <w:r>
-              <w:t>(</w:t>
-            </w:r>
-            <w:proofErr w:type="gramEnd"/>
-            <w:r>
-              <w:t>)</w:t>
+              <w:t>()</w:t>
             </w:r>
           </w:p>
         </w:tc>
@@ -18625,19 +18770,11 @@
           <w:p>
             <w:proofErr w:type="spellStart"/>
             <w:r>
-              <w:t>OE_</w:t>
-            </w:r>
-            <w:proofErr w:type="gramStart"/>
-            <w:r>
-              <w:t>ThreadKeyDelete</w:t>
+              <w:t>OE_ThreadKeyDelete</w:t>
             </w:r>
             <w:proofErr w:type="spellEnd"/>
             <w:r>
-              <w:t>(</w:t>
-            </w:r>
-            <w:proofErr w:type="gramEnd"/>
-            <w:r>
-              <w:t>)</w:t>
+              <w:t>()</w:t>
             </w:r>
           </w:p>
         </w:tc>
@@ -18660,19 +18797,11 @@
           <w:p>
             <w:proofErr w:type="spellStart"/>
             <w:r>
-              <w:t>OE_</w:t>
-            </w:r>
-            <w:proofErr w:type="gramStart"/>
-            <w:r>
-              <w:t>ThreadSetSpecific</w:t>
+              <w:t>OE_ThreadSetSpecific</w:t>
             </w:r>
             <w:proofErr w:type="spellEnd"/>
             <w:r>
-              <w:t>(</w:t>
-            </w:r>
-            <w:proofErr w:type="gramEnd"/>
-            <w:r>
-              <w:t>)</w:t>
+              <w:t>()</w:t>
             </w:r>
           </w:p>
         </w:tc>
@@ -18695,22 +18824,14 @@
           <w:p>
             <w:proofErr w:type="spellStart"/>
             <w:r>
-              <w:t>OE_</w:t>
-            </w:r>
-            <w:proofErr w:type="gramStart"/>
-            <w:r>
-              <w:t>ThreadG</w:t>
+              <w:t>OE_ThreadG</w:t>
             </w:r>
             <w:r>
               <w:t>etSpecific</w:t>
             </w:r>
             <w:proofErr w:type="spellEnd"/>
             <w:r>
-              <w:t>(</w:t>
-            </w:r>
-            <w:proofErr w:type="gramEnd"/>
-            <w:r>
-              <w:t>)</w:t>
+              <w:t>()</w:t>
             </w:r>
           </w:p>
         </w:tc>
@@ -18741,28 +18862,862 @@
       <w:pPr>
         <w:spacing w:after="200"/>
         <w:jc w:val="left"/>
+      </w:pPr>
+    </w:p>
+    <w:p>
+      <w:pPr>
+        <w:pStyle w:val="Heading1"/>
+      </w:pPr>
+      <w:bookmarkStart w:id="24" w:name="_Toc505606247"/>
+      <w:r>
+        <w:t>The Exception handling</w:t>
+      </w:r>
+      <w:bookmarkEnd w:id="24"/>
+    </w:p>
+    <w:p>
+      <w:pPr>
+        <w:pStyle w:val="Heading2"/>
+      </w:pPr>
+      <w:bookmarkStart w:id="25" w:name="_Toc505606248"/>
+      <w:r>
+        <w:t>Hardware exception</w:t>
+      </w:r>
+      <w:bookmarkEnd w:id="25"/>
+    </w:p>
+    <w:p>
+      <w:pPr>
+        <w:spacing w:after="200"/>
+        <w:jc w:val="left"/>
+      </w:pPr>
+      <w:r>
+        <w:t>When a</w:t>
+      </w:r>
+      <w:r>
+        <w:t xml:space="preserve"> </w:t>
+      </w:r>
+      <w:r>
+        <w:t xml:space="preserve">hardware </w:t>
+      </w:r>
+      <w:r>
+        <w:t>exception happens inside enclave, the hardware will save the processor state inside the enclave (in the thread’s current SSA frame), and set the processor state to a synthetic state to prevent any leakage of secrets, and exit the enclave mode. To the host side, it looks like an exception happens in the AEP. To enable hardware exception handling inside enclave, we use the two pass exception mechanism</w:t>
+      </w:r>
+      <w:r>
+        <w:t>, see below:</w:t>
+      </w:r>
+    </w:p>
+    <w:p>
+      <w:pPr>
+        <w:pStyle w:val="Heading3"/>
         <w:rPr>
-          <w:rFonts w:eastAsiaTheme="majorEastAsia" w:cstheme="majorBidi"/>
           <w:b/>
-          <w:bCs/>
-          <w:sz w:val="36"/>
-          <w:szCs w:val="28"/>
+          <w:color w:val="000000" w:themeColor="text1"/>
         </w:rPr>
       </w:pPr>
-      <w:r>
-        <w:br w:type="page"/>
+      <w:bookmarkStart w:id="26" w:name="_Toc505606249"/>
+      <w:r>
+        <w:rPr>
+          <w:b/>
+          <w:color w:val="000000" w:themeColor="text1"/>
+        </w:rPr>
+        <w:t>H</w:t>
+      </w:r>
+      <w:r>
+        <w:rPr>
+          <w:b/>
+          <w:color w:val="000000" w:themeColor="text1"/>
+        </w:rPr>
+        <w:t>ardw</w:t>
+      </w:r>
+      <w:r>
+        <w:rPr>
+          <w:b/>
+          <w:color w:val="000000" w:themeColor="text1"/>
+        </w:rPr>
+        <w:t>are exception handling workflow</w:t>
+      </w:r>
+      <w:bookmarkEnd w:id="26"/>
+    </w:p>
+    <w:tbl>
+      <w:tblPr>
+        <w:tblStyle w:val="TableGrid"/>
+        <w:tblW w:w="0" w:type="auto"/>
+        <w:tblLook w:val="04A0" w:firstRow="1" w:lastRow="0" w:firstColumn="1" w:lastColumn="0" w:noHBand="0" w:noVBand="1"/>
+      </w:tblPr>
+      <w:tblGrid>
+        <w:gridCol w:w="2928"/>
+        <w:gridCol w:w="2925"/>
+        <w:gridCol w:w="3497"/>
+      </w:tblGrid>
+      <w:tr>
+        <w:tc>
+          <w:tcPr>
+            <w:tcW w:w="2928" w:type="dxa"/>
+            <w:shd w:val="clear" w:color="auto" w:fill="A6A6A6" w:themeFill="background1" w:themeFillShade="A6"/>
+          </w:tcPr>
+          <w:p>
+            <w:pPr>
+              <w:rPr>
+                <w:b/>
+              </w:rPr>
+            </w:pPr>
+            <w:r>
+              <w:rPr>
+                <w:b/>
+              </w:rPr>
+              <w:t>Host</w:t>
+            </w:r>
+          </w:p>
+        </w:tc>
+        <w:tc>
+          <w:tcPr>
+            <w:tcW w:w="2925" w:type="dxa"/>
+            <w:shd w:val="clear" w:color="auto" w:fill="A6A6A6" w:themeFill="background1" w:themeFillShade="A6"/>
+          </w:tcPr>
+          <w:p>
+            <w:pPr>
+              <w:rPr>
+                <w:b/>
+              </w:rPr>
+            </w:pPr>
+            <w:r>
+              <w:rPr>
+                <w:b/>
+              </w:rPr>
+              <w:t>Hardware</w:t>
+            </w:r>
+          </w:p>
+        </w:tc>
+        <w:tc>
+          <w:tcPr>
+            <w:tcW w:w="3497" w:type="dxa"/>
+            <w:shd w:val="clear" w:color="auto" w:fill="A6A6A6" w:themeFill="background1" w:themeFillShade="A6"/>
+          </w:tcPr>
+          <w:p>
+            <w:pPr>
+              <w:rPr>
+                <w:b/>
+              </w:rPr>
+            </w:pPr>
+            <w:r>
+              <w:rPr>
+                <w:b/>
+              </w:rPr>
+              <w:t>Enclave</w:t>
+            </w:r>
+          </w:p>
+        </w:tc>
+      </w:tr>
+      <w:tr>
+        <w:tc>
+          <w:tcPr>
+            <w:tcW w:w="2928" w:type="dxa"/>
+          </w:tcPr>
+          <w:p>
+            <w:r>
+              <w:t>Enter enclave</w:t>
+            </w:r>
+          </w:p>
+        </w:tc>
+        <w:tc>
+          <w:tcPr>
+            <w:tcW w:w="2925" w:type="dxa"/>
+          </w:tcPr>
+          <w:p/>
+        </w:tc>
+        <w:tc>
+          <w:tcPr>
+            <w:tcW w:w="3497" w:type="dxa"/>
+          </w:tcPr>
+          <w:p/>
+        </w:tc>
+      </w:tr>
+      <w:tr>
+        <w:tc>
+          <w:tcPr>
+            <w:tcW w:w="2928" w:type="dxa"/>
+          </w:tcPr>
+          <w:p/>
+        </w:tc>
+        <w:tc>
+          <w:tcPr>
+            <w:tcW w:w="2925" w:type="dxa"/>
+          </w:tcPr>
+          <w:p>
+            <w:pPr>
+              <w:rPr>
+                <w:i/>
+              </w:rPr>
+            </w:pPr>
+            <w:r>
+              <w:rPr>
+                <w:i/>
+              </w:rPr>
+              <w:t>EENTER</w:t>
+            </w:r>
+          </w:p>
+        </w:tc>
+        <w:tc>
+          <w:tcPr>
+            <w:tcW w:w="3497" w:type="dxa"/>
+          </w:tcPr>
+          <w:p/>
+        </w:tc>
+      </w:tr>
+      <w:tr>
+        <w:tc>
+          <w:tcPr>
+            <w:tcW w:w="2928" w:type="dxa"/>
+          </w:tcPr>
+          <w:p/>
+        </w:tc>
+        <w:tc>
+          <w:tcPr>
+            <w:tcW w:w="2925" w:type="dxa"/>
+          </w:tcPr>
+          <w:p>
+            <w:pPr>
+              <w:rPr>
+                <w:i/>
+              </w:rPr>
+            </w:pPr>
+          </w:p>
+        </w:tc>
+        <w:tc>
+          <w:tcPr>
+            <w:tcW w:w="3497" w:type="dxa"/>
+          </w:tcPr>
+          <w:p>
+            <w:r>
+              <w:t>…</w:t>
+            </w:r>
+          </w:p>
+        </w:tc>
+      </w:tr>
+      <w:tr>
+        <w:tc>
+          <w:tcPr>
+            <w:tcW w:w="2928" w:type="dxa"/>
+          </w:tcPr>
+          <w:p/>
+        </w:tc>
+        <w:tc>
+          <w:tcPr>
+            <w:tcW w:w="2925" w:type="dxa"/>
+          </w:tcPr>
+          <w:p>
+            <w:pPr>
+              <w:rPr>
+                <w:i/>
+              </w:rPr>
+            </w:pPr>
+          </w:p>
+        </w:tc>
+        <w:tc>
+          <w:tcPr>
+            <w:tcW w:w="3497" w:type="dxa"/>
+          </w:tcPr>
+          <w:p>
+            <w:r>
+              <w:t>Hardware exception happens</w:t>
+            </w:r>
+          </w:p>
+        </w:tc>
+      </w:tr>
+      <w:tr>
+        <w:tc>
+          <w:tcPr>
+            <w:tcW w:w="2928" w:type="dxa"/>
+          </w:tcPr>
+          <w:p/>
+        </w:tc>
+        <w:tc>
+          <w:tcPr>
+            <w:tcW w:w="2925" w:type="dxa"/>
+          </w:tcPr>
+          <w:p>
+            <w:pPr>
+              <w:rPr>
+                <w:i/>
+              </w:rPr>
+            </w:pPr>
+            <w:r>
+              <w:rPr>
+                <w:i/>
+              </w:rPr>
+              <w:t>AEX</w:t>
+            </w:r>
+          </w:p>
+        </w:tc>
+        <w:tc>
+          <w:tcPr>
+            <w:tcW w:w="3497" w:type="dxa"/>
+          </w:tcPr>
+          <w:p/>
+        </w:tc>
+      </w:tr>
+      <w:tr>
+        <w:tc>
+          <w:tcPr>
+            <w:tcW w:w="2928" w:type="dxa"/>
+          </w:tcPr>
+          <w:p/>
+        </w:tc>
+        <w:tc>
+          <w:tcPr>
+            <w:tcW w:w="2925" w:type="dxa"/>
+          </w:tcPr>
+          <w:p>
+            <w:pPr>
+              <w:rPr>
+                <w:i/>
+              </w:rPr>
+            </w:pPr>
+            <w:r>
+              <w:rPr>
+                <w:i/>
+              </w:rPr>
+              <w:t>Exit enclave mode</w:t>
+            </w:r>
+          </w:p>
+        </w:tc>
+        <w:tc>
+          <w:tcPr>
+            <w:tcW w:w="3497" w:type="dxa"/>
+          </w:tcPr>
+          <w:p/>
+        </w:tc>
+      </w:tr>
+      <w:tr>
+        <w:tc>
+          <w:tcPr>
+            <w:tcW w:w="2928" w:type="dxa"/>
+          </w:tcPr>
+          <w:p>
+            <w:r>
+              <w:lastRenderedPageBreak/>
+              <w:t>Signal handler get the exception, call the first pass exception handler to solve it</w:t>
+            </w:r>
+          </w:p>
+        </w:tc>
+        <w:tc>
+          <w:tcPr>
+            <w:tcW w:w="2925" w:type="dxa"/>
+          </w:tcPr>
+          <w:p>
+            <w:pPr>
+              <w:rPr>
+                <w:i/>
+              </w:rPr>
+            </w:pPr>
+          </w:p>
+        </w:tc>
+        <w:tc>
+          <w:tcPr>
+            <w:tcW w:w="3497" w:type="dxa"/>
+          </w:tcPr>
+          <w:p/>
+        </w:tc>
+      </w:tr>
+      <w:tr>
+        <w:tc>
+          <w:tcPr>
+            <w:tcW w:w="2928" w:type="dxa"/>
+          </w:tcPr>
+          <w:p/>
+        </w:tc>
+        <w:tc>
+          <w:tcPr>
+            <w:tcW w:w="2925" w:type="dxa"/>
+          </w:tcPr>
+          <w:p>
+            <w:pPr>
+              <w:rPr>
+                <w:i/>
+              </w:rPr>
+            </w:pPr>
+            <w:r>
+              <w:rPr>
+                <w:i/>
+              </w:rPr>
+              <w:t>EENTER</w:t>
+            </w:r>
+          </w:p>
+        </w:tc>
+        <w:tc>
+          <w:tcPr>
+            <w:tcW w:w="3497" w:type="dxa"/>
+          </w:tcPr>
+          <w:p/>
+        </w:tc>
+      </w:tr>
+      <w:tr>
+        <w:tc>
+          <w:tcPr>
+            <w:tcW w:w="2928" w:type="dxa"/>
+          </w:tcPr>
+          <w:p/>
+        </w:tc>
+        <w:tc>
+          <w:tcPr>
+            <w:tcW w:w="2925" w:type="dxa"/>
+          </w:tcPr>
+          <w:p>
+            <w:pPr>
+              <w:rPr>
+                <w:i/>
+              </w:rPr>
+            </w:pPr>
+          </w:p>
+        </w:tc>
+        <w:tc>
+          <w:tcPr>
+            <w:tcW w:w="3497" w:type="dxa"/>
+          </w:tcPr>
+          <w:p>
+            <w:r>
+              <w:rPr>
+                <w:sz w:val="22"/>
+              </w:rPr>
+              <w:t>First pass exception handler is called. It saves the minimal exception context inside enclave, and return to host.</w:t>
+            </w:r>
+          </w:p>
+        </w:tc>
+      </w:tr>
+      <w:tr>
+        <w:tc>
+          <w:tcPr>
+            <w:tcW w:w="2928" w:type="dxa"/>
+          </w:tcPr>
+          <w:p/>
+        </w:tc>
+        <w:tc>
+          <w:tcPr>
+            <w:tcW w:w="2925" w:type="dxa"/>
+          </w:tcPr>
+          <w:p>
+            <w:pPr>
+              <w:rPr>
+                <w:i/>
+              </w:rPr>
+            </w:pPr>
+            <w:r>
+              <w:rPr>
+                <w:i/>
+              </w:rPr>
+              <w:t>EEXIT</w:t>
+            </w:r>
+          </w:p>
+        </w:tc>
+        <w:tc>
+          <w:tcPr>
+            <w:tcW w:w="3497" w:type="dxa"/>
+          </w:tcPr>
+          <w:p>
+            <w:pPr>
+              <w:rPr>
+                <w:sz w:val="22"/>
+              </w:rPr>
+            </w:pPr>
+          </w:p>
+        </w:tc>
+      </w:tr>
+      <w:tr>
+        <w:tc>
+          <w:tcPr>
+            <w:tcW w:w="2928" w:type="dxa"/>
+          </w:tcPr>
+          <w:p>
+            <w:r>
+              <w:t>The exception is handled from host point of view, signal handler returns. The AEP will be executed again.</w:t>
+            </w:r>
+          </w:p>
+        </w:tc>
+        <w:tc>
+          <w:tcPr>
+            <w:tcW w:w="2925" w:type="dxa"/>
+          </w:tcPr>
+          <w:p>
+            <w:pPr>
+              <w:rPr>
+                <w:i/>
+              </w:rPr>
+            </w:pPr>
+          </w:p>
+        </w:tc>
+        <w:tc>
+          <w:tcPr>
+            <w:tcW w:w="3497" w:type="dxa"/>
+          </w:tcPr>
+          <w:p>
+            <w:pPr>
+              <w:rPr>
+                <w:sz w:val="22"/>
+              </w:rPr>
+            </w:pPr>
+          </w:p>
+        </w:tc>
+      </w:tr>
+      <w:tr>
+        <w:tc>
+          <w:tcPr>
+            <w:tcW w:w="2928" w:type="dxa"/>
+          </w:tcPr>
+          <w:p/>
+        </w:tc>
+        <w:tc>
+          <w:tcPr>
+            <w:tcW w:w="2925" w:type="dxa"/>
+          </w:tcPr>
+          <w:p>
+            <w:pPr>
+              <w:rPr>
+                <w:i/>
+              </w:rPr>
+            </w:pPr>
+            <w:r>
+              <w:rPr>
+                <w:i/>
+              </w:rPr>
+              <w:t>ERESUME</w:t>
+            </w:r>
+          </w:p>
+        </w:tc>
+        <w:tc>
+          <w:tcPr>
+            <w:tcW w:w="3497" w:type="dxa"/>
+          </w:tcPr>
+          <w:p>
+            <w:pPr>
+              <w:rPr>
+                <w:sz w:val="22"/>
+              </w:rPr>
+            </w:pPr>
+          </w:p>
+        </w:tc>
+      </w:tr>
+      <w:tr>
+        <w:tc>
+          <w:tcPr>
+            <w:tcW w:w="2928" w:type="dxa"/>
+          </w:tcPr>
+          <w:p/>
+        </w:tc>
+        <w:tc>
+          <w:tcPr>
+            <w:tcW w:w="2925" w:type="dxa"/>
+          </w:tcPr>
+          <w:p>
+            <w:pPr>
+              <w:rPr>
+                <w:i/>
+              </w:rPr>
+            </w:pPr>
+          </w:p>
+        </w:tc>
+        <w:tc>
+          <w:tcPr>
+            <w:tcW w:w="3497" w:type="dxa"/>
+          </w:tcPr>
+          <w:p>
+            <w:pPr>
+              <w:autoSpaceDE w:val="0"/>
+              <w:autoSpaceDN w:val="0"/>
+              <w:adjustRightInd w:val="0"/>
+              <w:spacing w:after="0"/>
+              <w:rPr>
+                <w:sz w:val="22"/>
+              </w:rPr>
+            </w:pPr>
+            <w:r>
+              <w:rPr>
+                <w:sz w:val="22"/>
+              </w:rPr>
+              <w:t xml:space="preserve">Second pass exception handler is called. It call the registered exception handlers one by one. If one handler returns EXCEPTION_CONTINUE_EXECUTION, </w:t>
+            </w:r>
+          </w:p>
+          <w:p>
+            <w:pPr>
+              <w:autoSpaceDE w:val="0"/>
+              <w:autoSpaceDN w:val="0"/>
+              <w:adjustRightInd w:val="0"/>
+              <w:rPr>
+                <w:sz w:val="22"/>
+              </w:rPr>
+            </w:pPr>
+            <w:proofErr w:type="gramStart"/>
+            <w:r>
+              <w:rPr>
+                <w:sz w:val="22"/>
+              </w:rPr>
+              <w:t>it</w:t>
+            </w:r>
+            <w:proofErr w:type="gramEnd"/>
+            <w:r>
+              <w:rPr>
+                <w:sz w:val="22"/>
+              </w:rPr>
+              <w:t xml:space="preserve"> will continue execution on the context. Otherwise the enclave will be ab</w:t>
+            </w:r>
+            <w:r>
+              <w:t>o</w:t>
+            </w:r>
+            <w:r>
+              <w:rPr>
+                <w:sz w:val="22"/>
+              </w:rPr>
+              <w:t>rted because un-handled exception happened.</w:t>
+            </w:r>
+          </w:p>
+        </w:tc>
+      </w:tr>
+      <w:tr>
+        <w:tc>
+          <w:tcPr>
+            <w:tcW w:w="2928" w:type="dxa"/>
+          </w:tcPr>
+          <w:p/>
+        </w:tc>
+        <w:tc>
+          <w:tcPr>
+            <w:tcW w:w="2925" w:type="dxa"/>
+          </w:tcPr>
+          <w:p/>
+        </w:tc>
+        <w:tc>
+          <w:tcPr>
+            <w:tcW w:w="3497" w:type="dxa"/>
+          </w:tcPr>
+          <w:p>
+            <w:pPr>
+              <w:autoSpaceDE w:val="0"/>
+              <w:autoSpaceDN w:val="0"/>
+              <w:adjustRightInd w:val="0"/>
+              <w:spacing w:after="0"/>
+              <w:rPr>
+                <w:sz w:val="22"/>
+              </w:rPr>
+            </w:pPr>
+          </w:p>
+        </w:tc>
+      </w:tr>
+    </w:tbl>
+    <w:p>
+      <w:pPr>
+        <w:spacing w:after="200"/>
+        <w:jc w:val="left"/>
+      </w:pPr>
+    </w:p>
+    <w:p>
+      <w:pPr>
+        <w:pStyle w:val="Heading3"/>
+        <w:rPr>
+          <w:b/>
+          <w:color w:val="000000" w:themeColor="text1"/>
+        </w:rPr>
+      </w:pPr>
+      <w:bookmarkStart w:id="27" w:name="_Toc505606250"/>
+      <w:r>
+        <w:rPr>
+          <w:b/>
+          <w:color w:val="000000" w:themeColor="text1"/>
+        </w:rPr>
+        <w:t>Vector exception handling function</w:t>
+      </w:r>
+      <w:r>
+        <w:rPr>
+          <w:b/>
+          <w:color w:val="000000" w:themeColor="text1"/>
+        </w:rPr>
+        <w:t>s</w:t>
+      </w:r>
+      <w:bookmarkEnd w:id="27"/>
+    </w:p>
+    <w:p>
+      <w:pPr>
+        <w:spacing w:after="200"/>
+        <w:jc w:val="left"/>
+      </w:pPr>
+      <w:r>
+        <w:t>We provide two functions to help developers to handle the hardware exceptions ins</w:t>
+      </w:r>
+      <w:r>
+        <w:t>ide enclave.</w:t>
+      </w:r>
+    </w:p>
+    <w:p>
+      <w:pPr>
+        <w:pStyle w:val="ListParagraph"/>
+        <w:numPr>
+          <w:ilvl w:val="0"/>
+          <w:numId w:val="24"/>
+        </w:numPr>
+        <w:spacing w:after="200"/>
+        <w:jc w:val="left"/>
+      </w:pPr>
+      <w:r>
+        <w:t>Register a new vector exception handler</w:t>
+      </w:r>
+      <w:r>
+        <w:t>.</w:t>
+      </w:r>
+    </w:p>
+    <w:p>
+      <w:pPr>
+        <w:autoSpaceDE w:val="0"/>
+        <w:autoSpaceDN w:val="0"/>
+        <w:adjustRightInd w:val="0"/>
+        <w:spacing w:after="0" w:line="240" w:lineRule="auto"/>
+        <w:jc w:val="left"/>
+      </w:pPr>
+      <w:r>
+        <w:t>Call this function to add a new vector exception handler. If success, the registered</w:t>
+      </w:r>
+      <w:r>
+        <w:t xml:space="preserve"> </w:t>
+      </w:r>
+      <w:r>
+        <w:t>handler will be called when an exception happens inside enclave.</w:t>
+      </w:r>
+    </w:p>
+    <w:p>
+      <w:pPr>
+        <w:pStyle w:val="Source"/>
+      </w:pPr>
+      <w:proofErr w:type="gramStart"/>
+      <w:r>
+        <w:t>void</w:t>
+      </w:r>
+      <w:proofErr w:type="gramEnd"/>
+      <w:r>
+        <w:t xml:space="preserve">* </w:t>
+      </w:r>
+      <w:proofErr w:type="spellStart"/>
+      <w:r>
+        <w:t>OE_AddVectoredExceptionHandler</w:t>
+      </w:r>
+      <w:proofErr w:type="spellEnd"/>
+      <w:r>
+        <w:t>(</w:t>
+      </w:r>
+    </w:p>
+    <w:p>
+      <w:pPr>
+        <w:pStyle w:val="Source"/>
+      </w:pPr>
+      <w:r>
+        <w:t xml:space="preserve">    </w:t>
+      </w:r>
+      <w:proofErr w:type="gramStart"/>
+      <w:r>
+        <w:t>uint64_t</w:t>
+      </w:r>
+      <w:proofErr w:type="gramEnd"/>
+      <w:r>
+        <w:t xml:space="preserve">      </w:t>
+      </w:r>
+      <w:proofErr w:type="spellStart"/>
+      <w:r>
+        <w:t>isFirstHandler</w:t>
+      </w:r>
+      <w:proofErr w:type="spellEnd"/>
+      <w:r>
+        <w:t>,</w:t>
+      </w:r>
+    </w:p>
+    <w:p>
+      <w:pPr>
+        <w:pStyle w:val="Source"/>
+      </w:pPr>
+      <w:r>
+        <w:t xml:space="preserve">    POE_VECTORED_EXCEPTION_HANDLER </w:t>
+      </w:r>
+      <w:proofErr w:type="spellStart"/>
+      <w:r>
+        <w:t>vectoredHandler</w:t>
+      </w:r>
+      <w:proofErr w:type="spellEnd"/>
+      <w:r>
+        <w:t>);</w:t>
+      </w:r>
+    </w:p>
+    <w:p>
+      <w:pPr>
+        <w:spacing w:after="200"/>
+        <w:jc w:val="left"/>
+      </w:pPr>
+    </w:p>
+    <w:p>
+      <w:pPr>
+        <w:pStyle w:val="ListParagraph"/>
+        <w:numPr>
+          <w:ilvl w:val="0"/>
+          <w:numId w:val="24"/>
+        </w:numPr>
+        <w:spacing w:after="200"/>
+        <w:jc w:val="left"/>
+      </w:pPr>
+      <w:r>
+        <w:t>Remove an existing exception handler</w:t>
+      </w:r>
+      <w:r>
+        <w:t>.</w:t>
+      </w:r>
+    </w:p>
+    <w:p>
+      <w:pPr>
+        <w:autoSpaceDE w:val="0"/>
+        <w:autoSpaceDN w:val="0"/>
+        <w:adjustRightInd w:val="0"/>
+        <w:spacing w:after="0" w:line="240" w:lineRule="auto"/>
+        <w:jc w:val="left"/>
+      </w:pPr>
+      <w:r>
+        <w:lastRenderedPageBreak/>
+        <w:t xml:space="preserve">Call this function to remove a registered exception handler. If success, the </w:t>
+      </w:r>
+      <w:r>
+        <w:t>registered</w:t>
+      </w:r>
+      <w:r>
+        <w:t xml:space="preserve"> </w:t>
+      </w:r>
+      <w:r>
+        <w:t xml:space="preserve">handler will </w:t>
+      </w:r>
+      <w:r>
+        <w:t xml:space="preserve">not </w:t>
+      </w:r>
+      <w:r>
+        <w:t>be called when an exception happens inside enclave</w:t>
+      </w:r>
+    </w:p>
+    <w:p>
+      <w:pPr>
+        <w:pStyle w:val="Source"/>
+      </w:pPr>
+      <w:r>
+        <w:t>uint64_t OE_RemoveVectoredExceptionHandler(</w:t>
+      </w:r>
+    </w:p>
+    <w:p>
+      <w:pPr>
+        <w:pStyle w:val="Source"/>
+      </w:pPr>
+      <w:r>
+        <w:t xml:space="preserve">    void* vectoredHandler);</w:t>
       </w:r>
     </w:p>
     <w:p>
       <w:pPr>
         <w:pStyle w:val="Heading1"/>
       </w:pPr>
-      <w:bookmarkStart w:id="25" w:name="_Toc504130220"/>
-      <w:r>
-        <w:lastRenderedPageBreak/>
+      <w:bookmarkStart w:id="28" w:name="_Toc505606251"/>
+      <w:r>
         <w:t>The Signing Tool</w:t>
       </w:r>
-      <w:bookmarkEnd w:id="25"/>
+      <w:bookmarkStart w:id="29" w:name="_GoBack"/>
+      <w:bookmarkEnd w:id="28"/>
+      <w:bookmarkEnd w:id="29"/>
     </w:p>
     <w:p>
       <w:r>
@@ -18772,11 +19727,7 @@
         <w:t>signature section into the</w:t>
       </w:r>
       <w:r>
-        <w:t xml:space="preserve"> ELF-64 image file </w:t>
-      </w:r>
-      <w:proofErr w:type="gramStart"/>
-      <w:r>
-        <w:t xml:space="preserve">called </w:t>
+        <w:t xml:space="preserve"> ELF-64 image file called </w:t>
       </w:r>
       <w:r>
         <w:rPr>
@@ -18792,7 +19743,6 @@
         <w:t>oesig</w:t>
       </w:r>
       <w:proofErr w:type="spellEnd"/>
-      <w:proofErr w:type="gramEnd"/>
       <w:r>
         <w:t>.</w:t>
       </w:r>
@@ -19051,11 +20001,11 @@
       <w:pPr>
         <w:pStyle w:val="Heading2"/>
       </w:pPr>
-      <w:bookmarkStart w:id="26" w:name="_Toc504130221"/>
+      <w:bookmarkStart w:id="30" w:name="_Toc505606252"/>
       <w:r>
         <w:t>Example</w:t>
       </w:r>
-      <w:bookmarkEnd w:id="26"/>
+      <w:bookmarkEnd w:id="30"/>
     </w:p>
     <w:p>
       <w:r>
@@ -19089,6 +20039,7 @@
         </w:numPr>
       </w:pPr>
       <w:r>
+        <w:lastRenderedPageBreak/>
         <w:t>A signing configuration file</w:t>
       </w:r>
     </w:p>
@@ -19119,11 +20070,9 @@
     </w:p>
     <w:p>
       <w:r>
-        <w:lastRenderedPageBreak/>
         <w:t xml:space="preserve">Next, we define a signing configuration file called </w:t>
       </w:r>
       <w:proofErr w:type="spellStart"/>
-      <w:proofErr w:type="gramStart"/>
       <w:r>
         <w:rPr>
           <w:b/>
@@ -19131,7 +20080,6 @@
         <w:t>myenclave.conf</w:t>
       </w:r>
       <w:proofErr w:type="spellEnd"/>
-      <w:proofErr w:type="gramEnd"/>
       <w:r>
         <w:t xml:space="preserve"> with the following contents.</w:t>
       </w:r>
@@ -19242,7 +20190,7 @@
       <w:r>
         <w:br w:type="page"/>
       </w:r>
-      <w:bookmarkStart w:id="27" w:name="_Toc504130222"/>
+      <w:bookmarkStart w:id="31" w:name="_Toc505606253"/>
       <w:r>
         <w:lastRenderedPageBreak/>
         <w:t>The Debugger</w:t>
@@ -19253,7 +20201,7 @@
       <w:r>
         <w:t>Extension</w:t>
       </w:r>
-      <w:bookmarkEnd w:id="27"/>
+      <w:bookmarkEnd w:id="31"/>
     </w:p>
     <w:p>
       <w:r>
@@ -19274,15 +20222,7 @@
     </w:p>
     <w:p>
       <w:r>
-        <w:t xml:space="preserve">The debugger extension is </w:t>
-      </w:r>
-      <w:proofErr w:type="gramStart"/>
-      <w:r>
-        <w:t>consist</w:t>
-      </w:r>
-      <w:proofErr w:type="gramEnd"/>
-      <w:r>
-        <w:t xml:space="preserve"> of two parts: </w:t>
+        <w:t xml:space="preserve">The debugger extension is consist of two parts: </w:t>
       </w:r>
       <w:proofErr w:type="spellStart"/>
       <w:r>
@@ -19301,7 +20241,7 @@
       <w:pPr>
         <w:pStyle w:val="Heading2"/>
       </w:pPr>
-      <w:bookmarkStart w:id="28" w:name="_Toc504130223"/>
+      <w:bookmarkStart w:id="32" w:name="_Toc505606254"/>
       <w:proofErr w:type="spellStart"/>
       <w:r>
         <w:t>P</w:t>
@@ -19313,7 +20253,7 @@
       <w:r>
         <w:t xml:space="preserve"> Library</w:t>
       </w:r>
-      <w:bookmarkEnd w:id="28"/>
+      <w:bookmarkEnd w:id="32"/>
     </w:p>
     <w:p>
       <w:pPr>
@@ -19346,8 +20286,17 @@
           <w:rFonts w:asciiTheme="minorHAnsi" w:eastAsiaTheme="minorHAnsi" w:hAnsiTheme="minorHAnsi" w:cstheme="minorBidi"/>
           <w:szCs w:val="22"/>
         </w:rPr>
-        <w:t xml:space="preserve"> library(</w:t>
-      </w:r>
+        <w:t xml:space="preserve"> </w:t>
+      </w:r>
+      <w:proofErr w:type="gramStart"/>
+      <w:r>
+        <w:rPr>
+          <w:rFonts w:asciiTheme="minorHAnsi" w:eastAsiaTheme="minorHAnsi" w:hAnsiTheme="minorHAnsi" w:cstheme="minorBidi"/>
+          <w:szCs w:val="22"/>
+        </w:rPr>
+        <w:t>library(</w:t>
+      </w:r>
+      <w:proofErr w:type="gramEnd"/>
       <w:r>
         <w:rPr>
           <w:rFonts w:asciiTheme="minorHAnsi" w:eastAsiaTheme="minorHAnsi" w:hAnsiTheme="minorHAnsi" w:cstheme="minorBidi"/>
@@ -19413,23 +20362,7 @@
           <w:rFonts w:asciiTheme="minorHAnsi" w:eastAsiaTheme="minorHAnsi" w:hAnsiTheme="minorHAnsi" w:cstheme="minorBidi"/>
           <w:szCs w:val="22"/>
         </w:rPr>
-        <w:t xml:space="preserve">enclave </w:t>
-      </w:r>
-      <w:proofErr w:type="gramStart"/>
-      <w:r>
-        <w:rPr>
-          <w:rFonts w:asciiTheme="minorHAnsi" w:eastAsiaTheme="minorHAnsi" w:hAnsiTheme="minorHAnsi" w:cstheme="minorBidi"/>
-          <w:szCs w:val="22"/>
-        </w:rPr>
-        <w:t>registers, and</w:t>
-      </w:r>
-      <w:proofErr w:type="gramEnd"/>
-      <w:r>
-        <w:rPr>
-          <w:rFonts w:asciiTheme="minorHAnsi" w:eastAsiaTheme="minorHAnsi" w:hAnsiTheme="minorHAnsi" w:cstheme="minorBidi"/>
-          <w:szCs w:val="22"/>
-        </w:rPr>
-        <w:t xml:space="preserve"> fix the enclave breakpoint.</w:t>
+        <w:t>enclave registers, and fix the enclave breakpoint.</w:t>
       </w:r>
       <w:r>
         <w:rPr>
@@ -19487,7 +20420,7 @@
       <w:pPr>
         <w:pStyle w:val="Heading2"/>
       </w:pPr>
-      <w:bookmarkStart w:id="29" w:name="_Toc504130224"/>
+      <w:bookmarkStart w:id="33" w:name="_Toc505606255"/>
       <w:r>
         <w:t>P</w:t>
       </w:r>
@@ -19500,7 +20433,7 @@
       <w:r>
         <w:t>Extension</w:t>
       </w:r>
-      <w:bookmarkEnd w:id="29"/>
+      <w:bookmarkEnd w:id="33"/>
     </w:p>
     <w:p>
       <w:pPr>
@@ -19713,7 +20646,7 @@
       <w:pPr>
         <w:pStyle w:val="Heading2"/>
       </w:pPr>
-      <w:bookmarkStart w:id="30" w:name="_Toc504130225"/>
+      <w:bookmarkStart w:id="34" w:name="_Toc505606256"/>
       <w:r>
         <w:t xml:space="preserve">Stack </w:t>
       </w:r>
@@ -19723,7 +20656,7 @@
       <w:r>
         <w:t>titching</w:t>
       </w:r>
-      <w:bookmarkEnd w:id="30"/>
+      <w:bookmarkEnd w:id="34"/>
     </w:p>
     <w:p>
       <w:pPr>
@@ -19850,23 +20783,7 @@
           <w:rFonts w:asciiTheme="minorHAnsi" w:eastAsiaTheme="minorHAnsi" w:hAnsiTheme="minorHAnsi" w:cstheme="minorBidi"/>
           <w:szCs w:val="22"/>
         </w:rPr>
-        <w:t xml:space="preserve"> </w:t>
-      </w:r>
-      <w:proofErr w:type="gramStart"/>
-      <w:r>
-        <w:rPr>
-          <w:rFonts w:asciiTheme="minorHAnsi" w:eastAsiaTheme="minorHAnsi" w:hAnsiTheme="minorHAnsi" w:cstheme="minorBidi"/>
-          <w:szCs w:val="22"/>
-        </w:rPr>
-        <w:t>value, and</w:t>
-      </w:r>
-      <w:proofErr w:type="gramEnd"/>
-      <w:r>
-        <w:rPr>
-          <w:rFonts w:asciiTheme="minorHAnsi" w:eastAsiaTheme="minorHAnsi" w:hAnsiTheme="minorHAnsi" w:cstheme="minorBidi"/>
-          <w:szCs w:val="22"/>
-        </w:rPr>
-        <w:t xml:space="preserve"> find the previous rip at memory of current rbp+8. Here is an example</w:t>
+        <w:t xml:space="preserve"> value, and find the previous rip at memory of current rbp+8. Here is an example</w:t>
       </w:r>
       <w:r>
         <w:rPr>
@@ -20090,11 +21007,11 @@
       <w:pPr>
         <w:pStyle w:val="Heading3"/>
       </w:pPr>
-      <w:bookmarkStart w:id="31" w:name="_Toc504130226"/>
+      <w:bookmarkStart w:id="35" w:name="_Toc505606257"/>
       <w:r>
         <w:t>Split stack</w:t>
       </w:r>
-      <w:bookmarkEnd w:id="31"/>
+      <w:bookmarkEnd w:id="35"/>
     </w:p>
     <w:p>
       <w:pPr>
@@ -20165,15 +21082,7 @@
       </w:r>
       <w:proofErr w:type="spellEnd"/>
       <w:r>
-        <w:t xml:space="preserve"> function </w:t>
-      </w:r>
-      <w:proofErr w:type="gramStart"/>
-      <w:r>
-        <w:t>name, and</w:t>
-      </w:r>
-      <w:proofErr w:type="gramEnd"/>
-      <w:r>
-        <w:t xml:space="preserve"> will bypass the sanity check when the stack is not discontinuous on that function.</w:t>
+        <w:t xml:space="preserve"> function name, and will bypass the sanity check when the stack is not discontinuous on that function.</w:t>
       </w:r>
       <w:r>
         <w:t xml:space="preserve"> </w:t>
@@ -20257,26 +21166,18 @@
         <w:t>GDB</w:t>
       </w:r>
       <w:r>
-        <w:t xml:space="preserve"> will tell developer the stack is corrupted when he issues a </w:t>
-      </w:r>
-      <w:proofErr w:type="gramStart"/>
-      <w:r>
-        <w:t>back trace</w:t>
-      </w:r>
-      <w:proofErr w:type="gramEnd"/>
-      <w:r>
-        <w:t xml:space="preserve"> command on a stitched stack.</w:t>
+        <w:t xml:space="preserve"> will tell developer the stack is corrupted when he issues a back trace command on a stitched stack.</w:t>
       </w:r>
     </w:p>
     <w:p>
       <w:pPr>
         <w:pStyle w:val="Heading1"/>
       </w:pPr>
-      <w:bookmarkStart w:id="32" w:name="_Toc504130227"/>
+      <w:bookmarkStart w:id="36" w:name="_Toc505606258"/>
       <w:r>
         <w:t>The IDL Generator</w:t>
       </w:r>
-      <w:bookmarkEnd w:id="32"/>
+      <w:bookmarkEnd w:id="36"/>
     </w:p>
     <w:p>
       <w:r>
@@ -20447,11 +21348,11 @@
       <w:pPr>
         <w:pStyle w:val="Heading2"/>
       </w:pPr>
-      <w:bookmarkStart w:id="33" w:name="_Toc504130228"/>
+      <w:bookmarkStart w:id="37" w:name="_Toc505606259"/>
       <w:r>
         <w:t>Supported Data Types</w:t>
       </w:r>
-      <w:bookmarkEnd w:id="33"/>
+      <w:bookmarkEnd w:id="37"/>
     </w:p>
     <w:p>
       <w:r>
@@ -21166,11 +22067,11 @@
       <w:pPr>
         <w:pStyle w:val="Heading2"/>
       </w:pPr>
-      <w:bookmarkStart w:id="34" w:name="_Toc504130229"/>
+      <w:bookmarkStart w:id="38" w:name="_Toc505606260"/>
       <w:r>
         <w:t>Function and parameter constraints</w:t>
       </w:r>
-      <w:bookmarkEnd w:id="34"/>
+      <w:bookmarkEnd w:id="38"/>
     </w:p>
     <w:tbl>
       <w:tblPr>
@@ -21598,11 +22499,11 @@
       <w:pPr>
         <w:pStyle w:val="Heading2"/>
       </w:pPr>
-      <w:bookmarkStart w:id="35" w:name="_Toc504130230"/>
+      <w:bookmarkStart w:id="39" w:name="_Toc505606261"/>
       <w:r>
         <w:t>Example 1</w:t>
       </w:r>
-      <w:bookmarkEnd w:id="35"/>
+      <w:bookmarkEnd w:id="39"/>
     </w:p>
     <w:p>
       <w:pPr>
@@ -21646,12 +22547,12 @@
       <w:pPr>
         <w:pStyle w:val="Heading2"/>
       </w:pPr>
-      <w:bookmarkStart w:id="36" w:name="_Toc504130231"/>
+      <w:bookmarkStart w:id="40" w:name="_Toc505606262"/>
       <w:proofErr w:type="gramStart"/>
       <w:r>
         <w:t>Example  2</w:t>
       </w:r>
-      <w:bookmarkEnd w:id="36"/>
+      <w:bookmarkEnd w:id="40"/>
       <w:proofErr w:type="gramEnd"/>
     </w:p>
     <w:p>
@@ -21740,7 +22641,7 @@
 </file>
 
 <file path=word/endnotes.xml><?xml version="1.0" encoding="utf-8"?>
-<w:endnotes xmlns:wpc="http://schemas.microsoft.com/office/word/2010/wordprocessingCanvas" xmlns:cx="http://schemas.microsoft.com/office/drawing/2014/chartex" xmlns:cx1="http://schemas.microsoft.com/office/drawing/2015/9/8/chartex" xmlns:cx2="http://schemas.microsoft.com/office/drawing/2015/10/21/chartex" xmlns:cx3="http://schemas.microsoft.com/office/drawing/2016/5/9/chartex" xmlns:cx4="http://schemas.microsoft.com/office/drawing/2016/5/10/chartex" xmlns:cx5="http://schemas.microsoft.com/office/drawing/2016/5/11/chartex" xmlns:cx6="http://schemas.microsoft.com/office/drawing/2016/5/12/chartex" xmlns:cx7="http://schemas.microsoft.com/office/drawing/2016/5/13/chartex" xmlns:cx8="http://schemas.microsoft.com/office/drawing/2016/5/14/chartex" xmlns:mc="http://schemas.openxmlformats.org/markup-compatibility/2006" xmlns:aink="http://schemas.microsoft.com/office/drawing/2016/ink" xmlns:am3d="http://schemas.microsoft.com/office/drawing/2017/model3d" xmlns:o="urn:schemas-microsoft-com:office:office" xmlns:r="http://schemas.openxmlformats.org/officeDocument/2006/relationships" xmlns:m="http://schemas.openxmlformats.org/officeDocument/2006/math" xmlns:v="urn:schemas-microsoft-com:vml" xmlns:wp14="http://schemas.microsoft.com/office/word/2010/wordprocessingDrawing" xmlns:wp="http://schemas.openxmlformats.org/drawingml/2006/wordprocessingDrawing" xmlns:w10="urn:schemas-microsoft-com:office:word" xmlns:w="http://schemas.openxmlformats.org/wordprocessingml/2006/main" xmlns:w14="http://schemas.microsoft.com/office/word/2010/wordml" xmlns:w15="http://schemas.microsoft.com/office/word/2012/wordml" xmlns:w16cid="http://schemas.microsoft.com/office/word/2016/wordml/cid" xmlns:w16se="http://schemas.microsoft.com/office/word/2015/wordml/symex" xmlns:wpg="http://schemas.microsoft.com/office/word/2010/wordprocessingGroup" xmlns:wpi="http://schemas.microsoft.com/office/word/2010/wordprocessingInk" xmlns:wne="http://schemas.microsoft.com/office/word/2006/wordml" xmlns:wps="http://schemas.microsoft.com/office/word/2010/wordprocessingShape" mc:Ignorable="w14 w15 w16se w16cid wp14">
+<w:endnotes xmlns:wpc="http://schemas.microsoft.com/office/word/2010/wordprocessingCanvas" xmlns:cx="http://schemas.microsoft.com/office/drawing/2014/chartex" xmlns:cx1="http://schemas.microsoft.com/office/drawing/2015/9/8/chartex" xmlns:mc="http://schemas.openxmlformats.org/markup-compatibility/2006" xmlns:o="urn:schemas-microsoft-com:office:office" xmlns:r="http://schemas.openxmlformats.org/officeDocument/2006/relationships" xmlns:m="http://schemas.openxmlformats.org/officeDocument/2006/math" xmlns:v="urn:schemas-microsoft-com:vml" xmlns:wp14="http://schemas.microsoft.com/office/word/2010/wordprocessingDrawing" xmlns:wp="http://schemas.openxmlformats.org/drawingml/2006/wordprocessingDrawing" xmlns:w10="urn:schemas-microsoft-com:office:word" xmlns:w="http://schemas.openxmlformats.org/wordprocessingml/2006/main" xmlns:w14="http://schemas.microsoft.com/office/word/2010/wordml" xmlns:w15="http://schemas.microsoft.com/office/word/2012/wordml" xmlns:w16se="http://schemas.microsoft.com/office/word/2015/wordml/symex" xmlns:wpg="http://schemas.microsoft.com/office/word/2010/wordprocessingGroup" xmlns:wpi="http://schemas.microsoft.com/office/word/2010/wordprocessingInk" xmlns:wne="http://schemas.microsoft.com/office/word/2006/wordml" xmlns:wps="http://schemas.microsoft.com/office/word/2010/wordprocessingShape" mc:Ignorable="w14 w15 w16se wp14">
   <w:endnote w:type="separator" w:id="-1">
     <w:p>
       <w:pPr>
@@ -21765,7 +22666,7 @@
 </file>
 
 <file path=word/footer1.xml><?xml version="1.0" encoding="utf-8"?>
-<w:ftr xmlns:wpc="http://schemas.microsoft.com/office/word/2010/wordprocessingCanvas" xmlns:cx="http://schemas.microsoft.com/office/drawing/2014/chartex" xmlns:cx1="http://schemas.microsoft.com/office/drawing/2015/9/8/chartex" xmlns:cx2="http://schemas.microsoft.com/office/drawing/2015/10/21/chartex" xmlns:cx3="http://schemas.microsoft.com/office/drawing/2016/5/9/chartex" xmlns:cx4="http://schemas.microsoft.com/office/drawing/2016/5/10/chartex" xmlns:cx5="http://schemas.microsoft.com/office/drawing/2016/5/11/chartex" xmlns:cx6="http://schemas.microsoft.com/office/drawing/2016/5/12/chartex" xmlns:cx7="http://schemas.microsoft.com/office/drawing/2016/5/13/chartex" xmlns:cx8="http://schemas.microsoft.com/office/drawing/2016/5/14/chartex" xmlns:mc="http://schemas.openxmlformats.org/markup-compatibility/2006" xmlns:aink="http://schemas.microsoft.com/office/drawing/2016/ink" xmlns:am3d="http://schemas.microsoft.com/office/drawing/2017/model3d" xmlns:o="urn:schemas-microsoft-com:office:office" xmlns:r="http://schemas.openxmlformats.org/officeDocument/2006/relationships" xmlns:m="http://schemas.openxmlformats.org/officeDocument/2006/math" xmlns:v="urn:schemas-microsoft-com:vml" xmlns:wp14="http://schemas.microsoft.com/office/word/2010/wordprocessingDrawing" xmlns:wp="http://schemas.openxmlformats.org/drawingml/2006/wordprocessingDrawing" xmlns:w10="urn:schemas-microsoft-com:office:word" xmlns:w="http://schemas.openxmlformats.org/wordprocessingml/2006/main" xmlns:w14="http://schemas.microsoft.com/office/word/2010/wordml" xmlns:w15="http://schemas.microsoft.com/office/word/2012/wordml" xmlns:w16cid="http://schemas.microsoft.com/office/word/2016/wordml/cid" xmlns:w16se="http://schemas.microsoft.com/office/word/2015/wordml/symex" xmlns:wpg="http://schemas.microsoft.com/office/word/2010/wordprocessingGroup" xmlns:wpi="http://schemas.microsoft.com/office/word/2010/wordprocessingInk" xmlns:wne="http://schemas.microsoft.com/office/word/2006/wordml" xmlns:wps="http://schemas.microsoft.com/office/word/2010/wordprocessingShape" mc:Ignorable="w14 w15 w16se w16cid wp14">
+<w:ftr xmlns:wpc="http://schemas.microsoft.com/office/word/2010/wordprocessingCanvas" xmlns:cx="http://schemas.microsoft.com/office/drawing/2014/chartex" xmlns:cx1="http://schemas.microsoft.com/office/drawing/2015/9/8/chartex" xmlns:mc="http://schemas.openxmlformats.org/markup-compatibility/2006" xmlns:o="urn:schemas-microsoft-com:office:office" xmlns:r="http://schemas.openxmlformats.org/officeDocument/2006/relationships" xmlns:m="http://schemas.openxmlformats.org/officeDocument/2006/math" xmlns:v="urn:schemas-microsoft-com:vml" xmlns:wp14="http://schemas.microsoft.com/office/word/2010/wordprocessingDrawing" xmlns:wp="http://schemas.openxmlformats.org/drawingml/2006/wordprocessingDrawing" xmlns:w10="urn:schemas-microsoft-com:office:word" xmlns:w="http://schemas.openxmlformats.org/wordprocessingml/2006/main" xmlns:w14="http://schemas.microsoft.com/office/word/2010/wordml" xmlns:w15="http://schemas.microsoft.com/office/word/2012/wordml" xmlns:w16se="http://schemas.microsoft.com/office/word/2015/wordml/symex" xmlns:wpg="http://schemas.microsoft.com/office/word/2010/wordprocessingGroup" xmlns:wpi="http://schemas.microsoft.com/office/word/2010/wordprocessingInk" xmlns:wne="http://schemas.microsoft.com/office/word/2006/wordml" xmlns:wps="http://schemas.microsoft.com/office/word/2010/wordprocessingShape" mc:Ignorable="w14 w15 w16se wp14">
   <w:p>
     <w:pPr>
       <w:pStyle w:val="Footer"/>
@@ -21775,7 +22676,7 @@
 </file>
 
 <file path=word/footer2.xml><?xml version="1.0" encoding="utf-8"?>
-<w:ftr xmlns:wpc="http://schemas.microsoft.com/office/word/2010/wordprocessingCanvas" xmlns:cx="http://schemas.microsoft.com/office/drawing/2014/chartex" xmlns:cx1="http://schemas.microsoft.com/office/drawing/2015/9/8/chartex" xmlns:cx2="http://schemas.microsoft.com/office/drawing/2015/10/21/chartex" xmlns:cx3="http://schemas.microsoft.com/office/drawing/2016/5/9/chartex" xmlns:cx4="http://schemas.microsoft.com/office/drawing/2016/5/10/chartex" xmlns:cx5="http://schemas.microsoft.com/office/drawing/2016/5/11/chartex" xmlns:cx6="http://schemas.microsoft.com/office/drawing/2016/5/12/chartex" xmlns:cx7="http://schemas.microsoft.com/office/drawing/2016/5/13/chartex" xmlns:cx8="http://schemas.microsoft.com/office/drawing/2016/5/14/chartex" xmlns:mc="http://schemas.openxmlformats.org/markup-compatibility/2006" xmlns:aink="http://schemas.microsoft.com/office/drawing/2016/ink" xmlns:am3d="http://schemas.microsoft.com/office/drawing/2017/model3d" xmlns:o="urn:schemas-microsoft-com:office:office" xmlns:r="http://schemas.openxmlformats.org/officeDocument/2006/relationships" xmlns:m="http://schemas.openxmlformats.org/officeDocument/2006/math" xmlns:v="urn:schemas-microsoft-com:vml" xmlns:wp14="http://schemas.microsoft.com/office/word/2010/wordprocessingDrawing" xmlns:wp="http://schemas.openxmlformats.org/drawingml/2006/wordprocessingDrawing" xmlns:w10="urn:schemas-microsoft-com:office:word" xmlns:w="http://schemas.openxmlformats.org/wordprocessingml/2006/main" xmlns:w14="http://schemas.microsoft.com/office/word/2010/wordml" xmlns:w15="http://schemas.microsoft.com/office/word/2012/wordml" xmlns:w16cid="http://schemas.microsoft.com/office/word/2016/wordml/cid" xmlns:w16se="http://schemas.microsoft.com/office/word/2015/wordml/symex" xmlns:wpg="http://schemas.microsoft.com/office/word/2010/wordprocessingGroup" xmlns:wpi="http://schemas.microsoft.com/office/word/2010/wordprocessingInk" xmlns:wne="http://schemas.microsoft.com/office/word/2006/wordml" xmlns:wps="http://schemas.microsoft.com/office/word/2010/wordprocessingShape" mc:Ignorable="w14 w15 w16se w16cid wp14">
+<w:ftr xmlns:wpc="http://schemas.microsoft.com/office/word/2010/wordprocessingCanvas" xmlns:cx="http://schemas.microsoft.com/office/drawing/2014/chartex" xmlns:cx1="http://schemas.microsoft.com/office/drawing/2015/9/8/chartex" xmlns:mc="http://schemas.openxmlformats.org/markup-compatibility/2006" xmlns:o="urn:schemas-microsoft-com:office:office" xmlns:r="http://schemas.openxmlformats.org/officeDocument/2006/relationships" xmlns:m="http://schemas.openxmlformats.org/officeDocument/2006/math" xmlns:v="urn:schemas-microsoft-com:vml" xmlns:wp14="http://schemas.microsoft.com/office/word/2010/wordprocessingDrawing" xmlns:wp="http://schemas.openxmlformats.org/drawingml/2006/wordprocessingDrawing" xmlns:w10="urn:schemas-microsoft-com:office:word" xmlns:w="http://schemas.openxmlformats.org/wordprocessingml/2006/main" xmlns:w14="http://schemas.microsoft.com/office/word/2010/wordml" xmlns:w15="http://schemas.microsoft.com/office/word/2012/wordml" xmlns:w16se="http://schemas.microsoft.com/office/word/2015/wordml/symex" xmlns:wpg="http://schemas.microsoft.com/office/word/2010/wordprocessingGroup" xmlns:wpi="http://schemas.microsoft.com/office/word/2010/wordprocessingInk" xmlns:wne="http://schemas.microsoft.com/office/word/2006/wordml" xmlns:wps="http://schemas.microsoft.com/office/word/2010/wordprocessingShape" mc:Ignorable="w14 w15 w16se wp14">
   <w:p>
     <w:pPr>
       <w:pStyle w:val="Footer"/>
@@ -21785,7 +22686,7 @@
 </file>
 
 <file path=word/footer3.xml><?xml version="1.0" encoding="utf-8"?>
-<w:ftr xmlns:wpc="http://schemas.microsoft.com/office/word/2010/wordprocessingCanvas" xmlns:cx="http://schemas.microsoft.com/office/drawing/2014/chartex" xmlns:cx1="http://schemas.microsoft.com/office/drawing/2015/9/8/chartex" xmlns:cx2="http://schemas.microsoft.com/office/drawing/2015/10/21/chartex" xmlns:cx3="http://schemas.microsoft.com/office/drawing/2016/5/9/chartex" xmlns:cx4="http://schemas.microsoft.com/office/drawing/2016/5/10/chartex" xmlns:cx5="http://schemas.microsoft.com/office/drawing/2016/5/11/chartex" xmlns:cx6="http://schemas.microsoft.com/office/drawing/2016/5/12/chartex" xmlns:cx7="http://schemas.microsoft.com/office/drawing/2016/5/13/chartex" xmlns:cx8="http://schemas.microsoft.com/office/drawing/2016/5/14/chartex" xmlns:mc="http://schemas.openxmlformats.org/markup-compatibility/2006" xmlns:aink="http://schemas.microsoft.com/office/drawing/2016/ink" xmlns:am3d="http://schemas.microsoft.com/office/drawing/2017/model3d" xmlns:o="urn:schemas-microsoft-com:office:office" xmlns:r="http://schemas.openxmlformats.org/officeDocument/2006/relationships" xmlns:m="http://schemas.openxmlformats.org/officeDocument/2006/math" xmlns:v="urn:schemas-microsoft-com:vml" xmlns:wp14="http://schemas.microsoft.com/office/word/2010/wordprocessingDrawing" xmlns:wp="http://schemas.openxmlformats.org/drawingml/2006/wordprocessingDrawing" xmlns:w10="urn:schemas-microsoft-com:office:word" xmlns:w="http://schemas.openxmlformats.org/wordprocessingml/2006/main" xmlns:w14="http://schemas.microsoft.com/office/word/2010/wordml" xmlns:w15="http://schemas.microsoft.com/office/word/2012/wordml" xmlns:w16cid="http://schemas.microsoft.com/office/word/2016/wordml/cid" xmlns:w16se="http://schemas.microsoft.com/office/word/2015/wordml/symex" xmlns:wpg="http://schemas.microsoft.com/office/word/2010/wordprocessingGroup" xmlns:wpi="http://schemas.microsoft.com/office/word/2010/wordprocessingInk" xmlns:wne="http://schemas.microsoft.com/office/word/2006/wordml" xmlns:wps="http://schemas.microsoft.com/office/word/2010/wordprocessingShape" mc:Ignorable="w14 w15 w16se w16cid wp14">
+<w:ftr xmlns:wpc="http://schemas.microsoft.com/office/word/2010/wordprocessingCanvas" xmlns:cx="http://schemas.microsoft.com/office/drawing/2014/chartex" xmlns:cx1="http://schemas.microsoft.com/office/drawing/2015/9/8/chartex" xmlns:mc="http://schemas.openxmlformats.org/markup-compatibility/2006" xmlns:o="urn:schemas-microsoft-com:office:office" xmlns:r="http://schemas.openxmlformats.org/officeDocument/2006/relationships" xmlns:m="http://schemas.openxmlformats.org/officeDocument/2006/math" xmlns:v="urn:schemas-microsoft-com:vml" xmlns:wp14="http://schemas.microsoft.com/office/word/2010/wordprocessingDrawing" xmlns:wp="http://schemas.openxmlformats.org/drawingml/2006/wordprocessingDrawing" xmlns:w10="urn:schemas-microsoft-com:office:word" xmlns:w="http://schemas.openxmlformats.org/wordprocessingml/2006/main" xmlns:w14="http://schemas.microsoft.com/office/word/2010/wordml" xmlns:w15="http://schemas.microsoft.com/office/word/2012/wordml" xmlns:w16se="http://schemas.microsoft.com/office/word/2015/wordml/symex" xmlns:wpg="http://schemas.microsoft.com/office/word/2010/wordprocessingGroup" xmlns:wpi="http://schemas.microsoft.com/office/word/2010/wordprocessingInk" xmlns:wne="http://schemas.microsoft.com/office/word/2006/wordml" xmlns:wps="http://schemas.microsoft.com/office/word/2010/wordprocessingShape" mc:Ignorable="w14 w15 w16se wp14">
   <w:p>
     <w:pPr>
       <w:pStyle w:val="Footer"/>
@@ -21795,7 +22696,7 @@
 </file>
 
 <file path=word/footnotes.xml><?xml version="1.0" encoding="utf-8"?>
-<w:footnotes xmlns:wpc="http://schemas.microsoft.com/office/word/2010/wordprocessingCanvas" xmlns:cx="http://schemas.microsoft.com/office/drawing/2014/chartex" xmlns:cx1="http://schemas.microsoft.com/office/drawing/2015/9/8/chartex" xmlns:cx2="http://schemas.microsoft.com/office/drawing/2015/10/21/chartex" xmlns:cx3="http://schemas.microsoft.com/office/drawing/2016/5/9/chartex" xmlns:cx4="http://schemas.microsoft.com/office/drawing/2016/5/10/chartex" xmlns:cx5="http://schemas.microsoft.com/office/drawing/2016/5/11/chartex" xmlns:cx6="http://schemas.microsoft.com/office/drawing/2016/5/12/chartex" xmlns:cx7="http://schemas.microsoft.com/office/drawing/2016/5/13/chartex" xmlns:cx8="http://schemas.microsoft.com/office/drawing/2016/5/14/chartex" xmlns:mc="http://schemas.openxmlformats.org/markup-compatibility/2006" xmlns:aink="http://schemas.microsoft.com/office/drawing/2016/ink" xmlns:am3d="http://schemas.microsoft.com/office/drawing/2017/model3d" xmlns:o="urn:schemas-microsoft-com:office:office" xmlns:r="http://schemas.openxmlformats.org/officeDocument/2006/relationships" xmlns:m="http://schemas.openxmlformats.org/officeDocument/2006/math" xmlns:v="urn:schemas-microsoft-com:vml" xmlns:wp14="http://schemas.microsoft.com/office/word/2010/wordprocessingDrawing" xmlns:wp="http://schemas.openxmlformats.org/drawingml/2006/wordprocessingDrawing" xmlns:w10="urn:schemas-microsoft-com:office:word" xmlns:w="http://schemas.openxmlformats.org/wordprocessingml/2006/main" xmlns:w14="http://schemas.microsoft.com/office/word/2010/wordml" xmlns:w15="http://schemas.microsoft.com/office/word/2012/wordml" xmlns:w16cid="http://schemas.microsoft.com/office/word/2016/wordml/cid" xmlns:w16se="http://schemas.microsoft.com/office/word/2015/wordml/symex" xmlns:wpg="http://schemas.microsoft.com/office/word/2010/wordprocessingGroup" xmlns:wpi="http://schemas.microsoft.com/office/word/2010/wordprocessingInk" xmlns:wne="http://schemas.microsoft.com/office/word/2006/wordml" xmlns:wps="http://schemas.microsoft.com/office/word/2010/wordprocessingShape" mc:Ignorable="w14 w15 w16se w16cid wp14">
+<w:footnotes xmlns:wpc="http://schemas.microsoft.com/office/word/2010/wordprocessingCanvas" xmlns:cx="http://schemas.microsoft.com/office/drawing/2014/chartex" xmlns:cx1="http://schemas.microsoft.com/office/drawing/2015/9/8/chartex" xmlns:mc="http://schemas.openxmlformats.org/markup-compatibility/2006" xmlns:o="urn:schemas-microsoft-com:office:office" xmlns:r="http://schemas.openxmlformats.org/officeDocument/2006/relationships" xmlns:m="http://schemas.openxmlformats.org/officeDocument/2006/math" xmlns:v="urn:schemas-microsoft-com:vml" xmlns:wp14="http://schemas.microsoft.com/office/word/2010/wordprocessingDrawing" xmlns:wp="http://schemas.openxmlformats.org/drawingml/2006/wordprocessingDrawing" xmlns:w10="urn:schemas-microsoft-com:office:word" xmlns:w="http://schemas.openxmlformats.org/wordprocessingml/2006/main" xmlns:w14="http://schemas.microsoft.com/office/word/2010/wordml" xmlns:w15="http://schemas.microsoft.com/office/word/2012/wordml" xmlns:w16se="http://schemas.microsoft.com/office/word/2015/wordml/symex" xmlns:wpg="http://schemas.microsoft.com/office/word/2010/wordprocessingGroup" xmlns:wpi="http://schemas.microsoft.com/office/word/2010/wordprocessingInk" xmlns:wne="http://schemas.microsoft.com/office/word/2006/wordml" xmlns:wps="http://schemas.microsoft.com/office/word/2010/wordprocessingShape" mc:Ignorable="w14 w15 w16se wp14">
   <w:footnote w:type="separator" w:id="-1">
     <w:p>
       <w:pPr>
@@ -21820,7 +22721,7 @@
 </file>
 
 <file path=word/header1.xml><?xml version="1.0" encoding="utf-8"?>
-<w:hdr xmlns:wpc="http://schemas.microsoft.com/office/word/2010/wordprocessingCanvas" xmlns:cx="http://schemas.microsoft.com/office/drawing/2014/chartex" xmlns:cx1="http://schemas.microsoft.com/office/drawing/2015/9/8/chartex" xmlns:cx2="http://schemas.microsoft.com/office/drawing/2015/10/21/chartex" xmlns:cx3="http://schemas.microsoft.com/office/drawing/2016/5/9/chartex" xmlns:cx4="http://schemas.microsoft.com/office/drawing/2016/5/10/chartex" xmlns:cx5="http://schemas.microsoft.com/office/drawing/2016/5/11/chartex" xmlns:cx6="http://schemas.microsoft.com/office/drawing/2016/5/12/chartex" xmlns:cx7="http://schemas.microsoft.com/office/drawing/2016/5/13/chartex" xmlns:cx8="http://schemas.microsoft.com/office/drawing/2016/5/14/chartex" xmlns:mc="http://schemas.openxmlformats.org/markup-compatibility/2006" xmlns:aink="http://schemas.microsoft.com/office/drawing/2016/ink" xmlns:am3d="http://schemas.microsoft.com/office/drawing/2017/model3d" xmlns:o="urn:schemas-microsoft-com:office:office" xmlns:r="http://schemas.openxmlformats.org/officeDocument/2006/relationships" xmlns:m="http://schemas.openxmlformats.org/officeDocument/2006/math" xmlns:v="urn:schemas-microsoft-com:vml" xmlns:wp14="http://schemas.microsoft.com/office/word/2010/wordprocessingDrawing" xmlns:wp="http://schemas.openxmlformats.org/drawingml/2006/wordprocessingDrawing" xmlns:w10="urn:schemas-microsoft-com:office:word" xmlns:w="http://schemas.openxmlformats.org/wordprocessingml/2006/main" xmlns:w14="http://schemas.microsoft.com/office/word/2010/wordml" xmlns:w15="http://schemas.microsoft.com/office/word/2012/wordml" xmlns:w16cid="http://schemas.microsoft.com/office/word/2016/wordml/cid" xmlns:w16se="http://schemas.microsoft.com/office/word/2015/wordml/symex" xmlns:wpg="http://schemas.microsoft.com/office/word/2010/wordprocessingGroup" xmlns:wpi="http://schemas.microsoft.com/office/word/2010/wordprocessingInk" xmlns:wne="http://schemas.microsoft.com/office/word/2006/wordml" xmlns:wps="http://schemas.microsoft.com/office/word/2010/wordprocessingShape" mc:Ignorable="w14 w15 w16se w16cid wp14">
+<w:hdr xmlns:wpc="http://schemas.microsoft.com/office/word/2010/wordprocessingCanvas" xmlns:cx="http://schemas.microsoft.com/office/drawing/2014/chartex" xmlns:cx1="http://schemas.microsoft.com/office/drawing/2015/9/8/chartex" xmlns:mc="http://schemas.openxmlformats.org/markup-compatibility/2006" xmlns:o="urn:schemas-microsoft-com:office:office" xmlns:r="http://schemas.openxmlformats.org/officeDocument/2006/relationships" xmlns:m="http://schemas.openxmlformats.org/officeDocument/2006/math" xmlns:v="urn:schemas-microsoft-com:vml" xmlns:wp14="http://schemas.microsoft.com/office/word/2010/wordprocessingDrawing" xmlns:wp="http://schemas.openxmlformats.org/drawingml/2006/wordprocessingDrawing" xmlns:w10="urn:schemas-microsoft-com:office:word" xmlns:w="http://schemas.openxmlformats.org/wordprocessingml/2006/main" xmlns:w14="http://schemas.microsoft.com/office/word/2010/wordml" xmlns:w15="http://schemas.microsoft.com/office/word/2012/wordml" xmlns:w16se="http://schemas.microsoft.com/office/word/2015/wordml/symex" xmlns:wpg="http://schemas.microsoft.com/office/word/2010/wordprocessingGroup" xmlns:wpi="http://schemas.microsoft.com/office/word/2010/wordprocessingInk" xmlns:wne="http://schemas.microsoft.com/office/word/2006/wordml" xmlns:wps="http://schemas.microsoft.com/office/word/2010/wordprocessingShape" mc:Ignorable="w14 w15 w16se wp14">
   <w:p>
     <w:pPr>
       <w:pStyle w:val="Header"/>
@@ -21830,7 +22731,7 @@
 </file>
 
 <file path=word/header2.xml><?xml version="1.0" encoding="utf-8"?>
-<w:hdr xmlns:wpc="http://schemas.microsoft.com/office/word/2010/wordprocessingCanvas" xmlns:cx="http://schemas.microsoft.com/office/drawing/2014/chartex" xmlns:cx1="http://schemas.microsoft.com/office/drawing/2015/9/8/chartex" xmlns:cx2="http://schemas.microsoft.com/office/drawing/2015/10/21/chartex" xmlns:cx3="http://schemas.microsoft.com/office/drawing/2016/5/9/chartex" xmlns:cx4="http://schemas.microsoft.com/office/drawing/2016/5/10/chartex" xmlns:cx5="http://schemas.microsoft.com/office/drawing/2016/5/11/chartex" xmlns:cx6="http://schemas.microsoft.com/office/drawing/2016/5/12/chartex" xmlns:cx7="http://schemas.microsoft.com/office/drawing/2016/5/13/chartex" xmlns:cx8="http://schemas.microsoft.com/office/drawing/2016/5/14/chartex" xmlns:mc="http://schemas.openxmlformats.org/markup-compatibility/2006" xmlns:aink="http://schemas.microsoft.com/office/drawing/2016/ink" xmlns:am3d="http://schemas.microsoft.com/office/drawing/2017/model3d" xmlns:o="urn:schemas-microsoft-com:office:office" xmlns:r="http://schemas.openxmlformats.org/officeDocument/2006/relationships" xmlns:m="http://schemas.openxmlformats.org/officeDocument/2006/math" xmlns:v="urn:schemas-microsoft-com:vml" xmlns:wp14="http://schemas.microsoft.com/office/word/2010/wordprocessingDrawing" xmlns:wp="http://schemas.openxmlformats.org/drawingml/2006/wordprocessingDrawing" xmlns:w10="urn:schemas-microsoft-com:office:word" xmlns:w="http://schemas.openxmlformats.org/wordprocessingml/2006/main" xmlns:w14="http://schemas.microsoft.com/office/word/2010/wordml" xmlns:w15="http://schemas.microsoft.com/office/word/2012/wordml" xmlns:w16cid="http://schemas.microsoft.com/office/word/2016/wordml/cid" xmlns:w16se="http://schemas.microsoft.com/office/word/2015/wordml/symex" xmlns:wpg="http://schemas.microsoft.com/office/word/2010/wordprocessingGroup" xmlns:wpi="http://schemas.microsoft.com/office/word/2010/wordprocessingInk" xmlns:wne="http://schemas.microsoft.com/office/word/2006/wordml" xmlns:wps="http://schemas.microsoft.com/office/word/2010/wordprocessingShape" mc:Ignorable="w14 w15 w16se w16cid wp14">
+<w:hdr xmlns:wpc="http://schemas.microsoft.com/office/word/2010/wordprocessingCanvas" xmlns:cx="http://schemas.microsoft.com/office/drawing/2014/chartex" xmlns:cx1="http://schemas.microsoft.com/office/drawing/2015/9/8/chartex" xmlns:mc="http://schemas.openxmlformats.org/markup-compatibility/2006" xmlns:o="urn:schemas-microsoft-com:office:office" xmlns:r="http://schemas.openxmlformats.org/officeDocument/2006/relationships" xmlns:m="http://schemas.openxmlformats.org/officeDocument/2006/math" xmlns:v="urn:schemas-microsoft-com:vml" xmlns:wp14="http://schemas.microsoft.com/office/word/2010/wordprocessingDrawing" xmlns:wp="http://schemas.openxmlformats.org/drawingml/2006/wordprocessingDrawing" xmlns:w10="urn:schemas-microsoft-com:office:word" xmlns:w="http://schemas.openxmlformats.org/wordprocessingml/2006/main" xmlns:w14="http://schemas.microsoft.com/office/word/2010/wordml" xmlns:w15="http://schemas.microsoft.com/office/word/2012/wordml" xmlns:w16se="http://schemas.microsoft.com/office/word/2015/wordml/symex" xmlns:wpg="http://schemas.microsoft.com/office/word/2010/wordprocessingGroup" xmlns:wpi="http://schemas.microsoft.com/office/word/2010/wordprocessingInk" xmlns:wne="http://schemas.microsoft.com/office/word/2006/wordml" xmlns:wps="http://schemas.microsoft.com/office/word/2010/wordprocessingShape" mc:Ignorable="w14 w15 w16se wp14">
   <w:p>
     <w:pPr>
       <w:pStyle w:val="Header"/>
@@ -21845,7 +22746,7 @@
 </file>
 
 <file path=word/header3.xml><?xml version="1.0" encoding="utf-8"?>
-<w:hdr xmlns:wpc="http://schemas.microsoft.com/office/word/2010/wordprocessingCanvas" xmlns:cx="http://schemas.microsoft.com/office/drawing/2014/chartex" xmlns:cx1="http://schemas.microsoft.com/office/drawing/2015/9/8/chartex" xmlns:cx2="http://schemas.microsoft.com/office/drawing/2015/10/21/chartex" xmlns:cx3="http://schemas.microsoft.com/office/drawing/2016/5/9/chartex" xmlns:cx4="http://schemas.microsoft.com/office/drawing/2016/5/10/chartex" xmlns:cx5="http://schemas.microsoft.com/office/drawing/2016/5/11/chartex" xmlns:cx6="http://schemas.microsoft.com/office/drawing/2016/5/12/chartex" xmlns:cx7="http://schemas.microsoft.com/office/drawing/2016/5/13/chartex" xmlns:cx8="http://schemas.microsoft.com/office/drawing/2016/5/14/chartex" xmlns:mc="http://schemas.openxmlformats.org/markup-compatibility/2006" xmlns:aink="http://schemas.microsoft.com/office/drawing/2016/ink" xmlns:am3d="http://schemas.microsoft.com/office/drawing/2017/model3d" xmlns:o="urn:schemas-microsoft-com:office:office" xmlns:r="http://schemas.openxmlformats.org/officeDocument/2006/relationships" xmlns:m="http://schemas.openxmlformats.org/officeDocument/2006/math" xmlns:v="urn:schemas-microsoft-com:vml" xmlns:wp14="http://schemas.microsoft.com/office/word/2010/wordprocessingDrawing" xmlns:wp="http://schemas.openxmlformats.org/drawingml/2006/wordprocessingDrawing" xmlns:w10="urn:schemas-microsoft-com:office:word" xmlns:w="http://schemas.openxmlformats.org/wordprocessingml/2006/main" xmlns:w14="http://schemas.microsoft.com/office/word/2010/wordml" xmlns:w15="http://schemas.microsoft.com/office/word/2012/wordml" xmlns:w16cid="http://schemas.microsoft.com/office/word/2016/wordml/cid" xmlns:w16se="http://schemas.microsoft.com/office/word/2015/wordml/symex" xmlns:wpg="http://schemas.microsoft.com/office/word/2010/wordprocessingGroup" xmlns:wpi="http://schemas.microsoft.com/office/word/2010/wordprocessingInk" xmlns:wne="http://schemas.microsoft.com/office/word/2006/wordml" xmlns:wps="http://schemas.microsoft.com/office/word/2010/wordprocessingShape" mc:Ignorable="w14 w15 w16se w16cid wp14">
+<w:hdr xmlns:wpc="http://schemas.microsoft.com/office/word/2010/wordprocessingCanvas" xmlns:cx="http://schemas.microsoft.com/office/drawing/2014/chartex" xmlns:cx1="http://schemas.microsoft.com/office/drawing/2015/9/8/chartex" xmlns:mc="http://schemas.openxmlformats.org/markup-compatibility/2006" xmlns:o="urn:schemas-microsoft-com:office:office" xmlns:r="http://schemas.openxmlformats.org/officeDocument/2006/relationships" xmlns:m="http://schemas.openxmlformats.org/officeDocument/2006/math" xmlns:v="urn:schemas-microsoft-com:vml" xmlns:wp14="http://schemas.microsoft.com/office/word/2010/wordprocessingDrawing" xmlns:wp="http://schemas.openxmlformats.org/drawingml/2006/wordprocessingDrawing" xmlns:w10="urn:schemas-microsoft-com:office:word" xmlns:w="http://schemas.openxmlformats.org/wordprocessingml/2006/main" xmlns:w14="http://schemas.microsoft.com/office/word/2010/wordml" xmlns:w15="http://schemas.microsoft.com/office/word/2012/wordml" xmlns:w16se="http://schemas.microsoft.com/office/word/2015/wordml/symex" xmlns:wpg="http://schemas.microsoft.com/office/word/2010/wordprocessingGroup" xmlns:wpi="http://schemas.microsoft.com/office/word/2010/wordprocessingInk" xmlns:wne="http://schemas.microsoft.com/office/word/2006/wordml" xmlns:wps="http://schemas.microsoft.com/office/word/2010/wordprocessingShape" mc:Ignorable="w14 w15 w16se wp14">
   <w:p>
     <w:pPr>
       <w:pStyle w:val="Header"/>
@@ -21855,7 +22756,7 @@
 </file>
 
 <file path=word/numbering.xml><?xml version="1.0" encoding="utf-8"?>
-<w:numbering xmlns:wpc="http://schemas.microsoft.com/office/word/2010/wordprocessingCanvas" xmlns:cx="http://schemas.microsoft.com/office/drawing/2014/chartex" xmlns:cx1="http://schemas.microsoft.com/office/drawing/2015/9/8/chartex" xmlns:cx2="http://schemas.microsoft.com/office/drawing/2015/10/21/chartex" xmlns:cx3="http://schemas.microsoft.com/office/drawing/2016/5/9/chartex" xmlns:cx4="http://schemas.microsoft.com/office/drawing/2016/5/10/chartex" xmlns:cx5="http://schemas.microsoft.com/office/drawing/2016/5/11/chartex" xmlns:cx6="http://schemas.microsoft.com/office/drawing/2016/5/12/chartex" xmlns:cx7="http://schemas.microsoft.com/office/drawing/2016/5/13/chartex" xmlns:cx8="http://schemas.microsoft.com/office/drawing/2016/5/14/chartex" xmlns:mc="http://schemas.openxmlformats.org/markup-compatibility/2006" xmlns:aink="http://schemas.microsoft.com/office/drawing/2016/ink" xmlns:am3d="http://schemas.microsoft.com/office/drawing/2017/model3d" xmlns:o="urn:schemas-microsoft-com:office:office" xmlns:r="http://schemas.openxmlformats.org/officeDocument/2006/relationships" xmlns:m="http://schemas.openxmlformats.org/officeDocument/2006/math" xmlns:v="urn:schemas-microsoft-com:vml" xmlns:wp14="http://schemas.microsoft.com/office/word/2010/wordprocessingDrawing" xmlns:wp="http://schemas.openxmlformats.org/drawingml/2006/wordprocessingDrawing" xmlns:w10="urn:schemas-microsoft-com:office:word" xmlns:w="http://schemas.openxmlformats.org/wordprocessingml/2006/main" xmlns:w14="http://schemas.microsoft.com/office/word/2010/wordml" xmlns:w15="http://schemas.microsoft.com/office/word/2012/wordml" xmlns:w16cid="http://schemas.microsoft.com/office/word/2016/wordml/cid" xmlns:w16se="http://schemas.microsoft.com/office/word/2015/wordml/symex" xmlns:wpg="http://schemas.microsoft.com/office/word/2010/wordprocessingGroup" xmlns:wpi="http://schemas.microsoft.com/office/word/2010/wordprocessingInk" xmlns:wne="http://schemas.microsoft.com/office/word/2006/wordml" xmlns:wps="http://schemas.microsoft.com/office/word/2010/wordprocessingShape" mc:Ignorable="w14 w15 w16se w16cid wp14">
+<w:numbering xmlns:wpc="http://schemas.microsoft.com/office/word/2010/wordprocessingCanvas" xmlns:cx="http://schemas.microsoft.com/office/drawing/2014/chartex" xmlns:cx1="http://schemas.microsoft.com/office/drawing/2015/9/8/chartex" xmlns:mc="http://schemas.openxmlformats.org/markup-compatibility/2006" xmlns:o="urn:schemas-microsoft-com:office:office" xmlns:r="http://schemas.openxmlformats.org/officeDocument/2006/relationships" xmlns:m="http://schemas.openxmlformats.org/officeDocument/2006/math" xmlns:v="urn:schemas-microsoft-com:vml" xmlns:wp14="http://schemas.microsoft.com/office/word/2010/wordprocessingDrawing" xmlns:wp="http://schemas.openxmlformats.org/drawingml/2006/wordprocessingDrawing" xmlns:w10="urn:schemas-microsoft-com:office:word" xmlns:w="http://schemas.openxmlformats.org/wordprocessingml/2006/main" xmlns:w14="http://schemas.microsoft.com/office/word/2010/wordml" xmlns:w15="http://schemas.microsoft.com/office/word/2012/wordml" xmlns:w16se="http://schemas.microsoft.com/office/word/2015/wordml/symex" xmlns:wpg="http://schemas.microsoft.com/office/word/2010/wordprocessingGroup" xmlns:wpi="http://schemas.microsoft.com/office/word/2010/wordprocessingInk" xmlns:wne="http://schemas.microsoft.com/office/word/2006/wordml" xmlns:wps="http://schemas.microsoft.com/office/word/2010/wordprocessingShape" mc:Ignorable="w14 w15 w16se wp14">
   <w:abstractNum w:abstractNumId="0" w15:restartNumberingAfterBreak="0">
     <w:nsid w:val="04B376DC"/>
     <w:multiLevelType w:val="hybridMultilevel"/>
@@ -24105,6 +25006,119 @@
     </w:lvl>
   </w:abstractNum>
   <w:abstractNum w:abstractNumId="21" w15:restartNumberingAfterBreak="0">
+    <w:nsid w:val="71017B6F"/>
+    <w:multiLevelType w:val="hybridMultilevel"/>
+    <w:tmpl w:val="BDC496F0"/>
+    <w:lvl w:ilvl="0" w:tplc="04090001">
+      <w:start w:val="1"/>
+      <w:numFmt w:val="bullet"/>
+      <w:lvlText w:val=""/>
+      <w:lvlJc w:val="left"/>
+      <w:pPr>
+        <w:ind w:left="720" w:hanging="360"/>
+      </w:pPr>
+      <w:rPr>
+        <w:rFonts w:ascii="Symbol" w:hAnsi="Symbol" w:hint="default"/>
+      </w:rPr>
+    </w:lvl>
+    <w:lvl w:ilvl="1" w:tplc="04090003" w:tentative="1">
+      <w:start w:val="1"/>
+      <w:numFmt w:val="bullet"/>
+      <w:lvlText w:val="o"/>
+      <w:lvlJc w:val="left"/>
+      <w:pPr>
+        <w:ind w:left="1440" w:hanging="360"/>
+      </w:pPr>
+      <w:rPr>
+        <w:rFonts w:ascii="Courier New" w:hAnsi="Courier New" w:cs="Courier New" w:hint="default"/>
+      </w:rPr>
+    </w:lvl>
+    <w:lvl w:ilvl="2" w:tplc="04090005" w:tentative="1">
+      <w:start w:val="1"/>
+      <w:numFmt w:val="bullet"/>
+      <w:lvlText w:val=""/>
+      <w:lvlJc w:val="left"/>
+      <w:pPr>
+        <w:ind w:left="2160" w:hanging="360"/>
+      </w:pPr>
+      <w:rPr>
+        <w:rFonts w:ascii="Wingdings" w:hAnsi="Wingdings" w:hint="default"/>
+      </w:rPr>
+    </w:lvl>
+    <w:lvl w:ilvl="3" w:tplc="04090001" w:tentative="1">
+      <w:start w:val="1"/>
+      <w:numFmt w:val="bullet"/>
+      <w:lvlText w:val=""/>
+      <w:lvlJc w:val="left"/>
+      <w:pPr>
+        <w:ind w:left="2880" w:hanging="360"/>
+      </w:pPr>
+      <w:rPr>
+        <w:rFonts w:ascii="Symbol" w:hAnsi="Symbol" w:hint="default"/>
+      </w:rPr>
+    </w:lvl>
+    <w:lvl w:ilvl="4" w:tplc="04090003" w:tentative="1">
+      <w:start w:val="1"/>
+      <w:numFmt w:val="bullet"/>
+      <w:lvlText w:val="o"/>
+      <w:lvlJc w:val="left"/>
+      <w:pPr>
+        <w:ind w:left="3600" w:hanging="360"/>
+      </w:pPr>
+      <w:rPr>
+        <w:rFonts w:ascii="Courier New" w:hAnsi="Courier New" w:cs="Courier New" w:hint="default"/>
+      </w:rPr>
+    </w:lvl>
+    <w:lvl w:ilvl="5" w:tplc="04090005" w:tentative="1">
+      <w:start w:val="1"/>
+      <w:numFmt w:val="bullet"/>
+      <w:lvlText w:val=""/>
+      <w:lvlJc w:val="left"/>
+      <w:pPr>
+        <w:ind w:left="4320" w:hanging="360"/>
+      </w:pPr>
+      <w:rPr>
+        <w:rFonts w:ascii="Wingdings" w:hAnsi="Wingdings" w:hint="default"/>
+      </w:rPr>
+    </w:lvl>
+    <w:lvl w:ilvl="6" w:tplc="04090001" w:tentative="1">
+      <w:start w:val="1"/>
+      <w:numFmt w:val="bullet"/>
+      <w:lvlText w:val=""/>
+      <w:lvlJc w:val="left"/>
+      <w:pPr>
+        <w:ind w:left="5040" w:hanging="360"/>
+      </w:pPr>
+      <w:rPr>
+        <w:rFonts w:ascii="Symbol" w:hAnsi="Symbol" w:hint="default"/>
+      </w:rPr>
+    </w:lvl>
+    <w:lvl w:ilvl="7" w:tplc="04090003" w:tentative="1">
+      <w:start w:val="1"/>
+      <w:numFmt w:val="bullet"/>
+      <w:lvlText w:val="o"/>
+      <w:lvlJc w:val="left"/>
+      <w:pPr>
+        <w:ind w:left="5760" w:hanging="360"/>
+      </w:pPr>
+      <w:rPr>
+        <w:rFonts w:ascii="Courier New" w:hAnsi="Courier New" w:cs="Courier New" w:hint="default"/>
+      </w:rPr>
+    </w:lvl>
+    <w:lvl w:ilvl="8" w:tplc="04090005" w:tentative="1">
+      <w:start w:val="1"/>
+      <w:numFmt w:val="bullet"/>
+      <w:lvlText w:val=""/>
+      <w:lvlJc w:val="left"/>
+      <w:pPr>
+        <w:ind w:left="6480" w:hanging="360"/>
+      </w:pPr>
+      <w:rPr>
+        <w:rFonts w:ascii="Wingdings" w:hAnsi="Wingdings" w:hint="default"/>
+      </w:rPr>
+    </w:lvl>
+  </w:abstractNum>
+  <w:abstractNum w:abstractNumId="22" w15:restartNumberingAfterBreak="0">
     <w:nsid w:val="721D0D5E"/>
     <w:multiLevelType w:val="hybridMultilevel"/>
     <w:tmpl w:val="0BF61B34"/>
@@ -24190,7 +25204,7 @@
       </w:pPr>
     </w:lvl>
   </w:abstractNum>
-  <w:abstractNum w:abstractNumId="22" w15:restartNumberingAfterBreak="0">
+  <w:abstractNum w:abstractNumId="23" w15:restartNumberingAfterBreak="0">
     <w:nsid w:val="7DFB4B5B"/>
     <w:multiLevelType w:val="hybridMultilevel"/>
     <w:tmpl w:val="625868A6"/>
@@ -24361,7 +25375,7 @@
     <w:abstractNumId w:val="7"/>
   </w:num>
   <w:num w:numId="20">
-    <w:abstractNumId w:val="22"/>
+    <w:abstractNumId w:val="23"/>
   </w:num>
   <w:num w:numId="21">
     <w:abstractNumId w:val="9"/>
@@ -24370,6 +25384,9 @@
     <w:abstractNumId w:val="2"/>
   </w:num>
   <w:num w:numId="23">
+    <w:abstractNumId w:val="22"/>
+  </w:num>
+  <w:num w:numId="24">
     <w:abstractNumId w:val="21"/>
   </w:num>
   <w:numIdMacAtCleanup w:val="8"/>
@@ -24377,7 +25394,7 @@
 </file>
 
 <file path=word/styles.xml><?xml version="1.0" encoding="utf-8"?>
-<w:styles xmlns:mc="http://schemas.openxmlformats.org/markup-compatibility/2006" xmlns:r="http://schemas.openxmlformats.org/officeDocument/2006/relationships" xmlns:w="http://schemas.openxmlformats.org/wordprocessingml/2006/main" xmlns:w14="http://schemas.microsoft.com/office/word/2010/wordml" xmlns:w15="http://schemas.microsoft.com/office/word/2012/wordml" xmlns:w16cid="http://schemas.microsoft.com/office/word/2016/wordml/cid" xmlns:w16se="http://schemas.microsoft.com/office/word/2015/wordml/symex" mc:Ignorable="w14 w15 w16se w16cid">
+<w:styles xmlns:mc="http://schemas.openxmlformats.org/markup-compatibility/2006" xmlns:r="http://schemas.openxmlformats.org/officeDocument/2006/relationships" xmlns:w="http://schemas.openxmlformats.org/wordprocessingml/2006/main" xmlns:w14="http://schemas.microsoft.com/office/word/2010/wordml" xmlns:w15="http://schemas.microsoft.com/office/word/2012/wordml" xmlns:w16se="http://schemas.microsoft.com/office/word/2015/wordml/symex" mc:Ignorable="w14 w15 w16se">
   <w:docDefaults>
     <w:rPrDefault>
       <w:rPr>
@@ -24393,7 +25410,7 @@
       </w:pPr>
     </w:pPrDefault>
   </w:docDefaults>
-  <w:latentStyles w:defLockedState="0" w:defUIPriority="99" w:defSemiHidden="0" w:defUnhideWhenUsed="0" w:defQFormat="0" w:count="375">
+  <w:latentStyles w:defLockedState="0" w:defUIPriority="99" w:defSemiHidden="0" w:defUnhideWhenUsed="0" w:defQFormat="0" w:count="371">
     <w:lsdException w:name="Normal" w:uiPriority="0" w:qFormat="1"/>
     <w:lsdException w:name="heading 1" w:uiPriority="9" w:qFormat="1"/>
     <w:lsdException w:name="heading 2" w:semiHidden="1" w:uiPriority="9" w:unhideWhenUsed="1" w:qFormat="1"/>
@@ -24499,6 +25516,7 @@
     <w:lsdException w:name="HTML Sample" w:semiHidden="1" w:unhideWhenUsed="1"/>
     <w:lsdException w:name="HTML Typewriter" w:semiHidden="1" w:unhideWhenUsed="1"/>
     <w:lsdException w:name="HTML Variable" w:semiHidden="1" w:unhideWhenUsed="1"/>
+    <w:lsdException w:name="Normal Table" w:semiHidden="1" w:unhideWhenUsed="1"/>
     <w:lsdException w:name="annotation subject" w:semiHidden="1" w:unhideWhenUsed="1"/>
     <w:lsdException w:name="No List" w:semiHidden="1" w:unhideWhenUsed="1"/>
     <w:lsdException w:name="Outline List 1" w:semiHidden="1" w:unhideWhenUsed="1"/>
@@ -24542,10 +25560,12 @@
     <w:lsdException w:name="Table Elegant" w:semiHidden="1" w:unhideWhenUsed="1"/>
     <w:lsdException w:name="Table Professional" w:semiHidden="1" w:unhideWhenUsed="1"/>
     <w:lsdException w:name="Table Subtle 1" w:semiHidden="1" w:unhideWhenUsed="1"/>
+    <w:lsdException w:name="Table Subtle 2" w:semiHidden="1" w:unhideWhenUsed="1"/>
     <w:lsdException w:name="Table Web 1" w:semiHidden="1" w:unhideWhenUsed="1"/>
     <w:lsdException w:name="Table Web 2" w:semiHidden="1" w:unhideWhenUsed="1"/>
+    <w:lsdException w:name="Table Web 3" w:semiHidden="1" w:unhideWhenUsed="1"/>
     <w:lsdException w:name="Balloon Text" w:semiHidden="1" w:unhideWhenUsed="1"/>
-    <w:lsdException w:name="Table Grid" w:uiPriority="59"/>
+    <w:lsdException w:name="Table Grid" w:uiPriority="39"/>
     <w:lsdException w:name="Table Theme" w:semiHidden="1" w:unhideWhenUsed="1"/>
     <w:lsdException w:name="Placeholder Text" w:semiHidden="1"/>
     <w:lsdException w:name="No Spacing" w:uiPriority="1" w:qFormat="1"/>
@@ -24762,10 +25782,6 @@
     <w:lsdException w:name="List Table 5 Dark Accent 6" w:uiPriority="50"/>
     <w:lsdException w:name="List Table 6 Colorful Accent 6" w:uiPriority="51"/>
     <w:lsdException w:name="List Table 7 Colorful Accent 6" w:uiPriority="52"/>
-    <w:lsdException w:name="Mention" w:semiHidden="1" w:unhideWhenUsed="1"/>
-    <w:lsdException w:name="Smart Hyperlink" w:semiHidden="1" w:unhideWhenUsed="1"/>
-    <w:lsdException w:name="Hashtag" w:semiHidden="1" w:unhideWhenUsed="1"/>
-    <w:lsdException w:name="Unresolved Mention" w:semiHidden="1" w:unhideWhenUsed="1"/>
   </w:latentStyles>
   <w:style w:type="paragraph" w:default="1" w:styleId="Normal">
     <w:name w:val="Normal"/>
@@ -25072,7 +26088,7 @@
   <w:style w:type="table" w:styleId="TableGrid">
     <w:name w:val="Table Grid"/>
     <w:basedOn w:val="TableNormal"/>
-    <w:uiPriority w:val="59"/>
+    <w:uiPriority w:val="39"/>
     <w:rsid w:val="00B468A1"/>
     <w:pPr>
       <w:spacing w:after="0" w:line="240" w:lineRule="auto"/>
@@ -25883,7 +26899,7 @@
 </file>
 
 <file path=customXml/itemProps1.xml><?xml version="1.0" encoding="utf-8"?>
-<ds:datastoreItem xmlns:ds="http://schemas.openxmlformats.org/officeDocument/2006/customXml" ds:itemID="{54F19583-5376-46CF-9049-13539FFE56C2}">
+<ds:datastoreItem xmlns:ds="http://schemas.openxmlformats.org/officeDocument/2006/customXml" ds:itemID="{A6DE74FB-72B2-4D80-9901-0818F60E6A30}">
   <ds:schemaRefs>
     <ds:schemaRef ds:uri="http://schemas.openxmlformats.org/officeDocument/2006/bibliography"/>
   </ds:schemaRefs>

</xml_diff>